<commit_message>
Documentación: Eliminado documento temporal.
</commit_message>
<xml_diff>
--- a/docs/00-DocumentoFinal.docx
+++ b/docs/00-DocumentoFinal.docx
@@ -15227,14 +15227,11 @@
         <w:jc w:val="center"/>
       </w:pPr>
       <w:r>
-        <w:rPr>
-          <w:noProof/>
-        </w:rPr>
         <w:drawing>
-          <wp:inline distT="0" distB="0" distL="0" distR="0" wp14:anchorId="5C788971" wp14:editId="173DA233">
-            <wp:extent cx="7217636" cy="4295775"/>
-            <wp:effectExtent l="0" t="0" r="2540" b="0"/>
-            <wp:docPr id="2131183060" name="Imagen 1" descr="Diagrama&#10;&#10;Descripción generada automáticamente"/>
+          <wp:inline distT="0" distB="0" distL="0" distR="0" wp14:anchorId="70F60DB5" wp14:editId="412E9C4B">
+            <wp:extent cx="7567450" cy="4572000"/>
+            <wp:effectExtent l="0" t="0" r="0" b="0"/>
+            <wp:docPr id="960315606" name="Imagen 1" descr="Diagrama&#10;&#10;Descripción generada automáticamente"/>
             <wp:cNvGraphicFramePr>
               <a:graphicFrameLocks xmlns:a="http://schemas.openxmlformats.org/drawingml/2006/main" noChangeAspect="1"/>
             </wp:cNvGraphicFramePr>
@@ -15242,7 +15239,7 @@
               <a:graphicData uri="http://schemas.openxmlformats.org/drawingml/2006/picture">
                 <pic:pic xmlns:pic="http://schemas.openxmlformats.org/drawingml/2006/picture">
                   <pic:nvPicPr>
-                    <pic:cNvPr id="2131183060" name="Imagen 1" descr="Diagrama&#10;&#10;Descripción generada automáticamente"/>
+                    <pic:cNvPr id="960315606" name="Imagen 1" descr="Diagrama&#10;&#10;Descripción generada automáticamente"/>
                     <pic:cNvPicPr/>
                   </pic:nvPicPr>
                   <pic:blipFill>
@@ -15254,7 +15251,7 @@
                   <pic:spPr>
                     <a:xfrm>
                       <a:off x="0" y="0"/>
-                      <a:ext cx="7235983" cy="4306694"/>
+                      <a:ext cx="7577426" cy="4578027"/>
                     </a:xfrm>
                     <a:prstGeom prst="rect">
                       <a:avLst/>
@@ -15325,14 +15322,11 @@
         <w:jc w:val="center"/>
       </w:pPr>
       <w:r>
-        <w:rPr>
-          <w:noProof/>
-        </w:rPr>
         <w:drawing>
-          <wp:inline distT="0" distB="0" distL="0" distR="0" wp14:anchorId="32843274" wp14:editId="04A4EA83">
-            <wp:extent cx="7580568" cy="4776717"/>
-            <wp:effectExtent l="0" t="0" r="1905" b="5080"/>
-            <wp:docPr id="1128404564" name="Imagen 1" descr="Interfaz de usuario gráfica, Diagrama&#10;&#10;Descripción generada automáticamente"/>
+          <wp:inline distT="0" distB="0" distL="0" distR="0" wp14:anchorId="529491CB" wp14:editId="1CAA8B18">
+            <wp:extent cx="7782300" cy="5000625"/>
+            <wp:effectExtent l="0" t="0" r="9525" b="0"/>
+            <wp:docPr id="1713297927" name="Imagen 1" descr="Diagrama&#10;&#10;Descripción generada automáticamente"/>
             <wp:cNvGraphicFramePr>
               <a:graphicFrameLocks xmlns:a="http://schemas.openxmlformats.org/drawingml/2006/main" noChangeAspect="1"/>
             </wp:cNvGraphicFramePr>
@@ -15340,7 +15334,7 @@
               <a:graphicData uri="http://schemas.openxmlformats.org/drawingml/2006/picture">
                 <pic:pic xmlns:pic="http://schemas.openxmlformats.org/drawingml/2006/picture">
                   <pic:nvPicPr>
-                    <pic:cNvPr id="1128404564" name="Imagen 1" descr="Interfaz de usuario gráfica, Diagrama&#10;&#10;Descripción generada automáticamente"/>
+                    <pic:cNvPr id="1713297927" name="Imagen 1" descr="Diagrama&#10;&#10;Descripción generada automáticamente"/>
                     <pic:cNvPicPr/>
                   </pic:nvPicPr>
                   <pic:blipFill>
@@ -15352,7 +15346,7 @@
                   <pic:spPr>
                     <a:xfrm>
                       <a:off x="0" y="0"/>
-                      <a:ext cx="7580568" cy="4776717"/>
+                      <a:ext cx="7790475" cy="5005878"/>
                     </a:xfrm>
                     <a:prstGeom prst="rect">
                       <a:avLst/>
@@ -16168,7 +16162,6 @@
         <w:docPartUnique/>
       </w:docPartObj>
     </w:sdtPr>
-    <w:sdtEndPr/>
     <w:sdtContent>
       <w:p>
         <w:pPr>
@@ -26795,7 +26788,12 @@
 </file>
 
 <file path=customXml/item3.xml><?xml version="1.0" encoding="utf-8"?>
-<b:Sources xmlns:b="http://schemas.openxmlformats.org/officeDocument/2006/bibliography" xmlns="http://schemas.openxmlformats.org/officeDocument/2006/bibliography" SelectedStyle="\APASixthEditionOfficeOnline.xsl" StyleName="APA" Version="6"/>
+<?mso-contentType ?>
+<FormTemplates xmlns="http://schemas.microsoft.com/sharepoint/v3/contenttype/forms">
+  <Display>DocumentLibraryForm</Display>
+  <Edit>DocumentLibraryForm</Edit>
+  <New>DocumentLibraryForm</New>
+</FormTemplates>
 </file>
 
 <file path=customXml/item4.xml><?xml version="1.0" encoding="utf-8"?>
@@ -26969,12 +26967,7 @@
 </file>
 
 <file path=customXml/item5.xml><?xml version="1.0" encoding="utf-8"?>
-<?mso-contentType ?>
-<FormTemplates xmlns="http://schemas.microsoft.com/sharepoint/v3/contenttype/forms">
-  <Display>DocumentLibraryForm</Display>
-  <Edit>DocumentLibraryForm</Edit>
-  <New>DocumentLibraryForm</New>
-</FormTemplates>
+<b:Sources xmlns:b="http://schemas.openxmlformats.org/officeDocument/2006/bibliography" xmlns="http://schemas.openxmlformats.org/officeDocument/2006/bibliography" SelectedStyle="\APASixthEditionOfficeOnline.xsl" StyleName="APA" Version="6"/>
 </file>
 
 <file path=customXml/itemProps1.xml><?xml version="1.0" encoding="utf-8"?>
@@ -26995,9 +26988,9 @@
 </file>
 
 <file path=customXml/itemProps3.xml><?xml version="1.0" encoding="utf-8"?>
-<ds:datastoreItem xmlns:ds="http://schemas.openxmlformats.org/officeDocument/2006/customXml" ds:itemID="{0BBBBDFB-6DB1-458E-A17D-800D91B68DDB}">
+<ds:datastoreItem xmlns:ds="http://schemas.openxmlformats.org/officeDocument/2006/customXml" ds:itemID="{3D78930C-687B-4815-8EF5-DDA8783F103B}">
   <ds:schemaRefs>
-    <ds:schemaRef ds:uri="http://schemas.openxmlformats.org/officeDocument/2006/bibliography"/>
+    <ds:schemaRef ds:uri="http://schemas.microsoft.com/sharepoint/v3/contenttype/forms"/>
   </ds:schemaRefs>
 </ds:datastoreItem>
 </file>
@@ -27021,9 +27014,9 @@
 </file>
 
 <file path=customXml/itemProps5.xml><?xml version="1.0" encoding="utf-8"?>
-<ds:datastoreItem xmlns:ds="http://schemas.openxmlformats.org/officeDocument/2006/customXml" ds:itemID="{3D78930C-687B-4815-8EF5-DDA8783F103B}">
+<ds:datastoreItem xmlns:ds="http://schemas.openxmlformats.org/officeDocument/2006/customXml" ds:itemID="{0BBBBDFB-6DB1-458E-A17D-800D91B68DDB}">
   <ds:schemaRefs>
-    <ds:schemaRef ds:uri="http://schemas.microsoft.com/sharepoint/v3/contenttype/forms"/>
+    <ds:schemaRef ds:uri="http://schemas.openxmlformats.org/officeDocument/2006/bibliography"/>
   </ds:schemaRefs>
 </ds:datastoreItem>
 </file>
</xml_diff>

<commit_message>
Documentación: Corregida errata en el diagrama de E-R.
</commit_message>
<xml_diff>
--- a/docs/00-DocumentoFinal.docx
+++ b/docs/00-DocumentoFinal.docx
@@ -7397,7 +7397,7 @@
             <w:noProof/>
             <w:webHidden/>
           </w:rPr>
-          <w:t>28</w:t>
+          <w:t>27</w:t>
         </w:r>
         <w:r>
           <w:rPr>
@@ -7487,7 +7487,7 @@
             <w:noProof/>
             <w:webHidden/>
           </w:rPr>
-          <w:t>28</w:t>
+          <w:t>27</w:t>
         </w:r>
         <w:r>
           <w:rPr>
@@ -7577,7 +7577,7 @@
             <w:noProof/>
             <w:webHidden/>
           </w:rPr>
-          <w:t>28</w:t>
+          <w:t>27</w:t>
         </w:r>
         <w:r>
           <w:rPr>
@@ -7667,7 +7667,7 @@
             <w:noProof/>
             <w:webHidden/>
           </w:rPr>
-          <w:t>29</w:t>
+          <w:t>28</w:t>
         </w:r>
         <w:r>
           <w:rPr>
@@ -7757,7 +7757,7 @@
             <w:noProof/>
             <w:webHidden/>
           </w:rPr>
-          <w:t>29</w:t>
+          <w:t>28</w:t>
         </w:r>
         <w:r>
           <w:rPr>
@@ -7847,7 +7847,7 @@
             <w:noProof/>
             <w:webHidden/>
           </w:rPr>
-          <w:t>29</w:t>
+          <w:t>28</w:t>
         </w:r>
         <w:r>
           <w:rPr>
@@ -7924,7 +7924,7 @@
             <w:noProof/>
             <w:webHidden/>
           </w:rPr>
-          <w:t>30</w:t>
+          <w:t>29</w:t>
         </w:r>
         <w:r>
           <w:rPr>
@@ -8001,7 +8001,7 @@
             <w:noProof/>
             <w:webHidden/>
           </w:rPr>
-          <w:t>31</w:t>
+          <w:t>30</w:t>
         </w:r>
         <w:r>
           <w:rPr>
@@ -8078,7 +8078,7 @@
             <w:noProof/>
             <w:webHidden/>
           </w:rPr>
-          <w:t>32</w:t>
+          <w:t>31</w:t>
         </w:r>
         <w:r>
           <w:rPr>
@@ -8155,7 +8155,7 @@
             <w:noProof/>
             <w:webHidden/>
           </w:rPr>
-          <w:t>33</w:t>
+          <w:t>32</w:t>
         </w:r>
         <w:r>
           <w:rPr>
@@ -10160,7 +10160,7 @@
             <w:noProof/>
             <w:webHidden/>
           </w:rPr>
-          <w:t>27</w:t>
+          <w:t>26</w:t>
         </w:r>
         <w:r>
           <w:rPr>
@@ -10243,7 +10243,7 @@
             <w:noProof/>
             <w:webHidden/>
           </w:rPr>
-          <w:t>28</w:t>
+          <w:t>27</w:t>
         </w:r>
         <w:r>
           <w:rPr>
@@ -10326,7 +10326,7 @@
             <w:noProof/>
             <w:webHidden/>
           </w:rPr>
-          <w:t>28</w:t>
+          <w:t>27</w:t>
         </w:r>
         <w:r>
           <w:rPr>
@@ -10409,7 +10409,7 @@
             <w:noProof/>
             <w:webHidden/>
           </w:rPr>
-          <w:t>29</w:t>
+          <w:t>28</w:t>
         </w:r>
         <w:r>
           <w:rPr>
@@ -10492,7 +10492,7 @@
             <w:noProof/>
             <w:webHidden/>
           </w:rPr>
-          <w:t>29</w:t>
+          <w:t>28</w:t>
         </w:r>
         <w:r>
           <w:rPr>
@@ -10575,7 +10575,7 @@
             <w:noProof/>
             <w:webHidden/>
           </w:rPr>
-          <w:t>29</w:t>
+          <w:t>28</w:t>
         </w:r>
         <w:r>
           <w:rPr>
@@ -15224,14 +15224,15 @@
     <w:p>
       <w:pPr>
         <w:keepNext/>
+        <w:ind w:left="708" w:hanging="708"/>
         <w:jc w:val="center"/>
       </w:pPr>
       <w:r>
         <w:drawing>
-          <wp:inline distT="0" distB="0" distL="0" distR="0" wp14:anchorId="70F60DB5" wp14:editId="412E9C4B">
-            <wp:extent cx="7567450" cy="4572000"/>
-            <wp:effectExtent l="0" t="0" r="0" b="0"/>
-            <wp:docPr id="960315606" name="Imagen 1" descr="Diagrama&#10;&#10;Descripción generada automáticamente"/>
+          <wp:inline distT="0" distB="0" distL="0" distR="0" wp14:anchorId="02A03D8B" wp14:editId="7B8EDFC3">
+            <wp:extent cx="7884795" cy="4596466"/>
+            <wp:effectExtent l="0" t="0" r="1905" b="0"/>
+            <wp:docPr id="829517240" name="Imagen 1" descr="Diagrama&#10;&#10;Descripción generada automáticamente"/>
             <wp:cNvGraphicFramePr>
               <a:graphicFrameLocks xmlns:a="http://schemas.openxmlformats.org/drawingml/2006/main" noChangeAspect="1"/>
             </wp:cNvGraphicFramePr>
@@ -15239,7 +15240,7 @@
               <a:graphicData uri="http://schemas.openxmlformats.org/drawingml/2006/picture">
                 <pic:pic xmlns:pic="http://schemas.openxmlformats.org/drawingml/2006/picture">
                   <pic:nvPicPr>
-                    <pic:cNvPr id="960315606" name="Imagen 1" descr="Diagrama&#10;&#10;Descripción generada automáticamente"/>
+                    <pic:cNvPr id="829517240" name="Imagen 1" descr="Diagrama&#10;&#10;Descripción generada automáticamente"/>
                     <pic:cNvPicPr/>
                   </pic:nvPicPr>
                   <pic:blipFill>
@@ -15251,7 +15252,7 @@
                   <pic:spPr>
                     <a:xfrm>
                       <a:off x="0" y="0"/>
-                      <a:ext cx="7577426" cy="4578027"/>
+                      <a:ext cx="7890377" cy="4599720"/>
                     </a:xfrm>
                     <a:prstGeom prst="rect">
                       <a:avLst/>
@@ -15322,6 +15323,9 @@
         <w:jc w:val="center"/>
       </w:pPr>
       <w:r>
+        <w:rPr>
+          <w:noProof/>
+        </w:rPr>
         <w:drawing>
           <wp:inline distT="0" distB="0" distL="0" distR="0" wp14:anchorId="529491CB" wp14:editId="1CAA8B18">
             <wp:extent cx="7782300" cy="5000625"/>
@@ -26788,12 +26792,7 @@
 </file>
 
 <file path=customXml/item3.xml><?xml version="1.0" encoding="utf-8"?>
-<?mso-contentType ?>
-<FormTemplates xmlns="http://schemas.microsoft.com/sharepoint/v3/contenttype/forms">
-  <Display>DocumentLibraryForm</Display>
-  <Edit>DocumentLibraryForm</Edit>
-  <New>DocumentLibraryForm</New>
-</FormTemplates>
+<b:Sources xmlns:b="http://schemas.openxmlformats.org/officeDocument/2006/bibliography" xmlns="http://schemas.openxmlformats.org/officeDocument/2006/bibliography" SelectedStyle="\APASixthEditionOfficeOnline.xsl" StyleName="APA" Version="6"/>
 </file>
 
 <file path=customXml/item4.xml><?xml version="1.0" encoding="utf-8"?>
@@ -26967,7 +26966,12 @@
 </file>
 
 <file path=customXml/item5.xml><?xml version="1.0" encoding="utf-8"?>
-<b:Sources xmlns:b="http://schemas.openxmlformats.org/officeDocument/2006/bibliography" xmlns="http://schemas.openxmlformats.org/officeDocument/2006/bibliography" SelectedStyle="\APASixthEditionOfficeOnline.xsl" StyleName="APA" Version="6"/>
+<?mso-contentType ?>
+<FormTemplates xmlns="http://schemas.microsoft.com/sharepoint/v3/contenttype/forms">
+  <Display>DocumentLibraryForm</Display>
+  <Edit>DocumentLibraryForm</Edit>
+  <New>DocumentLibraryForm</New>
+</FormTemplates>
 </file>
 
 <file path=customXml/itemProps1.xml><?xml version="1.0" encoding="utf-8"?>
@@ -26988,9 +26992,9 @@
 </file>
 
 <file path=customXml/itemProps3.xml><?xml version="1.0" encoding="utf-8"?>
-<ds:datastoreItem xmlns:ds="http://schemas.openxmlformats.org/officeDocument/2006/customXml" ds:itemID="{3D78930C-687B-4815-8EF5-DDA8783F103B}">
+<ds:datastoreItem xmlns:ds="http://schemas.openxmlformats.org/officeDocument/2006/customXml" ds:itemID="{0BBBBDFB-6DB1-458E-A17D-800D91B68DDB}">
   <ds:schemaRefs>
-    <ds:schemaRef ds:uri="http://schemas.microsoft.com/sharepoint/v3/contenttype/forms"/>
+    <ds:schemaRef ds:uri="http://schemas.openxmlformats.org/officeDocument/2006/bibliography"/>
   </ds:schemaRefs>
 </ds:datastoreItem>
 </file>
@@ -27014,9 +27018,9 @@
 </file>
 
 <file path=customXml/itemProps5.xml><?xml version="1.0" encoding="utf-8"?>
-<ds:datastoreItem xmlns:ds="http://schemas.openxmlformats.org/officeDocument/2006/customXml" ds:itemID="{0BBBBDFB-6DB1-458E-A17D-800D91B68DDB}">
+<ds:datastoreItem xmlns:ds="http://schemas.openxmlformats.org/officeDocument/2006/customXml" ds:itemID="{3D78930C-687B-4815-8EF5-DDA8783F103B}">
   <ds:schemaRefs>
-    <ds:schemaRef ds:uri="http://schemas.openxmlformats.org/officeDocument/2006/bibliography"/>
+    <ds:schemaRef ds:uri="http://schemas.microsoft.com/sharepoint/v3/contenttype/forms"/>
   </ds:schemaRefs>
 </ds:datastoreItem>
 </file>
</xml_diff>

<commit_message>
Documentación: Actualizada la documentación con los cambios realizados en la base de datos.
</commit_message>
<xml_diff>
--- a/docs/00-DocumentoFinal.docx
+++ b/docs/00-DocumentoFinal.docx
@@ -11384,13 +11384,8 @@
         </w:sectPr>
       </w:pPr>
       <w:bookmarkStart w:id="17" w:name="_Toc163921684"/>
-      <w:proofErr w:type="spellStart"/>
-      <w:r>
-        <w:t>Fig</w:t>
-      </w:r>
-      <w:proofErr w:type="spellEnd"/>
-      <w:r>
-        <w:t xml:space="preserve"> </w:t>
+      <w:r>
+        <w:t xml:space="preserve">Fig </w:t>
       </w:r>
       <w:r>
         <w:fldChar w:fldCharType="begin"/>
@@ -11497,13 +11492,8 @@
         <w:jc w:val="center"/>
       </w:pPr>
       <w:bookmarkStart w:id="21" w:name="_Toc163921685"/>
-      <w:proofErr w:type="spellStart"/>
-      <w:r>
-        <w:t>Fig</w:t>
-      </w:r>
-      <w:proofErr w:type="spellEnd"/>
-      <w:r>
-        <w:t xml:space="preserve"> </w:t>
+      <w:r>
+        <w:t xml:space="preserve">Fig </w:t>
       </w:r>
       <w:r>
         <w:fldChar w:fldCharType="begin"/>
@@ -11599,13 +11589,8 @@
         <w:jc w:val="center"/>
       </w:pPr>
       <w:bookmarkStart w:id="23" w:name="_Toc163921686"/>
-      <w:proofErr w:type="spellStart"/>
-      <w:r>
-        <w:t>Fig</w:t>
-      </w:r>
-      <w:proofErr w:type="spellEnd"/>
-      <w:r>
-        <w:t xml:space="preserve"> </w:t>
+      <w:r>
+        <w:t xml:space="preserve">Fig </w:t>
       </w:r>
       <w:r>
         <w:fldChar w:fldCharType="begin"/>
@@ -11701,13 +11686,8 @@
         <w:jc w:val="center"/>
       </w:pPr>
       <w:bookmarkStart w:id="25" w:name="_Toc163921687"/>
-      <w:proofErr w:type="spellStart"/>
-      <w:r>
-        <w:t>Fig</w:t>
-      </w:r>
-      <w:proofErr w:type="spellEnd"/>
-      <w:r>
-        <w:t xml:space="preserve"> </w:t>
+      <w:r>
+        <w:t xml:space="preserve">Fig </w:t>
       </w:r>
       <w:r>
         <w:fldChar w:fldCharType="begin"/>
@@ -11820,13 +11800,8 @@
         <w:jc w:val="center"/>
       </w:pPr>
       <w:bookmarkStart w:id="29" w:name="_Toc163921688"/>
-      <w:proofErr w:type="spellStart"/>
-      <w:r>
-        <w:t>Fig</w:t>
-      </w:r>
-      <w:proofErr w:type="spellEnd"/>
-      <w:r>
-        <w:t xml:space="preserve"> </w:t>
+      <w:r>
+        <w:t xml:space="preserve">Fig </w:t>
       </w:r>
       <w:r>
         <w:fldChar w:fldCharType="begin"/>
@@ -11917,13 +11892,8 @@
         <w:jc w:val="center"/>
       </w:pPr>
       <w:bookmarkStart w:id="31" w:name="_Toc163921689"/>
-      <w:proofErr w:type="spellStart"/>
-      <w:r>
-        <w:t>Fig</w:t>
-      </w:r>
-      <w:proofErr w:type="spellEnd"/>
-      <w:r>
-        <w:t xml:space="preserve"> </w:t>
+      <w:r>
+        <w:t xml:space="preserve">Fig </w:t>
       </w:r>
       <w:r>
         <w:fldChar w:fldCharType="begin"/>
@@ -12019,13 +11989,8 @@
         <w:jc w:val="center"/>
       </w:pPr>
       <w:bookmarkStart w:id="33" w:name="_Toc163921690"/>
-      <w:proofErr w:type="spellStart"/>
-      <w:r>
-        <w:t>Fig</w:t>
-      </w:r>
-      <w:proofErr w:type="spellEnd"/>
-      <w:r>
-        <w:t xml:space="preserve"> </w:t>
+      <w:r>
+        <w:t xml:space="preserve">Fig </w:t>
       </w:r>
       <w:r>
         <w:fldChar w:fldCharType="begin"/>
@@ -12124,13 +12089,8 @@
         <w:jc w:val="center"/>
       </w:pPr>
       <w:bookmarkStart w:id="35" w:name="_Toc163921691"/>
-      <w:proofErr w:type="spellStart"/>
-      <w:r>
-        <w:t>Fig</w:t>
-      </w:r>
-      <w:proofErr w:type="spellEnd"/>
-      <w:r>
-        <w:t xml:space="preserve"> </w:t>
+      <w:r>
+        <w:t xml:space="preserve">Fig </w:t>
       </w:r>
       <w:r>
         <w:fldChar w:fldCharType="begin"/>
@@ -12250,13 +12210,8 @@
         <w:jc w:val="center"/>
       </w:pPr>
       <w:bookmarkStart w:id="39" w:name="_Toc163921692"/>
-      <w:proofErr w:type="spellStart"/>
-      <w:r>
-        <w:t>Fig</w:t>
-      </w:r>
-      <w:proofErr w:type="spellEnd"/>
-      <w:r>
-        <w:t xml:space="preserve"> </w:t>
+      <w:r>
+        <w:t xml:space="preserve">Fig </w:t>
       </w:r>
       <w:r>
         <w:fldChar w:fldCharType="begin"/>
@@ -12358,13 +12313,8 @@
         <w:jc w:val="center"/>
       </w:pPr>
       <w:bookmarkStart w:id="41" w:name="_Toc163921693"/>
-      <w:proofErr w:type="spellStart"/>
-      <w:r>
-        <w:t>Fig</w:t>
-      </w:r>
-      <w:proofErr w:type="spellEnd"/>
-      <w:r>
-        <w:t xml:space="preserve"> </w:t>
+      <w:r>
+        <w:t xml:space="preserve">Fig </w:t>
       </w:r>
       <w:r>
         <w:fldChar w:fldCharType="begin"/>
@@ -12460,13 +12410,8 @@
         <w:jc w:val="center"/>
       </w:pPr>
       <w:bookmarkStart w:id="43" w:name="_Toc163921694"/>
-      <w:proofErr w:type="spellStart"/>
-      <w:r>
-        <w:t>Fig</w:t>
-      </w:r>
-      <w:proofErr w:type="spellEnd"/>
-      <w:r>
-        <w:t xml:space="preserve"> </w:t>
+      <w:r>
+        <w:t xml:space="preserve">Fig </w:t>
       </w:r>
       <w:r>
         <w:fldChar w:fldCharType="begin"/>
@@ -12575,13 +12520,8 @@
         <w:jc w:val="center"/>
       </w:pPr>
       <w:bookmarkStart w:id="45" w:name="_Toc163921695"/>
-      <w:proofErr w:type="spellStart"/>
-      <w:r>
-        <w:t>Fig</w:t>
-      </w:r>
-      <w:proofErr w:type="spellEnd"/>
-      <w:r>
-        <w:t xml:space="preserve"> </w:t>
+      <w:r>
+        <w:t xml:space="preserve">Fig </w:t>
       </w:r>
       <w:r>
         <w:fldChar w:fldCharType="begin"/>
@@ -12776,13 +12716,8 @@
                               </w:rPr>
                             </w:pPr>
                             <w:bookmarkStart w:id="48" w:name="_Toc163921696"/>
-                            <w:proofErr w:type="spellStart"/>
                             <w:r>
-                              <w:t>Fig</w:t>
-                            </w:r>
-                            <w:proofErr w:type="spellEnd"/>
-                            <w:r>
-                              <w:t xml:space="preserve"> </w:t>
+                              <w:t xml:space="preserve">Fig </w:t>
                             </w:r>
                             <w:r>
                               <w:fldChar w:fldCharType="begin"/>
@@ -12826,7 +12761,11 @@
           </mc:Choice>
           <mc:Fallback>
             <w:pict>
-              <v:shape w14:anchorId="2A3DB815" id="Cuadro de texto 1" o:spid="_x0000_s1057" type="#_x0000_t202" style="position:absolute;left:0;text-align:left;margin-left:306.45pt;margin-top:134.45pt;width:96.5pt;height:13.5pt;z-index:251680769;visibility:visible;mso-wrap-style:square;mso-height-percent:0;mso-wrap-distance-left:9pt;mso-wrap-distance-top:0;mso-wrap-distance-right:9pt;mso-wrap-distance-bottom:0;mso-position-horizontal:absolute;mso-position-horizontal-relative:text;mso-position-vertical:absolute;mso-position-vertical-relative:text;mso-height-percent:0;mso-height-relative:margin;v-text-anchor:top" o:gfxdata="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" stroked="f">
+              <v:shapetype w14:anchorId="2A3DB815" id="_x0000_t202" coordsize="21600,21600" o:spt="202" path="m,l,21600r21600,l21600,xe">
+                <v:stroke joinstyle="miter"/>
+                <v:path gradientshapeok="t" o:connecttype="rect"/>
+              </v:shapetype>
+              <v:shape id="Cuadro de texto 1" o:spid="_x0000_s1057" type="#_x0000_t202" style="position:absolute;left:0;text-align:left;margin-left:306.45pt;margin-top:134.45pt;width:96.5pt;height:13.5pt;z-index:251680769;visibility:visible;mso-wrap-style:square;mso-height-percent:0;mso-wrap-distance-left:9pt;mso-wrap-distance-top:0;mso-wrap-distance-right:9pt;mso-wrap-distance-bottom:0;mso-position-horizontal:absolute;mso-position-horizontal-relative:text;mso-position-vertical:absolute;mso-position-vertical-relative:text;mso-height-percent:0;mso-height-relative:margin;v-text-anchor:top" o:gfxdata="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" stroked="f">
                 <v:textbox inset="0,0,0,0">
                   <w:txbxContent>
                     <w:p>
@@ -12839,13 +12778,8 @@
                         </w:rPr>
                       </w:pPr>
                       <w:bookmarkStart w:id="49" w:name="_Toc163921696"/>
-                      <w:proofErr w:type="spellStart"/>
                       <w:r>
-                        <w:t>Fig</w:t>
-                      </w:r>
-                      <w:proofErr w:type="spellEnd"/>
-                      <w:r>
-                        <w:t xml:space="preserve"> </w:t>
+                        <w:t xml:space="preserve">Fig </w:t>
                       </w:r>
                       <w:r>
                         <w:fldChar w:fldCharType="begin"/>
@@ -13026,13 +12960,8 @@
                               </w:rPr>
                             </w:pPr>
                             <w:bookmarkStart w:id="51" w:name="_Toc163921697"/>
-                            <w:proofErr w:type="spellStart"/>
                             <w:r>
-                              <w:t>Fig</w:t>
-                            </w:r>
-                            <w:proofErr w:type="spellEnd"/>
-                            <w:r>
-                              <w:t xml:space="preserve"> </w:t>
+                              <w:t xml:space="preserve">Fig </w:t>
                             </w:r>
                             <w:r>
                               <w:fldChar w:fldCharType="begin"/>
@@ -13100,13 +13029,8 @@
                         </w:rPr>
                       </w:pPr>
                       <w:bookmarkStart w:id="52" w:name="_Toc163921697"/>
-                      <w:proofErr w:type="spellStart"/>
                       <w:r>
-                        <w:t>Fig</w:t>
-                      </w:r>
-                      <w:proofErr w:type="spellEnd"/>
-                      <w:r>
-                        <w:t xml:space="preserve"> </w:t>
+                        <w:t xml:space="preserve">Fig </w:t>
                       </w:r>
                       <w:r>
                         <w:fldChar w:fldCharType="begin"/>
@@ -13313,13 +13237,8 @@
                               </w:rPr>
                             </w:pPr>
                             <w:bookmarkStart w:id="54" w:name="_Toc163921698"/>
-                            <w:proofErr w:type="spellStart"/>
                             <w:r>
-                              <w:t>Fig</w:t>
-                            </w:r>
-                            <w:proofErr w:type="spellEnd"/>
-                            <w:r>
-                              <w:t xml:space="preserve"> </w:t>
+                              <w:t xml:space="preserve">Fig </w:t>
                             </w:r>
                             <w:r>
                               <w:fldChar w:fldCharType="begin"/>
@@ -13387,13 +13306,8 @@
                         </w:rPr>
                       </w:pPr>
                       <w:bookmarkStart w:id="55" w:name="_Toc163921698"/>
-                      <w:proofErr w:type="spellStart"/>
                       <w:r>
-                        <w:t>Fig</w:t>
-                      </w:r>
-                      <w:proofErr w:type="spellEnd"/>
-                      <w:r>
-                        <w:t xml:space="preserve"> </w:t>
+                        <w:t xml:space="preserve">Fig </w:t>
                       </w:r>
                       <w:r>
                         <w:fldChar w:fldCharType="begin"/>
@@ -13607,13 +13521,8 @@
                               </w:rPr>
                             </w:pPr>
                             <w:bookmarkStart w:id="57" w:name="_Toc163921699"/>
-                            <w:proofErr w:type="spellStart"/>
                             <w:r>
-                              <w:t>Fig</w:t>
-                            </w:r>
-                            <w:proofErr w:type="spellEnd"/>
-                            <w:r>
-                              <w:t xml:space="preserve"> </w:t>
+                              <w:t xml:space="preserve">Fig </w:t>
                             </w:r>
                             <w:r>
                               <w:fldChar w:fldCharType="begin"/>
@@ -13667,13 +13576,8 @@
                         </w:rPr>
                       </w:pPr>
                       <w:bookmarkStart w:id="58" w:name="_Toc163921699"/>
-                      <w:proofErr w:type="spellStart"/>
                       <w:r>
-                        <w:t>Fig</w:t>
-                      </w:r>
-                      <w:proofErr w:type="spellEnd"/>
-                      <w:r>
-                        <w:t xml:space="preserve"> </w:t>
+                        <w:t xml:space="preserve">Fig </w:t>
                       </w:r>
                       <w:r>
                         <w:fldChar w:fldCharType="begin"/>
@@ -13848,13 +13752,8 @@
                               </w:rPr>
                             </w:pPr>
                             <w:bookmarkStart w:id="60" w:name="_Toc163921700"/>
-                            <w:proofErr w:type="spellStart"/>
                             <w:r>
-                              <w:t>Fig</w:t>
-                            </w:r>
-                            <w:proofErr w:type="spellEnd"/>
-                            <w:r>
-                              <w:t xml:space="preserve"> </w:t>
+                              <w:t xml:space="preserve">Fig </w:t>
                             </w:r>
                             <w:r>
                               <w:fldChar w:fldCharType="begin"/>
@@ -13911,13 +13810,8 @@
                         </w:rPr>
                       </w:pPr>
                       <w:bookmarkStart w:id="61" w:name="_Toc163921700"/>
-                      <w:proofErr w:type="spellStart"/>
                       <w:r>
-                        <w:t>Fig</w:t>
-                      </w:r>
-                      <w:proofErr w:type="spellEnd"/>
-                      <w:r>
-                        <w:t xml:space="preserve"> </w:t>
+                        <w:t xml:space="preserve">Fig </w:t>
                       </w:r>
                       <w:r>
                         <w:fldChar w:fldCharType="begin"/>
@@ -14180,13 +14074,8 @@
                               </w:rPr>
                             </w:pPr>
                             <w:bookmarkStart w:id="63" w:name="_Toc163921701"/>
-                            <w:proofErr w:type="spellStart"/>
                             <w:r>
-                              <w:t>Fig</w:t>
-                            </w:r>
-                            <w:proofErr w:type="spellEnd"/>
-                            <w:r>
-                              <w:t xml:space="preserve"> </w:t>
+                              <w:t xml:space="preserve">Fig </w:t>
                             </w:r>
                             <w:r>
                               <w:fldChar w:fldCharType="begin"/>
@@ -14243,13 +14132,8 @@
                         </w:rPr>
                       </w:pPr>
                       <w:bookmarkStart w:id="64" w:name="_Toc163921701"/>
-                      <w:proofErr w:type="spellStart"/>
                       <w:r>
-                        <w:t>Fig</w:t>
-                      </w:r>
-                      <w:proofErr w:type="spellEnd"/>
-                      <w:r>
-                        <w:t xml:space="preserve"> </w:t>
+                        <w:t xml:space="preserve">Fig </w:t>
                       </w:r>
                       <w:r>
                         <w:fldChar w:fldCharType="begin"/>
@@ -14398,13 +14282,8 @@
                               </w:rPr>
                             </w:pPr>
                             <w:bookmarkStart w:id="66" w:name="_Toc163921702"/>
-                            <w:proofErr w:type="spellStart"/>
                             <w:r>
-                              <w:t>Fig</w:t>
-                            </w:r>
-                            <w:proofErr w:type="spellEnd"/>
-                            <w:r>
-                              <w:t xml:space="preserve"> </w:t>
+                              <w:t xml:space="preserve">Fig </w:t>
                             </w:r>
                             <w:r>
                               <w:fldChar w:fldCharType="begin"/>
@@ -14469,13 +14348,8 @@
                         </w:rPr>
                       </w:pPr>
                       <w:bookmarkStart w:id="67" w:name="_Toc163921702"/>
-                      <w:proofErr w:type="spellStart"/>
                       <w:r>
-                        <w:t>Fig</w:t>
-                      </w:r>
-                      <w:proofErr w:type="spellEnd"/>
-                      <w:r>
-                        <w:t xml:space="preserve"> </w:t>
+                        <w:t xml:space="preserve">Fig </w:t>
                       </w:r>
                       <w:r>
                         <w:fldChar w:fldCharType="begin"/>
@@ -14785,13 +14659,8 @@
                               </w:rPr>
                             </w:pPr>
                             <w:bookmarkStart w:id="69" w:name="_Toc163921703"/>
-                            <w:proofErr w:type="spellStart"/>
                             <w:r>
-                              <w:t>Fig</w:t>
-                            </w:r>
-                            <w:proofErr w:type="spellEnd"/>
-                            <w:r>
-                              <w:t xml:space="preserve"> </w:t>
+                              <w:t xml:space="preserve">Fig </w:t>
                             </w:r>
                             <w:r>
                               <w:fldChar w:fldCharType="begin"/>
@@ -14851,13 +14720,8 @@
                         </w:rPr>
                       </w:pPr>
                       <w:bookmarkStart w:id="70" w:name="_Toc163921703"/>
-                      <w:proofErr w:type="spellStart"/>
                       <w:r>
-                        <w:t>Fig</w:t>
-                      </w:r>
-                      <w:proofErr w:type="spellEnd"/>
-                      <w:r>
-                        <w:t xml:space="preserve"> </w:t>
+                        <w:t xml:space="preserve">Fig </w:t>
                       </w:r>
                       <w:r>
                         <w:fldChar w:fldCharType="begin"/>
@@ -15056,13 +14920,8 @@
                               </w:rPr>
                             </w:pPr>
                             <w:bookmarkStart w:id="72" w:name="_Toc163921704"/>
-                            <w:proofErr w:type="spellStart"/>
                             <w:r>
-                              <w:t>Fig</w:t>
-                            </w:r>
-                            <w:proofErr w:type="spellEnd"/>
-                            <w:r>
-                              <w:t xml:space="preserve"> </w:t>
+                              <w:t xml:space="preserve">Fig </w:t>
                             </w:r>
                             <w:r>
                               <w:fldChar w:fldCharType="begin"/>
@@ -15127,13 +14986,8 @@
                         </w:rPr>
                       </w:pPr>
                       <w:bookmarkStart w:id="73" w:name="_Toc163921704"/>
-                      <w:proofErr w:type="spellStart"/>
                       <w:r>
-                        <w:t>Fig</w:t>
-                      </w:r>
-                      <w:proofErr w:type="spellEnd"/>
-                      <w:r>
-                        <w:t xml:space="preserve"> </w:t>
+                        <w:t xml:space="preserve">Fig </w:t>
                       </w:r>
                       <w:r>
                         <w:fldChar w:fldCharType="begin"/>
@@ -15228,11 +15082,14 @@
         <w:jc w:val="center"/>
       </w:pPr>
       <w:r>
+        <w:rPr>
+          <w:noProof/>
+        </w:rPr>
         <w:drawing>
-          <wp:inline distT="0" distB="0" distL="0" distR="0" wp14:anchorId="02A03D8B" wp14:editId="7B8EDFC3">
-            <wp:extent cx="7884795" cy="4596466"/>
-            <wp:effectExtent l="0" t="0" r="1905" b="0"/>
-            <wp:docPr id="829517240" name="Imagen 1" descr="Diagrama&#10;&#10;Descripción generada automáticamente"/>
+          <wp:inline distT="0" distB="0" distL="0" distR="0" wp14:anchorId="02A03D8B" wp14:editId="28A24890">
+            <wp:extent cx="7710858" cy="4599720"/>
+            <wp:effectExtent l="0" t="0" r="4445" b="0"/>
+            <wp:docPr id="829517240" name="Imagen 1"/>
             <wp:cNvGraphicFramePr>
               <a:graphicFrameLocks xmlns:a="http://schemas.openxmlformats.org/drawingml/2006/main" noChangeAspect="1"/>
             </wp:cNvGraphicFramePr>
@@ -15240,11 +15097,17 @@
               <a:graphicData uri="http://schemas.openxmlformats.org/drawingml/2006/picture">
                 <pic:pic xmlns:pic="http://schemas.openxmlformats.org/drawingml/2006/picture">
                   <pic:nvPicPr>
-                    <pic:cNvPr id="829517240" name="Imagen 1" descr="Diagrama&#10;&#10;Descripción generada automáticamente"/>
+                    <pic:cNvPr id="829517240" name="Imagen 1"/>
                     <pic:cNvPicPr/>
                   </pic:nvPicPr>
                   <pic:blipFill>
-                    <a:blip r:embed="rId37"/>
+                    <a:blip r:embed="rId37">
+                      <a:extLst>
+                        <a:ext uri="{28A0092B-C50C-407E-A947-70E740481C1C}">
+                          <a14:useLocalDpi xmlns:a14="http://schemas.microsoft.com/office/drawing/2010/main" val="0"/>
+                        </a:ext>
+                      </a:extLst>
+                    </a:blip>
                     <a:stretch>
                       <a:fillRect/>
                     </a:stretch>
@@ -15252,7 +15115,7 @@
                   <pic:spPr>
                     <a:xfrm>
                       <a:off x="0" y="0"/>
-                      <a:ext cx="7890377" cy="4599720"/>
+                      <a:ext cx="7710858" cy="4599720"/>
                     </a:xfrm>
                     <a:prstGeom prst="rect">
                       <a:avLst/>
@@ -15271,13 +15134,8 @@
         <w:jc w:val="center"/>
       </w:pPr>
       <w:bookmarkStart w:id="76" w:name="_Toc163921705"/>
-      <w:proofErr w:type="spellStart"/>
-      <w:r>
-        <w:t>Fig</w:t>
-      </w:r>
-      <w:proofErr w:type="spellEnd"/>
-      <w:r>
-        <w:t xml:space="preserve"> </w:t>
+      <w:r>
+        <w:t xml:space="preserve">Fig </w:t>
       </w:r>
       <w:r>
         <w:fldChar w:fldCharType="begin"/>
@@ -15327,10 +15185,10 @@
           <w:noProof/>
         </w:rPr>
         <w:drawing>
-          <wp:inline distT="0" distB="0" distL="0" distR="0" wp14:anchorId="529491CB" wp14:editId="1CAA8B18">
-            <wp:extent cx="7782300" cy="5000625"/>
-            <wp:effectExtent l="0" t="0" r="9525" b="0"/>
-            <wp:docPr id="1713297927" name="Imagen 1" descr="Diagrama&#10;&#10;Descripción generada automáticamente"/>
+          <wp:inline distT="0" distB="0" distL="0" distR="0" wp14:anchorId="529491CB" wp14:editId="0858B2AA">
+            <wp:extent cx="8063039" cy="4981575"/>
+            <wp:effectExtent l="0" t="0" r="0" b="0"/>
+            <wp:docPr id="1713297927" name="Imagen 1"/>
             <wp:cNvGraphicFramePr>
               <a:graphicFrameLocks xmlns:a="http://schemas.openxmlformats.org/drawingml/2006/main" noChangeAspect="1"/>
             </wp:cNvGraphicFramePr>
@@ -15338,23 +15196,36 @@
               <a:graphicData uri="http://schemas.openxmlformats.org/drawingml/2006/picture">
                 <pic:pic xmlns:pic="http://schemas.openxmlformats.org/drawingml/2006/picture">
                   <pic:nvPicPr>
-                    <pic:cNvPr id="1713297927" name="Imagen 1" descr="Diagrama&#10;&#10;Descripción generada automáticamente"/>
+                    <pic:cNvPr id="1713297927" name="Imagen 1"/>
                     <pic:cNvPicPr/>
                   </pic:nvPicPr>
-                  <pic:blipFill>
-                    <a:blip r:embed="rId38"/>
-                    <a:stretch>
-                      <a:fillRect/>
-                    </a:stretch>
+                  <pic:blipFill rotWithShape="1">
+                    <a:blip r:embed="rId38">
+                      <a:extLst>
+                        <a:ext uri="{28A0092B-C50C-407E-A947-70E740481C1C}">
+                          <a14:useLocalDpi xmlns:a14="http://schemas.microsoft.com/office/drawing/2010/main" val="0"/>
+                        </a:ext>
+                      </a:extLst>
+                    </a:blip>
+                    <a:srcRect l="1712" t="3369" r="1800"/>
+                    <a:stretch/>
                   </pic:blipFill>
-                  <pic:spPr>
+                  <pic:spPr bwMode="auto">
                     <a:xfrm>
                       <a:off x="0" y="0"/>
-                      <a:ext cx="7790475" cy="5005878"/>
+                      <a:ext cx="8074412" cy="4988601"/>
                     </a:xfrm>
                     <a:prstGeom prst="rect">
                       <a:avLst/>
                     </a:prstGeom>
+                    <a:ln>
+                      <a:noFill/>
+                    </a:ln>
+                    <a:extLst>
+                      <a:ext uri="{53640926-AAD7-44D8-BBD7-CCE9431645EC}">
+                        <a14:shadowObscured xmlns:a14="http://schemas.microsoft.com/office/drawing/2010/main"/>
+                      </a:ext>
+                    </a:extLst>
                   </pic:spPr>
                 </pic:pic>
               </a:graphicData>
@@ -15369,13 +15240,8 @@
         <w:jc w:val="center"/>
       </w:pPr>
       <w:bookmarkStart w:id="78" w:name="_Toc163921706"/>
-      <w:proofErr w:type="spellStart"/>
-      <w:r>
-        <w:t>Fig</w:t>
-      </w:r>
-      <w:proofErr w:type="spellEnd"/>
-      <w:r>
-        <w:t xml:space="preserve"> </w:t>
+      <w:r>
+        <w:t xml:space="preserve">Fig </w:t>
       </w:r>
       <w:r>
         <w:fldChar w:fldCharType="begin"/>
@@ -15507,13 +15373,8 @@
         <w:jc w:val="center"/>
       </w:pPr>
       <w:bookmarkStart w:id="81" w:name="_Toc163921707"/>
-      <w:proofErr w:type="spellStart"/>
-      <w:r>
-        <w:t>Fig</w:t>
-      </w:r>
-      <w:proofErr w:type="spellEnd"/>
-      <w:r>
-        <w:t xml:space="preserve"> </w:t>
+      <w:r>
+        <w:t xml:space="preserve">Fig </w:t>
       </w:r>
       <w:r>
         <w:fldChar w:fldCharType="begin"/>
@@ -15619,13 +15480,8 @@
         <w:jc w:val="center"/>
       </w:pPr>
       <w:bookmarkStart w:id="83" w:name="_Toc163921708"/>
-      <w:proofErr w:type="spellStart"/>
-      <w:r>
-        <w:t>Fig</w:t>
-      </w:r>
-      <w:proofErr w:type="spellEnd"/>
-      <w:r>
-        <w:t xml:space="preserve"> </w:t>
+      <w:r>
+        <w:t xml:space="preserve">Fig </w:t>
       </w:r>
       <w:r>
         <w:fldChar w:fldCharType="begin"/>
@@ -15729,13 +15585,8 @@
         <w:jc w:val="center"/>
       </w:pPr>
       <w:bookmarkStart w:id="85" w:name="_Toc163921709"/>
-      <w:proofErr w:type="spellStart"/>
-      <w:r>
-        <w:t>Fig</w:t>
-      </w:r>
-      <w:proofErr w:type="spellEnd"/>
-      <w:r>
-        <w:t xml:space="preserve"> </w:t>
+      <w:r>
+        <w:t xml:space="preserve">Fig </w:t>
       </w:r>
       <w:r>
         <w:fldChar w:fldCharType="begin"/>
@@ -15841,13 +15692,8 @@
         <w:jc w:val="center"/>
       </w:pPr>
       <w:bookmarkStart w:id="87" w:name="_Toc163921710"/>
-      <w:proofErr w:type="spellStart"/>
-      <w:r>
-        <w:t>Fig</w:t>
-      </w:r>
-      <w:proofErr w:type="spellEnd"/>
-      <w:r>
-        <w:t xml:space="preserve"> </w:t>
+      <w:r>
+        <w:t xml:space="preserve">Fig </w:t>
       </w:r>
       <w:r>
         <w:fldChar w:fldCharType="begin"/>
@@ -15953,13 +15799,8 @@
         <w:jc w:val="center"/>
       </w:pPr>
       <w:bookmarkStart w:id="89" w:name="_Toc163921711"/>
-      <w:proofErr w:type="spellStart"/>
-      <w:r>
-        <w:t>Fig</w:t>
-      </w:r>
-      <w:proofErr w:type="spellEnd"/>
-      <w:r>
-        <w:t xml:space="preserve"> </w:t>
+      <w:r>
+        <w:t xml:space="preserve">Fig </w:t>
       </w:r>
       <w:r>
         <w:fldChar w:fldCharType="begin"/>
@@ -26786,16 +26627,15 @@
 </file>
 
 <file path=customXml/item2.xml><?xml version="1.0" encoding="utf-8"?>
-<p:properties xmlns:p="http://schemas.microsoft.com/office/2006/metadata/properties" xmlns:xsi="http://www.w3.org/2001/XMLSchema-instance" xmlns:pc="http://schemas.microsoft.com/office/infopath/2007/PartnerControls">
-  <documentManagement/>
-</p:properties>
+<?mso-contentType ?>
+<FormTemplates xmlns="http://schemas.microsoft.com/sharepoint/v3/contenttype/forms">
+  <Display>DocumentLibraryForm</Display>
+  <Edit>DocumentLibraryForm</Edit>
+  <New>DocumentLibraryForm</New>
+</FormTemplates>
 </file>
 
 <file path=customXml/item3.xml><?xml version="1.0" encoding="utf-8"?>
-<b:Sources xmlns:b="http://schemas.openxmlformats.org/officeDocument/2006/bibliography" xmlns="http://schemas.openxmlformats.org/officeDocument/2006/bibliography" SelectedStyle="\APASixthEditionOfficeOnline.xsl" StyleName="APA" Version="6"/>
-</file>
-
-<file path=customXml/item4.xml><?xml version="1.0" encoding="utf-8"?>
 <ct:contentTypeSchema xmlns:ct="http://schemas.microsoft.com/office/2006/metadata/contentType" xmlns:ma="http://schemas.microsoft.com/office/2006/metadata/properties/metaAttributes" ct:_="" ma:_="" ma:contentTypeName="Documento" ma:contentTypeID="0x0101002EE060F0FC4F6A4682BCF5C8E230ED49" ma:contentTypeVersion="8" ma:contentTypeDescription="Crear nuevo documento." ma:contentTypeScope="" ma:versionID="36dc8c06f00d0ea8307294c7c385ddb1">
   <xsd:schema xmlns:xsd="http://www.w3.org/2001/XMLSchema" xmlns:xs="http://www.w3.org/2001/XMLSchema" xmlns:p="http://schemas.microsoft.com/office/2006/metadata/properties" xmlns:ns3="7ed7fbe1-6021-438d-9944-01eac43ff81a" targetNamespace="http://schemas.microsoft.com/office/2006/metadata/properties" ma:root="true" ma:fieldsID="3981b19e225555beddf09f311c756994" ns3:_="">
     <xsd:import namespace="7ed7fbe1-6021-438d-9944-01eac43ff81a"/>
@@ -26965,13 +26805,14 @@
 </ct:contentTypeSchema>
 </file>
 
+<file path=customXml/item4.xml><?xml version="1.0" encoding="utf-8"?>
+<b:Sources xmlns:b="http://schemas.openxmlformats.org/officeDocument/2006/bibliography" xmlns="http://schemas.openxmlformats.org/officeDocument/2006/bibliography" SelectedStyle="\APASixthEditionOfficeOnline.xsl" StyleName="APA" Version="6"/>
+</file>
+
 <file path=customXml/item5.xml><?xml version="1.0" encoding="utf-8"?>
-<?mso-contentType ?>
-<FormTemplates xmlns="http://schemas.microsoft.com/sharepoint/v3/contenttype/forms">
-  <Display>DocumentLibraryForm</Display>
-  <Edit>DocumentLibraryForm</Edit>
-  <New>DocumentLibraryForm</New>
-</FormTemplates>
+<p:properties xmlns:p="http://schemas.microsoft.com/office/2006/metadata/properties" xmlns:xsi="http://www.w3.org/2001/XMLSchema-instance" xmlns:pc="http://schemas.microsoft.com/office/infopath/2007/PartnerControls">
+  <documentManagement/>
+</p:properties>
 </file>
 
 <file path=customXml/itemProps1.xml><?xml version="1.0" encoding="utf-8"?>
@@ -26983,23 +26824,14 @@
 </file>
 
 <file path=customXml/itemProps2.xml><?xml version="1.0" encoding="utf-8"?>
-<ds:datastoreItem xmlns:ds="http://schemas.openxmlformats.org/officeDocument/2006/customXml" ds:itemID="{08F98595-3D5F-440C-BECA-515B406CA9F4}">
+<ds:datastoreItem xmlns:ds="http://schemas.openxmlformats.org/officeDocument/2006/customXml" ds:itemID="{3D78930C-687B-4815-8EF5-DDA8783F103B}">
   <ds:schemaRefs>
-    <ds:schemaRef ds:uri="http://schemas.microsoft.com/office/2006/metadata/properties"/>
-    <ds:schemaRef ds:uri="http://schemas.microsoft.com/office/infopath/2007/PartnerControls"/>
+    <ds:schemaRef ds:uri="http://schemas.microsoft.com/sharepoint/v3/contenttype/forms"/>
   </ds:schemaRefs>
 </ds:datastoreItem>
 </file>
 
 <file path=customXml/itemProps3.xml><?xml version="1.0" encoding="utf-8"?>
-<ds:datastoreItem xmlns:ds="http://schemas.openxmlformats.org/officeDocument/2006/customXml" ds:itemID="{0BBBBDFB-6DB1-458E-A17D-800D91B68DDB}">
-  <ds:schemaRefs>
-    <ds:schemaRef ds:uri="http://schemas.openxmlformats.org/officeDocument/2006/bibliography"/>
-  </ds:schemaRefs>
-</ds:datastoreItem>
-</file>
-
-<file path=customXml/itemProps4.xml><?xml version="1.0" encoding="utf-8"?>
 <ds:datastoreItem xmlns:ds="http://schemas.openxmlformats.org/officeDocument/2006/customXml" ds:itemID="{24A7F254-A721-4F7F-AAA0-20056B40B298}">
   <ds:schemaRefs>
     <ds:schemaRef ds:uri="http://schemas.microsoft.com/office/2006/metadata/contentType"/>
@@ -27017,10 +26849,19 @@
 </ds:datastoreItem>
 </file>
 
+<file path=customXml/itemProps4.xml><?xml version="1.0" encoding="utf-8"?>
+<ds:datastoreItem xmlns:ds="http://schemas.openxmlformats.org/officeDocument/2006/customXml" ds:itemID="{0BBBBDFB-6DB1-458E-A17D-800D91B68DDB}">
+  <ds:schemaRefs>
+    <ds:schemaRef ds:uri="http://schemas.openxmlformats.org/officeDocument/2006/bibliography"/>
+  </ds:schemaRefs>
+</ds:datastoreItem>
+</file>
+
 <file path=customXml/itemProps5.xml><?xml version="1.0" encoding="utf-8"?>
-<ds:datastoreItem xmlns:ds="http://schemas.openxmlformats.org/officeDocument/2006/customXml" ds:itemID="{3D78930C-687B-4815-8EF5-DDA8783F103B}">
+<ds:datastoreItem xmlns:ds="http://schemas.openxmlformats.org/officeDocument/2006/customXml" ds:itemID="{08F98595-3D5F-440C-BECA-515B406CA9F4}">
   <ds:schemaRefs>
-    <ds:schemaRef ds:uri="http://schemas.microsoft.com/sharepoint/v3/contenttype/forms"/>
+    <ds:schemaRef ds:uri="http://schemas.microsoft.com/office/2006/metadata/properties"/>
+    <ds:schemaRef ds:uri="http://schemas.microsoft.com/office/infopath/2007/PartnerControls"/>
   </ds:schemaRefs>
 </ds:datastoreItem>
 </file>
</xml_diff>

<commit_message>
Documentación: Cambios en el entidad-relación tras la reunión de tutoría
</commit_message>
<xml_diff>
--- a/docs/00-DocumentoFinal.docx
+++ b/docs/00-DocumentoFinal.docx
@@ -153,25 +153,7 @@
                                     <w:sz w:val="28"/>
                                     <w:szCs w:val="24"/>
                                   </w:rPr>
-                                  <w:t xml:space="preserve">TUTOR: Elkin </w:t>
-                                </w:r>
-                                <w:proofErr w:type="spellStart"/>
-                                <w:r>
-                                  <w:rPr>
-                                    <w:rFonts w:asciiTheme="minorHAnsi" w:hAnsiTheme="minorHAnsi" w:cstheme="minorHAnsi"/>
-                                    <w:sz w:val="28"/>
-                                    <w:szCs w:val="24"/>
-                                  </w:rPr>
-                                  <w:t>Guadilla</w:t>
-                                </w:r>
-                                <w:proofErr w:type="spellEnd"/>
-                                <w:r>
-                                  <w:rPr>
-                                    <w:rFonts w:asciiTheme="minorHAnsi" w:hAnsiTheme="minorHAnsi" w:cstheme="minorHAnsi"/>
-                                    <w:sz w:val="28"/>
-                                    <w:szCs w:val="24"/>
-                                  </w:rPr>
-                                  <w:t xml:space="preserve"> González</w:t>
+                                  <w:t>TUTOR: Elkin Guadilla González</w:t>
                                 </w:r>
                               </w:p>
                               <w:p>
@@ -4228,7 +4210,7 @@
           <w14:ligatures w14:val="standardContextual"/>
         </w:rPr>
       </w:pPr>
-      <w:hyperlink w:anchor="_Toc164506709" w:history="1">
+      <w:hyperlink w:anchor="_Toc164892799" w:history="1">
         <w:r>
           <w:rPr>
             <w:rStyle w:val="Hipervnculo"/>
@@ -4256,7 +4238,7 @@
             <w:noProof/>
             <w:webHidden/>
           </w:rPr>
-          <w:instrText xml:space="preserve"> PAGEREF _Toc164506709 \h </w:instrText>
+          <w:instrText xml:space="preserve"> PAGEREF _Toc164892799 \h </w:instrText>
         </w:r>
         <w:r>
           <w:rPr>
@@ -4306,7 +4288,7 @@
           <w14:ligatures w14:val="standardContextual"/>
         </w:rPr>
       </w:pPr>
-      <w:hyperlink w:anchor="_Toc164506710" w:history="1">
+      <w:hyperlink w:anchor="_Toc164892800" w:history="1">
         <w:r>
           <w:rPr>
             <w:rStyle w:val="Hipervnculo"/>
@@ -4334,7 +4316,7 @@
             <w:noProof/>
             <w:webHidden/>
           </w:rPr>
-          <w:instrText xml:space="preserve"> PAGEREF _Toc164506710 \h </w:instrText>
+          <w:instrText xml:space="preserve"> PAGEREF _Toc164892800 \h </w:instrText>
         </w:r>
         <w:r>
           <w:rPr>
@@ -4384,7 +4366,7 @@
           <w14:ligatures w14:val="standardContextual"/>
         </w:rPr>
       </w:pPr>
-      <w:hyperlink w:anchor="_Toc164506711" w:history="1">
+      <w:hyperlink w:anchor="_Toc164892801" w:history="1">
         <w:r>
           <w:rPr>
             <w:rStyle w:val="Hipervnculo"/>
@@ -4412,7 +4394,7 @@
             <w:noProof/>
             <w:webHidden/>
           </w:rPr>
-          <w:instrText xml:space="preserve"> PAGEREF _Toc164506711 \h </w:instrText>
+          <w:instrText xml:space="preserve"> PAGEREF _Toc164892801 \h </w:instrText>
         </w:r>
         <w:r>
           <w:rPr>
@@ -4462,7 +4444,7 @@
           <w14:ligatures w14:val="standardContextual"/>
         </w:rPr>
       </w:pPr>
-      <w:hyperlink w:anchor="_Toc164506712" w:history="1">
+      <w:hyperlink w:anchor="_Toc164892802" w:history="1">
         <w:r>
           <w:rPr>
             <w:rStyle w:val="Hipervnculo"/>
@@ -4490,7 +4472,7 @@
             <w:noProof/>
             <w:webHidden/>
           </w:rPr>
-          <w:instrText xml:space="preserve"> PAGEREF _Toc164506712 \h </w:instrText>
+          <w:instrText xml:space="preserve"> PAGEREF _Toc164892802 \h </w:instrText>
         </w:r>
         <w:r>
           <w:rPr>
@@ -4540,7 +4522,7 @@
           <w14:ligatures w14:val="standardContextual"/>
         </w:rPr>
       </w:pPr>
-      <w:hyperlink w:anchor="_Toc164506713" w:history="1">
+      <w:hyperlink w:anchor="_Toc164892803" w:history="1">
         <w:r>
           <w:rPr>
             <w:rStyle w:val="Hipervnculo"/>
@@ -4567,7 +4549,7 @@
             <w:noProof/>
             <w:webHidden/>
           </w:rPr>
-          <w:instrText xml:space="preserve"> PAGEREF _Toc164506713 \h </w:instrText>
+          <w:instrText xml:space="preserve"> PAGEREF _Toc164892803 \h </w:instrText>
         </w:r>
         <w:r>
           <w:rPr>
@@ -4613,7 +4595,7 @@
           <w14:ligatures w14:val="standardContextual"/>
         </w:rPr>
       </w:pPr>
-      <w:hyperlink w:anchor="_Toc164506714" w:history="1">
+      <w:hyperlink w:anchor="_Toc164892804" w:history="1">
         <w:r>
           <w:rPr>
             <w:rStyle w:val="Hipervnculo"/>
@@ -4661,7 +4643,7 @@
             <w:noProof/>
             <w:webHidden/>
           </w:rPr>
-          <w:instrText xml:space="preserve"> PAGEREF _Toc164506714 \h </w:instrText>
+          <w:instrText xml:space="preserve"> PAGEREF _Toc164892804 \h </w:instrText>
         </w:r>
         <w:r>
           <w:rPr>
@@ -4707,7 +4689,7 @@
           <w14:ligatures w14:val="standardContextual"/>
         </w:rPr>
       </w:pPr>
-      <w:hyperlink w:anchor="_Toc164506715" w:history="1">
+      <w:hyperlink w:anchor="_Toc164892805" w:history="1">
         <w:r>
           <w:rPr>
             <w:rStyle w:val="Hipervnculo"/>
@@ -4755,7 +4737,7 @@
             <w:noProof/>
             <w:webHidden/>
           </w:rPr>
-          <w:instrText xml:space="preserve"> PAGEREF _Toc164506715 \h </w:instrText>
+          <w:instrText xml:space="preserve"> PAGEREF _Toc164892805 \h </w:instrText>
         </w:r>
         <w:r>
           <w:rPr>
@@ -4799,7 +4781,7 @@
           <w14:ligatures w14:val="standardContextual"/>
         </w:rPr>
       </w:pPr>
-      <w:hyperlink w:anchor="_Toc164506716" w:history="1">
+      <w:hyperlink w:anchor="_Toc164892806" w:history="1">
         <w:r>
           <w:rPr>
             <w:rStyle w:val="Hipervnculo"/>
@@ -4845,7 +4827,7 @@
             <w:noProof/>
             <w:webHidden/>
           </w:rPr>
-          <w:instrText xml:space="preserve"> PAGEREF _Toc164506716 \h </w:instrText>
+          <w:instrText xml:space="preserve"> PAGEREF _Toc164892806 \h </w:instrText>
         </w:r>
         <w:r>
           <w:rPr>
@@ -4889,7 +4871,7 @@
           <w14:ligatures w14:val="standardContextual"/>
         </w:rPr>
       </w:pPr>
-      <w:hyperlink w:anchor="_Toc164506717" w:history="1">
+      <w:hyperlink w:anchor="_Toc164892807" w:history="1">
         <w:r>
           <w:rPr>
             <w:rStyle w:val="Hipervnculo"/>
@@ -4935,7 +4917,7 @@
             <w:noProof/>
             <w:webHidden/>
           </w:rPr>
-          <w:instrText xml:space="preserve"> PAGEREF _Toc164506717 \h </w:instrText>
+          <w:instrText xml:space="preserve"> PAGEREF _Toc164892807 \h </w:instrText>
         </w:r>
         <w:r>
           <w:rPr>
@@ -4979,7 +4961,7 @@
           <w14:ligatures w14:val="standardContextual"/>
         </w:rPr>
       </w:pPr>
-      <w:hyperlink w:anchor="_Toc164506718" w:history="1">
+      <w:hyperlink w:anchor="_Toc164892808" w:history="1">
         <w:r>
           <w:rPr>
             <w:rStyle w:val="Hipervnculo"/>
@@ -5025,7 +5007,7 @@
             <w:noProof/>
             <w:webHidden/>
           </w:rPr>
-          <w:instrText xml:space="preserve"> PAGEREF _Toc164506718 \h </w:instrText>
+          <w:instrText xml:space="preserve"> PAGEREF _Toc164892808 \h </w:instrText>
         </w:r>
         <w:r>
           <w:rPr>
@@ -5069,7 +5051,7 @@
           <w14:ligatures w14:val="standardContextual"/>
         </w:rPr>
       </w:pPr>
-      <w:hyperlink w:anchor="_Toc164506719" w:history="1">
+      <w:hyperlink w:anchor="_Toc164892809" w:history="1">
         <w:r>
           <w:rPr>
             <w:rStyle w:val="Hipervnculo"/>
@@ -5115,7 +5097,7 @@
             <w:noProof/>
             <w:webHidden/>
           </w:rPr>
-          <w:instrText xml:space="preserve"> PAGEREF _Toc164506719 \h </w:instrText>
+          <w:instrText xml:space="preserve"> PAGEREF _Toc164892809 \h </w:instrText>
         </w:r>
         <w:r>
           <w:rPr>
@@ -5159,7 +5141,7 @@
           <w14:ligatures w14:val="standardContextual"/>
         </w:rPr>
       </w:pPr>
-      <w:hyperlink w:anchor="_Toc164506720" w:history="1">
+      <w:hyperlink w:anchor="_Toc164892810" w:history="1">
         <w:r>
           <w:rPr>
             <w:rStyle w:val="Hipervnculo"/>
@@ -5205,7 +5187,7 @@
             <w:noProof/>
             <w:webHidden/>
           </w:rPr>
-          <w:instrText xml:space="preserve"> PAGEREF _Toc164506720 \h </w:instrText>
+          <w:instrText xml:space="preserve"> PAGEREF _Toc164892810 \h </w:instrText>
         </w:r>
         <w:r>
           <w:rPr>
@@ -5249,7 +5231,7 @@
           <w14:ligatures w14:val="standardContextual"/>
         </w:rPr>
       </w:pPr>
-      <w:hyperlink w:anchor="_Toc164506721" w:history="1">
+      <w:hyperlink w:anchor="_Toc164892811" w:history="1">
         <w:r>
           <w:rPr>
             <w:rStyle w:val="Hipervnculo"/>
@@ -5295,7 +5277,7 @@
             <w:noProof/>
             <w:webHidden/>
           </w:rPr>
-          <w:instrText xml:space="preserve"> PAGEREF _Toc164506721 \h </w:instrText>
+          <w:instrText xml:space="preserve"> PAGEREF _Toc164892811 \h </w:instrText>
         </w:r>
         <w:r>
           <w:rPr>
@@ -5339,7 +5321,7 @@
           <w14:ligatures w14:val="standardContextual"/>
         </w:rPr>
       </w:pPr>
-      <w:hyperlink w:anchor="_Toc164506722" w:history="1">
+      <w:hyperlink w:anchor="_Toc164892812" w:history="1">
         <w:r>
           <w:rPr>
             <w:rStyle w:val="Hipervnculo"/>
@@ -5385,7 +5367,7 @@
             <w:noProof/>
             <w:webHidden/>
           </w:rPr>
-          <w:instrText xml:space="preserve"> PAGEREF _Toc164506722 \h </w:instrText>
+          <w:instrText xml:space="preserve"> PAGEREF _Toc164892812 \h </w:instrText>
         </w:r>
         <w:r>
           <w:rPr>
@@ -5429,7 +5411,7 @@
           <w14:ligatures w14:val="standardContextual"/>
         </w:rPr>
       </w:pPr>
-      <w:hyperlink w:anchor="_Toc164506723" w:history="1">
+      <w:hyperlink w:anchor="_Toc164892813" w:history="1">
         <w:r>
           <w:rPr>
             <w:rStyle w:val="Hipervnculo"/>
@@ -5475,7 +5457,7 @@
             <w:noProof/>
             <w:webHidden/>
           </w:rPr>
-          <w:instrText xml:space="preserve"> PAGEREF _Toc164506723 \h </w:instrText>
+          <w:instrText xml:space="preserve"> PAGEREF _Toc164892813 \h </w:instrText>
         </w:r>
         <w:r>
           <w:rPr>
@@ -5519,7 +5501,7 @@
           <w14:ligatures w14:val="standardContextual"/>
         </w:rPr>
       </w:pPr>
-      <w:hyperlink w:anchor="_Toc164506724" w:history="1">
+      <w:hyperlink w:anchor="_Toc164892814" w:history="1">
         <w:r>
           <w:rPr>
             <w:rStyle w:val="Hipervnculo"/>
@@ -5565,7 +5547,7 @@
             <w:noProof/>
             <w:webHidden/>
           </w:rPr>
-          <w:instrText xml:space="preserve"> PAGEREF _Toc164506724 \h </w:instrText>
+          <w:instrText xml:space="preserve"> PAGEREF _Toc164892814 \h </w:instrText>
         </w:r>
         <w:r>
           <w:rPr>
@@ -5609,7 +5591,7 @@
           <w14:ligatures w14:val="standardContextual"/>
         </w:rPr>
       </w:pPr>
-      <w:hyperlink w:anchor="_Toc164506725" w:history="1">
+      <w:hyperlink w:anchor="_Toc164892815" w:history="1">
         <w:r>
           <w:rPr>
             <w:rStyle w:val="Hipervnculo"/>
@@ -5655,7 +5637,7 @@
             <w:noProof/>
             <w:webHidden/>
           </w:rPr>
-          <w:instrText xml:space="preserve"> PAGEREF _Toc164506725 \h </w:instrText>
+          <w:instrText xml:space="preserve"> PAGEREF _Toc164892815 \h </w:instrText>
         </w:r>
         <w:r>
           <w:rPr>
@@ -5699,7 +5681,7 @@
           <w14:ligatures w14:val="standardContextual"/>
         </w:rPr>
       </w:pPr>
-      <w:hyperlink w:anchor="_Toc164506726" w:history="1">
+      <w:hyperlink w:anchor="_Toc164892816" w:history="1">
         <w:r>
           <w:rPr>
             <w:rStyle w:val="Hipervnculo"/>
@@ -5745,7 +5727,7 @@
             <w:noProof/>
             <w:webHidden/>
           </w:rPr>
-          <w:instrText xml:space="preserve"> PAGEREF _Toc164506726 \h </w:instrText>
+          <w:instrText xml:space="preserve"> PAGEREF _Toc164892816 \h </w:instrText>
         </w:r>
         <w:r>
           <w:rPr>
@@ -5789,7 +5771,7 @@
           <w14:ligatures w14:val="standardContextual"/>
         </w:rPr>
       </w:pPr>
-      <w:hyperlink w:anchor="_Toc164506727" w:history="1">
+      <w:hyperlink w:anchor="_Toc164892817" w:history="1">
         <w:r>
           <w:rPr>
             <w:rStyle w:val="Hipervnculo"/>
@@ -5835,7 +5817,7 @@
             <w:noProof/>
             <w:webHidden/>
           </w:rPr>
-          <w:instrText xml:space="preserve"> PAGEREF _Toc164506727 \h </w:instrText>
+          <w:instrText xml:space="preserve"> PAGEREF _Toc164892817 \h </w:instrText>
         </w:r>
         <w:r>
           <w:rPr>
@@ -5879,7 +5861,7 @@
           <w14:ligatures w14:val="standardContextual"/>
         </w:rPr>
       </w:pPr>
-      <w:hyperlink w:anchor="_Toc164506728" w:history="1">
+      <w:hyperlink w:anchor="_Toc164892818" w:history="1">
         <w:r>
           <w:rPr>
             <w:rStyle w:val="Hipervnculo"/>
@@ -5925,7 +5907,7 @@
             <w:noProof/>
             <w:webHidden/>
           </w:rPr>
-          <w:instrText xml:space="preserve"> PAGEREF _Toc164506728 \h </w:instrText>
+          <w:instrText xml:space="preserve"> PAGEREF _Toc164892818 \h </w:instrText>
         </w:r>
         <w:r>
           <w:rPr>
@@ -5969,7 +5951,7 @@
           <w14:ligatures w14:val="standardContextual"/>
         </w:rPr>
       </w:pPr>
-      <w:hyperlink w:anchor="_Toc164506729" w:history="1">
+      <w:hyperlink w:anchor="_Toc164892819" w:history="1">
         <w:r>
           <w:rPr>
             <w:rStyle w:val="Hipervnculo"/>
@@ -6015,7 +5997,7 @@
             <w:noProof/>
             <w:webHidden/>
           </w:rPr>
-          <w:instrText xml:space="preserve"> PAGEREF _Toc164506729 \h </w:instrText>
+          <w:instrText xml:space="preserve"> PAGEREF _Toc164892819 \h </w:instrText>
         </w:r>
         <w:r>
           <w:rPr>
@@ -6059,7 +6041,7 @@
           <w14:ligatures w14:val="standardContextual"/>
         </w:rPr>
       </w:pPr>
-      <w:hyperlink w:anchor="_Toc164506730" w:history="1">
+      <w:hyperlink w:anchor="_Toc164892820" w:history="1">
         <w:r>
           <w:rPr>
             <w:rStyle w:val="Hipervnculo"/>
@@ -6105,7 +6087,7 @@
             <w:noProof/>
             <w:webHidden/>
           </w:rPr>
-          <w:instrText xml:space="preserve"> PAGEREF _Toc164506730 \h </w:instrText>
+          <w:instrText xml:space="preserve"> PAGEREF _Toc164892820 \h </w:instrText>
         </w:r>
         <w:r>
           <w:rPr>
@@ -6151,7 +6133,7 @@
           <w14:ligatures w14:val="standardContextual"/>
         </w:rPr>
       </w:pPr>
-      <w:hyperlink w:anchor="_Toc164506731" w:history="1">
+      <w:hyperlink w:anchor="_Toc164892821" w:history="1">
         <w:r>
           <w:rPr>
             <w:rStyle w:val="Hipervnculo"/>
@@ -6199,7 +6181,7 @@
             <w:noProof/>
             <w:webHidden/>
           </w:rPr>
-          <w:instrText xml:space="preserve"> PAGEREF _Toc164506731 \h </w:instrText>
+          <w:instrText xml:space="preserve"> PAGEREF _Toc164892821 \h </w:instrText>
         </w:r>
         <w:r>
           <w:rPr>
@@ -6243,7 +6225,7 @@
           <w14:ligatures w14:val="standardContextual"/>
         </w:rPr>
       </w:pPr>
-      <w:hyperlink w:anchor="_Toc164506732" w:history="1">
+      <w:hyperlink w:anchor="_Toc164892822" w:history="1">
         <w:r>
           <w:rPr>
             <w:rStyle w:val="Hipervnculo"/>
@@ -6289,7 +6271,7 @@
             <w:noProof/>
             <w:webHidden/>
           </w:rPr>
-          <w:instrText xml:space="preserve"> PAGEREF _Toc164506732 \h </w:instrText>
+          <w:instrText xml:space="preserve"> PAGEREF _Toc164892822 \h </w:instrText>
         </w:r>
         <w:r>
           <w:rPr>
@@ -6333,7 +6315,7 @@
           <w14:ligatures w14:val="standardContextual"/>
         </w:rPr>
       </w:pPr>
-      <w:hyperlink w:anchor="_Toc164506733" w:history="1">
+      <w:hyperlink w:anchor="_Toc164892823" w:history="1">
         <w:r>
           <w:rPr>
             <w:rStyle w:val="Hipervnculo"/>
@@ -6379,7 +6361,7 @@
             <w:noProof/>
             <w:webHidden/>
           </w:rPr>
-          <w:instrText xml:space="preserve"> PAGEREF _Toc164506733 \h </w:instrText>
+          <w:instrText xml:space="preserve"> PAGEREF _Toc164892823 \h </w:instrText>
         </w:r>
         <w:r>
           <w:rPr>
@@ -6423,7 +6405,7 @@
           <w14:ligatures w14:val="standardContextual"/>
         </w:rPr>
       </w:pPr>
-      <w:hyperlink w:anchor="_Toc164506734" w:history="1">
+      <w:hyperlink w:anchor="_Toc164892824" w:history="1">
         <w:r>
           <w:rPr>
             <w:rStyle w:val="Hipervnculo"/>
@@ -6469,7 +6451,7 @@
             <w:noProof/>
             <w:webHidden/>
           </w:rPr>
-          <w:instrText xml:space="preserve"> PAGEREF _Toc164506734 \h </w:instrText>
+          <w:instrText xml:space="preserve"> PAGEREF _Toc164892824 \h </w:instrText>
         </w:r>
         <w:r>
           <w:rPr>
@@ -6513,7 +6495,7 @@
           <w14:ligatures w14:val="standardContextual"/>
         </w:rPr>
       </w:pPr>
-      <w:hyperlink w:anchor="_Toc164506735" w:history="1">
+      <w:hyperlink w:anchor="_Toc164892825" w:history="1">
         <w:r>
           <w:rPr>
             <w:rStyle w:val="Hipervnculo"/>
@@ -6559,7 +6541,7 @@
             <w:noProof/>
             <w:webHidden/>
           </w:rPr>
-          <w:instrText xml:space="preserve"> PAGEREF _Toc164506735 \h </w:instrText>
+          <w:instrText xml:space="preserve"> PAGEREF _Toc164892825 \h </w:instrText>
         </w:r>
         <w:r>
           <w:rPr>
@@ -6603,7 +6585,7 @@
           <w14:ligatures w14:val="standardContextual"/>
         </w:rPr>
       </w:pPr>
-      <w:hyperlink w:anchor="_Toc164506736" w:history="1">
+      <w:hyperlink w:anchor="_Toc164892826" w:history="1">
         <w:r>
           <w:rPr>
             <w:rStyle w:val="Hipervnculo"/>
@@ -6649,7 +6631,7 @@
             <w:noProof/>
             <w:webHidden/>
           </w:rPr>
-          <w:instrText xml:space="preserve"> PAGEREF _Toc164506736 \h </w:instrText>
+          <w:instrText xml:space="preserve"> PAGEREF _Toc164892826 \h </w:instrText>
         </w:r>
         <w:r>
           <w:rPr>
@@ -6693,7 +6675,7 @@
           <w14:ligatures w14:val="standardContextual"/>
         </w:rPr>
       </w:pPr>
-      <w:hyperlink w:anchor="_Toc164506737" w:history="1">
+      <w:hyperlink w:anchor="_Toc164892827" w:history="1">
         <w:r>
           <w:rPr>
             <w:rStyle w:val="Hipervnculo"/>
@@ -6739,7 +6721,7 @@
             <w:noProof/>
             <w:webHidden/>
           </w:rPr>
-          <w:instrText xml:space="preserve"> PAGEREF _Toc164506737 \h </w:instrText>
+          <w:instrText xml:space="preserve"> PAGEREF _Toc164892827 \h </w:instrText>
         </w:r>
         <w:r>
           <w:rPr>
@@ -6783,7 +6765,7 @@
           <w14:ligatures w14:val="standardContextual"/>
         </w:rPr>
       </w:pPr>
-      <w:hyperlink w:anchor="_Toc164506738" w:history="1">
+      <w:hyperlink w:anchor="_Toc164892828" w:history="1">
         <w:r>
           <w:rPr>
             <w:rStyle w:val="Hipervnculo"/>
@@ -6829,7 +6811,7 @@
             <w:noProof/>
             <w:webHidden/>
           </w:rPr>
-          <w:instrText xml:space="preserve"> PAGEREF _Toc164506738 \h </w:instrText>
+          <w:instrText xml:space="preserve"> PAGEREF _Toc164892828 \h </w:instrText>
         </w:r>
         <w:r>
           <w:rPr>
@@ -6873,7 +6855,7 @@
           <w14:ligatures w14:val="standardContextual"/>
         </w:rPr>
       </w:pPr>
-      <w:hyperlink w:anchor="_Toc164506739" w:history="1">
+      <w:hyperlink w:anchor="_Toc164892829" w:history="1">
         <w:r>
           <w:rPr>
             <w:rStyle w:val="Hipervnculo"/>
@@ -6919,7 +6901,7 @@
             <w:noProof/>
             <w:webHidden/>
           </w:rPr>
-          <w:instrText xml:space="preserve"> PAGEREF _Toc164506739 \h </w:instrText>
+          <w:instrText xml:space="preserve"> PAGEREF _Toc164892829 \h </w:instrText>
         </w:r>
         <w:r>
           <w:rPr>
@@ -6963,7 +6945,7 @@
           <w14:ligatures w14:val="standardContextual"/>
         </w:rPr>
       </w:pPr>
-      <w:hyperlink w:anchor="_Toc164506740" w:history="1">
+      <w:hyperlink w:anchor="_Toc164892830" w:history="1">
         <w:r>
           <w:rPr>
             <w:rStyle w:val="Hipervnculo"/>
@@ -7009,7 +6991,7 @@
             <w:noProof/>
             <w:webHidden/>
           </w:rPr>
-          <w:instrText xml:space="preserve"> PAGEREF _Toc164506740 \h </w:instrText>
+          <w:instrText xml:space="preserve"> PAGEREF _Toc164892830 \h </w:instrText>
         </w:r>
         <w:r>
           <w:rPr>
@@ -7053,7 +7035,7 @@
           <w14:ligatures w14:val="standardContextual"/>
         </w:rPr>
       </w:pPr>
-      <w:hyperlink w:anchor="_Toc164506741" w:history="1">
+      <w:hyperlink w:anchor="_Toc164892831" w:history="1">
         <w:r>
           <w:rPr>
             <w:rStyle w:val="Hipervnculo"/>
@@ -7099,7 +7081,7 @@
             <w:noProof/>
             <w:webHidden/>
           </w:rPr>
-          <w:instrText xml:space="preserve"> PAGEREF _Toc164506741 \h </w:instrText>
+          <w:instrText xml:space="preserve"> PAGEREF _Toc164892831 \h </w:instrText>
         </w:r>
         <w:r>
           <w:rPr>
@@ -7143,7 +7125,7 @@
           <w14:ligatures w14:val="standardContextual"/>
         </w:rPr>
       </w:pPr>
-      <w:hyperlink w:anchor="_Toc164506742" w:history="1">
+      <w:hyperlink w:anchor="_Toc164892832" w:history="1">
         <w:r>
           <w:rPr>
             <w:rStyle w:val="Hipervnculo"/>
@@ -7170,7 +7152,7 @@
             <w:noProof/>
             <w:webHidden/>
           </w:rPr>
-          <w:instrText xml:space="preserve"> PAGEREF _Toc164506742 \h </w:instrText>
+          <w:instrText xml:space="preserve"> PAGEREF _Toc164892832 \h </w:instrText>
         </w:r>
         <w:r>
           <w:rPr>
@@ -7216,7 +7198,7 @@
           <w14:ligatures w14:val="standardContextual"/>
         </w:rPr>
       </w:pPr>
-      <w:hyperlink w:anchor="_Toc164506743" w:history="1">
+      <w:hyperlink w:anchor="_Toc164892833" w:history="1">
         <w:r>
           <w:rPr>
             <w:rStyle w:val="Hipervnculo"/>
@@ -7264,7 +7246,7 @@
             <w:noProof/>
             <w:webHidden/>
           </w:rPr>
-          <w:instrText xml:space="preserve"> PAGEREF _Toc164506743 \h </w:instrText>
+          <w:instrText xml:space="preserve"> PAGEREF _Toc164892833 \h </w:instrText>
         </w:r>
         <w:r>
           <w:rPr>
@@ -7308,7 +7290,7 @@
           <w14:ligatures w14:val="standardContextual"/>
         </w:rPr>
       </w:pPr>
-      <w:hyperlink w:anchor="_Toc164506744" w:history="1">
+      <w:hyperlink w:anchor="_Toc164892834" w:history="1">
         <w:r>
           <w:rPr>
             <w:rStyle w:val="Hipervnculo"/>
@@ -7354,7 +7336,7 @@
             <w:noProof/>
             <w:webHidden/>
           </w:rPr>
-          <w:instrText xml:space="preserve"> PAGEREF _Toc164506744 \h </w:instrText>
+          <w:instrText xml:space="preserve"> PAGEREF _Toc164892834 \h </w:instrText>
         </w:r>
         <w:r>
           <w:rPr>
@@ -7398,7 +7380,7 @@
           <w14:ligatures w14:val="standardContextual"/>
         </w:rPr>
       </w:pPr>
-      <w:hyperlink w:anchor="_Toc164506745" w:history="1">
+      <w:hyperlink w:anchor="_Toc164892835" w:history="1">
         <w:r>
           <w:rPr>
             <w:rStyle w:val="Hipervnculo"/>
@@ -7423,7 +7405,7 @@
             <w:rStyle w:val="Hipervnculo"/>
             <w:noProof/>
           </w:rPr>
-          <w:t>Diagrama de patas de gallo</w:t>
+          <w:t>Diagrama de estructura de datos</w:t>
         </w:r>
         <w:r>
           <w:rPr>
@@ -7444,7 +7426,7 @@
             <w:noProof/>
             <w:webHidden/>
           </w:rPr>
-          <w:instrText xml:space="preserve"> PAGEREF _Toc164506745 \h </w:instrText>
+          <w:instrText xml:space="preserve"> PAGEREF _Toc164892835 \h </w:instrText>
         </w:r>
         <w:r>
           <w:rPr>
@@ -7490,7 +7472,7 @@
           <w14:ligatures w14:val="standardContextual"/>
         </w:rPr>
       </w:pPr>
-      <w:hyperlink w:anchor="_Toc164506746" w:history="1">
+      <w:hyperlink w:anchor="_Toc164892836" w:history="1">
         <w:r>
           <w:rPr>
             <w:rStyle w:val="Hipervnculo"/>
@@ -7538,7 +7520,7 @@
             <w:noProof/>
             <w:webHidden/>
           </w:rPr>
-          <w:instrText xml:space="preserve"> PAGEREF _Toc164506746 \h </w:instrText>
+          <w:instrText xml:space="preserve"> PAGEREF _Toc164892836 \h </w:instrText>
         </w:r>
         <w:r>
           <w:rPr>
@@ -7582,7 +7564,7 @@
           <w14:ligatures w14:val="standardContextual"/>
         </w:rPr>
       </w:pPr>
-      <w:hyperlink w:anchor="_Toc164506747" w:history="1">
+      <w:hyperlink w:anchor="_Toc164892837" w:history="1">
         <w:r>
           <w:rPr>
             <w:rStyle w:val="Hipervnculo"/>
@@ -7628,7 +7610,7 @@
             <w:noProof/>
             <w:webHidden/>
           </w:rPr>
-          <w:instrText xml:space="preserve"> PAGEREF _Toc164506747 \h </w:instrText>
+          <w:instrText xml:space="preserve"> PAGEREF _Toc164892837 \h </w:instrText>
         </w:r>
         <w:r>
           <w:rPr>
@@ -7672,7 +7654,7 @@
           <w14:ligatures w14:val="standardContextual"/>
         </w:rPr>
       </w:pPr>
-      <w:hyperlink w:anchor="_Toc164506748" w:history="1">
+      <w:hyperlink w:anchor="_Toc164892838" w:history="1">
         <w:r>
           <w:rPr>
             <w:rStyle w:val="Hipervnculo"/>
@@ -7718,7 +7700,7 @@
             <w:noProof/>
             <w:webHidden/>
           </w:rPr>
-          <w:instrText xml:space="preserve"> PAGEREF _Toc164506748 \h </w:instrText>
+          <w:instrText xml:space="preserve"> PAGEREF _Toc164892838 \h </w:instrText>
         </w:r>
         <w:r>
           <w:rPr>
@@ -7762,7 +7744,7 @@
           <w14:ligatures w14:val="standardContextual"/>
         </w:rPr>
       </w:pPr>
-      <w:hyperlink w:anchor="_Toc164506749" w:history="1">
+      <w:hyperlink w:anchor="_Toc164892839" w:history="1">
         <w:r>
           <w:rPr>
             <w:rStyle w:val="Hipervnculo"/>
@@ -7808,7 +7790,7 @@
             <w:noProof/>
             <w:webHidden/>
           </w:rPr>
-          <w:instrText xml:space="preserve"> PAGEREF _Toc164506749 \h </w:instrText>
+          <w:instrText xml:space="preserve"> PAGEREF _Toc164892839 \h </w:instrText>
         </w:r>
         <w:r>
           <w:rPr>
@@ -7852,7 +7834,7 @@
           <w14:ligatures w14:val="standardContextual"/>
         </w:rPr>
       </w:pPr>
-      <w:hyperlink w:anchor="_Toc164506750" w:history="1">
+      <w:hyperlink w:anchor="_Toc164892840" w:history="1">
         <w:r>
           <w:rPr>
             <w:rStyle w:val="Hipervnculo"/>
@@ -7898,7 +7880,7 @@
             <w:noProof/>
             <w:webHidden/>
           </w:rPr>
-          <w:instrText xml:space="preserve"> PAGEREF _Toc164506750 \h </w:instrText>
+          <w:instrText xml:space="preserve"> PAGEREF _Toc164892840 \h </w:instrText>
         </w:r>
         <w:r>
           <w:rPr>
@@ -7942,7 +7924,7 @@
           <w14:ligatures w14:val="standardContextual"/>
         </w:rPr>
       </w:pPr>
-      <w:hyperlink w:anchor="_Toc164506751" w:history="1">
+      <w:hyperlink w:anchor="_Toc164892841" w:history="1">
         <w:r>
           <w:rPr>
             <w:rStyle w:val="Hipervnculo"/>
@@ -7988,7 +7970,7 @@
             <w:noProof/>
             <w:webHidden/>
           </w:rPr>
-          <w:instrText xml:space="preserve"> PAGEREF _Toc164506751 \h </w:instrText>
+          <w:instrText xml:space="preserve"> PAGEREF _Toc164892841 \h </w:instrText>
         </w:r>
         <w:r>
           <w:rPr>
@@ -8038,7 +8020,7 @@
           <w14:ligatures w14:val="standardContextual"/>
         </w:rPr>
       </w:pPr>
-      <w:hyperlink w:anchor="_Toc164506752" w:history="1">
+      <w:hyperlink w:anchor="_Toc164892842" w:history="1">
         <w:r>
           <w:rPr>
             <w:rStyle w:val="Hipervnculo"/>
@@ -8065,7 +8047,7 @@
             <w:noProof/>
             <w:webHidden/>
           </w:rPr>
-          <w:instrText xml:space="preserve"> PAGEREF _Toc164506752 \h </w:instrText>
+          <w:instrText xml:space="preserve"> PAGEREF _Toc164892842 \h </w:instrText>
         </w:r>
         <w:r>
           <w:rPr>
@@ -8115,7 +8097,7 @@
           <w14:ligatures w14:val="standardContextual"/>
         </w:rPr>
       </w:pPr>
-      <w:hyperlink w:anchor="_Toc164506753" w:history="1">
+      <w:hyperlink w:anchor="_Toc164892843" w:history="1">
         <w:r>
           <w:rPr>
             <w:rStyle w:val="Hipervnculo"/>
@@ -8142,7 +8124,7 @@
             <w:noProof/>
             <w:webHidden/>
           </w:rPr>
-          <w:instrText xml:space="preserve"> PAGEREF _Toc164506753 \h </w:instrText>
+          <w:instrText xml:space="preserve"> PAGEREF _Toc164892843 \h </w:instrText>
         </w:r>
         <w:r>
           <w:rPr>
@@ -8192,7 +8174,7 @@
           <w14:ligatures w14:val="standardContextual"/>
         </w:rPr>
       </w:pPr>
-      <w:hyperlink w:anchor="_Toc164506754" w:history="1">
+      <w:hyperlink w:anchor="_Toc164892844" w:history="1">
         <w:r>
           <w:rPr>
             <w:rStyle w:val="Hipervnculo"/>
@@ -8219,7 +8201,7 @@
             <w:noProof/>
             <w:webHidden/>
           </w:rPr>
-          <w:instrText xml:space="preserve"> PAGEREF _Toc164506754 \h </w:instrText>
+          <w:instrText xml:space="preserve"> PAGEREF _Toc164892844 \h </w:instrText>
         </w:r>
         <w:r>
           <w:rPr>
@@ -8269,7 +8251,7 @@
           <w14:ligatures w14:val="standardContextual"/>
         </w:rPr>
       </w:pPr>
-      <w:hyperlink w:anchor="_Toc164506755" w:history="1">
+      <w:hyperlink w:anchor="_Toc164892845" w:history="1">
         <w:r>
           <w:rPr>
             <w:rStyle w:val="Hipervnculo"/>
@@ -8296,7 +8278,7 @@
             <w:noProof/>
             <w:webHidden/>
           </w:rPr>
-          <w:instrText xml:space="preserve"> PAGEREF _Toc164506755 \h </w:instrText>
+          <w:instrText xml:space="preserve"> PAGEREF _Toc164892845 \h </w:instrText>
         </w:r>
         <w:r>
           <w:rPr>
@@ -8440,7 +8422,7 @@
         </w:rPr>
         <w:fldChar w:fldCharType="separate"/>
       </w:r>
-      <w:hyperlink w:anchor="_Toc164506756" w:history="1">
+      <w:hyperlink w:anchor="_Toc164892846" w:history="1">
         <w:r>
           <w:rPr>
             <w:rStyle w:val="Hipervnculo"/>
@@ -8467,7 +8449,7 @@
             <w:noProof/>
             <w:webHidden/>
           </w:rPr>
-          <w:instrText xml:space="preserve"> PAGEREF _Toc164506756 \h </w:instrText>
+          <w:instrText xml:space="preserve"> PAGEREF _Toc164892846 \h </w:instrText>
         </w:r>
         <w:r>
           <w:rPr>
@@ -8514,7 +8496,7 @@
           <w14:ligatures w14:val="standardContextual"/>
         </w:rPr>
       </w:pPr>
-      <w:hyperlink w:anchor="_Toc164506757" w:history="1">
+      <w:hyperlink w:anchor="_Toc164892847" w:history="1">
         <w:r>
           <w:rPr>
             <w:rStyle w:val="Hipervnculo"/>
@@ -8541,7 +8523,7 @@
             <w:noProof/>
             <w:webHidden/>
           </w:rPr>
-          <w:instrText xml:space="preserve"> PAGEREF _Toc164506757 \h </w:instrText>
+          <w:instrText xml:space="preserve"> PAGEREF _Toc164892847 \h </w:instrText>
         </w:r>
         <w:r>
           <w:rPr>
@@ -8588,7 +8570,7 @@
           <w14:ligatures w14:val="standardContextual"/>
         </w:rPr>
       </w:pPr>
-      <w:hyperlink w:anchor="_Toc164506758" w:history="1">
+      <w:hyperlink w:anchor="_Toc164892848" w:history="1">
         <w:r>
           <w:rPr>
             <w:rStyle w:val="Hipervnculo"/>
@@ -8615,7 +8597,7 @@
             <w:noProof/>
             <w:webHidden/>
           </w:rPr>
-          <w:instrText xml:space="preserve"> PAGEREF _Toc164506758 \h </w:instrText>
+          <w:instrText xml:space="preserve"> PAGEREF _Toc164892848 \h </w:instrText>
         </w:r>
         <w:r>
           <w:rPr>
@@ -8662,7 +8644,7 @@
           <w14:ligatures w14:val="standardContextual"/>
         </w:rPr>
       </w:pPr>
-      <w:hyperlink w:anchor="_Toc164506759" w:history="1">
+      <w:hyperlink w:anchor="_Toc164892849" w:history="1">
         <w:r>
           <w:rPr>
             <w:rStyle w:val="Hipervnculo"/>
@@ -8689,7 +8671,7 @@
             <w:noProof/>
             <w:webHidden/>
           </w:rPr>
-          <w:instrText xml:space="preserve"> PAGEREF _Toc164506759 \h </w:instrText>
+          <w:instrText xml:space="preserve"> PAGEREF _Toc164892849 \h </w:instrText>
         </w:r>
         <w:r>
           <w:rPr>
@@ -8736,7 +8718,7 @@
           <w14:ligatures w14:val="standardContextual"/>
         </w:rPr>
       </w:pPr>
-      <w:hyperlink w:anchor="_Toc164506760" w:history="1">
+      <w:hyperlink w:anchor="_Toc164892850" w:history="1">
         <w:r>
           <w:rPr>
             <w:rStyle w:val="Hipervnculo"/>
@@ -8763,7 +8745,7 @@
             <w:noProof/>
             <w:webHidden/>
           </w:rPr>
-          <w:instrText xml:space="preserve"> PAGEREF _Toc164506760 \h </w:instrText>
+          <w:instrText xml:space="preserve"> PAGEREF _Toc164892850 \h </w:instrText>
         </w:r>
         <w:r>
           <w:rPr>
@@ -8810,7 +8792,7 @@
           <w14:ligatures w14:val="standardContextual"/>
         </w:rPr>
       </w:pPr>
-      <w:hyperlink w:anchor="_Toc164506761" w:history="1">
+      <w:hyperlink w:anchor="_Toc164892851" w:history="1">
         <w:r>
           <w:rPr>
             <w:rStyle w:val="Hipervnculo"/>
@@ -8837,7 +8819,7 @@
             <w:noProof/>
             <w:webHidden/>
           </w:rPr>
-          <w:instrText xml:space="preserve"> PAGEREF _Toc164506761 \h </w:instrText>
+          <w:instrText xml:space="preserve"> PAGEREF _Toc164892851 \h </w:instrText>
         </w:r>
         <w:r>
           <w:rPr>
@@ -8884,7 +8866,7 @@
           <w14:ligatures w14:val="standardContextual"/>
         </w:rPr>
       </w:pPr>
-      <w:hyperlink w:anchor="_Toc164506762" w:history="1">
+      <w:hyperlink w:anchor="_Toc164892852" w:history="1">
         <w:r>
           <w:rPr>
             <w:rStyle w:val="Hipervnculo"/>
@@ -8911,7 +8893,7 @@
             <w:noProof/>
             <w:webHidden/>
           </w:rPr>
-          <w:instrText xml:space="preserve"> PAGEREF _Toc164506762 \h </w:instrText>
+          <w:instrText xml:space="preserve"> PAGEREF _Toc164892852 \h </w:instrText>
         </w:r>
         <w:r>
           <w:rPr>
@@ -8958,7 +8940,7 @@
           <w14:ligatures w14:val="standardContextual"/>
         </w:rPr>
       </w:pPr>
-      <w:hyperlink w:anchor="_Toc164506763" w:history="1">
+      <w:hyperlink w:anchor="_Toc164892853" w:history="1">
         <w:r>
           <w:rPr>
             <w:rStyle w:val="Hipervnculo"/>
@@ -8985,7 +8967,7 @@
             <w:noProof/>
             <w:webHidden/>
           </w:rPr>
-          <w:instrText xml:space="preserve"> PAGEREF _Toc164506763 \h </w:instrText>
+          <w:instrText xml:space="preserve"> PAGEREF _Toc164892853 \h </w:instrText>
         </w:r>
         <w:r>
           <w:rPr>
@@ -9032,7 +9014,7 @@
           <w14:ligatures w14:val="standardContextual"/>
         </w:rPr>
       </w:pPr>
-      <w:hyperlink w:anchor="_Toc164506764" w:history="1">
+      <w:hyperlink w:anchor="_Toc164892854" w:history="1">
         <w:r>
           <w:rPr>
             <w:rStyle w:val="Hipervnculo"/>
@@ -9059,7 +9041,7 @@
             <w:noProof/>
             <w:webHidden/>
           </w:rPr>
-          <w:instrText xml:space="preserve"> PAGEREF _Toc164506764 \h </w:instrText>
+          <w:instrText xml:space="preserve"> PAGEREF _Toc164892854 \h </w:instrText>
         </w:r>
         <w:r>
           <w:rPr>
@@ -9106,7 +9088,7 @@
           <w14:ligatures w14:val="standardContextual"/>
         </w:rPr>
       </w:pPr>
-      <w:hyperlink w:anchor="_Toc164506765" w:history="1">
+      <w:hyperlink w:anchor="_Toc164892855" w:history="1">
         <w:r>
           <w:rPr>
             <w:rStyle w:val="Hipervnculo"/>
@@ -9133,7 +9115,7 @@
             <w:noProof/>
             <w:webHidden/>
           </w:rPr>
-          <w:instrText xml:space="preserve"> PAGEREF _Toc164506765 \h </w:instrText>
+          <w:instrText xml:space="preserve"> PAGEREF _Toc164892855 \h </w:instrText>
         </w:r>
         <w:r>
           <w:rPr>
@@ -9180,7 +9162,7 @@
           <w14:ligatures w14:val="standardContextual"/>
         </w:rPr>
       </w:pPr>
-      <w:hyperlink w:anchor="_Toc164506766" w:history="1">
+      <w:hyperlink w:anchor="_Toc164892856" w:history="1">
         <w:r>
           <w:rPr>
             <w:rStyle w:val="Hipervnculo"/>
@@ -9207,7 +9189,7 @@
             <w:noProof/>
             <w:webHidden/>
           </w:rPr>
-          <w:instrText xml:space="preserve"> PAGEREF _Toc164506766 \h </w:instrText>
+          <w:instrText xml:space="preserve"> PAGEREF _Toc164892856 \h </w:instrText>
         </w:r>
         <w:r>
           <w:rPr>
@@ -9254,7 +9236,7 @@
           <w14:ligatures w14:val="standardContextual"/>
         </w:rPr>
       </w:pPr>
-      <w:hyperlink w:anchor="_Toc164506767" w:history="1">
+      <w:hyperlink w:anchor="_Toc164892857" w:history="1">
         <w:r>
           <w:rPr>
             <w:rStyle w:val="Hipervnculo"/>
@@ -9281,7 +9263,7 @@
             <w:noProof/>
             <w:webHidden/>
           </w:rPr>
-          <w:instrText xml:space="preserve"> PAGEREF _Toc164506767 \h </w:instrText>
+          <w:instrText xml:space="preserve"> PAGEREF _Toc164892857 \h </w:instrText>
         </w:r>
         <w:r>
           <w:rPr>
@@ -9328,7 +9310,7 @@
           <w14:ligatures w14:val="standardContextual"/>
         </w:rPr>
       </w:pPr>
-      <w:hyperlink w:anchor="_Toc164506768" w:history="1">
+      <w:hyperlink w:anchor="_Toc164892858" w:history="1">
         <w:r>
           <w:rPr>
             <w:rStyle w:val="Hipervnculo"/>
@@ -9355,7 +9337,7 @@
             <w:noProof/>
             <w:webHidden/>
           </w:rPr>
-          <w:instrText xml:space="preserve"> PAGEREF _Toc164506768 \h </w:instrText>
+          <w:instrText xml:space="preserve"> PAGEREF _Toc164892858 \h </w:instrText>
         </w:r>
         <w:r>
           <w:rPr>
@@ -9402,7 +9384,7 @@
           <w14:ligatures w14:val="standardContextual"/>
         </w:rPr>
       </w:pPr>
-      <w:hyperlink w:anchor="_Toc164506769" w:history="1">
+      <w:hyperlink w:anchor="_Toc164892859" w:history="1">
         <w:r>
           <w:rPr>
             <w:rStyle w:val="Hipervnculo"/>
@@ -9429,7 +9411,7 @@
             <w:noProof/>
             <w:webHidden/>
           </w:rPr>
-          <w:instrText xml:space="preserve"> PAGEREF _Toc164506769 \h </w:instrText>
+          <w:instrText xml:space="preserve"> PAGEREF _Toc164892859 \h </w:instrText>
         </w:r>
         <w:r>
           <w:rPr>
@@ -9476,7 +9458,7 @@
           <w14:ligatures w14:val="standardContextual"/>
         </w:rPr>
       </w:pPr>
-      <w:hyperlink w:anchor="_Toc164506770" w:history="1">
+      <w:hyperlink w:anchor="_Toc164892860" w:history="1">
         <w:r>
           <w:rPr>
             <w:rStyle w:val="Hipervnculo"/>
@@ -9503,7 +9485,7 @@
             <w:noProof/>
             <w:webHidden/>
           </w:rPr>
-          <w:instrText xml:space="preserve"> PAGEREF _Toc164506770 \h </w:instrText>
+          <w:instrText xml:space="preserve"> PAGEREF _Toc164892860 \h </w:instrText>
         </w:r>
         <w:r>
           <w:rPr>
@@ -9550,7 +9532,7 @@
           <w14:ligatures w14:val="standardContextual"/>
         </w:rPr>
       </w:pPr>
-      <w:hyperlink w:anchor="_Toc164506771" w:history="1">
+      <w:hyperlink w:anchor="_Toc164892861" w:history="1">
         <w:r>
           <w:rPr>
             <w:rStyle w:val="Hipervnculo"/>
@@ -9577,7 +9559,7 @@
             <w:noProof/>
             <w:webHidden/>
           </w:rPr>
-          <w:instrText xml:space="preserve"> PAGEREF _Toc164506771 \h </w:instrText>
+          <w:instrText xml:space="preserve"> PAGEREF _Toc164892861 \h </w:instrText>
         </w:r>
         <w:r>
           <w:rPr>
@@ -9624,7 +9606,7 @@
           <w14:ligatures w14:val="standardContextual"/>
         </w:rPr>
       </w:pPr>
-      <w:hyperlink w:anchor="_Toc164506772" w:history="1">
+      <w:hyperlink w:anchor="_Toc164892862" w:history="1">
         <w:r>
           <w:rPr>
             <w:rStyle w:val="Hipervnculo"/>
@@ -9651,7 +9633,7 @@
             <w:noProof/>
             <w:webHidden/>
           </w:rPr>
-          <w:instrText xml:space="preserve"> PAGEREF _Toc164506772 \h </w:instrText>
+          <w:instrText xml:space="preserve"> PAGEREF _Toc164892862 \h </w:instrText>
         </w:r>
         <w:r>
           <w:rPr>
@@ -9698,7 +9680,7 @@
           <w14:ligatures w14:val="standardContextual"/>
         </w:rPr>
       </w:pPr>
-      <w:hyperlink w:anchor="_Toc164506773" w:history="1">
+      <w:hyperlink w:anchor="_Toc164892863" w:history="1">
         <w:r>
           <w:rPr>
             <w:rStyle w:val="Hipervnculo"/>
@@ -9725,7 +9707,7 @@
             <w:noProof/>
             <w:webHidden/>
           </w:rPr>
-          <w:instrText xml:space="preserve"> PAGEREF _Toc164506773 \h </w:instrText>
+          <w:instrText xml:space="preserve"> PAGEREF _Toc164892863 \h </w:instrText>
         </w:r>
         <w:r>
           <w:rPr>
@@ -9772,7 +9754,7 @@
           <w14:ligatures w14:val="standardContextual"/>
         </w:rPr>
       </w:pPr>
-      <w:hyperlink w:anchor="_Toc164506774" w:history="1">
+      <w:hyperlink w:anchor="_Toc164892864" w:history="1">
         <w:r>
           <w:rPr>
             <w:rStyle w:val="Hipervnculo"/>
@@ -9799,7 +9781,7 @@
             <w:noProof/>
             <w:webHidden/>
           </w:rPr>
-          <w:instrText xml:space="preserve"> PAGEREF _Toc164506774 \h </w:instrText>
+          <w:instrText xml:space="preserve"> PAGEREF _Toc164892864 \h </w:instrText>
         </w:r>
         <w:r>
           <w:rPr>
@@ -9846,7 +9828,7 @@
           <w14:ligatures w14:val="standardContextual"/>
         </w:rPr>
       </w:pPr>
-      <w:hyperlink w:anchor="_Toc164506775" w:history="1">
+      <w:hyperlink w:anchor="_Toc164892865" w:history="1">
         <w:r>
           <w:rPr>
             <w:rStyle w:val="Hipervnculo"/>
@@ -9873,7 +9855,7 @@
             <w:noProof/>
             <w:webHidden/>
           </w:rPr>
-          <w:instrText xml:space="preserve"> PAGEREF _Toc164506775 \h </w:instrText>
+          <w:instrText xml:space="preserve"> PAGEREF _Toc164892865 \h </w:instrText>
         </w:r>
         <w:r>
           <w:rPr>
@@ -9920,7 +9902,7 @@
           <w14:ligatures w14:val="standardContextual"/>
         </w:rPr>
       </w:pPr>
-      <w:hyperlink w:anchor="_Toc164506776" w:history="1">
+      <w:hyperlink w:anchor="_Toc164892866" w:history="1">
         <w:r>
           <w:rPr>
             <w:rStyle w:val="Hipervnculo"/>
@@ -9947,7 +9929,7 @@
             <w:noProof/>
             <w:webHidden/>
           </w:rPr>
-          <w:instrText xml:space="preserve"> PAGEREF _Toc164506776 \h </w:instrText>
+          <w:instrText xml:space="preserve"> PAGEREF _Toc164892866 \h </w:instrText>
         </w:r>
         <w:r>
           <w:rPr>
@@ -9994,7 +9976,7 @@
           <w14:ligatures w14:val="standardContextual"/>
         </w:rPr>
       </w:pPr>
-      <w:hyperlink w:anchor="_Toc164506777" w:history="1">
+      <w:hyperlink w:anchor="_Toc164892867" w:history="1">
         <w:r>
           <w:rPr>
             <w:rStyle w:val="Hipervnculo"/>
@@ -10021,7 +10003,7 @@
             <w:noProof/>
             <w:webHidden/>
           </w:rPr>
-          <w:instrText xml:space="preserve"> PAGEREF _Toc164506777 \h </w:instrText>
+          <w:instrText xml:space="preserve"> PAGEREF _Toc164892867 \h </w:instrText>
         </w:r>
         <w:r>
           <w:rPr>
@@ -10068,7 +10050,7 @@
           <w14:ligatures w14:val="standardContextual"/>
         </w:rPr>
       </w:pPr>
-      <w:hyperlink w:anchor="_Toc164506778" w:history="1">
+      <w:hyperlink w:anchor="_Toc164892868" w:history="1">
         <w:r>
           <w:rPr>
             <w:rStyle w:val="Hipervnculo"/>
@@ -10095,7 +10077,7 @@
             <w:noProof/>
             <w:webHidden/>
           </w:rPr>
-          <w:instrText xml:space="preserve"> PAGEREF _Toc164506778 \h </w:instrText>
+          <w:instrText xml:space="preserve"> PAGEREF _Toc164892868 \h </w:instrText>
         </w:r>
         <w:r>
           <w:rPr>
@@ -10142,13 +10124,27 @@
           <w14:ligatures w14:val="standardContextual"/>
         </w:rPr>
       </w:pPr>
-      <w:hyperlink w:anchor="_Toc164506779" w:history="1">
+      <w:hyperlink w:anchor="_Toc164892869" w:history="1">
         <w:r>
           <w:rPr>
             <w:rStyle w:val="Hipervnculo"/>
             <w:noProof/>
           </w:rPr>
-          <w:t>Fig 24 Diagrama de entidad - relación (diagrama de Chen).</w:t>
+          <w:t>Fig 24 Diagrama de ent</w:t>
+        </w:r>
+        <w:r>
+          <w:rPr>
+            <w:rStyle w:val="Hipervnculo"/>
+            <w:noProof/>
+          </w:rPr>
+          <w:t>i</w:t>
+        </w:r>
+        <w:r>
+          <w:rPr>
+            <w:rStyle w:val="Hipervnculo"/>
+            <w:noProof/>
+          </w:rPr>
+          <w:t>dad - relación (diagrama de Chen).</w:t>
         </w:r>
         <w:r>
           <w:rPr>
@@ -10169,7 +10165,7 @@
             <w:noProof/>
             <w:webHidden/>
           </w:rPr>
-          <w:instrText xml:space="preserve"> PAGEREF _Toc164506779 \h </w:instrText>
+          <w:instrText xml:space="preserve"> PAGEREF _Toc164892869 \h </w:instrText>
         </w:r>
         <w:r>
           <w:rPr>
@@ -10216,13 +10212,13 @@
           <w14:ligatures w14:val="standardContextual"/>
         </w:rPr>
       </w:pPr>
-      <w:hyperlink w:anchor="_Toc164506780" w:history="1">
+      <w:hyperlink w:anchor="_Toc164892870" w:history="1">
         <w:r>
           <w:rPr>
             <w:rStyle w:val="Hipervnculo"/>
             <w:noProof/>
           </w:rPr>
-          <w:t>Fig 25 Diagrama de entidad-relación (diagrama de patas de gallo).</w:t>
+          <w:t>Fig 25 Diagrama de entidad-relación (diagrama de estructura de datos).</w:t>
         </w:r>
         <w:r>
           <w:rPr>
@@ -10243,7 +10239,7 @@
             <w:noProof/>
             <w:webHidden/>
           </w:rPr>
-          <w:instrText xml:space="preserve"> PAGEREF _Toc164506780 \h </w:instrText>
+          <w:instrText xml:space="preserve"> PAGEREF _Toc164892870 \h </w:instrText>
         </w:r>
         <w:r>
           <w:rPr>
@@ -10290,7 +10286,7 @@
           <w14:ligatures w14:val="standardContextual"/>
         </w:rPr>
       </w:pPr>
-      <w:hyperlink w:anchor="_Toc164506781" w:history="1">
+      <w:hyperlink w:anchor="_Toc164892871" w:history="1">
         <w:r>
           <w:rPr>
             <w:rStyle w:val="Hipervnculo"/>
@@ -10317,7 +10313,7 @@
             <w:noProof/>
             <w:webHidden/>
           </w:rPr>
-          <w:instrText xml:space="preserve"> PAGEREF _Toc164506781 \h </w:instrText>
+          <w:instrText xml:space="preserve"> PAGEREF _Toc164892871 \h </w:instrText>
         </w:r>
         <w:r>
           <w:rPr>
@@ -10364,7 +10360,7 @@
           <w14:ligatures w14:val="standardContextual"/>
         </w:rPr>
       </w:pPr>
-      <w:hyperlink w:anchor="_Toc164506782" w:history="1">
+      <w:hyperlink w:anchor="_Toc164892872" w:history="1">
         <w:r>
           <w:rPr>
             <w:rStyle w:val="Hipervnculo"/>
@@ -10391,7 +10387,7 @@
             <w:noProof/>
             <w:webHidden/>
           </w:rPr>
-          <w:instrText xml:space="preserve"> PAGEREF _Toc164506782 \h </w:instrText>
+          <w:instrText xml:space="preserve"> PAGEREF _Toc164892872 \h </w:instrText>
         </w:r>
         <w:r>
           <w:rPr>
@@ -10438,7 +10434,7 @@
           <w14:ligatures w14:val="standardContextual"/>
         </w:rPr>
       </w:pPr>
-      <w:hyperlink w:anchor="_Toc164506783" w:history="1">
+      <w:hyperlink w:anchor="_Toc164892873" w:history="1">
         <w:r>
           <w:rPr>
             <w:rStyle w:val="Hipervnculo"/>
@@ -10465,7 +10461,7 @@
             <w:noProof/>
             <w:webHidden/>
           </w:rPr>
-          <w:instrText xml:space="preserve"> PAGEREF _Toc164506783 \h </w:instrText>
+          <w:instrText xml:space="preserve"> PAGEREF _Toc164892873 \h </w:instrText>
         </w:r>
         <w:r>
           <w:rPr>
@@ -10512,7 +10508,7 @@
           <w14:ligatures w14:val="standardContextual"/>
         </w:rPr>
       </w:pPr>
-      <w:hyperlink w:anchor="_Toc164506784" w:history="1">
+      <w:hyperlink w:anchor="_Toc164892874" w:history="1">
         <w:r>
           <w:rPr>
             <w:rStyle w:val="Hipervnculo"/>
@@ -10539,7 +10535,7 @@
             <w:noProof/>
             <w:webHidden/>
           </w:rPr>
-          <w:instrText xml:space="preserve"> PAGEREF _Toc164506784 \h </w:instrText>
+          <w:instrText xml:space="preserve"> PAGEREF _Toc164892874 \h </w:instrText>
         </w:r>
         <w:r>
           <w:rPr>
@@ -10586,7 +10582,7 @@
           <w14:ligatures w14:val="standardContextual"/>
         </w:rPr>
       </w:pPr>
-      <w:hyperlink w:anchor="_Toc164506785" w:history="1">
+      <w:hyperlink w:anchor="_Toc164892875" w:history="1">
         <w:r>
           <w:rPr>
             <w:rStyle w:val="Hipervnculo"/>
@@ -10613,7 +10609,7 @@
             <w:noProof/>
             <w:webHidden/>
           </w:rPr>
-          <w:instrText xml:space="preserve"> PAGEREF _Toc164506785 \h </w:instrText>
+          <w:instrText xml:space="preserve"> PAGEREF _Toc164892875 \h </w:instrText>
         </w:r>
         <w:r>
           <w:rPr>
@@ -10677,7 +10673,7 @@
         </w:rPr>
       </w:pPr>
       <w:bookmarkStart w:id="1" w:name="_Toc163914016"/>
-      <w:bookmarkStart w:id="2" w:name="_Toc164506709"/>
+      <w:bookmarkStart w:id="2" w:name="_Toc164892799"/>
       <w:r>
         <w:rPr>
           <w:lang w:eastAsia="es-ES"/>
@@ -10724,7 +10720,7 @@
         </w:rPr>
       </w:pPr>
       <w:bookmarkStart w:id="3" w:name="_Toc163914017"/>
-      <w:bookmarkStart w:id="4" w:name="_Toc164506710"/>
+      <w:bookmarkStart w:id="4" w:name="_Toc164892800"/>
       <w:r>
         <w:rPr>
           <w:lang w:eastAsia="es-ES"/>
@@ -10771,7 +10767,7 @@
         </w:rPr>
       </w:pPr>
       <w:bookmarkStart w:id="5" w:name="_Toc163914018"/>
-      <w:bookmarkStart w:id="6" w:name="_Toc164506711"/>
+      <w:bookmarkStart w:id="6" w:name="_Toc164892801"/>
       <w:r>
         <w:rPr>
           <w:lang w:eastAsia="es-ES"/>
@@ -10831,7 +10827,7 @@
         </w:rPr>
       </w:pPr>
       <w:bookmarkStart w:id="7" w:name="_Toc163914019"/>
-      <w:bookmarkStart w:id="8" w:name="_Toc164506712"/>
+      <w:bookmarkStart w:id="8" w:name="_Toc164892802"/>
       <w:r>
         <w:rPr>
           <w:lang w:eastAsia="es-ES"/>
@@ -10844,15 +10840,7 @@
     </w:p>
     <w:p>
       <w:r>
-        <w:t xml:space="preserve">El objetivo final de cara a la presentación proyecto será crear una aplicación web que permita a un paciente solicitar cita con su especialista, así como poder visualizar los informes resultantes de las citas. No obstante, el objetivo final de la aplicación avanza más allá de la presentación al estar previsto un desarrollo posterior que aporte a la aplicación nuevas funcionalidades tales como chat, registro de alergias conocidas, posibilidad de realizar </w:t>
-      </w:r>
-      <w:proofErr w:type="spellStart"/>
-      <w:r>
-        <w:t>videoconsultas</w:t>
-      </w:r>
-      <w:proofErr w:type="spellEnd"/>
-      <w:r>
-        <w:t>, etc.</w:t>
+        <w:t>El objetivo final de cara a la presentación proyecto será crear una aplicación web que permita a un paciente solicitar cita con su especialista, así como poder visualizar los informes resultantes de las citas. No obstante, el objetivo final de la aplicación avanza más allá de la presentación al estar previsto un desarrollo posterior que aporte a la aplicación nuevas funcionalidades tales como chat, registro de alergias conocidas, posibilidad de realizar videoconsultas, etc.</w:t>
       </w:r>
     </w:p>
     <w:p>
@@ -10986,7 +10974,7 @@
         <w:pStyle w:val="Ttulo1"/>
       </w:pPr>
       <w:bookmarkStart w:id="9" w:name="_Toc163914020"/>
-      <w:bookmarkStart w:id="10" w:name="_Toc164506713"/>
+      <w:bookmarkStart w:id="10" w:name="_Toc164892803"/>
       <w:r>
         <w:lastRenderedPageBreak/>
         <w:t>ALCANCE DEL PROYECTO</w:t>
@@ -11004,7 +10992,7 @@
         <w:ind w:left="426" w:hanging="426"/>
       </w:pPr>
       <w:bookmarkStart w:id="11" w:name="_Toc163914021"/>
-      <w:bookmarkStart w:id="12" w:name="_Toc164506714"/>
+      <w:bookmarkStart w:id="12" w:name="_Toc164892804"/>
       <w:r>
         <w:t>REQUISITOS FUNCIONALES Y NO FUNCIONALES</w:t>
       </w:r>
@@ -11200,7 +11188,6 @@
       <w:r>
         <w:t xml:space="preserve">El desarrollo se realizará utilizando los </w:t>
       </w:r>
-      <w:proofErr w:type="spellStart"/>
       <w:r>
         <w:rPr>
           <w:i/>
@@ -11208,7 +11195,6 @@
         </w:rPr>
         <w:t>frameworks</w:t>
       </w:r>
-      <w:proofErr w:type="spellEnd"/>
       <w:r>
         <w:t xml:space="preserve"> de Angular para toda la lógica relativa al front-end y de </w:t>
       </w:r>
@@ -11218,7 +11204,6 @@
       <w:r>
         <w:t xml:space="preserve"> para la lógica relativa el </w:t>
       </w:r>
-      <w:proofErr w:type="spellStart"/>
       <w:r>
         <w:rPr>
           <w:i/>
@@ -11226,7 +11211,6 @@
         </w:rPr>
         <w:t>backend</w:t>
       </w:r>
-      <w:proofErr w:type="spellEnd"/>
       <w:r>
         <w:t>.</w:t>
       </w:r>
@@ -11252,15 +11236,7 @@
         </w:numPr>
       </w:pPr>
       <w:r>
-        <w:t xml:space="preserve">La interfaz debe ser responsiva pudiéndose adaptar a monitores, </w:t>
-      </w:r>
-      <w:proofErr w:type="spellStart"/>
-      <w:r>
-        <w:t>tablets</w:t>
-      </w:r>
-      <w:proofErr w:type="spellEnd"/>
-      <w:r>
-        <w:t xml:space="preserve"> y móviles.</w:t>
+        <w:t>La interfaz debe ser responsiva pudiéndose adaptar a monitores, tablets y móviles.</w:t>
       </w:r>
     </w:p>
     <w:p>
@@ -11352,7 +11328,7 @@
         <w:ind w:left="426" w:hanging="426"/>
       </w:pPr>
       <w:bookmarkStart w:id="13" w:name="_Toc163914022"/>
-      <w:bookmarkStart w:id="14" w:name="_Toc164506715"/>
+      <w:bookmarkStart w:id="14" w:name="_Toc164892805"/>
       <w:r>
         <w:lastRenderedPageBreak/>
         <w:t>PROTOTIPO / MOCKUP</w:t>
@@ -11369,7 +11345,7 @@
         </w:numPr>
       </w:pPr>
       <w:bookmarkStart w:id="15" w:name="_Toc163914023"/>
-      <w:bookmarkStart w:id="16" w:name="_Toc164506716"/>
+      <w:bookmarkStart w:id="16" w:name="_Toc164892806"/>
       <w:r>
         <w:t>Navegación a través de la barra de navegación</w:t>
       </w:r>
@@ -11440,7 +11416,7 @@
           <w:docGrid w:linePitch="360"/>
         </w:sectPr>
       </w:pPr>
-      <w:bookmarkStart w:id="17" w:name="_Toc164506756"/>
+      <w:bookmarkStart w:id="17" w:name="_Toc164892846"/>
       <w:r>
         <w:t xml:space="preserve">Fig </w:t>
       </w:r>
@@ -11476,7 +11452,7 @@
         </w:numPr>
       </w:pPr>
       <w:bookmarkStart w:id="18" w:name="_Toc163914024"/>
-      <w:bookmarkStart w:id="19" w:name="_Toc164506717"/>
+      <w:bookmarkStart w:id="19" w:name="_Toc164892807"/>
       <w:r>
         <w:lastRenderedPageBreak/>
         <w:t>Mi Espacio - Rol Administrador</w:t>
@@ -11492,7 +11468,7 @@
           <w:numId w:val="77"/>
         </w:numPr>
       </w:pPr>
-      <w:bookmarkStart w:id="20" w:name="_Toc164506718"/>
+      <w:bookmarkStart w:id="20" w:name="_Toc164892808"/>
       <w:r>
         <w:t>Gestión de usuarios</w:t>
       </w:r>
@@ -11548,7 +11524,7 @@
         <w:pStyle w:val="Descripcin"/>
         <w:jc w:val="center"/>
       </w:pPr>
-      <w:bookmarkStart w:id="21" w:name="_Toc164506757"/>
+      <w:bookmarkStart w:id="21" w:name="_Toc164892847"/>
       <w:r>
         <w:t xml:space="preserve">Fig </w:t>
       </w:r>
@@ -11588,7 +11564,7 @@
           <w:numId w:val="77"/>
         </w:numPr>
       </w:pPr>
-      <w:bookmarkStart w:id="22" w:name="_Toc164506719"/>
+      <w:bookmarkStart w:id="22" w:name="_Toc164892809"/>
       <w:r>
         <w:lastRenderedPageBreak/>
         <w:t>Gestión de especialidades</w:t>
@@ -11645,7 +11621,7 @@
         <w:pStyle w:val="Descripcin"/>
         <w:jc w:val="center"/>
       </w:pPr>
-      <w:bookmarkStart w:id="23" w:name="_Toc164506758"/>
+      <w:bookmarkStart w:id="23" w:name="_Toc164892848"/>
       <w:r>
         <w:t xml:space="preserve">Fig </w:t>
       </w:r>
@@ -11685,7 +11661,7 @@
           <w:numId w:val="77"/>
         </w:numPr>
       </w:pPr>
-      <w:bookmarkStart w:id="24" w:name="_Toc164506720"/>
+      <w:bookmarkStart w:id="24" w:name="_Toc164892810"/>
       <w:r>
         <w:lastRenderedPageBreak/>
         <w:t>Gestión de especialistas</w:t>
@@ -11742,7 +11718,7 @@
         <w:pStyle w:val="Descripcin"/>
         <w:jc w:val="center"/>
       </w:pPr>
-      <w:bookmarkStart w:id="25" w:name="_Toc164506759"/>
+      <w:bookmarkStart w:id="25" w:name="_Toc164892849"/>
       <w:r>
         <w:t xml:space="preserve">Fig </w:t>
       </w:r>
@@ -11783,7 +11759,7 @@
         </w:numPr>
       </w:pPr>
       <w:bookmarkStart w:id="26" w:name="_Toc163914025"/>
-      <w:bookmarkStart w:id="27" w:name="_Toc164506721"/>
+      <w:bookmarkStart w:id="27" w:name="_Toc164892811"/>
       <w:r>
         <w:lastRenderedPageBreak/>
         <w:t>Mi Espacio - Rol Especialista</w:t>
@@ -11799,7 +11775,7 @@
           <w:numId w:val="78"/>
         </w:numPr>
       </w:pPr>
-      <w:bookmarkStart w:id="28" w:name="_Toc164506722"/>
+      <w:bookmarkStart w:id="28" w:name="_Toc164892812"/>
       <w:r>
         <w:t>Consultar agenda diaria</w:t>
       </w:r>
@@ -11856,7 +11832,7 @@
         <w:pStyle w:val="Descripcin"/>
         <w:jc w:val="center"/>
       </w:pPr>
-      <w:bookmarkStart w:id="29" w:name="_Toc164506760"/>
+      <w:bookmarkStart w:id="29" w:name="_Toc164892850"/>
       <w:r>
         <w:t xml:space="preserve">Fig </w:t>
       </w:r>
@@ -11891,7 +11867,7 @@
           <w:numId w:val="78"/>
         </w:numPr>
       </w:pPr>
-      <w:bookmarkStart w:id="30" w:name="_Toc164506723"/>
+      <w:bookmarkStart w:id="30" w:name="_Toc164892813"/>
       <w:r>
         <w:t>Gestión historia clínica - Medicación</w:t>
       </w:r>
@@ -11948,7 +11924,7 @@
         <w:pStyle w:val="Descripcin"/>
         <w:jc w:val="center"/>
       </w:pPr>
-      <w:bookmarkStart w:id="31" w:name="_Toc164506761"/>
+      <w:bookmarkStart w:id="31" w:name="_Toc164892851"/>
       <w:r>
         <w:t xml:space="preserve">Fig </w:t>
       </w:r>
@@ -11988,7 +11964,7 @@
           <w:numId w:val="78"/>
         </w:numPr>
       </w:pPr>
-      <w:bookmarkStart w:id="32" w:name="_Toc164506724"/>
+      <w:bookmarkStart w:id="32" w:name="_Toc164892814"/>
       <w:r>
         <w:lastRenderedPageBreak/>
         <w:t>Gestión historia clínica - Mediciones de glucosa y tensión arterial</w:t>
@@ -12045,7 +12021,7 @@
         <w:pStyle w:val="Descripcin"/>
         <w:jc w:val="center"/>
       </w:pPr>
-      <w:bookmarkStart w:id="33" w:name="_Toc164506762"/>
+      <w:bookmarkStart w:id="33" w:name="_Toc164892852"/>
       <w:r>
         <w:t xml:space="preserve">Fig </w:t>
       </w:r>
@@ -12088,7 +12064,7 @@
           <w:numId w:val="78"/>
         </w:numPr>
       </w:pPr>
-      <w:bookmarkStart w:id="34" w:name="_Toc164506725"/>
+      <w:bookmarkStart w:id="34" w:name="_Toc164892815"/>
       <w:r>
         <w:lastRenderedPageBreak/>
         <w:t>Gestión historia clínica - Informes médicos</w:t>
@@ -12145,7 +12121,7 @@
         <w:pStyle w:val="Descripcin"/>
         <w:jc w:val="center"/>
       </w:pPr>
-      <w:bookmarkStart w:id="35" w:name="_Toc164506763"/>
+      <w:bookmarkStart w:id="35" w:name="_Toc164892853"/>
       <w:r>
         <w:t xml:space="preserve">Fig </w:t>
       </w:r>
@@ -12194,7 +12170,7 @@
         </w:numPr>
       </w:pPr>
       <w:bookmarkStart w:id="36" w:name="_Toc163914026"/>
-      <w:bookmarkStart w:id="37" w:name="_Toc164506726"/>
+      <w:bookmarkStart w:id="37" w:name="_Toc164892816"/>
       <w:r>
         <w:lastRenderedPageBreak/>
         <w:t>Mi Espacio - Rol Paciente</w:t>
@@ -12210,7 +12186,7 @@
           <w:numId w:val="79"/>
         </w:numPr>
       </w:pPr>
-      <w:bookmarkStart w:id="38" w:name="_Toc164506727"/>
+      <w:bookmarkStart w:id="38" w:name="_Toc164892817"/>
       <w:r>
         <w:t>Solicitar cita</w:t>
       </w:r>
@@ -12266,7 +12242,7 @@
         <w:pStyle w:val="Descripcin"/>
         <w:jc w:val="center"/>
       </w:pPr>
-      <w:bookmarkStart w:id="39" w:name="_Toc164506764"/>
+      <w:bookmarkStart w:id="39" w:name="_Toc164892854"/>
       <w:r>
         <w:t xml:space="preserve">Fig </w:t>
       </w:r>
@@ -12312,7 +12288,7 @@
           <w:numId w:val="79"/>
         </w:numPr>
       </w:pPr>
-      <w:bookmarkStart w:id="40" w:name="_Toc164506728"/>
+      <w:bookmarkStart w:id="40" w:name="_Toc164892818"/>
       <w:r>
         <w:lastRenderedPageBreak/>
         <w:t>Historial de citas</w:t>
@@ -12369,7 +12345,7 @@
         <w:pStyle w:val="Descripcin"/>
         <w:jc w:val="center"/>
       </w:pPr>
-      <w:bookmarkStart w:id="41" w:name="_Toc164506765"/>
+      <w:bookmarkStart w:id="41" w:name="_Toc164892855"/>
       <w:r>
         <w:t xml:space="preserve">Fig </w:t>
       </w:r>
@@ -12409,7 +12385,7 @@
           <w:numId w:val="79"/>
         </w:numPr>
       </w:pPr>
-      <w:bookmarkStart w:id="42" w:name="_Toc164506729"/>
+      <w:bookmarkStart w:id="42" w:name="_Toc164892819"/>
       <w:r>
         <w:lastRenderedPageBreak/>
         <w:t>Historial clínico</w:t>
@@ -12466,7 +12442,7 @@
         <w:pStyle w:val="Descripcin"/>
         <w:jc w:val="center"/>
       </w:pPr>
-      <w:bookmarkStart w:id="43" w:name="_Toc164506766"/>
+      <w:bookmarkStart w:id="43" w:name="_Toc164892856"/>
       <w:r>
         <w:t xml:space="preserve">Fig </w:t>
       </w:r>
@@ -12518,7 +12494,7 @@
           <w:numId w:val="79"/>
         </w:numPr>
       </w:pPr>
-      <w:bookmarkStart w:id="44" w:name="_Toc164506730"/>
+      <w:bookmarkStart w:id="44" w:name="_Toc164892820"/>
       <w:r>
         <w:lastRenderedPageBreak/>
         <w:t>Editar perfil</w:t>
@@ -12576,7 +12552,7 @@
         <w:pStyle w:val="Descripcin"/>
         <w:jc w:val="center"/>
       </w:pPr>
-      <w:bookmarkStart w:id="45" w:name="_Toc164506767"/>
+      <w:bookmarkStart w:id="45" w:name="_Toc164892857"/>
       <w:r>
         <w:t xml:space="preserve">Fig </w:t>
       </w:r>
@@ -12624,7 +12600,7 @@
         </w:numPr>
         <w:ind w:left="426" w:hanging="426"/>
       </w:pPr>
-      <w:bookmarkStart w:id="46" w:name="_Toc164506731"/>
+      <w:bookmarkStart w:id="46" w:name="_Toc164892821"/>
       <w:r>
         <w:lastRenderedPageBreak/>
         <w:t>TECNOLOGÍAS USADAS</w:t>
@@ -12639,7 +12615,7 @@
           <w:numId w:val="87"/>
         </w:numPr>
       </w:pPr>
-      <w:bookmarkStart w:id="47" w:name="_Toc164506732"/>
+      <w:bookmarkStart w:id="47" w:name="_Toc164892822"/>
       <w:r>
         <w:rPr>
           <w:noProof/>
@@ -12772,7 +12748,7 @@
                                 <w:szCs w:val="22"/>
                               </w:rPr>
                             </w:pPr>
-                            <w:bookmarkStart w:id="48" w:name="_Toc164506768"/>
+                            <w:bookmarkStart w:id="48" w:name="_Toc164892858"/>
                             <w:r>
                               <w:t xml:space="preserve">Fig </w:t>
                             </w:r>
@@ -12818,7 +12794,11 @@
           </mc:Choice>
           <mc:Fallback>
             <w:pict>
-              <v:shape w14:anchorId="2A3DB815" id="Cuadro de texto 1" o:spid="_x0000_s1057" type="#_x0000_t202" style="position:absolute;left:0;text-align:left;margin-left:306.45pt;margin-top:134.45pt;width:96.5pt;height:13.5pt;z-index:251680769;visibility:visible;mso-wrap-style:square;mso-height-percent:0;mso-wrap-distance-left:9pt;mso-wrap-distance-top:0;mso-wrap-distance-right:9pt;mso-wrap-distance-bottom:0;mso-position-horizontal:absolute;mso-position-horizontal-relative:text;mso-position-vertical:absolute;mso-position-vertical-relative:text;mso-height-percent:0;mso-height-relative:margin;v-text-anchor:top" o:gfxdata="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" stroked="f">
+              <v:shapetype w14:anchorId="2A3DB815" id="_x0000_t202" coordsize="21600,21600" o:spt="202" path="m,l,21600r21600,l21600,xe">
+                <v:stroke joinstyle="miter"/>
+                <v:path gradientshapeok="t" o:connecttype="rect"/>
+              </v:shapetype>
+              <v:shape id="Cuadro de texto 1" o:spid="_x0000_s1057" type="#_x0000_t202" style="position:absolute;left:0;text-align:left;margin-left:306.45pt;margin-top:134.45pt;width:96.5pt;height:13.5pt;z-index:251680769;visibility:visible;mso-wrap-style:square;mso-height-percent:0;mso-wrap-distance-left:9pt;mso-wrap-distance-top:0;mso-wrap-distance-right:9pt;mso-wrap-distance-bottom:0;mso-position-horizontal:absolute;mso-position-horizontal-relative:text;mso-position-vertical:absolute;mso-position-vertical-relative:text;mso-height-percent:0;mso-height-relative:margin;v-text-anchor:top" o:gfxdata="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" stroked="f">
                 <v:textbox inset="0,0,0,0">
                   <w:txbxContent>
                     <w:p>
@@ -12830,7 +12810,7 @@
                           <w:szCs w:val="22"/>
                         </w:rPr>
                       </w:pPr>
-                      <w:bookmarkStart w:id="49" w:name="_Toc164506768"/>
+                      <w:bookmarkStart w:id="49" w:name="_Toc164892858"/>
                       <w:r>
                         <w:t xml:space="preserve">Fig </w:t>
                       </w:r>
@@ -12868,7 +12848,6 @@
       <w:r>
         <w:t xml:space="preserve">Angular es un </w:t>
       </w:r>
-      <w:proofErr w:type="spellStart"/>
       <w:r>
         <w:rPr>
           <w:i/>
@@ -12876,7 +12855,6 @@
         </w:rPr>
         <w:t>framework</w:t>
       </w:r>
-      <w:proofErr w:type="spellEnd"/>
       <w:r>
         <w:t xml:space="preserve"> de desarrollo de aplicaciones web creado por Google, diseñado para facilitar la creación de aplicaciones dinámicas y de una sola página (SPA).</w:t>
       </w:r>
@@ -12897,7 +12875,6 @@
       <w:r>
         <w:t xml:space="preserve">Hemos utilizado esta tecnología ya que hoy en día es uno de los </w:t>
       </w:r>
-      <w:proofErr w:type="spellStart"/>
       <w:r>
         <w:rPr>
           <w:i/>
@@ -12905,11 +12882,9 @@
         </w:rPr>
         <w:t>frameworks</w:t>
       </w:r>
-      <w:proofErr w:type="spellEnd"/>
       <w:r>
         <w:t xml:space="preserve"> más utilizados a nivel de desarrollo en cuanto a la parte de </w:t>
       </w:r>
-      <w:proofErr w:type="spellStart"/>
       <w:r>
         <w:rPr>
           <w:i/>
@@ -12917,20 +12892,14 @@
         </w:rPr>
         <w:t>frontend</w:t>
       </w:r>
-      <w:proofErr w:type="spellEnd"/>
       <w:r>
         <w:t>. Además, debido a su arquitectura de modelo-vista-presentador</w:t>
       </w:r>
       <w:r>
         <w:t xml:space="preserve"> (</w:t>
       </w:r>
-      <w:proofErr w:type="spellStart"/>
-      <w:r>
-        <w:t>MVPl</w:t>
-      </w:r>
-      <w:proofErr w:type="spellEnd"/>
-      <w:r>
-        <w:t xml:space="preserve"> igual que la gran cantidad de funciones que trae incluidas como el enlazado de datos bidireccional, inyección de dependencias,</w:t>
+      <w:r>
+        <w:t>MVPl igual que la gran cantidad de funciones que trae incluidas como el enlazado de datos bidireccional, inyección de dependencias,</w:t>
       </w:r>
       <w:r>
         <w:t xml:space="preserve"> </w:t>
@@ -12947,8 +12916,7 @@
           <w:numId w:val="87"/>
         </w:numPr>
       </w:pPr>
-      <w:bookmarkStart w:id="50" w:name="_Toc164506733"/>
-      <w:proofErr w:type="spellStart"/>
+      <w:bookmarkStart w:id="50" w:name="_Toc164892823"/>
       <w:r>
         <w:t>F</w:t>
       </w:r>
@@ -12956,7 +12924,6 @@
         <w:t>igma</w:t>
       </w:r>
       <w:bookmarkEnd w:id="50"/>
-      <w:proofErr w:type="spellEnd"/>
       <w:r>
         <w:t xml:space="preserve"> </w:t>
       </w:r>
@@ -13012,7 +12979,7 @@
                                 <w:sz w:val="28"/>
                               </w:rPr>
                             </w:pPr>
-                            <w:bookmarkStart w:id="51" w:name="_Toc164506769"/>
+                            <w:bookmarkStart w:id="51" w:name="_Toc164892859"/>
                             <w:r>
                               <w:t xml:space="preserve">Fig </w:t>
                             </w:r>
@@ -13035,15 +13002,7 @@
                               <w:fldChar w:fldCharType="end"/>
                             </w:r>
                             <w:r>
-                              <w:t xml:space="preserve"> Logo de </w:t>
-                            </w:r>
-                            <w:proofErr w:type="spellStart"/>
-                            <w:r>
-                              <w:t>Figma</w:t>
-                            </w:r>
-                            <w:proofErr w:type="spellEnd"/>
-                            <w:r>
-                              <w:t>.</w:t>
+                              <w:t xml:space="preserve"> Logo de Figma.</w:t>
                             </w:r>
                             <w:bookmarkEnd w:id="51"/>
                           </w:p>
@@ -13081,7 +13040,7 @@
                           <w:sz w:val="28"/>
                         </w:rPr>
                       </w:pPr>
-                      <w:bookmarkStart w:id="52" w:name="_Toc164506769"/>
+                      <w:bookmarkStart w:id="52" w:name="_Toc164892859"/>
                       <w:r>
                         <w:t xml:space="preserve">Fig </w:t>
                       </w:r>
@@ -13104,15 +13063,7 @@
                         <w:fldChar w:fldCharType="end"/>
                       </w:r>
                       <w:r>
-                        <w:t xml:space="preserve"> Logo de </w:t>
-                      </w:r>
-                      <w:proofErr w:type="spellStart"/>
-                      <w:r>
-                        <w:t>Figma</w:t>
-                      </w:r>
-                      <w:proofErr w:type="spellEnd"/>
-                      <w:r>
-                        <w:t>.</w:t>
+                        <w:t xml:space="preserve"> Logo de Figma.</w:t>
                       </w:r>
                       <w:bookmarkEnd w:id="52"/>
                     </w:p>
@@ -13191,15 +13142,9 @@
           </wp:anchor>
         </w:drawing>
       </w:r>
-      <w:proofErr w:type="spellStart"/>
-      <w:r>
-        <w:t>Figma</w:t>
-      </w:r>
-      <w:proofErr w:type="spellEnd"/>
-      <w:r>
-        <w:t xml:space="preserve"> es una herramienta de diseño de interfaces de usuario (UI) basada en la nube que permite a los diseñadores crear, colaborar y compartir diseños de aplicaciones web y móviles de manera eficiente. Es una aplicación todo en uno que abarca desde la creación de </w:t>
-      </w:r>
-      <w:proofErr w:type="spellStart"/>
+      <w:r>
+        <w:t xml:space="preserve">Figma es una herramienta de diseño de interfaces de usuario (UI) basada en la nube que permite a los diseñadores crear, colaborar y compartir diseños de aplicaciones web y móviles de manera eficiente. Es una aplicación todo en uno que abarca desde la creación de </w:t>
+      </w:r>
       <w:r>
         <w:rPr>
           <w:i/>
@@ -13207,7 +13152,6 @@
         </w:rPr>
         <w:t>wireframes</w:t>
       </w:r>
-      <w:proofErr w:type="spellEnd"/>
       <w:r>
         <w:t xml:space="preserve"> y prototipos hasta el diseño visual y la generación de especificaciones de diseño.</w:t>
       </w:r>
@@ -13226,8 +13170,7 @@
           <w:numId w:val="87"/>
         </w:numPr>
       </w:pPr>
-      <w:bookmarkStart w:id="53" w:name="_Toc164506734"/>
-      <w:proofErr w:type="spellStart"/>
+      <w:bookmarkStart w:id="53" w:name="_Toc164892824"/>
       <w:r>
         <w:lastRenderedPageBreak/>
         <w:t>P</w:t>
@@ -13236,7 +13179,6 @@
         <w:t>ostman</w:t>
       </w:r>
       <w:bookmarkEnd w:id="53"/>
-      <w:proofErr w:type="spellEnd"/>
     </w:p>
     <w:p>
       <w:r>
@@ -13289,7 +13231,7 @@
                                 <w:sz w:val="28"/>
                               </w:rPr>
                             </w:pPr>
-                            <w:bookmarkStart w:id="54" w:name="_Toc164506770"/>
+                            <w:bookmarkStart w:id="54" w:name="_Toc164892860"/>
                             <w:r>
                               <w:t xml:space="preserve">Fig </w:t>
                             </w:r>
@@ -13312,15 +13254,7 @@
                               <w:fldChar w:fldCharType="end"/>
                             </w:r>
                             <w:r>
-                              <w:t xml:space="preserve"> Logo de </w:t>
-                            </w:r>
-                            <w:proofErr w:type="spellStart"/>
-                            <w:r>
-                              <w:t>Postman</w:t>
-                            </w:r>
-                            <w:proofErr w:type="spellEnd"/>
-                            <w:r>
-                              <w:t>.</w:t>
+                              <w:t xml:space="preserve"> Logo de Postman.</w:t>
                             </w:r>
                             <w:bookmarkEnd w:id="54"/>
                           </w:p>
@@ -13358,7 +13292,7 @@
                           <w:sz w:val="28"/>
                         </w:rPr>
                       </w:pPr>
-                      <w:bookmarkStart w:id="55" w:name="_Toc164506770"/>
+                      <w:bookmarkStart w:id="55" w:name="_Toc164892860"/>
                       <w:r>
                         <w:t xml:space="preserve">Fig </w:t>
                       </w:r>
@@ -13381,15 +13315,7 @@
                         <w:fldChar w:fldCharType="end"/>
                       </w:r>
                       <w:r>
-                        <w:t xml:space="preserve"> Logo de </w:t>
-                      </w:r>
-                      <w:proofErr w:type="spellStart"/>
-                      <w:r>
-                        <w:t>Postman</w:t>
-                      </w:r>
-                      <w:proofErr w:type="spellEnd"/>
-                      <w:r>
-                        <w:t>.</w:t>
+                        <w:t xml:space="preserve"> Logo de Postman.</w:t>
                       </w:r>
                       <w:bookmarkEnd w:id="55"/>
                     </w:p>
@@ -13472,30 +13398,13 @@
         </w:drawing>
       </w:r>
       <w:r>
-        <w:t>Es una plataforma que permite diseñar, probar, documentar y monitorear interfaces de programación de aplicaciones (</w:t>
-      </w:r>
-      <w:proofErr w:type="spellStart"/>
-      <w:r>
-        <w:t>APIs</w:t>
-      </w:r>
-      <w:proofErr w:type="spellEnd"/>
-      <w:r>
-        <w:t xml:space="preserve">) de manera eficiente. A través de la interfaz gráfica de usuario permite la creación y envío de diferentes tipos de solicitudes HTTP (GET, POST, PUT, DELETE…) así como características adicionales como las cabeceras que se van a enviar, el contenido del cuerpo, etc. a </w:t>
-      </w:r>
-      <w:proofErr w:type="spellStart"/>
-      <w:r>
-        <w:t>APIs</w:t>
-      </w:r>
-      <w:proofErr w:type="spellEnd"/>
-      <w:r>
-        <w:t>. Además, permite otras características más avanzadas como la automatización de pruebas o la generación de documentación automática.</w:t>
+        <w:t>Es una plataforma que permite diseñar, probar, documentar y monitorear interfaces de programación de aplicaciones (APIs) de manera eficiente. A través de la interfaz gráfica de usuario permite la creación y envío de diferentes tipos de solicitudes HTTP (GET, POST, PUT, DELETE…) así como características adicionales como las cabeceras que se van a enviar, el contenido del cuerpo, etc. a APIs. Además, permite otras características más avanzadas como la automatización de pruebas o la generación de documentación automática.</w:t>
       </w:r>
     </w:p>
     <w:p>
       <w:r>
         <w:t xml:space="preserve">Hemos decidido utilizar esta tecnología porque permite comprobar el funcionamiento de nuestra API REST de una forma rápida y sencilla y sin requerir de tener un </w:t>
       </w:r>
-      <w:proofErr w:type="spellStart"/>
       <w:r>
         <w:rPr>
           <w:i/>
@@ -13503,7 +13412,6 @@
         </w:rPr>
         <w:t>frontend</w:t>
       </w:r>
-      <w:proofErr w:type="spellEnd"/>
       <w:r>
         <w:t xml:space="preserve"> funcional para realizar solicitudes y ver el resultado de estas.</w:t>
       </w:r>
@@ -13516,7 +13424,7 @@
           <w:numId w:val="87"/>
         </w:numPr>
       </w:pPr>
-      <w:bookmarkStart w:id="56" w:name="_Toc164506735"/>
+      <w:bookmarkStart w:id="56" w:name="_Toc164892825"/>
       <w:r>
         <w:t>Git</w:t>
       </w:r>
@@ -13573,7 +13481,7 @@
                                 <w:szCs w:val="22"/>
                               </w:rPr>
                             </w:pPr>
-                            <w:bookmarkStart w:id="57" w:name="_Toc164506771"/>
+                            <w:bookmarkStart w:id="57" w:name="_Toc164892861"/>
                             <w:r>
                               <w:t xml:space="preserve">Fig </w:t>
                             </w:r>
@@ -13628,7 +13536,7 @@
                           <w:szCs w:val="22"/>
                         </w:rPr>
                       </w:pPr>
-                      <w:bookmarkStart w:id="58" w:name="_Toc164506771"/>
+                      <w:bookmarkStart w:id="58" w:name="_Toc164892861"/>
                       <w:r>
                         <w:t xml:space="preserve">Fig </w:t>
                       </w:r>
@@ -13747,7 +13655,7 @@
           <w:numId w:val="87"/>
         </w:numPr>
       </w:pPr>
-      <w:bookmarkStart w:id="59" w:name="_Toc164506736"/>
+      <w:bookmarkStart w:id="59" w:name="_Toc164892826"/>
       <w:r>
         <w:t>GitHub</w:t>
       </w:r>
@@ -13804,7 +13712,7 @@
                                 <w:szCs w:val="22"/>
                               </w:rPr>
                             </w:pPr>
-                            <w:bookmarkStart w:id="60" w:name="_Toc164506772"/>
+                            <w:bookmarkStart w:id="60" w:name="_Toc164892862"/>
                             <w:r>
                               <w:t xml:space="preserve">Fig </w:t>
                             </w:r>
@@ -13862,7 +13770,7 @@
                           <w:szCs w:val="22"/>
                         </w:rPr>
                       </w:pPr>
-                      <w:bookmarkStart w:id="61" w:name="_Toc164506772"/>
+                      <w:bookmarkStart w:id="61" w:name="_Toc164892862"/>
                       <w:r>
                         <w:t xml:space="preserve">Fig </w:t>
                       </w:r>
@@ -13985,7 +13893,7 @@
           <w:numId w:val="87"/>
         </w:numPr>
       </w:pPr>
-      <w:bookmarkStart w:id="62" w:name="_Toc164506737"/>
+      <w:bookmarkStart w:id="62" w:name="_Toc164892827"/>
       <w:r>
         <w:t>Express.js</w:t>
       </w:r>
@@ -14062,7 +13970,6 @@
       <w:r>
         <w:t xml:space="preserve">Es un </w:t>
       </w:r>
-      <w:proofErr w:type="spellStart"/>
       <w:r>
         <w:rPr>
           <w:i/>
@@ -14070,7 +13977,6 @@
         </w:rPr>
         <w:t>framework</w:t>
       </w:r>
-      <w:proofErr w:type="spellEnd"/>
       <w:r>
         <w:t xml:space="preserve"> de desarrollo de aplicaciones web para Node.js que a su vez se trata de un entorno de ejecución de JavaScript en el lado del servidor. Destaca principalmente por ser ligero y flexible.</w:t>
       </w:r>
@@ -14126,7 +14032,7 @@
                                 <w:szCs w:val="22"/>
                               </w:rPr>
                             </w:pPr>
-                            <w:bookmarkStart w:id="63" w:name="_Toc164506773"/>
+                            <w:bookmarkStart w:id="63" w:name="_Toc164892863"/>
                             <w:r>
                               <w:t xml:space="preserve">Fig </w:t>
                             </w:r>
@@ -14184,7 +14090,7 @@
                           <w:szCs w:val="22"/>
                         </w:rPr>
                       </w:pPr>
-                      <w:bookmarkStart w:id="64" w:name="_Toc164506773"/>
+                      <w:bookmarkStart w:id="64" w:name="_Toc164892863"/>
                       <w:r>
                         <w:t xml:space="preserve">Fig </w:t>
                       </w:r>
@@ -14242,7 +14148,6 @@
       <w:r>
         <w:t xml:space="preserve">Hemos decidido utilizar esta tecnología porque queríamos aprovechar el trabajo de fin de ciclo para aprender el funcionamiento de una tecnología de </w:t>
       </w:r>
-      <w:proofErr w:type="spellStart"/>
       <w:r>
         <w:rPr>
           <w:i/>
@@ -14250,11 +14155,9 @@
         </w:rPr>
         <w:t>backend</w:t>
       </w:r>
-      <w:proofErr w:type="spellEnd"/>
       <w:r>
         <w:t xml:space="preserve"> diferente a la vista durante el curso. Eso junto con sus características de alta velocidad y rendimiento, su facilidad de escalabilidad y flexibilidad nos hizo decantarnos por utilizar Node.js junto con Express.js en el </w:t>
       </w:r>
-      <w:proofErr w:type="spellStart"/>
       <w:r>
         <w:rPr>
           <w:i/>
@@ -14262,7 +14165,6 @@
         </w:rPr>
         <w:t>backend</w:t>
       </w:r>
-      <w:proofErr w:type="spellEnd"/>
       <w:r>
         <w:t>.</w:t>
       </w:r>
@@ -14275,13 +14177,11 @@
           <w:numId w:val="87"/>
         </w:numPr>
       </w:pPr>
-      <w:bookmarkStart w:id="65" w:name="_Toc164506738"/>
-      <w:proofErr w:type="spellStart"/>
+      <w:bookmarkStart w:id="65" w:name="_Toc164892828"/>
       <w:r>
         <w:t>WebStorm</w:t>
       </w:r>
       <w:bookmarkEnd w:id="65"/>
-      <w:proofErr w:type="spellEnd"/>
     </w:p>
     <w:p>
       <w:r>
@@ -14334,7 +14234,7 @@
                                 <w:szCs w:val="22"/>
                               </w:rPr>
                             </w:pPr>
-                            <w:bookmarkStart w:id="66" w:name="_Toc164506774"/>
+                            <w:bookmarkStart w:id="66" w:name="_Toc164892864"/>
                             <w:r>
                               <w:t xml:space="preserve">Fig </w:t>
                             </w:r>
@@ -14357,15 +14257,7 @@
                               <w:fldChar w:fldCharType="end"/>
                             </w:r>
                             <w:r>
-                              <w:t xml:space="preserve"> Logo de </w:t>
-                            </w:r>
-                            <w:proofErr w:type="spellStart"/>
-                            <w:r>
-                              <w:t>WebStorm</w:t>
-                            </w:r>
-                            <w:proofErr w:type="spellEnd"/>
-                            <w:r>
-                              <w:t>.</w:t>
+                              <w:t xml:space="preserve"> Logo de WebStorm.</w:t>
                             </w:r>
                             <w:bookmarkEnd w:id="66"/>
                           </w:p>
@@ -14400,7 +14292,7 @@
                           <w:szCs w:val="22"/>
                         </w:rPr>
                       </w:pPr>
-                      <w:bookmarkStart w:id="67" w:name="_Toc164506774"/>
+                      <w:bookmarkStart w:id="67" w:name="_Toc164892864"/>
                       <w:r>
                         <w:t xml:space="preserve">Fig </w:t>
                       </w:r>
@@ -14423,15 +14315,7 @@
                         <w:fldChar w:fldCharType="end"/>
                       </w:r>
                       <w:r>
-                        <w:t xml:space="preserve"> Logo de </w:t>
-                      </w:r>
-                      <w:proofErr w:type="spellStart"/>
-                      <w:r>
-                        <w:t>WebStorm</w:t>
-                      </w:r>
-                      <w:proofErr w:type="spellEnd"/>
-                      <w:r>
-                        <w:t>.</w:t>
+                        <w:t xml:space="preserve"> Logo de WebStorm.</w:t>
                       </w:r>
                       <w:bookmarkEnd w:id="67"/>
                     </w:p>
@@ -14511,17 +14395,8 @@
         </w:drawing>
       </w:r>
       <w:r>
-        <w:t xml:space="preserve">Es un potente entorno de desarrollo integrado (IDE) desarrollado por la compañía JetBrains y que está diseñado específicamente para el desarrollo de aplicaciones web que utilizan tecnologías como HTML, CSS, JavaScript y </w:t>
-      </w:r>
-      <w:proofErr w:type="spellStart"/>
-      <w:r>
-        <w:t>Typescript</w:t>
-      </w:r>
-      <w:proofErr w:type="spellEnd"/>
-      <w:r>
-        <w:t xml:space="preserve">, así como </w:t>
-      </w:r>
-      <w:proofErr w:type="spellStart"/>
+        <w:t xml:space="preserve">Es un potente entorno de desarrollo integrado (IDE) desarrollado por la compañía JetBrains y que está diseñado específicamente para el desarrollo de aplicaciones web que utilizan tecnologías como HTML, CSS, JavaScript y Typescript, así como </w:t>
+      </w:r>
       <w:r>
         <w:rPr>
           <w:i/>
@@ -14529,25 +14404,8 @@
         </w:rPr>
         <w:t>frameworks</w:t>
       </w:r>
-      <w:proofErr w:type="spellEnd"/>
-      <w:r>
-        <w:t xml:space="preserve"> relacionados como Angular, </w:t>
-      </w:r>
-      <w:proofErr w:type="spellStart"/>
-      <w:r>
-        <w:t>React</w:t>
-      </w:r>
-      <w:proofErr w:type="spellEnd"/>
-      <w:r>
-        <w:t xml:space="preserve">, </w:t>
-      </w:r>
-      <w:proofErr w:type="spellStart"/>
-      <w:r>
-        <w:t>NestJS</w:t>
-      </w:r>
-      <w:proofErr w:type="spellEnd"/>
-      <w:r>
-        <w:t xml:space="preserve"> o Express.js.</w:t>
+      <w:r>
+        <w:t xml:space="preserve"> relacionados como Angular, React, NestJS o Express.js.</w:t>
       </w:r>
     </w:p>
     <w:p>
@@ -14559,7 +14417,6 @@
       <w:r>
         <w:t xml:space="preserve">Entre sus características principales destacan su autocompletado inteligente, su análisis de código estático, la depuración integrada, la fácil integración con sistemas de control de versiones y el soporte para </w:t>
       </w:r>
-      <w:proofErr w:type="spellStart"/>
       <w:r>
         <w:rPr>
           <w:i/>
@@ -14567,7 +14424,6 @@
         </w:rPr>
         <w:t>frameworks</w:t>
       </w:r>
-      <w:proofErr w:type="spellEnd"/>
       <w:r>
         <w:t xml:space="preserve"> y bibliotecas de código.</w:t>
       </w:r>
@@ -14583,7 +14439,7 @@
           <w:numId w:val="87"/>
         </w:numPr>
       </w:pPr>
-      <w:bookmarkStart w:id="68" w:name="_Toc164506739"/>
+      <w:bookmarkStart w:id="68" w:name="_Toc164892829"/>
       <w:r>
         <w:rPr>
           <w:noProof/>
@@ -14711,7 +14567,7 @@
                                 <w:szCs w:val="22"/>
                               </w:rPr>
                             </w:pPr>
-                            <w:bookmarkStart w:id="69" w:name="_Toc164506775"/>
+                            <w:bookmarkStart w:id="69" w:name="_Toc164892865"/>
                             <w:r>
                               <w:t xml:space="preserve">Fig </w:t>
                             </w:r>
@@ -14772,7 +14628,7 @@
                           <w:szCs w:val="22"/>
                         </w:rPr>
                       </w:pPr>
-                      <w:bookmarkStart w:id="70" w:name="_Toc164506775"/>
+                      <w:bookmarkStart w:id="70" w:name="_Toc164892865"/>
                       <w:r>
                         <w:t xml:space="preserve">Fig </w:t>
                       </w:r>
@@ -14824,7 +14680,7 @@
           <w:numId w:val="87"/>
         </w:numPr>
       </w:pPr>
-      <w:bookmarkStart w:id="71" w:name="_Toc164506740"/>
+      <w:bookmarkStart w:id="71" w:name="_Toc164892830"/>
       <w:r>
         <w:t>M</w:t>
       </w:r>
@@ -14834,12 +14690,10 @@
       <w:r>
         <w:t xml:space="preserve">SQL </w:t>
       </w:r>
-      <w:proofErr w:type="spellStart"/>
       <w:r>
         <w:t>Workbench</w:t>
       </w:r>
       <w:bookmarkEnd w:id="71"/>
-      <w:proofErr w:type="spellEnd"/>
     </w:p>
     <w:p>
       <w:r>
@@ -14910,15 +14764,7 @@
         </w:drawing>
       </w:r>
       <w:r>
-        <w:t xml:space="preserve">MySQL </w:t>
-      </w:r>
-      <w:proofErr w:type="spellStart"/>
-      <w:r>
-        <w:t>Workbench</w:t>
-      </w:r>
-      <w:proofErr w:type="spellEnd"/>
-      <w:r>
-        <w:t xml:space="preserve"> es una herramienta gráfica de diseño y administración de bases de datos que se utiliza junto con MySQL para simplificar tareas de desarrollo y administración. </w:t>
+        <w:t xml:space="preserve">MySQL Workbench es una herramienta gráfica de diseño y administración de bases de datos que se utiliza junto con MySQL para simplificar tareas de desarrollo y administración. </w:t>
       </w:r>
     </w:p>
     <w:p>
@@ -14972,7 +14818,7 @@
                                 <w:sz w:val="28"/>
                               </w:rPr>
                             </w:pPr>
-                            <w:bookmarkStart w:id="72" w:name="_Toc164506776"/>
+                            <w:bookmarkStart w:id="72" w:name="_Toc164892866"/>
                             <w:r>
                               <w:t xml:space="preserve">Fig </w:t>
                             </w:r>
@@ -14995,15 +14841,7 @@
                               <w:fldChar w:fldCharType="end"/>
                             </w:r>
                             <w:r>
-                              <w:t xml:space="preserve"> Logo de MySQL </w:t>
-                            </w:r>
-                            <w:proofErr w:type="spellStart"/>
-                            <w:r>
-                              <w:t>Workbench</w:t>
-                            </w:r>
-                            <w:proofErr w:type="spellEnd"/>
-                            <w:r>
-                              <w:t>.</w:t>
+                              <w:t xml:space="preserve"> Logo de MySQL Workbench.</w:t>
                             </w:r>
                             <w:bookmarkEnd w:id="72"/>
                           </w:p>
@@ -15038,7 +14876,7 @@
                           <w:sz w:val="28"/>
                         </w:rPr>
                       </w:pPr>
-                      <w:bookmarkStart w:id="73" w:name="_Toc164506776"/>
+                      <w:bookmarkStart w:id="73" w:name="_Toc164892866"/>
                       <w:r>
                         <w:t xml:space="preserve">Fig </w:t>
                       </w:r>
@@ -15061,15 +14899,7 @@
                         <w:fldChar w:fldCharType="end"/>
                       </w:r>
                       <w:r>
-                        <w:t xml:space="preserve"> Logo de MySQL </w:t>
-                      </w:r>
-                      <w:proofErr w:type="spellStart"/>
-                      <w:r>
-                        <w:t>Workbench</w:t>
-                      </w:r>
-                      <w:proofErr w:type="spellEnd"/>
-                      <w:r>
-                        <w:t>.</w:t>
+                        <w:t xml:space="preserve"> Logo de MySQL Workbench.</w:t>
                       </w:r>
                       <w:bookmarkEnd w:id="73"/>
                     </w:p>
@@ -15093,7 +14923,7 @@
           <w:numId w:val="87"/>
         </w:numPr>
       </w:pPr>
-      <w:bookmarkStart w:id="74" w:name="_Toc164506741"/>
+      <w:bookmarkStart w:id="74" w:name="_Toc164892831"/>
       <w:r>
         <w:t>Bootstrap</w:t>
       </w:r>
@@ -15150,7 +14980,7 @@
                                 <w:szCs w:val="22"/>
                               </w:rPr>
                             </w:pPr>
-                            <w:bookmarkStart w:id="75" w:name="_Toc164506777"/>
+                            <w:bookmarkStart w:id="75" w:name="_Toc164892867"/>
                             <w:r>
                               <w:t xml:space="preserve">Fig </w:t>
                             </w:r>
@@ -15205,7 +15035,7 @@
                           <w:szCs w:val="22"/>
                         </w:rPr>
                       </w:pPr>
-                      <w:bookmarkStart w:id="76" w:name="_Toc164506777"/>
+                      <w:bookmarkStart w:id="76" w:name="_Toc164892867"/>
                       <w:r>
                         <w:t xml:space="preserve">Fig </w:t>
                       </w:r>
@@ -15310,7 +15140,6 @@
       <w:r>
         <w:t xml:space="preserve">Bootstrap es un popular </w:t>
       </w:r>
-      <w:proofErr w:type="spellStart"/>
       <w:r>
         <w:rPr>
           <w:i/>
@@ -15318,11 +15147,9 @@
         </w:rPr>
         <w:t>framework</w:t>
       </w:r>
-      <w:proofErr w:type="spellEnd"/>
       <w:r>
         <w:t xml:space="preserve"> de código abierto para desarrollo </w:t>
       </w:r>
-      <w:proofErr w:type="spellStart"/>
       <w:r>
         <w:rPr>
           <w:i/>
@@ -15330,7 +15157,6 @@
         </w:rPr>
         <w:t>frontend</w:t>
       </w:r>
-      <w:proofErr w:type="spellEnd"/>
       <w:r>
         <w:t xml:space="preserve">, utilizado para crear interfaces web y aplicaciones con mayor rapidez y eficiencia. </w:t>
       </w:r>
@@ -15357,7 +15183,7 @@
         <w:pStyle w:val="TituloTerciario"/>
         <w:ind w:left="0"/>
       </w:pPr>
-      <w:bookmarkStart w:id="77" w:name="_Toc164506742"/>
+      <w:bookmarkStart w:id="77" w:name="_Toc164892832"/>
       <w:r>
         <w:rPr>
           <w:noProof/>
@@ -15485,7 +15311,7 @@
                                 <w:sz w:val="28"/>
                               </w:rPr>
                             </w:pPr>
-                            <w:bookmarkStart w:id="78" w:name="_Toc164506778"/>
+                            <w:bookmarkStart w:id="78" w:name="_Toc164892868"/>
                             <w:r>
                               <w:t xml:space="preserve">Fig </w:t>
                             </w:r>
@@ -15543,7 +15369,7 @@
                           <w:sz w:val="28"/>
                         </w:rPr>
                       </w:pPr>
-                      <w:bookmarkStart w:id="79" w:name="_Toc164506778"/>
+                      <w:bookmarkStart w:id="79" w:name="_Toc164892868"/>
                       <w:r>
                         <w:t xml:space="preserve">Fig </w:t>
                       </w:r>
@@ -15623,7 +15449,7 @@
         </w:numPr>
         <w:ind w:left="426" w:hanging="426"/>
       </w:pPr>
-      <w:bookmarkStart w:id="80" w:name="_Toc164506743"/>
+      <w:bookmarkStart w:id="80" w:name="_Toc164892833"/>
       <w:r>
         <w:lastRenderedPageBreak/>
         <w:t>DIAGRAMAS DE ENTIDAD-RELACIÓN</w:t>
@@ -15638,7 +15464,7 @@
           <w:numId w:val="82"/>
         </w:numPr>
       </w:pPr>
-      <w:bookmarkStart w:id="81" w:name="_Toc164506744"/>
+      <w:bookmarkStart w:id="81" w:name="_Toc164892834"/>
       <w:r>
         <w:t>Diagrama de Chen</w:t>
       </w:r>
@@ -15655,9 +15481,9 @@
           <w:noProof/>
         </w:rPr>
         <w:drawing>
-          <wp:inline distT="0" distB="0" distL="0" distR="0" wp14:anchorId="02A03D8B" wp14:editId="78E10C33">
-            <wp:extent cx="8282639" cy="4135804"/>
-            <wp:effectExtent l="0" t="0" r="4445" b="0"/>
+          <wp:inline distT="0" distB="0" distL="0" distR="0" wp14:anchorId="02A03D8B" wp14:editId="722EC343">
+            <wp:extent cx="8213874" cy="4135804"/>
+            <wp:effectExtent l="0" t="0" r="0" b="0"/>
             <wp:docPr id="829517240" name="Imagen 1"/>
             <wp:cNvGraphicFramePr>
               <a:graphicFrameLocks xmlns:a="http://schemas.openxmlformats.org/drawingml/2006/main" noChangeAspect="1"/>
@@ -15684,7 +15510,7 @@
                   <pic:spPr>
                     <a:xfrm>
                       <a:off x="0" y="0"/>
-                      <a:ext cx="8282639" cy="4135804"/>
+                      <a:ext cx="8213874" cy="4135804"/>
                     </a:xfrm>
                     <a:prstGeom prst="rect">
                       <a:avLst/>
@@ -15702,7 +15528,7 @@
         <w:pStyle w:val="Descripcin"/>
         <w:jc w:val="center"/>
       </w:pPr>
-      <w:bookmarkStart w:id="82" w:name="_Toc164506779"/>
+      <w:bookmarkStart w:id="82" w:name="_Toc164892869"/>
       <w:r>
         <w:t xml:space="preserve">Fig </w:t>
       </w:r>
@@ -15737,10 +15563,13 @@
           <w:numId w:val="82"/>
         </w:numPr>
       </w:pPr>
-      <w:bookmarkStart w:id="83" w:name="_Toc164506745"/>
+      <w:bookmarkStart w:id="83" w:name="_Toc164892835"/>
       <w:r>
         <w:lastRenderedPageBreak/>
-        <w:t>Diagrama de patas de gallo</w:t>
+        <w:t xml:space="preserve">Diagrama de </w:t>
+      </w:r>
+      <w:r>
+        <w:t>estructura de datos</w:t>
       </w:r>
       <w:bookmarkEnd w:id="83"/>
     </w:p>
@@ -15754,10 +15583,10 @@
           <w:noProof/>
         </w:rPr>
         <w:drawing>
-          <wp:inline distT="0" distB="0" distL="0" distR="0" wp14:anchorId="3191C69A" wp14:editId="476D8A81">
-            <wp:extent cx="6187063" cy="4854803"/>
-            <wp:effectExtent l="0" t="0" r="4445" b="3175"/>
-            <wp:docPr id="324847041" name="Imagen 1" descr="Diagrama&#10;&#10;Descripción generada automáticamente"/>
+          <wp:inline distT="0" distB="0" distL="0" distR="0" wp14:anchorId="3191C69A" wp14:editId="3E5B6A1C">
+            <wp:extent cx="6544831" cy="4981575"/>
+            <wp:effectExtent l="0" t="0" r="8890" b="0"/>
+            <wp:docPr id="324847041" name="Imagen 1"/>
             <wp:cNvGraphicFramePr>
               <a:graphicFrameLocks xmlns:a="http://schemas.openxmlformats.org/drawingml/2006/main" noChangeAspect="1"/>
             </wp:cNvGraphicFramePr>
@@ -15765,11 +15594,17 @@
               <a:graphicData uri="http://schemas.openxmlformats.org/drawingml/2006/picture">
                 <pic:pic xmlns:pic="http://schemas.openxmlformats.org/drawingml/2006/picture">
                   <pic:nvPicPr>
-                    <pic:cNvPr id="324847041" name="Imagen 1" descr="Diagrama&#10;&#10;Descripción generada automáticamente"/>
+                    <pic:cNvPr id="324847041" name="Imagen 1"/>
                     <pic:cNvPicPr/>
                   </pic:nvPicPr>
                   <pic:blipFill>
-                    <a:blip r:embed="rId40"/>
+                    <a:blip r:embed="rId40">
+                      <a:extLst>
+                        <a:ext uri="{28A0092B-C50C-407E-A947-70E740481C1C}">
+                          <a14:useLocalDpi xmlns:a14="http://schemas.microsoft.com/office/drawing/2010/main" val="0"/>
+                        </a:ext>
+                      </a:extLst>
+                    </a:blip>
                     <a:stretch>
                       <a:fillRect/>
                     </a:stretch>
@@ -15777,7 +15612,7 @@
                   <pic:spPr>
                     <a:xfrm>
                       <a:off x="0" y="0"/>
-                      <a:ext cx="6194825" cy="4860893"/>
+                      <a:ext cx="6553154" cy="4987910"/>
                     </a:xfrm>
                     <a:prstGeom prst="rect">
                       <a:avLst/>
@@ -15795,7 +15630,7 @@
         <w:pStyle w:val="Descripcin"/>
         <w:jc w:val="center"/>
       </w:pPr>
-      <w:bookmarkStart w:id="84" w:name="_Toc164506780"/>
+      <w:bookmarkStart w:id="84" w:name="_Toc164892870"/>
       <w:r>
         <w:t xml:space="preserve">Fig </w:t>
       </w:r>
@@ -15818,7 +15653,13 @@
         <w:fldChar w:fldCharType="end"/>
       </w:r>
       <w:r>
-        <w:t xml:space="preserve"> Diagrama de entidad-relación (diagrama de patas de gallo).</w:t>
+        <w:t xml:space="preserve"> Diagrama de entidad-relación (diagrama de </w:t>
+      </w:r>
+      <w:r>
+        <w:t>estructura de datos</w:t>
+      </w:r>
+      <w:r>
+        <w:t>).</w:t>
       </w:r>
       <w:bookmarkEnd w:id="84"/>
     </w:p>
@@ -15841,7 +15682,7 @@
         </w:numPr>
         <w:ind w:left="426" w:hanging="426"/>
       </w:pPr>
-      <w:bookmarkStart w:id="85" w:name="_Toc164506746"/>
+      <w:bookmarkStart w:id="85" w:name="_Toc164892836"/>
       <w:r>
         <w:lastRenderedPageBreak/>
         <w:t>DIAGRAMA DE CASOS DE USO</w:t>
@@ -15856,7 +15697,7 @@
           <w:numId w:val="83"/>
         </w:numPr>
       </w:pPr>
-      <w:bookmarkStart w:id="86" w:name="_Toc164506747"/>
+      <w:bookmarkStart w:id="86" w:name="_Toc164892837"/>
       <w:r>
         <w:t>Herencia de actores</w:t>
       </w:r>
@@ -15928,7 +15769,7 @@
         <w:pStyle w:val="Descripcin"/>
         <w:jc w:val="center"/>
       </w:pPr>
-      <w:bookmarkStart w:id="87" w:name="_Toc164506781"/>
+      <w:bookmarkStart w:id="87" w:name="_Toc164892871"/>
       <w:r>
         <w:t xml:space="preserve">Fig </w:t>
       </w:r>
@@ -15963,7 +15804,7 @@
           <w:numId w:val="83"/>
         </w:numPr>
       </w:pPr>
-      <w:bookmarkStart w:id="88" w:name="_Toc164506748"/>
+      <w:bookmarkStart w:id="88" w:name="_Toc164892838"/>
       <w:r>
         <w:t>Casos de uso del usuario</w:t>
       </w:r>
@@ -16035,7 +15876,7 @@
         <w:pStyle w:val="Descripcin"/>
         <w:jc w:val="center"/>
       </w:pPr>
-      <w:bookmarkStart w:id="89" w:name="_Toc164506782"/>
+      <w:bookmarkStart w:id="89" w:name="_Toc164892872"/>
       <w:r>
         <w:t xml:space="preserve">Fig </w:t>
       </w:r>
@@ -16070,7 +15911,7 @@
           <w:numId w:val="83"/>
         </w:numPr>
       </w:pPr>
-      <w:bookmarkStart w:id="90" w:name="_Toc164506749"/>
+      <w:bookmarkStart w:id="90" w:name="_Toc164892839"/>
       <w:r>
         <w:lastRenderedPageBreak/>
         <w:t>Casos de uso del administrador</w:t>
@@ -16140,7 +15981,7 @@
         <w:pStyle w:val="Descripcin"/>
         <w:jc w:val="center"/>
       </w:pPr>
-      <w:bookmarkStart w:id="91" w:name="_Toc164506783"/>
+      <w:bookmarkStart w:id="91" w:name="_Toc164892873"/>
       <w:r>
         <w:t xml:space="preserve">Fig </w:t>
       </w:r>
@@ -16175,7 +16016,7 @@
           <w:numId w:val="83"/>
         </w:numPr>
       </w:pPr>
-      <w:bookmarkStart w:id="92" w:name="_Toc164506750"/>
+      <w:bookmarkStart w:id="92" w:name="_Toc164892840"/>
       <w:r>
         <w:t>Casos de uso del paciente</w:t>
       </w:r>
@@ -16247,7 +16088,7 @@
         <w:pStyle w:val="Descripcin"/>
         <w:jc w:val="center"/>
       </w:pPr>
-      <w:bookmarkStart w:id="93" w:name="_Toc164506784"/>
+      <w:bookmarkStart w:id="93" w:name="_Toc164892874"/>
       <w:r>
         <w:t xml:space="preserve">Fig </w:t>
       </w:r>
@@ -16282,7 +16123,7 @@
           <w:numId w:val="83"/>
         </w:numPr>
       </w:pPr>
-      <w:bookmarkStart w:id="94" w:name="_Toc164506751"/>
+      <w:bookmarkStart w:id="94" w:name="_Toc164892841"/>
       <w:r>
         <w:t>Casos de uso del especialista</w:t>
       </w:r>
@@ -16354,7 +16195,7 @@
         <w:pStyle w:val="Descripcin"/>
         <w:jc w:val="center"/>
       </w:pPr>
-      <w:bookmarkStart w:id="95" w:name="_Toc164506785"/>
+      <w:bookmarkStart w:id="95" w:name="_Toc164892875"/>
       <w:r>
         <w:t xml:space="preserve">Fig </w:t>
       </w:r>
@@ -16396,7 +16237,7 @@
       <w:pPr>
         <w:pStyle w:val="Ttulo1"/>
       </w:pPr>
-      <w:bookmarkStart w:id="96" w:name="_Toc164506752"/>
+      <w:bookmarkStart w:id="96" w:name="_Toc164892842"/>
       <w:r>
         <w:lastRenderedPageBreak/>
         <w:t>MARCO PRÁCTICO</w:t>
@@ -16418,7 +16259,7 @@
       <w:pPr>
         <w:pStyle w:val="Ttulo1"/>
       </w:pPr>
-      <w:bookmarkStart w:id="97" w:name="_Toc164506753"/>
+      <w:bookmarkStart w:id="97" w:name="_Toc164892843"/>
       <w:r>
         <w:lastRenderedPageBreak/>
         <w:t>CONCLUSIONES</w:t>
@@ -16440,7 +16281,7 @@
       <w:pPr>
         <w:pStyle w:val="Ttulo1"/>
       </w:pPr>
-      <w:bookmarkStart w:id="98" w:name="_Toc164506754"/>
+      <w:bookmarkStart w:id="98" w:name="_Toc164892844"/>
       <w:r>
         <w:lastRenderedPageBreak/>
         <w:t>BIBLIOGRAFÍA</w:t>
@@ -16462,7 +16303,7 @@
       <w:pPr>
         <w:pStyle w:val="Ttulo1"/>
       </w:pPr>
-      <w:bookmarkStart w:id="99" w:name="_Toc164506755"/>
+      <w:bookmarkStart w:id="99" w:name="_Toc164892845"/>
       <w:r>
         <w:lastRenderedPageBreak/>
         <w:t>WEBGRAFÍA</w:t>
@@ -27183,25 +27024,6 @@
 </file>
 
 <file path=customXml/item2.xml><?xml version="1.0" encoding="utf-8"?>
-<b:Sources xmlns:b="http://schemas.openxmlformats.org/officeDocument/2006/bibliography" xmlns="http://schemas.openxmlformats.org/officeDocument/2006/bibliography" SelectedStyle="\APASixthEditionOfficeOnline.xsl" StyleName="APA" Version="6"/>
-</file>
-
-<file path=customXml/item3.xml><?xml version="1.0" encoding="utf-8"?>
-<p:properties xmlns:p="http://schemas.microsoft.com/office/2006/metadata/properties" xmlns:xsi="http://www.w3.org/2001/XMLSchema-instance" xmlns:pc="http://schemas.microsoft.com/office/infopath/2007/PartnerControls">
-  <documentManagement/>
-</p:properties>
-</file>
-
-<file path=customXml/item4.xml><?xml version="1.0" encoding="utf-8"?>
-<?mso-contentType ?>
-<FormTemplates xmlns="http://schemas.microsoft.com/sharepoint/v3/contenttype/forms">
-  <Display>DocumentLibraryForm</Display>
-  <Edit>DocumentLibraryForm</Edit>
-  <New>DocumentLibraryForm</New>
-</FormTemplates>
-</file>
-
-<file path=customXml/item5.xml><?xml version="1.0" encoding="utf-8"?>
 <ct:contentTypeSchema xmlns:ct="http://schemas.microsoft.com/office/2006/metadata/contentType" xmlns:ma="http://schemas.microsoft.com/office/2006/metadata/properties/metaAttributes" ct:_="" ma:_="" ma:contentTypeName="Documento" ma:contentTypeID="0x0101002EE060F0FC4F6A4682BCF5C8E230ED49" ma:contentTypeVersion="8" ma:contentTypeDescription="Crear nuevo documento." ma:contentTypeScope="" ma:versionID="36dc8c06f00d0ea8307294c7c385ddb1">
   <xsd:schema xmlns:xsd="http://www.w3.org/2001/XMLSchema" xmlns:xs="http://www.w3.org/2001/XMLSchema" xmlns:p="http://schemas.microsoft.com/office/2006/metadata/properties" xmlns:ns3="7ed7fbe1-6021-438d-9944-01eac43ff81a" targetNamespace="http://schemas.microsoft.com/office/2006/metadata/properties" ma:root="true" ma:fieldsID="3981b19e225555beddf09f311c756994" ns3:_="">
     <xsd:import namespace="7ed7fbe1-6021-438d-9944-01eac43ff81a"/>
@@ -27371,6 +27193,25 @@
 </ct:contentTypeSchema>
 </file>
 
+<file path=customXml/item3.xml><?xml version="1.0" encoding="utf-8"?>
+<?mso-contentType ?>
+<FormTemplates xmlns="http://schemas.microsoft.com/sharepoint/v3/contenttype/forms">
+  <Display>DocumentLibraryForm</Display>
+  <Edit>DocumentLibraryForm</Edit>
+  <New>DocumentLibraryForm</New>
+</FormTemplates>
+</file>
+
+<file path=customXml/item4.xml><?xml version="1.0" encoding="utf-8"?>
+<p:properties xmlns:p="http://schemas.microsoft.com/office/2006/metadata/properties" xmlns:xsi="http://www.w3.org/2001/XMLSchema-instance" xmlns:pc="http://schemas.microsoft.com/office/infopath/2007/PartnerControls">
+  <documentManagement/>
+</p:properties>
+</file>
+
+<file path=customXml/item5.xml><?xml version="1.0" encoding="utf-8"?>
+<b:Sources xmlns:b="http://schemas.openxmlformats.org/officeDocument/2006/bibliography" xmlns="http://schemas.openxmlformats.org/officeDocument/2006/bibliography" SelectedStyle="\APASixthEditionOfficeOnline.xsl" StyleName="APA" Version="6"/>
+</file>
+
 <file path=customXml/itemProps1.xml><?xml version="1.0" encoding="utf-8"?>
 <ds:datastoreItem xmlns:ds="http://schemas.openxmlformats.org/officeDocument/2006/customXml" ds:itemID="{55AF091B-3C7A-41E3-B477-F2FDAA23CFDA}">
   <ds:schemaRefs>
@@ -27380,31 +27221,6 @@
 </file>
 
 <file path=customXml/itemProps2.xml><?xml version="1.0" encoding="utf-8"?>
-<ds:datastoreItem xmlns:ds="http://schemas.openxmlformats.org/officeDocument/2006/customXml" ds:itemID="{0BBBBDFB-6DB1-458E-A17D-800D91B68DDB}">
-  <ds:schemaRefs>
-    <ds:schemaRef ds:uri="http://schemas.openxmlformats.org/officeDocument/2006/bibliography"/>
-  </ds:schemaRefs>
-</ds:datastoreItem>
-</file>
-
-<file path=customXml/itemProps3.xml><?xml version="1.0" encoding="utf-8"?>
-<ds:datastoreItem xmlns:ds="http://schemas.openxmlformats.org/officeDocument/2006/customXml" ds:itemID="{08F98595-3D5F-440C-BECA-515B406CA9F4}">
-  <ds:schemaRefs>
-    <ds:schemaRef ds:uri="http://schemas.microsoft.com/office/2006/metadata/properties"/>
-    <ds:schemaRef ds:uri="http://schemas.microsoft.com/office/infopath/2007/PartnerControls"/>
-  </ds:schemaRefs>
-</ds:datastoreItem>
-</file>
-
-<file path=customXml/itemProps4.xml><?xml version="1.0" encoding="utf-8"?>
-<ds:datastoreItem xmlns:ds="http://schemas.openxmlformats.org/officeDocument/2006/customXml" ds:itemID="{3D78930C-687B-4815-8EF5-DDA8783F103B}">
-  <ds:schemaRefs>
-    <ds:schemaRef ds:uri="http://schemas.microsoft.com/sharepoint/v3/contenttype/forms"/>
-  </ds:schemaRefs>
-</ds:datastoreItem>
-</file>
-
-<file path=customXml/itemProps5.xml><?xml version="1.0" encoding="utf-8"?>
 <ds:datastoreItem xmlns:ds="http://schemas.openxmlformats.org/officeDocument/2006/customXml" ds:itemID="{24A7F254-A721-4F7F-AAA0-20056B40B298}">
   <ds:schemaRefs>
     <ds:schemaRef ds:uri="http://schemas.microsoft.com/office/2006/metadata/contentType"/>
@@ -27420,4 +27236,29 @@
     <ds:schemaRef ds:uri="http://schemas.microsoft.com/internal/obd"/>
   </ds:schemaRefs>
 </ds:datastoreItem>
+</file>
+
+<file path=customXml/itemProps3.xml><?xml version="1.0" encoding="utf-8"?>
+<ds:datastoreItem xmlns:ds="http://schemas.openxmlformats.org/officeDocument/2006/customXml" ds:itemID="{3D78930C-687B-4815-8EF5-DDA8783F103B}">
+  <ds:schemaRefs>
+    <ds:schemaRef ds:uri="http://schemas.microsoft.com/sharepoint/v3/contenttype/forms"/>
+  </ds:schemaRefs>
+</ds:datastoreItem>
+</file>
+
+<file path=customXml/itemProps4.xml><?xml version="1.0" encoding="utf-8"?>
+<ds:datastoreItem xmlns:ds="http://schemas.openxmlformats.org/officeDocument/2006/customXml" ds:itemID="{08F98595-3D5F-440C-BECA-515B406CA9F4}">
+  <ds:schemaRefs>
+    <ds:schemaRef ds:uri="http://schemas.microsoft.com/office/2006/metadata/properties"/>
+    <ds:schemaRef ds:uri="http://schemas.microsoft.com/office/infopath/2007/PartnerControls"/>
+  </ds:schemaRefs>
+</ds:datastoreItem>
+</file>
+
+<file path=customXml/itemProps5.xml><?xml version="1.0" encoding="utf-8"?>
+<ds:datastoreItem xmlns:ds="http://schemas.openxmlformats.org/officeDocument/2006/customXml" ds:itemID="{0BBBBDFB-6DB1-458E-A17D-800D91B68DDB}">
+  <ds:schemaRefs>
+    <ds:schemaRef ds:uri="http://schemas.openxmlformats.org/officeDocument/2006/bibliography"/>
+  </ds:schemaRefs>
+</ds:datastoreItem>
 </file>
</xml_diff>

<commit_message>
Documentación: Cambios en el entidad-relación.
</commit_message>
<xml_diff>
--- a/docs/00-DocumentoFinal.docx
+++ b/docs/00-DocumentoFinal.docx
@@ -153,7 +153,25 @@
                                     <w:sz w:val="28"/>
                                     <w:szCs w:val="24"/>
                                   </w:rPr>
-                                  <w:t>TUTOR: Elkin Guadilla González</w:t>
+                                  <w:t xml:space="preserve">TUTOR: Elkin </w:t>
+                                </w:r>
+                                <w:proofErr w:type="spellStart"/>
+                                <w:r>
+                                  <w:rPr>
+                                    <w:rFonts w:asciiTheme="minorHAnsi" w:hAnsiTheme="minorHAnsi" w:cstheme="minorHAnsi"/>
+                                    <w:sz w:val="28"/>
+                                    <w:szCs w:val="24"/>
+                                  </w:rPr>
+                                  <w:t>Guadilla</w:t>
+                                </w:r>
+                                <w:proofErr w:type="spellEnd"/>
+                                <w:r>
+                                  <w:rPr>
+                                    <w:rFonts w:asciiTheme="minorHAnsi" w:hAnsiTheme="minorHAnsi" w:cstheme="minorHAnsi"/>
+                                    <w:sz w:val="28"/>
+                                    <w:szCs w:val="24"/>
+                                  </w:rPr>
+                                  <w:t xml:space="preserve"> González</w:t>
                                 </w:r>
                               </w:p>
                               <w:p>
@@ -10130,21 +10148,7 @@
             <w:rStyle w:val="Hipervnculo"/>
             <w:noProof/>
           </w:rPr>
-          <w:t>Fig 24 Diagrama de ent</w:t>
-        </w:r>
-        <w:r>
-          <w:rPr>
-            <w:rStyle w:val="Hipervnculo"/>
-            <w:noProof/>
-          </w:rPr>
-          <w:t>i</w:t>
-        </w:r>
-        <w:r>
-          <w:rPr>
-            <w:rStyle w:val="Hipervnculo"/>
-            <w:noProof/>
-          </w:rPr>
-          <w:t>dad - relación (diagrama de Chen).</w:t>
+          <w:t>Fig 24 Diagrama de entidad - relación (diagrama de Chen).</w:t>
         </w:r>
         <w:r>
           <w:rPr>
@@ -10840,7 +10844,15 @@
     </w:p>
     <w:p>
       <w:r>
-        <w:t>El objetivo final de cara a la presentación proyecto será crear una aplicación web que permita a un paciente solicitar cita con su especialista, así como poder visualizar los informes resultantes de las citas. No obstante, el objetivo final de la aplicación avanza más allá de la presentación al estar previsto un desarrollo posterior que aporte a la aplicación nuevas funcionalidades tales como chat, registro de alergias conocidas, posibilidad de realizar videoconsultas, etc.</w:t>
+        <w:t xml:space="preserve">El objetivo final de cara a la presentación proyecto será crear una aplicación web que permita a un paciente solicitar cita con su especialista, así como poder visualizar los informes resultantes de las citas. No obstante, el objetivo final de la aplicación avanza más allá de la presentación al estar previsto un desarrollo posterior que aporte a la aplicación nuevas funcionalidades tales como chat, registro de alergias conocidas, posibilidad de realizar </w:t>
+      </w:r>
+      <w:proofErr w:type="spellStart"/>
+      <w:r>
+        <w:t>videoconsultas</w:t>
+      </w:r>
+      <w:proofErr w:type="spellEnd"/>
+      <w:r>
+        <w:t>, etc.</w:t>
       </w:r>
     </w:p>
     <w:p>
@@ -11188,6 +11200,7 @@
       <w:r>
         <w:t xml:space="preserve">El desarrollo se realizará utilizando los </w:t>
       </w:r>
+      <w:proofErr w:type="spellStart"/>
       <w:r>
         <w:rPr>
           <w:i/>
@@ -11195,6 +11208,7 @@
         </w:rPr>
         <w:t>frameworks</w:t>
       </w:r>
+      <w:proofErr w:type="spellEnd"/>
       <w:r>
         <w:t xml:space="preserve"> de Angular para toda la lógica relativa al front-end y de </w:t>
       </w:r>
@@ -11204,6 +11218,7 @@
       <w:r>
         <w:t xml:space="preserve"> para la lógica relativa el </w:t>
       </w:r>
+      <w:proofErr w:type="spellStart"/>
       <w:r>
         <w:rPr>
           <w:i/>
@@ -11211,6 +11226,7 @@
         </w:rPr>
         <w:t>backend</w:t>
       </w:r>
+      <w:proofErr w:type="spellEnd"/>
       <w:r>
         <w:t>.</w:t>
       </w:r>
@@ -11236,7 +11252,15 @@
         </w:numPr>
       </w:pPr>
       <w:r>
-        <w:t>La interfaz debe ser responsiva pudiéndose adaptar a monitores, tablets y móviles.</w:t>
+        <w:t xml:space="preserve">La interfaz debe ser responsiva pudiéndose adaptar a monitores, </w:t>
+      </w:r>
+      <w:proofErr w:type="spellStart"/>
+      <w:r>
+        <w:t>tablets</w:t>
+      </w:r>
+      <w:proofErr w:type="spellEnd"/>
+      <w:r>
+        <w:t xml:space="preserve"> y móviles.</w:t>
       </w:r>
     </w:p>
     <w:p>
@@ -12848,6 +12872,7 @@
       <w:r>
         <w:t xml:space="preserve">Angular es un </w:t>
       </w:r>
+      <w:proofErr w:type="spellStart"/>
       <w:r>
         <w:rPr>
           <w:i/>
@@ -12855,6 +12880,7 @@
         </w:rPr>
         <w:t>framework</w:t>
       </w:r>
+      <w:proofErr w:type="spellEnd"/>
       <w:r>
         <w:t xml:space="preserve"> de desarrollo de aplicaciones web creado por Google, diseñado para facilitar la creación de aplicaciones dinámicas y de una sola página (SPA).</w:t>
       </w:r>
@@ -12875,6 +12901,7 @@
       <w:r>
         <w:t xml:space="preserve">Hemos utilizado esta tecnología ya que hoy en día es uno de los </w:t>
       </w:r>
+      <w:proofErr w:type="spellStart"/>
       <w:r>
         <w:rPr>
           <w:i/>
@@ -12882,9 +12909,11 @@
         </w:rPr>
         <w:t>frameworks</w:t>
       </w:r>
+      <w:proofErr w:type="spellEnd"/>
       <w:r>
         <w:t xml:space="preserve"> más utilizados a nivel de desarrollo en cuanto a la parte de </w:t>
       </w:r>
+      <w:proofErr w:type="spellStart"/>
       <w:r>
         <w:rPr>
           <w:i/>
@@ -12892,14 +12921,20 @@
         </w:rPr>
         <w:t>frontend</w:t>
       </w:r>
+      <w:proofErr w:type="spellEnd"/>
       <w:r>
         <w:t>. Además, debido a su arquitectura de modelo-vista-presentador</w:t>
       </w:r>
       <w:r>
         <w:t xml:space="preserve"> (</w:t>
       </w:r>
-      <w:r>
-        <w:t>MVPl igual que la gran cantidad de funciones que trae incluidas como el enlazado de datos bidireccional, inyección de dependencias,</w:t>
+      <w:proofErr w:type="spellStart"/>
+      <w:r>
+        <w:t>MVPl</w:t>
+      </w:r>
+      <w:proofErr w:type="spellEnd"/>
+      <w:r>
+        <w:t xml:space="preserve"> igual que la gran cantidad de funciones que trae incluidas como el enlazado de datos bidireccional, inyección de dependencias,</w:t>
       </w:r>
       <w:r>
         <w:t xml:space="preserve"> </w:t>
@@ -12917,6 +12952,7 @@
         </w:numPr>
       </w:pPr>
       <w:bookmarkStart w:id="50" w:name="_Toc164892823"/>
+      <w:proofErr w:type="spellStart"/>
       <w:r>
         <w:t>F</w:t>
       </w:r>
@@ -12924,6 +12960,7 @@
         <w:t>igma</w:t>
       </w:r>
       <w:bookmarkEnd w:id="50"/>
+      <w:proofErr w:type="spellEnd"/>
       <w:r>
         <w:t xml:space="preserve"> </w:t>
       </w:r>
@@ -13002,7 +13039,15 @@
                               <w:fldChar w:fldCharType="end"/>
                             </w:r>
                             <w:r>
-                              <w:t xml:space="preserve"> Logo de Figma.</w:t>
+                              <w:t xml:space="preserve"> Logo de </w:t>
+                            </w:r>
+                            <w:proofErr w:type="spellStart"/>
+                            <w:r>
+                              <w:t>Figma</w:t>
+                            </w:r>
+                            <w:proofErr w:type="spellEnd"/>
+                            <w:r>
+                              <w:t>.</w:t>
                             </w:r>
                             <w:bookmarkEnd w:id="51"/>
                           </w:p>
@@ -13063,7 +13108,15 @@
                         <w:fldChar w:fldCharType="end"/>
                       </w:r>
                       <w:r>
-                        <w:t xml:space="preserve"> Logo de Figma.</w:t>
+                        <w:t xml:space="preserve"> Logo de </w:t>
+                      </w:r>
+                      <w:proofErr w:type="spellStart"/>
+                      <w:r>
+                        <w:t>Figma</w:t>
+                      </w:r>
+                      <w:proofErr w:type="spellEnd"/>
+                      <w:r>
+                        <w:t>.</w:t>
                       </w:r>
                       <w:bookmarkEnd w:id="52"/>
                     </w:p>
@@ -13142,9 +13195,15 @@
           </wp:anchor>
         </w:drawing>
       </w:r>
-      <w:r>
-        <w:t xml:space="preserve">Figma es una herramienta de diseño de interfaces de usuario (UI) basada en la nube que permite a los diseñadores crear, colaborar y compartir diseños de aplicaciones web y móviles de manera eficiente. Es una aplicación todo en uno que abarca desde la creación de </w:t>
-      </w:r>
+      <w:proofErr w:type="spellStart"/>
+      <w:r>
+        <w:t>Figma</w:t>
+      </w:r>
+      <w:proofErr w:type="spellEnd"/>
+      <w:r>
+        <w:t xml:space="preserve"> es una herramienta de diseño de interfaces de usuario (UI) basada en la nube que permite a los diseñadores crear, colaborar y compartir diseños de aplicaciones web y móviles de manera eficiente. Es una aplicación todo en uno que abarca desde la creación de </w:t>
+      </w:r>
+      <w:proofErr w:type="spellStart"/>
       <w:r>
         <w:rPr>
           <w:i/>
@@ -13152,6 +13211,7 @@
         </w:rPr>
         <w:t>wireframes</w:t>
       </w:r>
+      <w:proofErr w:type="spellEnd"/>
       <w:r>
         <w:t xml:space="preserve"> y prototipos hasta el diseño visual y la generación de especificaciones de diseño.</w:t>
       </w:r>
@@ -13171,6 +13231,7 @@
         </w:numPr>
       </w:pPr>
       <w:bookmarkStart w:id="53" w:name="_Toc164892824"/>
+      <w:proofErr w:type="spellStart"/>
       <w:r>
         <w:lastRenderedPageBreak/>
         <w:t>P</w:t>
@@ -13179,6 +13240,7 @@
         <w:t>ostman</w:t>
       </w:r>
       <w:bookmarkEnd w:id="53"/>
+      <w:proofErr w:type="spellEnd"/>
     </w:p>
     <w:p>
       <w:r>
@@ -13254,7 +13316,15 @@
                               <w:fldChar w:fldCharType="end"/>
                             </w:r>
                             <w:r>
-                              <w:t xml:space="preserve"> Logo de Postman.</w:t>
+                              <w:t xml:space="preserve"> Logo de </w:t>
+                            </w:r>
+                            <w:proofErr w:type="spellStart"/>
+                            <w:r>
+                              <w:t>Postman</w:t>
+                            </w:r>
+                            <w:proofErr w:type="spellEnd"/>
+                            <w:r>
+                              <w:t>.</w:t>
                             </w:r>
                             <w:bookmarkEnd w:id="54"/>
                           </w:p>
@@ -13315,7 +13385,15 @@
                         <w:fldChar w:fldCharType="end"/>
                       </w:r>
                       <w:r>
-                        <w:t xml:space="preserve"> Logo de Postman.</w:t>
+                        <w:t xml:space="preserve"> Logo de </w:t>
+                      </w:r>
+                      <w:proofErr w:type="spellStart"/>
+                      <w:r>
+                        <w:t>Postman</w:t>
+                      </w:r>
+                      <w:proofErr w:type="spellEnd"/>
+                      <w:r>
+                        <w:t>.</w:t>
                       </w:r>
                       <w:bookmarkEnd w:id="55"/>
                     </w:p>
@@ -13398,13 +13476,30 @@
         </w:drawing>
       </w:r>
       <w:r>
-        <w:t>Es una plataforma que permite diseñar, probar, documentar y monitorear interfaces de programación de aplicaciones (APIs) de manera eficiente. A través de la interfaz gráfica de usuario permite la creación y envío de diferentes tipos de solicitudes HTTP (GET, POST, PUT, DELETE…) así como características adicionales como las cabeceras que se van a enviar, el contenido del cuerpo, etc. a APIs. Además, permite otras características más avanzadas como la automatización de pruebas o la generación de documentación automática.</w:t>
+        <w:t>Es una plataforma que permite diseñar, probar, documentar y monitorear interfaces de programación de aplicaciones (</w:t>
+      </w:r>
+      <w:proofErr w:type="spellStart"/>
+      <w:r>
+        <w:t>APIs</w:t>
+      </w:r>
+      <w:proofErr w:type="spellEnd"/>
+      <w:r>
+        <w:t xml:space="preserve">) de manera eficiente. A través de la interfaz gráfica de usuario permite la creación y envío de diferentes tipos de solicitudes HTTP (GET, POST, PUT, DELETE…) así como características adicionales como las cabeceras que se van a enviar, el contenido del cuerpo, etc. a </w:t>
+      </w:r>
+      <w:proofErr w:type="spellStart"/>
+      <w:r>
+        <w:t>APIs</w:t>
+      </w:r>
+      <w:proofErr w:type="spellEnd"/>
+      <w:r>
+        <w:t>. Además, permite otras características más avanzadas como la automatización de pruebas o la generación de documentación automática.</w:t>
       </w:r>
     </w:p>
     <w:p>
       <w:r>
         <w:t xml:space="preserve">Hemos decidido utilizar esta tecnología porque permite comprobar el funcionamiento de nuestra API REST de una forma rápida y sencilla y sin requerir de tener un </w:t>
       </w:r>
+      <w:proofErr w:type="spellStart"/>
       <w:r>
         <w:rPr>
           <w:i/>
@@ -13412,6 +13507,7 @@
         </w:rPr>
         <w:t>frontend</w:t>
       </w:r>
+      <w:proofErr w:type="spellEnd"/>
       <w:r>
         <w:t xml:space="preserve"> funcional para realizar solicitudes y ver el resultado de estas.</w:t>
       </w:r>
@@ -13970,6 +14066,7 @@
       <w:r>
         <w:t xml:space="preserve">Es un </w:t>
       </w:r>
+      <w:proofErr w:type="spellStart"/>
       <w:r>
         <w:rPr>
           <w:i/>
@@ -13977,6 +14074,7 @@
         </w:rPr>
         <w:t>framework</w:t>
       </w:r>
+      <w:proofErr w:type="spellEnd"/>
       <w:r>
         <w:t xml:space="preserve"> de desarrollo de aplicaciones web para Node.js que a su vez se trata de un entorno de ejecución de JavaScript en el lado del servidor. Destaca principalmente por ser ligero y flexible.</w:t>
       </w:r>
@@ -14148,6 +14246,7 @@
       <w:r>
         <w:t xml:space="preserve">Hemos decidido utilizar esta tecnología porque queríamos aprovechar el trabajo de fin de ciclo para aprender el funcionamiento de una tecnología de </w:t>
       </w:r>
+      <w:proofErr w:type="spellStart"/>
       <w:r>
         <w:rPr>
           <w:i/>
@@ -14155,9 +14254,11 @@
         </w:rPr>
         <w:t>backend</w:t>
       </w:r>
+      <w:proofErr w:type="spellEnd"/>
       <w:r>
         <w:t xml:space="preserve"> diferente a la vista durante el curso. Eso junto con sus características de alta velocidad y rendimiento, su facilidad de escalabilidad y flexibilidad nos hizo decantarnos por utilizar Node.js junto con Express.js en el </w:t>
       </w:r>
+      <w:proofErr w:type="spellStart"/>
       <w:r>
         <w:rPr>
           <w:i/>
@@ -14165,6 +14266,7 @@
         </w:rPr>
         <w:t>backend</w:t>
       </w:r>
+      <w:proofErr w:type="spellEnd"/>
       <w:r>
         <w:t>.</w:t>
       </w:r>
@@ -14178,10 +14280,12 @@
         </w:numPr>
       </w:pPr>
       <w:bookmarkStart w:id="65" w:name="_Toc164892828"/>
+      <w:proofErr w:type="spellStart"/>
       <w:r>
         <w:t>WebStorm</w:t>
       </w:r>
       <w:bookmarkEnd w:id="65"/>
+      <w:proofErr w:type="spellEnd"/>
     </w:p>
     <w:p>
       <w:r>
@@ -14257,7 +14361,15 @@
                               <w:fldChar w:fldCharType="end"/>
                             </w:r>
                             <w:r>
-                              <w:t xml:space="preserve"> Logo de WebStorm.</w:t>
+                              <w:t xml:space="preserve"> Logo de </w:t>
+                            </w:r>
+                            <w:proofErr w:type="spellStart"/>
+                            <w:r>
+                              <w:t>WebStorm</w:t>
+                            </w:r>
+                            <w:proofErr w:type="spellEnd"/>
+                            <w:r>
+                              <w:t>.</w:t>
                             </w:r>
                             <w:bookmarkEnd w:id="66"/>
                           </w:p>
@@ -14315,7 +14427,15 @@
                         <w:fldChar w:fldCharType="end"/>
                       </w:r>
                       <w:r>
-                        <w:t xml:space="preserve"> Logo de WebStorm.</w:t>
+                        <w:t xml:space="preserve"> Logo de </w:t>
+                      </w:r>
+                      <w:proofErr w:type="spellStart"/>
+                      <w:r>
+                        <w:t>WebStorm</w:t>
+                      </w:r>
+                      <w:proofErr w:type="spellEnd"/>
+                      <w:r>
+                        <w:t>.</w:t>
                       </w:r>
                       <w:bookmarkEnd w:id="67"/>
                     </w:p>
@@ -14395,8 +14515,17 @@
         </w:drawing>
       </w:r>
       <w:r>
-        <w:t xml:space="preserve">Es un potente entorno de desarrollo integrado (IDE) desarrollado por la compañía JetBrains y que está diseñado específicamente para el desarrollo de aplicaciones web que utilizan tecnologías como HTML, CSS, JavaScript y Typescript, así como </w:t>
-      </w:r>
+        <w:t xml:space="preserve">Es un potente entorno de desarrollo integrado (IDE) desarrollado por la compañía JetBrains y que está diseñado específicamente para el desarrollo de aplicaciones web que utilizan tecnologías como HTML, CSS, JavaScript y </w:t>
+      </w:r>
+      <w:proofErr w:type="spellStart"/>
+      <w:r>
+        <w:t>Typescript</w:t>
+      </w:r>
+      <w:proofErr w:type="spellEnd"/>
+      <w:r>
+        <w:t xml:space="preserve">, así como </w:t>
+      </w:r>
+      <w:proofErr w:type="spellStart"/>
       <w:r>
         <w:rPr>
           <w:i/>
@@ -14404,8 +14533,25 @@
         </w:rPr>
         <w:t>frameworks</w:t>
       </w:r>
-      <w:r>
-        <w:t xml:space="preserve"> relacionados como Angular, React, NestJS o Express.js.</w:t>
+      <w:proofErr w:type="spellEnd"/>
+      <w:r>
+        <w:t xml:space="preserve"> relacionados como Angular, </w:t>
+      </w:r>
+      <w:proofErr w:type="spellStart"/>
+      <w:r>
+        <w:t>React</w:t>
+      </w:r>
+      <w:proofErr w:type="spellEnd"/>
+      <w:r>
+        <w:t xml:space="preserve">, </w:t>
+      </w:r>
+      <w:proofErr w:type="spellStart"/>
+      <w:r>
+        <w:t>NestJS</w:t>
+      </w:r>
+      <w:proofErr w:type="spellEnd"/>
+      <w:r>
+        <w:t xml:space="preserve"> o Express.js.</w:t>
       </w:r>
     </w:p>
     <w:p>
@@ -14417,6 +14563,7 @@
       <w:r>
         <w:t xml:space="preserve">Entre sus características principales destacan su autocompletado inteligente, su análisis de código estático, la depuración integrada, la fácil integración con sistemas de control de versiones y el soporte para </w:t>
       </w:r>
+      <w:proofErr w:type="spellStart"/>
       <w:r>
         <w:rPr>
           <w:i/>
@@ -14424,6 +14571,7 @@
         </w:rPr>
         <w:t>frameworks</w:t>
       </w:r>
+      <w:proofErr w:type="spellEnd"/>
       <w:r>
         <w:t xml:space="preserve"> y bibliotecas de código.</w:t>
       </w:r>
@@ -14690,10 +14838,12 @@
       <w:r>
         <w:t xml:space="preserve">SQL </w:t>
       </w:r>
+      <w:proofErr w:type="spellStart"/>
       <w:r>
         <w:t>Workbench</w:t>
       </w:r>
       <w:bookmarkEnd w:id="71"/>
+      <w:proofErr w:type="spellEnd"/>
     </w:p>
     <w:p>
       <w:r>
@@ -14764,7 +14914,15 @@
         </w:drawing>
       </w:r>
       <w:r>
-        <w:t xml:space="preserve">MySQL Workbench es una herramienta gráfica de diseño y administración de bases de datos que se utiliza junto con MySQL para simplificar tareas de desarrollo y administración. </w:t>
+        <w:t xml:space="preserve">MySQL </w:t>
+      </w:r>
+      <w:proofErr w:type="spellStart"/>
+      <w:r>
+        <w:t>Workbench</w:t>
+      </w:r>
+      <w:proofErr w:type="spellEnd"/>
+      <w:r>
+        <w:t xml:space="preserve"> es una herramienta gráfica de diseño y administración de bases de datos que se utiliza junto con MySQL para simplificar tareas de desarrollo y administración. </w:t>
       </w:r>
     </w:p>
     <w:p>
@@ -14841,7 +14999,15 @@
                               <w:fldChar w:fldCharType="end"/>
                             </w:r>
                             <w:r>
-                              <w:t xml:space="preserve"> Logo de MySQL Workbench.</w:t>
+                              <w:t xml:space="preserve"> Logo de MySQL </w:t>
+                            </w:r>
+                            <w:proofErr w:type="spellStart"/>
+                            <w:r>
+                              <w:t>Workbench</w:t>
+                            </w:r>
+                            <w:proofErr w:type="spellEnd"/>
+                            <w:r>
+                              <w:t>.</w:t>
                             </w:r>
                             <w:bookmarkEnd w:id="72"/>
                           </w:p>
@@ -14899,7 +15065,15 @@
                         <w:fldChar w:fldCharType="end"/>
                       </w:r>
                       <w:r>
-                        <w:t xml:space="preserve"> Logo de MySQL Workbench.</w:t>
+                        <w:t xml:space="preserve"> Logo de MySQL </w:t>
+                      </w:r>
+                      <w:proofErr w:type="spellStart"/>
+                      <w:r>
+                        <w:t>Workbench</w:t>
+                      </w:r>
+                      <w:proofErr w:type="spellEnd"/>
+                      <w:r>
+                        <w:t>.</w:t>
                       </w:r>
                       <w:bookmarkEnd w:id="73"/>
                     </w:p>
@@ -15140,6 +15314,7 @@
       <w:r>
         <w:t xml:space="preserve">Bootstrap es un popular </w:t>
       </w:r>
+      <w:proofErr w:type="spellStart"/>
       <w:r>
         <w:rPr>
           <w:i/>
@@ -15147,9 +15322,11 @@
         </w:rPr>
         <w:t>framework</w:t>
       </w:r>
+      <w:proofErr w:type="spellEnd"/>
       <w:r>
         <w:t xml:space="preserve"> de código abierto para desarrollo </w:t>
       </w:r>
+      <w:proofErr w:type="spellStart"/>
       <w:r>
         <w:rPr>
           <w:i/>
@@ -15157,6 +15334,7 @@
         </w:rPr>
         <w:t>frontend</w:t>
       </w:r>
+      <w:proofErr w:type="spellEnd"/>
       <w:r>
         <w:t xml:space="preserve">, utilizado para crear interfaces web y aplicaciones con mayor rapidez y eficiencia. </w:t>
       </w:r>
@@ -15481,8 +15659,8 @@
           <w:noProof/>
         </w:rPr>
         <w:drawing>
-          <wp:inline distT="0" distB="0" distL="0" distR="0" wp14:anchorId="02A03D8B" wp14:editId="722EC343">
-            <wp:extent cx="8213874" cy="4135804"/>
+          <wp:inline distT="0" distB="0" distL="0" distR="0" wp14:anchorId="02A03D8B" wp14:editId="1A316A3F">
+            <wp:extent cx="8193080" cy="4135804"/>
             <wp:effectExtent l="0" t="0" r="0" b="0"/>
             <wp:docPr id="829517240" name="Imagen 1"/>
             <wp:cNvGraphicFramePr>
@@ -15510,7 +15688,7 @@
                   <pic:spPr>
                     <a:xfrm>
                       <a:off x="0" y="0"/>
-                      <a:ext cx="8213874" cy="4135804"/>
+                      <a:ext cx="8193080" cy="4135804"/>
                     </a:xfrm>
                     <a:prstGeom prst="rect">
                       <a:avLst/>
@@ -15583,9 +15761,9 @@
           <w:noProof/>
         </w:rPr>
         <w:drawing>
-          <wp:inline distT="0" distB="0" distL="0" distR="0" wp14:anchorId="3191C69A" wp14:editId="3E5B6A1C">
-            <wp:extent cx="6544831" cy="4981575"/>
-            <wp:effectExtent l="0" t="0" r="8890" b="0"/>
+          <wp:inline distT="0" distB="0" distL="0" distR="0" wp14:anchorId="3191C69A" wp14:editId="4F9140D4">
+            <wp:extent cx="6207180" cy="5010150"/>
+            <wp:effectExtent l="0" t="0" r="3175" b="0"/>
             <wp:docPr id="324847041" name="Imagen 1"/>
             <wp:cNvGraphicFramePr>
               <a:graphicFrameLocks xmlns:a="http://schemas.openxmlformats.org/drawingml/2006/main" noChangeAspect="1"/>
@@ -15612,7 +15790,7 @@
                   <pic:spPr>
                     <a:xfrm>
                       <a:off x="0" y="0"/>
-                      <a:ext cx="6553154" cy="4987910"/>
+                      <a:ext cx="6211702" cy="5013800"/>
                     </a:xfrm>
                     <a:prstGeom prst="rect">
                       <a:avLst/>
@@ -27024,6 +27202,25 @@
 </file>
 
 <file path=customXml/item2.xml><?xml version="1.0" encoding="utf-8"?>
+<b:Sources xmlns:b="http://schemas.openxmlformats.org/officeDocument/2006/bibliography" xmlns="http://schemas.openxmlformats.org/officeDocument/2006/bibliography" SelectedStyle="\APASixthEditionOfficeOnline.xsl" StyleName="APA" Version="6"/>
+</file>
+
+<file path=customXml/item3.xml><?xml version="1.0" encoding="utf-8"?>
+<p:properties xmlns:p="http://schemas.microsoft.com/office/2006/metadata/properties" xmlns:xsi="http://www.w3.org/2001/XMLSchema-instance" xmlns:pc="http://schemas.microsoft.com/office/infopath/2007/PartnerControls">
+  <documentManagement/>
+</p:properties>
+</file>
+
+<file path=customXml/item4.xml><?xml version="1.0" encoding="utf-8"?>
+<?mso-contentType ?>
+<FormTemplates xmlns="http://schemas.microsoft.com/sharepoint/v3/contenttype/forms">
+  <Display>DocumentLibraryForm</Display>
+  <Edit>DocumentLibraryForm</Edit>
+  <New>DocumentLibraryForm</New>
+</FormTemplates>
+</file>
+
+<file path=customXml/item5.xml><?xml version="1.0" encoding="utf-8"?>
 <ct:contentTypeSchema xmlns:ct="http://schemas.microsoft.com/office/2006/metadata/contentType" xmlns:ma="http://schemas.microsoft.com/office/2006/metadata/properties/metaAttributes" ct:_="" ma:_="" ma:contentTypeName="Documento" ma:contentTypeID="0x0101002EE060F0FC4F6A4682BCF5C8E230ED49" ma:contentTypeVersion="8" ma:contentTypeDescription="Crear nuevo documento." ma:contentTypeScope="" ma:versionID="36dc8c06f00d0ea8307294c7c385ddb1">
   <xsd:schema xmlns:xsd="http://www.w3.org/2001/XMLSchema" xmlns:xs="http://www.w3.org/2001/XMLSchema" xmlns:p="http://schemas.microsoft.com/office/2006/metadata/properties" xmlns:ns3="7ed7fbe1-6021-438d-9944-01eac43ff81a" targetNamespace="http://schemas.microsoft.com/office/2006/metadata/properties" ma:root="true" ma:fieldsID="3981b19e225555beddf09f311c756994" ns3:_="">
     <xsd:import namespace="7ed7fbe1-6021-438d-9944-01eac43ff81a"/>
@@ -27193,25 +27390,6 @@
 </ct:contentTypeSchema>
 </file>
 
-<file path=customXml/item3.xml><?xml version="1.0" encoding="utf-8"?>
-<?mso-contentType ?>
-<FormTemplates xmlns="http://schemas.microsoft.com/sharepoint/v3/contenttype/forms">
-  <Display>DocumentLibraryForm</Display>
-  <Edit>DocumentLibraryForm</Edit>
-  <New>DocumentLibraryForm</New>
-</FormTemplates>
-</file>
-
-<file path=customXml/item4.xml><?xml version="1.0" encoding="utf-8"?>
-<p:properties xmlns:p="http://schemas.microsoft.com/office/2006/metadata/properties" xmlns:xsi="http://www.w3.org/2001/XMLSchema-instance" xmlns:pc="http://schemas.microsoft.com/office/infopath/2007/PartnerControls">
-  <documentManagement/>
-</p:properties>
-</file>
-
-<file path=customXml/item5.xml><?xml version="1.0" encoding="utf-8"?>
-<b:Sources xmlns:b="http://schemas.openxmlformats.org/officeDocument/2006/bibliography" xmlns="http://schemas.openxmlformats.org/officeDocument/2006/bibliography" SelectedStyle="\APASixthEditionOfficeOnline.xsl" StyleName="APA" Version="6"/>
-</file>
-
 <file path=customXml/itemProps1.xml><?xml version="1.0" encoding="utf-8"?>
 <ds:datastoreItem xmlns:ds="http://schemas.openxmlformats.org/officeDocument/2006/customXml" ds:itemID="{55AF091B-3C7A-41E3-B477-F2FDAA23CFDA}">
   <ds:schemaRefs>
@@ -27221,6 +27399,31 @@
 </file>
 
 <file path=customXml/itemProps2.xml><?xml version="1.0" encoding="utf-8"?>
+<ds:datastoreItem xmlns:ds="http://schemas.openxmlformats.org/officeDocument/2006/customXml" ds:itemID="{0BBBBDFB-6DB1-458E-A17D-800D91B68DDB}">
+  <ds:schemaRefs>
+    <ds:schemaRef ds:uri="http://schemas.openxmlformats.org/officeDocument/2006/bibliography"/>
+  </ds:schemaRefs>
+</ds:datastoreItem>
+</file>
+
+<file path=customXml/itemProps3.xml><?xml version="1.0" encoding="utf-8"?>
+<ds:datastoreItem xmlns:ds="http://schemas.openxmlformats.org/officeDocument/2006/customXml" ds:itemID="{08F98595-3D5F-440C-BECA-515B406CA9F4}">
+  <ds:schemaRefs>
+    <ds:schemaRef ds:uri="http://schemas.microsoft.com/office/2006/metadata/properties"/>
+    <ds:schemaRef ds:uri="http://schemas.microsoft.com/office/infopath/2007/PartnerControls"/>
+  </ds:schemaRefs>
+</ds:datastoreItem>
+</file>
+
+<file path=customXml/itemProps4.xml><?xml version="1.0" encoding="utf-8"?>
+<ds:datastoreItem xmlns:ds="http://schemas.openxmlformats.org/officeDocument/2006/customXml" ds:itemID="{3D78930C-687B-4815-8EF5-DDA8783F103B}">
+  <ds:schemaRefs>
+    <ds:schemaRef ds:uri="http://schemas.microsoft.com/sharepoint/v3/contenttype/forms"/>
+  </ds:schemaRefs>
+</ds:datastoreItem>
+</file>
+
+<file path=customXml/itemProps5.xml><?xml version="1.0" encoding="utf-8"?>
 <ds:datastoreItem xmlns:ds="http://schemas.openxmlformats.org/officeDocument/2006/customXml" ds:itemID="{24A7F254-A721-4F7F-AAA0-20056B40B298}">
   <ds:schemaRefs>
     <ds:schemaRef ds:uri="http://schemas.microsoft.com/office/2006/metadata/contentType"/>
@@ -27236,29 +27439,4 @@
     <ds:schemaRef ds:uri="http://schemas.microsoft.com/internal/obd"/>
   </ds:schemaRefs>
 </ds:datastoreItem>
-</file>
-
-<file path=customXml/itemProps3.xml><?xml version="1.0" encoding="utf-8"?>
-<ds:datastoreItem xmlns:ds="http://schemas.openxmlformats.org/officeDocument/2006/customXml" ds:itemID="{3D78930C-687B-4815-8EF5-DDA8783F103B}">
-  <ds:schemaRefs>
-    <ds:schemaRef ds:uri="http://schemas.microsoft.com/sharepoint/v3/contenttype/forms"/>
-  </ds:schemaRefs>
-</ds:datastoreItem>
-</file>
-
-<file path=customXml/itemProps4.xml><?xml version="1.0" encoding="utf-8"?>
-<ds:datastoreItem xmlns:ds="http://schemas.openxmlformats.org/officeDocument/2006/customXml" ds:itemID="{08F98595-3D5F-440C-BECA-515B406CA9F4}">
-  <ds:schemaRefs>
-    <ds:schemaRef ds:uri="http://schemas.microsoft.com/office/2006/metadata/properties"/>
-    <ds:schemaRef ds:uri="http://schemas.microsoft.com/office/infopath/2007/PartnerControls"/>
-  </ds:schemaRefs>
-</ds:datastoreItem>
-</file>
-
-<file path=customXml/itemProps5.xml><?xml version="1.0" encoding="utf-8"?>
-<ds:datastoreItem xmlns:ds="http://schemas.openxmlformats.org/officeDocument/2006/customXml" ds:itemID="{0BBBBDFB-6DB1-458E-A17D-800D91B68DDB}">
-  <ds:schemaRefs>
-    <ds:schemaRef ds:uri="http://schemas.openxmlformats.org/officeDocument/2006/bibliography"/>
-  </ds:schemaRefs>
-</ds:datastoreItem>
 </file>
</xml_diff>

<commit_message>
Documentación: Cambios en el entidad-relación. Añadido PL/SQL como tecnología.
</commit_message>
<xml_diff>
--- a/docs/00-DocumentoFinal.docx
+++ b/docs/00-DocumentoFinal.docx
@@ -4228,7 +4228,7 @@
           <w14:ligatures w14:val="standardContextual"/>
         </w:rPr>
       </w:pPr>
-      <w:hyperlink w:anchor="_Toc164892799" w:history="1">
+      <w:hyperlink w:anchor="_Toc165116474" w:history="1">
         <w:r>
           <w:rPr>
             <w:rStyle w:val="Hipervnculo"/>
@@ -4256,7 +4256,7 @@
             <w:noProof/>
             <w:webHidden/>
           </w:rPr>
-          <w:instrText xml:space="preserve"> PAGEREF _Toc164892799 \h </w:instrText>
+          <w:instrText xml:space="preserve"> PAGEREF _Toc165116474 \h </w:instrText>
         </w:r>
         <w:r>
           <w:rPr>
@@ -4306,7 +4306,7 @@
           <w14:ligatures w14:val="standardContextual"/>
         </w:rPr>
       </w:pPr>
-      <w:hyperlink w:anchor="_Toc164892800" w:history="1">
+      <w:hyperlink w:anchor="_Toc165116475" w:history="1">
         <w:r>
           <w:rPr>
             <w:rStyle w:val="Hipervnculo"/>
@@ -4334,7 +4334,7 @@
             <w:noProof/>
             <w:webHidden/>
           </w:rPr>
-          <w:instrText xml:space="preserve"> PAGEREF _Toc164892800 \h </w:instrText>
+          <w:instrText xml:space="preserve"> PAGEREF _Toc165116475 \h </w:instrText>
         </w:r>
         <w:r>
           <w:rPr>
@@ -4384,7 +4384,7 @@
           <w14:ligatures w14:val="standardContextual"/>
         </w:rPr>
       </w:pPr>
-      <w:hyperlink w:anchor="_Toc164892801" w:history="1">
+      <w:hyperlink w:anchor="_Toc165116476" w:history="1">
         <w:r>
           <w:rPr>
             <w:rStyle w:val="Hipervnculo"/>
@@ -4412,7 +4412,7 @@
             <w:noProof/>
             <w:webHidden/>
           </w:rPr>
-          <w:instrText xml:space="preserve"> PAGEREF _Toc164892801 \h </w:instrText>
+          <w:instrText xml:space="preserve"> PAGEREF _Toc165116476 \h </w:instrText>
         </w:r>
         <w:r>
           <w:rPr>
@@ -4462,7 +4462,7 @@
           <w14:ligatures w14:val="standardContextual"/>
         </w:rPr>
       </w:pPr>
-      <w:hyperlink w:anchor="_Toc164892802" w:history="1">
+      <w:hyperlink w:anchor="_Toc165116477" w:history="1">
         <w:r>
           <w:rPr>
             <w:rStyle w:val="Hipervnculo"/>
@@ -4490,7 +4490,7 @@
             <w:noProof/>
             <w:webHidden/>
           </w:rPr>
-          <w:instrText xml:space="preserve"> PAGEREF _Toc164892802 \h </w:instrText>
+          <w:instrText xml:space="preserve"> PAGEREF _Toc165116477 \h </w:instrText>
         </w:r>
         <w:r>
           <w:rPr>
@@ -4540,7 +4540,7 @@
           <w14:ligatures w14:val="standardContextual"/>
         </w:rPr>
       </w:pPr>
-      <w:hyperlink w:anchor="_Toc164892803" w:history="1">
+      <w:hyperlink w:anchor="_Toc165116478" w:history="1">
         <w:r>
           <w:rPr>
             <w:rStyle w:val="Hipervnculo"/>
@@ -4567,7 +4567,7 @@
             <w:noProof/>
             <w:webHidden/>
           </w:rPr>
-          <w:instrText xml:space="preserve"> PAGEREF _Toc164892803 \h </w:instrText>
+          <w:instrText xml:space="preserve"> PAGEREF _Toc165116478 \h </w:instrText>
         </w:r>
         <w:r>
           <w:rPr>
@@ -4613,7 +4613,7 @@
           <w14:ligatures w14:val="standardContextual"/>
         </w:rPr>
       </w:pPr>
-      <w:hyperlink w:anchor="_Toc164892804" w:history="1">
+      <w:hyperlink w:anchor="_Toc165116479" w:history="1">
         <w:r>
           <w:rPr>
             <w:rStyle w:val="Hipervnculo"/>
@@ -4661,7 +4661,7 @@
             <w:noProof/>
             <w:webHidden/>
           </w:rPr>
-          <w:instrText xml:space="preserve"> PAGEREF _Toc164892804 \h </w:instrText>
+          <w:instrText xml:space="preserve"> PAGEREF _Toc165116479 \h </w:instrText>
         </w:r>
         <w:r>
           <w:rPr>
@@ -4707,7 +4707,7 @@
           <w14:ligatures w14:val="standardContextual"/>
         </w:rPr>
       </w:pPr>
-      <w:hyperlink w:anchor="_Toc164892805" w:history="1">
+      <w:hyperlink w:anchor="_Toc165116480" w:history="1">
         <w:r>
           <w:rPr>
             <w:rStyle w:val="Hipervnculo"/>
@@ -4755,7 +4755,7 @@
             <w:noProof/>
             <w:webHidden/>
           </w:rPr>
-          <w:instrText xml:space="preserve"> PAGEREF _Toc164892805 \h </w:instrText>
+          <w:instrText xml:space="preserve"> PAGEREF _Toc165116480 \h </w:instrText>
         </w:r>
         <w:r>
           <w:rPr>
@@ -4799,7 +4799,7 @@
           <w14:ligatures w14:val="standardContextual"/>
         </w:rPr>
       </w:pPr>
-      <w:hyperlink w:anchor="_Toc164892806" w:history="1">
+      <w:hyperlink w:anchor="_Toc165116481" w:history="1">
         <w:r>
           <w:rPr>
             <w:rStyle w:val="Hipervnculo"/>
@@ -4845,7 +4845,7 @@
             <w:noProof/>
             <w:webHidden/>
           </w:rPr>
-          <w:instrText xml:space="preserve"> PAGEREF _Toc164892806 \h </w:instrText>
+          <w:instrText xml:space="preserve"> PAGEREF _Toc165116481 \h </w:instrText>
         </w:r>
         <w:r>
           <w:rPr>
@@ -4889,7 +4889,7 @@
           <w14:ligatures w14:val="standardContextual"/>
         </w:rPr>
       </w:pPr>
-      <w:hyperlink w:anchor="_Toc164892807" w:history="1">
+      <w:hyperlink w:anchor="_Toc165116482" w:history="1">
         <w:r>
           <w:rPr>
             <w:rStyle w:val="Hipervnculo"/>
@@ -4935,7 +4935,7 @@
             <w:noProof/>
             <w:webHidden/>
           </w:rPr>
-          <w:instrText xml:space="preserve"> PAGEREF _Toc164892807 \h </w:instrText>
+          <w:instrText xml:space="preserve"> PAGEREF _Toc165116482 \h </w:instrText>
         </w:r>
         <w:r>
           <w:rPr>
@@ -4979,7 +4979,7 @@
           <w14:ligatures w14:val="standardContextual"/>
         </w:rPr>
       </w:pPr>
-      <w:hyperlink w:anchor="_Toc164892808" w:history="1">
+      <w:hyperlink w:anchor="_Toc165116483" w:history="1">
         <w:r>
           <w:rPr>
             <w:rStyle w:val="Hipervnculo"/>
@@ -5025,7 +5025,7 @@
             <w:noProof/>
             <w:webHidden/>
           </w:rPr>
-          <w:instrText xml:space="preserve"> PAGEREF _Toc164892808 \h </w:instrText>
+          <w:instrText xml:space="preserve"> PAGEREF _Toc165116483 \h </w:instrText>
         </w:r>
         <w:r>
           <w:rPr>
@@ -5069,7 +5069,7 @@
           <w14:ligatures w14:val="standardContextual"/>
         </w:rPr>
       </w:pPr>
-      <w:hyperlink w:anchor="_Toc164892809" w:history="1">
+      <w:hyperlink w:anchor="_Toc165116484" w:history="1">
         <w:r>
           <w:rPr>
             <w:rStyle w:val="Hipervnculo"/>
@@ -5115,7 +5115,7 @@
             <w:noProof/>
             <w:webHidden/>
           </w:rPr>
-          <w:instrText xml:space="preserve"> PAGEREF _Toc164892809 \h </w:instrText>
+          <w:instrText xml:space="preserve"> PAGEREF _Toc165116484 \h </w:instrText>
         </w:r>
         <w:r>
           <w:rPr>
@@ -5159,7 +5159,7 @@
           <w14:ligatures w14:val="standardContextual"/>
         </w:rPr>
       </w:pPr>
-      <w:hyperlink w:anchor="_Toc164892810" w:history="1">
+      <w:hyperlink w:anchor="_Toc165116485" w:history="1">
         <w:r>
           <w:rPr>
             <w:rStyle w:val="Hipervnculo"/>
@@ -5205,7 +5205,7 @@
             <w:noProof/>
             <w:webHidden/>
           </w:rPr>
-          <w:instrText xml:space="preserve"> PAGEREF _Toc164892810 \h </w:instrText>
+          <w:instrText xml:space="preserve"> PAGEREF _Toc165116485 \h </w:instrText>
         </w:r>
         <w:r>
           <w:rPr>
@@ -5249,7 +5249,7 @@
           <w14:ligatures w14:val="standardContextual"/>
         </w:rPr>
       </w:pPr>
-      <w:hyperlink w:anchor="_Toc164892811" w:history="1">
+      <w:hyperlink w:anchor="_Toc165116486" w:history="1">
         <w:r>
           <w:rPr>
             <w:rStyle w:val="Hipervnculo"/>
@@ -5295,7 +5295,7 @@
             <w:noProof/>
             <w:webHidden/>
           </w:rPr>
-          <w:instrText xml:space="preserve"> PAGEREF _Toc164892811 \h </w:instrText>
+          <w:instrText xml:space="preserve"> PAGEREF _Toc165116486 \h </w:instrText>
         </w:r>
         <w:r>
           <w:rPr>
@@ -5339,7 +5339,7 @@
           <w14:ligatures w14:val="standardContextual"/>
         </w:rPr>
       </w:pPr>
-      <w:hyperlink w:anchor="_Toc164892812" w:history="1">
+      <w:hyperlink w:anchor="_Toc165116487" w:history="1">
         <w:r>
           <w:rPr>
             <w:rStyle w:val="Hipervnculo"/>
@@ -5385,7 +5385,7 @@
             <w:noProof/>
             <w:webHidden/>
           </w:rPr>
-          <w:instrText xml:space="preserve"> PAGEREF _Toc164892812 \h </w:instrText>
+          <w:instrText xml:space="preserve"> PAGEREF _Toc165116487 \h </w:instrText>
         </w:r>
         <w:r>
           <w:rPr>
@@ -5429,7 +5429,7 @@
           <w14:ligatures w14:val="standardContextual"/>
         </w:rPr>
       </w:pPr>
-      <w:hyperlink w:anchor="_Toc164892813" w:history="1">
+      <w:hyperlink w:anchor="_Toc165116488" w:history="1">
         <w:r>
           <w:rPr>
             <w:rStyle w:val="Hipervnculo"/>
@@ -5475,7 +5475,7 @@
             <w:noProof/>
             <w:webHidden/>
           </w:rPr>
-          <w:instrText xml:space="preserve"> PAGEREF _Toc164892813 \h </w:instrText>
+          <w:instrText xml:space="preserve"> PAGEREF _Toc165116488 \h </w:instrText>
         </w:r>
         <w:r>
           <w:rPr>
@@ -5519,7 +5519,7 @@
           <w14:ligatures w14:val="standardContextual"/>
         </w:rPr>
       </w:pPr>
-      <w:hyperlink w:anchor="_Toc164892814" w:history="1">
+      <w:hyperlink w:anchor="_Toc165116489" w:history="1">
         <w:r>
           <w:rPr>
             <w:rStyle w:val="Hipervnculo"/>
@@ -5565,7 +5565,7 @@
             <w:noProof/>
             <w:webHidden/>
           </w:rPr>
-          <w:instrText xml:space="preserve"> PAGEREF _Toc164892814 \h </w:instrText>
+          <w:instrText xml:space="preserve"> PAGEREF _Toc165116489 \h </w:instrText>
         </w:r>
         <w:r>
           <w:rPr>
@@ -5609,7 +5609,7 @@
           <w14:ligatures w14:val="standardContextual"/>
         </w:rPr>
       </w:pPr>
-      <w:hyperlink w:anchor="_Toc164892815" w:history="1">
+      <w:hyperlink w:anchor="_Toc165116490" w:history="1">
         <w:r>
           <w:rPr>
             <w:rStyle w:val="Hipervnculo"/>
@@ -5655,7 +5655,7 @@
             <w:noProof/>
             <w:webHidden/>
           </w:rPr>
-          <w:instrText xml:space="preserve"> PAGEREF _Toc164892815 \h </w:instrText>
+          <w:instrText xml:space="preserve"> PAGEREF _Toc165116490 \h </w:instrText>
         </w:r>
         <w:r>
           <w:rPr>
@@ -5699,7 +5699,7 @@
           <w14:ligatures w14:val="standardContextual"/>
         </w:rPr>
       </w:pPr>
-      <w:hyperlink w:anchor="_Toc164892816" w:history="1">
+      <w:hyperlink w:anchor="_Toc165116491" w:history="1">
         <w:r>
           <w:rPr>
             <w:rStyle w:val="Hipervnculo"/>
@@ -5745,7 +5745,7 @@
             <w:noProof/>
             <w:webHidden/>
           </w:rPr>
-          <w:instrText xml:space="preserve"> PAGEREF _Toc164892816 \h </w:instrText>
+          <w:instrText xml:space="preserve"> PAGEREF _Toc165116491 \h </w:instrText>
         </w:r>
         <w:r>
           <w:rPr>
@@ -5789,7 +5789,7 @@
           <w14:ligatures w14:val="standardContextual"/>
         </w:rPr>
       </w:pPr>
-      <w:hyperlink w:anchor="_Toc164892817" w:history="1">
+      <w:hyperlink w:anchor="_Toc165116492" w:history="1">
         <w:r>
           <w:rPr>
             <w:rStyle w:val="Hipervnculo"/>
@@ -5835,7 +5835,7 @@
             <w:noProof/>
             <w:webHidden/>
           </w:rPr>
-          <w:instrText xml:space="preserve"> PAGEREF _Toc164892817 \h </w:instrText>
+          <w:instrText xml:space="preserve"> PAGEREF _Toc165116492 \h </w:instrText>
         </w:r>
         <w:r>
           <w:rPr>
@@ -5879,7 +5879,7 @@
           <w14:ligatures w14:val="standardContextual"/>
         </w:rPr>
       </w:pPr>
-      <w:hyperlink w:anchor="_Toc164892818" w:history="1">
+      <w:hyperlink w:anchor="_Toc165116493" w:history="1">
         <w:r>
           <w:rPr>
             <w:rStyle w:val="Hipervnculo"/>
@@ -5925,7 +5925,7 @@
             <w:noProof/>
             <w:webHidden/>
           </w:rPr>
-          <w:instrText xml:space="preserve"> PAGEREF _Toc164892818 \h </w:instrText>
+          <w:instrText xml:space="preserve"> PAGEREF _Toc165116493 \h </w:instrText>
         </w:r>
         <w:r>
           <w:rPr>
@@ -5969,7 +5969,7 @@
           <w14:ligatures w14:val="standardContextual"/>
         </w:rPr>
       </w:pPr>
-      <w:hyperlink w:anchor="_Toc164892819" w:history="1">
+      <w:hyperlink w:anchor="_Toc165116494" w:history="1">
         <w:r>
           <w:rPr>
             <w:rStyle w:val="Hipervnculo"/>
@@ -6015,7 +6015,7 @@
             <w:noProof/>
             <w:webHidden/>
           </w:rPr>
-          <w:instrText xml:space="preserve"> PAGEREF _Toc164892819 \h </w:instrText>
+          <w:instrText xml:space="preserve"> PAGEREF _Toc165116494 \h </w:instrText>
         </w:r>
         <w:r>
           <w:rPr>
@@ -6059,7 +6059,7 @@
           <w14:ligatures w14:val="standardContextual"/>
         </w:rPr>
       </w:pPr>
-      <w:hyperlink w:anchor="_Toc164892820" w:history="1">
+      <w:hyperlink w:anchor="_Toc165116495" w:history="1">
         <w:r>
           <w:rPr>
             <w:rStyle w:val="Hipervnculo"/>
@@ -6105,7 +6105,7 @@
             <w:noProof/>
             <w:webHidden/>
           </w:rPr>
-          <w:instrText xml:space="preserve"> PAGEREF _Toc164892820 \h </w:instrText>
+          <w:instrText xml:space="preserve"> PAGEREF _Toc165116495 \h </w:instrText>
         </w:r>
         <w:r>
           <w:rPr>
@@ -6151,7 +6151,7 @@
           <w14:ligatures w14:val="standardContextual"/>
         </w:rPr>
       </w:pPr>
-      <w:hyperlink w:anchor="_Toc164892821" w:history="1">
+      <w:hyperlink w:anchor="_Toc165116496" w:history="1">
         <w:r>
           <w:rPr>
             <w:rStyle w:val="Hipervnculo"/>
@@ -6199,7 +6199,7 @@
             <w:noProof/>
             <w:webHidden/>
           </w:rPr>
-          <w:instrText xml:space="preserve"> PAGEREF _Toc164892821 \h </w:instrText>
+          <w:instrText xml:space="preserve"> PAGEREF _Toc165116496 \h </w:instrText>
         </w:r>
         <w:r>
           <w:rPr>
@@ -6243,7 +6243,7 @@
           <w14:ligatures w14:val="standardContextual"/>
         </w:rPr>
       </w:pPr>
-      <w:hyperlink w:anchor="_Toc164892822" w:history="1">
+      <w:hyperlink w:anchor="_Toc165116497" w:history="1">
         <w:r>
           <w:rPr>
             <w:rStyle w:val="Hipervnculo"/>
@@ -6289,7 +6289,7 @@
             <w:noProof/>
             <w:webHidden/>
           </w:rPr>
-          <w:instrText xml:space="preserve"> PAGEREF _Toc164892822 \h </w:instrText>
+          <w:instrText xml:space="preserve"> PAGEREF _Toc165116497 \h </w:instrText>
         </w:r>
         <w:r>
           <w:rPr>
@@ -6333,7 +6333,7 @@
           <w14:ligatures w14:val="standardContextual"/>
         </w:rPr>
       </w:pPr>
-      <w:hyperlink w:anchor="_Toc164892823" w:history="1">
+      <w:hyperlink w:anchor="_Toc165116498" w:history="1">
         <w:r>
           <w:rPr>
             <w:rStyle w:val="Hipervnculo"/>
@@ -6379,7 +6379,7 @@
             <w:noProof/>
             <w:webHidden/>
           </w:rPr>
-          <w:instrText xml:space="preserve"> PAGEREF _Toc164892823 \h </w:instrText>
+          <w:instrText xml:space="preserve"> PAGEREF _Toc165116498 \h </w:instrText>
         </w:r>
         <w:r>
           <w:rPr>
@@ -6423,7 +6423,7 @@
           <w14:ligatures w14:val="standardContextual"/>
         </w:rPr>
       </w:pPr>
-      <w:hyperlink w:anchor="_Toc164892824" w:history="1">
+      <w:hyperlink w:anchor="_Toc165116499" w:history="1">
         <w:r>
           <w:rPr>
             <w:rStyle w:val="Hipervnculo"/>
@@ -6469,7 +6469,7 @@
             <w:noProof/>
             <w:webHidden/>
           </w:rPr>
-          <w:instrText xml:space="preserve"> PAGEREF _Toc164892824 \h </w:instrText>
+          <w:instrText xml:space="preserve"> PAGEREF _Toc165116499 \h </w:instrText>
         </w:r>
         <w:r>
           <w:rPr>
@@ -6513,7 +6513,7 @@
           <w14:ligatures w14:val="standardContextual"/>
         </w:rPr>
       </w:pPr>
-      <w:hyperlink w:anchor="_Toc164892825" w:history="1">
+      <w:hyperlink w:anchor="_Toc165116500" w:history="1">
         <w:r>
           <w:rPr>
             <w:rStyle w:val="Hipervnculo"/>
@@ -6559,7 +6559,7 @@
             <w:noProof/>
             <w:webHidden/>
           </w:rPr>
-          <w:instrText xml:space="preserve"> PAGEREF _Toc164892825 \h </w:instrText>
+          <w:instrText xml:space="preserve"> PAGEREF _Toc165116500 \h </w:instrText>
         </w:r>
         <w:r>
           <w:rPr>
@@ -6603,7 +6603,7 @@
           <w14:ligatures w14:val="standardContextual"/>
         </w:rPr>
       </w:pPr>
-      <w:hyperlink w:anchor="_Toc164892826" w:history="1">
+      <w:hyperlink w:anchor="_Toc165116501" w:history="1">
         <w:r>
           <w:rPr>
             <w:rStyle w:val="Hipervnculo"/>
@@ -6649,7 +6649,7 @@
             <w:noProof/>
             <w:webHidden/>
           </w:rPr>
-          <w:instrText xml:space="preserve"> PAGEREF _Toc164892826 \h </w:instrText>
+          <w:instrText xml:space="preserve"> PAGEREF _Toc165116501 \h </w:instrText>
         </w:r>
         <w:r>
           <w:rPr>
@@ -6693,7 +6693,7 @@
           <w14:ligatures w14:val="standardContextual"/>
         </w:rPr>
       </w:pPr>
-      <w:hyperlink w:anchor="_Toc164892827" w:history="1">
+      <w:hyperlink w:anchor="_Toc165116502" w:history="1">
         <w:r>
           <w:rPr>
             <w:rStyle w:val="Hipervnculo"/>
@@ -6739,7 +6739,7 @@
             <w:noProof/>
             <w:webHidden/>
           </w:rPr>
-          <w:instrText xml:space="preserve"> PAGEREF _Toc164892827 \h </w:instrText>
+          <w:instrText xml:space="preserve"> PAGEREF _Toc165116502 \h </w:instrText>
         </w:r>
         <w:r>
           <w:rPr>
@@ -6783,7 +6783,7 @@
           <w14:ligatures w14:val="standardContextual"/>
         </w:rPr>
       </w:pPr>
-      <w:hyperlink w:anchor="_Toc164892828" w:history="1">
+      <w:hyperlink w:anchor="_Toc165116503" w:history="1">
         <w:r>
           <w:rPr>
             <w:rStyle w:val="Hipervnculo"/>
@@ -6829,7 +6829,7 @@
             <w:noProof/>
             <w:webHidden/>
           </w:rPr>
-          <w:instrText xml:space="preserve"> PAGEREF _Toc164892828 \h </w:instrText>
+          <w:instrText xml:space="preserve"> PAGEREF _Toc165116503 \h </w:instrText>
         </w:r>
         <w:r>
           <w:rPr>
@@ -6873,7 +6873,7 @@
           <w14:ligatures w14:val="standardContextual"/>
         </w:rPr>
       </w:pPr>
-      <w:hyperlink w:anchor="_Toc164892829" w:history="1">
+      <w:hyperlink w:anchor="_Toc165116504" w:history="1">
         <w:r>
           <w:rPr>
             <w:rStyle w:val="Hipervnculo"/>
@@ -6919,7 +6919,7 @@
             <w:noProof/>
             <w:webHidden/>
           </w:rPr>
-          <w:instrText xml:space="preserve"> PAGEREF _Toc164892829 \h </w:instrText>
+          <w:instrText xml:space="preserve"> PAGEREF _Toc165116504 \h </w:instrText>
         </w:r>
         <w:r>
           <w:rPr>
@@ -6963,7 +6963,7 @@
           <w14:ligatures w14:val="standardContextual"/>
         </w:rPr>
       </w:pPr>
-      <w:hyperlink w:anchor="_Toc164892830" w:history="1">
+      <w:hyperlink w:anchor="_Toc165116505" w:history="1">
         <w:r>
           <w:rPr>
             <w:rStyle w:val="Hipervnculo"/>
@@ -7009,7 +7009,7 @@
             <w:noProof/>
             <w:webHidden/>
           </w:rPr>
-          <w:instrText xml:space="preserve"> PAGEREF _Toc164892830 \h </w:instrText>
+          <w:instrText xml:space="preserve"> PAGEREF _Toc165116505 \h </w:instrText>
         </w:r>
         <w:r>
           <w:rPr>
@@ -7053,11 +7053,12 @@
           <w14:ligatures w14:val="standardContextual"/>
         </w:rPr>
       </w:pPr>
-      <w:hyperlink w:anchor="_Toc164892831" w:history="1">
+      <w:hyperlink w:anchor="_Toc165116506" w:history="1">
         <w:r>
           <w:rPr>
             <w:rStyle w:val="Hipervnculo"/>
             <w:noProof/>
+            <w:lang w:val="en-GB"/>
           </w:rPr>
           <w:t>J.</w:t>
         </w:r>
@@ -7076,9 +7077,20 @@
         <w:r>
           <w:rPr>
             <w:rStyle w:val="Hipervnculo"/>
-            <w:noProof/>
-          </w:rPr>
-          <w:t>Bootstrap</w:t>
+            <w:i/>
+            <w:iCs/>
+            <w:noProof/>
+            <w:lang w:val="en-GB"/>
+          </w:rPr>
+          <w:t xml:space="preserve">Procedural Language / Structured Query Language </w:t>
+        </w:r>
+        <w:r>
+          <w:rPr>
+            <w:rStyle w:val="Hipervnculo"/>
+            <w:noProof/>
+            <w:lang w:val="en-GB"/>
+          </w:rPr>
+          <w:t>(PL/SQL)</w:t>
         </w:r>
         <w:r>
           <w:rPr>
@@ -7099,7 +7111,7 @@
             <w:noProof/>
             <w:webHidden/>
           </w:rPr>
-          <w:instrText xml:space="preserve"> PAGEREF _Toc164892831 \h </w:instrText>
+          <w:instrText xml:space="preserve"> PAGEREF _Toc165116506 \h </w:instrText>
         </w:r>
         <w:r>
           <w:rPr>
@@ -7143,12 +7155,102 @@
           <w14:ligatures w14:val="standardContextual"/>
         </w:rPr>
       </w:pPr>
-      <w:hyperlink w:anchor="_Toc164892832" w:history="1">
+      <w:hyperlink w:anchor="_Toc165116507" w:history="1">
         <w:r>
           <w:rPr>
             <w:rStyle w:val="Hipervnculo"/>
             <w:noProof/>
           </w:rPr>
+          <w:t>K.</w:t>
+        </w:r>
+        <w:r>
+          <w:rPr>
+            <w:rFonts w:eastAsiaTheme="minorEastAsia" w:cstheme="minorBidi"/>
+            <w:noProof/>
+            <w:kern w:val="2"/>
+            <w:sz w:val="24"/>
+            <w:szCs w:val="24"/>
+            <w:lang w:eastAsia="es-ES"/>
+            <w14:ligatures w14:val="standardContextual"/>
+          </w:rPr>
+          <w:tab/>
+        </w:r>
+        <w:r>
+          <w:rPr>
+            <w:rStyle w:val="Hipervnculo"/>
+            <w:noProof/>
+          </w:rPr>
+          <w:t>Bootstrap</w:t>
+        </w:r>
+        <w:r>
+          <w:rPr>
+            <w:noProof/>
+            <w:webHidden/>
+          </w:rPr>
+          <w:tab/>
+        </w:r>
+        <w:r>
+          <w:rPr>
+            <w:noProof/>
+            <w:webHidden/>
+          </w:rPr>
+          <w:fldChar w:fldCharType="begin"/>
+        </w:r>
+        <w:r>
+          <w:rPr>
+            <w:noProof/>
+            <w:webHidden/>
+          </w:rPr>
+          <w:instrText xml:space="preserve"> PAGEREF _Toc165116507 \h </w:instrText>
+        </w:r>
+        <w:r>
+          <w:rPr>
+            <w:noProof/>
+            <w:webHidden/>
+          </w:rPr>
+        </w:r>
+        <w:r>
+          <w:rPr>
+            <w:noProof/>
+            <w:webHidden/>
+          </w:rPr>
+          <w:fldChar w:fldCharType="separate"/>
+        </w:r>
+        <w:r>
+          <w:rPr>
+            <w:noProof/>
+            <w:webHidden/>
+          </w:rPr>
+          <w:t>25</w:t>
+        </w:r>
+        <w:r>
+          <w:rPr>
+            <w:noProof/>
+            <w:webHidden/>
+          </w:rPr>
+          <w:fldChar w:fldCharType="end"/>
+        </w:r>
+      </w:hyperlink>
+    </w:p>
+    <w:p>
+      <w:pPr>
+        <w:pStyle w:val="TDC3"/>
+        <w:rPr>
+          <w:rFonts w:eastAsiaTheme="minorEastAsia" w:cstheme="minorBidi"/>
+          <w:noProof/>
+          <w:kern w:val="2"/>
+          <w:sz w:val="24"/>
+          <w:szCs w:val="24"/>
+          <w:lang w:eastAsia="es-ES"/>
+          <w14:ligatures w14:val="standardContextual"/>
+        </w:rPr>
+      </w:pPr>
+      <w:hyperlink w:anchor="_Toc165116508" w:history="1">
+        <w:r>
+          <w:rPr>
+            <w:rStyle w:val="Hipervnculo"/>
+            <w:noProof/>
+          </w:rPr>
           <w:t>H. Handlebars.js</w:t>
         </w:r>
         <w:r>
@@ -7170,7 +7272,7 @@
             <w:noProof/>
             <w:webHidden/>
           </w:rPr>
-          <w:instrText xml:space="preserve"> PAGEREF _Toc164892832 \h </w:instrText>
+          <w:instrText xml:space="preserve"> PAGEREF _Toc165116508 \h </w:instrText>
         </w:r>
         <w:r>
           <w:rPr>
@@ -7216,7 +7318,7 @@
           <w14:ligatures w14:val="standardContextual"/>
         </w:rPr>
       </w:pPr>
-      <w:hyperlink w:anchor="_Toc164892833" w:history="1">
+      <w:hyperlink w:anchor="_Toc165116509" w:history="1">
         <w:r>
           <w:rPr>
             <w:rStyle w:val="Hipervnculo"/>
@@ -7264,7 +7366,7 @@
             <w:noProof/>
             <w:webHidden/>
           </w:rPr>
-          <w:instrText xml:space="preserve"> PAGEREF _Toc164892833 \h </w:instrText>
+          <w:instrText xml:space="preserve"> PAGEREF _Toc165116509 \h </w:instrText>
         </w:r>
         <w:r>
           <w:rPr>
@@ -7308,7 +7410,7 @@
           <w14:ligatures w14:val="standardContextual"/>
         </w:rPr>
       </w:pPr>
-      <w:hyperlink w:anchor="_Toc164892834" w:history="1">
+      <w:hyperlink w:anchor="_Toc165116510" w:history="1">
         <w:r>
           <w:rPr>
             <w:rStyle w:val="Hipervnculo"/>
@@ -7354,7 +7456,7 @@
             <w:noProof/>
             <w:webHidden/>
           </w:rPr>
-          <w:instrText xml:space="preserve"> PAGEREF _Toc164892834 \h </w:instrText>
+          <w:instrText xml:space="preserve"> PAGEREF _Toc165116510 \h </w:instrText>
         </w:r>
         <w:r>
           <w:rPr>
@@ -7398,7 +7500,7 @@
           <w14:ligatures w14:val="standardContextual"/>
         </w:rPr>
       </w:pPr>
-      <w:hyperlink w:anchor="_Toc164892835" w:history="1">
+      <w:hyperlink w:anchor="_Toc165116511" w:history="1">
         <w:r>
           <w:rPr>
             <w:rStyle w:val="Hipervnculo"/>
@@ -7444,7 +7546,7 @@
             <w:noProof/>
             <w:webHidden/>
           </w:rPr>
-          <w:instrText xml:space="preserve"> PAGEREF _Toc164892835 \h </w:instrText>
+          <w:instrText xml:space="preserve"> PAGEREF _Toc165116511 \h </w:instrText>
         </w:r>
         <w:r>
           <w:rPr>
@@ -7490,7 +7592,7 @@
           <w14:ligatures w14:val="standardContextual"/>
         </w:rPr>
       </w:pPr>
-      <w:hyperlink w:anchor="_Toc164892836" w:history="1">
+      <w:hyperlink w:anchor="_Toc165116512" w:history="1">
         <w:r>
           <w:rPr>
             <w:rStyle w:val="Hipervnculo"/>
@@ -7538,7 +7640,7 @@
             <w:noProof/>
             <w:webHidden/>
           </w:rPr>
-          <w:instrText xml:space="preserve"> PAGEREF _Toc164892836 \h </w:instrText>
+          <w:instrText xml:space="preserve"> PAGEREF _Toc165116512 \h </w:instrText>
         </w:r>
         <w:r>
           <w:rPr>
@@ -7582,7 +7684,7 @@
           <w14:ligatures w14:val="standardContextual"/>
         </w:rPr>
       </w:pPr>
-      <w:hyperlink w:anchor="_Toc164892837" w:history="1">
+      <w:hyperlink w:anchor="_Toc165116513" w:history="1">
         <w:r>
           <w:rPr>
             <w:rStyle w:val="Hipervnculo"/>
@@ -7628,7 +7730,7 @@
             <w:noProof/>
             <w:webHidden/>
           </w:rPr>
-          <w:instrText xml:space="preserve"> PAGEREF _Toc164892837 \h </w:instrText>
+          <w:instrText xml:space="preserve"> PAGEREF _Toc165116513 \h </w:instrText>
         </w:r>
         <w:r>
           <w:rPr>
@@ -7672,7 +7774,7 @@
           <w14:ligatures w14:val="standardContextual"/>
         </w:rPr>
       </w:pPr>
-      <w:hyperlink w:anchor="_Toc164892838" w:history="1">
+      <w:hyperlink w:anchor="_Toc165116514" w:history="1">
         <w:r>
           <w:rPr>
             <w:rStyle w:val="Hipervnculo"/>
@@ -7718,7 +7820,7 @@
             <w:noProof/>
             <w:webHidden/>
           </w:rPr>
-          <w:instrText xml:space="preserve"> PAGEREF _Toc164892838 \h </w:instrText>
+          <w:instrText xml:space="preserve"> PAGEREF _Toc165116514 \h </w:instrText>
         </w:r>
         <w:r>
           <w:rPr>
@@ -7762,7 +7864,7 @@
           <w14:ligatures w14:val="standardContextual"/>
         </w:rPr>
       </w:pPr>
-      <w:hyperlink w:anchor="_Toc164892839" w:history="1">
+      <w:hyperlink w:anchor="_Toc165116515" w:history="1">
         <w:r>
           <w:rPr>
             <w:rStyle w:val="Hipervnculo"/>
@@ -7808,7 +7910,7 @@
             <w:noProof/>
             <w:webHidden/>
           </w:rPr>
-          <w:instrText xml:space="preserve"> PAGEREF _Toc164892839 \h </w:instrText>
+          <w:instrText xml:space="preserve"> PAGEREF _Toc165116515 \h </w:instrText>
         </w:r>
         <w:r>
           <w:rPr>
@@ -7852,7 +7954,7 @@
           <w14:ligatures w14:val="standardContextual"/>
         </w:rPr>
       </w:pPr>
-      <w:hyperlink w:anchor="_Toc164892840" w:history="1">
+      <w:hyperlink w:anchor="_Toc165116516" w:history="1">
         <w:r>
           <w:rPr>
             <w:rStyle w:val="Hipervnculo"/>
@@ -7898,7 +8000,7 @@
             <w:noProof/>
             <w:webHidden/>
           </w:rPr>
-          <w:instrText xml:space="preserve"> PAGEREF _Toc164892840 \h </w:instrText>
+          <w:instrText xml:space="preserve"> PAGEREF _Toc165116516 \h </w:instrText>
         </w:r>
         <w:r>
           <w:rPr>
@@ -7942,7 +8044,7 @@
           <w14:ligatures w14:val="standardContextual"/>
         </w:rPr>
       </w:pPr>
-      <w:hyperlink w:anchor="_Toc164892841" w:history="1">
+      <w:hyperlink w:anchor="_Toc165116517" w:history="1">
         <w:r>
           <w:rPr>
             <w:rStyle w:val="Hipervnculo"/>
@@ -7988,7 +8090,7 @@
             <w:noProof/>
             <w:webHidden/>
           </w:rPr>
-          <w:instrText xml:space="preserve"> PAGEREF _Toc164892841 \h </w:instrText>
+          <w:instrText xml:space="preserve"> PAGEREF _Toc165116517 \h </w:instrText>
         </w:r>
         <w:r>
           <w:rPr>
@@ -8038,7 +8140,7 @@
           <w14:ligatures w14:val="standardContextual"/>
         </w:rPr>
       </w:pPr>
-      <w:hyperlink w:anchor="_Toc164892842" w:history="1">
+      <w:hyperlink w:anchor="_Toc165116518" w:history="1">
         <w:r>
           <w:rPr>
             <w:rStyle w:val="Hipervnculo"/>
@@ -8065,7 +8167,7 @@
             <w:noProof/>
             <w:webHidden/>
           </w:rPr>
-          <w:instrText xml:space="preserve"> PAGEREF _Toc164892842 \h </w:instrText>
+          <w:instrText xml:space="preserve"> PAGEREF _Toc165116518 \h </w:instrText>
         </w:r>
         <w:r>
           <w:rPr>
@@ -8115,7 +8217,7 @@
           <w14:ligatures w14:val="standardContextual"/>
         </w:rPr>
       </w:pPr>
-      <w:hyperlink w:anchor="_Toc164892843" w:history="1">
+      <w:hyperlink w:anchor="_Toc165116519" w:history="1">
         <w:r>
           <w:rPr>
             <w:rStyle w:val="Hipervnculo"/>
@@ -8142,7 +8244,7 @@
             <w:noProof/>
             <w:webHidden/>
           </w:rPr>
-          <w:instrText xml:space="preserve"> PAGEREF _Toc164892843 \h </w:instrText>
+          <w:instrText xml:space="preserve"> PAGEREF _Toc165116519 \h </w:instrText>
         </w:r>
         <w:r>
           <w:rPr>
@@ -8192,7 +8294,7 @@
           <w14:ligatures w14:val="standardContextual"/>
         </w:rPr>
       </w:pPr>
-      <w:hyperlink w:anchor="_Toc164892844" w:history="1">
+      <w:hyperlink w:anchor="_Toc165116520" w:history="1">
         <w:r>
           <w:rPr>
             <w:rStyle w:val="Hipervnculo"/>
@@ -8219,7 +8321,7 @@
             <w:noProof/>
             <w:webHidden/>
           </w:rPr>
-          <w:instrText xml:space="preserve"> PAGEREF _Toc164892844 \h </w:instrText>
+          <w:instrText xml:space="preserve"> PAGEREF _Toc165116520 \h </w:instrText>
         </w:r>
         <w:r>
           <w:rPr>
@@ -8269,7 +8371,7 @@
           <w14:ligatures w14:val="standardContextual"/>
         </w:rPr>
       </w:pPr>
-      <w:hyperlink w:anchor="_Toc164892845" w:history="1">
+      <w:hyperlink w:anchor="_Toc165116521" w:history="1">
         <w:r>
           <w:rPr>
             <w:rStyle w:val="Hipervnculo"/>
@@ -8296,7 +8398,7 @@
             <w:noProof/>
             <w:webHidden/>
           </w:rPr>
-          <w:instrText xml:space="preserve"> PAGEREF _Toc164892845 \h </w:instrText>
+          <w:instrText xml:space="preserve"> PAGEREF _Toc165116521 \h </w:instrText>
         </w:r>
         <w:r>
           <w:rPr>
@@ -8440,7 +8542,7 @@
         </w:rPr>
         <w:fldChar w:fldCharType="separate"/>
       </w:r>
-      <w:hyperlink w:anchor="_Toc164892846" w:history="1">
+      <w:hyperlink w:anchor="_Toc165116522" w:history="1">
         <w:r>
           <w:rPr>
             <w:rStyle w:val="Hipervnculo"/>
@@ -8467,7 +8569,7 @@
             <w:noProof/>
             <w:webHidden/>
           </w:rPr>
-          <w:instrText xml:space="preserve"> PAGEREF _Toc164892846 \h </w:instrText>
+          <w:instrText xml:space="preserve"> PAGEREF _Toc165116522 \h </w:instrText>
         </w:r>
         <w:r>
           <w:rPr>
@@ -8514,7 +8616,7 @@
           <w14:ligatures w14:val="standardContextual"/>
         </w:rPr>
       </w:pPr>
-      <w:hyperlink w:anchor="_Toc164892847" w:history="1">
+      <w:hyperlink w:anchor="_Toc165116523" w:history="1">
         <w:r>
           <w:rPr>
             <w:rStyle w:val="Hipervnculo"/>
@@ -8541,7 +8643,7 @@
             <w:noProof/>
             <w:webHidden/>
           </w:rPr>
-          <w:instrText xml:space="preserve"> PAGEREF _Toc164892847 \h </w:instrText>
+          <w:instrText xml:space="preserve"> PAGEREF _Toc165116523 \h </w:instrText>
         </w:r>
         <w:r>
           <w:rPr>
@@ -8588,7 +8690,7 @@
           <w14:ligatures w14:val="standardContextual"/>
         </w:rPr>
       </w:pPr>
-      <w:hyperlink w:anchor="_Toc164892848" w:history="1">
+      <w:hyperlink w:anchor="_Toc165116524" w:history="1">
         <w:r>
           <w:rPr>
             <w:rStyle w:val="Hipervnculo"/>
@@ -8615,7 +8717,7 @@
             <w:noProof/>
             <w:webHidden/>
           </w:rPr>
-          <w:instrText xml:space="preserve"> PAGEREF _Toc164892848 \h </w:instrText>
+          <w:instrText xml:space="preserve"> PAGEREF _Toc165116524 \h </w:instrText>
         </w:r>
         <w:r>
           <w:rPr>
@@ -8662,7 +8764,7 @@
           <w14:ligatures w14:val="standardContextual"/>
         </w:rPr>
       </w:pPr>
-      <w:hyperlink w:anchor="_Toc164892849" w:history="1">
+      <w:hyperlink w:anchor="_Toc165116525" w:history="1">
         <w:r>
           <w:rPr>
             <w:rStyle w:val="Hipervnculo"/>
@@ -8689,7 +8791,7 @@
             <w:noProof/>
             <w:webHidden/>
           </w:rPr>
-          <w:instrText xml:space="preserve"> PAGEREF _Toc164892849 \h </w:instrText>
+          <w:instrText xml:space="preserve"> PAGEREF _Toc165116525 \h </w:instrText>
         </w:r>
         <w:r>
           <w:rPr>
@@ -8736,7 +8838,7 @@
           <w14:ligatures w14:val="standardContextual"/>
         </w:rPr>
       </w:pPr>
-      <w:hyperlink w:anchor="_Toc164892850" w:history="1">
+      <w:hyperlink w:anchor="_Toc165116526" w:history="1">
         <w:r>
           <w:rPr>
             <w:rStyle w:val="Hipervnculo"/>
@@ -8763,7 +8865,7 @@
             <w:noProof/>
             <w:webHidden/>
           </w:rPr>
-          <w:instrText xml:space="preserve"> PAGEREF _Toc164892850 \h </w:instrText>
+          <w:instrText xml:space="preserve"> PAGEREF _Toc165116526 \h </w:instrText>
         </w:r>
         <w:r>
           <w:rPr>
@@ -8810,7 +8912,7 @@
           <w14:ligatures w14:val="standardContextual"/>
         </w:rPr>
       </w:pPr>
-      <w:hyperlink w:anchor="_Toc164892851" w:history="1">
+      <w:hyperlink w:anchor="_Toc165116527" w:history="1">
         <w:r>
           <w:rPr>
             <w:rStyle w:val="Hipervnculo"/>
@@ -8837,7 +8939,7 @@
             <w:noProof/>
             <w:webHidden/>
           </w:rPr>
-          <w:instrText xml:space="preserve"> PAGEREF _Toc164892851 \h </w:instrText>
+          <w:instrText xml:space="preserve"> PAGEREF _Toc165116527 \h </w:instrText>
         </w:r>
         <w:r>
           <w:rPr>
@@ -8884,7 +8986,7 @@
           <w14:ligatures w14:val="standardContextual"/>
         </w:rPr>
       </w:pPr>
-      <w:hyperlink w:anchor="_Toc164892852" w:history="1">
+      <w:hyperlink w:anchor="_Toc165116528" w:history="1">
         <w:r>
           <w:rPr>
             <w:rStyle w:val="Hipervnculo"/>
@@ -8911,7 +9013,7 @@
             <w:noProof/>
             <w:webHidden/>
           </w:rPr>
-          <w:instrText xml:space="preserve"> PAGEREF _Toc164892852 \h </w:instrText>
+          <w:instrText xml:space="preserve"> PAGEREF _Toc165116528 \h </w:instrText>
         </w:r>
         <w:r>
           <w:rPr>
@@ -8958,7 +9060,7 @@
           <w14:ligatures w14:val="standardContextual"/>
         </w:rPr>
       </w:pPr>
-      <w:hyperlink w:anchor="_Toc164892853" w:history="1">
+      <w:hyperlink w:anchor="_Toc165116529" w:history="1">
         <w:r>
           <w:rPr>
             <w:rStyle w:val="Hipervnculo"/>
@@ -8985,7 +9087,7 @@
             <w:noProof/>
             <w:webHidden/>
           </w:rPr>
-          <w:instrText xml:space="preserve"> PAGEREF _Toc164892853 \h </w:instrText>
+          <w:instrText xml:space="preserve"> PAGEREF _Toc165116529 \h </w:instrText>
         </w:r>
         <w:r>
           <w:rPr>
@@ -9032,7 +9134,7 @@
           <w14:ligatures w14:val="standardContextual"/>
         </w:rPr>
       </w:pPr>
-      <w:hyperlink w:anchor="_Toc164892854" w:history="1">
+      <w:hyperlink w:anchor="_Toc165116530" w:history="1">
         <w:r>
           <w:rPr>
             <w:rStyle w:val="Hipervnculo"/>
@@ -9059,7 +9161,7 @@
             <w:noProof/>
             <w:webHidden/>
           </w:rPr>
-          <w:instrText xml:space="preserve"> PAGEREF _Toc164892854 \h </w:instrText>
+          <w:instrText xml:space="preserve"> PAGEREF _Toc165116530 \h </w:instrText>
         </w:r>
         <w:r>
           <w:rPr>
@@ -9106,7 +9208,7 @@
           <w14:ligatures w14:val="standardContextual"/>
         </w:rPr>
       </w:pPr>
-      <w:hyperlink w:anchor="_Toc164892855" w:history="1">
+      <w:hyperlink w:anchor="_Toc165116531" w:history="1">
         <w:r>
           <w:rPr>
             <w:rStyle w:val="Hipervnculo"/>
@@ -9133,7 +9235,7 @@
             <w:noProof/>
             <w:webHidden/>
           </w:rPr>
-          <w:instrText xml:space="preserve"> PAGEREF _Toc164892855 \h </w:instrText>
+          <w:instrText xml:space="preserve"> PAGEREF _Toc165116531 \h </w:instrText>
         </w:r>
         <w:r>
           <w:rPr>
@@ -9180,7 +9282,7 @@
           <w14:ligatures w14:val="standardContextual"/>
         </w:rPr>
       </w:pPr>
-      <w:hyperlink w:anchor="_Toc164892856" w:history="1">
+      <w:hyperlink w:anchor="_Toc165116532" w:history="1">
         <w:r>
           <w:rPr>
             <w:rStyle w:val="Hipervnculo"/>
@@ -9207,7 +9309,7 @@
             <w:noProof/>
             <w:webHidden/>
           </w:rPr>
-          <w:instrText xml:space="preserve"> PAGEREF _Toc164892856 \h </w:instrText>
+          <w:instrText xml:space="preserve"> PAGEREF _Toc165116532 \h </w:instrText>
         </w:r>
         <w:r>
           <w:rPr>
@@ -9254,7 +9356,7 @@
           <w14:ligatures w14:val="standardContextual"/>
         </w:rPr>
       </w:pPr>
-      <w:hyperlink w:anchor="_Toc164892857" w:history="1">
+      <w:hyperlink w:anchor="_Toc165116533" w:history="1">
         <w:r>
           <w:rPr>
             <w:rStyle w:val="Hipervnculo"/>
@@ -9281,7 +9383,7 @@
             <w:noProof/>
             <w:webHidden/>
           </w:rPr>
-          <w:instrText xml:space="preserve"> PAGEREF _Toc164892857 \h </w:instrText>
+          <w:instrText xml:space="preserve"> PAGEREF _Toc165116533 \h </w:instrText>
         </w:r>
         <w:r>
           <w:rPr>
@@ -9328,7 +9430,7 @@
           <w14:ligatures w14:val="standardContextual"/>
         </w:rPr>
       </w:pPr>
-      <w:hyperlink w:anchor="_Toc164892858" w:history="1">
+      <w:hyperlink w:anchor="_Toc165116534" w:history="1">
         <w:r>
           <w:rPr>
             <w:rStyle w:val="Hipervnculo"/>
@@ -9355,7 +9457,7 @@
             <w:noProof/>
             <w:webHidden/>
           </w:rPr>
-          <w:instrText xml:space="preserve"> PAGEREF _Toc164892858 \h </w:instrText>
+          <w:instrText xml:space="preserve"> PAGEREF _Toc165116534 \h </w:instrText>
         </w:r>
         <w:r>
           <w:rPr>
@@ -9402,7 +9504,7 @@
           <w14:ligatures w14:val="standardContextual"/>
         </w:rPr>
       </w:pPr>
-      <w:hyperlink w:anchor="_Toc164892859" w:history="1">
+      <w:hyperlink w:anchor="_Toc165116535" w:history="1">
         <w:r>
           <w:rPr>
             <w:rStyle w:val="Hipervnculo"/>
@@ -9429,7 +9531,7 @@
             <w:noProof/>
             <w:webHidden/>
           </w:rPr>
-          <w:instrText xml:space="preserve"> PAGEREF _Toc164892859 \h </w:instrText>
+          <w:instrText xml:space="preserve"> PAGEREF _Toc165116535 \h </w:instrText>
         </w:r>
         <w:r>
           <w:rPr>
@@ -9476,7 +9578,7 @@
           <w14:ligatures w14:val="standardContextual"/>
         </w:rPr>
       </w:pPr>
-      <w:hyperlink w:anchor="_Toc164892860" w:history="1">
+      <w:hyperlink w:anchor="_Toc165116536" w:history="1">
         <w:r>
           <w:rPr>
             <w:rStyle w:val="Hipervnculo"/>
@@ -9503,7 +9605,7 @@
             <w:noProof/>
             <w:webHidden/>
           </w:rPr>
-          <w:instrText xml:space="preserve"> PAGEREF _Toc164892860 \h </w:instrText>
+          <w:instrText xml:space="preserve"> PAGEREF _Toc165116536 \h </w:instrText>
         </w:r>
         <w:r>
           <w:rPr>
@@ -9550,7 +9652,7 @@
           <w14:ligatures w14:val="standardContextual"/>
         </w:rPr>
       </w:pPr>
-      <w:hyperlink w:anchor="_Toc164892861" w:history="1">
+      <w:hyperlink w:anchor="_Toc165116537" w:history="1">
         <w:r>
           <w:rPr>
             <w:rStyle w:val="Hipervnculo"/>
@@ -9577,7 +9679,7 @@
             <w:noProof/>
             <w:webHidden/>
           </w:rPr>
-          <w:instrText xml:space="preserve"> PAGEREF _Toc164892861 \h </w:instrText>
+          <w:instrText xml:space="preserve"> PAGEREF _Toc165116537 \h </w:instrText>
         </w:r>
         <w:r>
           <w:rPr>
@@ -9624,7 +9726,7 @@
           <w14:ligatures w14:val="standardContextual"/>
         </w:rPr>
       </w:pPr>
-      <w:hyperlink w:anchor="_Toc164892862" w:history="1">
+      <w:hyperlink w:anchor="_Toc165116538" w:history="1">
         <w:r>
           <w:rPr>
             <w:rStyle w:val="Hipervnculo"/>
@@ -9651,7 +9753,7 @@
             <w:noProof/>
             <w:webHidden/>
           </w:rPr>
-          <w:instrText xml:space="preserve"> PAGEREF _Toc164892862 \h </w:instrText>
+          <w:instrText xml:space="preserve"> PAGEREF _Toc165116538 \h </w:instrText>
         </w:r>
         <w:r>
           <w:rPr>
@@ -9698,7 +9800,7 @@
           <w14:ligatures w14:val="standardContextual"/>
         </w:rPr>
       </w:pPr>
-      <w:hyperlink w:anchor="_Toc164892863" w:history="1">
+      <w:hyperlink w:anchor="_Toc165116539" w:history="1">
         <w:r>
           <w:rPr>
             <w:rStyle w:val="Hipervnculo"/>
@@ -9725,7 +9827,7 @@
             <w:noProof/>
             <w:webHidden/>
           </w:rPr>
-          <w:instrText xml:space="preserve"> PAGEREF _Toc164892863 \h </w:instrText>
+          <w:instrText xml:space="preserve"> PAGEREF _Toc165116539 \h </w:instrText>
         </w:r>
         <w:r>
           <w:rPr>
@@ -9772,7 +9874,7 @@
           <w14:ligatures w14:val="standardContextual"/>
         </w:rPr>
       </w:pPr>
-      <w:hyperlink w:anchor="_Toc164892864" w:history="1">
+      <w:hyperlink w:anchor="_Toc165116540" w:history="1">
         <w:r>
           <w:rPr>
             <w:rStyle w:val="Hipervnculo"/>
@@ -9799,7 +9901,7 @@
             <w:noProof/>
             <w:webHidden/>
           </w:rPr>
-          <w:instrText xml:space="preserve"> PAGEREF _Toc164892864 \h </w:instrText>
+          <w:instrText xml:space="preserve"> PAGEREF _Toc165116540 \h </w:instrText>
         </w:r>
         <w:r>
           <w:rPr>
@@ -9846,7 +9948,7 @@
           <w14:ligatures w14:val="standardContextual"/>
         </w:rPr>
       </w:pPr>
-      <w:hyperlink w:anchor="_Toc164892865" w:history="1">
+      <w:hyperlink w:anchor="_Toc165116541" w:history="1">
         <w:r>
           <w:rPr>
             <w:rStyle w:val="Hipervnculo"/>
@@ -9873,7 +9975,7 @@
             <w:noProof/>
             <w:webHidden/>
           </w:rPr>
-          <w:instrText xml:space="preserve"> PAGEREF _Toc164892865 \h </w:instrText>
+          <w:instrText xml:space="preserve"> PAGEREF _Toc165116541 \h </w:instrText>
         </w:r>
         <w:r>
           <w:rPr>
@@ -9920,7 +10022,7 @@
           <w14:ligatures w14:val="standardContextual"/>
         </w:rPr>
       </w:pPr>
-      <w:hyperlink w:anchor="_Toc164892866" w:history="1">
+      <w:hyperlink w:anchor="_Toc165116542" w:history="1">
         <w:r>
           <w:rPr>
             <w:rStyle w:val="Hipervnculo"/>
@@ -9947,7 +10049,7 @@
             <w:noProof/>
             <w:webHidden/>
           </w:rPr>
-          <w:instrText xml:space="preserve"> PAGEREF _Toc164892866 \h </w:instrText>
+          <w:instrText xml:space="preserve"> PAGEREF _Toc165116542 \h </w:instrText>
         </w:r>
         <w:r>
           <w:rPr>
@@ -9994,13 +10096,13 @@
           <w14:ligatures w14:val="standardContextual"/>
         </w:rPr>
       </w:pPr>
-      <w:hyperlink w:anchor="_Toc164892867" w:history="1">
+      <w:hyperlink w:anchor="_Toc165116543" w:history="1">
         <w:r>
           <w:rPr>
             <w:rStyle w:val="Hipervnculo"/>
             <w:noProof/>
           </w:rPr>
-          <w:t>Fig 22 Logo de Bootstrap.</w:t>
+          <w:t>Fig 22 Logo de PL/SQL.</w:t>
         </w:r>
         <w:r>
           <w:rPr>
@@ -10021,7 +10123,7 @@
             <w:noProof/>
             <w:webHidden/>
           </w:rPr>
-          <w:instrText xml:space="preserve"> PAGEREF _Toc164892867 \h </w:instrText>
+          <w:instrText xml:space="preserve"> PAGEREF _Toc165116543 \h </w:instrText>
         </w:r>
         <w:r>
           <w:rPr>
@@ -10068,13 +10170,13 @@
           <w14:ligatures w14:val="standardContextual"/>
         </w:rPr>
       </w:pPr>
-      <w:hyperlink w:anchor="_Toc164892868" w:history="1">
+      <w:hyperlink w:anchor="_Toc165116544" w:history="1">
         <w:r>
           <w:rPr>
             <w:rStyle w:val="Hipervnculo"/>
             <w:noProof/>
           </w:rPr>
-          <w:t>Fig 23 Logo de Handlebars.js</w:t>
+          <w:t>Fig 23 Logo de Bootstrap.</w:t>
         </w:r>
         <w:r>
           <w:rPr>
@@ -10095,7 +10197,7 @@
             <w:noProof/>
             <w:webHidden/>
           </w:rPr>
-          <w:instrText xml:space="preserve"> PAGEREF _Toc164892868 \h </w:instrText>
+          <w:instrText xml:space="preserve"> PAGEREF _Toc165116544 \h </w:instrText>
         </w:r>
         <w:r>
           <w:rPr>
@@ -10142,13 +10244,13 @@
           <w14:ligatures w14:val="standardContextual"/>
         </w:rPr>
       </w:pPr>
-      <w:hyperlink w:anchor="_Toc164892869" w:history="1">
+      <w:hyperlink w:anchor="_Toc165116545" w:history="1">
         <w:r>
           <w:rPr>
             <w:rStyle w:val="Hipervnculo"/>
             <w:noProof/>
           </w:rPr>
-          <w:t>Fig 24 Diagrama de entidad - relación (diagrama de Chen).</w:t>
+          <w:t>Fig 24 Logo de Handlebars.js</w:t>
         </w:r>
         <w:r>
           <w:rPr>
@@ -10169,7 +10271,7 @@
             <w:noProof/>
             <w:webHidden/>
           </w:rPr>
-          <w:instrText xml:space="preserve"> PAGEREF _Toc164892869 \h </w:instrText>
+          <w:instrText xml:space="preserve"> PAGEREF _Toc165116545 \h </w:instrText>
         </w:r>
         <w:r>
           <w:rPr>
@@ -10189,7 +10291,7 @@
             <w:noProof/>
             <w:webHidden/>
           </w:rPr>
-          <w:t>26</w:t>
+          <w:t>25</w:t>
         </w:r>
         <w:r>
           <w:rPr>
@@ -10216,13 +10318,13 @@
           <w14:ligatures w14:val="standardContextual"/>
         </w:rPr>
       </w:pPr>
-      <w:hyperlink w:anchor="_Toc164892870" w:history="1">
+      <w:hyperlink w:anchor="_Toc165116546" w:history="1">
         <w:r>
           <w:rPr>
             <w:rStyle w:val="Hipervnculo"/>
             <w:noProof/>
           </w:rPr>
-          <w:t>Fig 25 Diagrama de entidad-relación (diagrama de estructura de datos).</w:t>
+          <w:t>Fig 25 Diagrama de entidad - relación (diagrama de Chen).</w:t>
         </w:r>
         <w:r>
           <w:rPr>
@@ -10243,7 +10345,7 @@
             <w:noProof/>
             <w:webHidden/>
           </w:rPr>
-          <w:instrText xml:space="preserve"> PAGEREF _Toc164892870 \h </w:instrText>
+          <w:instrText xml:space="preserve"> PAGEREF _Toc165116546 \h </w:instrText>
         </w:r>
         <w:r>
           <w:rPr>
@@ -10263,7 +10365,7 @@
             <w:noProof/>
             <w:webHidden/>
           </w:rPr>
-          <w:t>27</w:t>
+          <w:t>26</w:t>
         </w:r>
         <w:r>
           <w:rPr>
@@ -10290,13 +10392,13 @@
           <w14:ligatures w14:val="standardContextual"/>
         </w:rPr>
       </w:pPr>
-      <w:hyperlink w:anchor="_Toc164892871" w:history="1">
+      <w:hyperlink w:anchor="_Toc165116547" w:history="1">
         <w:r>
           <w:rPr>
             <w:rStyle w:val="Hipervnculo"/>
             <w:noProof/>
           </w:rPr>
-          <w:t>Fig 26 Herencia de actores del diagrama de casos de uso.</w:t>
+          <w:t>Fig 26 Diagrama de entidad-relación (diagrama de estructura de datos).</w:t>
         </w:r>
         <w:r>
           <w:rPr>
@@ -10317,7 +10419,7 @@
             <w:noProof/>
             <w:webHidden/>
           </w:rPr>
-          <w:instrText xml:space="preserve"> PAGEREF _Toc164892871 \h </w:instrText>
+          <w:instrText xml:space="preserve"> PAGEREF _Toc165116547 \h </w:instrText>
         </w:r>
         <w:r>
           <w:rPr>
@@ -10337,7 +10439,7 @@
             <w:noProof/>
             <w:webHidden/>
           </w:rPr>
-          <w:t>28</w:t>
+          <w:t>27</w:t>
         </w:r>
         <w:r>
           <w:rPr>
@@ -10364,13 +10466,13 @@
           <w14:ligatures w14:val="standardContextual"/>
         </w:rPr>
       </w:pPr>
-      <w:hyperlink w:anchor="_Toc164892872" w:history="1">
+      <w:hyperlink w:anchor="_Toc165116548" w:history="1">
         <w:r>
           <w:rPr>
             <w:rStyle w:val="Hipervnculo"/>
             <w:noProof/>
           </w:rPr>
-          <w:t>Fig 27 Diagrama de casos de uso del usuario.</w:t>
+          <w:t>Fig 27 Herencia de actores del diagrama de casos de uso.</w:t>
         </w:r>
         <w:r>
           <w:rPr>
@@ -10391,7 +10493,7 @@
             <w:noProof/>
             <w:webHidden/>
           </w:rPr>
-          <w:instrText xml:space="preserve"> PAGEREF _Toc164892872 \h </w:instrText>
+          <w:instrText xml:space="preserve"> PAGEREF _Toc165116548 \h </w:instrText>
         </w:r>
         <w:r>
           <w:rPr>
@@ -10438,13 +10540,13 @@
           <w14:ligatures w14:val="standardContextual"/>
         </w:rPr>
       </w:pPr>
-      <w:hyperlink w:anchor="_Toc164892873" w:history="1">
+      <w:hyperlink w:anchor="_Toc165116549" w:history="1">
         <w:r>
           <w:rPr>
             <w:rStyle w:val="Hipervnculo"/>
             <w:noProof/>
           </w:rPr>
-          <w:t>Fig 28 Diagrama de casos de uso del administrador.</w:t>
+          <w:t>Fig 28 Diagrama de casos de uso del usuario.</w:t>
         </w:r>
         <w:r>
           <w:rPr>
@@ -10465,7 +10567,7 @@
             <w:noProof/>
             <w:webHidden/>
           </w:rPr>
-          <w:instrText xml:space="preserve"> PAGEREF _Toc164892873 \h </w:instrText>
+          <w:instrText xml:space="preserve"> PAGEREF _Toc165116549 \h </w:instrText>
         </w:r>
         <w:r>
           <w:rPr>
@@ -10485,7 +10587,7 @@
             <w:noProof/>
             <w:webHidden/>
           </w:rPr>
-          <w:t>29</w:t>
+          <w:t>28</w:t>
         </w:r>
         <w:r>
           <w:rPr>
@@ -10512,13 +10614,13 @@
           <w14:ligatures w14:val="standardContextual"/>
         </w:rPr>
       </w:pPr>
-      <w:hyperlink w:anchor="_Toc164892874" w:history="1">
+      <w:hyperlink w:anchor="_Toc165116550" w:history="1">
         <w:r>
           <w:rPr>
             <w:rStyle w:val="Hipervnculo"/>
             <w:noProof/>
           </w:rPr>
-          <w:t>Fig 29 Casos de uso del paciente.</w:t>
+          <w:t>Fig 29 Diagrama de casos de uso del administrador.</w:t>
         </w:r>
         <w:r>
           <w:rPr>
@@ -10539,7 +10641,7 @@
             <w:noProof/>
             <w:webHidden/>
           </w:rPr>
-          <w:instrText xml:space="preserve"> PAGEREF _Toc164892874 \h </w:instrText>
+          <w:instrText xml:space="preserve"> PAGEREF _Toc165116550 \h </w:instrText>
         </w:r>
         <w:r>
           <w:rPr>
@@ -10586,13 +10688,13 @@
           <w14:ligatures w14:val="standardContextual"/>
         </w:rPr>
       </w:pPr>
-      <w:hyperlink w:anchor="_Toc164892875" w:history="1">
+      <w:hyperlink w:anchor="_Toc165116551" w:history="1">
         <w:r>
           <w:rPr>
             <w:rStyle w:val="Hipervnculo"/>
             <w:noProof/>
           </w:rPr>
-          <w:t>Fig 30 Casos de uso del especialista</w:t>
+          <w:t>Fig 30 Casos de uso del paciente.</w:t>
         </w:r>
         <w:r>
           <w:rPr>
@@ -10613,7 +10715,81 @@
             <w:noProof/>
             <w:webHidden/>
           </w:rPr>
-          <w:instrText xml:space="preserve"> PAGEREF _Toc164892875 \h </w:instrText>
+          <w:instrText xml:space="preserve"> PAGEREF _Toc165116551 \h </w:instrText>
+        </w:r>
+        <w:r>
+          <w:rPr>
+            <w:noProof/>
+            <w:webHidden/>
+          </w:rPr>
+        </w:r>
+        <w:r>
+          <w:rPr>
+            <w:noProof/>
+            <w:webHidden/>
+          </w:rPr>
+          <w:fldChar w:fldCharType="separate"/>
+        </w:r>
+        <w:r>
+          <w:rPr>
+            <w:noProof/>
+            <w:webHidden/>
+          </w:rPr>
+          <w:t>29</w:t>
+        </w:r>
+        <w:r>
+          <w:rPr>
+            <w:noProof/>
+            <w:webHidden/>
+          </w:rPr>
+          <w:fldChar w:fldCharType="end"/>
+        </w:r>
+      </w:hyperlink>
+    </w:p>
+    <w:p>
+      <w:pPr>
+        <w:pStyle w:val="Tabladeilustraciones"/>
+        <w:tabs>
+          <w:tab w:val="right" w:leader="dot" w:pos="8210"/>
+        </w:tabs>
+        <w:rPr>
+          <w:rFonts w:asciiTheme="minorHAnsi" w:eastAsiaTheme="minorEastAsia" w:hAnsiTheme="minorHAnsi"/>
+          <w:noProof/>
+          <w:kern w:val="2"/>
+          <w:sz w:val="24"/>
+          <w:szCs w:val="24"/>
+          <w:lang w:eastAsia="es-ES"/>
+          <w14:ligatures w14:val="standardContextual"/>
+        </w:rPr>
+      </w:pPr>
+      <w:hyperlink w:anchor="_Toc165116552" w:history="1">
+        <w:r>
+          <w:rPr>
+            <w:rStyle w:val="Hipervnculo"/>
+            <w:noProof/>
+          </w:rPr>
+          <w:t>Fig 31 Casos de uso del especialista</w:t>
+        </w:r>
+        <w:r>
+          <w:rPr>
+            <w:noProof/>
+            <w:webHidden/>
+          </w:rPr>
+          <w:tab/>
+        </w:r>
+        <w:r>
+          <w:rPr>
+            <w:noProof/>
+            <w:webHidden/>
+          </w:rPr>
+          <w:fldChar w:fldCharType="begin"/>
+        </w:r>
+        <w:r>
+          <w:rPr>
+            <w:noProof/>
+            <w:webHidden/>
+          </w:rPr>
+          <w:instrText xml:space="preserve"> PAGEREF _Toc165116552 \h </w:instrText>
         </w:r>
         <w:r>
           <w:rPr>
@@ -10677,7 +10853,7 @@
         </w:rPr>
       </w:pPr>
       <w:bookmarkStart w:id="1" w:name="_Toc163914016"/>
-      <w:bookmarkStart w:id="2" w:name="_Toc164892799"/>
+      <w:bookmarkStart w:id="2" w:name="_Toc165116474"/>
       <w:r>
         <w:rPr>
           <w:lang w:eastAsia="es-ES"/>
@@ -10724,7 +10900,7 @@
         </w:rPr>
       </w:pPr>
       <w:bookmarkStart w:id="3" w:name="_Toc163914017"/>
-      <w:bookmarkStart w:id="4" w:name="_Toc164892800"/>
+      <w:bookmarkStart w:id="4" w:name="_Toc165116475"/>
       <w:r>
         <w:rPr>
           <w:lang w:eastAsia="es-ES"/>
@@ -10771,7 +10947,7 @@
         </w:rPr>
       </w:pPr>
       <w:bookmarkStart w:id="5" w:name="_Toc163914018"/>
-      <w:bookmarkStart w:id="6" w:name="_Toc164892801"/>
+      <w:bookmarkStart w:id="6" w:name="_Toc165116476"/>
       <w:r>
         <w:rPr>
           <w:lang w:eastAsia="es-ES"/>
@@ -10831,7 +11007,7 @@
         </w:rPr>
       </w:pPr>
       <w:bookmarkStart w:id="7" w:name="_Toc163914019"/>
-      <w:bookmarkStart w:id="8" w:name="_Toc164892802"/>
+      <w:bookmarkStart w:id="8" w:name="_Toc165116477"/>
       <w:r>
         <w:rPr>
           <w:lang w:eastAsia="es-ES"/>
@@ -10986,7 +11162,7 @@
         <w:pStyle w:val="Ttulo1"/>
       </w:pPr>
       <w:bookmarkStart w:id="9" w:name="_Toc163914020"/>
-      <w:bookmarkStart w:id="10" w:name="_Toc164892803"/>
+      <w:bookmarkStart w:id="10" w:name="_Toc165116478"/>
       <w:r>
         <w:lastRenderedPageBreak/>
         <w:t>ALCANCE DEL PROYECTO</w:t>
@@ -11004,7 +11180,7 @@
         <w:ind w:left="426" w:hanging="426"/>
       </w:pPr>
       <w:bookmarkStart w:id="11" w:name="_Toc163914021"/>
-      <w:bookmarkStart w:id="12" w:name="_Toc164892804"/>
+      <w:bookmarkStart w:id="12" w:name="_Toc165116479"/>
       <w:r>
         <w:t>REQUISITOS FUNCIONALES Y NO FUNCIONALES</w:t>
       </w:r>
@@ -11352,7 +11528,7 @@
         <w:ind w:left="426" w:hanging="426"/>
       </w:pPr>
       <w:bookmarkStart w:id="13" w:name="_Toc163914022"/>
-      <w:bookmarkStart w:id="14" w:name="_Toc164892805"/>
+      <w:bookmarkStart w:id="14" w:name="_Toc165116480"/>
       <w:r>
         <w:lastRenderedPageBreak/>
         <w:t>PROTOTIPO / MOCKUP</w:t>
@@ -11369,7 +11545,7 @@
         </w:numPr>
       </w:pPr>
       <w:bookmarkStart w:id="15" w:name="_Toc163914023"/>
-      <w:bookmarkStart w:id="16" w:name="_Toc164892806"/>
+      <w:bookmarkStart w:id="16" w:name="_Toc165116481"/>
       <w:r>
         <w:t>Navegación a través de la barra de navegación</w:t>
       </w:r>
@@ -11440,7 +11616,7 @@
           <w:docGrid w:linePitch="360"/>
         </w:sectPr>
       </w:pPr>
-      <w:bookmarkStart w:id="17" w:name="_Toc164892846"/>
+      <w:bookmarkStart w:id="17" w:name="_Toc165116522"/>
       <w:r>
         <w:t xml:space="preserve">Fig </w:t>
       </w:r>
@@ -11476,7 +11652,7 @@
         </w:numPr>
       </w:pPr>
       <w:bookmarkStart w:id="18" w:name="_Toc163914024"/>
-      <w:bookmarkStart w:id="19" w:name="_Toc164892807"/>
+      <w:bookmarkStart w:id="19" w:name="_Toc165116482"/>
       <w:r>
         <w:lastRenderedPageBreak/>
         <w:t>Mi Espacio - Rol Administrador</w:t>
@@ -11492,7 +11668,7 @@
           <w:numId w:val="77"/>
         </w:numPr>
       </w:pPr>
-      <w:bookmarkStart w:id="20" w:name="_Toc164892808"/>
+      <w:bookmarkStart w:id="20" w:name="_Toc165116483"/>
       <w:r>
         <w:t>Gestión de usuarios</w:t>
       </w:r>
@@ -11548,7 +11724,7 @@
         <w:pStyle w:val="Descripcin"/>
         <w:jc w:val="center"/>
       </w:pPr>
-      <w:bookmarkStart w:id="21" w:name="_Toc164892847"/>
+      <w:bookmarkStart w:id="21" w:name="_Toc165116523"/>
       <w:r>
         <w:t xml:space="preserve">Fig </w:t>
       </w:r>
@@ -11588,7 +11764,7 @@
           <w:numId w:val="77"/>
         </w:numPr>
       </w:pPr>
-      <w:bookmarkStart w:id="22" w:name="_Toc164892809"/>
+      <w:bookmarkStart w:id="22" w:name="_Toc165116484"/>
       <w:r>
         <w:lastRenderedPageBreak/>
         <w:t>Gestión de especialidades</w:t>
@@ -11645,7 +11821,7 @@
         <w:pStyle w:val="Descripcin"/>
         <w:jc w:val="center"/>
       </w:pPr>
-      <w:bookmarkStart w:id="23" w:name="_Toc164892848"/>
+      <w:bookmarkStart w:id="23" w:name="_Toc165116524"/>
       <w:r>
         <w:t xml:space="preserve">Fig </w:t>
       </w:r>
@@ -11685,7 +11861,7 @@
           <w:numId w:val="77"/>
         </w:numPr>
       </w:pPr>
-      <w:bookmarkStart w:id="24" w:name="_Toc164892810"/>
+      <w:bookmarkStart w:id="24" w:name="_Toc165116485"/>
       <w:r>
         <w:lastRenderedPageBreak/>
         <w:t>Gestión de especialistas</w:t>
@@ -11742,7 +11918,7 @@
         <w:pStyle w:val="Descripcin"/>
         <w:jc w:val="center"/>
       </w:pPr>
-      <w:bookmarkStart w:id="25" w:name="_Toc164892849"/>
+      <w:bookmarkStart w:id="25" w:name="_Toc165116525"/>
       <w:r>
         <w:t xml:space="preserve">Fig </w:t>
       </w:r>
@@ -11783,7 +11959,7 @@
         </w:numPr>
       </w:pPr>
       <w:bookmarkStart w:id="26" w:name="_Toc163914025"/>
-      <w:bookmarkStart w:id="27" w:name="_Toc164892811"/>
+      <w:bookmarkStart w:id="27" w:name="_Toc165116486"/>
       <w:r>
         <w:lastRenderedPageBreak/>
         <w:t>Mi Espacio - Rol Especialista</w:t>
@@ -11799,7 +11975,7 @@
           <w:numId w:val="78"/>
         </w:numPr>
       </w:pPr>
-      <w:bookmarkStart w:id="28" w:name="_Toc164892812"/>
+      <w:bookmarkStart w:id="28" w:name="_Toc165116487"/>
       <w:r>
         <w:t>Consultar agenda diaria</w:t>
       </w:r>
@@ -11856,7 +12032,7 @@
         <w:pStyle w:val="Descripcin"/>
         <w:jc w:val="center"/>
       </w:pPr>
-      <w:bookmarkStart w:id="29" w:name="_Toc164892850"/>
+      <w:bookmarkStart w:id="29" w:name="_Toc165116526"/>
       <w:r>
         <w:t xml:space="preserve">Fig </w:t>
       </w:r>
@@ -11891,7 +12067,7 @@
           <w:numId w:val="78"/>
         </w:numPr>
       </w:pPr>
-      <w:bookmarkStart w:id="30" w:name="_Toc164892813"/>
+      <w:bookmarkStart w:id="30" w:name="_Toc165116488"/>
       <w:r>
         <w:t>Gestión historia clínica - Medicación</w:t>
       </w:r>
@@ -11948,7 +12124,7 @@
         <w:pStyle w:val="Descripcin"/>
         <w:jc w:val="center"/>
       </w:pPr>
-      <w:bookmarkStart w:id="31" w:name="_Toc164892851"/>
+      <w:bookmarkStart w:id="31" w:name="_Toc165116527"/>
       <w:r>
         <w:t xml:space="preserve">Fig </w:t>
       </w:r>
@@ -11988,7 +12164,7 @@
           <w:numId w:val="78"/>
         </w:numPr>
       </w:pPr>
-      <w:bookmarkStart w:id="32" w:name="_Toc164892814"/>
+      <w:bookmarkStart w:id="32" w:name="_Toc165116489"/>
       <w:r>
         <w:lastRenderedPageBreak/>
         <w:t>Gestión historia clínica - Mediciones de glucosa y tensión arterial</w:t>
@@ -12045,7 +12221,7 @@
         <w:pStyle w:val="Descripcin"/>
         <w:jc w:val="center"/>
       </w:pPr>
-      <w:bookmarkStart w:id="33" w:name="_Toc164892852"/>
+      <w:bookmarkStart w:id="33" w:name="_Toc165116528"/>
       <w:r>
         <w:t xml:space="preserve">Fig </w:t>
       </w:r>
@@ -12088,7 +12264,7 @@
           <w:numId w:val="78"/>
         </w:numPr>
       </w:pPr>
-      <w:bookmarkStart w:id="34" w:name="_Toc164892815"/>
+      <w:bookmarkStart w:id="34" w:name="_Toc165116490"/>
       <w:r>
         <w:lastRenderedPageBreak/>
         <w:t>Gestión historia clínica - Informes médicos</w:t>
@@ -12145,7 +12321,7 @@
         <w:pStyle w:val="Descripcin"/>
         <w:jc w:val="center"/>
       </w:pPr>
-      <w:bookmarkStart w:id="35" w:name="_Toc164892853"/>
+      <w:bookmarkStart w:id="35" w:name="_Toc165116529"/>
       <w:r>
         <w:t xml:space="preserve">Fig </w:t>
       </w:r>
@@ -12194,7 +12370,7 @@
         </w:numPr>
       </w:pPr>
       <w:bookmarkStart w:id="36" w:name="_Toc163914026"/>
-      <w:bookmarkStart w:id="37" w:name="_Toc164892816"/>
+      <w:bookmarkStart w:id="37" w:name="_Toc165116491"/>
       <w:r>
         <w:lastRenderedPageBreak/>
         <w:t>Mi Espacio - Rol Paciente</w:t>
@@ -12210,7 +12386,7 @@
           <w:numId w:val="79"/>
         </w:numPr>
       </w:pPr>
-      <w:bookmarkStart w:id="38" w:name="_Toc164892817"/>
+      <w:bookmarkStart w:id="38" w:name="_Toc165116492"/>
       <w:r>
         <w:t>Solicitar cita</w:t>
       </w:r>
@@ -12266,7 +12442,7 @@
         <w:pStyle w:val="Descripcin"/>
         <w:jc w:val="center"/>
       </w:pPr>
-      <w:bookmarkStart w:id="39" w:name="_Toc164892854"/>
+      <w:bookmarkStart w:id="39" w:name="_Toc165116530"/>
       <w:r>
         <w:t xml:space="preserve">Fig </w:t>
       </w:r>
@@ -12312,7 +12488,7 @@
           <w:numId w:val="79"/>
         </w:numPr>
       </w:pPr>
-      <w:bookmarkStart w:id="40" w:name="_Toc164892818"/>
+      <w:bookmarkStart w:id="40" w:name="_Toc165116493"/>
       <w:r>
         <w:lastRenderedPageBreak/>
         <w:t>Historial de citas</w:t>
@@ -12369,7 +12545,7 @@
         <w:pStyle w:val="Descripcin"/>
         <w:jc w:val="center"/>
       </w:pPr>
-      <w:bookmarkStart w:id="41" w:name="_Toc164892855"/>
+      <w:bookmarkStart w:id="41" w:name="_Toc165116531"/>
       <w:r>
         <w:t xml:space="preserve">Fig </w:t>
       </w:r>
@@ -12409,7 +12585,7 @@
           <w:numId w:val="79"/>
         </w:numPr>
       </w:pPr>
-      <w:bookmarkStart w:id="42" w:name="_Toc164892819"/>
+      <w:bookmarkStart w:id="42" w:name="_Toc165116494"/>
       <w:r>
         <w:lastRenderedPageBreak/>
         <w:t>Historial clínico</w:t>
@@ -12466,7 +12642,7 @@
         <w:pStyle w:val="Descripcin"/>
         <w:jc w:val="center"/>
       </w:pPr>
-      <w:bookmarkStart w:id="43" w:name="_Toc164892856"/>
+      <w:bookmarkStart w:id="43" w:name="_Toc165116532"/>
       <w:r>
         <w:t xml:space="preserve">Fig </w:t>
       </w:r>
@@ -12518,7 +12694,7 @@
           <w:numId w:val="79"/>
         </w:numPr>
       </w:pPr>
-      <w:bookmarkStart w:id="44" w:name="_Toc164892820"/>
+      <w:bookmarkStart w:id="44" w:name="_Toc165116495"/>
       <w:r>
         <w:lastRenderedPageBreak/>
         <w:t>Editar perfil</w:t>
@@ -12576,7 +12752,7 @@
         <w:pStyle w:val="Descripcin"/>
         <w:jc w:val="center"/>
       </w:pPr>
-      <w:bookmarkStart w:id="45" w:name="_Toc164892857"/>
+      <w:bookmarkStart w:id="45" w:name="_Toc165116533"/>
       <w:r>
         <w:t xml:space="preserve">Fig </w:t>
       </w:r>
@@ -12624,7 +12800,7 @@
         </w:numPr>
         <w:ind w:left="426" w:hanging="426"/>
       </w:pPr>
-      <w:bookmarkStart w:id="46" w:name="_Toc164892821"/>
+      <w:bookmarkStart w:id="46" w:name="_Toc165116496"/>
       <w:r>
         <w:lastRenderedPageBreak/>
         <w:t>TECNOLOGÍAS USADAS</w:t>
@@ -12639,7 +12815,7 @@
           <w:numId w:val="87"/>
         </w:numPr>
       </w:pPr>
-      <w:bookmarkStart w:id="47" w:name="_Toc164892822"/>
+      <w:bookmarkStart w:id="47" w:name="_Toc165116497"/>
       <w:r>
         <w:rPr>
           <w:noProof/>
@@ -12772,7 +12948,7 @@
                                 <w:szCs w:val="22"/>
                               </w:rPr>
                             </w:pPr>
-                            <w:bookmarkStart w:id="48" w:name="_Toc164892858"/>
+                            <w:bookmarkStart w:id="48" w:name="_Toc165116534"/>
                             <w:r>
                               <w:t xml:space="preserve">Fig </w:t>
                             </w:r>
@@ -12834,7 +13010,7 @@
                           <w:szCs w:val="22"/>
                         </w:rPr>
                       </w:pPr>
-                      <w:bookmarkStart w:id="49" w:name="_Toc164892858"/>
+                      <w:bookmarkStart w:id="49" w:name="_Toc165116534"/>
                       <w:r>
                         <w:t xml:space="preserve">Fig </w:t>
                       </w:r>
@@ -12951,7 +13127,7 @@
           <w:numId w:val="87"/>
         </w:numPr>
       </w:pPr>
-      <w:bookmarkStart w:id="50" w:name="_Toc164892823"/>
+      <w:bookmarkStart w:id="50" w:name="_Toc165116498"/>
       <w:proofErr w:type="spellStart"/>
       <w:r>
         <w:t>F</w:t>
@@ -13016,7 +13192,7 @@
                                 <w:sz w:val="28"/>
                               </w:rPr>
                             </w:pPr>
-                            <w:bookmarkStart w:id="51" w:name="_Toc164892859"/>
+                            <w:bookmarkStart w:id="51" w:name="_Toc165116535"/>
                             <w:r>
                               <w:t xml:space="preserve">Fig </w:t>
                             </w:r>
@@ -13085,7 +13261,7 @@
                           <w:sz w:val="28"/>
                         </w:rPr>
                       </w:pPr>
-                      <w:bookmarkStart w:id="52" w:name="_Toc164892859"/>
+                      <w:bookmarkStart w:id="52" w:name="_Toc165116535"/>
                       <w:r>
                         <w:t xml:space="preserve">Fig </w:t>
                       </w:r>
@@ -13230,7 +13406,7 @@
           <w:numId w:val="87"/>
         </w:numPr>
       </w:pPr>
-      <w:bookmarkStart w:id="53" w:name="_Toc164892824"/>
+      <w:bookmarkStart w:id="53" w:name="_Toc165116499"/>
       <w:proofErr w:type="spellStart"/>
       <w:r>
         <w:lastRenderedPageBreak/>
@@ -13293,7 +13469,7 @@
                                 <w:sz w:val="28"/>
                               </w:rPr>
                             </w:pPr>
-                            <w:bookmarkStart w:id="54" w:name="_Toc164892860"/>
+                            <w:bookmarkStart w:id="54" w:name="_Toc165116536"/>
                             <w:r>
                               <w:t xml:space="preserve">Fig </w:t>
                             </w:r>
@@ -13362,7 +13538,7 @@
                           <w:sz w:val="28"/>
                         </w:rPr>
                       </w:pPr>
-                      <w:bookmarkStart w:id="55" w:name="_Toc164892860"/>
+                      <w:bookmarkStart w:id="55" w:name="_Toc165116536"/>
                       <w:r>
                         <w:t xml:space="preserve">Fig </w:t>
                       </w:r>
@@ -13520,7 +13696,7 @@
           <w:numId w:val="87"/>
         </w:numPr>
       </w:pPr>
-      <w:bookmarkStart w:id="56" w:name="_Toc164892825"/>
+      <w:bookmarkStart w:id="56" w:name="_Toc165116500"/>
       <w:r>
         <w:t>Git</w:t>
       </w:r>
@@ -13577,7 +13753,7 @@
                                 <w:szCs w:val="22"/>
                               </w:rPr>
                             </w:pPr>
-                            <w:bookmarkStart w:id="57" w:name="_Toc164892861"/>
+                            <w:bookmarkStart w:id="57" w:name="_Toc165116537"/>
                             <w:r>
                               <w:t xml:space="preserve">Fig </w:t>
                             </w:r>
@@ -13632,7 +13808,7 @@
                           <w:szCs w:val="22"/>
                         </w:rPr>
                       </w:pPr>
-                      <w:bookmarkStart w:id="58" w:name="_Toc164892861"/>
+                      <w:bookmarkStart w:id="58" w:name="_Toc165116537"/>
                       <w:r>
                         <w:t xml:space="preserve">Fig </w:t>
                       </w:r>
@@ -13751,7 +13927,7 @@
           <w:numId w:val="87"/>
         </w:numPr>
       </w:pPr>
-      <w:bookmarkStart w:id="59" w:name="_Toc164892826"/>
+      <w:bookmarkStart w:id="59" w:name="_Toc165116501"/>
       <w:r>
         <w:t>GitHub</w:t>
       </w:r>
@@ -13808,7 +13984,7 @@
                                 <w:szCs w:val="22"/>
                               </w:rPr>
                             </w:pPr>
-                            <w:bookmarkStart w:id="60" w:name="_Toc164892862"/>
+                            <w:bookmarkStart w:id="60" w:name="_Toc165116538"/>
                             <w:r>
                               <w:t xml:space="preserve">Fig </w:t>
                             </w:r>
@@ -13866,7 +14042,7 @@
                           <w:szCs w:val="22"/>
                         </w:rPr>
                       </w:pPr>
-                      <w:bookmarkStart w:id="61" w:name="_Toc164892862"/>
+                      <w:bookmarkStart w:id="61" w:name="_Toc165116538"/>
                       <w:r>
                         <w:t xml:space="preserve">Fig </w:t>
                       </w:r>
@@ -13989,7 +14165,7 @@
           <w:numId w:val="87"/>
         </w:numPr>
       </w:pPr>
-      <w:bookmarkStart w:id="62" w:name="_Toc164892827"/>
+      <w:bookmarkStart w:id="62" w:name="_Toc165116502"/>
       <w:r>
         <w:t>Express.js</w:t>
       </w:r>
@@ -14130,7 +14306,7 @@
                                 <w:szCs w:val="22"/>
                               </w:rPr>
                             </w:pPr>
-                            <w:bookmarkStart w:id="63" w:name="_Toc164892863"/>
+                            <w:bookmarkStart w:id="63" w:name="_Toc165116539"/>
                             <w:r>
                               <w:t xml:space="preserve">Fig </w:t>
                             </w:r>
@@ -14188,7 +14364,7 @@
                           <w:szCs w:val="22"/>
                         </w:rPr>
                       </w:pPr>
-                      <w:bookmarkStart w:id="64" w:name="_Toc164892863"/>
+                      <w:bookmarkStart w:id="64" w:name="_Toc165116539"/>
                       <w:r>
                         <w:t xml:space="preserve">Fig </w:t>
                       </w:r>
@@ -14279,7 +14455,7 @@
           <w:numId w:val="87"/>
         </w:numPr>
       </w:pPr>
-      <w:bookmarkStart w:id="65" w:name="_Toc164892828"/>
+      <w:bookmarkStart w:id="65" w:name="_Toc165116503"/>
       <w:proofErr w:type="spellStart"/>
       <w:r>
         <w:t>WebStorm</w:t>
@@ -14338,7 +14514,7 @@
                                 <w:szCs w:val="22"/>
                               </w:rPr>
                             </w:pPr>
-                            <w:bookmarkStart w:id="66" w:name="_Toc164892864"/>
+                            <w:bookmarkStart w:id="66" w:name="_Toc165116540"/>
                             <w:r>
                               <w:t xml:space="preserve">Fig </w:t>
                             </w:r>
@@ -14404,7 +14580,7 @@
                           <w:szCs w:val="22"/>
                         </w:rPr>
                       </w:pPr>
-                      <w:bookmarkStart w:id="67" w:name="_Toc164892864"/>
+                      <w:bookmarkStart w:id="67" w:name="_Toc165116540"/>
                       <w:r>
                         <w:t xml:space="preserve">Fig </w:t>
                       </w:r>
@@ -14587,7 +14763,7 @@
           <w:numId w:val="87"/>
         </w:numPr>
       </w:pPr>
-      <w:bookmarkStart w:id="68" w:name="_Toc164892829"/>
+      <w:bookmarkStart w:id="68" w:name="_Toc165116504"/>
       <w:r>
         <w:rPr>
           <w:noProof/>
@@ -14715,7 +14891,7 @@
                                 <w:szCs w:val="22"/>
                               </w:rPr>
                             </w:pPr>
-                            <w:bookmarkStart w:id="69" w:name="_Toc164892865"/>
+                            <w:bookmarkStart w:id="69" w:name="_Toc165116541"/>
                             <w:r>
                               <w:t xml:space="preserve">Fig </w:t>
                             </w:r>
@@ -14776,7 +14952,7 @@
                           <w:szCs w:val="22"/>
                         </w:rPr>
                       </w:pPr>
-                      <w:bookmarkStart w:id="70" w:name="_Toc164892865"/>
+                      <w:bookmarkStart w:id="70" w:name="_Toc165116541"/>
                       <w:r>
                         <w:t xml:space="preserve">Fig </w:t>
                       </w:r>
@@ -14828,7 +15004,7 @@
           <w:numId w:val="87"/>
         </w:numPr>
       </w:pPr>
-      <w:bookmarkStart w:id="71" w:name="_Toc164892830"/>
+      <w:bookmarkStart w:id="71" w:name="_Toc165116505"/>
       <w:r>
         <w:t>M</w:t>
       </w:r>
@@ -14976,7 +15152,7 @@
                                 <w:sz w:val="28"/>
                               </w:rPr>
                             </w:pPr>
-                            <w:bookmarkStart w:id="72" w:name="_Toc164892866"/>
+                            <w:bookmarkStart w:id="72" w:name="_Toc165116542"/>
                             <w:r>
                               <w:t xml:space="preserve">Fig </w:t>
                             </w:r>
@@ -15042,7 +15218,7 @@
                           <w:sz w:val="28"/>
                         </w:rPr>
                       </w:pPr>
-                      <w:bookmarkStart w:id="73" w:name="_Toc164892866"/>
+                      <w:bookmarkStart w:id="73" w:name="_Toc165116542"/>
                       <w:r>
                         <w:t xml:space="preserve">Fig </w:t>
                       </w:r>
@@ -15096,12 +15272,301 @@
           <w:ilvl w:val="0"/>
           <w:numId w:val="87"/>
         </w:numPr>
-      </w:pPr>
-      <w:bookmarkStart w:id="74" w:name="_Toc164892831"/>
-      <w:r>
+        <w:rPr>
+          <w:lang w:val="en-GB"/>
+        </w:rPr>
+      </w:pPr>
+      <w:bookmarkStart w:id="74" w:name="_Toc165116506"/>
+      <w:r>
+        <w:rPr>
+          <w:i/>
+          <w:iCs/>
+          <w:lang w:val="en-GB"/>
+        </w:rPr>
+        <w:t>Procedural Language / Structured Query L</w:t>
+      </w:r>
+      <w:r>
+        <w:rPr>
+          <w:i/>
+          <w:iCs/>
+          <w:lang w:val="en-GB"/>
+        </w:rPr>
+        <w:t xml:space="preserve">anguage </w:t>
+      </w:r>
+      <w:r>
+        <w:rPr>
+          <w:lang w:val="en-GB"/>
+        </w:rPr>
+        <w:t>(PL/SQL)</w:t>
+      </w:r>
+      <w:bookmarkEnd w:id="74"/>
+    </w:p>
+    <w:p>
+      <w:pPr>
+        <w:rPr>
+          <w:lang w:eastAsia="es-ES"/>
+        </w:rPr>
+      </w:pPr>
+      <w:r>
+        <w:rPr>
+          <w:noProof/>
+        </w:rPr>
+        <mc:AlternateContent>
+          <mc:Choice Requires="wps">
+            <w:drawing>
+              <wp:anchor distT="0" distB="0" distL="114300" distR="114300" simplePos="0" relativeHeight="251708417" behindDoc="0" locked="0" layoutInCell="1" allowOverlap="1" wp14:anchorId="47142645" wp14:editId="4B80025A">
+                <wp:simplePos x="0" y="0"/>
+                <wp:positionH relativeFrom="margin">
+                  <wp:align>right</wp:align>
+                </wp:positionH>
+                <wp:positionV relativeFrom="paragraph">
+                  <wp:posOffset>1151890</wp:posOffset>
+                </wp:positionV>
+                <wp:extent cx="1085850" cy="219075"/>
+                <wp:effectExtent l="0" t="0" r="0" b="9525"/>
+                <wp:wrapSquare wrapText="bothSides"/>
+                <wp:docPr id="1171610699" name="Cuadro de texto 1"/>
+                <wp:cNvGraphicFramePr/>
+                <a:graphic xmlns:a="http://schemas.openxmlformats.org/drawingml/2006/main">
+                  <a:graphicData uri="http://schemas.microsoft.com/office/word/2010/wordprocessingShape">
+                    <wps:wsp>
+                      <wps:cNvSpPr txBox="1"/>
+                      <wps:spPr>
+                        <a:xfrm>
+                          <a:off x="0" y="0"/>
+                          <a:ext cx="1085850" cy="219075"/>
+                        </a:xfrm>
+                        <a:prstGeom prst="rect">
+                          <a:avLst/>
+                        </a:prstGeom>
+                        <a:solidFill>
+                          <a:prstClr val="white"/>
+                        </a:solidFill>
+                        <a:ln>
+                          <a:noFill/>
+                        </a:ln>
+                      </wps:spPr>
+                      <wps:txbx>
+                        <w:txbxContent>
+                          <w:p>
+                            <w:pPr>
+                              <w:pStyle w:val="Descripcin"/>
+                              <w:rPr>
+                                <w:noProof/>
+                                <w:sz w:val="22"/>
+                                <w:szCs w:val="22"/>
+                              </w:rPr>
+                            </w:pPr>
+                            <w:bookmarkStart w:id="75" w:name="_Toc165116543"/>
+                            <w:r>
+                              <w:t xml:space="preserve">Fig </w:t>
+                            </w:r>
+                            <w:r>
+                              <w:fldChar w:fldCharType="begin"/>
+                            </w:r>
+                            <w:r>
+                              <w:instrText xml:space="preserve"> SEQ Fig \* ARABIC </w:instrText>
+                            </w:r>
+                            <w:r>
+                              <w:fldChar w:fldCharType="separate"/>
+                            </w:r>
+                            <w:r>
+                              <w:rPr>
+                                <w:noProof/>
+                              </w:rPr>
+                              <w:t>22</w:t>
+                            </w:r>
+                            <w:r>
+                              <w:fldChar w:fldCharType="end"/>
+                            </w:r>
+                            <w:r>
+                              <w:t xml:space="preserve"> Logo de PL/SQL.</w:t>
+                            </w:r>
+                            <w:bookmarkEnd w:id="75"/>
+                          </w:p>
+                        </w:txbxContent>
+                      </wps:txbx>
+                      <wps:bodyPr rot="0" spcFirstLastPara="0" vertOverflow="overflow" horzOverflow="overflow" vert="horz" wrap="square" lIns="0" tIns="0" rIns="0" bIns="0" numCol="1" spcCol="0" rtlCol="0" fromWordArt="0" anchor="t" anchorCtr="0" forceAA="0" compatLnSpc="1">
+                        <a:prstTxWarp prst="textNoShape">
+                          <a:avLst/>
+                        </a:prstTxWarp>
+                        <a:noAutofit/>
+                      </wps:bodyPr>
+                    </wps:wsp>
+                  </a:graphicData>
+                </a:graphic>
+                <wp14:sizeRelV relativeFrom="margin">
+                  <wp14:pctHeight>0</wp14:pctHeight>
+                </wp14:sizeRelV>
+              </wp:anchor>
+            </w:drawing>
+          </mc:Choice>
+          <mc:Fallback>
+            <w:pict>
+              <v:shape w14:anchorId="47142645" id="_x0000_s1066" type="#_x0000_t202" style="position:absolute;left:0;text-align:left;margin-left:34.3pt;margin-top:90.7pt;width:85.5pt;height:17.25pt;z-index:251708417;visibility:visible;mso-wrap-style:square;mso-height-percent:0;mso-wrap-distance-left:9pt;mso-wrap-distance-top:0;mso-wrap-distance-right:9pt;mso-wrap-distance-bottom:0;mso-position-horizontal:right;mso-position-horizontal-relative:margin;mso-position-vertical:absolute;mso-position-vertical-relative:text;mso-height-percent:0;mso-height-relative:margin;v-text-anchor:top" o:gfxdata="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" stroked="f">
+                <v:textbox inset="0,0,0,0">
+                  <w:txbxContent>
+                    <w:p>
+                      <w:pPr>
+                        <w:pStyle w:val="Descripcin"/>
+                        <w:rPr>
+                          <w:noProof/>
+                          <w:sz w:val="22"/>
+                          <w:szCs w:val="22"/>
+                        </w:rPr>
+                      </w:pPr>
+                      <w:bookmarkStart w:id="76" w:name="_Toc165116543"/>
+                      <w:r>
+                        <w:t xml:space="preserve">Fig </w:t>
+                      </w:r>
+                      <w:r>
+                        <w:fldChar w:fldCharType="begin"/>
+                      </w:r>
+                      <w:r>
+                        <w:instrText xml:space="preserve"> SEQ Fig \* ARABIC </w:instrText>
+                      </w:r>
+                      <w:r>
+                        <w:fldChar w:fldCharType="separate"/>
+                      </w:r>
+                      <w:r>
+                        <w:rPr>
+                          <w:noProof/>
+                        </w:rPr>
+                        <w:t>22</w:t>
+                      </w:r>
+                      <w:r>
+                        <w:fldChar w:fldCharType="end"/>
+                      </w:r>
+                      <w:r>
+                        <w:t xml:space="preserve"> Logo de PL/SQL.</w:t>
+                      </w:r>
+                      <w:bookmarkEnd w:id="76"/>
+                    </w:p>
+                  </w:txbxContent>
+                </v:textbox>
+                <w10:wrap type="square" anchorx="margin"/>
+              </v:shape>
+            </w:pict>
+          </mc:Fallback>
+        </mc:AlternateContent>
+      </w:r>
+      <w:r>
+        <w:rPr>
+          <w:noProof/>
+          <w:lang w:eastAsia="es-ES"/>
+        </w:rPr>
+        <w:drawing>
+          <wp:anchor distT="0" distB="0" distL="114300" distR="114300" simplePos="0" relativeHeight="251706369" behindDoc="0" locked="0" layoutInCell="1" allowOverlap="1" wp14:anchorId="5A7920E3" wp14:editId="0BAF303C">
+            <wp:simplePos x="0" y="0"/>
+            <wp:positionH relativeFrom="margin">
+              <wp:align>right</wp:align>
+            </wp:positionH>
+            <wp:positionV relativeFrom="paragraph">
+              <wp:posOffset>8890</wp:posOffset>
+            </wp:positionV>
+            <wp:extent cx="1085850" cy="1085850"/>
+            <wp:effectExtent l="0" t="0" r="0" b="0"/>
+            <wp:wrapSquare wrapText="bothSides"/>
+            <wp:docPr id="712317349" name="Imagen 3"/>
+            <wp:cNvGraphicFramePr>
+              <a:graphicFrameLocks xmlns:a="http://schemas.openxmlformats.org/drawingml/2006/main" noChangeAspect="1"/>
+            </wp:cNvGraphicFramePr>
+            <a:graphic xmlns:a="http://schemas.openxmlformats.org/drawingml/2006/main">
+              <a:graphicData uri="http://schemas.openxmlformats.org/drawingml/2006/picture">
+                <pic:pic xmlns:pic="http://schemas.openxmlformats.org/drawingml/2006/picture">
+                  <pic:nvPicPr>
+                    <pic:cNvPr id="0" name="Picture 3"/>
+                    <pic:cNvPicPr>
+                      <a:picLocks noChangeAspect="1" noChangeArrowheads="1"/>
+                    </pic:cNvPicPr>
+                  </pic:nvPicPr>
+                  <pic:blipFill>
+                    <a:blip r:embed="rId37">
+                      <a:extLst>
+                        <a:ext uri="{28A0092B-C50C-407E-A947-70E740481C1C}">
+                          <a14:useLocalDpi xmlns:a14="http://schemas.microsoft.com/office/drawing/2010/main" val="0"/>
+                        </a:ext>
+                      </a:extLst>
+                    </a:blip>
+                    <a:srcRect/>
+                    <a:stretch>
+                      <a:fillRect/>
+                    </a:stretch>
+                  </pic:blipFill>
+                  <pic:spPr bwMode="auto">
+                    <a:xfrm>
+                      <a:off x="0" y="0"/>
+                      <a:ext cx="1085850" cy="1085850"/>
+                    </a:xfrm>
+                    <a:prstGeom prst="rect">
+                      <a:avLst/>
+                    </a:prstGeom>
+                    <a:noFill/>
+                  </pic:spPr>
+                </pic:pic>
+              </a:graphicData>
+            </a:graphic>
+            <wp14:sizeRelH relativeFrom="page">
+              <wp14:pctWidth>0</wp14:pctWidth>
+            </wp14:sizeRelH>
+            <wp14:sizeRelV relativeFrom="page">
+              <wp14:pctHeight>0</wp14:pctHeight>
+            </wp14:sizeRelV>
+          </wp:anchor>
+        </w:drawing>
+      </w:r>
+      <w:r>
+        <w:rPr>
+          <w:lang w:eastAsia="es-ES"/>
+        </w:rPr>
+        <w:t>PL</w:t>
+      </w:r>
+      <w:r>
+        <w:rPr>
+          <w:lang w:eastAsia="es-ES"/>
+        </w:rPr>
+        <w:t>/</w:t>
+      </w:r>
+      <w:r>
+        <w:rPr>
+          <w:lang w:eastAsia="es-ES"/>
+        </w:rPr>
+        <w:t>SQL es un l</w:t>
+      </w:r>
+      <w:r>
+        <w:rPr>
+          <w:lang w:eastAsia="es-ES"/>
+        </w:rPr>
+        <w:t>enguaje de programación procedimental que sirve como extensión del estándar SQL y permite incluir capacidades de programación procedural. Con P/-SQL los desarrolladores de bases de datos pueden escribir bloques de código que pueden realizar diversas acciones tales como la manipulación de datos o el control de flujo de ejecución.</w:t>
+      </w:r>
+    </w:p>
+    <w:p>
+      <w:pPr>
+        <w:rPr>
+          <w:lang w:eastAsia="es-ES"/>
+        </w:rPr>
+      </w:pPr>
+      <w:r>
+        <w:rPr>
+          <w:lang w:eastAsia="es-ES"/>
+        </w:rPr>
+        <w:t>Hemos decidido usar esta tecnología ya que con ella podemos conseguir automatizar procesos en la base de datos de nuestra aplicación, por ejemplo, generar eventos que a una hora determinada del día lleven a cabo el truncado de una tabla o que llamen a un determinado procedimiento que lleve a cabo borrados secuenciales de datos que ya no sean necesarios como por ejemplo prescripciones de medicamentos que ya no están activas al haber superado la fecha de finalización del tratamiento.</w:t>
+      </w:r>
+    </w:p>
+    <w:p>
+      <w:pPr>
+        <w:pStyle w:val="TituloTerciario"/>
+        <w:numPr>
+          <w:ilvl w:val="0"/>
+          <w:numId w:val="87"/>
+        </w:numPr>
+      </w:pPr>
+      <w:bookmarkStart w:id="77" w:name="_Toc165116507"/>
+      <w:r>
+        <w:lastRenderedPageBreak/>
         <w:t>Bootstrap</w:t>
       </w:r>
-      <w:bookmarkEnd w:id="74"/>
+      <w:bookmarkEnd w:id="77"/>
     </w:p>
     <w:p>
       <w:r>
@@ -15154,7 +15619,7 @@
                                 <w:szCs w:val="22"/>
                               </w:rPr>
                             </w:pPr>
-                            <w:bookmarkStart w:id="75" w:name="_Toc164892867"/>
+                            <w:bookmarkStart w:id="78" w:name="_Toc165116544"/>
                             <w:r>
                               <w:t xml:space="preserve">Fig </w:t>
                             </w:r>
@@ -15171,7 +15636,7 @@
                               <w:rPr>
                                 <w:noProof/>
                               </w:rPr>
-                              <w:t>22</w:t>
+                              <w:t>23</w:t>
                             </w:r>
                             <w:r>
                               <w:fldChar w:fldCharType="end"/>
@@ -15179,7 +15644,7 @@
                             <w:r>
                               <w:t xml:space="preserve"> Logo de Bootstrap.</w:t>
                             </w:r>
-                            <w:bookmarkEnd w:id="75"/>
+                            <w:bookmarkEnd w:id="78"/>
                           </w:p>
                         </w:txbxContent>
                       </wps:txbx>
@@ -15197,7 +15662,7 @@
           </mc:Choice>
           <mc:Fallback>
             <w:pict>
-              <v:shape w14:anchorId="48203B8B" id="_x0000_s1066" type="#_x0000_t202" style="position:absolute;left:0;text-align:left;margin-left:323.5pt;margin-top:90.7pt;width:101.7pt;height:.05pt;z-index:251701249;visibility:visible;mso-wrap-style:square;mso-wrap-distance-left:9pt;mso-wrap-distance-top:0;mso-wrap-distance-right:9pt;mso-wrap-distance-bottom:0;mso-position-horizontal:absolute;mso-position-horizontal-relative:text;mso-position-vertical:absolute;mso-position-vertical-relative:text;v-text-anchor:top" o:gfxdata="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" stroked="f">
+              <v:shape w14:anchorId="48203B8B" id="_x0000_s1067" type="#_x0000_t202" style="position:absolute;left:0;text-align:left;margin-left:323.5pt;margin-top:90.7pt;width:101.7pt;height:.05pt;z-index:251701249;visibility:visible;mso-wrap-style:square;mso-wrap-distance-left:9pt;mso-wrap-distance-top:0;mso-wrap-distance-right:9pt;mso-wrap-distance-bottom:0;mso-position-horizontal:absolute;mso-position-horizontal-relative:text;mso-position-vertical:absolute;mso-position-vertical-relative:text;v-text-anchor:top" o:gfxdata="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" stroked="f">
                 <v:textbox style="mso-fit-shape-to-text:t" inset="0,0,0,0">
                   <w:txbxContent>
                     <w:p>
@@ -15209,7 +15674,7 @@
                           <w:szCs w:val="22"/>
                         </w:rPr>
                       </w:pPr>
-                      <w:bookmarkStart w:id="76" w:name="_Toc164892867"/>
+                      <w:bookmarkStart w:id="79" w:name="_Toc165116544"/>
                       <w:r>
                         <w:t xml:space="preserve">Fig </w:t>
                       </w:r>
@@ -15226,7 +15691,7 @@
                         <w:rPr>
                           <w:noProof/>
                         </w:rPr>
-                        <w:t>22</w:t>
+                        <w:t>23</w:t>
                       </w:r>
                       <w:r>
                         <w:fldChar w:fldCharType="end"/>
@@ -15234,7 +15699,7 @@
                       <w:r>
                         <w:t xml:space="preserve"> Logo de Bootstrap.</w:t>
                       </w:r>
-                      <w:bookmarkEnd w:id="76"/>
+                      <w:bookmarkEnd w:id="79"/>
                     </w:p>
                   </w:txbxContent>
                 </v:textbox>
@@ -15274,7 +15739,7 @@
                     </pic:cNvPicPr>
                   </pic:nvPicPr>
                   <pic:blipFill>
-                    <a:blip r:embed="rId37" cstate="print">
+                    <a:blip r:embed="rId38" cstate="print">
                       <a:extLst>
                         <a:ext uri="{28A0092B-C50C-407E-A947-70E740481C1C}">
                           <a14:useLocalDpi xmlns:a14="http://schemas.microsoft.com/office/drawing/2010/main" val="0"/>
@@ -15361,82 +15826,14 @@
         <w:pStyle w:val="TituloTerciario"/>
         <w:ind w:left="0"/>
       </w:pPr>
-      <w:bookmarkStart w:id="77" w:name="_Toc164892832"/>
-      <w:r>
-        <w:rPr>
-          <w:noProof/>
-        </w:rPr>
-        <w:lastRenderedPageBreak/>
-        <w:drawing>
-          <wp:anchor distT="0" distB="0" distL="114300" distR="114300" simplePos="0" relativeHeight="251703297" behindDoc="0" locked="0" layoutInCell="1" allowOverlap="1" wp14:anchorId="365180AC" wp14:editId="31AB1586">
-            <wp:simplePos x="0" y="0"/>
-            <wp:positionH relativeFrom="margin">
-              <wp:align>right</wp:align>
-            </wp:positionH>
-            <wp:positionV relativeFrom="paragraph">
-              <wp:posOffset>635</wp:posOffset>
-            </wp:positionV>
-            <wp:extent cx="1638300" cy="818515"/>
-            <wp:effectExtent l="0" t="0" r="0" b="0"/>
-            <wp:wrapSquare wrapText="bothSides"/>
-            <wp:docPr id="1323081727" name="Imagen 1" descr="Handlebarsjs logo - Social media &amp; Logos Icons"/>
-            <wp:cNvGraphicFramePr>
-              <a:graphicFrameLocks xmlns:a="http://schemas.openxmlformats.org/drawingml/2006/main" noChangeAspect="1"/>
-            </wp:cNvGraphicFramePr>
-            <a:graphic xmlns:a="http://schemas.openxmlformats.org/drawingml/2006/main">
-              <a:graphicData uri="http://schemas.openxmlformats.org/drawingml/2006/picture">
-                <pic:pic xmlns:pic="http://schemas.openxmlformats.org/drawingml/2006/picture">
-                  <pic:nvPicPr>
-                    <pic:cNvPr id="0" name="Picture 1" descr="Handlebarsjs logo - Social media &amp; Logos Icons"/>
-                    <pic:cNvPicPr>
-                      <a:picLocks noChangeAspect="1" noChangeArrowheads="1"/>
-                    </pic:cNvPicPr>
-                  </pic:nvPicPr>
-                  <pic:blipFill>
-                    <a:blip r:embed="rId38" cstate="print">
-                      <a:extLst>
-                        <a:ext uri="{28A0092B-C50C-407E-A947-70E740481C1C}">
-                          <a14:useLocalDpi xmlns:a14="http://schemas.microsoft.com/office/drawing/2010/main" val="0"/>
-                        </a:ext>
-                      </a:extLst>
-                    </a:blip>
-                    <a:srcRect/>
-                    <a:stretch>
-                      <a:fillRect/>
-                    </a:stretch>
-                  </pic:blipFill>
-                  <pic:spPr bwMode="auto">
-                    <a:xfrm>
-                      <a:off x="0" y="0"/>
-                      <a:ext cx="1638300" cy="818515"/>
-                    </a:xfrm>
-                    <a:prstGeom prst="rect">
-                      <a:avLst/>
-                    </a:prstGeom>
-                    <a:noFill/>
-                    <a:ln>
-                      <a:noFill/>
-                    </a:ln>
-                  </pic:spPr>
-                </pic:pic>
-              </a:graphicData>
-            </a:graphic>
-            <wp14:sizeRelH relativeFrom="page">
-              <wp14:pctWidth>0</wp14:pctWidth>
-            </wp14:sizeRelH>
-            <wp14:sizeRelV relativeFrom="page">
-              <wp14:pctHeight>0</wp14:pctHeight>
-            </wp14:sizeRelV>
-          </wp:anchor>
-        </w:drawing>
-      </w:r>
+      <w:bookmarkStart w:id="80" w:name="_Toc165116508"/>
       <w:r>
         <w:t>H. Handlebars</w:t>
       </w:r>
       <w:r>
         <w:t>.js</w:t>
       </w:r>
-      <w:bookmarkEnd w:id="77"/>
+      <w:bookmarkEnd w:id="80"/>
     </w:p>
     <w:p>
       <w:r>
@@ -15446,16 +15843,16 @@
         <mc:AlternateContent>
           <mc:Choice Requires="wps">
             <w:drawing>
-              <wp:anchor distT="0" distB="0" distL="114300" distR="114300" simplePos="0" relativeHeight="251705345" behindDoc="0" locked="0" layoutInCell="1" allowOverlap="1" wp14:anchorId="70D5DCAC" wp14:editId="2945DD62">
+              <wp:anchor distT="0" distB="0" distL="114300" distR="114300" simplePos="0" relativeHeight="251705345" behindDoc="0" locked="0" layoutInCell="1" allowOverlap="1" wp14:anchorId="70D5DCAC" wp14:editId="61FC7699">
                 <wp:simplePos x="0" y="0"/>
                 <wp:positionH relativeFrom="margin">
                   <wp:align>right</wp:align>
                 </wp:positionH>
                 <wp:positionV relativeFrom="paragraph">
-                  <wp:posOffset>546100</wp:posOffset>
+                  <wp:posOffset>696595</wp:posOffset>
                 </wp:positionV>
-                <wp:extent cx="1638300" cy="247650"/>
-                <wp:effectExtent l="0" t="0" r="0" b="0"/>
+                <wp:extent cx="1457325" cy="142875"/>
+                <wp:effectExtent l="0" t="0" r="9525" b="9525"/>
                 <wp:wrapSquare wrapText="bothSides"/>
                 <wp:docPr id="1123801668" name="Cuadro de texto 1"/>
                 <wp:cNvGraphicFramePr/>
@@ -15466,7 +15863,7 @@
                       <wps:spPr>
                         <a:xfrm>
                           <a:off x="0" y="0"/>
-                          <a:ext cx="1638300" cy="247650"/>
+                          <a:ext cx="1457325" cy="142875"/>
                         </a:xfrm>
                         <a:prstGeom prst="rect">
                           <a:avLst/>
@@ -15489,7 +15886,7 @@
                                 <w:sz w:val="28"/>
                               </w:rPr>
                             </w:pPr>
-                            <w:bookmarkStart w:id="78" w:name="_Toc164892868"/>
+                            <w:bookmarkStart w:id="81" w:name="_Toc165116545"/>
                             <w:r>
                               <w:t xml:space="preserve">Fig </w:t>
                             </w:r>
@@ -15506,7 +15903,7 @@
                               <w:rPr>
                                 <w:noProof/>
                               </w:rPr>
-                              <w:t>23</w:t>
+                              <w:t>24</w:t>
                             </w:r>
                             <w:r>
                               <w:fldChar w:fldCharType="end"/>
@@ -15514,7 +15911,7 @@
                             <w:r>
                               <w:t xml:space="preserve"> Logo de Handlebars.js</w:t>
                             </w:r>
-                            <w:bookmarkEnd w:id="78"/>
+                            <w:bookmarkEnd w:id="81"/>
                           </w:p>
                         </w:txbxContent>
                       </wps:txbx>
@@ -15527,6 +15924,9 @@
                     </wps:wsp>
                   </a:graphicData>
                 </a:graphic>
+                <wp14:sizeRelH relativeFrom="margin">
+                  <wp14:pctWidth>0</wp14:pctWidth>
+                </wp14:sizeRelH>
                 <wp14:sizeRelV relativeFrom="margin">
                   <wp14:pctHeight>0</wp14:pctHeight>
                 </wp14:sizeRelV>
@@ -15535,7 +15935,7 @@
           </mc:Choice>
           <mc:Fallback>
             <w:pict>
-              <v:shape w14:anchorId="70D5DCAC" id="_x0000_s1067" type="#_x0000_t202" style="position:absolute;left:0;text-align:left;margin-left:77.8pt;margin-top:43pt;width:129pt;height:19.5pt;z-index:251705345;visibility:visible;mso-wrap-style:square;mso-height-percent:0;mso-wrap-distance-left:9pt;mso-wrap-distance-top:0;mso-wrap-distance-right:9pt;mso-wrap-distance-bottom:0;mso-position-horizontal:right;mso-position-horizontal-relative:margin;mso-position-vertical:absolute;mso-position-vertical-relative:text;mso-height-percent:0;mso-height-relative:margin;v-text-anchor:top" o:gfxdata="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" stroked="f">
+              <v:shape w14:anchorId="70D5DCAC" id="_x0000_s1068" type="#_x0000_t202" style="position:absolute;left:0;text-align:left;margin-left:63.55pt;margin-top:54.85pt;width:114.75pt;height:11.25pt;z-index:251705345;visibility:visible;mso-wrap-style:square;mso-width-percent:0;mso-height-percent:0;mso-wrap-distance-left:9pt;mso-wrap-distance-top:0;mso-wrap-distance-right:9pt;mso-wrap-distance-bottom:0;mso-position-horizontal:right;mso-position-horizontal-relative:margin;mso-position-vertical:absolute;mso-position-vertical-relative:text;mso-width-percent:0;mso-height-percent:0;mso-width-relative:margin;mso-height-relative:margin;v-text-anchor:top" o:gfxdata="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" stroked="f">
                 <v:textbox inset="0,0,0,0">
                   <w:txbxContent>
                     <w:p>
@@ -15547,7 +15947,7 @@
                           <w:sz w:val="28"/>
                         </w:rPr>
                       </w:pPr>
-                      <w:bookmarkStart w:id="79" w:name="_Toc164892868"/>
+                      <w:bookmarkStart w:id="82" w:name="_Toc165116545"/>
                       <w:r>
                         <w:t xml:space="preserve">Fig </w:t>
                       </w:r>
@@ -15564,7 +15964,7 @@
                         <w:rPr>
                           <w:noProof/>
                         </w:rPr>
-                        <w:t>23</w:t>
+                        <w:t>24</w:t>
                       </w:r>
                       <w:r>
                         <w:fldChar w:fldCharType="end"/>
@@ -15572,7 +15972,7 @@
                       <w:r>
                         <w:t xml:space="preserve"> Logo de Handlebars.js</w:t>
                       </w:r>
-                      <w:bookmarkEnd w:id="79"/>
+                      <w:bookmarkEnd w:id="82"/>
                     </w:p>
                   </w:txbxContent>
                 </v:textbox>
@@ -15583,6 +15983,73 @@
         </mc:AlternateContent>
       </w:r>
       <w:r>
+        <w:rPr>
+          <w:noProof/>
+        </w:rPr>
+        <w:drawing>
+          <wp:anchor distT="0" distB="0" distL="114300" distR="114300" simplePos="0" relativeHeight="251703297" behindDoc="0" locked="0" layoutInCell="1" allowOverlap="1" wp14:anchorId="365180AC" wp14:editId="0DAA6EA7">
+            <wp:simplePos x="0" y="0"/>
+            <wp:positionH relativeFrom="margin">
+              <wp:align>right</wp:align>
+            </wp:positionH>
+            <wp:positionV relativeFrom="paragraph">
+              <wp:posOffset>10160</wp:posOffset>
+            </wp:positionV>
+            <wp:extent cx="1543050" cy="770890"/>
+            <wp:effectExtent l="0" t="0" r="0" b="0"/>
+            <wp:wrapSquare wrapText="bothSides"/>
+            <wp:docPr id="1323081727" name="Imagen 1" descr="Handlebarsjs logo - Social media &amp; Logos Icons"/>
+            <wp:cNvGraphicFramePr>
+              <a:graphicFrameLocks xmlns:a="http://schemas.openxmlformats.org/drawingml/2006/main" noChangeAspect="1"/>
+            </wp:cNvGraphicFramePr>
+            <a:graphic xmlns:a="http://schemas.openxmlformats.org/drawingml/2006/main">
+              <a:graphicData uri="http://schemas.openxmlformats.org/drawingml/2006/picture">
+                <pic:pic xmlns:pic="http://schemas.openxmlformats.org/drawingml/2006/picture">
+                  <pic:nvPicPr>
+                    <pic:cNvPr id="0" name="Picture 1" descr="Handlebarsjs logo - Social media &amp; Logos Icons"/>
+                    <pic:cNvPicPr>
+                      <a:picLocks noChangeAspect="1" noChangeArrowheads="1"/>
+                    </pic:cNvPicPr>
+                  </pic:nvPicPr>
+                  <pic:blipFill>
+                    <a:blip r:embed="rId39" cstate="print">
+                      <a:extLst>
+                        <a:ext uri="{28A0092B-C50C-407E-A947-70E740481C1C}">
+                          <a14:useLocalDpi xmlns:a14="http://schemas.microsoft.com/office/drawing/2010/main" val="0"/>
+                        </a:ext>
+                      </a:extLst>
+                    </a:blip>
+                    <a:srcRect/>
+                    <a:stretch>
+                      <a:fillRect/>
+                    </a:stretch>
+                  </pic:blipFill>
+                  <pic:spPr bwMode="auto">
+                    <a:xfrm>
+                      <a:off x="0" y="0"/>
+                      <a:ext cx="1543050" cy="770890"/>
+                    </a:xfrm>
+                    <a:prstGeom prst="rect">
+                      <a:avLst/>
+                    </a:prstGeom>
+                    <a:noFill/>
+                    <a:ln>
+                      <a:noFill/>
+                    </a:ln>
+                  </pic:spPr>
+                </pic:pic>
+              </a:graphicData>
+            </a:graphic>
+            <wp14:sizeRelH relativeFrom="page">
+              <wp14:pctWidth>0</wp14:pctWidth>
+            </wp14:sizeRelH>
+            <wp14:sizeRelV relativeFrom="page">
+              <wp14:pctHeight>0</wp14:pctHeight>
+            </wp14:sizeRelV>
+          </wp:anchor>
+        </w:drawing>
+      </w:r>
+      <w:r>
         <w:t xml:space="preserve">Handlebars.js es un motor de plantillas JavaScript que simplifica la generación de HTML al permitir la creación de plantillas de forma más organizada y eficiente. </w:t>
       </w:r>
     </w:p>
@@ -15627,12 +16094,12 @@
         </w:numPr>
         <w:ind w:left="426" w:hanging="426"/>
       </w:pPr>
-      <w:bookmarkStart w:id="80" w:name="_Toc164892833"/>
+      <w:bookmarkStart w:id="83" w:name="_Toc165116509"/>
       <w:r>
         <w:lastRenderedPageBreak/>
         <w:t>DIAGRAMAS DE ENTIDAD-RELACIÓN</w:t>
       </w:r>
-      <w:bookmarkEnd w:id="80"/>
+      <w:bookmarkEnd w:id="83"/>
     </w:p>
     <w:p>
       <w:pPr>
@@ -15642,11 +16109,11 @@
           <w:numId w:val="82"/>
         </w:numPr>
       </w:pPr>
-      <w:bookmarkStart w:id="81" w:name="_Toc164892834"/>
+      <w:bookmarkStart w:id="84" w:name="_Toc165116510"/>
       <w:r>
         <w:t>Diagrama de Chen</w:t>
       </w:r>
-      <w:bookmarkEnd w:id="81"/>
+      <w:bookmarkEnd w:id="84"/>
     </w:p>
     <w:p>
       <w:pPr>
@@ -15659,8 +16126,8 @@
           <w:noProof/>
         </w:rPr>
         <w:drawing>
-          <wp:inline distT="0" distB="0" distL="0" distR="0" wp14:anchorId="02A03D8B" wp14:editId="1A316A3F">
-            <wp:extent cx="8193080" cy="4135804"/>
+          <wp:inline distT="0" distB="0" distL="0" distR="0" wp14:anchorId="02A03D8B" wp14:editId="5612C73D">
+            <wp:extent cx="8193080" cy="4135803"/>
             <wp:effectExtent l="0" t="0" r="0" b="0"/>
             <wp:docPr id="829517240" name="Imagen 1"/>
             <wp:cNvGraphicFramePr>
@@ -15671,108 +16138,6 @@
                 <pic:pic xmlns:pic="http://schemas.openxmlformats.org/drawingml/2006/picture">
                   <pic:nvPicPr>
                     <pic:cNvPr id="829517240" name="Imagen 1"/>
-                    <pic:cNvPicPr/>
-                  </pic:nvPicPr>
-                  <pic:blipFill>
-                    <a:blip r:embed="rId39">
-                      <a:extLst>
-                        <a:ext uri="{28A0092B-C50C-407E-A947-70E740481C1C}">
-                          <a14:useLocalDpi xmlns:a14="http://schemas.microsoft.com/office/drawing/2010/main" val="0"/>
-                        </a:ext>
-                      </a:extLst>
-                    </a:blip>
-                    <a:stretch>
-                      <a:fillRect/>
-                    </a:stretch>
-                  </pic:blipFill>
-                  <pic:spPr>
-                    <a:xfrm>
-                      <a:off x="0" y="0"/>
-                      <a:ext cx="8193080" cy="4135804"/>
-                    </a:xfrm>
-                    <a:prstGeom prst="rect">
-                      <a:avLst/>
-                    </a:prstGeom>
-                  </pic:spPr>
-                </pic:pic>
-              </a:graphicData>
-            </a:graphic>
-          </wp:inline>
-        </w:drawing>
-      </w:r>
-    </w:p>
-    <w:p>
-      <w:pPr>
-        <w:pStyle w:val="Descripcin"/>
-        <w:jc w:val="center"/>
-      </w:pPr>
-      <w:bookmarkStart w:id="82" w:name="_Toc164892869"/>
-      <w:r>
-        <w:t xml:space="preserve">Fig </w:t>
-      </w:r>
-      <w:r>
-        <w:fldChar w:fldCharType="begin"/>
-      </w:r>
-      <w:r>
-        <w:instrText xml:space="preserve"> SEQ Fig \* ARABIC </w:instrText>
-      </w:r>
-      <w:r>
-        <w:fldChar w:fldCharType="separate"/>
-      </w:r>
-      <w:r>
-        <w:rPr>
-          <w:noProof/>
-        </w:rPr>
-        <w:t>24</w:t>
-      </w:r>
-      <w:r>
-        <w:fldChar w:fldCharType="end"/>
-      </w:r>
-      <w:r>
-        <w:t xml:space="preserve"> Diagrama de entidad - relación (diagrama de Chen).</w:t>
-      </w:r>
-      <w:bookmarkEnd w:id="82"/>
-    </w:p>
-    <w:p>
-      <w:pPr>
-        <w:pStyle w:val="TituloTerciario"/>
-        <w:numPr>
-          <w:ilvl w:val="0"/>
-          <w:numId w:val="82"/>
-        </w:numPr>
-      </w:pPr>
-      <w:bookmarkStart w:id="83" w:name="_Toc164892835"/>
-      <w:r>
-        <w:lastRenderedPageBreak/>
-        <w:t xml:space="preserve">Diagrama de </w:t>
-      </w:r>
-      <w:r>
-        <w:t>estructura de datos</w:t>
-      </w:r>
-      <w:bookmarkEnd w:id="83"/>
-    </w:p>
-    <w:p>
-      <w:pPr>
-        <w:keepNext/>
-        <w:jc w:val="center"/>
-      </w:pPr>
-      <w:r>
-        <w:rPr>
-          <w:noProof/>
-        </w:rPr>
-        <w:drawing>
-          <wp:inline distT="0" distB="0" distL="0" distR="0" wp14:anchorId="3191C69A" wp14:editId="4F9140D4">
-            <wp:extent cx="6207180" cy="5010150"/>
-            <wp:effectExtent l="0" t="0" r="3175" b="0"/>
-            <wp:docPr id="324847041" name="Imagen 1"/>
-            <wp:cNvGraphicFramePr>
-              <a:graphicFrameLocks xmlns:a="http://schemas.openxmlformats.org/drawingml/2006/main" noChangeAspect="1"/>
-            </wp:cNvGraphicFramePr>
-            <a:graphic xmlns:a="http://schemas.openxmlformats.org/drawingml/2006/main">
-              <a:graphicData uri="http://schemas.openxmlformats.org/drawingml/2006/picture">
-                <pic:pic xmlns:pic="http://schemas.openxmlformats.org/drawingml/2006/picture">
-                  <pic:nvPicPr>
-                    <pic:cNvPr id="324847041" name="Imagen 1"/>
                     <pic:cNvPicPr/>
                   </pic:nvPicPr>
                   <pic:blipFill>
@@ -15790,7 +16155,7 @@
                   <pic:spPr>
                     <a:xfrm>
                       <a:off x="0" y="0"/>
-                      <a:ext cx="6211702" cy="5013800"/>
+                      <a:ext cx="8193080" cy="4135803"/>
                     </a:xfrm>
                     <a:prstGeom prst="rect">
                       <a:avLst/>
@@ -15808,7 +16173,7 @@
         <w:pStyle w:val="Descripcin"/>
         <w:jc w:val="center"/>
       </w:pPr>
-      <w:bookmarkStart w:id="84" w:name="_Toc164892870"/>
+      <w:bookmarkStart w:id="85" w:name="_Toc165116546"/>
       <w:r>
         <w:t xml:space="preserve">Fig </w:t>
       </w:r>
@@ -15831,6 +16196,108 @@
         <w:fldChar w:fldCharType="end"/>
       </w:r>
       <w:r>
+        <w:t xml:space="preserve"> Diagrama de entidad - relación (diagrama de Chen).</w:t>
+      </w:r>
+      <w:bookmarkEnd w:id="85"/>
+    </w:p>
+    <w:p>
+      <w:pPr>
+        <w:pStyle w:val="TituloTerciario"/>
+        <w:numPr>
+          <w:ilvl w:val="0"/>
+          <w:numId w:val="82"/>
+        </w:numPr>
+      </w:pPr>
+      <w:bookmarkStart w:id="86" w:name="_Toc165116511"/>
+      <w:r>
+        <w:lastRenderedPageBreak/>
+        <w:t xml:space="preserve">Diagrama de </w:t>
+      </w:r>
+      <w:r>
+        <w:t>estructura de datos</w:t>
+      </w:r>
+      <w:bookmarkEnd w:id="86"/>
+    </w:p>
+    <w:p>
+      <w:pPr>
+        <w:keepNext/>
+        <w:jc w:val="center"/>
+      </w:pPr>
+      <w:r>
+        <w:rPr>
+          <w:noProof/>
+        </w:rPr>
+        <w:drawing>
+          <wp:inline distT="0" distB="0" distL="0" distR="0" wp14:anchorId="3191C69A" wp14:editId="2C2A120D">
+            <wp:extent cx="6780942" cy="4991100"/>
+            <wp:effectExtent l="0" t="0" r="1270" b="0"/>
+            <wp:docPr id="324847041" name="Imagen 1"/>
+            <wp:cNvGraphicFramePr>
+              <a:graphicFrameLocks xmlns:a="http://schemas.openxmlformats.org/drawingml/2006/main" noChangeAspect="1"/>
+            </wp:cNvGraphicFramePr>
+            <a:graphic xmlns:a="http://schemas.openxmlformats.org/drawingml/2006/main">
+              <a:graphicData uri="http://schemas.openxmlformats.org/drawingml/2006/picture">
+                <pic:pic xmlns:pic="http://schemas.openxmlformats.org/drawingml/2006/picture">
+                  <pic:nvPicPr>
+                    <pic:cNvPr id="324847041" name="Imagen 1"/>
+                    <pic:cNvPicPr/>
+                  </pic:nvPicPr>
+                  <pic:blipFill>
+                    <a:blip r:embed="rId41">
+                      <a:extLst>
+                        <a:ext uri="{28A0092B-C50C-407E-A947-70E740481C1C}">
+                          <a14:useLocalDpi xmlns:a14="http://schemas.microsoft.com/office/drawing/2010/main" val="0"/>
+                        </a:ext>
+                      </a:extLst>
+                    </a:blip>
+                    <a:stretch>
+                      <a:fillRect/>
+                    </a:stretch>
+                  </pic:blipFill>
+                  <pic:spPr>
+                    <a:xfrm>
+                      <a:off x="0" y="0"/>
+                      <a:ext cx="6792963" cy="4999948"/>
+                    </a:xfrm>
+                    <a:prstGeom prst="rect">
+                      <a:avLst/>
+                    </a:prstGeom>
+                  </pic:spPr>
+                </pic:pic>
+              </a:graphicData>
+            </a:graphic>
+          </wp:inline>
+        </w:drawing>
+      </w:r>
+    </w:p>
+    <w:p>
+      <w:pPr>
+        <w:pStyle w:val="Descripcin"/>
+        <w:jc w:val="center"/>
+      </w:pPr>
+      <w:bookmarkStart w:id="87" w:name="_Toc165116547"/>
+      <w:r>
+        <w:t xml:space="preserve">Fig </w:t>
+      </w:r>
+      <w:r>
+        <w:fldChar w:fldCharType="begin"/>
+      </w:r>
+      <w:r>
+        <w:instrText xml:space="preserve"> SEQ Fig \* ARABIC </w:instrText>
+      </w:r>
+      <w:r>
+        <w:fldChar w:fldCharType="separate"/>
+      </w:r>
+      <w:r>
+        <w:rPr>
+          <w:noProof/>
+        </w:rPr>
+        <w:t>26</w:t>
+      </w:r>
+      <w:r>
+        <w:fldChar w:fldCharType="end"/>
+      </w:r>
+      <w:r>
         <w:t xml:space="preserve"> Diagrama de entidad-relación (diagrama de </w:t>
       </w:r>
       <w:r>
@@ -15839,7 +16306,7 @@
       <w:r>
         <w:t>).</w:t>
       </w:r>
-      <w:bookmarkEnd w:id="84"/>
+      <w:bookmarkEnd w:id="87"/>
     </w:p>
     <w:p>
       <w:pPr>
@@ -15860,12 +16327,12 @@
         </w:numPr>
         <w:ind w:left="426" w:hanging="426"/>
       </w:pPr>
-      <w:bookmarkStart w:id="85" w:name="_Toc164892836"/>
+      <w:bookmarkStart w:id="88" w:name="_Toc165116512"/>
       <w:r>
         <w:lastRenderedPageBreak/>
         <w:t>DIAGRAMA DE CASOS DE USO</w:t>
       </w:r>
-      <w:bookmarkEnd w:id="85"/>
+      <w:bookmarkEnd w:id="88"/>
     </w:p>
     <w:p>
       <w:pPr>
@@ -15875,11 +16342,11 @@
           <w:numId w:val="83"/>
         </w:numPr>
       </w:pPr>
-      <w:bookmarkStart w:id="86" w:name="_Toc164892837"/>
+      <w:bookmarkStart w:id="89" w:name="_Toc165116513"/>
       <w:r>
         <w:t>Herencia de actores</w:t>
       </w:r>
-      <w:bookmarkEnd w:id="86"/>
+      <w:bookmarkEnd w:id="89"/>
     </w:p>
     <w:p>
       <w:pPr>
@@ -15907,7 +16374,7 @@
                     </pic:cNvPicPr>
                   </pic:nvPicPr>
                   <pic:blipFill rotWithShape="1">
-                    <a:blip r:embed="rId41">
+                    <a:blip r:embed="rId42">
                       <a:extLst>
                         <a:ext uri="{28A0092B-C50C-407E-A947-70E740481C1C}">
                           <a14:useLocalDpi xmlns:a14="http://schemas.microsoft.com/office/drawing/2010/main" val="0"/>
@@ -15947,7 +16414,7 @@
         <w:pStyle w:val="Descripcin"/>
         <w:jc w:val="center"/>
       </w:pPr>
-      <w:bookmarkStart w:id="87" w:name="_Toc164892871"/>
+      <w:bookmarkStart w:id="90" w:name="_Toc165116548"/>
       <w:r>
         <w:t xml:space="preserve">Fig </w:t>
       </w:r>
@@ -15964,7 +16431,7 @@
         <w:rPr>
           <w:noProof/>
         </w:rPr>
-        <w:t>26</w:t>
+        <w:t>27</w:t>
       </w:r>
       <w:r>
         <w:fldChar w:fldCharType="end"/>
@@ -15972,7 +16439,7 @@
       <w:r>
         <w:t xml:space="preserve"> Herencia de actores del diagrama de casos de uso.</w:t>
       </w:r>
-      <w:bookmarkEnd w:id="87"/>
+      <w:bookmarkEnd w:id="90"/>
     </w:p>
     <w:p>
       <w:pPr>
@@ -15982,11 +16449,11 @@
           <w:numId w:val="83"/>
         </w:numPr>
       </w:pPr>
-      <w:bookmarkStart w:id="88" w:name="_Toc164892838"/>
+      <w:bookmarkStart w:id="91" w:name="_Toc165116514"/>
       <w:r>
         <w:t>Casos de uso del usuario</w:t>
       </w:r>
-      <w:bookmarkEnd w:id="88"/>
+      <w:bookmarkEnd w:id="91"/>
     </w:p>
     <w:p>
       <w:pPr>
@@ -16014,7 +16481,7 @@
                     </pic:cNvPicPr>
                   </pic:nvPicPr>
                   <pic:blipFill rotWithShape="1">
-                    <a:blip r:embed="rId42">
+                    <a:blip r:embed="rId43">
                       <a:extLst>
                         <a:ext uri="{28A0092B-C50C-407E-A947-70E740481C1C}">
                           <a14:useLocalDpi xmlns:a14="http://schemas.microsoft.com/office/drawing/2010/main" val="0"/>
@@ -16054,7 +16521,7 @@
         <w:pStyle w:val="Descripcin"/>
         <w:jc w:val="center"/>
       </w:pPr>
-      <w:bookmarkStart w:id="89" w:name="_Toc164892872"/>
+      <w:bookmarkStart w:id="92" w:name="_Toc165116549"/>
       <w:r>
         <w:t xml:space="preserve">Fig </w:t>
       </w:r>
@@ -16071,7 +16538,7 @@
         <w:rPr>
           <w:noProof/>
         </w:rPr>
-        <w:t>27</w:t>
+        <w:t>28</w:t>
       </w:r>
       <w:r>
         <w:fldChar w:fldCharType="end"/>
@@ -16079,7 +16546,7 @@
       <w:r>
         <w:t xml:space="preserve"> Diagrama de casos de uso del usuario.</w:t>
       </w:r>
-      <w:bookmarkEnd w:id="89"/>
+      <w:bookmarkEnd w:id="92"/>
     </w:p>
     <w:p>
       <w:pPr>
@@ -16089,12 +16556,12 @@
           <w:numId w:val="83"/>
         </w:numPr>
       </w:pPr>
-      <w:bookmarkStart w:id="90" w:name="_Toc164892839"/>
+      <w:bookmarkStart w:id="93" w:name="_Toc165116515"/>
       <w:r>
         <w:lastRenderedPageBreak/>
         <w:t>Casos de uso del administrador</w:t>
       </w:r>
-      <w:bookmarkEnd w:id="90"/>
+      <w:bookmarkEnd w:id="93"/>
     </w:p>
     <w:p>
       <w:pPr>
@@ -16122,7 +16589,7 @@
                     </pic:cNvPicPr>
                   </pic:nvPicPr>
                   <pic:blipFill>
-                    <a:blip r:embed="rId43">
+                    <a:blip r:embed="rId44">
                       <a:extLst>
                         <a:ext uri="{28A0092B-C50C-407E-A947-70E740481C1C}">
                           <a14:useLocalDpi xmlns:a14="http://schemas.microsoft.com/office/drawing/2010/main" val="0"/>
@@ -16159,7 +16626,7 @@
         <w:pStyle w:val="Descripcin"/>
         <w:jc w:val="center"/>
       </w:pPr>
-      <w:bookmarkStart w:id="91" w:name="_Toc164892873"/>
+      <w:bookmarkStart w:id="94" w:name="_Toc165116550"/>
       <w:r>
         <w:t xml:space="preserve">Fig </w:t>
       </w:r>
@@ -16176,7 +16643,7 @@
         <w:rPr>
           <w:noProof/>
         </w:rPr>
-        <w:t>28</w:t>
+        <w:t>29</w:t>
       </w:r>
       <w:r>
         <w:fldChar w:fldCharType="end"/>
@@ -16184,7 +16651,7 @@
       <w:r>
         <w:t xml:space="preserve"> Diagrama de casos de uso del administrador.</w:t>
       </w:r>
-      <w:bookmarkEnd w:id="91"/>
+      <w:bookmarkEnd w:id="94"/>
     </w:p>
     <w:p>
       <w:pPr>
@@ -16194,11 +16661,11 @@
           <w:numId w:val="83"/>
         </w:numPr>
       </w:pPr>
-      <w:bookmarkStart w:id="92" w:name="_Toc164892840"/>
+      <w:bookmarkStart w:id="95" w:name="_Toc165116516"/>
       <w:r>
         <w:t>Casos de uso del paciente</w:t>
       </w:r>
-      <w:bookmarkEnd w:id="92"/>
+      <w:bookmarkEnd w:id="95"/>
     </w:p>
     <w:p>
       <w:pPr>
@@ -16226,7 +16693,7 @@
                     </pic:cNvPicPr>
                   </pic:nvPicPr>
                   <pic:blipFill rotWithShape="1">
-                    <a:blip r:embed="rId44">
+                    <a:blip r:embed="rId45">
                       <a:extLst>
                         <a:ext uri="{28A0092B-C50C-407E-A947-70E740481C1C}">
                           <a14:useLocalDpi xmlns:a14="http://schemas.microsoft.com/office/drawing/2010/main" val="0"/>
@@ -16266,7 +16733,7 @@
         <w:pStyle w:val="Descripcin"/>
         <w:jc w:val="center"/>
       </w:pPr>
-      <w:bookmarkStart w:id="93" w:name="_Toc164892874"/>
+      <w:bookmarkStart w:id="96" w:name="_Toc165116551"/>
       <w:r>
         <w:t xml:space="preserve">Fig </w:t>
       </w:r>
@@ -16283,7 +16750,7 @@
         <w:rPr>
           <w:noProof/>
         </w:rPr>
-        <w:t>29</w:t>
+        <w:t>30</w:t>
       </w:r>
       <w:r>
         <w:fldChar w:fldCharType="end"/>
@@ -16291,7 +16758,7 @@
       <w:r>
         <w:t xml:space="preserve"> Casos de uso del paciente.</w:t>
       </w:r>
-      <w:bookmarkEnd w:id="93"/>
+      <w:bookmarkEnd w:id="96"/>
     </w:p>
     <w:p>
       <w:pPr>
@@ -16301,11 +16768,11 @@
           <w:numId w:val="83"/>
         </w:numPr>
       </w:pPr>
-      <w:bookmarkStart w:id="94" w:name="_Toc164892841"/>
+      <w:bookmarkStart w:id="97" w:name="_Toc165116517"/>
       <w:r>
         <w:t>Casos de uso del especialista</w:t>
       </w:r>
-      <w:bookmarkEnd w:id="94"/>
+      <w:bookmarkEnd w:id="97"/>
     </w:p>
     <w:p>
       <w:pPr>
@@ -16333,7 +16800,7 @@
                     </pic:cNvPicPr>
                   </pic:nvPicPr>
                   <pic:blipFill rotWithShape="1">
-                    <a:blip r:embed="rId45">
+                    <a:blip r:embed="rId46">
                       <a:extLst>
                         <a:ext uri="{28A0092B-C50C-407E-A947-70E740481C1C}">
                           <a14:useLocalDpi xmlns:a14="http://schemas.microsoft.com/office/drawing/2010/main" val="0"/>
@@ -16373,7 +16840,7 @@
         <w:pStyle w:val="Descripcin"/>
         <w:jc w:val="center"/>
       </w:pPr>
-      <w:bookmarkStart w:id="95" w:name="_Toc164892875"/>
+      <w:bookmarkStart w:id="98" w:name="_Toc165116552"/>
       <w:r>
         <w:t xml:space="preserve">Fig </w:t>
       </w:r>
@@ -16390,7 +16857,7 @@
         <w:rPr>
           <w:noProof/>
         </w:rPr>
-        <w:t>30</w:t>
+        <w:t>31</w:t>
       </w:r>
       <w:r>
         <w:fldChar w:fldCharType="end"/>
@@ -16398,7 +16865,7 @@
       <w:r>
         <w:t xml:space="preserve"> Casos de uso del especialista</w:t>
       </w:r>
-      <w:bookmarkEnd w:id="95"/>
+      <w:bookmarkEnd w:id="98"/>
     </w:p>
     <w:p/>
     <w:p>
@@ -16415,12 +16882,12 @@
       <w:pPr>
         <w:pStyle w:val="Ttulo1"/>
       </w:pPr>
-      <w:bookmarkStart w:id="96" w:name="_Toc164892842"/>
+      <w:bookmarkStart w:id="99" w:name="_Toc165116518"/>
       <w:r>
         <w:lastRenderedPageBreak/>
         <w:t>MARCO PRÁCTICO</w:t>
       </w:r>
-      <w:bookmarkEnd w:id="96"/>
+      <w:bookmarkEnd w:id="99"/>
     </w:p>
     <w:p/>
     <w:p>
@@ -16437,12 +16904,12 @@
       <w:pPr>
         <w:pStyle w:val="Ttulo1"/>
       </w:pPr>
-      <w:bookmarkStart w:id="97" w:name="_Toc164892843"/>
+      <w:bookmarkStart w:id="100" w:name="_Toc165116519"/>
       <w:r>
         <w:lastRenderedPageBreak/>
         <w:t>CONCLUSIONES</w:t>
       </w:r>
-      <w:bookmarkEnd w:id="97"/>
+      <w:bookmarkEnd w:id="100"/>
     </w:p>
     <w:p/>
     <w:p>
@@ -16459,12 +16926,12 @@
       <w:pPr>
         <w:pStyle w:val="Ttulo1"/>
       </w:pPr>
-      <w:bookmarkStart w:id="98" w:name="_Toc164892844"/>
+      <w:bookmarkStart w:id="101" w:name="_Toc165116520"/>
       <w:r>
         <w:lastRenderedPageBreak/>
         <w:t>BIBLIOGRAFÍA</w:t>
       </w:r>
-      <w:bookmarkEnd w:id="98"/>
+      <w:bookmarkEnd w:id="101"/>
     </w:p>
     <w:p/>
     <w:p>
@@ -16481,12 +16948,12 @@
       <w:pPr>
         <w:pStyle w:val="Ttulo1"/>
       </w:pPr>
-      <w:bookmarkStart w:id="99" w:name="_Toc164892845"/>
+      <w:bookmarkStart w:id="102" w:name="_Toc165116521"/>
       <w:r>
         <w:lastRenderedPageBreak/>
         <w:t>WEBGRAFÍA</w:t>
       </w:r>
-      <w:bookmarkEnd w:id="99"/>
+      <w:bookmarkEnd w:id="102"/>
     </w:p>
     <w:p/>
     <w:sectPr>
@@ -27202,25 +27669,6 @@
 </file>
 
 <file path=customXml/item2.xml><?xml version="1.0" encoding="utf-8"?>
-<b:Sources xmlns:b="http://schemas.openxmlformats.org/officeDocument/2006/bibliography" xmlns="http://schemas.openxmlformats.org/officeDocument/2006/bibliography" SelectedStyle="\APASixthEditionOfficeOnline.xsl" StyleName="APA" Version="6"/>
-</file>
-
-<file path=customXml/item3.xml><?xml version="1.0" encoding="utf-8"?>
-<p:properties xmlns:p="http://schemas.microsoft.com/office/2006/metadata/properties" xmlns:xsi="http://www.w3.org/2001/XMLSchema-instance" xmlns:pc="http://schemas.microsoft.com/office/infopath/2007/PartnerControls">
-  <documentManagement/>
-</p:properties>
-</file>
-
-<file path=customXml/item4.xml><?xml version="1.0" encoding="utf-8"?>
-<?mso-contentType ?>
-<FormTemplates xmlns="http://schemas.microsoft.com/sharepoint/v3/contenttype/forms">
-  <Display>DocumentLibraryForm</Display>
-  <Edit>DocumentLibraryForm</Edit>
-  <New>DocumentLibraryForm</New>
-</FormTemplates>
-</file>
-
-<file path=customXml/item5.xml><?xml version="1.0" encoding="utf-8"?>
 <ct:contentTypeSchema xmlns:ct="http://schemas.microsoft.com/office/2006/metadata/contentType" xmlns:ma="http://schemas.microsoft.com/office/2006/metadata/properties/metaAttributes" ct:_="" ma:_="" ma:contentTypeName="Documento" ma:contentTypeID="0x0101002EE060F0FC4F6A4682BCF5C8E230ED49" ma:contentTypeVersion="8" ma:contentTypeDescription="Crear nuevo documento." ma:contentTypeScope="" ma:versionID="36dc8c06f00d0ea8307294c7c385ddb1">
   <xsd:schema xmlns:xsd="http://www.w3.org/2001/XMLSchema" xmlns:xs="http://www.w3.org/2001/XMLSchema" xmlns:p="http://schemas.microsoft.com/office/2006/metadata/properties" xmlns:ns3="7ed7fbe1-6021-438d-9944-01eac43ff81a" targetNamespace="http://schemas.microsoft.com/office/2006/metadata/properties" ma:root="true" ma:fieldsID="3981b19e225555beddf09f311c756994" ns3:_="">
     <xsd:import namespace="7ed7fbe1-6021-438d-9944-01eac43ff81a"/>
@@ -27390,6 +27838,25 @@
 </ct:contentTypeSchema>
 </file>
 
+<file path=customXml/item3.xml><?xml version="1.0" encoding="utf-8"?>
+<?mso-contentType ?>
+<FormTemplates xmlns="http://schemas.microsoft.com/sharepoint/v3/contenttype/forms">
+  <Display>DocumentLibraryForm</Display>
+  <Edit>DocumentLibraryForm</Edit>
+  <New>DocumentLibraryForm</New>
+</FormTemplates>
+</file>
+
+<file path=customXml/item4.xml><?xml version="1.0" encoding="utf-8"?>
+<p:properties xmlns:p="http://schemas.microsoft.com/office/2006/metadata/properties" xmlns:xsi="http://www.w3.org/2001/XMLSchema-instance" xmlns:pc="http://schemas.microsoft.com/office/infopath/2007/PartnerControls">
+  <documentManagement/>
+</p:properties>
+</file>
+
+<file path=customXml/item5.xml><?xml version="1.0" encoding="utf-8"?>
+<b:Sources xmlns:b="http://schemas.openxmlformats.org/officeDocument/2006/bibliography" xmlns="http://schemas.openxmlformats.org/officeDocument/2006/bibliography" SelectedStyle="\APASixthEditionOfficeOnline.xsl" StyleName="APA" Version="6"/>
+</file>
+
 <file path=customXml/itemProps1.xml><?xml version="1.0" encoding="utf-8"?>
 <ds:datastoreItem xmlns:ds="http://schemas.openxmlformats.org/officeDocument/2006/customXml" ds:itemID="{55AF091B-3C7A-41E3-B477-F2FDAA23CFDA}">
   <ds:schemaRefs>
@@ -27399,31 +27866,6 @@
 </file>
 
 <file path=customXml/itemProps2.xml><?xml version="1.0" encoding="utf-8"?>
-<ds:datastoreItem xmlns:ds="http://schemas.openxmlformats.org/officeDocument/2006/customXml" ds:itemID="{0BBBBDFB-6DB1-458E-A17D-800D91B68DDB}">
-  <ds:schemaRefs>
-    <ds:schemaRef ds:uri="http://schemas.openxmlformats.org/officeDocument/2006/bibliography"/>
-  </ds:schemaRefs>
-</ds:datastoreItem>
-</file>
-
-<file path=customXml/itemProps3.xml><?xml version="1.0" encoding="utf-8"?>
-<ds:datastoreItem xmlns:ds="http://schemas.openxmlformats.org/officeDocument/2006/customXml" ds:itemID="{08F98595-3D5F-440C-BECA-515B406CA9F4}">
-  <ds:schemaRefs>
-    <ds:schemaRef ds:uri="http://schemas.microsoft.com/office/2006/metadata/properties"/>
-    <ds:schemaRef ds:uri="http://schemas.microsoft.com/office/infopath/2007/PartnerControls"/>
-  </ds:schemaRefs>
-</ds:datastoreItem>
-</file>
-
-<file path=customXml/itemProps4.xml><?xml version="1.0" encoding="utf-8"?>
-<ds:datastoreItem xmlns:ds="http://schemas.openxmlformats.org/officeDocument/2006/customXml" ds:itemID="{3D78930C-687B-4815-8EF5-DDA8783F103B}">
-  <ds:schemaRefs>
-    <ds:schemaRef ds:uri="http://schemas.microsoft.com/sharepoint/v3/contenttype/forms"/>
-  </ds:schemaRefs>
-</ds:datastoreItem>
-</file>
-
-<file path=customXml/itemProps5.xml><?xml version="1.0" encoding="utf-8"?>
 <ds:datastoreItem xmlns:ds="http://schemas.openxmlformats.org/officeDocument/2006/customXml" ds:itemID="{24A7F254-A721-4F7F-AAA0-20056B40B298}">
   <ds:schemaRefs>
     <ds:schemaRef ds:uri="http://schemas.microsoft.com/office/2006/metadata/contentType"/>
@@ -27439,4 +27881,29 @@
     <ds:schemaRef ds:uri="http://schemas.microsoft.com/internal/obd"/>
   </ds:schemaRefs>
 </ds:datastoreItem>
+</file>
+
+<file path=customXml/itemProps3.xml><?xml version="1.0" encoding="utf-8"?>
+<ds:datastoreItem xmlns:ds="http://schemas.openxmlformats.org/officeDocument/2006/customXml" ds:itemID="{3D78930C-687B-4815-8EF5-DDA8783F103B}">
+  <ds:schemaRefs>
+    <ds:schemaRef ds:uri="http://schemas.microsoft.com/sharepoint/v3/contenttype/forms"/>
+  </ds:schemaRefs>
+</ds:datastoreItem>
+</file>
+
+<file path=customXml/itemProps4.xml><?xml version="1.0" encoding="utf-8"?>
+<ds:datastoreItem xmlns:ds="http://schemas.openxmlformats.org/officeDocument/2006/customXml" ds:itemID="{08F98595-3D5F-440C-BECA-515B406CA9F4}">
+  <ds:schemaRefs>
+    <ds:schemaRef ds:uri="http://schemas.microsoft.com/office/2006/metadata/properties"/>
+    <ds:schemaRef ds:uri="http://schemas.microsoft.com/office/infopath/2007/PartnerControls"/>
+  </ds:schemaRefs>
+</ds:datastoreItem>
+</file>
+
+<file path=customXml/itemProps5.xml><?xml version="1.0" encoding="utf-8"?>
+<ds:datastoreItem xmlns:ds="http://schemas.openxmlformats.org/officeDocument/2006/customXml" ds:itemID="{0BBBBDFB-6DB1-458E-A17D-800D91B68DDB}">
+  <ds:schemaRefs>
+    <ds:schemaRef ds:uri="http://schemas.openxmlformats.org/officeDocument/2006/bibliography"/>
+  </ds:schemaRefs>
+</ds:datastoreItem>
 </file>
</xml_diff>

<commit_message>
Documentación: Añadida SCSS como tecnología.
</commit_message>
<xml_diff>
--- a/docs/00-DocumentoFinal.docx
+++ b/docs/00-DocumentoFinal.docx
@@ -153,25 +153,7 @@
                                     <w:sz w:val="28"/>
                                     <w:szCs w:val="24"/>
                                   </w:rPr>
-                                  <w:t xml:space="preserve">TUTOR: Elkin </w:t>
-                                </w:r>
-                                <w:proofErr w:type="spellStart"/>
-                                <w:r>
-                                  <w:rPr>
-                                    <w:rFonts w:asciiTheme="minorHAnsi" w:hAnsiTheme="minorHAnsi" w:cstheme="minorHAnsi"/>
-                                    <w:sz w:val="28"/>
-                                    <w:szCs w:val="24"/>
-                                  </w:rPr>
-                                  <w:t>Guadilla</w:t>
-                                </w:r>
-                                <w:proofErr w:type="spellEnd"/>
-                                <w:r>
-                                  <w:rPr>
-                                    <w:rFonts w:asciiTheme="minorHAnsi" w:hAnsiTheme="minorHAnsi" w:cstheme="minorHAnsi"/>
-                                    <w:sz w:val="28"/>
-                                    <w:szCs w:val="24"/>
-                                  </w:rPr>
-                                  <w:t xml:space="preserve"> González</w:t>
+                                  <w:t>TUTOR: Elkin Guadilla González</w:t>
                                 </w:r>
                               </w:p>
                               <w:p>
@@ -332,25 +314,7 @@
                               <w:sz w:val="28"/>
                               <w:szCs w:val="24"/>
                             </w:rPr>
-                            <w:t xml:space="preserve">TUTOR: Elkin </w:t>
-                          </w:r>
-                          <w:proofErr w:type="spellStart"/>
-                          <w:r>
-                            <w:rPr>
-                              <w:rFonts w:asciiTheme="minorHAnsi" w:hAnsiTheme="minorHAnsi" w:cstheme="minorHAnsi"/>
-                              <w:sz w:val="28"/>
-                              <w:szCs w:val="24"/>
-                            </w:rPr>
-                            <w:t>Guadilla</w:t>
-                          </w:r>
-                          <w:proofErr w:type="spellEnd"/>
-                          <w:r>
-                            <w:rPr>
-                              <w:rFonts w:asciiTheme="minorHAnsi" w:hAnsiTheme="minorHAnsi" w:cstheme="minorHAnsi"/>
-                              <w:sz w:val="28"/>
-                              <w:szCs w:val="24"/>
-                            </w:rPr>
-                            <w:t xml:space="preserve"> González</w:t>
+                            <w:t>TUTOR: Elkin Guadilla González</w:t>
                           </w:r>
                         </w:p>
                         <w:p>
@@ -4228,7 +4192,7 @@
           <w14:ligatures w14:val="standardContextual"/>
         </w:rPr>
       </w:pPr>
-      <w:hyperlink w:anchor="_Toc165116474" w:history="1">
+      <w:hyperlink w:anchor="_Toc165152767" w:history="1">
         <w:r>
           <w:rPr>
             <w:rStyle w:val="Hipervnculo"/>
@@ -4256,7 +4220,7 @@
             <w:noProof/>
             <w:webHidden/>
           </w:rPr>
-          <w:instrText xml:space="preserve"> PAGEREF _Toc165116474 \h </w:instrText>
+          <w:instrText xml:space="preserve"> PAGEREF _Toc165152767 \h </w:instrText>
         </w:r>
         <w:r>
           <w:rPr>
@@ -4306,7 +4270,7 @@
           <w14:ligatures w14:val="standardContextual"/>
         </w:rPr>
       </w:pPr>
-      <w:hyperlink w:anchor="_Toc165116475" w:history="1">
+      <w:hyperlink w:anchor="_Toc165152768" w:history="1">
         <w:r>
           <w:rPr>
             <w:rStyle w:val="Hipervnculo"/>
@@ -4334,7 +4298,7 @@
             <w:noProof/>
             <w:webHidden/>
           </w:rPr>
-          <w:instrText xml:space="preserve"> PAGEREF _Toc165116475 \h </w:instrText>
+          <w:instrText xml:space="preserve"> PAGEREF _Toc165152768 \h </w:instrText>
         </w:r>
         <w:r>
           <w:rPr>
@@ -4384,7 +4348,7 @@
           <w14:ligatures w14:val="standardContextual"/>
         </w:rPr>
       </w:pPr>
-      <w:hyperlink w:anchor="_Toc165116476" w:history="1">
+      <w:hyperlink w:anchor="_Toc165152769" w:history="1">
         <w:r>
           <w:rPr>
             <w:rStyle w:val="Hipervnculo"/>
@@ -4412,7 +4376,7 @@
             <w:noProof/>
             <w:webHidden/>
           </w:rPr>
-          <w:instrText xml:space="preserve"> PAGEREF _Toc165116476 \h </w:instrText>
+          <w:instrText xml:space="preserve"> PAGEREF _Toc165152769 \h </w:instrText>
         </w:r>
         <w:r>
           <w:rPr>
@@ -4462,7 +4426,7 @@
           <w14:ligatures w14:val="standardContextual"/>
         </w:rPr>
       </w:pPr>
-      <w:hyperlink w:anchor="_Toc165116477" w:history="1">
+      <w:hyperlink w:anchor="_Toc165152770" w:history="1">
         <w:r>
           <w:rPr>
             <w:rStyle w:val="Hipervnculo"/>
@@ -4490,7 +4454,7 @@
             <w:noProof/>
             <w:webHidden/>
           </w:rPr>
-          <w:instrText xml:space="preserve"> PAGEREF _Toc165116477 \h </w:instrText>
+          <w:instrText xml:space="preserve"> PAGEREF _Toc165152770 \h </w:instrText>
         </w:r>
         <w:r>
           <w:rPr>
@@ -4540,7 +4504,7 @@
           <w14:ligatures w14:val="standardContextual"/>
         </w:rPr>
       </w:pPr>
-      <w:hyperlink w:anchor="_Toc165116478" w:history="1">
+      <w:hyperlink w:anchor="_Toc165152771" w:history="1">
         <w:r>
           <w:rPr>
             <w:rStyle w:val="Hipervnculo"/>
@@ -4567,7 +4531,7 @@
             <w:noProof/>
             <w:webHidden/>
           </w:rPr>
-          <w:instrText xml:space="preserve"> PAGEREF _Toc165116478 \h </w:instrText>
+          <w:instrText xml:space="preserve"> PAGEREF _Toc165152771 \h </w:instrText>
         </w:r>
         <w:r>
           <w:rPr>
@@ -4613,7 +4577,7 @@
           <w14:ligatures w14:val="standardContextual"/>
         </w:rPr>
       </w:pPr>
-      <w:hyperlink w:anchor="_Toc165116479" w:history="1">
+      <w:hyperlink w:anchor="_Toc165152772" w:history="1">
         <w:r>
           <w:rPr>
             <w:rStyle w:val="Hipervnculo"/>
@@ -4661,7 +4625,7 @@
             <w:noProof/>
             <w:webHidden/>
           </w:rPr>
-          <w:instrText xml:space="preserve"> PAGEREF _Toc165116479 \h </w:instrText>
+          <w:instrText xml:space="preserve"> PAGEREF _Toc165152772 \h </w:instrText>
         </w:r>
         <w:r>
           <w:rPr>
@@ -4707,7 +4671,7 @@
           <w14:ligatures w14:val="standardContextual"/>
         </w:rPr>
       </w:pPr>
-      <w:hyperlink w:anchor="_Toc165116480" w:history="1">
+      <w:hyperlink w:anchor="_Toc165152773" w:history="1">
         <w:r>
           <w:rPr>
             <w:rStyle w:val="Hipervnculo"/>
@@ -4755,7 +4719,7 @@
             <w:noProof/>
             <w:webHidden/>
           </w:rPr>
-          <w:instrText xml:space="preserve"> PAGEREF _Toc165116480 \h </w:instrText>
+          <w:instrText xml:space="preserve"> PAGEREF _Toc165152773 \h </w:instrText>
         </w:r>
         <w:r>
           <w:rPr>
@@ -4799,7 +4763,7 @@
           <w14:ligatures w14:val="standardContextual"/>
         </w:rPr>
       </w:pPr>
-      <w:hyperlink w:anchor="_Toc165116481" w:history="1">
+      <w:hyperlink w:anchor="_Toc165152774" w:history="1">
         <w:r>
           <w:rPr>
             <w:rStyle w:val="Hipervnculo"/>
@@ -4845,7 +4809,7 @@
             <w:noProof/>
             <w:webHidden/>
           </w:rPr>
-          <w:instrText xml:space="preserve"> PAGEREF _Toc165116481 \h </w:instrText>
+          <w:instrText xml:space="preserve"> PAGEREF _Toc165152774 \h </w:instrText>
         </w:r>
         <w:r>
           <w:rPr>
@@ -4889,7 +4853,7 @@
           <w14:ligatures w14:val="standardContextual"/>
         </w:rPr>
       </w:pPr>
-      <w:hyperlink w:anchor="_Toc165116482" w:history="1">
+      <w:hyperlink w:anchor="_Toc165152775" w:history="1">
         <w:r>
           <w:rPr>
             <w:rStyle w:val="Hipervnculo"/>
@@ -4935,7 +4899,7 @@
             <w:noProof/>
             <w:webHidden/>
           </w:rPr>
-          <w:instrText xml:space="preserve"> PAGEREF _Toc165116482 \h </w:instrText>
+          <w:instrText xml:space="preserve"> PAGEREF _Toc165152775 \h </w:instrText>
         </w:r>
         <w:r>
           <w:rPr>
@@ -4979,7 +4943,7 @@
           <w14:ligatures w14:val="standardContextual"/>
         </w:rPr>
       </w:pPr>
-      <w:hyperlink w:anchor="_Toc165116483" w:history="1">
+      <w:hyperlink w:anchor="_Toc165152776" w:history="1">
         <w:r>
           <w:rPr>
             <w:rStyle w:val="Hipervnculo"/>
@@ -5025,7 +4989,7 @@
             <w:noProof/>
             <w:webHidden/>
           </w:rPr>
-          <w:instrText xml:space="preserve"> PAGEREF _Toc165116483 \h </w:instrText>
+          <w:instrText xml:space="preserve"> PAGEREF _Toc165152776 \h </w:instrText>
         </w:r>
         <w:r>
           <w:rPr>
@@ -5069,7 +5033,7 @@
           <w14:ligatures w14:val="standardContextual"/>
         </w:rPr>
       </w:pPr>
-      <w:hyperlink w:anchor="_Toc165116484" w:history="1">
+      <w:hyperlink w:anchor="_Toc165152777" w:history="1">
         <w:r>
           <w:rPr>
             <w:rStyle w:val="Hipervnculo"/>
@@ -5115,7 +5079,7 @@
             <w:noProof/>
             <w:webHidden/>
           </w:rPr>
-          <w:instrText xml:space="preserve"> PAGEREF _Toc165116484 \h </w:instrText>
+          <w:instrText xml:space="preserve"> PAGEREF _Toc165152777 \h </w:instrText>
         </w:r>
         <w:r>
           <w:rPr>
@@ -5159,7 +5123,7 @@
           <w14:ligatures w14:val="standardContextual"/>
         </w:rPr>
       </w:pPr>
-      <w:hyperlink w:anchor="_Toc165116485" w:history="1">
+      <w:hyperlink w:anchor="_Toc165152778" w:history="1">
         <w:r>
           <w:rPr>
             <w:rStyle w:val="Hipervnculo"/>
@@ -5205,7 +5169,7 @@
             <w:noProof/>
             <w:webHidden/>
           </w:rPr>
-          <w:instrText xml:space="preserve"> PAGEREF _Toc165116485 \h </w:instrText>
+          <w:instrText xml:space="preserve"> PAGEREF _Toc165152778 \h </w:instrText>
         </w:r>
         <w:r>
           <w:rPr>
@@ -5249,7 +5213,7 @@
           <w14:ligatures w14:val="standardContextual"/>
         </w:rPr>
       </w:pPr>
-      <w:hyperlink w:anchor="_Toc165116486" w:history="1">
+      <w:hyperlink w:anchor="_Toc165152779" w:history="1">
         <w:r>
           <w:rPr>
             <w:rStyle w:val="Hipervnculo"/>
@@ -5295,7 +5259,7 @@
             <w:noProof/>
             <w:webHidden/>
           </w:rPr>
-          <w:instrText xml:space="preserve"> PAGEREF _Toc165116486 \h </w:instrText>
+          <w:instrText xml:space="preserve"> PAGEREF _Toc165152779 \h </w:instrText>
         </w:r>
         <w:r>
           <w:rPr>
@@ -5339,7 +5303,7 @@
           <w14:ligatures w14:val="standardContextual"/>
         </w:rPr>
       </w:pPr>
-      <w:hyperlink w:anchor="_Toc165116487" w:history="1">
+      <w:hyperlink w:anchor="_Toc165152780" w:history="1">
         <w:r>
           <w:rPr>
             <w:rStyle w:val="Hipervnculo"/>
@@ -5385,7 +5349,7 @@
             <w:noProof/>
             <w:webHidden/>
           </w:rPr>
-          <w:instrText xml:space="preserve"> PAGEREF _Toc165116487 \h </w:instrText>
+          <w:instrText xml:space="preserve"> PAGEREF _Toc165152780 \h </w:instrText>
         </w:r>
         <w:r>
           <w:rPr>
@@ -5429,7 +5393,7 @@
           <w14:ligatures w14:val="standardContextual"/>
         </w:rPr>
       </w:pPr>
-      <w:hyperlink w:anchor="_Toc165116488" w:history="1">
+      <w:hyperlink w:anchor="_Toc165152781" w:history="1">
         <w:r>
           <w:rPr>
             <w:rStyle w:val="Hipervnculo"/>
@@ -5475,7 +5439,7 @@
             <w:noProof/>
             <w:webHidden/>
           </w:rPr>
-          <w:instrText xml:space="preserve"> PAGEREF _Toc165116488 \h </w:instrText>
+          <w:instrText xml:space="preserve"> PAGEREF _Toc165152781 \h </w:instrText>
         </w:r>
         <w:r>
           <w:rPr>
@@ -5519,7 +5483,7 @@
           <w14:ligatures w14:val="standardContextual"/>
         </w:rPr>
       </w:pPr>
-      <w:hyperlink w:anchor="_Toc165116489" w:history="1">
+      <w:hyperlink w:anchor="_Toc165152782" w:history="1">
         <w:r>
           <w:rPr>
             <w:rStyle w:val="Hipervnculo"/>
@@ -5565,7 +5529,7 @@
             <w:noProof/>
             <w:webHidden/>
           </w:rPr>
-          <w:instrText xml:space="preserve"> PAGEREF _Toc165116489 \h </w:instrText>
+          <w:instrText xml:space="preserve"> PAGEREF _Toc165152782 \h </w:instrText>
         </w:r>
         <w:r>
           <w:rPr>
@@ -5609,7 +5573,7 @@
           <w14:ligatures w14:val="standardContextual"/>
         </w:rPr>
       </w:pPr>
-      <w:hyperlink w:anchor="_Toc165116490" w:history="1">
+      <w:hyperlink w:anchor="_Toc165152783" w:history="1">
         <w:r>
           <w:rPr>
             <w:rStyle w:val="Hipervnculo"/>
@@ -5655,7 +5619,7 @@
             <w:noProof/>
             <w:webHidden/>
           </w:rPr>
-          <w:instrText xml:space="preserve"> PAGEREF _Toc165116490 \h </w:instrText>
+          <w:instrText xml:space="preserve"> PAGEREF _Toc165152783 \h </w:instrText>
         </w:r>
         <w:r>
           <w:rPr>
@@ -5699,7 +5663,7 @@
           <w14:ligatures w14:val="standardContextual"/>
         </w:rPr>
       </w:pPr>
-      <w:hyperlink w:anchor="_Toc165116491" w:history="1">
+      <w:hyperlink w:anchor="_Toc165152784" w:history="1">
         <w:r>
           <w:rPr>
             <w:rStyle w:val="Hipervnculo"/>
@@ -5745,7 +5709,7 @@
             <w:noProof/>
             <w:webHidden/>
           </w:rPr>
-          <w:instrText xml:space="preserve"> PAGEREF _Toc165116491 \h </w:instrText>
+          <w:instrText xml:space="preserve"> PAGEREF _Toc165152784 \h </w:instrText>
         </w:r>
         <w:r>
           <w:rPr>
@@ -5789,7 +5753,7 @@
           <w14:ligatures w14:val="standardContextual"/>
         </w:rPr>
       </w:pPr>
-      <w:hyperlink w:anchor="_Toc165116492" w:history="1">
+      <w:hyperlink w:anchor="_Toc165152785" w:history="1">
         <w:r>
           <w:rPr>
             <w:rStyle w:val="Hipervnculo"/>
@@ -5835,7 +5799,7 @@
             <w:noProof/>
             <w:webHidden/>
           </w:rPr>
-          <w:instrText xml:space="preserve"> PAGEREF _Toc165116492 \h </w:instrText>
+          <w:instrText xml:space="preserve"> PAGEREF _Toc165152785 \h </w:instrText>
         </w:r>
         <w:r>
           <w:rPr>
@@ -5879,7 +5843,7 @@
           <w14:ligatures w14:val="standardContextual"/>
         </w:rPr>
       </w:pPr>
-      <w:hyperlink w:anchor="_Toc165116493" w:history="1">
+      <w:hyperlink w:anchor="_Toc165152786" w:history="1">
         <w:r>
           <w:rPr>
             <w:rStyle w:val="Hipervnculo"/>
@@ -5925,7 +5889,7 @@
             <w:noProof/>
             <w:webHidden/>
           </w:rPr>
-          <w:instrText xml:space="preserve"> PAGEREF _Toc165116493 \h </w:instrText>
+          <w:instrText xml:space="preserve"> PAGEREF _Toc165152786 \h </w:instrText>
         </w:r>
         <w:r>
           <w:rPr>
@@ -5969,7 +5933,7 @@
           <w14:ligatures w14:val="standardContextual"/>
         </w:rPr>
       </w:pPr>
-      <w:hyperlink w:anchor="_Toc165116494" w:history="1">
+      <w:hyperlink w:anchor="_Toc165152787" w:history="1">
         <w:r>
           <w:rPr>
             <w:rStyle w:val="Hipervnculo"/>
@@ -6015,7 +5979,7 @@
             <w:noProof/>
             <w:webHidden/>
           </w:rPr>
-          <w:instrText xml:space="preserve"> PAGEREF _Toc165116494 \h </w:instrText>
+          <w:instrText xml:space="preserve"> PAGEREF _Toc165152787 \h </w:instrText>
         </w:r>
         <w:r>
           <w:rPr>
@@ -6059,7 +6023,7 @@
           <w14:ligatures w14:val="standardContextual"/>
         </w:rPr>
       </w:pPr>
-      <w:hyperlink w:anchor="_Toc165116495" w:history="1">
+      <w:hyperlink w:anchor="_Toc165152788" w:history="1">
         <w:r>
           <w:rPr>
             <w:rStyle w:val="Hipervnculo"/>
@@ -6105,7 +6069,7 @@
             <w:noProof/>
             <w:webHidden/>
           </w:rPr>
-          <w:instrText xml:space="preserve"> PAGEREF _Toc165116495 \h </w:instrText>
+          <w:instrText xml:space="preserve"> PAGEREF _Toc165152788 \h </w:instrText>
         </w:r>
         <w:r>
           <w:rPr>
@@ -6151,7 +6115,7 @@
           <w14:ligatures w14:val="standardContextual"/>
         </w:rPr>
       </w:pPr>
-      <w:hyperlink w:anchor="_Toc165116496" w:history="1">
+      <w:hyperlink w:anchor="_Toc165152789" w:history="1">
         <w:r>
           <w:rPr>
             <w:rStyle w:val="Hipervnculo"/>
@@ -6199,7 +6163,7 @@
             <w:noProof/>
             <w:webHidden/>
           </w:rPr>
-          <w:instrText xml:space="preserve"> PAGEREF _Toc165116496 \h </w:instrText>
+          <w:instrText xml:space="preserve"> PAGEREF _Toc165152789 \h </w:instrText>
         </w:r>
         <w:r>
           <w:rPr>
@@ -6243,7 +6207,7 @@
           <w14:ligatures w14:val="standardContextual"/>
         </w:rPr>
       </w:pPr>
-      <w:hyperlink w:anchor="_Toc165116497" w:history="1">
+      <w:hyperlink w:anchor="_Toc165152790" w:history="1">
         <w:r>
           <w:rPr>
             <w:rStyle w:val="Hipervnculo"/>
@@ -6289,7 +6253,7 @@
             <w:noProof/>
             <w:webHidden/>
           </w:rPr>
-          <w:instrText xml:space="preserve"> PAGEREF _Toc165116497 \h </w:instrText>
+          <w:instrText xml:space="preserve"> PAGEREF _Toc165152790 \h </w:instrText>
         </w:r>
         <w:r>
           <w:rPr>
@@ -6333,7 +6297,7 @@
           <w14:ligatures w14:val="standardContextual"/>
         </w:rPr>
       </w:pPr>
-      <w:hyperlink w:anchor="_Toc165116498" w:history="1">
+      <w:hyperlink w:anchor="_Toc165152791" w:history="1">
         <w:r>
           <w:rPr>
             <w:rStyle w:val="Hipervnculo"/>
@@ -6379,7 +6343,7 @@
             <w:noProof/>
             <w:webHidden/>
           </w:rPr>
-          <w:instrText xml:space="preserve"> PAGEREF _Toc165116498 \h </w:instrText>
+          <w:instrText xml:space="preserve"> PAGEREF _Toc165152791 \h </w:instrText>
         </w:r>
         <w:r>
           <w:rPr>
@@ -6423,7 +6387,7 @@
           <w14:ligatures w14:val="standardContextual"/>
         </w:rPr>
       </w:pPr>
-      <w:hyperlink w:anchor="_Toc165116499" w:history="1">
+      <w:hyperlink w:anchor="_Toc165152792" w:history="1">
         <w:r>
           <w:rPr>
             <w:rStyle w:val="Hipervnculo"/>
@@ -6469,7 +6433,7 @@
             <w:noProof/>
             <w:webHidden/>
           </w:rPr>
-          <w:instrText xml:space="preserve"> PAGEREF _Toc165116499 \h </w:instrText>
+          <w:instrText xml:space="preserve"> PAGEREF _Toc165152792 \h </w:instrText>
         </w:r>
         <w:r>
           <w:rPr>
@@ -6513,7 +6477,7 @@
           <w14:ligatures w14:val="standardContextual"/>
         </w:rPr>
       </w:pPr>
-      <w:hyperlink w:anchor="_Toc165116500" w:history="1">
+      <w:hyperlink w:anchor="_Toc165152793" w:history="1">
         <w:r>
           <w:rPr>
             <w:rStyle w:val="Hipervnculo"/>
@@ -6559,7 +6523,7 @@
             <w:noProof/>
             <w:webHidden/>
           </w:rPr>
-          <w:instrText xml:space="preserve"> PAGEREF _Toc165116500 \h </w:instrText>
+          <w:instrText xml:space="preserve"> PAGEREF _Toc165152793 \h </w:instrText>
         </w:r>
         <w:r>
           <w:rPr>
@@ -6603,7 +6567,7 @@
           <w14:ligatures w14:val="standardContextual"/>
         </w:rPr>
       </w:pPr>
-      <w:hyperlink w:anchor="_Toc165116501" w:history="1">
+      <w:hyperlink w:anchor="_Toc165152794" w:history="1">
         <w:r>
           <w:rPr>
             <w:rStyle w:val="Hipervnculo"/>
@@ -6649,7 +6613,7 @@
             <w:noProof/>
             <w:webHidden/>
           </w:rPr>
-          <w:instrText xml:space="preserve"> PAGEREF _Toc165116501 \h </w:instrText>
+          <w:instrText xml:space="preserve"> PAGEREF _Toc165152794 \h </w:instrText>
         </w:r>
         <w:r>
           <w:rPr>
@@ -6693,7 +6657,7 @@
           <w14:ligatures w14:val="standardContextual"/>
         </w:rPr>
       </w:pPr>
-      <w:hyperlink w:anchor="_Toc165116502" w:history="1">
+      <w:hyperlink w:anchor="_Toc165152795" w:history="1">
         <w:r>
           <w:rPr>
             <w:rStyle w:val="Hipervnculo"/>
@@ -6739,7 +6703,7 @@
             <w:noProof/>
             <w:webHidden/>
           </w:rPr>
-          <w:instrText xml:space="preserve"> PAGEREF _Toc165116502 \h </w:instrText>
+          <w:instrText xml:space="preserve"> PAGEREF _Toc165152795 \h </w:instrText>
         </w:r>
         <w:r>
           <w:rPr>
@@ -6783,7 +6747,7 @@
           <w14:ligatures w14:val="standardContextual"/>
         </w:rPr>
       </w:pPr>
-      <w:hyperlink w:anchor="_Toc165116503" w:history="1">
+      <w:hyperlink w:anchor="_Toc165152796" w:history="1">
         <w:r>
           <w:rPr>
             <w:rStyle w:val="Hipervnculo"/>
@@ -6829,7 +6793,7 @@
             <w:noProof/>
             <w:webHidden/>
           </w:rPr>
-          <w:instrText xml:space="preserve"> PAGEREF _Toc165116503 \h </w:instrText>
+          <w:instrText xml:space="preserve"> PAGEREF _Toc165152796 \h </w:instrText>
         </w:r>
         <w:r>
           <w:rPr>
@@ -6873,7 +6837,7 @@
           <w14:ligatures w14:val="standardContextual"/>
         </w:rPr>
       </w:pPr>
-      <w:hyperlink w:anchor="_Toc165116504" w:history="1">
+      <w:hyperlink w:anchor="_Toc165152797" w:history="1">
         <w:r>
           <w:rPr>
             <w:rStyle w:val="Hipervnculo"/>
@@ -6919,7 +6883,7 @@
             <w:noProof/>
             <w:webHidden/>
           </w:rPr>
-          <w:instrText xml:space="preserve"> PAGEREF _Toc165116504 \h </w:instrText>
+          <w:instrText xml:space="preserve"> PAGEREF _Toc165152797 \h </w:instrText>
         </w:r>
         <w:r>
           <w:rPr>
@@ -6963,7 +6927,7 @@
           <w14:ligatures w14:val="standardContextual"/>
         </w:rPr>
       </w:pPr>
-      <w:hyperlink w:anchor="_Toc165116505" w:history="1">
+      <w:hyperlink w:anchor="_Toc165152798" w:history="1">
         <w:r>
           <w:rPr>
             <w:rStyle w:val="Hipervnculo"/>
@@ -7009,7 +6973,7 @@
             <w:noProof/>
             <w:webHidden/>
           </w:rPr>
-          <w:instrText xml:space="preserve"> PAGEREF _Toc165116505 \h </w:instrText>
+          <w:instrText xml:space="preserve"> PAGEREF _Toc165152798 \h </w:instrText>
         </w:r>
         <w:r>
           <w:rPr>
@@ -7053,7 +7017,7 @@
           <w14:ligatures w14:val="standardContextual"/>
         </w:rPr>
       </w:pPr>
-      <w:hyperlink w:anchor="_Toc165116506" w:history="1">
+      <w:hyperlink w:anchor="_Toc165152799" w:history="1">
         <w:r>
           <w:rPr>
             <w:rStyle w:val="Hipervnculo"/>
@@ -7111,7 +7075,7 @@
             <w:noProof/>
             <w:webHidden/>
           </w:rPr>
-          <w:instrText xml:space="preserve"> PAGEREF _Toc165116506 \h </w:instrText>
+          <w:instrText xml:space="preserve"> PAGEREF _Toc165152799 \h </w:instrText>
         </w:r>
         <w:r>
           <w:rPr>
@@ -7155,7 +7119,7 @@
           <w14:ligatures w14:val="standardContextual"/>
         </w:rPr>
       </w:pPr>
-      <w:hyperlink w:anchor="_Toc165116507" w:history="1">
+      <w:hyperlink w:anchor="_Toc165152800" w:history="1">
         <w:r>
           <w:rPr>
             <w:rStyle w:val="Hipervnculo"/>
@@ -7201,7 +7165,7 @@
             <w:noProof/>
             <w:webHidden/>
           </w:rPr>
-          <w:instrText xml:space="preserve"> PAGEREF _Toc165116507 \h </w:instrText>
+          <w:instrText xml:space="preserve"> PAGEREF _Toc165152800 \h </w:instrText>
         </w:r>
         <w:r>
           <w:rPr>
@@ -7245,23 +7209,42 @@
           <w14:ligatures w14:val="standardContextual"/>
         </w:rPr>
       </w:pPr>
-      <w:hyperlink w:anchor="_Toc165116508" w:history="1">
+      <w:hyperlink w:anchor="_Toc165152801" w:history="1">
         <w:r>
           <w:rPr>
             <w:rStyle w:val="Hipervnculo"/>
             <w:noProof/>
           </w:rPr>
-          <w:t>H. Handlebars.js</w:t>
-        </w:r>
-        <w:r>
-          <w:rPr>
-            <w:noProof/>
-            <w:webHidden/>
+          <w:t>L.</w:t>
+        </w:r>
+        <w:r>
+          <w:rPr>
+            <w:rFonts w:eastAsiaTheme="minorEastAsia" w:cstheme="minorBidi"/>
+            <w:noProof/>
+            <w:kern w:val="2"/>
+            <w:sz w:val="24"/>
+            <w:szCs w:val="24"/>
+            <w:lang w:eastAsia="es-ES"/>
+            <w14:ligatures w14:val="standardContextual"/>
           </w:rPr>
           <w:tab/>
         </w:r>
         <w:r>
           <w:rPr>
+            <w:rStyle w:val="Hipervnculo"/>
+            <w:noProof/>
+          </w:rPr>
+          <w:t>Handlebars.js</w:t>
+        </w:r>
+        <w:r>
+          <w:rPr>
+            <w:noProof/>
+            <w:webHidden/>
+          </w:rPr>
+          <w:tab/>
+        </w:r>
+        <w:r>
+          <w:rPr>
             <w:noProof/>
             <w:webHidden/>
           </w:rPr>
@@ -7272,7 +7255,106 @@
             <w:noProof/>
             <w:webHidden/>
           </w:rPr>
-          <w:instrText xml:space="preserve"> PAGEREF _Toc165116508 \h </w:instrText>
+          <w:instrText xml:space="preserve"> PAGEREF _Toc165152801 \h </w:instrText>
+        </w:r>
+        <w:r>
+          <w:rPr>
+            <w:noProof/>
+            <w:webHidden/>
+          </w:rPr>
+        </w:r>
+        <w:r>
+          <w:rPr>
+            <w:noProof/>
+            <w:webHidden/>
+          </w:rPr>
+          <w:fldChar w:fldCharType="separate"/>
+        </w:r>
+        <w:r>
+          <w:rPr>
+            <w:noProof/>
+            <w:webHidden/>
+          </w:rPr>
+          <w:t>25</w:t>
+        </w:r>
+        <w:r>
+          <w:rPr>
+            <w:noProof/>
+            <w:webHidden/>
+          </w:rPr>
+          <w:fldChar w:fldCharType="end"/>
+        </w:r>
+      </w:hyperlink>
+    </w:p>
+    <w:p>
+      <w:pPr>
+        <w:pStyle w:val="TDC3"/>
+        <w:rPr>
+          <w:rFonts w:eastAsiaTheme="minorEastAsia" w:cstheme="minorBidi"/>
+          <w:noProof/>
+          <w:kern w:val="2"/>
+          <w:sz w:val="24"/>
+          <w:szCs w:val="24"/>
+          <w:lang w:eastAsia="es-ES"/>
+          <w14:ligatures w14:val="standardContextual"/>
+        </w:rPr>
+      </w:pPr>
+      <w:hyperlink w:anchor="_Toc165152802" w:history="1">
+        <w:r>
+          <w:rPr>
+            <w:rStyle w:val="Hipervnculo"/>
+            <w:noProof/>
+          </w:rPr>
+          <w:t>M.</w:t>
+        </w:r>
+        <w:r>
+          <w:rPr>
+            <w:rFonts w:eastAsiaTheme="minorEastAsia" w:cstheme="minorBidi"/>
+            <w:noProof/>
+            <w:kern w:val="2"/>
+            <w:sz w:val="24"/>
+            <w:szCs w:val="24"/>
+            <w:lang w:eastAsia="es-ES"/>
+            <w14:ligatures w14:val="standardContextual"/>
+          </w:rPr>
+          <w:tab/>
+        </w:r>
+        <w:r>
+          <w:rPr>
+            <w:rStyle w:val="Hipervnculo"/>
+            <w:i/>
+            <w:iCs/>
+            <w:noProof/>
+          </w:rPr>
+          <w:t>Sassy Cascading StyleSheets</w:t>
+        </w:r>
+        <w:r>
+          <w:rPr>
+            <w:rStyle w:val="Hipervnculo"/>
+            <w:noProof/>
+          </w:rPr>
+          <w:t xml:space="preserve"> (SCSS)</w:t>
+        </w:r>
+        <w:r>
+          <w:rPr>
+            <w:noProof/>
+            <w:webHidden/>
+          </w:rPr>
+          <w:tab/>
+        </w:r>
+        <w:r>
+          <w:rPr>
+            <w:noProof/>
+            <w:webHidden/>
+          </w:rPr>
+          <w:fldChar w:fldCharType="begin"/>
+        </w:r>
+        <w:r>
+          <w:rPr>
+            <w:noProof/>
+            <w:webHidden/>
+          </w:rPr>
+          <w:instrText xml:space="preserve"> PAGEREF _Toc165152802 \h </w:instrText>
         </w:r>
         <w:r>
           <w:rPr>
@@ -7318,7 +7400,7 @@
           <w14:ligatures w14:val="standardContextual"/>
         </w:rPr>
       </w:pPr>
-      <w:hyperlink w:anchor="_Toc165116509" w:history="1">
+      <w:hyperlink w:anchor="_Toc165152803" w:history="1">
         <w:r>
           <w:rPr>
             <w:rStyle w:val="Hipervnculo"/>
@@ -7366,7 +7448,7 @@
             <w:noProof/>
             <w:webHidden/>
           </w:rPr>
-          <w:instrText xml:space="preserve"> PAGEREF _Toc165116509 \h </w:instrText>
+          <w:instrText xml:space="preserve"> PAGEREF _Toc165152803 \h </w:instrText>
         </w:r>
         <w:r>
           <w:rPr>
@@ -7410,7 +7492,7 @@
           <w14:ligatures w14:val="standardContextual"/>
         </w:rPr>
       </w:pPr>
-      <w:hyperlink w:anchor="_Toc165116510" w:history="1">
+      <w:hyperlink w:anchor="_Toc165152804" w:history="1">
         <w:r>
           <w:rPr>
             <w:rStyle w:val="Hipervnculo"/>
@@ -7456,7 +7538,7 @@
             <w:noProof/>
             <w:webHidden/>
           </w:rPr>
-          <w:instrText xml:space="preserve"> PAGEREF _Toc165116510 \h </w:instrText>
+          <w:instrText xml:space="preserve"> PAGEREF _Toc165152804 \h </w:instrText>
         </w:r>
         <w:r>
           <w:rPr>
@@ -7500,7 +7582,7 @@
           <w14:ligatures w14:val="standardContextual"/>
         </w:rPr>
       </w:pPr>
-      <w:hyperlink w:anchor="_Toc165116511" w:history="1">
+      <w:hyperlink w:anchor="_Toc165152805" w:history="1">
         <w:r>
           <w:rPr>
             <w:rStyle w:val="Hipervnculo"/>
@@ -7546,7 +7628,7 @@
             <w:noProof/>
             <w:webHidden/>
           </w:rPr>
-          <w:instrText xml:space="preserve"> PAGEREF _Toc165116511 \h </w:instrText>
+          <w:instrText xml:space="preserve"> PAGEREF _Toc165152805 \h </w:instrText>
         </w:r>
         <w:r>
           <w:rPr>
@@ -7592,7 +7674,7 @@
           <w14:ligatures w14:val="standardContextual"/>
         </w:rPr>
       </w:pPr>
-      <w:hyperlink w:anchor="_Toc165116512" w:history="1">
+      <w:hyperlink w:anchor="_Toc165152806" w:history="1">
         <w:r>
           <w:rPr>
             <w:rStyle w:val="Hipervnculo"/>
@@ -7640,7 +7722,7 @@
             <w:noProof/>
             <w:webHidden/>
           </w:rPr>
-          <w:instrText xml:space="preserve"> PAGEREF _Toc165116512 \h </w:instrText>
+          <w:instrText xml:space="preserve"> PAGEREF _Toc165152806 \h </w:instrText>
         </w:r>
         <w:r>
           <w:rPr>
@@ -7684,7 +7766,7 @@
           <w14:ligatures w14:val="standardContextual"/>
         </w:rPr>
       </w:pPr>
-      <w:hyperlink w:anchor="_Toc165116513" w:history="1">
+      <w:hyperlink w:anchor="_Toc165152807" w:history="1">
         <w:r>
           <w:rPr>
             <w:rStyle w:val="Hipervnculo"/>
@@ -7730,7 +7812,7 @@
             <w:noProof/>
             <w:webHidden/>
           </w:rPr>
-          <w:instrText xml:space="preserve"> PAGEREF _Toc165116513 \h </w:instrText>
+          <w:instrText xml:space="preserve"> PAGEREF _Toc165152807 \h </w:instrText>
         </w:r>
         <w:r>
           <w:rPr>
@@ -7774,7 +7856,7 @@
           <w14:ligatures w14:val="standardContextual"/>
         </w:rPr>
       </w:pPr>
-      <w:hyperlink w:anchor="_Toc165116514" w:history="1">
+      <w:hyperlink w:anchor="_Toc165152808" w:history="1">
         <w:r>
           <w:rPr>
             <w:rStyle w:val="Hipervnculo"/>
@@ -7820,7 +7902,7 @@
             <w:noProof/>
             <w:webHidden/>
           </w:rPr>
-          <w:instrText xml:space="preserve"> PAGEREF _Toc165116514 \h </w:instrText>
+          <w:instrText xml:space="preserve"> PAGEREF _Toc165152808 \h </w:instrText>
         </w:r>
         <w:r>
           <w:rPr>
@@ -7864,7 +7946,7 @@
           <w14:ligatures w14:val="standardContextual"/>
         </w:rPr>
       </w:pPr>
-      <w:hyperlink w:anchor="_Toc165116515" w:history="1">
+      <w:hyperlink w:anchor="_Toc165152809" w:history="1">
         <w:r>
           <w:rPr>
             <w:rStyle w:val="Hipervnculo"/>
@@ -7910,7 +7992,7 @@
             <w:noProof/>
             <w:webHidden/>
           </w:rPr>
-          <w:instrText xml:space="preserve"> PAGEREF _Toc165116515 \h </w:instrText>
+          <w:instrText xml:space="preserve"> PAGEREF _Toc165152809 \h </w:instrText>
         </w:r>
         <w:r>
           <w:rPr>
@@ -7954,7 +8036,7 @@
           <w14:ligatures w14:val="standardContextual"/>
         </w:rPr>
       </w:pPr>
-      <w:hyperlink w:anchor="_Toc165116516" w:history="1">
+      <w:hyperlink w:anchor="_Toc165152810" w:history="1">
         <w:r>
           <w:rPr>
             <w:rStyle w:val="Hipervnculo"/>
@@ -8000,7 +8082,7 @@
             <w:noProof/>
             <w:webHidden/>
           </w:rPr>
-          <w:instrText xml:space="preserve"> PAGEREF _Toc165116516 \h </w:instrText>
+          <w:instrText xml:space="preserve"> PAGEREF _Toc165152810 \h </w:instrText>
         </w:r>
         <w:r>
           <w:rPr>
@@ -8044,7 +8126,7 @@
           <w14:ligatures w14:val="standardContextual"/>
         </w:rPr>
       </w:pPr>
-      <w:hyperlink w:anchor="_Toc165116517" w:history="1">
+      <w:hyperlink w:anchor="_Toc165152811" w:history="1">
         <w:r>
           <w:rPr>
             <w:rStyle w:val="Hipervnculo"/>
@@ -8090,7 +8172,7 @@
             <w:noProof/>
             <w:webHidden/>
           </w:rPr>
-          <w:instrText xml:space="preserve"> PAGEREF _Toc165116517 \h </w:instrText>
+          <w:instrText xml:space="preserve"> PAGEREF _Toc165152811 \h </w:instrText>
         </w:r>
         <w:r>
           <w:rPr>
@@ -8140,7 +8222,7 @@
           <w14:ligatures w14:val="standardContextual"/>
         </w:rPr>
       </w:pPr>
-      <w:hyperlink w:anchor="_Toc165116518" w:history="1">
+      <w:hyperlink w:anchor="_Toc165152812" w:history="1">
         <w:r>
           <w:rPr>
             <w:rStyle w:val="Hipervnculo"/>
@@ -8167,7 +8249,7 @@
             <w:noProof/>
             <w:webHidden/>
           </w:rPr>
-          <w:instrText xml:space="preserve"> PAGEREF _Toc165116518 \h </w:instrText>
+          <w:instrText xml:space="preserve"> PAGEREF _Toc165152812 \h </w:instrText>
         </w:r>
         <w:r>
           <w:rPr>
@@ -8217,7 +8299,7 @@
           <w14:ligatures w14:val="standardContextual"/>
         </w:rPr>
       </w:pPr>
-      <w:hyperlink w:anchor="_Toc165116519" w:history="1">
+      <w:hyperlink w:anchor="_Toc165152813" w:history="1">
         <w:r>
           <w:rPr>
             <w:rStyle w:val="Hipervnculo"/>
@@ -8244,7 +8326,7 @@
             <w:noProof/>
             <w:webHidden/>
           </w:rPr>
-          <w:instrText xml:space="preserve"> PAGEREF _Toc165116519 \h </w:instrText>
+          <w:instrText xml:space="preserve"> PAGEREF _Toc165152813 \h </w:instrText>
         </w:r>
         <w:r>
           <w:rPr>
@@ -8294,7 +8376,7 @@
           <w14:ligatures w14:val="standardContextual"/>
         </w:rPr>
       </w:pPr>
-      <w:hyperlink w:anchor="_Toc165116520" w:history="1">
+      <w:hyperlink w:anchor="_Toc165152814" w:history="1">
         <w:r>
           <w:rPr>
             <w:rStyle w:val="Hipervnculo"/>
@@ -8321,7 +8403,7 @@
             <w:noProof/>
             <w:webHidden/>
           </w:rPr>
-          <w:instrText xml:space="preserve"> PAGEREF _Toc165116520 \h </w:instrText>
+          <w:instrText xml:space="preserve"> PAGEREF _Toc165152814 \h </w:instrText>
         </w:r>
         <w:r>
           <w:rPr>
@@ -8371,7 +8453,7 @@
           <w14:ligatures w14:val="standardContextual"/>
         </w:rPr>
       </w:pPr>
-      <w:hyperlink w:anchor="_Toc165116521" w:history="1">
+      <w:hyperlink w:anchor="_Toc165152815" w:history="1">
         <w:r>
           <w:rPr>
             <w:rStyle w:val="Hipervnculo"/>
@@ -8398,7 +8480,7 @@
             <w:noProof/>
             <w:webHidden/>
           </w:rPr>
-          <w:instrText xml:space="preserve"> PAGEREF _Toc165116521 \h </w:instrText>
+          <w:instrText xml:space="preserve"> PAGEREF _Toc165152815 \h </w:instrText>
         </w:r>
         <w:r>
           <w:rPr>
@@ -8542,7 +8624,7 @@
         </w:rPr>
         <w:fldChar w:fldCharType="separate"/>
       </w:r>
-      <w:hyperlink w:anchor="_Toc165116522" w:history="1">
+      <w:hyperlink w:anchor="_Toc165152816" w:history="1">
         <w:r>
           <w:rPr>
             <w:rStyle w:val="Hipervnculo"/>
@@ -8569,7 +8651,7 @@
             <w:noProof/>
             <w:webHidden/>
           </w:rPr>
-          <w:instrText xml:space="preserve"> PAGEREF _Toc165116522 \h </w:instrText>
+          <w:instrText xml:space="preserve"> PAGEREF _Toc165152816 \h </w:instrText>
         </w:r>
         <w:r>
           <w:rPr>
@@ -8589,7 +8671,7 @@
             <w:noProof/>
             <w:webHidden/>
           </w:rPr>
-          <w:t>10</w:t>
+          <w:t>11</w:t>
         </w:r>
         <w:r>
           <w:rPr>
@@ -8616,7 +8698,7 @@
           <w14:ligatures w14:val="standardContextual"/>
         </w:rPr>
       </w:pPr>
-      <w:hyperlink w:anchor="_Toc165116523" w:history="1">
+      <w:hyperlink w:anchor="_Toc165152817" w:history="1">
         <w:r>
           <w:rPr>
             <w:rStyle w:val="Hipervnculo"/>
@@ -8643,7 +8725,7 @@
             <w:noProof/>
             <w:webHidden/>
           </w:rPr>
-          <w:instrText xml:space="preserve"> PAGEREF _Toc165116523 \h </w:instrText>
+          <w:instrText xml:space="preserve"> PAGEREF _Toc165152817 \h </w:instrText>
         </w:r>
         <w:r>
           <w:rPr>
@@ -8663,7 +8745,7 @@
             <w:noProof/>
             <w:webHidden/>
           </w:rPr>
-          <w:t>11</w:t>
+          <w:t>12</w:t>
         </w:r>
         <w:r>
           <w:rPr>
@@ -8690,7 +8772,7 @@
           <w14:ligatures w14:val="standardContextual"/>
         </w:rPr>
       </w:pPr>
-      <w:hyperlink w:anchor="_Toc165116524" w:history="1">
+      <w:hyperlink w:anchor="_Toc165152818" w:history="1">
         <w:r>
           <w:rPr>
             <w:rStyle w:val="Hipervnculo"/>
@@ -8717,7 +8799,7 @@
             <w:noProof/>
             <w:webHidden/>
           </w:rPr>
-          <w:instrText xml:space="preserve"> PAGEREF _Toc165116524 \h </w:instrText>
+          <w:instrText xml:space="preserve"> PAGEREF _Toc165152818 \h </w:instrText>
         </w:r>
         <w:r>
           <w:rPr>
@@ -8737,7 +8819,7 @@
             <w:noProof/>
             <w:webHidden/>
           </w:rPr>
-          <w:t>12</w:t>
+          <w:t>13</w:t>
         </w:r>
         <w:r>
           <w:rPr>
@@ -8764,7 +8846,7 @@
           <w14:ligatures w14:val="standardContextual"/>
         </w:rPr>
       </w:pPr>
-      <w:hyperlink w:anchor="_Toc165116525" w:history="1">
+      <w:hyperlink w:anchor="_Toc165152819" w:history="1">
         <w:r>
           <w:rPr>
             <w:rStyle w:val="Hipervnculo"/>
@@ -8791,7 +8873,7 @@
             <w:noProof/>
             <w:webHidden/>
           </w:rPr>
-          <w:instrText xml:space="preserve"> PAGEREF _Toc165116525 \h </w:instrText>
+          <w:instrText xml:space="preserve"> PAGEREF _Toc165152819 \h </w:instrText>
         </w:r>
         <w:r>
           <w:rPr>
@@ -8811,7 +8893,7 @@
             <w:noProof/>
             <w:webHidden/>
           </w:rPr>
-          <w:t>13</w:t>
+          <w:t>14</w:t>
         </w:r>
         <w:r>
           <w:rPr>
@@ -8838,7 +8920,7 @@
           <w14:ligatures w14:val="standardContextual"/>
         </w:rPr>
       </w:pPr>
-      <w:hyperlink w:anchor="_Toc165116526" w:history="1">
+      <w:hyperlink w:anchor="_Toc165152820" w:history="1">
         <w:r>
           <w:rPr>
             <w:rStyle w:val="Hipervnculo"/>
@@ -8865,7 +8947,7 @@
             <w:noProof/>
             <w:webHidden/>
           </w:rPr>
-          <w:instrText xml:space="preserve"> PAGEREF _Toc165116526 \h </w:instrText>
+          <w:instrText xml:space="preserve"> PAGEREF _Toc165152820 \h </w:instrText>
         </w:r>
         <w:r>
           <w:rPr>
@@ -8885,7 +8967,7 @@
             <w:noProof/>
             <w:webHidden/>
           </w:rPr>
-          <w:t>14</w:t>
+          <w:t>15</w:t>
         </w:r>
         <w:r>
           <w:rPr>
@@ -8912,7 +8994,7 @@
           <w14:ligatures w14:val="standardContextual"/>
         </w:rPr>
       </w:pPr>
-      <w:hyperlink w:anchor="_Toc165116527" w:history="1">
+      <w:hyperlink w:anchor="_Toc165152821" w:history="1">
         <w:r>
           <w:rPr>
             <w:rStyle w:val="Hipervnculo"/>
@@ -8939,7 +9021,7 @@
             <w:noProof/>
             <w:webHidden/>
           </w:rPr>
-          <w:instrText xml:space="preserve"> PAGEREF _Toc165116527 \h </w:instrText>
+          <w:instrText xml:space="preserve"> PAGEREF _Toc165152821 \h </w:instrText>
         </w:r>
         <w:r>
           <w:rPr>
@@ -8959,7 +9041,7 @@
             <w:noProof/>
             <w:webHidden/>
           </w:rPr>
-          <w:t>14</w:t>
+          <w:t>15</w:t>
         </w:r>
         <w:r>
           <w:rPr>
@@ -8986,7 +9068,7 @@
           <w14:ligatures w14:val="standardContextual"/>
         </w:rPr>
       </w:pPr>
-      <w:hyperlink w:anchor="_Toc165116528" w:history="1">
+      <w:hyperlink w:anchor="_Toc165152822" w:history="1">
         <w:r>
           <w:rPr>
             <w:rStyle w:val="Hipervnculo"/>
@@ -9013,7 +9095,7 @@
             <w:noProof/>
             <w:webHidden/>
           </w:rPr>
-          <w:instrText xml:space="preserve"> PAGEREF _Toc165116528 \h </w:instrText>
+          <w:instrText xml:space="preserve"> PAGEREF _Toc165152822 \h </w:instrText>
         </w:r>
         <w:r>
           <w:rPr>
@@ -9033,7 +9115,7 @@
             <w:noProof/>
             <w:webHidden/>
           </w:rPr>
-          <w:t>15</w:t>
+          <w:t>16</w:t>
         </w:r>
         <w:r>
           <w:rPr>
@@ -9060,7 +9142,7 @@
           <w14:ligatures w14:val="standardContextual"/>
         </w:rPr>
       </w:pPr>
-      <w:hyperlink w:anchor="_Toc165116529" w:history="1">
+      <w:hyperlink w:anchor="_Toc165152823" w:history="1">
         <w:r>
           <w:rPr>
             <w:rStyle w:val="Hipervnculo"/>
@@ -9087,7 +9169,7 @@
             <w:noProof/>
             <w:webHidden/>
           </w:rPr>
-          <w:instrText xml:space="preserve"> PAGEREF _Toc165116529 \h </w:instrText>
+          <w:instrText xml:space="preserve"> PAGEREF _Toc165152823 \h </w:instrText>
         </w:r>
         <w:r>
           <w:rPr>
@@ -9107,7 +9189,7 @@
             <w:noProof/>
             <w:webHidden/>
           </w:rPr>
-          <w:t>16</w:t>
+          <w:t>17</w:t>
         </w:r>
         <w:r>
           <w:rPr>
@@ -9134,7 +9216,7 @@
           <w14:ligatures w14:val="standardContextual"/>
         </w:rPr>
       </w:pPr>
-      <w:hyperlink w:anchor="_Toc165116530" w:history="1">
+      <w:hyperlink w:anchor="_Toc165152824" w:history="1">
         <w:r>
           <w:rPr>
             <w:rStyle w:val="Hipervnculo"/>
@@ -9161,7 +9243,7 @@
             <w:noProof/>
             <w:webHidden/>
           </w:rPr>
-          <w:instrText xml:space="preserve"> PAGEREF _Toc165116530 \h </w:instrText>
+          <w:instrText xml:space="preserve"> PAGEREF _Toc165152824 \h </w:instrText>
         </w:r>
         <w:r>
           <w:rPr>
@@ -9181,7 +9263,7 @@
             <w:noProof/>
             <w:webHidden/>
           </w:rPr>
-          <w:t>17</w:t>
+          <w:t>18</w:t>
         </w:r>
         <w:r>
           <w:rPr>
@@ -9208,7 +9290,7 @@
           <w14:ligatures w14:val="standardContextual"/>
         </w:rPr>
       </w:pPr>
-      <w:hyperlink w:anchor="_Toc165116531" w:history="1">
+      <w:hyperlink w:anchor="_Toc165152825" w:history="1">
         <w:r>
           <w:rPr>
             <w:rStyle w:val="Hipervnculo"/>
@@ -9235,7 +9317,7 @@
             <w:noProof/>
             <w:webHidden/>
           </w:rPr>
-          <w:instrText xml:space="preserve"> PAGEREF _Toc165116531 \h </w:instrText>
+          <w:instrText xml:space="preserve"> PAGEREF _Toc165152825 \h </w:instrText>
         </w:r>
         <w:r>
           <w:rPr>
@@ -9255,7 +9337,7 @@
             <w:noProof/>
             <w:webHidden/>
           </w:rPr>
-          <w:t>18</w:t>
+          <w:t>19</w:t>
         </w:r>
         <w:r>
           <w:rPr>
@@ -9282,7 +9364,7 @@
           <w14:ligatures w14:val="standardContextual"/>
         </w:rPr>
       </w:pPr>
-      <w:hyperlink w:anchor="_Toc165116532" w:history="1">
+      <w:hyperlink w:anchor="_Toc165152826" w:history="1">
         <w:r>
           <w:rPr>
             <w:rStyle w:val="Hipervnculo"/>
@@ -9309,7 +9391,7 @@
             <w:noProof/>
             <w:webHidden/>
           </w:rPr>
-          <w:instrText xml:space="preserve"> PAGEREF _Toc165116532 \h </w:instrText>
+          <w:instrText xml:space="preserve"> PAGEREF _Toc165152826 \h </w:instrText>
         </w:r>
         <w:r>
           <w:rPr>
@@ -9329,7 +9411,7 @@
             <w:noProof/>
             <w:webHidden/>
           </w:rPr>
-          <w:t>19</w:t>
+          <w:t>20</w:t>
         </w:r>
         <w:r>
           <w:rPr>
@@ -9356,7 +9438,7 @@
           <w14:ligatures w14:val="standardContextual"/>
         </w:rPr>
       </w:pPr>
-      <w:hyperlink w:anchor="_Toc165116533" w:history="1">
+      <w:hyperlink w:anchor="_Toc165152827" w:history="1">
         <w:r>
           <w:rPr>
             <w:rStyle w:val="Hipervnculo"/>
@@ -9383,7 +9465,7 @@
             <w:noProof/>
             <w:webHidden/>
           </w:rPr>
-          <w:instrText xml:space="preserve"> PAGEREF _Toc165116533 \h </w:instrText>
+          <w:instrText xml:space="preserve"> PAGEREF _Toc165152827 \h </w:instrText>
         </w:r>
         <w:r>
           <w:rPr>
@@ -9403,7 +9485,7 @@
             <w:noProof/>
             <w:webHidden/>
           </w:rPr>
-          <w:t>20</w:t>
+          <w:t>21</w:t>
         </w:r>
         <w:r>
           <w:rPr>
@@ -9430,7 +9512,7 @@
           <w14:ligatures w14:val="standardContextual"/>
         </w:rPr>
       </w:pPr>
-      <w:hyperlink w:anchor="_Toc165116534" w:history="1">
+      <w:hyperlink w:anchor="_Toc165152828" w:history="1">
         <w:r>
           <w:rPr>
             <w:rStyle w:val="Hipervnculo"/>
@@ -9457,7 +9539,7 @@
             <w:noProof/>
             <w:webHidden/>
           </w:rPr>
-          <w:instrText xml:space="preserve"> PAGEREF _Toc165116534 \h </w:instrText>
+          <w:instrText xml:space="preserve"> PAGEREF _Toc165152828 \h </w:instrText>
         </w:r>
         <w:r>
           <w:rPr>
@@ -9477,7 +9559,7 @@
             <w:noProof/>
             <w:webHidden/>
           </w:rPr>
-          <w:t>21</w:t>
+          <w:t>22</w:t>
         </w:r>
         <w:r>
           <w:rPr>
@@ -9504,7 +9586,7 @@
           <w14:ligatures w14:val="standardContextual"/>
         </w:rPr>
       </w:pPr>
-      <w:hyperlink w:anchor="_Toc165116535" w:history="1">
+      <w:hyperlink w:anchor="_Toc165152829" w:history="1">
         <w:r>
           <w:rPr>
             <w:rStyle w:val="Hipervnculo"/>
@@ -9531,7 +9613,7 @@
             <w:noProof/>
             <w:webHidden/>
           </w:rPr>
-          <w:instrText xml:space="preserve"> PAGEREF _Toc165116535 \h </w:instrText>
+          <w:instrText xml:space="preserve"> PAGEREF _Toc165152829 \h </w:instrText>
         </w:r>
         <w:r>
           <w:rPr>
@@ -9551,7 +9633,7 @@
             <w:noProof/>
             <w:webHidden/>
           </w:rPr>
-          <w:t>21</w:t>
+          <w:t>22</w:t>
         </w:r>
         <w:r>
           <w:rPr>
@@ -9578,7 +9660,7 @@
           <w14:ligatures w14:val="standardContextual"/>
         </w:rPr>
       </w:pPr>
-      <w:hyperlink w:anchor="_Toc165116536" w:history="1">
+      <w:hyperlink w:anchor="_Toc165152830" w:history="1">
         <w:r>
           <w:rPr>
             <w:rStyle w:val="Hipervnculo"/>
@@ -9605,7 +9687,7 @@
             <w:noProof/>
             <w:webHidden/>
           </w:rPr>
-          <w:instrText xml:space="preserve"> PAGEREF _Toc165116536 \h </w:instrText>
+          <w:instrText xml:space="preserve"> PAGEREF _Toc165152830 \h </w:instrText>
         </w:r>
         <w:r>
           <w:rPr>
@@ -9625,7 +9707,7 @@
             <w:noProof/>
             <w:webHidden/>
           </w:rPr>
-          <w:t>22</w:t>
+          <w:t>23</w:t>
         </w:r>
         <w:r>
           <w:rPr>
@@ -9652,7 +9734,7 @@
           <w14:ligatures w14:val="standardContextual"/>
         </w:rPr>
       </w:pPr>
-      <w:hyperlink w:anchor="_Toc165116537" w:history="1">
+      <w:hyperlink w:anchor="_Toc165152831" w:history="1">
         <w:r>
           <w:rPr>
             <w:rStyle w:val="Hipervnculo"/>
@@ -9679,7 +9761,7 @@
             <w:noProof/>
             <w:webHidden/>
           </w:rPr>
-          <w:instrText xml:space="preserve"> PAGEREF _Toc165116537 \h </w:instrText>
+          <w:instrText xml:space="preserve"> PAGEREF _Toc165152831 \h </w:instrText>
         </w:r>
         <w:r>
           <w:rPr>
@@ -9699,7 +9781,7 @@
             <w:noProof/>
             <w:webHidden/>
           </w:rPr>
-          <w:t>22</w:t>
+          <w:t>23</w:t>
         </w:r>
         <w:r>
           <w:rPr>
@@ -9726,7 +9808,7 @@
           <w14:ligatures w14:val="standardContextual"/>
         </w:rPr>
       </w:pPr>
-      <w:hyperlink w:anchor="_Toc165116538" w:history="1">
+      <w:hyperlink w:anchor="_Toc165152832" w:history="1">
         <w:r>
           <w:rPr>
             <w:rStyle w:val="Hipervnculo"/>
@@ -9753,7 +9835,7 @@
             <w:noProof/>
             <w:webHidden/>
           </w:rPr>
-          <w:instrText xml:space="preserve"> PAGEREF _Toc165116538 \h </w:instrText>
+          <w:instrText xml:space="preserve"> PAGEREF _Toc165152832 \h </w:instrText>
         </w:r>
         <w:r>
           <w:rPr>
@@ -9773,7 +9855,7 @@
             <w:noProof/>
             <w:webHidden/>
           </w:rPr>
-          <w:t>22</w:t>
+          <w:t>23</w:t>
         </w:r>
         <w:r>
           <w:rPr>
@@ -9800,7 +9882,7 @@
           <w14:ligatures w14:val="standardContextual"/>
         </w:rPr>
       </w:pPr>
-      <w:hyperlink w:anchor="_Toc165116539" w:history="1">
+      <w:hyperlink w:anchor="_Toc165152833" w:history="1">
         <w:r>
           <w:rPr>
             <w:rStyle w:val="Hipervnculo"/>
@@ -9827,7 +9909,7 @@
             <w:noProof/>
             <w:webHidden/>
           </w:rPr>
-          <w:instrText xml:space="preserve"> PAGEREF _Toc165116539 \h </w:instrText>
+          <w:instrText xml:space="preserve"> PAGEREF _Toc165152833 \h </w:instrText>
         </w:r>
         <w:r>
           <w:rPr>
@@ -9847,7 +9929,7 @@
             <w:noProof/>
             <w:webHidden/>
           </w:rPr>
-          <w:t>23</w:t>
+          <w:t>24</w:t>
         </w:r>
         <w:r>
           <w:rPr>
@@ -9874,7 +9956,7 @@
           <w14:ligatures w14:val="standardContextual"/>
         </w:rPr>
       </w:pPr>
-      <w:hyperlink w:anchor="_Toc165116540" w:history="1">
+      <w:hyperlink w:anchor="_Toc165152834" w:history="1">
         <w:r>
           <w:rPr>
             <w:rStyle w:val="Hipervnculo"/>
@@ -9901,7 +9983,7 @@
             <w:noProof/>
             <w:webHidden/>
           </w:rPr>
-          <w:instrText xml:space="preserve"> PAGEREF _Toc165116540 \h </w:instrText>
+          <w:instrText xml:space="preserve"> PAGEREF _Toc165152834 \h </w:instrText>
         </w:r>
         <w:r>
           <w:rPr>
@@ -9921,7 +10003,7 @@
             <w:noProof/>
             <w:webHidden/>
           </w:rPr>
-          <w:t>23</w:t>
+          <w:t>24</w:t>
         </w:r>
         <w:r>
           <w:rPr>
@@ -9948,7 +10030,7 @@
           <w14:ligatures w14:val="standardContextual"/>
         </w:rPr>
       </w:pPr>
-      <w:hyperlink w:anchor="_Toc165116541" w:history="1">
+      <w:hyperlink w:anchor="_Toc165152835" w:history="1">
         <w:r>
           <w:rPr>
             <w:rStyle w:val="Hipervnculo"/>
@@ -9975,7 +10057,7 @@
             <w:noProof/>
             <w:webHidden/>
           </w:rPr>
-          <w:instrText xml:space="preserve"> PAGEREF _Toc165116541 \h </w:instrText>
+          <w:instrText xml:space="preserve"> PAGEREF _Toc165152835 \h </w:instrText>
         </w:r>
         <w:r>
           <w:rPr>
@@ -9995,7 +10077,7 @@
             <w:noProof/>
             <w:webHidden/>
           </w:rPr>
-          <w:t>24</w:t>
+          <w:t>25</w:t>
         </w:r>
         <w:r>
           <w:rPr>
@@ -10022,7 +10104,7 @@
           <w14:ligatures w14:val="standardContextual"/>
         </w:rPr>
       </w:pPr>
-      <w:hyperlink w:anchor="_Toc165116542" w:history="1">
+      <w:hyperlink w:anchor="_Toc165152836" w:history="1">
         <w:r>
           <w:rPr>
             <w:rStyle w:val="Hipervnculo"/>
@@ -10049,7 +10131,7 @@
             <w:noProof/>
             <w:webHidden/>
           </w:rPr>
-          <w:instrText xml:space="preserve"> PAGEREF _Toc165116542 \h </w:instrText>
+          <w:instrText xml:space="preserve"> PAGEREF _Toc165152836 \h </w:instrText>
         </w:r>
         <w:r>
           <w:rPr>
@@ -10069,7 +10151,7 @@
             <w:noProof/>
             <w:webHidden/>
           </w:rPr>
-          <w:t>24</w:t>
+          <w:t>25</w:t>
         </w:r>
         <w:r>
           <w:rPr>
@@ -10096,7 +10178,7 @@
           <w14:ligatures w14:val="standardContextual"/>
         </w:rPr>
       </w:pPr>
-      <w:hyperlink w:anchor="_Toc165116543" w:history="1">
+      <w:hyperlink w:anchor="_Toc165152837" w:history="1">
         <w:r>
           <w:rPr>
             <w:rStyle w:val="Hipervnculo"/>
@@ -10123,7 +10205,7 @@
             <w:noProof/>
             <w:webHidden/>
           </w:rPr>
-          <w:instrText xml:space="preserve"> PAGEREF _Toc165116543 \h </w:instrText>
+          <w:instrText xml:space="preserve"> PAGEREF _Toc165152837 \h </w:instrText>
         </w:r>
         <w:r>
           <w:rPr>
@@ -10143,7 +10225,7 @@
             <w:noProof/>
             <w:webHidden/>
           </w:rPr>
-          <w:t>24</w:t>
+          <w:t>25</w:t>
         </w:r>
         <w:r>
           <w:rPr>
@@ -10170,7 +10252,7 @@
           <w14:ligatures w14:val="standardContextual"/>
         </w:rPr>
       </w:pPr>
-      <w:hyperlink w:anchor="_Toc165116544" w:history="1">
+      <w:hyperlink w:anchor="_Toc165152838" w:history="1">
         <w:r>
           <w:rPr>
             <w:rStyle w:val="Hipervnculo"/>
@@ -10197,7 +10279,7 @@
             <w:noProof/>
             <w:webHidden/>
           </w:rPr>
-          <w:instrText xml:space="preserve"> PAGEREF _Toc165116544 \h </w:instrText>
+          <w:instrText xml:space="preserve"> PAGEREF _Toc165152838 \h </w:instrText>
         </w:r>
         <w:r>
           <w:rPr>
@@ -10217,7 +10299,7 @@
             <w:noProof/>
             <w:webHidden/>
           </w:rPr>
-          <w:t>25</w:t>
+          <w:t>26</w:t>
         </w:r>
         <w:r>
           <w:rPr>
@@ -10244,7 +10326,7 @@
           <w14:ligatures w14:val="standardContextual"/>
         </w:rPr>
       </w:pPr>
-      <w:hyperlink w:anchor="_Toc165116545" w:history="1">
+      <w:hyperlink w:anchor="_Toc165152839" w:history="1">
         <w:r>
           <w:rPr>
             <w:rStyle w:val="Hipervnculo"/>
@@ -10271,7 +10353,7 @@
             <w:noProof/>
             <w:webHidden/>
           </w:rPr>
-          <w:instrText xml:space="preserve"> PAGEREF _Toc165116545 \h </w:instrText>
+          <w:instrText xml:space="preserve"> PAGEREF _Toc165152839 \h </w:instrText>
         </w:r>
         <w:r>
           <w:rPr>
@@ -10291,7 +10373,7 @@
             <w:noProof/>
             <w:webHidden/>
           </w:rPr>
-          <w:t>25</w:t>
+          <w:t>26</w:t>
         </w:r>
         <w:r>
           <w:rPr>
@@ -10318,13 +10400,27 @@
           <w14:ligatures w14:val="standardContextual"/>
         </w:rPr>
       </w:pPr>
-      <w:hyperlink w:anchor="_Toc165116546" w:history="1">
+      <w:hyperlink w:anchor="_Toc165152840" w:history="1">
         <w:r>
           <w:rPr>
             <w:rStyle w:val="Hipervnculo"/>
             <w:noProof/>
           </w:rPr>
-          <w:t>Fig 25 Diagrama de entidad - relación (diagrama de Chen).</w:t>
+          <w:t>Fig 25 Lo</w:t>
+        </w:r>
+        <w:r>
+          <w:rPr>
+            <w:rStyle w:val="Hipervnculo"/>
+            <w:noProof/>
+          </w:rPr>
+          <w:t>g</w:t>
+        </w:r>
+        <w:r>
+          <w:rPr>
+            <w:rStyle w:val="Hipervnculo"/>
+            <w:noProof/>
+          </w:rPr>
+          <w:t>o de SASS-SCSS.</w:t>
         </w:r>
         <w:r>
           <w:rPr>
@@ -10345,7 +10441,7 @@
             <w:noProof/>
             <w:webHidden/>
           </w:rPr>
-          <w:instrText xml:space="preserve"> PAGEREF _Toc165116546 \h </w:instrText>
+          <w:instrText xml:space="preserve"> PAGEREF _Toc165152840 \h </w:instrText>
         </w:r>
         <w:r>
           <w:rPr>
@@ -10392,13 +10488,13 @@
           <w14:ligatures w14:val="standardContextual"/>
         </w:rPr>
       </w:pPr>
-      <w:hyperlink w:anchor="_Toc165116547" w:history="1">
+      <w:hyperlink w:anchor="_Toc165152841" w:history="1">
         <w:r>
           <w:rPr>
             <w:rStyle w:val="Hipervnculo"/>
             <w:noProof/>
           </w:rPr>
-          <w:t>Fig 26 Diagrama de entidad-relación (diagrama de estructura de datos).</w:t>
+          <w:t>Fig 26 Diagrama de entidad - relación (diagrama de Chen).</w:t>
         </w:r>
         <w:r>
           <w:rPr>
@@ -10419,7 +10515,7 @@
             <w:noProof/>
             <w:webHidden/>
           </w:rPr>
-          <w:instrText xml:space="preserve"> PAGEREF _Toc165116547 \h </w:instrText>
+          <w:instrText xml:space="preserve"> PAGEREF _Toc165152841 \h </w:instrText>
         </w:r>
         <w:r>
           <w:rPr>
@@ -10466,13 +10562,13 @@
           <w14:ligatures w14:val="standardContextual"/>
         </w:rPr>
       </w:pPr>
-      <w:hyperlink w:anchor="_Toc165116548" w:history="1">
+      <w:hyperlink w:anchor="_Toc165152842" w:history="1">
         <w:r>
           <w:rPr>
             <w:rStyle w:val="Hipervnculo"/>
             <w:noProof/>
           </w:rPr>
-          <w:t>Fig 27 Herencia de actores del diagrama de casos de uso.</w:t>
+          <w:t>Fig 27 Diagrama de entidad-relación (diagrama de estructura de datos).</w:t>
         </w:r>
         <w:r>
           <w:rPr>
@@ -10493,7 +10589,7 @@
             <w:noProof/>
             <w:webHidden/>
           </w:rPr>
-          <w:instrText xml:space="preserve"> PAGEREF _Toc165116548 \h </w:instrText>
+          <w:instrText xml:space="preserve"> PAGEREF _Toc165152842 \h </w:instrText>
         </w:r>
         <w:r>
           <w:rPr>
@@ -10540,13 +10636,13 @@
           <w14:ligatures w14:val="standardContextual"/>
         </w:rPr>
       </w:pPr>
-      <w:hyperlink w:anchor="_Toc165116549" w:history="1">
+      <w:hyperlink w:anchor="_Toc165152843" w:history="1">
         <w:r>
           <w:rPr>
             <w:rStyle w:val="Hipervnculo"/>
             <w:noProof/>
           </w:rPr>
-          <w:t>Fig 28 Diagrama de casos de uso del usuario.</w:t>
+          <w:t>Fig 28 Herencia de actores del diagrama de casos de uso.</w:t>
         </w:r>
         <w:r>
           <w:rPr>
@@ -10567,7 +10663,7 @@
             <w:noProof/>
             <w:webHidden/>
           </w:rPr>
-          <w:instrText xml:space="preserve"> PAGEREF _Toc165116549 \h </w:instrText>
+          <w:instrText xml:space="preserve"> PAGEREF _Toc165152843 \h </w:instrText>
         </w:r>
         <w:r>
           <w:rPr>
@@ -10587,7 +10683,7 @@
             <w:noProof/>
             <w:webHidden/>
           </w:rPr>
-          <w:t>28</w:t>
+          <w:t>29</w:t>
         </w:r>
         <w:r>
           <w:rPr>
@@ -10614,13 +10710,13 @@
           <w14:ligatures w14:val="standardContextual"/>
         </w:rPr>
       </w:pPr>
-      <w:hyperlink w:anchor="_Toc165116550" w:history="1">
+      <w:hyperlink w:anchor="_Toc165152844" w:history="1">
         <w:r>
           <w:rPr>
             <w:rStyle w:val="Hipervnculo"/>
             <w:noProof/>
           </w:rPr>
-          <w:t>Fig 29 Diagrama de casos de uso del administrador.</w:t>
+          <w:t>Fig 29 Diagrama de casos de uso del usuario.</w:t>
         </w:r>
         <w:r>
           <w:rPr>
@@ -10641,7 +10737,7 @@
             <w:noProof/>
             <w:webHidden/>
           </w:rPr>
-          <w:instrText xml:space="preserve"> PAGEREF _Toc165116550 \h </w:instrText>
+          <w:instrText xml:space="preserve"> PAGEREF _Toc165152844 \h </w:instrText>
         </w:r>
         <w:r>
           <w:rPr>
@@ -10688,13 +10784,13 @@
           <w14:ligatures w14:val="standardContextual"/>
         </w:rPr>
       </w:pPr>
-      <w:hyperlink w:anchor="_Toc165116551" w:history="1">
+      <w:hyperlink w:anchor="_Toc165152845" w:history="1">
         <w:r>
           <w:rPr>
             <w:rStyle w:val="Hipervnculo"/>
             <w:noProof/>
           </w:rPr>
-          <w:t>Fig 30 Casos de uso del paciente.</w:t>
+          <w:t>Fig 30 Diagrama de casos de uso del administrador.</w:t>
         </w:r>
         <w:r>
           <w:rPr>
@@ -10715,7 +10811,7 @@
             <w:noProof/>
             <w:webHidden/>
           </w:rPr>
-          <w:instrText xml:space="preserve"> PAGEREF _Toc165116551 \h </w:instrText>
+          <w:instrText xml:space="preserve"> PAGEREF _Toc165152845 \h </w:instrText>
         </w:r>
         <w:r>
           <w:rPr>
@@ -10735,7 +10831,7 @@
             <w:noProof/>
             <w:webHidden/>
           </w:rPr>
-          <w:t>29</w:t>
+          <w:t>30</w:t>
         </w:r>
         <w:r>
           <w:rPr>
@@ -10762,13 +10858,13 @@
           <w14:ligatures w14:val="standardContextual"/>
         </w:rPr>
       </w:pPr>
-      <w:hyperlink w:anchor="_Toc165116552" w:history="1">
+      <w:hyperlink w:anchor="_Toc165152846" w:history="1">
         <w:r>
           <w:rPr>
             <w:rStyle w:val="Hipervnculo"/>
             <w:noProof/>
           </w:rPr>
-          <w:t>Fig 31 Casos de uso del especialista</w:t>
+          <w:t>Fig 31 Casos de uso del paciente.</w:t>
         </w:r>
         <w:r>
           <w:rPr>
@@ -10789,7 +10885,7 @@
             <w:noProof/>
             <w:webHidden/>
           </w:rPr>
-          <w:instrText xml:space="preserve"> PAGEREF _Toc165116552 \h </w:instrText>
+          <w:instrText xml:space="preserve"> PAGEREF _Toc165152846 \h </w:instrText>
         </w:r>
         <w:r>
           <w:rPr>
@@ -10809,7 +10905,81 @@
             <w:noProof/>
             <w:webHidden/>
           </w:rPr>
-          <w:t>29</w:t>
+          <w:t>30</w:t>
+        </w:r>
+        <w:r>
+          <w:rPr>
+            <w:noProof/>
+            <w:webHidden/>
+          </w:rPr>
+          <w:fldChar w:fldCharType="end"/>
+        </w:r>
+      </w:hyperlink>
+    </w:p>
+    <w:p>
+      <w:pPr>
+        <w:pStyle w:val="Tabladeilustraciones"/>
+        <w:tabs>
+          <w:tab w:val="right" w:leader="dot" w:pos="8210"/>
+        </w:tabs>
+        <w:rPr>
+          <w:rFonts w:asciiTheme="minorHAnsi" w:eastAsiaTheme="minorEastAsia" w:hAnsiTheme="minorHAnsi"/>
+          <w:noProof/>
+          <w:kern w:val="2"/>
+          <w:sz w:val="24"/>
+          <w:szCs w:val="24"/>
+          <w:lang w:eastAsia="es-ES"/>
+          <w14:ligatures w14:val="standardContextual"/>
+        </w:rPr>
+      </w:pPr>
+      <w:hyperlink w:anchor="_Toc165152847" w:history="1">
+        <w:r>
+          <w:rPr>
+            <w:rStyle w:val="Hipervnculo"/>
+            <w:noProof/>
+          </w:rPr>
+          <w:t>Fig 32 Casos de uso del especialista</w:t>
+        </w:r>
+        <w:r>
+          <w:rPr>
+            <w:noProof/>
+            <w:webHidden/>
+          </w:rPr>
+          <w:tab/>
+        </w:r>
+        <w:r>
+          <w:rPr>
+            <w:noProof/>
+            <w:webHidden/>
+          </w:rPr>
+          <w:fldChar w:fldCharType="begin"/>
+        </w:r>
+        <w:r>
+          <w:rPr>
+            <w:noProof/>
+            <w:webHidden/>
+          </w:rPr>
+          <w:instrText xml:space="preserve"> PAGEREF _Toc165152847 \h </w:instrText>
+        </w:r>
+        <w:r>
+          <w:rPr>
+            <w:noProof/>
+            <w:webHidden/>
+          </w:rPr>
+        </w:r>
+        <w:r>
+          <w:rPr>
+            <w:noProof/>
+            <w:webHidden/>
+          </w:rPr>
+          <w:fldChar w:fldCharType="separate"/>
+        </w:r>
+        <w:r>
+          <w:rPr>
+            <w:noProof/>
+            <w:webHidden/>
+          </w:rPr>
+          <w:t>30</w:t>
         </w:r>
         <w:r>
           <w:rPr>
@@ -10853,7 +11023,7 @@
         </w:rPr>
       </w:pPr>
       <w:bookmarkStart w:id="1" w:name="_Toc163914016"/>
-      <w:bookmarkStart w:id="2" w:name="_Toc165116474"/>
+      <w:bookmarkStart w:id="2" w:name="_Toc165152767"/>
       <w:r>
         <w:rPr>
           <w:lang w:eastAsia="es-ES"/>
@@ -10900,7 +11070,7 @@
         </w:rPr>
       </w:pPr>
       <w:bookmarkStart w:id="3" w:name="_Toc163914017"/>
-      <w:bookmarkStart w:id="4" w:name="_Toc165116475"/>
+      <w:bookmarkStart w:id="4" w:name="_Toc165152768"/>
       <w:r>
         <w:rPr>
           <w:lang w:eastAsia="es-ES"/>
@@ -10947,7 +11117,7 @@
         </w:rPr>
       </w:pPr>
       <w:bookmarkStart w:id="5" w:name="_Toc163914018"/>
-      <w:bookmarkStart w:id="6" w:name="_Toc165116476"/>
+      <w:bookmarkStart w:id="6" w:name="_Toc165152769"/>
       <w:r>
         <w:rPr>
           <w:lang w:eastAsia="es-ES"/>
@@ -11007,7 +11177,7 @@
         </w:rPr>
       </w:pPr>
       <w:bookmarkStart w:id="7" w:name="_Toc163914019"/>
-      <w:bookmarkStart w:id="8" w:name="_Toc165116477"/>
+      <w:bookmarkStart w:id="8" w:name="_Toc165152770"/>
       <w:r>
         <w:rPr>
           <w:lang w:eastAsia="es-ES"/>
@@ -11022,11 +11192,9 @@
       <w:r>
         <w:t xml:space="preserve">El objetivo final de cara a la presentación proyecto será crear una aplicación web que permita a un paciente solicitar cita con su especialista, así como poder visualizar los informes resultantes de las citas. No obstante, el objetivo final de la aplicación avanza más allá de la presentación al estar previsto un desarrollo posterior que aporte a la aplicación nuevas funcionalidades tales como chat, registro de alergias conocidas, posibilidad de realizar </w:t>
       </w:r>
-      <w:proofErr w:type="spellStart"/>
-      <w:r>
-        <w:t>videoconsultas</w:t>
-      </w:r>
-      <w:proofErr w:type="spellEnd"/>
+      <w:r>
+        <w:t>consultas por videoconferencia</w:t>
+      </w:r>
       <w:r>
         <w:t>, etc.</w:t>
       </w:r>
@@ -11162,7 +11330,7 @@
         <w:pStyle w:val="Ttulo1"/>
       </w:pPr>
       <w:bookmarkStart w:id="9" w:name="_Toc163914020"/>
-      <w:bookmarkStart w:id="10" w:name="_Toc165116478"/>
+      <w:bookmarkStart w:id="10" w:name="_Toc165152771"/>
       <w:r>
         <w:lastRenderedPageBreak/>
         <w:t>ALCANCE DEL PROYECTO</w:t>
@@ -11180,7 +11348,7 @@
         <w:ind w:left="426" w:hanging="426"/>
       </w:pPr>
       <w:bookmarkStart w:id="11" w:name="_Toc163914021"/>
-      <w:bookmarkStart w:id="12" w:name="_Toc165116479"/>
+      <w:bookmarkStart w:id="12" w:name="_Toc165152772"/>
       <w:r>
         <w:t>REQUISITOS FUNCIONALES Y NO FUNCIONALES</w:t>
       </w:r>
@@ -11376,7 +11544,6 @@
       <w:r>
         <w:t xml:space="preserve">El desarrollo se realizará utilizando los </w:t>
       </w:r>
-      <w:proofErr w:type="spellStart"/>
       <w:r>
         <w:rPr>
           <w:i/>
@@ -11384,7 +11551,6 @@
         </w:rPr>
         <w:t>frameworks</w:t>
       </w:r>
-      <w:proofErr w:type="spellEnd"/>
       <w:r>
         <w:t xml:space="preserve"> de Angular para toda la lógica relativa al front-end y de </w:t>
       </w:r>
@@ -11394,7 +11560,6 @@
       <w:r>
         <w:t xml:space="preserve"> para la lógica relativa el </w:t>
       </w:r>
-      <w:proofErr w:type="spellStart"/>
       <w:r>
         <w:rPr>
           <w:i/>
@@ -11402,7 +11567,6 @@
         </w:rPr>
         <w:t>backend</w:t>
       </w:r>
-      <w:proofErr w:type="spellEnd"/>
       <w:r>
         <w:t>.</w:t>
       </w:r>
@@ -11428,15 +11592,7 @@
         </w:numPr>
       </w:pPr>
       <w:r>
-        <w:t xml:space="preserve">La interfaz debe ser responsiva pudiéndose adaptar a monitores, </w:t>
-      </w:r>
-      <w:proofErr w:type="spellStart"/>
-      <w:r>
-        <w:t>tablets</w:t>
-      </w:r>
-      <w:proofErr w:type="spellEnd"/>
-      <w:r>
-        <w:t xml:space="preserve"> y móviles.</w:t>
+        <w:t>La interfaz debe ser responsiva pudiéndose adaptar a monitores, tablets y móviles.</w:t>
       </w:r>
     </w:p>
     <w:p>
@@ -11528,7 +11684,7 @@
         <w:ind w:left="426" w:hanging="426"/>
       </w:pPr>
       <w:bookmarkStart w:id="13" w:name="_Toc163914022"/>
-      <w:bookmarkStart w:id="14" w:name="_Toc165116480"/>
+      <w:bookmarkStart w:id="14" w:name="_Toc165152773"/>
       <w:r>
         <w:lastRenderedPageBreak/>
         <w:t>PROTOTIPO / MOCKUP</w:t>
@@ -11545,7 +11701,7 @@
         </w:numPr>
       </w:pPr>
       <w:bookmarkStart w:id="15" w:name="_Toc163914023"/>
-      <w:bookmarkStart w:id="16" w:name="_Toc165116481"/>
+      <w:bookmarkStart w:id="16" w:name="_Toc165152774"/>
       <w:r>
         <w:t>Navegación a través de la barra de navegación</w:t>
       </w:r>
@@ -11616,7 +11772,7 @@
           <w:docGrid w:linePitch="360"/>
         </w:sectPr>
       </w:pPr>
-      <w:bookmarkStart w:id="17" w:name="_Toc165116522"/>
+      <w:bookmarkStart w:id="17" w:name="_Toc165152816"/>
       <w:r>
         <w:t xml:space="preserve">Fig </w:t>
       </w:r>
@@ -11652,7 +11808,7 @@
         </w:numPr>
       </w:pPr>
       <w:bookmarkStart w:id="18" w:name="_Toc163914024"/>
-      <w:bookmarkStart w:id="19" w:name="_Toc165116482"/>
+      <w:bookmarkStart w:id="19" w:name="_Toc165152775"/>
       <w:r>
         <w:lastRenderedPageBreak/>
         <w:t>Mi Espacio - Rol Administrador</w:t>
@@ -11668,7 +11824,7 @@
           <w:numId w:val="77"/>
         </w:numPr>
       </w:pPr>
-      <w:bookmarkStart w:id="20" w:name="_Toc165116483"/>
+      <w:bookmarkStart w:id="20" w:name="_Toc165152776"/>
       <w:r>
         <w:t>Gestión de usuarios</w:t>
       </w:r>
@@ -11724,7 +11880,7 @@
         <w:pStyle w:val="Descripcin"/>
         <w:jc w:val="center"/>
       </w:pPr>
-      <w:bookmarkStart w:id="21" w:name="_Toc165116523"/>
+      <w:bookmarkStart w:id="21" w:name="_Toc165152817"/>
       <w:r>
         <w:t xml:space="preserve">Fig </w:t>
       </w:r>
@@ -11764,7 +11920,7 @@
           <w:numId w:val="77"/>
         </w:numPr>
       </w:pPr>
-      <w:bookmarkStart w:id="22" w:name="_Toc165116484"/>
+      <w:bookmarkStart w:id="22" w:name="_Toc165152777"/>
       <w:r>
         <w:lastRenderedPageBreak/>
         <w:t>Gestión de especialidades</w:t>
@@ -11821,7 +11977,7 @@
         <w:pStyle w:val="Descripcin"/>
         <w:jc w:val="center"/>
       </w:pPr>
-      <w:bookmarkStart w:id="23" w:name="_Toc165116524"/>
+      <w:bookmarkStart w:id="23" w:name="_Toc165152818"/>
       <w:r>
         <w:t xml:space="preserve">Fig </w:t>
       </w:r>
@@ -11861,7 +12017,7 @@
           <w:numId w:val="77"/>
         </w:numPr>
       </w:pPr>
-      <w:bookmarkStart w:id="24" w:name="_Toc165116485"/>
+      <w:bookmarkStart w:id="24" w:name="_Toc165152778"/>
       <w:r>
         <w:lastRenderedPageBreak/>
         <w:t>Gestión de especialistas</w:t>
@@ -11918,7 +12074,7 @@
         <w:pStyle w:val="Descripcin"/>
         <w:jc w:val="center"/>
       </w:pPr>
-      <w:bookmarkStart w:id="25" w:name="_Toc165116525"/>
+      <w:bookmarkStart w:id="25" w:name="_Toc165152819"/>
       <w:r>
         <w:t xml:space="preserve">Fig </w:t>
       </w:r>
@@ -11959,7 +12115,7 @@
         </w:numPr>
       </w:pPr>
       <w:bookmarkStart w:id="26" w:name="_Toc163914025"/>
-      <w:bookmarkStart w:id="27" w:name="_Toc165116486"/>
+      <w:bookmarkStart w:id="27" w:name="_Toc165152779"/>
       <w:r>
         <w:lastRenderedPageBreak/>
         <w:t>Mi Espacio - Rol Especialista</w:t>
@@ -11975,7 +12131,7 @@
           <w:numId w:val="78"/>
         </w:numPr>
       </w:pPr>
-      <w:bookmarkStart w:id="28" w:name="_Toc165116487"/>
+      <w:bookmarkStart w:id="28" w:name="_Toc165152780"/>
       <w:r>
         <w:t>Consultar agenda diaria</w:t>
       </w:r>
@@ -12032,7 +12188,7 @@
         <w:pStyle w:val="Descripcin"/>
         <w:jc w:val="center"/>
       </w:pPr>
-      <w:bookmarkStart w:id="29" w:name="_Toc165116526"/>
+      <w:bookmarkStart w:id="29" w:name="_Toc165152820"/>
       <w:r>
         <w:t xml:space="preserve">Fig </w:t>
       </w:r>
@@ -12067,7 +12223,7 @@
           <w:numId w:val="78"/>
         </w:numPr>
       </w:pPr>
-      <w:bookmarkStart w:id="30" w:name="_Toc165116488"/>
+      <w:bookmarkStart w:id="30" w:name="_Toc165152781"/>
       <w:r>
         <w:t>Gestión historia clínica - Medicación</w:t>
       </w:r>
@@ -12124,7 +12280,7 @@
         <w:pStyle w:val="Descripcin"/>
         <w:jc w:val="center"/>
       </w:pPr>
-      <w:bookmarkStart w:id="31" w:name="_Toc165116527"/>
+      <w:bookmarkStart w:id="31" w:name="_Toc165152821"/>
       <w:r>
         <w:t xml:space="preserve">Fig </w:t>
       </w:r>
@@ -12164,7 +12320,7 @@
           <w:numId w:val="78"/>
         </w:numPr>
       </w:pPr>
-      <w:bookmarkStart w:id="32" w:name="_Toc165116489"/>
+      <w:bookmarkStart w:id="32" w:name="_Toc165152782"/>
       <w:r>
         <w:lastRenderedPageBreak/>
         <w:t>Gestión historia clínica - Mediciones de glucosa y tensión arterial</w:t>
@@ -12221,7 +12377,7 @@
         <w:pStyle w:val="Descripcin"/>
         <w:jc w:val="center"/>
       </w:pPr>
-      <w:bookmarkStart w:id="33" w:name="_Toc165116528"/>
+      <w:bookmarkStart w:id="33" w:name="_Toc165152822"/>
       <w:r>
         <w:t xml:space="preserve">Fig </w:t>
       </w:r>
@@ -12264,7 +12420,7 @@
           <w:numId w:val="78"/>
         </w:numPr>
       </w:pPr>
-      <w:bookmarkStart w:id="34" w:name="_Toc165116490"/>
+      <w:bookmarkStart w:id="34" w:name="_Toc165152783"/>
       <w:r>
         <w:lastRenderedPageBreak/>
         <w:t>Gestión historia clínica - Informes médicos</w:t>
@@ -12321,7 +12477,7 @@
         <w:pStyle w:val="Descripcin"/>
         <w:jc w:val="center"/>
       </w:pPr>
-      <w:bookmarkStart w:id="35" w:name="_Toc165116529"/>
+      <w:bookmarkStart w:id="35" w:name="_Toc165152823"/>
       <w:r>
         <w:t xml:space="preserve">Fig </w:t>
       </w:r>
@@ -12370,7 +12526,7 @@
         </w:numPr>
       </w:pPr>
       <w:bookmarkStart w:id="36" w:name="_Toc163914026"/>
-      <w:bookmarkStart w:id="37" w:name="_Toc165116491"/>
+      <w:bookmarkStart w:id="37" w:name="_Toc165152784"/>
       <w:r>
         <w:lastRenderedPageBreak/>
         <w:t>Mi Espacio - Rol Paciente</w:t>
@@ -12386,7 +12542,7 @@
           <w:numId w:val="79"/>
         </w:numPr>
       </w:pPr>
-      <w:bookmarkStart w:id="38" w:name="_Toc165116492"/>
+      <w:bookmarkStart w:id="38" w:name="_Toc165152785"/>
       <w:r>
         <w:t>Solicitar cita</w:t>
       </w:r>
@@ -12442,7 +12598,7 @@
         <w:pStyle w:val="Descripcin"/>
         <w:jc w:val="center"/>
       </w:pPr>
-      <w:bookmarkStart w:id="39" w:name="_Toc165116530"/>
+      <w:bookmarkStart w:id="39" w:name="_Toc165152824"/>
       <w:r>
         <w:t xml:space="preserve">Fig </w:t>
       </w:r>
@@ -12488,7 +12644,7 @@
           <w:numId w:val="79"/>
         </w:numPr>
       </w:pPr>
-      <w:bookmarkStart w:id="40" w:name="_Toc165116493"/>
+      <w:bookmarkStart w:id="40" w:name="_Toc165152786"/>
       <w:r>
         <w:lastRenderedPageBreak/>
         <w:t>Historial de citas</w:t>
@@ -12545,7 +12701,7 @@
         <w:pStyle w:val="Descripcin"/>
         <w:jc w:val="center"/>
       </w:pPr>
-      <w:bookmarkStart w:id="41" w:name="_Toc165116531"/>
+      <w:bookmarkStart w:id="41" w:name="_Toc165152825"/>
       <w:r>
         <w:t xml:space="preserve">Fig </w:t>
       </w:r>
@@ -12585,7 +12741,7 @@
           <w:numId w:val="79"/>
         </w:numPr>
       </w:pPr>
-      <w:bookmarkStart w:id="42" w:name="_Toc165116494"/>
+      <w:bookmarkStart w:id="42" w:name="_Toc165152787"/>
       <w:r>
         <w:lastRenderedPageBreak/>
         <w:t>Historial clínico</w:t>
@@ -12642,7 +12798,7 @@
         <w:pStyle w:val="Descripcin"/>
         <w:jc w:val="center"/>
       </w:pPr>
-      <w:bookmarkStart w:id="43" w:name="_Toc165116532"/>
+      <w:bookmarkStart w:id="43" w:name="_Toc165152826"/>
       <w:r>
         <w:t xml:space="preserve">Fig </w:t>
       </w:r>
@@ -12694,7 +12850,7 @@
           <w:numId w:val="79"/>
         </w:numPr>
       </w:pPr>
-      <w:bookmarkStart w:id="44" w:name="_Toc165116495"/>
+      <w:bookmarkStart w:id="44" w:name="_Toc165152788"/>
       <w:r>
         <w:lastRenderedPageBreak/>
         <w:t>Editar perfil</w:t>
@@ -12752,7 +12908,7 @@
         <w:pStyle w:val="Descripcin"/>
         <w:jc w:val="center"/>
       </w:pPr>
-      <w:bookmarkStart w:id="45" w:name="_Toc165116533"/>
+      <w:bookmarkStart w:id="45" w:name="_Toc165152827"/>
       <w:r>
         <w:t xml:space="preserve">Fig </w:t>
       </w:r>
@@ -12800,7 +12956,7 @@
         </w:numPr>
         <w:ind w:left="426" w:hanging="426"/>
       </w:pPr>
-      <w:bookmarkStart w:id="46" w:name="_Toc165116496"/>
+      <w:bookmarkStart w:id="46" w:name="_Toc165152789"/>
       <w:r>
         <w:lastRenderedPageBreak/>
         <w:t>TECNOLOGÍAS USADAS</w:t>
@@ -12815,7 +12971,7 @@
           <w:numId w:val="87"/>
         </w:numPr>
       </w:pPr>
-      <w:bookmarkStart w:id="47" w:name="_Toc165116497"/>
+      <w:bookmarkStart w:id="47" w:name="_Toc165152790"/>
       <w:r>
         <w:rPr>
           <w:noProof/>
@@ -12948,7 +13104,7 @@
                                 <w:szCs w:val="22"/>
                               </w:rPr>
                             </w:pPr>
-                            <w:bookmarkStart w:id="48" w:name="_Toc165116534"/>
+                            <w:bookmarkStart w:id="48" w:name="_Toc165152828"/>
                             <w:r>
                               <w:t xml:space="preserve">Fig </w:t>
                             </w:r>
@@ -12994,11 +13150,7 @@
           </mc:Choice>
           <mc:Fallback>
             <w:pict>
-              <v:shapetype w14:anchorId="2A3DB815" id="_x0000_t202" coordsize="21600,21600" o:spt="202" path="m,l,21600r21600,l21600,xe">
-                <v:stroke joinstyle="miter"/>
-                <v:path gradientshapeok="t" o:connecttype="rect"/>
-              </v:shapetype>
-              <v:shape id="Cuadro de texto 1" o:spid="_x0000_s1057" type="#_x0000_t202" style="position:absolute;left:0;text-align:left;margin-left:306.45pt;margin-top:134.45pt;width:96.5pt;height:13.5pt;z-index:251680769;visibility:visible;mso-wrap-style:square;mso-height-percent:0;mso-wrap-distance-left:9pt;mso-wrap-distance-top:0;mso-wrap-distance-right:9pt;mso-wrap-distance-bottom:0;mso-position-horizontal:absolute;mso-position-horizontal-relative:text;mso-position-vertical:absolute;mso-position-vertical-relative:text;mso-height-percent:0;mso-height-relative:margin;v-text-anchor:top" o:gfxdata="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" stroked="f">
+              <v:shape w14:anchorId="2A3DB815" id="Cuadro de texto 1" o:spid="_x0000_s1057" type="#_x0000_t202" style="position:absolute;left:0;text-align:left;margin-left:306.45pt;margin-top:134.45pt;width:96.5pt;height:13.5pt;z-index:251680769;visibility:visible;mso-wrap-style:square;mso-height-percent:0;mso-wrap-distance-left:9pt;mso-wrap-distance-top:0;mso-wrap-distance-right:9pt;mso-wrap-distance-bottom:0;mso-position-horizontal:absolute;mso-position-horizontal-relative:text;mso-position-vertical:absolute;mso-position-vertical-relative:text;mso-height-percent:0;mso-height-relative:margin;v-text-anchor:top" o:gfxdata="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" stroked="f">
                 <v:textbox inset="0,0,0,0">
                   <w:txbxContent>
                     <w:p>
@@ -13010,7 +13162,7 @@
                           <w:szCs w:val="22"/>
                         </w:rPr>
                       </w:pPr>
-                      <w:bookmarkStart w:id="49" w:name="_Toc165116534"/>
+                      <w:bookmarkStart w:id="49" w:name="_Toc165152828"/>
                       <w:r>
                         <w:t xml:space="preserve">Fig </w:t>
                       </w:r>
@@ -13048,7 +13200,6 @@
       <w:r>
         <w:t xml:space="preserve">Angular es un </w:t>
       </w:r>
-      <w:proofErr w:type="spellStart"/>
       <w:r>
         <w:rPr>
           <w:i/>
@@ -13056,7 +13207,6 @@
         </w:rPr>
         <w:t>framework</w:t>
       </w:r>
-      <w:proofErr w:type="spellEnd"/>
       <w:r>
         <w:t xml:space="preserve"> de desarrollo de aplicaciones web creado por Google, diseñado para facilitar la creación de aplicaciones dinámicas y de una sola página (SPA).</w:t>
       </w:r>
@@ -13077,7 +13227,6 @@
       <w:r>
         <w:t xml:space="preserve">Hemos utilizado esta tecnología ya que hoy en día es uno de los </w:t>
       </w:r>
-      <w:proofErr w:type="spellStart"/>
       <w:r>
         <w:rPr>
           <w:i/>
@@ -13085,11 +13234,9 @@
         </w:rPr>
         <w:t>frameworks</w:t>
       </w:r>
-      <w:proofErr w:type="spellEnd"/>
       <w:r>
         <w:t xml:space="preserve"> más utilizados a nivel de desarrollo en cuanto a la parte de </w:t>
       </w:r>
-      <w:proofErr w:type="spellStart"/>
       <w:r>
         <w:rPr>
           <w:i/>
@@ -13097,18 +13244,18 @@
         </w:rPr>
         <w:t>frontend</w:t>
       </w:r>
-      <w:proofErr w:type="spellEnd"/>
       <w:r>
         <w:t>. Además, debido a su arquitectura de modelo-vista-presentador</w:t>
       </w:r>
       <w:r>
         <w:t xml:space="preserve"> (</w:t>
       </w:r>
-      <w:proofErr w:type="spellStart"/>
-      <w:r>
-        <w:t>MVPl</w:t>
-      </w:r>
-      <w:proofErr w:type="spellEnd"/>
+      <w:r>
+        <w:t>MVP</w:t>
+      </w:r>
+      <w:r>
+        <w:t>)</w:t>
+      </w:r>
       <w:r>
         <w:t xml:space="preserve"> igual que la gran cantidad de funciones que trae incluidas como el enlazado de datos bidireccional, inyección de dependencias,</w:t>
       </w:r>
@@ -13127,8 +13274,7 @@
           <w:numId w:val="87"/>
         </w:numPr>
       </w:pPr>
-      <w:bookmarkStart w:id="50" w:name="_Toc165116498"/>
-      <w:proofErr w:type="spellStart"/>
+      <w:bookmarkStart w:id="50" w:name="_Toc165152791"/>
       <w:r>
         <w:t>F</w:t>
       </w:r>
@@ -13136,7 +13282,6 @@
         <w:t>igma</w:t>
       </w:r>
       <w:bookmarkEnd w:id="50"/>
-      <w:proofErr w:type="spellEnd"/>
       <w:r>
         <w:t xml:space="preserve"> </w:t>
       </w:r>
@@ -13192,7 +13337,7 @@
                                 <w:sz w:val="28"/>
                               </w:rPr>
                             </w:pPr>
-                            <w:bookmarkStart w:id="51" w:name="_Toc165116535"/>
+                            <w:bookmarkStart w:id="51" w:name="_Toc165152829"/>
                             <w:r>
                               <w:t xml:space="preserve">Fig </w:t>
                             </w:r>
@@ -13215,15 +13360,7 @@
                               <w:fldChar w:fldCharType="end"/>
                             </w:r>
                             <w:r>
-                              <w:t xml:space="preserve"> Logo de </w:t>
-                            </w:r>
-                            <w:proofErr w:type="spellStart"/>
-                            <w:r>
-                              <w:t>Figma</w:t>
-                            </w:r>
-                            <w:proofErr w:type="spellEnd"/>
-                            <w:r>
-                              <w:t>.</w:t>
+                              <w:t xml:space="preserve"> Logo de Figma.</w:t>
                             </w:r>
                             <w:bookmarkEnd w:id="51"/>
                           </w:p>
@@ -13261,7 +13398,7 @@
                           <w:sz w:val="28"/>
                         </w:rPr>
                       </w:pPr>
-                      <w:bookmarkStart w:id="52" w:name="_Toc165116535"/>
+                      <w:bookmarkStart w:id="52" w:name="_Toc165152829"/>
                       <w:r>
                         <w:t xml:space="preserve">Fig </w:t>
                       </w:r>
@@ -13284,15 +13421,7 @@
                         <w:fldChar w:fldCharType="end"/>
                       </w:r>
                       <w:r>
-                        <w:t xml:space="preserve"> Logo de </w:t>
-                      </w:r>
-                      <w:proofErr w:type="spellStart"/>
-                      <w:r>
-                        <w:t>Figma</w:t>
-                      </w:r>
-                      <w:proofErr w:type="spellEnd"/>
-                      <w:r>
-                        <w:t>.</w:t>
+                        <w:t xml:space="preserve"> Logo de Figma.</w:t>
                       </w:r>
                       <w:bookmarkEnd w:id="52"/>
                     </w:p>
@@ -13371,15 +13500,9 @@
           </wp:anchor>
         </w:drawing>
       </w:r>
-      <w:proofErr w:type="spellStart"/>
-      <w:r>
-        <w:t>Figma</w:t>
-      </w:r>
-      <w:proofErr w:type="spellEnd"/>
-      <w:r>
-        <w:t xml:space="preserve"> es una herramienta de diseño de interfaces de usuario (UI) basada en la nube que permite a los diseñadores crear, colaborar y compartir diseños de aplicaciones web y móviles de manera eficiente. Es una aplicación todo en uno que abarca desde la creación de </w:t>
-      </w:r>
-      <w:proofErr w:type="spellStart"/>
+      <w:r>
+        <w:t xml:space="preserve">Figma es una herramienta de diseño de interfaces de usuario (UI) basada en la nube que permite a los diseñadores crear, colaborar y compartir diseños de aplicaciones web y móviles de manera eficiente. Es una aplicación todo en uno que abarca desde la creación de </w:t>
+      </w:r>
       <w:r>
         <w:rPr>
           <w:i/>
@@ -13387,7 +13510,6 @@
         </w:rPr>
         <w:t>wireframes</w:t>
       </w:r>
-      <w:proofErr w:type="spellEnd"/>
       <w:r>
         <w:t xml:space="preserve"> y prototipos hasta el diseño visual y la generación de especificaciones de diseño.</w:t>
       </w:r>
@@ -13406,8 +13528,7 @@
           <w:numId w:val="87"/>
         </w:numPr>
       </w:pPr>
-      <w:bookmarkStart w:id="53" w:name="_Toc165116499"/>
-      <w:proofErr w:type="spellStart"/>
+      <w:bookmarkStart w:id="53" w:name="_Toc165152792"/>
       <w:r>
         <w:lastRenderedPageBreak/>
         <w:t>P</w:t>
@@ -13416,7 +13537,6 @@
         <w:t>ostman</w:t>
       </w:r>
       <w:bookmarkEnd w:id="53"/>
-      <w:proofErr w:type="spellEnd"/>
     </w:p>
     <w:p>
       <w:r>
@@ -13469,7 +13589,7 @@
                                 <w:sz w:val="28"/>
                               </w:rPr>
                             </w:pPr>
-                            <w:bookmarkStart w:id="54" w:name="_Toc165116536"/>
+                            <w:bookmarkStart w:id="54" w:name="_Toc165152830"/>
                             <w:r>
                               <w:t xml:space="preserve">Fig </w:t>
                             </w:r>
@@ -13492,15 +13612,7 @@
                               <w:fldChar w:fldCharType="end"/>
                             </w:r>
                             <w:r>
-                              <w:t xml:space="preserve"> Logo de </w:t>
-                            </w:r>
-                            <w:proofErr w:type="spellStart"/>
-                            <w:r>
-                              <w:t>Postman</w:t>
-                            </w:r>
-                            <w:proofErr w:type="spellEnd"/>
-                            <w:r>
-                              <w:t>.</w:t>
+                              <w:t xml:space="preserve"> Logo de Postman.</w:t>
                             </w:r>
                             <w:bookmarkEnd w:id="54"/>
                           </w:p>
@@ -13538,7 +13650,7 @@
                           <w:sz w:val="28"/>
                         </w:rPr>
                       </w:pPr>
-                      <w:bookmarkStart w:id="55" w:name="_Toc165116536"/>
+                      <w:bookmarkStart w:id="55" w:name="_Toc165152830"/>
                       <w:r>
                         <w:t xml:space="preserve">Fig </w:t>
                       </w:r>
@@ -13561,15 +13673,7 @@
                         <w:fldChar w:fldCharType="end"/>
                       </w:r>
                       <w:r>
-                        <w:t xml:space="preserve"> Logo de </w:t>
-                      </w:r>
-                      <w:proofErr w:type="spellStart"/>
-                      <w:r>
-                        <w:t>Postman</w:t>
-                      </w:r>
-                      <w:proofErr w:type="spellEnd"/>
-                      <w:r>
-                        <w:t>.</w:t>
+                        <w:t xml:space="preserve"> Logo de Postman.</w:t>
                       </w:r>
                       <w:bookmarkEnd w:id="55"/>
                     </w:p>
@@ -13652,30 +13756,13 @@
         </w:drawing>
       </w:r>
       <w:r>
-        <w:t>Es una plataforma que permite diseñar, probar, documentar y monitorear interfaces de programación de aplicaciones (</w:t>
-      </w:r>
-      <w:proofErr w:type="spellStart"/>
-      <w:r>
-        <w:t>APIs</w:t>
-      </w:r>
-      <w:proofErr w:type="spellEnd"/>
-      <w:r>
-        <w:t xml:space="preserve">) de manera eficiente. A través de la interfaz gráfica de usuario permite la creación y envío de diferentes tipos de solicitudes HTTP (GET, POST, PUT, DELETE…) así como características adicionales como las cabeceras que se van a enviar, el contenido del cuerpo, etc. a </w:t>
-      </w:r>
-      <w:proofErr w:type="spellStart"/>
-      <w:r>
-        <w:t>APIs</w:t>
-      </w:r>
-      <w:proofErr w:type="spellEnd"/>
-      <w:r>
-        <w:t>. Además, permite otras características más avanzadas como la automatización de pruebas o la generación de documentación automática.</w:t>
+        <w:t>Es una plataforma que permite diseñar, probar, documentar y monitorear interfaces de programación de aplicaciones (APIs) de manera eficiente. A través de la interfaz gráfica de usuario permite la creación y envío de diferentes tipos de solicitudes HTTP (GET, POST, PUT, DELETE…) así como características adicionales como las cabeceras que se van a enviar, el contenido del cuerpo, etc. a APIs. Además, permite otras características más avanzadas como la automatización de pruebas o la generación de documentación automática.</w:t>
       </w:r>
     </w:p>
     <w:p>
       <w:r>
         <w:t xml:space="preserve">Hemos decidido utilizar esta tecnología porque permite comprobar el funcionamiento de nuestra API REST de una forma rápida y sencilla y sin requerir de tener un </w:t>
       </w:r>
-      <w:proofErr w:type="spellStart"/>
       <w:r>
         <w:rPr>
           <w:i/>
@@ -13683,7 +13770,6 @@
         </w:rPr>
         <w:t>frontend</w:t>
       </w:r>
-      <w:proofErr w:type="spellEnd"/>
       <w:r>
         <w:t xml:space="preserve"> funcional para realizar solicitudes y ver el resultado de estas.</w:t>
       </w:r>
@@ -13696,7 +13782,7 @@
           <w:numId w:val="87"/>
         </w:numPr>
       </w:pPr>
-      <w:bookmarkStart w:id="56" w:name="_Toc165116500"/>
+      <w:bookmarkStart w:id="56" w:name="_Toc165152793"/>
       <w:r>
         <w:t>Git</w:t>
       </w:r>
@@ -13753,7 +13839,7 @@
                                 <w:szCs w:val="22"/>
                               </w:rPr>
                             </w:pPr>
-                            <w:bookmarkStart w:id="57" w:name="_Toc165116537"/>
+                            <w:bookmarkStart w:id="57" w:name="_Toc165152831"/>
                             <w:r>
                               <w:t xml:space="preserve">Fig </w:t>
                             </w:r>
@@ -13808,7 +13894,7 @@
                           <w:szCs w:val="22"/>
                         </w:rPr>
                       </w:pPr>
-                      <w:bookmarkStart w:id="58" w:name="_Toc165116537"/>
+                      <w:bookmarkStart w:id="58" w:name="_Toc165152831"/>
                       <w:r>
                         <w:t xml:space="preserve">Fig </w:t>
                       </w:r>
@@ -13927,7 +14013,7 @@
           <w:numId w:val="87"/>
         </w:numPr>
       </w:pPr>
-      <w:bookmarkStart w:id="59" w:name="_Toc165116501"/>
+      <w:bookmarkStart w:id="59" w:name="_Toc165152794"/>
       <w:r>
         <w:t>GitHub</w:t>
       </w:r>
@@ -13984,7 +14070,7 @@
                                 <w:szCs w:val="22"/>
                               </w:rPr>
                             </w:pPr>
-                            <w:bookmarkStart w:id="60" w:name="_Toc165116538"/>
+                            <w:bookmarkStart w:id="60" w:name="_Toc165152832"/>
                             <w:r>
                               <w:t xml:space="preserve">Fig </w:t>
                             </w:r>
@@ -14042,7 +14128,7 @@
                           <w:szCs w:val="22"/>
                         </w:rPr>
                       </w:pPr>
-                      <w:bookmarkStart w:id="61" w:name="_Toc165116538"/>
+                      <w:bookmarkStart w:id="61" w:name="_Toc165152832"/>
                       <w:r>
                         <w:t xml:space="preserve">Fig </w:t>
                       </w:r>
@@ -14165,7 +14251,7 @@
           <w:numId w:val="87"/>
         </w:numPr>
       </w:pPr>
-      <w:bookmarkStart w:id="62" w:name="_Toc165116502"/>
+      <w:bookmarkStart w:id="62" w:name="_Toc165152795"/>
       <w:r>
         <w:t>Express.js</w:t>
       </w:r>
@@ -14242,7 +14328,6 @@
       <w:r>
         <w:t xml:space="preserve">Es un </w:t>
       </w:r>
-      <w:proofErr w:type="spellStart"/>
       <w:r>
         <w:rPr>
           <w:i/>
@@ -14250,7 +14335,6 @@
         </w:rPr>
         <w:t>framework</w:t>
       </w:r>
-      <w:proofErr w:type="spellEnd"/>
       <w:r>
         <w:t xml:space="preserve"> de desarrollo de aplicaciones web para Node.js que a su vez se trata de un entorno de ejecución de JavaScript en el lado del servidor. Destaca principalmente por ser ligero y flexible.</w:t>
       </w:r>
@@ -14306,7 +14390,7 @@
                                 <w:szCs w:val="22"/>
                               </w:rPr>
                             </w:pPr>
-                            <w:bookmarkStart w:id="63" w:name="_Toc165116539"/>
+                            <w:bookmarkStart w:id="63" w:name="_Toc165152833"/>
                             <w:r>
                               <w:t xml:space="preserve">Fig </w:t>
                             </w:r>
@@ -14364,7 +14448,7 @@
                           <w:szCs w:val="22"/>
                         </w:rPr>
                       </w:pPr>
-                      <w:bookmarkStart w:id="64" w:name="_Toc165116539"/>
+                      <w:bookmarkStart w:id="64" w:name="_Toc165152833"/>
                       <w:r>
                         <w:t xml:space="preserve">Fig </w:t>
                       </w:r>
@@ -14422,7 +14506,6 @@
       <w:r>
         <w:t xml:space="preserve">Hemos decidido utilizar esta tecnología porque queríamos aprovechar el trabajo de fin de ciclo para aprender el funcionamiento de una tecnología de </w:t>
       </w:r>
-      <w:proofErr w:type="spellStart"/>
       <w:r>
         <w:rPr>
           <w:i/>
@@ -14430,11 +14513,9 @@
         </w:rPr>
         <w:t>backend</w:t>
       </w:r>
-      <w:proofErr w:type="spellEnd"/>
       <w:r>
         <w:t xml:space="preserve"> diferente a la vista durante el curso. Eso junto con sus características de alta velocidad y rendimiento, su facilidad de escalabilidad y flexibilidad nos hizo decantarnos por utilizar Node.js junto con Express.js en el </w:t>
       </w:r>
-      <w:proofErr w:type="spellStart"/>
       <w:r>
         <w:rPr>
           <w:i/>
@@ -14442,7 +14523,6 @@
         </w:rPr>
         <w:t>backend</w:t>
       </w:r>
-      <w:proofErr w:type="spellEnd"/>
       <w:r>
         <w:t>.</w:t>
       </w:r>
@@ -14455,13 +14535,11 @@
           <w:numId w:val="87"/>
         </w:numPr>
       </w:pPr>
-      <w:bookmarkStart w:id="65" w:name="_Toc165116503"/>
-      <w:proofErr w:type="spellStart"/>
+      <w:bookmarkStart w:id="65" w:name="_Toc165152796"/>
       <w:r>
         <w:t>WebStorm</w:t>
       </w:r>
       <w:bookmarkEnd w:id="65"/>
-      <w:proofErr w:type="spellEnd"/>
     </w:p>
     <w:p>
       <w:r>
@@ -14514,7 +14592,7 @@
                                 <w:szCs w:val="22"/>
                               </w:rPr>
                             </w:pPr>
-                            <w:bookmarkStart w:id="66" w:name="_Toc165116540"/>
+                            <w:bookmarkStart w:id="66" w:name="_Toc165152834"/>
                             <w:r>
                               <w:t xml:space="preserve">Fig </w:t>
                             </w:r>
@@ -14537,15 +14615,7 @@
                               <w:fldChar w:fldCharType="end"/>
                             </w:r>
                             <w:r>
-                              <w:t xml:space="preserve"> Logo de </w:t>
-                            </w:r>
-                            <w:proofErr w:type="spellStart"/>
-                            <w:r>
-                              <w:t>WebStorm</w:t>
-                            </w:r>
-                            <w:proofErr w:type="spellEnd"/>
-                            <w:r>
-                              <w:t>.</w:t>
+                              <w:t xml:space="preserve"> Logo de WebStorm.</w:t>
                             </w:r>
                             <w:bookmarkEnd w:id="66"/>
                           </w:p>
@@ -14580,7 +14650,7 @@
                           <w:szCs w:val="22"/>
                         </w:rPr>
                       </w:pPr>
-                      <w:bookmarkStart w:id="67" w:name="_Toc165116540"/>
+                      <w:bookmarkStart w:id="67" w:name="_Toc165152834"/>
                       <w:r>
                         <w:t xml:space="preserve">Fig </w:t>
                       </w:r>
@@ -14603,15 +14673,7 @@
                         <w:fldChar w:fldCharType="end"/>
                       </w:r>
                       <w:r>
-                        <w:t xml:space="preserve"> Logo de </w:t>
-                      </w:r>
-                      <w:proofErr w:type="spellStart"/>
-                      <w:r>
-                        <w:t>WebStorm</w:t>
-                      </w:r>
-                      <w:proofErr w:type="spellEnd"/>
-                      <w:r>
-                        <w:t>.</w:t>
+                        <w:t xml:space="preserve"> Logo de WebStorm.</w:t>
                       </w:r>
                       <w:bookmarkEnd w:id="67"/>
                     </w:p>
@@ -14691,17 +14753,8 @@
         </w:drawing>
       </w:r>
       <w:r>
-        <w:t xml:space="preserve">Es un potente entorno de desarrollo integrado (IDE) desarrollado por la compañía JetBrains y que está diseñado específicamente para el desarrollo de aplicaciones web que utilizan tecnologías como HTML, CSS, JavaScript y </w:t>
-      </w:r>
-      <w:proofErr w:type="spellStart"/>
-      <w:r>
-        <w:t>Typescript</w:t>
-      </w:r>
-      <w:proofErr w:type="spellEnd"/>
-      <w:r>
-        <w:t xml:space="preserve">, así como </w:t>
-      </w:r>
-      <w:proofErr w:type="spellStart"/>
+        <w:t xml:space="preserve">Es un potente entorno de desarrollo integrado (IDE) desarrollado por la compañía JetBrains y que está diseñado específicamente para el desarrollo de aplicaciones web que utilizan tecnologías como HTML, CSS, JavaScript y Typescript, así como </w:t>
+      </w:r>
       <w:r>
         <w:rPr>
           <w:i/>
@@ -14709,25 +14762,8 @@
         </w:rPr>
         <w:t>frameworks</w:t>
       </w:r>
-      <w:proofErr w:type="spellEnd"/>
-      <w:r>
-        <w:t xml:space="preserve"> relacionados como Angular, </w:t>
-      </w:r>
-      <w:proofErr w:type="spellStart"/>
-      <w:r>
-        <w:t>React</w:t>
-      </w:r>
-      <w:proofErr w:type="spellEnd"/>
-      <w:r>
-        <w:t xml:space="preserve">, </w:t>
-      </w:r>
-      <w:proofErr w:type="spellStart"/>
-      <w:r>
-        <w:t>NestJS</w:t>
-      </w:r>
-      <w:proofErr w:type="spellEnd"/>
-      <w:r>
-        <w:t xml:space="preserve"> o Express.js.</w:t>
+      <w:r>
+        <w:t xml:space="preserve"> relacionados como Angular, React, NestJS o Express.js.</w:t>
       </w:r>
     </w:p>
     <w:p>
@@ -14739,7 +14775,6 @@
       <w:r>
         <w:t xml:space="preserve">Entre sus características principales destacan su autocompletado inteligente, su análisis de código estático, la depuración integrada, la fácil integración con sistemas de control de versiones y el soporte para </w:t>
       </w:r>
-      <w:proofErr w:type="spellStart"/>
       <w:r>
         <w:rPr>
           <w:i/>
@@ -14747,7 +14782,6 @@
         </w:rPr>
         <w:t>frameworks</w:t>
       </w:r>
-      <w:proofErr w:type="spellEnd"/>
       <w:r>
         <w:t xml:space="preserve"> y bibliotecas de código.</w:t>
       </w:r>
@@ -14763,7 +14797,7 @@
           <w:numId w:val="87"/>
         </w:numPr>
       </w:pPr>
-      <w:bookmarkStart w:id="68" w:name="_Toc165116504"/>
+      <w:bookmarkStart w:id="68" w:name="_Toc165152797"/>
       <w:r>
         <w:rPr>
           <w:noProof/>
@@ -14891,7 +14925,7 @@
                                 <w:szCs w:val="22"/>
                               </w:rPr>
                             </w:pPr>
-                            <w:bookmarkStart w:id="69" w:name="_Toc165116541"/>
+                            <w:bookmarkStart w:id="69" w:name="_Toc165152835"/>
                             <w:r>
                               <w:t xml:space="preserve">Fig </w:t>
                             </w:r>
@@ -14952,7 +14986,7 @@
                           <w:szCs w:val="22"/>
                         </w:rPr>
                       </w:pPr>
-                      <w:bookmarkStart w:id="70" w:name="_Toc165116541"/>
+                      <w:bookmarkStart w:id="70" w:name="_Toc165152835"/>
                       <w:r>
                         <w:t xml:space="preserve">Fig </w:t>
                       </w:r>
@@ -15004,7 +15038,7 @@
           <w:numId w:val="87"/>
         </w:numPr>
       </w:pPr>
-      <w:bookmarkStart w:id="71" w:name="_Toc165116505"/>
+      <w:bookmarkStart w:id="71" w:name="_Toc165152798"/>
       <w:r>
         <w:t>M</w:t>
       </w:r>
@@ -15014,12 +15048,10 @@
       <w:r>
         <w:t xml:space="preserve">SQL </w:t>
       </w:r>
-      <w:proofErr w:type="spellStart"/>
       <w:r>
         <w:t>Workbench</w:t>
       </w:r>
       <w:bookmarkEnd w:id="71"/>
-      <w:proofErr w:type="spellEnd"/>
     </w:p>
     <w:p>
       <w:r>
@@ -15090,15 +15122,7 @@
         </w:drawing>
       </w:r>
       <w:r>
-        <w:t xml:space="preserve">MySQL </w:t>
-      </w:r>
-      <w:proofErr w:type="spellStart"/>
-      <w:r>
-        <w:t>Workbench</w:t>
-      </w:r>
-      <w:proofErr w:type="spellEnd"/>
-      <w:r>
-        <w:t xml:space="preserve"> es una herramienta gráfica de diseño y administración de bases de datos que se utiliza junto con MySQL para simplificar tareas de desarrollo y administración. </w:t>
+        <w:t xml:space="preserve">MySQL Workbench es una herramienta gráfica de diseño y administración de bases de datos que se utiliza junto con MySQL para simplificar tareas de desarrollo y administración. </w:t>
       </w:r>
     </w:p>
     <w:p>
@@ -15152,7 +15176,7 @@
                                 <w:sz w:val="28"/>
                               </w:rPr>
                             </w:pPr>
-                            <w:bookmarkStart w:id="72" w:name="_Toc165116542"/>
+                            <w:bookmarkStart w:id="72" w:name="_Toc165152836"/>
                             <w:r>
                               <w:t xml:space="preserve">Fig </w:t>
                             </w:r>
@@ -15175,15 +15199,7 @@
                               <w:fldChar w:fldCharType="end"/>
                             </w:r>
                             <w:r>
-                              <w:t xml:space="preserve"> Logo de MySQL </w:t>
-                            </w:r>
-                            <w:proofErr w:type="spellStart"/>
-                            <w:r>
-                              <w:t>Workbench</w:t>
-                            </w:r>
-                            <w:proofErr w:type="spellEnd"/>
-                            <w:r>
-                              <w:t>.</w:t>
+                              <w:t xml:space="preserve"> Logo de MySQL Workbench.</w:t>
                             </w:r>
                             <w:bookmarkEnd w:id="72"/>
                           </w:p>
@@ -15218,7 +15234,7 @@
                           <w:sz w:val="28"/>
                         </w:rPr>
                       </w:pPr>
-                      <w:bookmarkStart w:id="73" w:name="_Toc165116542"/>
+                      <w:bookmarkStart w:id="73" w:name="_Toc165152836"/>
                       <w:r>
                         <w:t xml:space="preserve">Fig </w:t>
                       </w:r>
@@ -15241,15 +15257,7 @@
                         <w:fldChar w:fldCharType="end"/>
                       </w:r>
                       <w:r>
-                        <w:t xml:space="preserve"> Logo de MySQL </w:t>
-                      </w:r>
-                      <w:proofErr w:type="spellStart"/>
-                      <w:r>
-                        <w:t>Workbench</w:t>
-                      </w:r>
-                      <w:proofErr w:type="spellEnd"/>
-                      <w:r>
-                        <w:t>.</w:t>
+                        <w:t xml:space="preserve"> Logo de MySQL Workbench.</w:t>
                       </w:r>
                       <w:bookmarkEnd w:id="73"/>
                     </w:p>
@@ -15276,7 +15284,7 @@
           <w:lang w:val="en-GB"/>
         </w:rPr>
       </w:pPr>
-      <w:bookmarkStart w:id="74" w:name="_Toc165116506"/>
+      <w:bookmarkStart w:id="74" w:name="_Toc165152799"/>
       <w:r>
         <w:rPr>
           <w:i/>
@@ -15357,7 +15365,7 @@
                                 <w:szCs w:val="22"/>
                               </w:rPr>
                             </w:pPr>
-                            <w:bookmarkStart w:id="75" w:name="_Toc165116543"/>
+                            <w:bookmarkStart w:id="75" w:name="_Toc165152837"/>
                             <w:r>
                               <w:t xml:space="preserve">Fig </w:t>
                             </w:r>
@@ -15415,7 +15423,7 @@
                           <w:szCs w:val="22"/>
                         </w:rPr>
                       </w:pPr>
-                      <w:bookmarkStart w:id="76" w:name="_Toc165116543"/>
+                      <w:bookmarkStart w:id="76" w:name="_Toc165152837"/>
                       <w:r>
                         <w:t xml:space="preserve">Fig </w:t>
                       </w:r>
@@ -15561,7 +15569,7 @@
           <w:numId w:val="87"/>
         </w:numPr>
       </w:pPr>
-      <w:bookmarkStart w:id="77" w:name="_Toc165116507"/>
+      <w:bookmarkStart w:id="77" w:name="_Toc165152800"/>
       <w:r>
         <w:lastRenderedPageBreak/>
         <w:t>Bootstrap</w:t>
@@ -15619,7 +15627,7 @@
                                 <w:szCs w:val="22"/>
                               </w:rPr>
                             </w:pPr>
-                            <w:bookmarkStart w:id="78" w:name="_Toc165116544"/>
+                            <w:bookmarkStart w:id="78" w:name="_Toc165152838"/>
                             <w:r>
                               <w:t xml:space="preserve">Fig </w:t>
                             </w:r>
@@ -15674,7 +15682,7 @@
                           <w:szCs w:val="22"/>
                         </w:rPr>
                       </w:pPr>
-                      <w:bookmarkStart w:id="79" w:name="_Toc165116544"/>
+                      <w:bookmarkStart w:id="79" w:name="_Toc165152838"/>
                       <w:r>
                         <w:t xml:space="preserve">Fig </w:t>
                       </w:r>
@@ -15779,7 +15787,6 @@
       <w:r>
         <w:t xml:space="preserve">Bootstrap es un popular </w:t>
       </w:r>
-      <w:proofErr w:type="spellStart"/>
       <w:r>
         <w:rPr>
           <w:i/>
@@ -15787,11 +15794,9 @@
         </w:rPr>
         <w:t>framework</w:t>
       </w:r>
-      <w:proofErr w:type="spellEnd"/>
       <w:r>
         <w:t xml:space="preserve"> de código abierto para desarrollo </w:t>
       </w:r>
-      <w:proofErr w:type="spellStart"/>
       <w:r>
         <w:rPr>
           <w:i/>
@@ -15799,7 +15804,6 @@
         </w:rPr>
         <w:t>frontend</w:t>
       </w:r>
-      <w:proofErr w:type="spellEnd"/>
       <w:r>
         <w:t xml:space="preserve">, utilizado para crear interfaces web y aplicaciones con mayor rapidez y eficiencia. </w:t>
       </w:r>
@@ -15824,11 +15828,14 @@
     <w:p>
       <w:pPr>
         <w:pStyle w:val="TituloTerciario"/>
-        <w:ind w:left="0"/>
-      </w:pPr>
-      <w:bookmarkStart w:id="80" w:name="_Toc165116508"/>
-      <w:r>
-        <w:t>H. Handlebars</w:t>
+        <w:numPr>
+          <w:ilvl w:val="0"/>
+          <w:numId w:val="87"/>
+        </w:numPr>
+      </w:pPr>
+      <w:bookmarkStart w:id="80" w:name="_Toc165152801"/>
+      <w:r>
+        <w:t>Handlebars</w:t>
       </w:r>
       <w:r>
         <w:t>.js</w:t>
@@ -15886,7 +15893,7 @@
                                 <w:sz w:val="28"/>
                               </w:rPr>
                             </w:pPr>
-                            <w:bookmarkStart w:id="81" w:name="_Toc165116545"/>
+                            <w:bookmarkStart w:id="81" w:name="_Toc165152839"/>
                             <w:r>
                               <w:t xml:space="preserve">Fig </w:t>
                             </w:r>
@@ -15947,7 +15954,7 @@
                           <w:sz w:val="28"/>
                         </w:rPr>
                       </w:pPr>
-                      <w:bookmarkStart w:id="82" w:name="_Toc165116545"/>
+                      <w:bookmarkStart w:id="82" w:name="_Toc165152839"/>
                       <w:r>
                         <w:t xml:space="preserve">Fig </w:t>
                       </w:r>
@@ -16060,23 +16067,327 @@
     </w:p>
     <w:p>
       <w:pPr>
+        <w:pStyle w:val="TituloTerciario"/>
+        <w:numPr>
+          <w:ilvl w:val="0"/>
+          <w:numId w:val="87"/>
+        </w:numPr>
+      </w:pPr>
+      <w:bookmarkStart w:id="83" w:name="_Toc165152802"/>
+      <w:r>
+        <w:rPr>
+          <w:i/>
+          <w:iCs/>
+        </w:rPr>
+        <w:t>Sassy Cascading StyleSheets</w:t>
+      </w:r>
+      <w:r>
+        <w:t xml:space="preserve"> (SCSS)</w:t>
+      </w:r>
+      <w:bookmarkEnd w:id="83"/>
+    </w:p>
+    <w:p>
+      <w:pPr>
+        <w:rPr>
+          <w:rFonts w:eastAsiaTheme="majorEastAsia" w:cstheme="majorBidi"/>
+          <w:lang w:eastAsia="es-ES"/>
+        </w:rPr>
+      </w:pPr>
+      <w:r>
+        <w:rPr>
+          <w:noProof/>
+        </w:rPr>
+        <mc:AlternateContent>
+          <mc:Choice Requires="wps">
+            <w:drawing>
+              <wp:anchor distT="0" distB="0" distL="114300" distR="114300" simplePos="0" relativeHeight="251711489" behindDoc="0" locked="0" layoutInCell="1" allowOverlap="1" wp14:anchorId="31DD1D8C" wp14:editId="7651F4E9">
+                <wp:simplePos x="0" y="0"/>
+                <wp:positionH relativeFrom="margin">
+                  <wp:posOffset>3958590</wp:posOffset>
+                </wp:positionH>
+                <wp:positionV relativeFrom="paragraph">
+                  <wp:posOffset>1112520</wp:posOffset>
+                </wp:positionV>
+                <wp:extent cx="1444625" cy="266700"/>
+                <wp:effectExtent l="0" t="0" r="3175" b="0"/>
+                <wp:wrapSquare wrapText="bothSides"/>
+                <wp:docPr id="1387453916" name="Cuadro de texto 1"/>
+                <wp:cNvGraphicFramePr/>
+                <a:graphic xmlns:a="http://schemas.openxmlformats.org/drawingml/2006/main">
+                  <a:graphicData uri="http://schemas.microsoft.com/office/word/2010/wordprocessingShape">
+                    <wps:wsp>
+                      <wps:cNvSpPr txBox="1"/>
+                      <wps:spPr>
+                        <a:xfrm>
+                          <a:off x="0" y="0"/>
+                          <a:ext cx="1444625" cy="266700"/>
+                        </a:xfrm>
+                        <a:prstGeom prst="rect">
+                          <a:avLst/>
+                        </a:prstGeom>
+                        <a:solidFill>
+                          <a:prstClr val="white"/>
+                        </a:solidFill>
+                        <a:ln>
+                          <a:noFill/>
+                        </a:ln>
+                      </wps:spPr>
+                      <wps:txbx>
+                        <w:txbxContent>
+                          <w:p>
+                            <w:pPr>
+                              <w:pStyle w:val="Descripcin"/>
+                              <w:rPr>
+                                <w:noProof/>
+                                <w:sz w:val="22"/>
+                                <w:szCs w:val="22"/>
+                              </w:rPr>
+                            </w:pPr>
+                            <w:bookmarkStart w:id="84" w:name="_Toc165152840"/>
+                            <w:r>
+                              <w:t xml:space="preserve">Fig </w:t>
+                            </w:r>
+                            <w:r>
+                              <w:fldChar w:fldCharType="begin"/>
+                            </w:r>
+                            <w:r>
+                              <w:instrText xml:space="preserve"> SEQ Fig \* ARABIC </w:instrText>
+                            </w:r>
+                            <w:r>
+                              <w:fldChar w:fldCharType="separate"/>
+                            </w:r>
+                            <w:r>
+                              <w:rPr>
+                                <w:noProof/>
+                              </w:rPr>
+                              <w:t>25</w:t>
+                            </w:r>
+                            <w:r>
+                              <w:fldChar w:fldCharType="end"/>
+                            </w:r>
+                            <w:r>
+                              <w:t xml:space="preserve"> Logo de SASS-SCSS.</w:t>
+                            </w:r>
+                            <w:bookmarkEnd w:id="84"/>
+                          </w:p>
+                        </w:txbxContent>
+                      </wps:txbx>
+                      <wps:bodyPr rot="0" spcFirstLastPara="0" vertOverflow="overflow" horzOverflow="overflow" vert="horz" wrap="square" lIns="0" tIns="0" rIns="0" bIns="0" numCol="1" spcCol="0" rtlCol="0" fromWordArt="0" anchor="t" anchorCtr="0" forceAA="0" compatLnSpc="1">
+                        <a:prstTxWarp prst="textNoShape">
+                          <a:avLst/>
+                        </a:prstTxWarp>
+                        <a:noAutofit/>
+                      </wps:bodyPr>
+                    </wps:wsp>
+                  </a:graphicData>
+                </a:graphic>
+                <wp14:sizeRelH relativeFrom="margin">
+                  <wp14:pctWidth>0</wp14:pctWidth>
+                </wp14:sizeRelH>
+                <wp14:sizeRelV relativeFrom="margin">
+                  <wp14:pctHeight>0</wp14:pctHeight>
+                </wp14:sizeRelV>
+              </wp:anchor>
+            </w:drawing>
+          </mc:Choice>
+          <mc:Fallback>
+            <w:pict>
+              <v:shape w14:anchorId="31DD1D8C" id="_x0000_s1069" type="#_x0000_t202" style="position:absolute;left:0;text-align:left;margin-left:311.7pt;margin-top:87.6pt;width:113.75pt;height:21pt;z-index:251711489;visibility:visible;mso-wrap-style:square;mso-width-percent:0;mso-height-percent:0;mso-wrap-distance-left:9pt;mso-wrap-distance-top:0;mso-wrap-distance-right:9pt;mso-wrap-distance-bottom:0;mso-position-horizontal:absolute;mso-position-horizontal-relative:margin;mso-position-vertical:absolute;mso-position-vertical-relative:text;mso-width-percent:0;mso-height-percent:0;mso-width-relative:margin;mso-height-relative:margin;v-text-anchor:top" o:gfxdata="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" stroked="f">
+                <v:textbox inset="0,0,0,0">
+                  <w:txbxContent>
+                    <w:p>
+                      <w:pPr>
+                        <w:pStyle w:val="Descripcin"/>
+                        <w:rPr>
+                          <w:noProof/>
+                          <w:sz w:val="22"/>
+                          <w:szCs w:val="22"/>
+                        </w:rPr>
+                      </w:pPr>
+                      <w:bookmarkStart w:id="85" w:name="_Toc165152840"/>
+                      <w:r>
+                        <w:t xml:space="preserve">Fig </w:t>
+                      </w:r>
+                      <w:r>
+                        <w:fldChar w:fldCharType="begin"/>
+                      </w:r>
+                      <w:r>
+                        <w:instrText xml:space="preserve"> SEQ Fig \* ARABIC </w:instrText>
+                      </w:r>
+                      <w:r>
+                        <w:fldChar w:fldCharType="separate"/>
+                      </w:r>
+                      <w:r>
+                        <w:rPr>
+                          <w:noProof/>
+                        </w:rPr>
+                        <w:t>25</w:t>
+                      </w:r>
+                      <w:r>
+                        <w:fldChar w:fldCharType="end"/>
+                      </w:r>
+                      <w:r>
+                        <w:t xml:space="preserve"> Logo de SASS-SCSS.</w:t>
+                      </w:r>
+                      <w:bookmarkEnd w:id="85"/>
+                    </w:p>
+                  </w:txbxContent>
+                </v:textbox>
+                <w10:wrap type="square" anchorx="margin"/>
+              </v:shape>
+            </w:pict>
+          </mc:Fallback>
+        </mc:AlternateContent>
+      </w:r>
+      <w:r>
+        <w:rPr>
+          <w:noProof/>
+        </w:rPr>
+        <w:drawing>
+          <wp:anchor distT="0" distB="0" distL="114300" distR="114300" simplePos="0" relativeHeight="251709441" behindDoc="0" locked="0" layoutInCell="1" allowOverlap="1" wp14:anchorId="7A18247A" wp14:editId="13087238">
+            <wp:simplePos x="0" y="0"/>
+            <wp:positionH relativeFrom="margin">
+              <wp:posOffset>3968115</wp:posOffset>
+            </wp:positionH>
+            <wp:positionV relativeFrom="paragraph">
+              <wp:posOffset>7620</wp:posOffset>
+            </wp:positionV>
+            <wp:extent cx="1435100" cy="1076325"/>
+            <wp:effectExtent l="0" t="0" r="0" b="9525"/>
+            <wp:wrapSquare wrapText="bothSides"/>
+            <wp:docPr id="1546382133" name="Imagen 1" descr="Logotipo&#10;&#10;Descripción generada automáticamente"/>
+            <wp:cNvGraphicFramePr>
+              <a:graphicFrameLocks xmlns:a="http://schemas.openxmlformats.org/drawingml/2006/main" noChangeAspect="1"/>
+            </wp:cNvGraphicFramePr>
+            <a:graphic xmlns:a="http://schemas.openxmlformats.org/drawingml/2006/main">
+              <a:graphicData uri="http://schemas.openxmlformats.org/drawingml/2006/picture">
+                <pic:pic xmlns:pic="http://schemas.openxmlformats.org/drawingml/2006/picture">
+                  <pic:nvPicPr>
+                    <pic:cNvPr id="1546382133" name="Imagen 1" descr="Logotipo&#10;&#10;Descripción generada automáticamente"/>
+                    <pic:cNvPicPr>
+                      <a:picLocks noChangeAspect="1" noChangeArrowheads="1"/>
+                    </pic:cNvPicPr>
+                  </pic:nvPicPr>
+                  <pic:blipFill>
+                    <a:blip r:embed="rId40" cstate="print">
+                      <a:extLst>
+                        <a:ext uri="{28A0092B-C50C-407E-A947-70E740481C1C}">
+                          <a14:useLocalDpi xmlns:a14="http://schemas.microsoft.com/office/drawing/2010/main" val="0"/>
+                        </a:ext>
+                      </a:extLst>
+                    </a:blip>
+                    <a:srcRect/>
+                    <a:stretch>
+                      <a:fillRect/>
+                    </a:stretch>
+                  </pic:blipFill>
+                  <pic:spPr bwMode="auto">
+                    <a:xfrm>
+                      <a:off x="0" y="0"/>
+                      <a:ext cx="1435100" cy="1076325"/>
+                    </a:xfrm>
+                    <a:prstGeom prst="rect">
+                      <a:avLst/>
+                    </a:prstGeom>
+                    <a:noFill/>
+                    <a:ln>
+                      <a:noFill/>
+                    </a:ln>
+                  </pic:spPr>
+                </pic:pic>
+              </a:graphicData>
+            </a:graphic>
+            <wp14:sizeRelH relativeFrom="page">
+              <wp14:pctWidth>0</wp14:pctWidth>
+            </wp14:sizeRelH>
+            <wp14:sizeRelV relativeFrom="page">
+              <wp14:pctHeight>0</wp14:pctHeight>
+            </wp14:sizeRelV>
+          </wp:anchor>
+        </w:drawing>
+      </w:r>
+      <w:r>
+        <w:rPr>
+          <w:rFonts w:eastAsiaTheme="majorEastAsia" w:cstheme="majorBidi"/>
+          <w:lang w:eastAsia="es-ES"/>
+        </w:rPr>
+        <w:t>SCSS</w:t>
+      </w:r>
+      <w:r>
+        <w:rPr>
+          <w:rFonts w:eastAsiaTheme="majorEastAsia" w:cstheme="majorBidi"/>
+          <w:lang w:eastAsia="es-ES"/>
+        </w:rPr>
+        <w:t xml:space="preserve"> es una extensión de CSS y una evolución de </w:t>
+      </w:r>
+      <w:r>
+        <w:rPr>
+          <w:rFonts w:eastAsiaTheme="majorEastAsia" w:cstheme="majorBidi"/>
+          <w:i/>
+          <w:iCs/>
+          <w:lang w:eastAsia="es-ES"/>
+        </w:rPr>
+        <w:t>Syntactically Awesome Stylesheets</w:t>
+      </w:r>
+      <w:r>
+        <w:rPr>
+          <w:rFonts w:eastAsiaTheme="majorEastAsia" w:cstheme="majorBidi"/>
+          <w:lang w:eastAsia="es-ES"/>
+        </w:rPr>
+        <w:t xml:space="preserve"> </w:t>
+      </w:r>
+      <w:r>
+        <w:rPr>
+          <w:rFonts w:eastAsiaTheme="majorEastAsia" w:cstheme="majorBidi"/>
+          <w:lang w:eastAsia="es-ES"/>
+        </w:rPr>
+        <w:t xml:space="preserve">(SASS) que ofrece una sintaxis más avanzada y poderosa para la escritura de hojas de estilo en la web. Introduce </w:t>
+      </w:r>
+      <w:r>
+        <w:rPr>
+          <w:rFonts w:eastAsiaTheme="majorEastAsia" w:cstheme="majorBidi"/>
+          <w:lang w:eastAsia="es-ES"/>
+        </w:rPr>
+        <w:t>características adicionales que no están presentes en CSS tradicional, como variables, anidamiento, mixins, herencia y operaciones matemáticas, lo que permite a los desarrolladores escribir estilos de manera más modula</w:t>
+      </w:r>
+      <w:r>
+        <w:rPr>
+          <w:rFonts w:eastAsiaTheme="majorEastAsia" w:cstheme="majorBidi"/>
+          <w:lang w:eastAsia="es-ES"/>
+        </w:rPr>
+        <w:t>r.</w:t>
+      </w:r>
+    </w:p>
+    <w:p>
+      <w:pPr>
+        <w:rPr>
+          <w:rFonts w:eastAsiaTheme="majorEastAsia" w:cstheme="majorBidi"/>
+          <w:lang w:eastAsia="es-ES"/>
+        </w:rPr>
+      </w:pPr>
+      <w:r>
         <w:rPr>
           <w:lang w:eastAsia="es-ES"/>
         </w:rPr>
-      </w:pPr>
-    </w:p>
-    <w:p>
-      <w:pPr>
+        <w:t>Hemos decido añadir esta tecnología como forma de estilado de nuestro proyecto para tene</w:t>
+      </w:r>
+      <w:r>
         <w:rPr>
           <w:lang w:eastAsia="es-ES"/>
         </w:rPr>
-      </w:pPr>
+        <w:t>r una mayor flexibilidad y adaptabilidad de nuestras hojas de estilo al generar gracias a ella código de estilado menos repetitivo y más modularizado.</w:t>
+      </w:r>
     </w:p>
-    <w:p/>
-    <w:p/>
     <w:p>
       <w:pPr>
         <w:ind w:left="426" w:hanging="426"/>
+        <w:rPr>
+          <w:lang w:eastAsia="es-ES"/>
+        </w:rPr>
+      </w:pPr>
+    </w:p>
+    <w:p>
+      <w:pPr>
         <w:sectPr>
           <w:pgSz w:w="11906" w:h="16838"/>
           <w:pgMar w:top="1417" w:right="1701" w:bottom="1417" w:left="1701" w:header="708" w:footer="708" w:gutter="0"/>
@@ -16094,12 +16405,12 @@
         </w:numPr>
         <w:ind w:left="426" w:hanging="426"/>
       </w:pPr>
-      <w:bookmarkStart w:id="83" w:name="_Toc165116509"/>
+      <w:bookmarkStart w:id="86" w:name="_Toc165152803"/>
       <w:r>
         <w:lastRenderedPageBreak/>
         <w:t>DIAGRAMAS DE ENTIDAD-RELACIÓN</w:t>
       </w:r>
-      <w:bookmarkEnd w:id="83"/>
+      <w:bookmarkEnd w:id="86"/>
     </w:p>
     <w:p>
       <w:pPr>
@@ -16109,11 +16420,11 @@
           <w:numId w:val="82"/>
         </w:numPr>
       </w:pPr>
-      <w:bookmarkStart w:id="84" w:name="_Toc165116510"/>
+      <w:bookmarkStart w:id="87" w:name="_Toc165152804"/>
       <w:r>
         <w:t>Diagrama de Chen</w:t>
       </w:r>
-      <w:bookmarkEnd w:id="84"/>
+      <w:bookmarkEnd w:id="87"/>
     </w:p>
     <w:p>
       <w:pPr>
@@ -16141,7 +16452,7 @@
                     <pic:cNvPicPr/>
                   </pic:nvPicPr>
                   <pic:blipFill>
-                    <a:blip r:embed="rId40">
+                    <a:blip r:embed="rId41">
                       <a:extLst>
                         <a:ext uri="{28A0092B-C50C-407E-A947-70E740481C1C}">
                           <a14:useLocalDpi xmlns:a14="http://schemas.microsoft.com/office/drawing/2010/main" val="0"/>
@@ -16173,7 +16484,7 @@
         <w:pStyle w:val="Descripcin"/>
         <w:jc w:val="center"/>
       </w:pPr>
-      <w:bookmarkStart w:id="85" w:name="_Toc165116546"/>
+      <w:bookmarkStart w:id="88" w:name="_Toc165152841"/>
       <w:r>
         <w:t xml:space="preserve">Fig </w:t>
       </w:r>
@@ -16190,7 +16501,7 @@
         <w:rPr>
           <w:noProof/>
         </w:rPr>
-        <w:t>25</w:t>
+        <w:t>26</w:t>
       </w:r>
       <w:r>
         <w:fldChar w:fldCharType="end"/>
@@ -16198,7 +16509,7 @@
       <w:r>
         <w:t xml:space="preserve"> Diagrama de entidad - relación (diagrama de Chen).</w:t>
       </w:r>
-      <w:bookmarkEnd w:id="85"/>
+      <w:bookmarkEnd w:id="88"/>
     </w:p>
     <w:p>
       <w:pPr>
@@ -16208,7 +16519,7 @@
           <w:numId w:val="82"/>
         </w:numPr>
       </w:pPr>
-      <w:bookmarkStart w:id="86" w:name="_Toc165116511"/>
+      <w:bookmarkStart w:id="89" w:name="_Toc165152805"/>
       <w:r>
         <w:lastRenderedPageBreak/>
         <w:t xml:space="preserve">Diagrama de </w:t>
@@ -16216,7 +16527,7 @@
       <w:r>
         <w:t>estructura de datos</w:t>
       </w:r>
-      <w:bookmarkEnd w:id="86"/>
+      <w:bookmarkEnd w:id="89"/>
     </w:p>
     <w:p>
       <w:pPr>
@@ -16243,7 +16554,7 @@
                     <pic:cNvPicPr/>
                   </pic:nvPicPr>
                   <pic:blipFill>
-                    <a:blip r:embed="rId41">
+                    <a:blip r:embed="rId42">
                       <a:extLst>
                         <a:ext uri="{28A0092B-C50C-407E-A947-70E740481C1C}">
                           <a14:useLocalDpi xmlns:a14="http://schemas.microsoft.com/office/drawing/2010/main" val="0"/>
@@ -16275,7 +16586,7 @@
         <w:pStyle w:val="Descripcin"/>
         <w:jc w:val="center"/>
       </w:pPr>
-      <w:bookmarkStart w:id="87" w:name="_Toc165116547"/>
+      <w:bookmarkStart w:id="90" w:name="_Toc165152842"/>
       <w:r>
         <w:t xml:space="preserve">Fig </w:t>
       </w:r>
@@ -16292,7 +16603,7 @@
         <w:rPr>
           <w:noProof/>
         </w:rPr>
-        <w:t>26</w:t>
+        <w:t>27</w:t>
       </w:r>
       <w:r>
         <w:fldChar w:fldCharType="end"/>
@@ -16306,7 +16617,7 @@
       <w:r>
         <w:t>).</w:t>
       </w:r>
-      <w:bookmarkEnd w:id="87"/>
+      <w:bookmarkEnd w:id="90"/>
     </w:p>
     <w:p>
       <w:pPr>
@@ -16327,12 +16638,12 @@
         </w:numPr>
         <w:ind w:left="426" w:hanging="426"/>
       </w:pPr>
-      <w:bookmarkStart w:id="88" w:name="_Toc165116512"/>
+      <w:bookmarkStart w:id="91" w:name="_Toc165152806"/>
       <w:r>
         <w:lastRenderedPageBreak/>
         <w:t>DIAGRAMA DE CASOS DE USO</w:t>
       </w:r>
-      <w:bookmarkEnd w:id="88"/>
+      <w:bookmarkEnd w:id="91"/>
     </w:p>
     <w:p>
       <w:pPr>
@@ -16342,11 +16653,11 @@
           <w:numId w:val="83"/>
         </w:numPr>
       </w:pPr>
-      <w:bookmarkStart w:id="89" w:name="_Toc165116513"/>
+      <w:bookmarkStart w:id="92" w:name="_Toc165152807"/>
       <w:r>
         <w:t>Herencia de actores</w:t>
       </w:r>
-      <w:bookmarkEnd w:id="89"/>
+      <w:bookmarkEnd w:id="92"/>
     </w:p>
     <w:p>
       <w:pPr>
@@ -16374,7 +16685,7 @@
                     </pic:cNvPicPr>
                   </pic:nvPicPr>
                   <pic:blipFill rotWithShape="1">
-                    <a:blip r:embed="rId42">
+                    <a:blip r:embed="rId43">
                       <a:extLst>
                         <a:ext uri="{28A0092B-C50C-407E-A947-70E740481C1C}">
                           <a14:useLocalDpi xmlns:a14="http://schemas.microsoft.com/office/drawing/2010/main" val="0"/>
@@ -16414,7 +16725,7 @@
         <w:pStyle w:val="Descripcin"/>
         <w:jc w:val="center"/>
       </w:pPr>
-      <w:bookmarkStart w:id="90" w:name="_Toc165116548"/>
+      <w:bookmarkStart w:id="93" w:name="_Toc165152843"/>
       <w:r>
         <w:t xml:space="preserve">Fig </w:t>
       </w:r>
@@ -16431,7 +16742,7 @@
         <w:rPr>
           <w:noProof/>
         </w:rPr>
-        <w:t>27</w:t>
+        <w:t>28</w:t>
       </w:r>
       <w:r>
         <w:fldChar w:fldCharType="end"/>
@@ -16439,7 +16750,7 @@
       <w:r>
         <w:t xml:space="preserve"> Herencia de actores del diagrama de casos de uso.</w:t>
       </w:r>
-      <w:bookmarkEnd w:id="90"/>
+      <w:bookmarkEnd w:id="93"/>
     </w:p>
     <w:p>
       <w:pPr>
@@ -16449,11 +16760,11 @@
           <w:numId w:val="83"/>
         </w:numPr>
       </w:pPr>
-      <w:bookmarkStart w:id="91" w:name="_Toc165116514"/>
+      <w:bookmarkStart w:id="94" w:name="_Toc165152808"/>
       <w:r>
         <w:t>Casos de uso del usuario</w:t>
       </w:r>
-      <w:bookmarkEnd w:id="91"/>
+      <w:bookmarkEnd w:id="94"/>
     </w:p>
     <w:p>
       <w:pPr>
@@ -16481,7 +16792,7 @@
                     </pic:cNvPicPr>
                   </pic:nvPicPr>
                   <pic:blipFill rotWithShape="1">
-                    <a:blip r:embed="rId43">
+                    <a:blip r:embed="rId44">
                       <a:extLst>
                         <a:ext uri="{28A0092B-C50C-407E-A947-70E740481C1C}">
                           <a14:useLocalDpi xmlns:a14="http://schemas.microsoft.com/office/drawing/2010/main" val="0"/>
@@ -16521,7 +16832,7 @@
         <w:pStyle w:val="Descripcin"/>
         <w:jc w:val="center"/>
       </w:pPr>
-      <w:bookmarkStart w:id="92" w:name="_Toc165116549"/>
+      <w:bookmarkStart w:id="95" w:name="_Toc165152844"/>
       <w:r>
         <w:t xml:space="preserve">Fig </w:t>
       </w:r>
@@ -16538,7 +16849,7 @@
         <w:rPr>
           <w:noProof/>
         </w:rPr>
-        <w:t>28</w:t>
+        <w:t>29</w:t>
       </w:r>
       <w:r>
         <w:fldChar w:fldCharType="end"/>
@@ -16546,7 +16857,7 @@
       <w:r>
         <w:t xml:space="preserve"> Diagrama de casos de uso del usuario.</w:t>
       </w:r>
-      <w:bookmarkEnd w:id="92"/>
+      <w:bookmarkEnd w:id="95"/>
     </w:p>
     <w:p>
       <w:pPr>
@@ -16556,12 +16867,12 @@
           <w:numId w:val="83"/>
         </w:numPr>
       </w:pPr>
-      <w:bookmarkStart w:id="93" w:name="_Toc165116515"/>
+      <w:bookmarkStart w:id="96" w:name="_Toc165152809"/>
       <w:r>
         <w:lastRenderedPageBreak/>
         <w:t>Casos de uso del administrador</w:t>
       </w:r>
-      <w:bookmarkEnd w:id="93"/>
+      <w:bookmarkEnd w:id="96"/>
     </w:p>
     <w:p>
       <w:pPr>
@@ -16589,7 +16900,7 @@
                     </pic:cNvPicPr>
                   </pic:nvPicPr>
                   <pic:blipFill>
-                    <a:blip r:embed="rId44">
+                    <a:blip r:embed="rId45">
                       <a:extLst>
                         <a:ext uri="{28A0092B-C50C-407E-A947-70E740481C1C}">
                           <a14:useLocalDpi xmlns:a14="http://schemas.microsoft.com/office/drawing/2010/main" val="0"/>
@@ -16626,7 +16937,7 @@
         <w:pStyle w:val="Descripcin"/>
         <w:jc w:val="center"/>
       </w:pPr>
-      <w:bookmarkStart w:id="94" w:name="_Toc165116550"/>
+      <w:bookmarkStart w:id="97" w:name="_Toc165152845"/>
       <w:r>
         <w:t xml:space="preserve">Fig </w:t>
       </w:r>
@@ -16643,7 +16954,7 @@
         <w:rPr>
           <w:noProof/>
         </w:rPr>
-        <w:t>29</w:t>
+        <w:t>30</w:t>
       </w:r>
       <w:r>
         <w:fldChar w:fldCharType="end"/>
@@ -16651,7 +16962,7 @@
       <w:r>
         <w:t xml:space="preserve"> Diagrama de casos de uso del administrador.</w:t>
       </w:r>
-      <w:bookmarkEnd w:id="94"/>
+      <w:bookmarkEnd w:id="97"/>
     </w:p>
     <w:p>
       <w:pPr>
@@ -16661,11 +16972,11 @@
           <w:numId w:val="83"/>
         </w:numPr>
       </w:pPr>
-      <w:bookmarkStart w:id="95" w:name="_Toc165116516"/>
+      <w:bookmarkStart w:id="98" w:name="_Toc165152810"/>
       <w:r>
         <w:t>Casos de uso del paciente</w:t>
       </w:r>
-      <w:bookmarkEnd w:id="95"/>
+      <w:bookmarkEnd w:id="98"/>
     </w:p>
     <w:p>
       <w:pPr>
@@ -16693,7 +17004,7 @@
                     </pic:cNvPicPr>
                   </pic:nvPicPr>
                   <pic:blipFill rotWithShape="1">
-                    <a:blip r:embed="rId45">
+                    <a:blip r:embed="rId46">
                       <a:extLst>
                         <a:ext uri="{28A0092B-C50C-407E-A947-70E740481C1C}">
                           <a14:useLocalDpi xmlns:a14="http://schemas.microsoft.com/office/drawing/2010/main" val="0"/>
@@ -16733,7 +17044,7 @@
         <w:pStyle w:val="Descripcin"/>
         <w:jc w:val="center"/>
       </w:pPr>
-      <w:bookmarkStart w:id="96" w:name="_Toc165116551"/>
+      <w:bookmarkStart w:id="99" w:name="_Toc165152846"/>
       <w:r>
         <w:t xml:space="preserve">Fig </w:t>
       </w:r>
@@ -16750,7 +17061,7 @@
         <w:rPr>
           <w:noProof/>
         </w:rPr>
-        <w:t>30</w:t>
+        <w:t>31</w:t>
       </w:r>
       <w:r>
         <w:fldChar w:fldCharType="end"/>
@@ -16758,7 +17069,7 @@
       <w:r>
         <w:t xml:space="preserve"> Casos de uso del paciente.</w:t>
       </w:r>
-      <w:bookmarkEnd w:id="96"/>
+      <w:bookmarkEnd w:id="99"/>
     </w:p>
     <w:p>
       <w:pPr>
@@ -16768,11 +17079,11 @@
           <w:numId w:val="83"/>
         </w:numPr>
       </w:pPr>
-      <w:bookmarkStart w:id="97" w:name="_Toc165116517"/>
+      <w:bookmarkStart w:id="100" w:name="_Toc165152811"/>
       <w:r>
         <w:t>Casos de uso del especialista</w:t>
       </w:r>
-      <w:bookmarkEnd w:id="97"/>
+      <w:bookmarkEnd w:id="100"/>
     </w:p>
     <w:p>
       <w:pPr>
@@ -16800,7 +17111,7 @@
                     </pic:cNvPicPr>
                   </pic:nvPicPr>
                   <pic:blipFill rotWithShape="1">
-                    <a:blip r:embed="rId46">
+                    <a:blip r:embed="rId47">
                       <a:extLst>
                         <a:ext uri="{28A0092B-C50C-407E-A947-70E740481C1C}">
                           <a14:useLocalDpi xmlns:a14="http://schemas.microsoft.com/office/drawing/2010/main" val="0"/>
@@ -16840,7 +17151,7 @@
         <w:pStyle w:val="Descripcin"/>
         <w:jc w:val="center"/>
       </w:pPr>
-      <w:bookmarkStart w:id="98" w:name="_Toc165116552"/>
+      <w:bookmarkStart w:id="101" w:name="_Toc165152847"/>
       <w:r>
         <w:t xml:space="preserve">Fig </w:t>
       </w:r>
@@ -16857,7 +17168,7 @@
         <w:rPr>
           <w:noProof/>
         </w:rPr>
-        <w:t>31</w:t>
+        <w:t>32</w:t>
       </w:r>
       <w:r>
         <w:fldChar w:fldCharType="end"/>
@@ -16865,7 +17176,7 @@
       <w:r>
         <w:t xml:space="preserve"> Casos de uso del especialista</w:t>
       </w:r>
-      <w:bookmarkEnd w:id="98"/>
+      <w:bookmarkEnd w:id="101"/>
     </w:p>
     <w:p/>
     <w:p>
@@ -16882,12 +17193,12 @@
       <w:pPr>
         <w:pStyle w:val="Ttulo1"/>
       </w:pPr>
-      <w:bookmarkStart w:id="99" w:name="_Toc165116518"/>
+      <w:bookmarkStart w:id="102" w:name="_Toc165152812"/>
       <w:r>
         <w:lastRenderedPageBreak/>
         <w:t>MARCO PRÁCTICO</w:t>
       </w:r>
-      <w:bookmarkEnd w:id="99"/>
+      <w:bookmarkEnd w:id="102"/>
     </w:p>
     <w:p/>
     <w:p>
@@ -16904,12 +17215,12 @@
       <w:pPr>
         <w:pStyle w:val="Ttulo1"/>
       </w:pPr>
-      <w:bookmarkStart w:id="100" w:name="_Toc165116519"/>
+      <w:bookmarkStart w:id="103" w:name="_Toc165152813"/>
       <w:r>
         <w:lastRenderedPageBreak/>
         <w:t>CONCLUSIONES</w:t>
       </w:r>
-      <w:bookmarkEnd w:id="100"/>
+      <w:bookmarkEnd w:id="103"/>
     </w:p>
     <w:p/>
     <w:p>
@@ -16926,12 +17237,12 @@
       <w:pPr>
         <w:pStyle w:val="Ttulo1"/>
       </w:pPr>
-      <w:bookmarkStart w:id="101" w:name="_Toc165116520"/>
+      <w:bookmarkStart w:id="104" w:name="_Toc165152814"/>
       <w:r>
         <w:lastRenderedPageBreak/>
         <w:t>BIBLIOGRAFÍA</w:t>
       </w:r>
-      <w:bookmarkEnd w:id="101"/>
+      <w:bookmarkEnd w:id="104"/>
     </w:p>
     <w:p/>
     <w:p>
@@ -16948,12 +17259,12 @@
       <w:pPr>
         <w:pStyle w:val="Ttulo1"/>
       </w:pPr>
-      <w:bookmarkStart w:id="102" w:name="_Toc165116521"/>
+      <w:bookmarkStart w:id="105" w:name="_Toc165152815"/>
       <w:r>
         <w:lastRenderedPageBreak/>
         <w:t>WEBGRAFÍA</w:t>
       </w:r>
-      <w:bookmarkEnd w:id="102"/>
+      <w:bookmarkEnd w:id="105"/>
     </w:p>
     <w:p/>
     <w:sectPr>
@@ -27839,12 +28150,7 @@
 </file>
 
 <file path=customXml/item3.xml><?xml version="1.0" encoding="utf-8"?>
-<?mso-contentType ?>
-<FormTemplates xmlns="http://schemas.microsoft.com/sharepoint/v3/contenttype/forms">
-  <Display>DocumentLibraryForm</Display>
-  <Edit>DocumentLibraryForm</Edit>
-  <New>DocumentLibraryForm</New>
-</FormTemplates>
+<b:Sources xmlns:b="http://schemas.openxmlformats.org/officeDocument/2006/bibliography" xmlns="http://schemas.openxmlformats.org/officeDocument/2006/bibliography" SelectedStyle="\APASixthEditionOfficeOnline.xsl" StyleName="APA" Version="6"/>
 </file>
 
 <file path=customXml/item4.xml><?xml version="1.0" encoding="utf-8"?>
@@ -27854,7 +28160,12 @@
 </file>
 
 <file path=customXml/item5.xml><?xml version="1.0" encoding="utf-8"?>
-<b:Sources xmlns:b="http://schemas.openxmlformats.org/officeDocument/2006/bibliography" xmlns="http://schemas.openxmlformats.org/officeDocument/2006/bibliography" SelectedStyle="\APASixthEditionOfficeOnline.xsl" StyleName="APA" Version="6"/>
+<?mso-contentType ?>
+<FormTemplates xmlns="http://schemas.microsoft.com/sharepoint/v3/contenttype/forms">
+  <Display>DocumentLibraryForm</Display>
+  <Edit>DocumentLibraryForm</Edit>
+  <New>DocumentLibraryForm</New>
+</FormTemplates>
 </file>
 
 <file path=customXml/itemProps1.xml><?xml version="1.0" encoding="utf-8"?>
@@ -27884,9 +28195,9 @@
 </file>
 
 <file path=customXml/itemProps3.xml><?xml version="1.0" encoding="utf-8"?>
-<ds:datastoreItem xmlns:ds="http://schemas.openxmlformats.org/officeDocument/2006/customXml" ds:itemID="{3D78930C-687B-4815-8EF5-DDA8783F103B}">
+<ds:datastoreItem xmlns:ds="http://schemas.openxmlformats.org/officeDocument/2006/customXml" ds:itemID="{0BBBBDFB-6DB1-458E-A17D-800D91B68DDB}">
   <ds:schemaRefs>
-    <ds:schemaRef ds:uri="http://schemas.microsoft.com/sharepoint/v3/contenttype/forms"/>
+    <ds:schemaRef ds:uri="http://schemas.openxmlformats.org/officeDocument/2006/bibliography"/>
   </ds:schemaRefs>
 </ds:datastoreItem>
 </file>
@@ -27901,9 +28212,9 @@
 </file>
 
 <file path=customXml/itemProps5.xml><?xml version="1.0" encoding="utf-8"?>
-<ds:datastoreItem xmlns:ds="http://schemas.openxmlformats.org/officeDocument/2006/customXml" ds:itemID="{0BBBBDFB-6DB1-458E-A17D-800D91B68DDB}">
+<ds:datastoreItem xmlns:ds="http://schemas.openxmlformats.org/officeDocument/2006/customXml" ds:itemID="{3D78930C-687B-4815-8EF5-DDA8783F103B}">
   <ds:schemaRefs>
-    <ds:schemaRef ds:uri="http://schemas.openxmlformats.org/officeDocument/2006/bibliography"/>
+    <ds:schemaRef ds:uri="http://schemas.microsoft.com/sharepoint/v3/contenttype/forms"/>
   </ds:schemaRefs>
 </ds:datastoreItem>
 </file>
</xml_diff>

<commit_message>
Documentación: Añadidas Swagger y Swagger UI como tecnologías.
</commit_message>
<xml_diff>
--- a/docs/00-DocumentoFinal.docx
+++ b/docs/00-DocumentoFinal.docx
@@ -4192,7 +4192,7 @@
           <w14:ligatures w14:val="standardContextual"/>
         </w:rPr>
       </w:pPr>
-      <w:hyperlink w:anchor="_Toc165156992" w:history="1">
+      <w:hyperlink w:anchor="_Toc165236404" w:history="1">
         <w:r>
           <w:rPr>
             <w:rStyle w:val="Hipervnculo"/>
@@ -4220,7 +4220,7 @@
             <w:noProof/>
             <w:webHidden/>
           </w:rPr>
-          <w:instrText xml:space="preserve"> PAGEREF _Toc165156992 \h </w:instrText>
+          <w:instrText xml:space="preserve"> PAGEREF _Toc165236404 \h </w:instrText>
         </w:r>
         <w:r>
           <w:rPr>
@@ -4270,7 +4270,7 @@
           <w14:ligatures w14:val="standardContextual"/>
         </w:rPr>
       </w:pPr>
-      <w:hyperlink w:anchor="_Toc165156993" w:history="1">
+      <w:hyperlink w:anchor="_Toc165236405" w:history="1">
         <w:r>
           <w:rPr>
             <w:rStyle w:val="Hipervnculo"/>
@@ -4298,7 +4298,7 @@
             <w:noProof/>
             <w:webHidden/>
           </w:rPr>
-          <w:instrText xml:space="preserve"> PAGEREF _Toc165156993 \h </w:instrText>
+          <w:instrText xml:space="preserve"> PAGEREF _Toc165236405 \h </w:instrText>
         </w:r>
         <w:r>
           <w:rPr>
@@ -4348,7 +4348,7 @@
           <w14:ligatures w14:val="standardContextual"/>
         </w:rPr>
       </w:pPr>
-      <w:hyperlink w:anchor="_Toc165156994" w:history="1">
+      <w:hyperlink w:anchor="_Toc165236406" w:history="1">
         <w:r>
           <w:rPr>
             <w:rStyle w:val="Hipervnculo"/>
@@ -4376,7 +4376,7 @@
             <w:noProof/>
             <w:webHidden/>
           </w:rPr>
-          <w:instrText xml:space="preserve"> PAGEREF _Toc165156994 \h </w:instrText>
+          <w:instrText xml:space="preserve"> PAGEREF _Toc165236406 \h </w:instrText>
         </w:r>
         <w:r>
           <w:rPr>
@@ -4426,7 +4426,7 @@
           <w14:ligatures w14:val="standardContextual"/>
         </w:rPr>
       </w:pPr>
-      <w:hyperlink w:anchor="_Toc165156995" w:history="1">
+      <w:hyperlink w:anchor="_Toc165236407" w:history="1">
         <w:r>
           <w:rPr>
             <w:rStyle w:val="Hipervnculo"/>
@@ -4454,7 +4454,7 @@
             <w:noProof/>
             <w:webHidden/>
           </w:rPr>
-          <w:instrText xml:space="preserve"> PAGEREF _Toc165156995 \h </w:instrText>
+          <w:instrText xml:space="preserve"> PAGEREF _Toc165236407 \h </w:instrText>
         </w:r>
         <w:r>
           <w:rPr>
@@ -4504,7 +4504,7 @@
           <w14:ligatures w14:val="standardContextual"/>
         </w:rPr>
       </w:pPr>
-      <w:hyperlink w:anchor="_Toc165156996" w:history="1">
+      <w:hyperlink w:anchor="_Toc165236408" w:history="1">
         <w:r>
           <w:rPr>
             <w:rStyle w:val="Hipervnculo"/>
@@ -4531,7 +4531,7 @@
             <w:noProof/>
             <w:webHidden/>
           </w:rPr>
-          <w:instrText xml:space="preserve"> PAGEREF _Toc165156996 \h </w:instrText>
+          <w:instrText xml:space="preserve"> PAGEREF _Toc165236408 \h </w:instrText>
         </w:r>
         <w:r>
           <w:rPr>
@@ -4577,7 +4577,7 @@
           <w14:ligatures w14:val="standardContextual"/>
         </w:rPr>
       </w:pPr>
-      <w:hyperlink w:anchor="_Toc165156997" w:history="1">
+      <w:hyperlink w:anchor="_Toc165236409" w:history="1">
         <w:r>
           <w:rPr>
             <w:rStyle w:val="Hipervnculo"/>
@@ -4625,7 +4625,7 @@
             <w:noProof/>
             <w:webHidden/>
           </w:rPr>
-          <w:instrText xml:space="preserve"> PAGEREF _Toc165156997 \h </w:instrText>
+          <w:instrText xml:space="preserve"> PAGEREF _Toc165236409 \h </w:instrText>
         </w:r>
         <w:r>
           <w:rPr>
@@ -4671,7 +4671,7 @@
           <w14:ligatures w14:val="standardContextual"/>
         </w:rPr>
       </w:pPr>
-      <w:hyperlink w:anchor="_Toc165156998" w:history="1">
+      <w:hyperlink w:anchor="_Toc165236410" w:history="1">
         <w:r>
           <w:rPr>
             <w:rStyle w:val="Hipervnculo"/>
@@ -4719,7 +4719,7 @@
             <w:noProof/>
             <w:webHidden/>
           </w:rPr>
-          <w:instrText xml:space="preserve"> PAGEREF _Toc165156998 \h </w:instrText>
+          <w:instrText xml:space="preserve"> PAGEREF _Toc165236410 \h </w:instrText>
         </w:r>
         <w:r>
           <w:rPr>
@@ -4763,7 +4763,7 @@
           <w14:ligatures w14:val="standardContextual"/>
         </w:rPr>
       </w:pPr>
-      <w:hyperlink w:anchor="_Toc165156999" w:history="1">
+      <w:hyperlink w:anchor="_Toc165236411" w:history="1">
         <w:r>
           <w:rPr>
             <w:rStyle w:val="Hipervnculo"/>
@@ -4809,7 +4809,7 @@
             <w:noProof/>
             <w:webHidden/>
           </w:rPr>
-          <w:instrText xml:space="preserve"> PAGEREF _Toc165156999 \h </w:instrText>
+          <w:instrText xml:space="preserve"> PAGEREF _Toc165236411 \h </w:instrText>
         </w:r>
         <w:r>
           <w:rPr>
@@ -4853,7 +4853,7 @@
           <w14:ligatures w14:val="standardContextual"/>
         </w:rPr>
       </w:pPr>
-      <w:hyperlink w:anchor="_Toc165157000" w:history="1">
+      <w:hyperlink w:anchor="_Toc165236412" w:history="1">
         <w:r>
           <w:rPr>
             <w:rStyle w:val="Hipervnculo"/>
@@ -4899,7 +4899,7 @@
             <w:noProof/>
             <w:webHidden/>
           </w:rPr>
-          <w:instrText xml:space="preserve"> PAGEREF _Toc165157000 \h </w:instrText>
+          <w:instrText xml:space="preserve"> PAGEREF _Toc165236412 \h </w:instrText>
         </w:r>
         <w:r>
           <w:rPr>
@@ -4943,7 +4943,7 @@
           <w14:ligatures w14:val="standardContextual"/>
         </w:rPr>
       </w:pPr>
-      <w:hyperlink w:anchor="_Toc165157001" w:history="1">
+      <w:hyperlink w:anchor="_Toc165236413" w:history="1">
         <w:r>
           <w:rPr>
             <w:rStyle w:val="Hipervnculo"/>
@@ -4989,7 +4989,7 @@
             <w:noProof/>
             <w:webHidden/>
           </w:rPr>
-          <w:instrText xml:space="preserve"> PAGEREF _Toc165157001 \h </w:instrText>
+          <w:instrText xml:space="preserve"> PAGEREF _Toc165236413 \h </w:instrText>
         </w:r>
         <w:r>
           <w:rPr>
@@ -5033,7 +5033,7 @@
           <w14:ligatures w14:val="standardContextual"/>
         </w:rPr>
       </w:pPr>
-      <w:hyperlink w:anchor="_Toc165157002" w:history="1">
+      <w:hyperlink w:anchor="_Toc165236414" w:history="1">
         <w:r>
           <w:rPr>
             <w:rStyle w:val="Hipervnculo"/>
@@ -5079,7 +5079,7 @@
             <w:noProof/>
             <w:webHidden/>
           </w:rPr>
-          <w:instrText xml:space="preserve"> PAGEREF _Toc165157002 \h </w:instrText>
+          <w:instrText xml:space="preserve"> PAGEREF _Toc165236414 \h </w:instrText>
         </w:r>
         <w:r>
           <w:rPr>
@@ -5123,7 +5123,7 @@
           <w14:ligatures w14:val="standardContextual"/>
         </w:rPr>
       </w:pPr>
-      <w:hyperlink w:anchor="_Toc165157003" w:history="1">
+      <w:hyperlink w:anchor="_Toc165236415" w:history="1">
         <w:r>
           <w:rPr>
             <w:rStyle w:val="Hipervnculo"/>
@@ -5169,7 +5169,7 @@
             <w:noProof/>
             <w:webHidden/>
           </w:rPr>
-          <w:instrText xml:space="preserve"> PAGEREF _Toc165157003 \h </w:instrText>
+          <w:instrText xml:space="preserve"> PAGEREF _Toc165236415 \h </w:instrText>
         </w:r>
         <w:r>
           <w:rPr>
@@ -5213,7 +5213,7 @@
           <w14:ligatures w14:val="standardContextual"/>
         </w:rPr>
       </w:pPr>
-      <w:hyperlink w:anchor="_Toc165157004" w:history="1">
+      <w:hyperlink w:anchor="_Toc165236416" w:history="1">
         <w:r>
           <w:rPr>
             <w:rStyle w:val="Hipervnculo"/>
@@ -5259,7 +5259,7 @@
             <w:noProof/>
             <w:webHidden/>
           </w:rPr>
-          <w:instrText xml:space="preserve"> PAGEREF _Toc165157004 \h </w:instrText>
+          <w:instrText xml:space="preserve"> PAGEREF _Toc165236416 \h </w:instrText>
         </w:r>
         <w:r>
           <w:rPr>
@@ -5303,7 +5303,7 @@
           <w14:ligatures w14:val="standardContextual"/>
         </w:rPr>
       </w:pPr>
-      <w:hyperlink w:anchor="_Toc165157005" w:history="1">
+      <w:hyperlink w:anchor="_Toc165236417" w:history="1">
         <w:r>
           <w:rPr>
             <w:rStyle w:val="Hipervnculo"/>
@@ -5349,7 +5349,7 @@
             <w:noProof/>
             <w:webHidden/>
           </w:rPr>
-          <w:instrText xml:space="preserve"> PAGEREF _Toc165157005 \h </w:instrText>
+          <w:instrText xml:space="preserve"> PAGEREF _Toc165236417 \h </w:instrText>
         </w:r>
         <w:r>
           <w:rPr>
@@ -5393,7 +5393,7 @@
           <w14:ligatures w14:val="standardContextual"/>
         </w:rPr>
       </w:pPr>
-      <w:hyperlink w:anchor="_Toc165157006" w:history="1">
+      <w:hyperlink w:anchor="_Toc165236418" w:history="1">
         <w:r>
           <w:rPr>
             <w:rStyle w:val="Hipervnculo"/>
@@ -5439,7 +5439,7 @@
             <w:noProof/>
             <w:webHidden/>
           </w:rPr>
-          <w:instrText xml:space="preserve"> PAGEREF _Toc165157006 \h </w:instrText>
+          <w:instrText xml:space="preserve"> PAGEREF _Toc165236418 \h </w:instrText>
         </w:r>
         <w:r>
           <w:rPr>
@@ -5483,7 +5483,7 @@
           <w14:ligatures w14:val="standardContextual"/>
         </w:rPr>
       </w:pPr>
-      <w:hyperlink w:anchor="_Toc165157007" w:history="1">
+      <w:hyperlink w:anchor="_Toc165236419" w:history="1">
         <w:r>
           <w:rPr>
             <w:rStyle w:val="Hipervnculo"/>
@@ -5529,7 +5529,7 @@
             <w:noProof/>
             <w:webHidden/>
           </w:rPr>
-          <w:instrText xml:space="preserve"> PAGEREF _Toc165157007 \h </w:instrText>
+          <w:instrText xml:space="preserve"> PAGEREF _Toc165236419 \h </w:instrText>
         </w:r>
         <w:r>
           <w:rPr>
@@ -5573,7 +5573,7 @@
           <w14:ligatures w14:val="standardContextual"/>
         </w:rPr>
       </w:pPr>
-      <w:hyperlink w:anchor="_Toc165157008" w:history="1">
+      <w:hyperlink w:anchor="_Toc165236420" w:history="1">
         <w:r>
           <w:rPr>
             <w:rStyle w:val="Hipervnculo"/>
@@ -5619,7 +5619,7 @@
             <w:noProof/>
             <w:webHidden/>
           </w:rPr>
-          <w:instrText xml:space="preserve"> PAGEREF _Toc165157008 \h </w:instrText>
+          <w:instrText xml:space="preserve"> PAGEREF _Toc165236420 \h </w:instrText>
         </w:r>
         <w:r>
           <w:rPr>
@@ -5663,7 +5663,7 @@
           <w14:ligatures w14:val="standardContextual"/>
         </w:rPr>
       </w:pPr>
-      <w:hyperlink w:anchor="_Toc165157009" w:history="1">
+      <w:hyperlink w:anchor="_Toc165236421" w:history="1">
         <w:r>
           <w:rPr>
             <w:rStyle w:val="Hipervnculo"/>
@@ -5709,7 +5709,7 @@
             <w:noProof/>
             <w:webHidden/>
           </w:rPr>
-          <w:instrText xml:space="preserve"> PAGEREF _Toc165157009 \h </w:instrText>
+          <w:instrText xml:space="preserve"> PAGEREF _Toc165236421 \h </w:instrText>
         </w:r>
         <w:r>
           <w:rPr>
@@ -5753,7 +5753,7 @@
           <w14:ligatures w14:val="standardContextual"/>
         </w:rPr>
       </w:pPr>
-      <w:hyperlink w:anchor="_Toc165157010" w:history="1">
+      <w:hyperlink w:anchor="_Toc165236422" w:history="1">
         <w:r>
           <w:rPr>
             <w:rStyle w:val="Hipervnculo"/>
@@ -5799,7 +5799,7 @@
             <w:noProof/>
             <w:webHidden/>
           </w:rPr>
-          <w:instrText xml:space="preserve"> PAGEREF _Toc165157010 \h </w:instrText>
+          <w:instrText xml:space="preserve"> PAGEREF _Toc165236422 \h </w:instrText>
         </w:r>
         <w:r>
           <w:rPr>
@@ -5843,7 +5843,7 @@
           <w14:ligatures w14:val="standardContextual"/>
         </w:rPr>
       </w:pPr>
-      <w:hyperlink w:anchor="_Toc165157011" w:history="1">
+      <w:hyperlink w:anchor="_Toc165236423" w:history="1">
         <w:r>
           <w:rPr>
             <w:rStyle w:val="Hipervnculo"/>
@@ -5889,7 +5889,7 @@
             <w:noProof/>
             <w:webHidden/>
           </w:rPr>
-          <w:instrText xml:space="preserve"> PAGEREF _Toc165157011 \h </w:instrText>
+          <w:instrText xml:space="preserve"> PAGEREF _Toc165236423 \h </w:instrText>
         </w:r>
         <w:r>
           <w:rPr>
@@ -5933,7 +5933,7 @@
           <w14:ligatures w14:val="standardContextual"/>
         </w:rPr>
       </w:pPr>
-      <w:hyperlink w:anchor="_Toc165157012" w:history="1">
+      <w:hyperlink w:anchor="_Toc165236424" w:history="1">
         <w:r>
           <w:rPr>
             <w:rStyle w:val="Hipervnculo"/>
@@ -5979,7 +5979,7 @@
             <w:noProof/>
             <w:webHidden/>
           </w:rPr>
-          <w:instrText xml:space="preserve"> PAGEREF _Toc165157012 \h </w:instrText>
+          <w:instrText xml:space="preserve"> PAGEREF _Toc165236424 \h </w:instrText>
         </w:r>
         <w:r>
           <w:rPr>
@@ -6023,7 +6023,7 @@
           <w14:ligatures w14:val="standardContextual"/>
         </w:rPr>
       </w:pPr>
-      <w:hyperlink w:anchor="_Toc165157013" w:history="1">
+      <w:hyperlink w:anchor="_Toc165236425" w:history="1">
         <w:r>
           <w:rPr>
             <w:rStyle w:val="Hipervnculo"/>
@@ -6069,7 +6069,7 @@
             <w:noProof/>
             <w:webHidden/>
           </w:rPr>
-          <w:instrText xml:space="preserve"> PAGEREF _Toc165157013 \h </w:instrText>
+          <w:instrText xml:space="preserve"> PAGEREF _Toc165236425 \h </w:instrText>
         </w:r>
         <w:r>
           <w:rPr>
@@ -6115,7 +6115,7 @@
           <w14:ligatures w14:val="standardContextual"/>
         </w:rPr>
       </w:pPr>
-      <w:hyperlink w:anchor="_Toc165157014" w:history="1">
+      <w:hyperlink w:anchor="_Toc165236426" w:history="1">
         <w:r>
           <w:rPr>
             <w:rStyle w:val="Hipervnculo"/>
@@ -6163,7 +6163,7 @@
             <w:noProof/>
             <w:webHidden/>
           </w:rPr>
-          <w:instrText xml:space="preserve"> PAGEREF _Toc165157014 \h </w:instrText>
+          <w:instrText xml:space="preserve"> PAGEREF _Toc165236426 \h </w:instrText>
         </w:r>
         <w:r>
           <w:rPr>
@@ -6207,7 +6207,7 @@
           <w14:ligatures w14:val="standardContextual"/>
         </w:rPr>
       </w:pPr>
-      <w:hyperlink w:anchor="_Toc165157015" w:history="1">
+      <w:hyperlink w:anchor="_Toc165236427" w:history="1">
         <w:r>
           <w:rPr>
             <w:rStyle w:val="Hipervnculo"/>
@@ -6253,7 +6253,7 @@
             <w:noProof/>
             <w:webHidden/>
           </w:rPr>
-          <w:instrText xml:space="preserve"> PAGEREF _Toc165157015 \h </w:instrText>
+          <w:instrText xml:space="preserve"> PAGEREF _Toc165236427 \h </w:instrText>
         </w:r>
         <w:r>
           <w:rPr>
@@ -6297,7 +6297,7 @@
           <w14:ligatures w14:val="standardContextual"/>
         </w:rPr>
       </w:pPr>
-      <w:hyperlink w:anchor="_Toc165157016" w:history="1">
+      <w:hyperlink w:anchor="_Toc165236428" w:history="1">
         <w:r>
           <w:rPr>
             <w:rStyle w:val="Hipervnculo"/>
@@ -6343,7 +6343,7 @@
             <w:noProof/>
             <w:webHidden/>
           </w:rPr>
-          <w:instrText xml:space="preserve"> PAGEREF _Toc165157016 \h </w:instrText>
+          <w:instrText xml:space="preserve"> PAGEREF _Toc165236428 \h </w:instrText>
         </w:r>
         <w:r>
           <w:rPr>
@@ -6387,7 +6387,7 @@
           <w14:ligatures w14:val="standardContextual"/>
         </w:rPr>
       </w:pPr>
-      <w:hyperlink w:anchor="_Toc165157017" w:history="1">
+      <w:hyperlink w:anchor="_Toc165236429" w:history="1">
         <w:r>
           <w:rPr>
             <w:rStyle w:val="Hipervnculo"/>
@@ -6433,7 +6433,7 @@
             <w:noProof/>
             <w:webHidden/>
           </w:rPr>
-          <w:instrText xml:space="preserve"> PAGEREF _Toc165157017 \h </w:instrText>
+          <w:instrText xml:space="preserve"> PAGEREF _Toc165236429 \h </w:instrText>
         </w:r>
         <w:r>
           <w:rPr>
@@ -6477,7 +6477,7 @@
           <w14:ligatures w14:val="standardContextual"/>
         </w:rPr>
       </w:pPr>
-      <w:hyperlink w:anchor="_Toc165157018" w:history="1">
+      <w:hyperlink w:anchor="_Toc165236430" w:history="1">
         <w:r>
           <w:rPr>
             <w:rStyle w:val="Hipervnculo"/>
@@ -6523,7 +6523,7 @@
             <w:noProof/>
             <w:webHidden/>
           </w:rPr>
-          <w:instrText xml:space="preserve"> PAGEREF _Toc165157018 \h </w:instrText>
+          <w:instrText xml:space="preserve"> PAGEREF _Toc165236430 \h </w:instrText>
         </w:r>
         <w:r>
           <w:rPr>
@@ -6567,7 +6567,7 @@
           <w14:ligatures w14:val="standardContextual"/>
         </w:rPr>
       </w:pPr>
-      <w:hyperlink w:anchor="_Toc165157019" w:history="1">
+      <w:hyperlink w:anchor="_Toc165236431" w:history="1">
         <w:r>
           <w:rPr>
             <w:rStyle w:val="Hipervnculo"/>
@@ -6613,7 +6613,7 @@
             <w:noProof/>
             <w:webHidden/>
           </w:rPr>
-          <w:instrText xml:space="preserve"> PAGEREF _Toc165157019 \h </w:instrText>
+          <w:instrText xml:space="preserve"> PAGEREF _Toc165236431 \h </w:instrText>
         </w:r>
         <w:r>
           <w:rPr>
@@ -6657,7 +6657,7 @@
           <w14:ligatures w14:val="standardContextual"/>
         </w:rPr>
       </w:pPr>
-      <w:hyperlink w:anchor="_Toc165157020" w:history="1">
+      <w:hyperlink w:anchor="_Toc165236432" w:history="1">
         <w:r>
           <w:rPr>
             <w:rStyle w:val="Hipervnculo"/>
@@ -6703,7 +6703,7 @@
             <w:noProof/>
             <w:webHidden/>
           </w:rPr>
-          <w:instrText xml:space="preserve"> PAGEREF _Toc165157020 \h </w:instrText>
+          <w:instrText xml:space="preserve"> PAGEREF _Toc165236432 \h </w:instrText>
         </w:r>
         <w:r>
           <w:rPr>
@@ -6747,7 +6747,7 @@
           <w14:ligatures w14:val="standardContextual"/>
         </w:rPr>
       </w:pPr>
-      <w:hyperlink w:anchor="_Toc165157021" w:history="1">
+      <w:hyperlink w:anchor="_Toc165236433" w:history="1">
         <w:r>
           <w:rPr>
             <w:rStyle w:val="Hipervnculo"/>
@@ -6793,7 +6793,7 @@
             <w:noProof/>
             <w:webHidden/>
           </w:rPr>
-          <w:instrText xml:space="preserve"> PAGEREF _Toc165157021 \h </w:instrText>
+          <w:instrText xml:space="preserve"> PAGEREF _Toc165236433 \h </w:instrText>
         </w:r>
         <w:r>
           <w:rPr>
@@ -6837,7 +6837,7 @@
           <w14:ligatures w14:val="standardContextual"/>
         </w:rPr>
       </w:pPr>
-      <w:hyperlink w:anchor="_Toc165157022" w:history="1">
+      <w:hyperlink w:anchor="_Toc165236434" w:history="1">
         <w:r>
           <w:rPr>
             <w:rStyle w:val="Hipervnculo"/>
@@ -6883,7 +6883,7 @@
             <w:noProof/>
             <w:webHidden/>
           </w:rPr>
-          <w:instrText xml:space="preserve"> PAGEREF _Toc165157022 \h </w:instrText>
+          <w:instrText xml:space="preserve"> PAGEREF _Toc165236434 \h </w:instrText>
         </w:r>
         <w:r>
           <w:rPr>
@@ -6927,7 +6927,7 @@
           <w14:ligatures w14:val="standardContextual"/>
         </w:rPr>
       </w:pPr>
-      <w:hyperlink w:anchor="_Toc165157023" w:history="1">
+      <w:hyperlink w:anchor="_Toc165236435" w:history="1">
         <w:r>
           <w:rPr>
             <w:rStyle w:val="Hipervnculo"/>
@@ -6973,7 +6973,7 @@
             <w:noProof/>
             <w:webHidden/>
           </w:rPr>
-          <w:instrText xml:space="preserve"> PAGEREF _Toc165157023 \h </w:instrText>
+          <w:instrText xml:space="preserve"> PAGEREF _Toc165236435 \h </w:instrText>
         </w:r>
         <w:r>
           <w:rPr>
@@ -7017,7 +7017,7 @@
           <w14:ligatures w14:val="standardContextual"/>
         </w:rPr>
       </w:pPr>
-      <w:hyperlink w:anchor="_Toc165157024" w:history="1">
+      <w:hyperlink w:anchor="_Toc165236436" w:history="1">
         <w:r>
           <w:rPr>
             <w:rStyle w:val="Hipervnculo"/>
@@ -7075,7 +7075,7 @@
             <w:noProof/>
             <w:webHidden/>
           </w:rPr>
-          <w:instrText xml:space="preserve"> PAGEREF _Toc165157024 \h </w:instrText>
+          <w:instrText xml:space="preserve"> PAGEREF _Toc165236436 \h </w:instrText>
         </w:r>
         <w:r>
           <w:rPr>
@@ -7119,7 +7119,7 @@
           <w14:ligatures w14:val="standardContextual"/>
         </w:rPr>
       </w:pPr>
-      <w:hyperlink w:anchor="_Toc165157025" w:history="1">
+      <w:hyperlink w:anchor="_Toc165236437" w:history="1">
         <w:r>
           <w:rPr>
             <w:rStyle w:val="Hipervnculo"/>
@@ -7165,7 +7165,7 @@
             <w:noProof/>
             <w:webHidden/>
           </w:rPr>
-          <w:instrText xml:space="preserve"> PAGEREF _Toc165157025 \h </w:instrText>
+          <w:instrText xml:space="preserve"> PAGEREF _Toc165236437 \h </w:instrText>
         </w:r>
         <w:r>
           <w:rPr>
@@ -7209,7 +7209,7 @@
           <w14:ligatures w14:val="standardContextual"/>
         </w:rPr>
       </w:pPr>
-      <w:hyperlink w:anchor="_Toc165157026" w:history="1">
+      <w:hyperlink w:anchor="_Toc165236438" w:history="1">
         <w:r>
           <w:rPr>
             <w:rStyle w:val="Hipervnculo"/>
@@ -7255,7 +7255,7 @@
             <w:noProof/>
             <w:webHidden/>
           </w:rPr>
-          <w:instrText xml:space="preserve"> PAGEREF _Toc165157026 \h </w:instrText>
+          <w:instrText xml:space="preserve"> PAGEREF _Toc165236438 \h </w:instrText>
         </w:r>
         <w:r>
           <w:rPr>
@@ -7299,7 +7299,7 @@
           <w14:ligatures w14:val="standardContextual"/>
         </w:rPr>
       </w:pPr>
-      <w:hyperlink w:anchor="_Toc165157027" w:history="1">
+      <w:hyperlink w:anchor="_Toc165236439" w:history="1">
         <w:r>
           <w:rPr>
             <w:rStyle w:val="Hipervnculo"/>
@@ -7354,7 +7354,7 @@
             <w:noProof/>
             <w:webHidden/>
           </w:rPr>
-          <w:instrText xml:space="preserve"> PAGEREF _Toc165157027 \h </w:instrText>
+          <w:instrText xml:space="preserve"> PAGEREF _Toc165236439 \h </w:instrText>
         </w:r>
         <w:r>
           <w:rPr>
@@ -7398,7 +7398,7 @@
           <w14:ligatures w14:val="standardContextual"/>
         </w:rPr>
       </w:pPr>
-      <w:hyperlink w:anchor="_Toc165157028" w:history="1">
+      <w:hyperlink w:anchor="_Toc165236440" w:history="1">
         <w:r>
           <w:rPr>
             <w:rStyle w:val="Hipervnculo"/>
@@ -7456,7 +7456,191 @@
             <w:noProof/>
             <w:webHidden/>
           </w:rPr>
-          <w:instrText xml:space="preserve"> PAGEREF _Toc165157028 \h </w:instrText>
+          <w:instrText xml:space="preserve"> PAGEREF _Toc165236440 \h </w:instrText>
+        </w:r>
+        <w:r>
+          <w:rPr>
+            <w:noProof/>
+            <w:webHidden/>
+          </w:rPr>
+        </w:r>
+        <w:r>
+          <w:rPr>
+            <w:noProof/>
+            <w:webHidden/>
+          </w:rPr>
+          <w:fldChar w:fldCharType="separate"/>
+        </w:r>
+        <w:r>
+          <w:rPr>
+            <w:noProof/>
+            <w:webHidden/>
+          </w:rPr>
+          <w:t>27</w:t>
+        </w:r>
+        <w:r>
+          <w:rPr>
+            <w:noProof/>
+            <w:webHidden/>
+          </w:rPr>
+          <w:fldChar w:fldCharType="end"/>
+        </w:r>
+      </w:hyperlink>
+    </w:p>
+    <w:p>
+      <w:pPr>
+        <w:pStyle w:val="TDC3"/>
+        <w:rPr>
+          <w:rFonts w:eastAsiaTheme="minorEastAsia" w:cstheme="minorBidi"/>
+          <w:noProof/>
+          <w:kern w:val="2"/>
+          <w:sz w:val="24"/>
+          <w:szCs w:val="24"/>
+          <w:lang w:eastAsia="es-ES"/>
+          <w14:ligatures w14:val="standardContextual"/>
+        </w:rPr>
+      </w:pPr>
+      <w:hyperlink w:anchor="_Toc165236441" w:history="1">
+        <w:r>
+          <w:rPr>
+            <w:rStyle w:val="Hipervnculo"/>
+            <w:noProof/>
+            <w:lang w:val="en-GB"/>
+          </w:rPr>
+          <w:t>O.</w:t>
+        </w:r>
+        <w:r>
+          <w:rPr>
+            <w:rFonts w:eastAsiaTheme="minorEastAsia" w:cstheme="minorBidi"/>
+            <w:noProof/>
+            <w:kern w:val="2"/>
+            <w:sz w:val="24"/>
+            <w:szCs w:val="24"/>
+            <w:lang w:eastAsia="es-ES"/>
+            <w14:ligatures w14:val="standardContextual"/>
+          </w:rPr>
+          <w:tab/>
+        </w:r>
+        <w:r>
+          <w:rPr>
+            <w:rStyle w:val="Hipervnculo"/>
+            <w:noProof/>
+            <w:lang w:val="en-GB"/>
+          </w:rPr>
+          <w:t>Swagger</w:t>
+        </w:r>
+        <w:r>
+          <w:rPr>
+            <w:noProof/>
+            <w:webHidden/>
+          </w:rPr>
+          <w:tab/>
+        </w:r>
+        <w:r>
+          <w:rPr>
+            <w:noProof/>
+            <w:webHidden/>
+          </w:rPr>
+          <w:fldChar w:fldCharType="begin"/>
+        </w:r>
+        <w:r>
+          <w:rPr>
+            <w:noProof/>
+            <w:webHidden/>
+          </w:rPr>
+          <w:instrText xml:space="preserve"> PAGEREF _Toc165236441 \h </w:instrText>
+        </w:r>
+        <w:r>
+          <w:rPr>
+            <w:noProof/>
+            <w:webHidden/>
+          </w:rPr>
+        </w:r>
+        <w:r>
+          <w:rPr>
+            <w:noProof/>
+            <w:webHidden/>
+          </w:rPr>
+          <w:fldChar w:fldCharType="separate"/>
+        </w:r>
+        <w:r>
+          <w:rPr>
+            <w:noProof/>
+            <w:webHidden/>
+          </w:rPr>
+          <w:t>27</w:t>
+        </w:r>
+        <w:r>
+          <w:rPr>
+            <w:noProof/>
+            <w:webHidden/>
+          </w:rPr>
+          <w:fldChar w:fldCharType="end"/>
+        </w:r>
+      </w:hyperlink>
+    </w:p>
+    <w:p>
+      <w:pPr>
+        <w:pStyle w:val="TDC3"/>
+        <w:rPr>
+          <w:rFonts w:eastAsiaTheme="minorEastAsia" w:cstheme="minorBidi"/>
+          <w:noProof/>
+          <w:kern w:val="2"/>
+          <w:sz w:val="24"/>
+          <w:szCs w:val="24"/>
+          <w:lang w:eastAsia="es-ES"/>
+          <w14:ligatures w14:val="standardContextual"/>
+        </w:rPr>
+      </w:pPr>
+      <w:hyperlink w:anchor="_Toc165236442" w:history="1">
+        <w:r>
+          <w:rPr>
+            <w:rStyle w:val="Hipervnculo"/>
+            <w:noProof/>
+            <w:lang w:val="en-GB"/>
+          </w:rPr>
+          <w:t>P.</w:t>
+        </w:r>
+        <w:r>
+          <w:rPr>
+            <w:rFonts w:eastAsiaTheme="minorEastAsia" w:cstheme="minorBidi"/>
+            <w:noProof/>
+            <w:kern w:val="2"/>
+            <w:sz w:val="24"/>
+            <w:szCs w:val="24"/>
+            <w:lang w:eastAsia="es-ES"/>
+            <w14:ligatures w14:val="standardContextual"/>
+          </w:rPr>
+          <w:tab/>
+        </w:r>
+        <w:r>
+          <w:rPr>
+            <w:rStyle w:val="Hipervnculo"/>
+            <w:noProof/>
+            <w:lang w:val="en-GB"/>
+          </w:rPr>
+          <w:t>Swagger UI</w:t>
+        </w:r>
+        <w:r>
+          <w:rPr>
+            <w:noProof/>
+            <w:webHidden/>
+          </w:rPr>
+          <w:tab/>
+        </w:r>
+        <w:r>
+          <w:rPr>
+            <w:noProof/>
+            <w:webHidden/>
+          </w:rPr>
+          <w:fldChar w:fldCharType="begin"/>
+        </w:r>
+        <w:r>
+          <w:rPr>
+            <w:noProof/>
+            <w:webHidden/>
+          </w:rPr>
+          <w:instrText xml:space="preserve"> PAGEREF _Toc165236442 \h </w:instrText>
         </w:r>
         <w:r>
           <w:rPr>
@@ -7502,7 +7686,7 @@
           <w14:ligatures w14:val="standardContextual"/>
         </w:rPr>
       </w:pPr>
-      <w:hyperlink w:anchor="_Toc165157029" w:history="1">
+      <w:hyperlink w:anchor="_Toc165236443" w:history="1">
         <w:r>
           <w:rPr>
             <w:rStyle w:val="Hipervnculo"/>
@@ -7550,7 +7734,7 @@
             <w:noProof/>
             <w:webHidden/>
           </w:rPr>
-          <w:instrText xml:space="preserve"> PAGEREF _Toc165157029 \h </w:instrText>
+          <w:instrText xml:space="preserve"> PAGEREF _Toc165236443 \h </w:instrText>
         </w:r>
         <w:r>
           <w:rPr>
@@ -7570,7 +7754,7 @@
             <w:noProof/>
             <w:webHidden/>
           </w:rPr>
-          <w:t>28</w:t>
+          <w:t>29</w:t>
         </w:r>
         <w:r>
           <w:rPr>
@@ -7594,7 +7778,7 @@
           <w14:ligatures w14:val="standardContextual"/>
         </w:rPr>
       </w:pPr>
-      <w:hyperlink w:anchor="_Toc165157030" w:history="1">
+      <w:hyperlink w:anchor="_Toc165236444" w:history="1">
         <w:r>
           <w:rPr>
             <w:rStyle w:val="Hipervnculo"/>
@@ -7640,7 +7824,7 @@
             <w:noProof/>
             <w:webHidden/>
           </w:rPr>
-          <w:instrText xml:space="preserve"> PAGEREF _Toc165157030 \h </w:instrText>
+          <w:instrText xml:space="preserve"> PAGEREF _Toc165236444 \h </w:instrText>
         </w:r>
         <w:r>
           <w:rPr>
@@ -7660,7 +7844,7 @@
             <w:noProof/>
             <w:webHidden/>
           </w:rPr>
-          <w:t>28</w:t>
+          <w:t>29</w:t>
         </w:r>
         <w:r>
           <w:rPr>
@@ -7684,7 +7868,7 @@
           <w14:ligatures w14:val="standardContextual"/>
         </w:rPr>
       </w:pPr>
-      <w:hyperlink w:anchor="_Toc165157031" w:history="1">
+      <w:hyperlink w:anchor="_Toc165236445" w:history="1">
         <w:r>
           <w:rPr>
             <w:rStyle w:val="Hipervnculo"/>
@@ -7730,7 +7914,7 @@
             <w:noProof/>
             <w:webHidden/>
           </w:rPr>
-          <w:instrText xml:space="preserve"> PAGEREF _Toc165157031 \h </w:instrText>
+          <w:instrText xml:space="preserve"> PAGEREF _Toc165236445 \h </w:instrText>
         </w:r>
         <w:r>
           <w:rPr>
@@ -7750,7 +7934,7 @@
             <w:noProof/>
             <w:webHidden/>
           </w:rPr>
-          <w:t>29</w:t>
+          <w:t>30</w:t>
         </w:r>
         <w:r>
           <w:rPr>
@@ -7776,7 +7960,7 @@
           <w14:ligatures w14:val="standardContextual"/>
         </w:rPr>
       </w:pPr>
-      <w:hyperlink w:anchor="_Toc165157032" w:history="1">
+      <w:hyperlink w:anchor="_Toc165236446" w:history="1">
         <w:r>
           <w:rPr>
             <w:rStyle w:val="Hipervnculo"/>
@@ -7824,7 +8008,7 @@
             <w:noProof/>
             <w:webHidden/>
           </w:rPr>
-          <w:instrText xml:space="preserve"> PAGEREF _Toc165157032 \h </w:instrText>
+          <w:instrText xml:space="preserve"> PAGEREF _Toc165236446 \h </w:instrText>
         </w:r>
         <w:r>
           <w:rPr>
@@ -7844,7 +8028,7 @@
             <w:noProof/>
             <w:webHidden/>
           </w:rPr>
-          <w:t>30</w:t>
+          <w:t>31</w:t>
         </w:r>
         <w:r>
           <w:rPr>
@@ -7868,7 +8052,7 @@
           <w14:ligatures w14:val="standardContextual"/>
         </w:rPr>
       </w:pPr>
-      <w:hyperlink w:anchor="_Toc165157033" w:history="1">
+      <w:hyperlink w:anchor="_Toc165236447" w:history="1">
         <w:r>
           <w:rPr>
             <w:rStyle w:val="Hipervnculo"/>
@@ -7914,7 +8098,7 @@
             <w:noProof/>
             <w:webHidden/>
           </w:rPr>
-          <w:instrText xml:space="preserve"> PAGEREF _Toc165157033 \h </w:instrText>
+          <w:instrText xml:space="preserve"> PAGEREF _Toc165236447 \h </w:instrText>
         </w:r>
         <w:r>
           <w:rPr>
@@ -7934,7 +8118,7 @@
             <w:noProof/>
             <w:webHidden/>
           </w:rPr>
-          <w:t>30</w:t>
+          <w:t>31</w:t>
         </w:r>
         <w:r>
           <w:rPr>
@@ -7958,7 +8142,7 @@
           <w14:ligatures w14:val="standardContextual"/>
         </w:rPr>
       </w:pPr>
-      <w:hyperlink w:anchor="_Toc165157034" w:history="1">
+      <w:hyperlink w:anchor="_Toc165236448" w:history="1">
         <w:r>
           <w:rPr>
             <w:rStyle w:val="Hipervnculo"/>
@@ -8004,7 +8188,7 @@
             <w:noProof/>
             <w:webHidden/>
           </w:rPr>
-          <w:instrText xml:space="preserve"> PAGEREF _Toc165157034 \h </w:instrText>
+          <w:instrText xml:space="preserve"> PAGEREF _Toc165236448 \h </w:instrText>
         </w:r>
         <w:r>
           <w:rPr>
@@ -8024,7 +8208,7 @@
             <w:noProof/>
             <w:webHidden/>
           </w:rPr>
-          <w:t>30</w:t>
+          <w:t>31</w:t>
         </w:r>
         <w:r>
           <w:rPr>
@@ -8048,7 +8232,7 @@
           <w14:ligatures w14:val="standardContextual"/>
         </w:rPr>
       </w:pPr>
-      <w:hyperlink w:anchor="_Toc165157035" w:history="1">
+      <w:hyperlink w:anchor="_Toc165236449" w:history="1">
         <w:r>
           <w:rPr>
             <w:rStyle w:val="Hipervnculo"/>
@@ -8094,7 +8278,7 @@
             <w:noProof/>
             <w:webHidden/>
           </w:rPr>
-          <w:instrText xml:space="preserve"> PAGEREF _Toc165157035 \h </w:instrText>
+          <w:instrText xml:space="preserve"> PAGEREF _Toc165236449 \h </w:instrText>
         </w:r>
         <w:r>
           <w:rPr>
@@ -8114,7 +8298,7 @@
             <w:noProof/>
             <w:webHidden/>
           </w:rPr>
-          <w:t>31</w:t>
+          <w:t>32</w:t>
         </w:r>
         <w:r>
           <w:rPr>
@@ -8138,7 +8322,7 @@
           <w14:ligatures w14:val="standardContextual"/>
         </w:rPr>
       </w:pPr>
-      <w:hyperlink w:anchor="_Toc165157036" w:history="1">
+      <w:hyperlink w:anchor="_Toc165236450" w:history="1">
         <w:r>
           <w:rPr>
             <w:rStyle w:val="Hipervnculo"/>
@@ -8184,7 +8368,7 @@
             <w:noProof/>
             <w:webHidden/>
           </w:rPr>
-          <w:instrText xml:space="preserve"> PAGEREF _Toc165157036 \h </w:instrText>
+          <w:instrText xml:space="preserve"> PAGEREF _Toc165236450 \h </w:instrText>
         </w:r>
         <w:r>
           <w:rPr>
@@ -8204,7 +8388,7 @@
             <w:noProof/>
             <w:webHidden/>
           </w:rPr>
-          <w:t>31</w:t>
+          <w:t>32</w:t>
         </w:r>
         <w:r>
           <w:rPr>
@@ -8228,7 +8412,7 @@
           <w14:ligatures w14:val="standardContextual"/>
         </w:rPr>
       </w:pPr>
-      <w:hyperlink w:anchor="_Toc165157037" w:history="1">
+      <w:hyperlink w:anchor="_Toc165236451" w:history="1">
         <w:r>
           <w:rPr>
             <w:rStyle w:val="Hipervnculo"/>
@@ -8274,7 +8458,7 @@
             <w:noProof/>
             <w:webHidden/>
           </w:rPr>
-          <w:instrText xml:space="preserve"> PAGEREF _Toc165157037 \h </w:instrText>
+          <w:instrText xml:space="preserve"> PAGEREF _Toc165236451 \h </w:instrText>
         </w:r>
         <w:r>
           <w:rPr>
@@ -8294,7 +8478,7 @@
             <w:noProof/>
             <w:webHidden/>
           </w:rPr>
-          <w:t>31</w:t>
+          <w:t>32</w:t>
         </w:r>
         <w:r>
           <w:rPr>
@@ -8324,7 +8508,7 @@
           <w14:ligatures w14:val="standardContextual"/>
         </w:rPr>
       </w:pPr>
-      <w:hyperlink w:anchor="_Toc165157038" w:history="1">
+      <w:hyperlink w:anchor="_Toc165236452" w:history="1">
         <w:r>
           <w:rPr>
             <w:rStyle w:val="Hipervnculo"/>
@@ -8351,7 +8535,7 @@
             <w:noProof/>
             <w:webHidden/>
           </w:rPr>
-          <w:instrText xml:space="preserve"> PAGEREF _Toc165157038 \h </w:instrText>
+          <w:instrText xml:space="preserve"> PAGEREF _Toc165236452 \h </w:instrText>
         </w:r>
         <w:r>
           <w:rPr>
@@ -8371,7 +8555,7 @@
             <w:noProof/>
             <w:webHidden/>
           </w:rPr>
-          <w:t>32</w:t>
+          <w:t>33</w:t>
         </w:r>
         <w:r>
           <w:rPr>
@@ -8401,7 +8585,7 @@
           <w14:ligatures w14:val="standardContextual"/>
         </w:rPr>
       </w:pPr>
-      <w:hyperlink w:anchor="_Toc165157039" w:history="1">
+      <w:hyperlink w:anchor="_Toc165236453" w:history="1">
         <w:r>
           <w:rPr>
             <w:rStyle w:val="Hipervnculo"/>
@@ -8428,7 +8612,7 @@
             <w:noProof/>
             <w:webHidden/>
           </w:rPr>
-          <w:instrText xml:space="preserve"> PAGEREF _Toc165157039 \h </w:instrText>
+          <w:instrText xml:space="preserve"> PAGEREF _Toc165236453 \h </w:instrText>
         </w:r>
         <w:r>
           <w:rPr>
@@ -8448,7 +8632,7 @@
             <w:noProof/>
             <w:webHidden/>
           </w:rPr>
-          <w:t>33</w:t>
+          <w:t>34</w:t>
         </w:r>
         <w:r>
           <w:rPr>
@@ -8478,7 +8662,7 @@
           <w14:ligatures w14:val="standardContextual"/>
         </w:rPr>
       </w:pPr>
-      <w:hyperlink w:anchor="_Toc165157040" w:history="1">
+      <w:hyperlink w:anchor="_Toc165236454" w:history="1">
         <w:r>
           <w:rPr>
             <w:rStyle w:val="Hipervnculo"/>
@@ -8505,7 +8689,7 @@
             <w:noProof/>
             <w:webHidden/>
           </w:rPr>
-          <w:instrText xml:space="preserve"> PAGEREF _Toc165157040 \h </w:instrText>
+          <w:instrText xml:space="preserve"> PAGEREF _Toc165236454 \h </w:instrText>
         </w:r>
         <w:r>
           <w:rPr>
@@ -8525,7 +8709,7 @@
             <w:noProof/>
             <w:webHidden/>
           </w:rPr>
-          <w:t>34</w:t>
+          <w:t>35</w:t>
         </w:r>
         <w:r>
           <w:rPr>
@@ -8555,7 +8739,7 @@
           <w14:ligatures w14:val="standardContextual"/>
         </w:rPr>
       </w:pPr>
-      <w:hyperlink w:anchor="_Toc165157041" w:history="1">
+      <w:hyperlink w:anchor="_Toc165236455" w:history="1">
         <w:r>
           <w:rPr>
             <w:rStyle w:val="Hipervnculo"/>
@@ -8582,7 +8766,7 @@
             <w:noProof/>
             <w:webHidden/>
           </w:rPr>
-          <w:instrText xml:space="preserve"> PAGEREF _Toc165157041 \h </w:instrText>
+          <w:instrText xml:space="preserve"> PAGEREF _Toc165236455 \h </w:instrText>
         </w:r>
         <w:r>
           <w:rPr>
@@ -8602,7 +8786,7 @@
             <w:noProof/>
             <w:webHidden/>
           </w:rPr>
-          <w:t>35</w:t>
+          <w:t>36</w:t>
         </w:r>
         <w:r>
           <w:rPr>
@@ -8726,7 +8910,7 @@
         </w:rPr>
         <w:fldChar w:fldCharType="separate"/>
       </w:r>
-      <w:hyperlink w:anchor="_Toc165157042" w:history="1">
+      <w:hyperlink w:anchor="_Toc165236456" w:history="1">
         <w:r>
           <w:rPr>
             <w:rStyle w:val="Hipervnculo"/>
@@ -8753,7 +8937,7 @@
             <w:noProof/>
             <w:webHidden/>
           </w:rPr>
-          <w:instrText xml:space="preserve"> PAGEREF _Toc165157042 \h </w:instrText>
+          <w:instrText xml:space="preserve"> PAGEREF _Toc165236456 \h </w:instrText>
         </w:r>
         <w:r>
           <w:rPr>
@@ -8800,7 +8984,7 @@
           <w14:ligatures w14:val="standardContextual"/>
         </w:rPr>
       </w:pPr>
-      <w:hyperlink w:anchor="_Toc165157043" w:history="1">
+      <w:hyperlink w:anchor="_Toc165236457" w:history="1">
         <w:r>
           <w:rPr>
             <w:rStyle w:val="Hipervnculo"/>
@@ -8827,7 +9011,7 @@
             <w:noProof/>
             <w:webHidden/>
           </w:rPr>
-          <w:instrText xml:space="preserve"> PAGEREF _Toc165157043 \h </w:instrText>
+          <w:instrText xml:space="preserve"> PAGEREF _Toc165236457 \h </w:instrText>
         </w:r>
         <w:r>
           <w:rPr>
@@ -8874,7 +9058,7 @@
           <w14:ligatures w14:val="standardContextual"/>
         </w:rPr>
       </w:pPr>
-      <w:hyperlink w:anchor="_Toc165157044" w:history="1">
+      <w:hyperlink w:anchor="_Toc165236458" w:history="1">
         <w:r>
           <w:rPr>
             <w:rStyle w:val="Hipervnculo"/>
@@ -8901,7 +9085,7 @@
             <w:noProof/>
             <w:webHidden/>
           </w:rPr>
-          <w:instrText xml:space="preserve"> PAGEREF _Toc165157044 \h </w:instrText>
+          <w:instrText xml:space="preserve"> PAGEREF _Toc165236458 \h </w:instrText>
         </w:r>
         <w:r>
           <w:rPr>
@@ -8948,7 +9132,7 @@
           <w14:ligatures w14:val="standardContextual"/>
         </w:rPr>
       </w:pPr>
-      <w:hyperlink w:anchor="_Toc165157045" w:history="1">
+      <w:hyperlink w:anchor="_Toc165236459" w:history="1">
         <w:r>
           <w:rPr>
             <w:rStyle w:val="Hipervnculo"/>
@@ -8975,7 +9159,7 @@
             <w:noProof/>
             <w:webHidden/>
           </w:rPr>
-          <w:instrText xml:space="preserve"> PAGEREF _Toc165157045 \h </w:instrText>
+          <w:instrText xml:space="preserve"> PAGEREF _Toc165236459 \h </w:instrText>
         </w:r>
         <w:r>
           <w:rPr>
@@ -9022,7 +9206,7 @@
           <w14:ligatures w14:val="standardContextual"/>
         </w:rPr>
       </w:pPr>
-      <w:hyperlink w:anchor="_Toc165157046" w:history="1">
+      <w:hyperlink w:anchor="_Toc165236460" w:history="1">
         <w:r>
           <w:rPr>
             <w:rStyle w:val="Hipervnculo"/>
@@ -9049,7 +9233,7 @@
             <w:noProof/>
             <w:webHidden/>
           </w:rPr>
-          <w:instrText xml:space="preserve"> PAGEREF _Toc165157046 \h </w:instrText>
+          <w:instrText xml:space="preserve"> PAGEREF _Toc165236460 \h </w:instrText>
         </w:r>
         <w:r>
           <w:rPr>
@@ -9096,7 +9280,7 @@
           <w14:ligatures w14:val="standardContextual"/>
         </w:rPr>
       </w:pPr>
-      <w:hyperlink w:anchor="_Toc165157047" w:history="1">
+      <w:hyperlink w:anchor="_Toc165236461" w:history="1">
         <w:r>
           <w:rPr>
             <w:rStyle w:val="Hipervnculo"/>
@@ -9123,7 +9307,7 @@
             <w:noProof/>
             <w:webHidden/>
           </w:rPr>
-          <w:instrText xml:space="preserve"> PAGEREF _Toc165157047 \h </w:instrText>
+          <w:instrText xml:space="preserve"> PAGEREF _Toc165236461 \h </w:instrText>
         </w:r>
         <w:r>
           <w:rPr>
@@ -9170,7 +9354,7 @@
           <w14:ligatures w14:val="standardContextual"/>
         </w:rPr>
       </w:pPr>
-      <w:hyperlink w:anchor="_Toc165157048" w:history="1">
+      <w:hyperlink w:anchor="_Toc165236462" w:history="1">
         <w:r>
           <w:rPr>
             <w:rStyle w:val="Hipervnculo"/>
@@ -9197,7 +9381,7 @@
             <w:noProof/>
             <w:webHidden/>
           </w:rPr>
-          <w:instrText xml:space="preserve"> PAGEREF _Toc165157048 \h </w:instrText>
+          <w:instrText xml:space="preserve"> PAGEREF _Toc165236462 \h </w:instrText>
         </w:r>
         <w:r>
           <w:rPr>
@@ -9244,7 +9428,7 @@
           <w14:ligatures w14:val="standardContextual"/>
         </w:rPr>
       </w:pPr>
-      <w:hyperlink w:anchor="_Toc165157049" w:history="1">
+      <w:hyperlink w:anchor="_Toc165236463" w:history="1">
         <w:r>
           <w:rPr>
             <w:rStyle w:val="Hipervnculo"/>
@@ -9271,7 +9455,7 @@
             <w:noProof/>
             <w:webHidden/>
           </w:rPr>
-          <w:instrText xml:space="preserve"> PAGEREF _Toc165157049 \h </w:instrText>
+          <w:instrText xml:space="preserve"> PAGEREF _Toc165236463 \h </w:instrText>
         </w:r>
         <w:r>
           <w:rPr>
@@ -9318,7 +9502,7 @@
           <w14:ligatures w14:val="standardContextual"/>
         </w:rPr>
       </w:pPr>
-      <w:hyperlink w:anchor="_Toc165157050" w:history="1">
+      <w:hyperlink w:anchor="_Toc165236464" w:history="1">
         <w:r>
           <w:rPr>
             <w:rStyle w:val="Hipervnculo"/>
@@ -9345,7 +9529,7 @@
             <w:noProof/>
             <w:webHidden/>
           </w:rPr>
-          <w:instrText xml:space="preserve"> PAGEREF _Toc165157050 \h </w:instrText>
+          <w:instrText xml:space="preserve"> PAGEREF _Toc165236464 \h </w:instrText>
         </w:r>
         <w:r>
           <w:rPr>
@@ -9392,7 +9576,7 @@
           <w14:ligatures w14:val="standardContextual"/>
         </w:rPr>
       </w:pPr>
-      <w:hyperlink w:anchor="_Toc165157051" w:history="1">
+      <w:hyperlink w:anchor="_Toc165236465" w:history="1">
         <w:r>
           <w:rPr>
             <w:rStyle w:val="Hipervnculo"/>
@@ -9419,7 +9603,7 @@
             <w:noProof/>
             <w:webHidden/>
           </w:rPr>
-          <w:instrText xml:space="preserve"> PAGEREF _Toc165157051 \h </w:instrText>
+          <w:instrText xml:space="preserve"> PAGEREF _Toc165236465 \h </w:instrText>
         </w:r>
         <w:r>
           <w:rPr>
@@ -9466,7 +9650,7 @@
           <w14:ligatures w14:val="standardContextual"/>
         </w:rPr>
       </w:pPr>
-      <w:hyperlink w:anchor="_Toc165157052" w:history="1">
+      <w:hyperlink w:anchor="_Toc165236466" w:history="1">
         <w:r>
           <w:rPr>
             <w:rStyle w:val="Hipervnculo"/>
@@ -9493,7 +9677,7 @@
             <w:noProof/>
             <w:webHidden/>
           </w:rPr>
-          <w:instrText xml:space="preserve"> PAGEREF _Toc165157052 \h </w:instrText>
+          <w:instrText xml:space="preserve"> PAGEREF _Toc165236466 \h </w:instrText>
         </w:r>
         <w:r>
           <w:rPr>
@@ -9540,7 +9724,7 @@
           <w14:ligatures w14:val="standardContextual"/>
         </w:rPr>
       </w:pPr>
-      <w:hyperlink w:anchor="_Toc165157053" w:history="1">
+      <w:hyperlink w:anchor="_Toc165236467" w:history="1">
         <w:r>
           <w:rPr>
             <w:rStyle w:val="Hipervnculo"/>
@@ -9567,7 +9751,7 @@
             <w:noProof/>
             <w:webHidden/>
           </w:rPr>
-          <w:instrText xml:space="preserve"> PAGEREF _Toc165157053 \h </w:instrText>
+          <w:instrText xml:space="preserve"> PAGEREF _Toc165236467 \h </w:instrText>
         </w:r>
         <w:r>
           <w:rPr>
@@ -9614,7 +9798,7 @@
           <w14:ligatures w14:val="standardContextual"/>
         </w:rPr>
       </w:pPr>
-      <w:hyperlink w:anchor="_Toc165157054" w:history="1">
+      <w:hyperlink w:anchor="_Toc165236468" w:history="1">
         <w:r>
           <w:rPr>
             <w:rStyle w:val="Hipervnculo"/>
@@ -9641,7 +9825,7 @@
             <w:noProof/>
             <w:webHidden/>
           </w:rPr>
-          <w:instrText xml:space="preserve"> PAGEREF _Toc165157054 \h </w:instrText>
+          <w:instrText xml:space="preserve"> PAGEREF _Toc165236468 \h </w:instrText>
         </w:r>
         <w:r>
           <w:rPr>
@@ -9688,7 +9872,7 @@
           <w14:ligatures w14:val="standardContextual"/>
         </w:rPr>
       </w:pPr>
-      <w:hyperlink w:anchor="_Toc165157055" w:history="1">
+      <w:hyperlink w:anchor="_Toc165236469" w:history="1">
         <w:r>
           <w:rPr>
             <w:rStyle w:val="Hipervnculo"/>
@@ -9715,7 +9899,7 @@
             <w:noProof/>
             <w:webHidden/>
           </w:rPr>
-          <w:instrText xml:space="preserve"> PAGEREF _Toc165157055 \h </w:instrText>
+          <w:instrText xml:space="preserve"> PAGEREF _Toc165236469 \h </w:instrText>
         </w:r>
         <w:r>
           <w:rPr>
@@ -9762,7 +9946,7 @@
           <w14:ligatures w14:val="standardContextual"/>
         </w:rPr>
       </w:pPr>
-      <w:hyperlink w:anchor="_Toc165157056" w:history="1">
+      <w:hyperlink w:anchor="_Toc165236470" w:history="1">
         <w:r>
           <w:rPr>
             <w:rStyle w:val="Hipervnculo"/>
@@ -9789,7 +9973,7 @@
             <w:noProof/>
             <w:webHidden/>
           </w:rPr>
-          <w:instrText xml:space="preserve"> PAGEREF _Toc165157056 \h </w:instrText>
+          <w:instrText xml:space="preserve"> PAGEREF _Toc165236470 \h </w:instrText>
         </w:r>
         <w:r>
           <w:rPr>
@@ -9836,7 +10020,7 @@
           <w14:ligatures w14:val="standardContextual"/>
         </w:rPr>
       </w:pPr>
-      <w:hyperlink w:anchor="_Toc165157057" w:history="1">
+      <w:hyperlink w:anchor="_Toc165236471" w:history="1">
         <w:r>
           <w:rPr>
             <w:rStyle w:val="Hipervnculo"/>
@@ -9863,7 +10047,7 @@
             <w:noProof/>
             <w:webHidden/>
           </w:rPr>
-          <w:instrText xml:space="preserve"> PAGEREF _Toc165157057 \h </w:instrText>
+          <w:instrText xml:space="preserve"> PAGEREF _Toc165236471 \h </w:instrText>
         </w:r>
         <w:r>
           <w:rPr>
@@ -9910,7 +10094,7 @@
           <w14:ligatures w14:val="standardContextual"/>
         </w:rPr>
       </w:pPr>
-      <w:hyperlink w:anchor="_Toc165157058" w:history="1">
+      <w:hyperlink w:anchor="_Toc165236472" w:history="1">
         <w:r>
           <w:rPr>
             <w:rStyle w:val="Hipervnculo"/>
@@ -9937,7 +10121,7 @@
             <w:noProof/>
             <w:webHidden/>
           </w:rPr>
-          <w:instrText xml:space="preserve"> PAGEREF _Toc165157058 \h </w:instrText>
+          <w:instrText xml:space="preserve"> PAGEREF _Toc165236472 \h </w:instrText>
         </w:r>
         <w:r>
           <w:rPr>
@@ -9984,7 +10168,7 @@
           <w14:ligatures w14:val="standardContextual"/>
         </w:rPr>
       </w:pPr>
-      <w:hyperlink w:anchor="_Toc165157059" w:history="1">
+      <w:hyperlink w:anchor="_Toc165236473" w:history="1">
         <w:r>
           <w:rPr>
             <w:rStyle w:val="Hipervnculo"/>
@@ -10011,7 +10195,7 @@
             <w:noProof/>
             <w:webHidden/>
           </w:rPr>
-          <w:instrText xml:space="preserve"> PAGEREF _Toc165157059 \h </w:instrText>
+          <w:instrText xml:space="preserve"> PAGEREF _Toc165236473 \h </w:instrText>
         </w:r>
         <w:r>
           <w:rPr>
@@ -10058,7 +10242,7 @@
           <w14:ligatures w14:val="standardContextual"/>
         </w:rPr>
       </w:pPr>
-      <w:hyperlink w:anchor="_Toc165157060" w:history="1">
+      <w:hyperlink w:anchor="_Toc165236474" w:history="1">
         <w:r>
           <w:rPr>
             <w:rStyle w:val="Hipervnculo"/>
@@ -10085,7 +10269,7 @@
             <w:noProof/>
             <w:webHidden/>
           </w:rPr>
-          <w:instrText xml:space="preserve"> PAGEREF _Toc165157060 \h </w:instrText>
+          <w:instrText xml:space="preserve"> PAGEREF _Toc165236474 \h </w:instrText>
         </w:r>
         <w:r>
           <w:rPr>
@@ -10132,7 +10316,7 @@
           <w14:ligatures w14:val="standardContextual"/>
         </w:rPr>
       </w:pPr>
-      <w:hyperlink w:anchor="_Toc165157061" w:history="1">
+      <w:hyperlink w:anchor="_Toc165236475" w:history="1">
         <w:r>
           <w:rPr>
             <w:rStyle w:val="Hipervnculo"/>
@@ -10159,7 +10343,7 @@
             <w:noProof/>
             <w:webHidden/>
           </w:rPr>
-          <w:instrText xml:space="preserve"> PAGEREF _Toc165157061 \h </w:instrText>
+          <w:instrText xml:space="preserve"> PAGEREF _Toc165236475 \h </w:instrText>
         </w:r>
         <w:r>
           <w:rPr>
@@ -10206,7 +10390,7 @@
           <w14:ligatures w14:val="standardContextual"/>
         </w:rPr>
       </w:pPr>
-      <w:hyperlink w:anchor="_Toc165157062" w:history="1">
+      <w:hyperlink w:anchor="_Toc165236476" w:history="1">
         <w:r>
           <w:rPr>
             <w:rStyle w:val="Hipervnculo"/>
@@ -10233,7 +10417,7 @@
             <w:noProof/>
             <w:webHidden/>
           </w:rPr>
-          <w:instrText xml:space="preserve"> PAGEREF _Toc165157062 \h </w:instrText>
+          <w:instrText xml:space="preserve"> PAGEREF _Toc165236476 \h </w:instrText>
         </w:r>
         <w:r>
           <w:rPr>
@@ -10280,7 +10464,7 @@
           <w14:ligatures w14:val="standardContextual"/>
         </w:rPr>
       </w:pPr>
-      <w:hyperlink w:anchor="_Toc165157063" w:history="1">
+      <w:hyperlink w:anchor="_Toc165236477" w:history="1">
         <w:r>
           <w:rPr>
             <w:rStyle w:val="Hipervnculo"/>
@@ -10307,7 +10491,7 @@
             <w:noProof/>
             <w:webHidden/>
           </w:rPr>
-          <w:instrText xml:space="preserve"> PAGEREF _Toc165157063 \h </w:instrText>
+          <w:instrText xml:space="preserve"> PAGEREF _Toc165236477 \h </w:instrText>
         </w:r>
         <w:r>
           <w:rPr>
@@ -10354,7 +10538,7 @@
           <w14:ligatures w14:val="standardContextual"/>
         </w:rPr>
       </w:pPr>
-      <w:hyperlink w:anchor="_Toc165157064" w:history="1">
+      <w:hyperlink w:anchor="_Toc165236478" w:history="1">
         <w:r>
           <w:rPr>
             <w:rStyle w:val="Hipervnculo"/>
@@ -10381,7 +10565,7 @@
             <w:noProof/>
             <w:webHidden/>
           </w:rPr>
-          <w:instrText xml:space="preserve"> PAGEREF _Toc165157064 \h </w:instrText>
+          <w:instrText xml:space="preserve"> PAGEREF _Toc165236478 \h </w:instrText>
         </w:r>
         <w:r>
           <w:rPr>
@@ -10428,7 +10612,7 @@
           <w14:ligatures w14:val="standardContextual"/>
         </w:rPr>
       </w:pPr>
-      <w:hyperlink w:anchor="_Toc165157065" w:history="1">
+      <w:hyperlink w:anchor="_Toc165236479" w:history="1">
         <w:r>
           <w:rPr>
             <w:rStyle w:val="Hipervnculo"/>
@@ -10455,7 +10639,7 @@
             <w:noProof/>
             <w:webHidden/>
           </w:rPr>
-          <w:instrText xml:space="preserve"> PAGEREF _Toc165157065 \h </w:instrText>
+          <w:instrText xml:space="preserve"> PAGEREF _Toc165236479 \h </w:instrText>
         </w:r>
         <w:r>
           <w:rPr>
@@ -10502,7 +10686,7 @@
           <w14:ligatures w14:val="standardContextual"/>
         </w:rPr>
       </w:pPr>
-      <w:hyperlink w:anchor="_Toc165157066" w:history="1">
+      <w:hyperlink w:anchor="_Toc165236480" w:history="1">
         <w:r>
           <w:rPr>
             <w:rStyle w:val="Hipervnculo"/>
@@ -10529,7 +10713,7 @@
             <w:noProof/>
             <w:webHidden/>
           </w:rPr>
-          <w:instrText xml:space="preserve"> PAGEREF _Toc165157066 \h </w:instrText>
+          <w:instrText xml:space="preserve"> PAGEREF _Toc165236480 \h </w:instrText>
         </w:r>
         <w:r>
           <w:rPr>
@@ -10576,7 +10760,7 @@
           <w14:ligatures w14:val="standardContextual"/>
         </w:rPr>
       </w:pPr>
-      <w:hyperlink w:anchor="_Toc165157067" w:history="1">
+      <w:hyperlink w:anchor="_Toc165236481" w:history="1">
         <w:r>
           <w:rPr>
             <w:rStyle w:val="Hipervnculo"/>
@@ -10603,7 +10787,7 @@
             <w:noProof/>
             <w:webHidden/>
           </w:rPr>
-          <w:instrText xml:space="preserve"> PAGEREF _Toc165157067 \h </w:instrText>
+          <w:instrText xml:space="preserve"> PAGEREF _Toc165236481 \h </w:instrText>
         </w:r>
         <w:r>
           <w:rPr>
@@ -10650,13 +10834,13 @@
           <w14:ligatures w14:val="standardContextual"/>
         </w:rPr>
       </w:pPr>
-      <w:hyperlink w:anchor="_Toc165157068" w:history="1">
+      <w:hyperlink w:anchor="_Toc165236482" w:history="1">
         <w:r>
           <w:rPr>
             <w:rStyle w:val="Hipervnculo"/>
             <w:noProof/>
           </w:rPr>
-          <w:t>Fig 27 Diagrama de entidad - relación (diagrama de Chen).</w:t>
+          <w:t>Fig 27 Logo de Swagger.</w:t>
         </w:r>
         <w:r>
           <w:rPr>
@@ -10677,7 +10861,7 @@
             <w:noProof/>
             <w:webHidden/>
           </w:rPr>
-          <w:instrText xml:space="preserve"> PAGEREF _Toc165157068 \h </w:instrText>
+          <w:instrText xml:space="preserve"> PAGEREF _Toc165236482 \h </w:instrText>
         </w:r>
         <w:r>
           <w:rPr>
@@ -10697,7 +10881,7 @@
             <w:noProof/>
             <w:webHidden/>
           </w:rPr>
-          <w:t>28</w:t>
+          <w:t>27</w:t>
         </w:r>
         <w:r>
           <w:rPr>
@@ -10724,13 +10908,13 @@
           <w14:ligatures w14:val="standardContextual"/>
         </w:rPr>
       </w:pPr>
-      <w:hyperlink w:anchor="_Toc165157069" w:history="1">
+      <w:hyperlink w:anchor="_Toc165236483" w:history="1">
         <w:r>
           <w:rPr>
             <w:rStyle w:val="Hipervnculo"/>
             <w:noProof/>
           </w:rPr>
-          <w:t>Fig 28 Diagrama de entidad-relación (diagrama de estructura de datos).</w:t>
+          <w:t>Fig 28 Logo de Swagger UI.</w:t>
         </w:r>
         <w:r>
           <w:rPr>
@@ -10751,7 +10935,7 @@
             <w:noProof/>
             <w:webHidden/>
           </w:rPr>
-          <w:instrText xml:space="preserve"> PAGEREF _Toc165157069 \h </w:instrText>
+          <w:instrText xml:space="preserve"> PAGEREF _Toc165236483 \h </w:instrText>
         </w:r>
         <w:r>
           <w:rPr>
@@ -10771,7 +10955,7 @@
             <w:noProof/>
             <w:webHidden/>
           </w:rPr>
-          <w:t>29</w:t>
+          <w:t>27</w:t>
         </w:r>
         <w:r>
           <w:rPr>
@@ -10798,13 +10982,13 @@
           <w14:ligatures w14:val="standardContextual"/>
         </w:rPr>
       </w:pPr>
-      <w:hyperlink w:anchor="_Toc165157070" w:history="1">
+      <w:hyperlink w:anchor="_Toc165236484" w:history="1">
         <w:r>
           <w:rPr>
             <w:rStyle w:val="Hipervnculo"/>
             <w:noProof/>
           </w:rPr>
-          <w:t>Fig 29 Herencia de actores del diagrama de casos de uso.</w:t>
+          <w:t>Fig 29 Diagrama de entidad - relación (diagrama de Chen).</w:t>
         </w:r>
         <w:r>
           <w:rPr>
@@ -10825,7 +11009,7 @@
             <w:noProof/>
             <w:webHidden/>
           </w:rPr>
-          <w:instrText xml:space="preserve"> PAGEREF _Toc165157070 \h </w:instrText>
+          <w:instrText xml:space="preserve"> PAGEREF _Toc165236484 \h </w:instrText>
         </w:r>
         <w:r>
           <w:rPr>
@@ -10845,7 +11029,7 @@
             <w:noProof/>
             <w:webHidden/>
           </w:rPr>
-          <w:t>30</w:t>
+          <w:t>29</w:t>
         </w:r>
         <w:r>
           <w:rPr>
@@ -10872,13 +11056,13 @@
           <w14:ligatures w14:val="standardContextual"/>
         </w:rPr>
       </w:pPr>
-      <w:hyperlink w:anchor="_Toc165157071" w:history="1">
+      <w:hyperlink w:anchor="_Toc165236485" w:history="1">
         <w:r>
           <w:rPr>
             <w:rStyle w:val="Hipervnculo"/>
             <w:noProof/>
           </w:rPr>
-          <w:t>Fig 30 Diagrama de casos de uso del usuario.</w:t>
+          <w:t>Fig 30 Diagrama de entidad-relación (diagrama de estructura de datos).</w:t>
         </w:r>
         <w:r>
           <w:rPr>
@@ -10899,7 +11083,7 @@
             <w:noProof/>
             <w:webHidden/>
           </w:rPr>
-          <w:instrText xml:space="preserve"> PAGEREF _Toc165157071 \h </w:instrText>
+          <w:instrText xml:space="preserve"> PAGEREF _Toc165236485 \h </w:instrText>
         </w:r>
         <w:r>
           <w:rPr>
@@ -10946,13 +11130,13 @@
           <w14:ligatures w14:val="standardContextual"/>
         </w:rPr>
       </w:pPr>
-      <w:hyperlink w:anchor="_Toc165157072" w:history="1">
+      <w:hyperlink w:anchor="_Toc165236486" w:history="1">
         <w:r>
           <w:rPr>
             <w:rStyle w:val="Hipervnculo"/>
             <w:noProof/>
           </w:rPr>
-          <w:t>Fig 31 Diagrama de casos de uso del administrador.</w:t>
+          <w:t>Fig 31 Herencia de actores del diagrama de casos de uso.</w:t>
         </w:r>
         <w:r>
           <w:rPr>
@@ -10973,7 +11157,7 @@
             <w:noProof/>
             <w:webHidden/>
           </w:rPr>
-          <w:instrText xml:space="preserve"> PAGEREF _Toc165157072 \h </w:instrText>
+          <w:instrText xml:space="preserve"> PAGEREF _Toc165236486 \h </w:instrText>
         </w:r>
         <w:r>
           <w:rPr>
@@ -11020,13 +11204,13 @@
           <w14:ligatures w14:val="standardContextual"/>
         </w:rPr>
       </w:pPr>
-      <w:hyperlink w:anchor="_Toc165157073" w:history="1">
+      <w:hyperlink w:anchor="_Toc165236487" w:history="1">
         <w:r>
           <w:rPr>
             <w:rStyle w:val="Hipervnculo"/>
             <w:noProof/>
           </w:rPr>
-          <w:t>Fig 32 Casos de uso del paciente.</w:t>
+          <w:t>Fig 32 Diagrama de casos de uso del usuario.</w:t>
         </w:r>
         <w:r>
           <w:rPr>
@@ -11047,7 +11231,7 @@
             <w:noProof/>
             <w:webHidden/>
           </w:rPr>
-          <w:instrText xml:space="preserve"> PAGEREF _Toc165157073 \h </w:instrText>
+          <w:instrText xml:space="preserve"> PAGEREF _Toc165236487 \h </w:instrText>
         </w:r>
         <w:r>
           <w:rPr>
@@ -11094,13 +11278,13 @@
           <w14:ligatures w14:val="standardContextual"/>
         </w:rPr>
       </w:pPr>
-      <w:hyperlink w:anchor="_Toc165157074" w:history="1">
+      <w:hyperlink w:anchor="_Toc165236488" w:history="1">
         <w:r>
           <w:rPr>
             <w:rStyle w:val="Hipervnculo"/>
             <w:noProof/>
           </w:rPr>
-          <w:t>Fig 33 Casos de uso del especialista</w:t>
+          <w:t>Fig 33 Diagrama de casos de uso del administrador.</w:t>
         </w:r>
         <w:r>
           <w:rPr>
@@ -11121,7 +11305,7 @@
             <w:noProof/>
             <w:webHidden/>
           </w:rPr>
-          <w:instrText xml:space="preserve"> PAGEREF _Toc165157074 \h </w:instrText>
+          <w:instrText xml:space="preserve"> PAGEREF _Toc165236488 \h </w:instrText>
         </w:r>
         <w:r>
           <w:rPr>
@@ -11141,7 +11325,155 @@
             <w:noProof/>
             <w:webHidden/>
           </w:rPr>
-          <w:t>31</w:t>
+          <w:t>32</w:t>
+        </w:r>
+        <w:r>
+          <w:rPr>
+            <w:noProof/>
+            <w:webHidden/>
+          </w:rPr>
+          <w:fldChar w:fldCharType="end"/>
+        </w:r>
+      </w:hyperlink>
+    </w:p>
+    <w:p>
+      <w:pPr>
+        <w:pStyle w:val="Tabladeilustraciones"/>
+        <w:tabs>
+          <w:tab w:val="right" w:leader="dot" w:pos="8210"/>
+        </w:tabs>
+        <w:rPr>
+          <w:rFonts w:asciiTheme="minorHAnsi" w:eastAsiaTheme="minorEastAsia" w:hAnsiTheme="minorHAnsi"/>
+          <w:noProof/>
+          <w:kern w:val="2"/>
+          <w:sz w:val="24"/>
+          <w:szCs w:val="24"/>
+          <w:lang w:eastAsia="es-ES"/>
+          <w14:ligatures w14:val="standardContextual"/>
+        </w:rPr>
+      </w:pPr>
+      <w:hyperlink w:anchor="_Toc165236489" w:history="1">
+        <w:r>
+          <w:rPr>
+            <w:rStyle w:val="Hipervnculo"/>
+            <w:noProof/>
+          </w:rPr>
+          <w:t>Fig 34 Casos de uso del paciente.</w:t>
+        </w:r>
+        <w:r>
+          <w:rPr>
+            <w:noProof/>
+            <w:webHidden/>
+          </w:rPr>
+          <w:tab/>
+        </w:r>
+        <w:r>
+          <w:rPr>
+            <w:noProof/>
+            <w:webHidden/>
+          </w:rPr>
+          <w:fldChar w:fldCharType="begin"/>
+        </w:r>
+        <w:r>
+          <w:rPr>
+            <w:noProof/>
+            <w:webHidden/>
+          </w:rPr>
+          <w:instrText xml:space="preserve"> PAGEREF _Toc165236489 \h </w:instrText>
+        </w:r>
+        <w:r>
+          <w:rPr>
+            <w:noProof/>
+            <w:webHidden/>
+          </w:rPr>
+        </w:r>
+        <w:r>
+          <w:rPr>
+            <w:noProof/>
+            <w:webHidden/>
+          </w:rPr>
+          <w:fldChar w:fldCharType="separate"/>
+        </w:r>
+        <w:r>
+          <w:rPr>
+            <w:noProof/>
+            <w:webHidden/>
+          </w:rPr>
+          <w:t>32</w:t>
+        </w:r>
+        <w:r>
+          <w:rPr>
+            <w:noProof/>
+            <w:webHidden/>
+          </w:rPr>
+          <w:fldChar w:fldCharType="end"/>
+        </w:r>
+      </w:hyperlink>
+    </w:p>
+    <w:p>
+      <w:pPr>
+        <w:pStyle w:val="Tabladeilustraciones"/>
+        <w:tabs>
+          <w:tab w:val="right" w:leader="dot" w:pos="8210"/>
+        </w:tabs>
+        <w:rPr>
+          <w:rFonts w:asciiTheme="minorHAnsi" w:eastAsiaTheme="minorEastAsia" w:hAnsiTheme="minorHAnsi"/>
+          <w:noProof/>
+          <w:kern w:val="2"/>
+          <w:sz w:val="24"/>
+          <w:szCs w:val="24"/>
+          <w:lang w:eastAsia="es-ES"/>
+          <w14:ligatures w14:val="standardContextual"/>
+        </w:rPr>
+      </w:pPr>
+      <w:hyperlink w:anchor="_Toc165236490" w:history="1">
+        <w:r>
+          <w:rPr>
+            <w:rStyle w:val="Hipervnculo"/>
+            <w:noProof/>
+          </w:rPr>
+          <w:t>Fig 35 Casos de uso del especialista</w:t>
+        </w:r>
+        <w:r>
+          <w:rPr>
+            <w:noProof/>
+            <w:webHidden/>
+          </w:rPr>
+          <w:tab/>
+        </w:r>
+        <w:r>
+          <w:rPr>
+            <w:noProof/>
+            <w:webHidden/>
+          </w:rPr>
+          <w:fldChar w:fldCharType="begin"/>
+        </w:r>
+        <w:r>
+          <w:rPr>
+            <w:noProof/>
+            <w:webHidden/>
+          </w:rPr>
+          <w:instrText xml:space="preserve"> PAGEREF _Toc165236490 \h </w:instrText>
+        </w:r>
+        <w:r>
+          <w:rPr>
+            <w:noProof/>
+            <w:webHidden/>
+          </w:rPr>
+        </w:r>
+        <w:r>
+          <w:rPr>
+            <w:noProof/>
+            <w:webHidden/>
+          </w:rPr>
+          <w:fldChar w:fldCharType="separate"/>
+        </w:r>
+        <w:r>
+          <w:rPr>
+            <w:noProof/>
+            <w:webHidden/>
+          </w:rPr>
+          <w:t>32</w:t>
         </w:r>
         <w:r>
           <w:rPr>
@@ -11185,7 +11517,7 @@
         </w:rPr>
       </w:pPr>
       <w:bookmarkStart w:id="1" w:name="_Toc163914016"/>
-      <w:bookmarkStart w:id="2" w:name="_Toc165156992"/>
+      <w:bookmarkStart w:id="2" w:name="_Toc165236404"/>
       <w:r>
         <w:rPr>
           <w:lang w:eastAsia="es-ES"/>
@@ -11232,7 +11564,7 @@
         </w:rPr>
       </w:pPr>
       <w:bookmarkStart w:id="3" w:name="_Toc163914017"/>
-      <w:bookmarkStart w:id="4" w:name="_Toc165156993"/>
+      <w:bookmarkStart w:id="4" w:name="_Toc165236405"/>
       <w:r>
         <w:rPr>
           <w:lang w:eastAsia="es-ES"/>
@@ -11279,7 +11611,7 @@
         </w:rPr>
       </w:pPr>
       <w:bookmarkStart w:id="5" w:name="_Toc163914018"/>
-      <w:bookmarkStart w:id="6" w:name="_Toc165156994"/>
+      <w:bookmarkStart w:id="6" w:name="_Toc165236406"/>
       <w:r>
         <w:rPr>
           <w:lang w:eastAsia="es-ES"/>
@@ -11339,7 +11671,7 @@
         </w:rPr>
       </w:pPr>
       <w:bookmarkStart w:id="7" w:name="_Toc163914019"/>
-      <w:bookmarkStart w:id="8" w:name="_Toc165156995"/>
+      <w:bookmarkStart w:id="8" w:name="_Toc165236407"/>
       <w:r>
         <w:rPr>
           <w:lang w:eastAsia="es-ES"/>
@@ -11492,7 +11824,7 @@
         <w:pStyle w:val="Ttulo1"/>
       </w:pPr>
       <w:bookmarkStart w:id="9" w:name="_Toc163914020"/>
-      <w:bookmarkStart w:id="10" w:name="_Toc165156996"/>
+      <w:bookmarkStart w:id="10" w:name="_Toc165236408"/>
       <w:r>
         <w:lastRenderedPageBreak/>
         <w:t>ALCANCE DEL PROYECTO</w:t>
@@ -11510,7 +11842,7 @@
         <w:ind w:left="426" w:hanging="426"/>
       </w:pPr>
       <w:bookmarkStart w:id="11" w:name="_Toc163914021"/>
-      <w:bookmarkStart w:id="12" w:name="_Toc165156997"/>
+      <w:bookmarkStart w:id="12" w:name="_Toc165236409"/>
       <w:r>
         <w:t>REQUISITOS FUNCIONALES Y NO FUNCIONALES</w:t>
       </w:r>
@@ -11846,7 +12178,7 @@
         <w:ind w:left="426" w:hanging="426"/>
       </w:pPr>
       <w:bookmarkStart w:id="13" w:name="_Toc163914022"/>
-      <w:bookmarkStart w:id="14" w:name="_Toc165156998"/>
+      <w:bookmarkStart w:id="14" w:name="_Toc165236410"/>
       <w:r>
         <w:lastRenderedPageBreak/>
         <w:t>PROTOTIPO / MOCKUP</w:t>
@@ -11863,7 +12195,7 @@
         </w:numPr>
       </w:pPr>
       <w:bookmarkStart w:id="15" w:name="_Toc163914023"/>
-      <w:bookmarkStart w:id="16" w:name="_Toc165156999"/>
+      <w:bookmarkStart w:id="16" w:name="_Toc165236411"/>
       <w:r>
         <w:t>Navegación a través de la barra de navegación</w:t>
       </w:r>
@@ -11934,7 +12266,7 @@
           <w:docGrid w:linePitch="360"/>
         </w:sectPr>
       </w:pPr>
-      <w:bookmarkStart w:id="17" w:name="_Toc165157042"/>
+      <w:bookmarkStart w:id="17" w:name="_Toc165236456"/>
       <w:r>
         <w:t xml:space="preserve">Fig </w:t>
       </w:r>
@@ -11970,7 +12302,7 @@
         </w:numPr>
       </w:pPr>
       <w:bookmarkStart w:id="18" w:name="_Toc163914024"/>
-      <w:bookmarkStart w:id="19" w:name="_Toc165157000"/>
+      <w:bookmarkStart w:id="19" w:name="_Toc165236412"/>
       <w:r>
         <w:lastRenderedPageBreak/>
         <w:t>Mi Espacio - Rol Administrador</w:t>
@@ -11986,7 +12318,7 @@
           <w:numId w:val="4"/>
         </w:numPr>
       </w:pPr>
-      <w:bookmarkStart w:id="20" w:name="_Toc165157001"/>
+      <w:bookmarkStart w:id="20" w:name="_Toc165236413"/>
       <w:r>
         <w:t>Gestión de usuarios</w:t>
       </w:r>
@@ -12042,7 +12374,7 @@
         <w:pStyle w:val="Descripcin"/>
         <w:jc w:val="center"/>
       </w:pPr>
-      <w:bookmarkStart w:id="21" w:name="_Toc165157043"/>
+      <w:bookmarkStart w:id="21" w:name="_Toc165236457"/>
       <w:r>
         <w:t xml:space="preserve">Fig </w:t>
       </w:r>
@@ -12082,7 +12414,7 @@
           <w:numId w:val="4"/>
         </w:numPr>
       </w:pPr>
-      <w:bookmarkStart w:id="22" w:name="_Toc165157002"/>
+      <w:bookmarkStart w:id="22" w:name="_Toc165236414"/>
       <w:r>
         <w:lastRenderedPageBreak/>
         <w:t>Gestión de especialidades</w:t>
@@ -12139,7 +12471,7 @@
         <w:pStyle w:val="Descripcin"/>
         <w:jc w:val="center"/>
       </w:pPr>
-      <w:bookmarkStart w:id="23" w:name="_Toc165157044"/>
+      <w:bookmarkStart w:id="23" w:name="_Toc165236458"/>
       <w:r>
         <w:t xml:space="preserve">Fig </w:t>
       </w:r>
@@ -12179,7 +12511,7 @@
           <w:numId w:val="4"/>
         </w:numPr>
       </w:pPr>
-      <w:bookmarkStart w:id="24" w:name="_Toc165157003"/>
+      <w:bookmarkStart w:id="24" w:name="_Toc165236415"/>
       <w:r>
         <w:lastRenderedPageBreak/>
         <w:t>Gestión de especialistas</w:t>
@@ -12236,7 +12568,7 @@
         <w:pStyle w:val="Descripcin"/>
         <w:jc w:val="center"/>
       </w:pPr>
-      <w:bookmarkStart w:id="25" w:name="_Toc165157045"/>
+      <w:bookmarkStart w:id="25" w:name="_Toc165236459"/>
       <w:r>
         <w:t xml:space="preserve">Fig </w:t>
       </w:r>
@@ -12277,7 +12609,7 @@
         </w:numPr>
       </w:pPr>
       <w:bookmarkStart w:id="26" w:name="_Toc163914025"/>
-      <w:bookmarkStart w:id="27" w:name="_Toc165157004"/>
+      <w:bookmarkStart w:id="27" w:name="_Toc165236416"/>
       <w:r>
         <w:lastRenderedPageBreak/>
         <w:t>Mi Espacio - Rol Especialista</w:t>
@@ -12293,7 +12625,7 @@
           <w:numId w:val="5"/>
         </w:numPr>
       </w:pPr>
-      <w:bookmarkStart w:id="28" w:name="_Toc165157005"/>
+      <w:bookmarkStart w:id="28" w:name="_Toc165236417"/>
       <w:r>
         <w:t>Consultar agenda diaria</w:t>
       </w:r>
@@ -12350,7 +12682,7 @@
         <w:pStyle w:val="Descripcin"/>
         <w:jc w:val="center"/>
       </w:pPr>
-      <w:bookmarkStart w:id="29" w:name="_Toc165157046"/>
+      <w:bookmarkStart w:id="29" w:name="_Toc165236460"/>
       <w:r>
         <w:t xml:space="preserve">Fig </w:t>
       </w:r>
@@ -12385,7 +12717,7 @@
           <w:numId w:val="5"/>
         </w:numPr>
       </w:pPr>
-      <w:bookmarkStart w:id="30" w:name="_Toc165157006"/>
+      <w:bookmarkStart w:id="30" w:name="_Toc165236418"/>
       <w:r>
         <w:t>Gestión historia clínica - Medicación</w:t>
       </w:r>
@@ -12442,7 +12774,7 @@
         <w:pStyle w:val="Descripcin"/>
         <w:jc w:val="center"/>
       </w:pPr>
-      <w:bookmarkStart w:id="31" w:name="_Toc165157047"/>
+      <w:bookmarkStart w:id="31" w:name="_Toc165236461"/>
       <w:r>
         <w:t xml:space="preserve">Fig </w:t>
       </w:r>
@@ -12482,7 +12814,7 @@
           <w:numId w:val="5"/>
         </w:numPr>
       </w:pPr>
-      <w:bookmarkStart w:id="32" w:name="_Toc165157007"/>
+      <w:bookmarkStart w:id="32" w:name="_Toc165236419"/>
       <w:r>
         <w:lastRenderedPageBreak/>
         <w:t>Gestión historia clínica - Mediciones de glucosa y tensión arterial</w:t>
@@ -12539,7 +12871,7 @@
         <w:pStyle w:val="Descripcin"/>
         <w:jc w:val="center"/>
       </w:pPr>
-      <w:bookmarkStart w:id="33" w:name="_Toc165157048"/>
+      <w:bookmarkStart w:id="33" w:name="_Toc165236462"/>
       <w:r>
         <w:t xml:space="preserve">Fig </w:t>
       </w:r>
@@ -12582,7 +12914,7 @@
           <w:numId w:val="5"/>
         </w:numPr>
       </w:pPr>
-      <w:bookmarkStart w:id="34" w:name="_Toc165157008"/>
+      <w:bookmarkStart w:id="34" w:name="_Toc165236420"/>
       <w:r>
         <w:lastRenderedPageBreak/>
         <w:t>Gestión historia clínica - Informes médicos</w:t>
@@ -12639,7 +12971,7 @@
         <w:pStyle w:val="Descripcin"/>
         <w:jc w:val="center"/>
       </w:pPr>
-      <w:bookmarkStart w:id="35" w:name="_Toc165157049"/>
+      <w:bookmarkStart w:id="35" w:name="_Toc165236463"/>
       <w:r>
         <w:t xml:space="preserve">Fig </w:t>
       </w:r>
@@ -12688,7 +13020,7 @@
         </w:numPr>
       </w:pPr>
       <w:bookmarkStart w:id="36" w:name="_Toc163914026"/>
-      <w:bookmarkStart w:id="37" w:name="_Toc165157009"/>
+      <w:bookmarkStart w:id="37" w:name="_Toc165236421"/>
       <w:r>
         <w:lastRenderedPageBreak/>
         <w:t>Mi Espacio - Rol Paciente</w:t>
@@ -12704,7 +13036,7 @@
           <w:numId w:val="6"/>
         </w:numPr>
       </w:pPr>
-      <w:bookmarkStart w:id="38" w:name="_Toc165157010"/>
+      <w:bookmarkStart w:id="38" w:name="_Toc165236422"/>
       <w:r>
         <w:t>Solicitar cita</w:t>
       </w:r>
@@ -12760,7 +13092,7 @@
         <w:pStyle w:val="Descripcin"/>
         <w:jc w:val="center"/>
       </w:pPr>
-      <w:bookmarkStart w:id="39" w:name="_Toc165157050"/>
+      <w:bookmarkStart w:id="39" w:name="_Toc165236464"/>
       <w:r>
         <w:t xml:space="preserve">Fig </w:t>
       </w:r>
@@ -12806,7 +13138,7 @@
           <w:numId w:val="6"/>
         </w:numPr>
       </w:pPr>
-      <w:bookmarkStart w:id="40" w:name="_Toc165157011"/>
+      <w:bookmarkStart w:id="40" w:name="_Toc165236423"/>
       <w:r>
         <w:lastRenderedPageBreak/>
         <w:t>Historial de citas</w:t>
@@ -12863,7 +13195,7 @@
         <w:pStyle w:val="Descripcin"/>
         <w:jc w:val="center"/>
       </w:pPr>
-      <w:bookmarkStart w:id="41" w:name="_Toc165157051"/>
+      <w:bookmarkStart w:id="41" w:name="_Toc165236465"/>
       <w:r>
         <w:t xml:space="preserve">Fig </w:t>
       </w:r>
@@ -12903,7 +13235,7 @@
           <w:numId w:val="6"/>
         </w:numPr>
       </w:pPr>
-      <w:bookmarkStart w:id="42" w:name="_Toc165157012"/>
+      <w:bookmarkStart w:id="42" w:name="_Toc165236424"/>
       <w:r>
         <w:lastRenderedPageBreak/>
         <w:t>Historial clínico</w:t>
@@ -12960,7 +13292,7 @@
         <w:pStyle w:val="Descripcin"/>
         <w:jc w:val="center"/>
       </w:pPr>
-      <w:bookmarkStart w:id="43" w:name="_Toc165157052"/>
+      <w:bookmarkStart w:id="43" w:name="_Toc165236466"/>
       <w:r>
         <w:t xml:space="preserve">Fig </w:t>
       </w:r>
@@ -13012,7 +13344,7 @@
           <w:numId w:val="6"/>
         </w:numPr>
       </w:pPr>
-      <w:bookmarkStart w:id="44" w:name="_Toc165157013"/>
+      <w:bookmarkStart w:id="44" w:name="_Toc165236425"/>
       <w:r>
         <w:lastRenderedPageBreak/>
         <w:t>Editar perfil</w:t>
@@ -13070,7 +13402,7 @@
         <w:pStyle w:val="Descripcin"/>
         <w:jc w:val="center"/>
       </w:pPr>
-      <w:bookmarkStart w:id="45" w:name="_Toc165157053"/>
+      <w:bookmarkStart w:id="45" w:name="_Toc165236467"/>
       <w:r>
         <w:t xml:space="preserve">Fig </w:t>
       </w:r>
@@ -13118,7 +13450,7 @@
         </w:numPr>
         <w:ind w:left="426" w:hanging="426"/>
       </w:pPr>
-      <w:bookmarkStart w:id="46" w:name="_Toc165157014"/>
+      <w:bookmarkStart w:id="46" w:name="_Toc165236426"/>
       <w:r>
         <w:lastRenderedPageBreak/>
         <w:t>TECNOLOGÍAS USADAS</w:t>
@@ -13133,7 +13465,7 @@
           <w:numId w:val="12"/>
         </w:numPr>
       </w:pPr>
-      <w:bookmarkStart w:id="47" w:name="_Toc165157015"/>
+      <w:bookmarkStart w:id="47" w:name="_Toc165236427"/>
       <w:r>
         <w:rPr>
           <w:noProof/>
@@ -13266,7 +13598,7 @@
                                 <w:szCs w:val="22"/>
                               </w:rPr>
                             </w:pPr>
-                            <w:bookmarkStart w:id="48" w:name="_Toc165157054"/>
+                            <w:bookmarkStart w:id="48" w:name="_Toc165236468"/>
                             <w:r>
                               <w:t xml:space="preserve">Fig </w:t>
                             </w:r>
@@ -13324,7 +13656,7 @@
                           <w:szCs w:val="22"/>
                         </w:rPr>
                       </w:pPr>
-                      <w:bookmarkStart w:id="49" w:name="_Toc165157054"/>
+                      <w:bookmarkStart w:id="49" w:name="_Toc165236468"/>
                       <w:r>
                         <w:t xml:space="preserve">Fig </w:t>
                       </w:r>
@@ -13436,7 +13768,7 @@
           <w:numId w:val="12"/>
         </w:numPr>
       </w:pPr>
-      <w:bookmarkStart w:id="50" w:name="_Toc165157016"/>
+      <w:bookmarkStart w:id="50" w:name="_Toc165236428"/>
       <w:r>
         <w:t>F</w:t>
       </w:r>
@@ -13499,7 +13831,7 @@
                                 <w:sz w:val="28"/>
                               </w:rPr>
                             </w:pPr>
-                            <w:bookmarkStart w:id="51" w:name="_Toc165157055"/>
+                            <w:bookmarkStart w:id="51" w:name="_Toc165236469"/>
                             <w:r>
                               <w:t xml:space="preserve">Fig </w:t>
                             </w:r>
@@ -13560,7 +13892,7 @@
                           <w:sz w:val="28"/>
                         </w:rPr>
                       </w:pPr>
-                      <w:bookmarkStart w:id="52" w:name="_Toc165157055"/>
+                      <w:bookmarkStart w:id="52" w:name="_Toc165236469"/>
                       <w:r>
                         <w:t xml:space="preserve">Fig </w:t>
                       </w:r>
@@ -13690,7 +14022,7 @@
           <w:numId w:val="12"/>
         </w:numPr>
       </w:pPr>
-      <w:bookmarkStart w:id="53" w:name="_Toc165157017"/>
+      <w:bookmarkStart w:id="53" w:name="_Toc165236429"/>
       <w:r>
         <w:lastRenderedPageBreak/>
         <w:t>P</w:t>
@@ -13751,7 +14083,7 @@
                                 <w:sz w:val="28"/>
                               </w:rPr>
                             </w:pPr>
-                            <w:bookmarkStart w:id="54" w:name="_Toc165157056"/>
+                            <w:bookmarkStart w:id="54" w:name="_Toc165236470"/>
                             <w:r>
                               <w:t xml:space="preserve">Fig </w:t>
                             </w:r>
@@ -13812,7 +14144,7 @@
                           <w:sz w:val="28"/>
                         </w:rPr>
                       </w:pPr>
-                      <w:bookmarkStart w:id="55" w:name="_Toc165157056"/>
+                      <w:bookmarkStart w:id="55" w:name="_Toc165236470"/>
                       <w:r>
                         <w:t xml:space="preserve">Fig </w:t>
                       </w:r>
@@ -13944,7 +14276,7 @@
           <w:numId w:val="12"/>
         </w:numPr>
       </w:pPr>
-      <w:bookmarkStart w:id="56" w:name="_Toc165157018"/>
+      <w:bookmarkStart w:id="56" w:name="_Toc165236430"/>
       <w:r>
         <w:t>Git</w:t>
       </w:r>
@@ -14001,7 +14333,7 @@
                                 <w:szCs w:val="22"/>
                               </w:rPr>
                             </w:pPr>
-                            <w:bookmarkStart w:id="57" w:name="_Toc165157057"/>
+                            <w:bookmarkStart w:id="57" w:name="_Toc165236471"/>
                             <w:r>
                               <w:t xml:space="preserve">Fig </w:t>
                             </w:r>
@@ -14056,7 +14388,7 @@
                           <w:szCs w:val="22"/>
                         </w:rPr>
                       </w:pPr>
-                      <w:bookmarkStart w:id="58" w:name="_Toc165157057"/>
+                      <w:bookmarkStart w:id="58" w:name="_Toc165236471"/>
                       <w:r>
                         <w:t xml:space="preserve">Fig </w:t>
                       </w:r>
@@ -14175,7 +14507,7 @@
           <w:numId w:val="12"/>
         </w:numPr>
       </w:pPr>
-      <w:bookmarkStart w:id="59" w:name="_Toc165157019"/>
+      <w:bookmarkStart w:id="59" w:name="_Toc165236431"/>
       <w:r>
         <w:t>GitHub</w:t>
       </w:r>
@@ -14232,7 +14564,7 @@
                                 <w:szCs w:val="22"/>
                               </w:rPr>
                             </w:pPr>
-                            <w:bookmarkStart w:id="60" w:name="_Toc165157058"/>
+                            <w:bookmarkStart w:id="60" w:name="_Toc165236472"/>
                             <w:r>
                               <w:t xml:space="preserve">Fig </w:t>
                             </w:r>
@@ -14290,7 +14622,7 @@
                           <w:szCs w:val="22"/>
                         </w:rPr>
                       </w:pPr>
-                      <w:bookmarkStart w:id="61" w:name="_Toc165157058"/>
+                      <w:bookmarkStart w:id="61" w:name="_Toc165236472"/>
                       <w:r>
                         <w:t xml:space="preserve">Fig </w:t>
                       </w:r>
@@ -14413,7 +14745,7 @@
           <w:numId w:val="12"/>
         </w:numPr>
       </w:pPr>
-      <w:bookmarkStart w:id="62" w:name="_Toc165157020"/>
+      <w:bookmarkStart w:id="62" w:name="_Toc165236432"/>
       <w:r>
         <w:t>Express.js</w:t>
       </w:r>
@@ -14552,7 +14884,7 @@
                                 <w:szCs w:val="22"/>
                               </w:rPr>
                             </w:pPr>
-                            <w:bookmarkStart w:id="63" w:name="_Toc165157059"/>
+                            <w:bookmarkStart w:id="63" w:name="_Toc165236473"/>
                             <w:r>
                               <w:t xml:space="preserve">Fig </w:t>
                             </w:r>
@@ -14610,7 +14942,7 @@
                           <w:szCs w:val="22"/>
                         </w:rPr>
                       </w:pPr>
-                      <w:bookmarkStart w:id="64" w:name="_Toc165157059"/>
+                      <w:bookmarkStart w:id="64" w:name="_Toc165236473"/>
                       <w:r>
                         <w:t xml:space="preserve">Fig </w:t>
                       </w:r>
@@ -14697,7 +15029,7 @@
           <w:numId w:val="12"/>
         </w:numPr>
       </w:pPr>
-      <w:bookmarkStart w:id="65" w:name="_Toc165157021"/>
+      <w:bookmarkStart w:id="65" w:name="_Toc165236433"/>
       <w:r>
         <w:t>WebStorm</w:t>
       </w:r>
@@ -14754,7 +15086,7 @@
                                 <w:szCs w:val="22"/>
                               </w:rPr>
                             </w:pPr>
-                            <w:bookmarkStart w:id="66" w:name="_Toc165157060"/>
+                            <w:bookmarkStart w:id="66" w:name="_Toc165236474"/>
                             <w:r>
                               <w:t xml:space="preserve">Fig </w:t>
                             </w:r>
@@ -14812,7 +15144,7 @@
                           <w:szCs w:val="22"/>
                         </w:rPr>
                       </w:pPr>
-                      <w:bookmarkStart w:id="67" w:name="_Toc165157060"/>
+                      <w:bookmarkStart w:id="67" w:name="_Toc165236474"/>
                       <w:r>
                         <w:t xml:space="preserve">Fig </w:t>
                       </w:r>
@@ -14959,7 +15291,7 @@
           <w:numId w:val="12"/>
         </w:numPr>
       </w:pPr>
-      <w:bookmarkStart w:id="68" w:name="_Toc165157022"/>
+      <w:bookmarkStart w:id="68" w:name="_Toc165236434"/>
       <w:r>
         <w:rPr>
           <w:noProof/>
@@ -15087,7 +15419,7 @@
                                 <w:szCs w:val="22"/>
                               </w:rPr>
                             </w:pPr>
-                            <w:bookmarkStart w:id="69" w:name="_Toc165157061"/>
+                            <w:bookmarkStart w:id="69" w:name="_Toc165236475"/>
                             <w:r>
                               <w:t xml:space="preserve">Fig </w:t>
                             </w:r>
@@ -15148,7 +15480,7 @@
                           <w:szCs w:val="22"/>
                         </w:rPr>
                       </w:pPr>
-                      <w:bookmarkStart w:id="70" w:name="_Toc165157061"/>
+                      <w:bookmarkStart w:id="70" w:name="_Toc165236475"/>
                       <w:r>
                         <w:t xml:space="preserve">Fig </w:t>
                       </w:r>
@@ -15200,7 +15532,7 @@
           <w:numId w:val="12"/>
         </w:numPr>
       </w:pPr>
-      <w:bookmarkStart w:id="71" w:name="_Toc165157023"/>
+      <w:bookmarkStart w:id="71" w:name="_Toc165236435"/>
       <w:r>
         <w:t>M</w:t>
       </w:r>
@@ -15338,7 +15670,7 @@
                                 <w:sz w:val="28"/>
                               </w:rPr>
                             </w:pPr>
-                            <w:bookmarkStart w:id="72" w:name="_Toc165157062"/>
+                            <w:bookmarkStart w:id="72" w:name="_Toc165236476"/>
                             <w:r>
                               <w:t xml:space="preserve">Fig </w:t>
                             </w:r>
@@ -15396,7 +15728,7 @@
                           <w:sz w:val="28"/>
                         </w:rPr>
                       </w:pPr>
-                      <w:bookmarkStart w:id="73" w:name="_Toc165157062"/>
+                      <w:bookmarkStart w:id="73" w:name="_Toc165236476"/>
                       <w:r>
                         <w:t xml:space="preserve">Fig </w:t>
                       </w:r>
@@ -15446,7 +15778,7 @@
           <w:lang w:val="en-GB"/>
         </w:rPr>
       </w:pPr>
-      <w:bookmarkStart w:id="74" w:name="_Toc165157024"/>
+      <w:bookmarkStart w:id="74" w:name="_Toc165236436"/>
       <w:r>
         <w:rPr>
           <w:i/>
@@ -15527,7 +15859,7 @@
                                 <w:szCs w:val="22"/>
                               </w:rPr>
                             </w:pPr>
-                            <w:bookmarkStart w:id="75" w:name="_Toc165157063"/>
+                            <w:bookmarkStart w:id="75" w:name="_Toc165236477"/>
                             <w:r>
                               <w:t xml:space="preserve">Fig </w:t>
                             </w:r>
@@ -15585,7 +15917,7 @@
                           <w:szCs w:val="22"/>
                         </w:rPr>
                       </w:pPr>
-                      <w:bookmarkStart w:id="76" w:name="_Toc165157063"/>
+                      <w:bookmarkStart w:id="76" w:name="_Toc165236477"/>
                       <w:r>
                         <w:t xml:space="preserve">Fig </w:t>
                       </w:r>
@@ -15731,7 +16063,7 @@
           <w:numId w:val="12"/>
         </w:numPr>
       </w:pPr>
-      <w:bookmarkStart w:id="77" w:name="_Toc165157025"/>
+      <w:bookmarkStart w:id="77" w:name="_Toc165236437"/>
       <w:r>
         <w:lastRenderedPageBreak/>
         <w:t>Bootstrap</w:t>
@@ -15789,7 +16121,7 @@
                                 <w:szCs w:val="22"/>
                               </w:rPr>
                             </w:pPr>
-                            <w:bookmarkStart w:id="78" w:name="_Toc165157064"/>
+                            <w:bookmarkStart w:id="78" w:name="_Toc165236478"/>
                             <w:r>
                               <w:t xml:space="preserve">Fig </w:t>
                             </w:r>
@@ -15844,7 +16176,7 @@
                           <w:szCs w:val="22"/>
                         </w:rPr>
                       </w:pPr>
-                      <w:bookmarkStart w:id="79" w:name="_Toc165157064"/>
+                      <w:bookmarkStart w:id="79" w:name="_Toc165236478"/>
                       <w:r>
                         <w:t xml:space="preserve">Fig </w:t>
                       </w:r>
@@ -15995,7 +16327,7 @@
           <w:numId w:val="12"/>
         </w:numPr>
       </w:pPr>
-      <w:bookmarkStart w:id="80" w:name="_Toc165157026"/>
+      <w:bookmarkStart w:id="80" w:name="_Toc165236438"/>
       <w:r>
         <w:t>Handlebars</w:t>
       </w:r>
@@ -16055,7 +16387,7 @@
                                 <w:sz w:val="28"/>
                               </w:rPr>
                             </w:pPr>
-                            <w:bookmarkStart w:id="81" w:name="_Toc165157065"/>
+                            <w:bookmarkStart w:id="81" w:name="_Toc165236479"/>
                             <w:r>
                               <w:t xml:space="preserve">Fig </w:t>
                             </w:r>
@@ -16116,7 +16448,7 @@
                           <w:sz w:val="28"/>
                         </w:rPr>
                       </w:pPr>
-                      <w:bookmarkStart w:id="82" w:name="_Toc165157065"/>
+                      <w:bookmarkStart w:id="82" w:name="_Toc165236479"/>
                       <w:r>
                         <w:t xml:space="preserve">Fig </w:t>
                       </w:r>
@@ -16235,7 +16567,7 @@
           <w:numId w:val="12"/>
         </w:numPr>
       </w:pPr>
-      <w:bookmarkStart w:id="83" w:name="_Toc165157027"/>
+      <w:bookmarkStart w:id="83" w:name="_Toc165236439"/>
       <w:r>
         <w:rPr>
           <w:i/>
@@ -16305,7 +16637,7 @@
                                 <w:szCs w:val="22"/>
                               </w:rPr>
                             </w:pPr>
-                            <w:bookmarkStart w:id="84" w:name="_Toc165157066"/>
+                            <w:bookmarkStart w:id="84" w:name="_Toc165236480"/>
                             <w:r>
                               <w:t xml:space="preserve">Fig </w:t>
                             </w:r>
@@ -16366,7 +16698,7 @@
                           <w:szCs w:val="22"/>
                         </w:rPr>
                       </w:pPr>
-                      <w:bookmarkStart w:id="85" w:name="_Toc165157066"/>
+                      <w:bookmarkStart w:id="85" w:name="_Toc165236480"/>
                       <w:r>
                         <w:t xml:space="preserve">Fig </w:t>
                       </w:r>
@@ -16552,7 +16884,7 @@
           <w:lang w:val="en-GB"/>
         </w:rPr>
       </w:pPr>
-      <w:bookmarkStart w:id="86" w:name="_Toc165157028"/>
+      <w:bookmarkStart w:id="86" w:name="_Toc165236440"/>
       <w:r>
         <w:rPr>
           <w:i/>
@@ -16566,19 +16898,7 @@
         <w:rPr>
           <w:lang w:val="en-GB"/>
         </w:rPr>
-        <w:t xml:space="preserve"> (</w:t>
-      </w:r>
-      <w:r>
-        <w:rPr>
-          <w:lang w:val="en-GB"/>
-        </w:rPr>
-        <w:t>JWT</w:t>
-      </w:r>
-      <w:r>
-        <w:rPr>
-          <w:lang w:val="en-GB"/>
-        </w:rPr>
-        <w:t>)</w:t>
+        <w:t xml:space="preserve"> (JWT)</w:t>
       </w:r>
       <w:bookmarkEnd w:id="86"/>
     </w:p>
@@ -16595,16 +16915,16 @@
         <mc:AlternateContent>
           <mc:Choice Requires="wps">
             <w:drawing>
-              <wp:anchor distT="0" distB="0" distL="114300" distR="114300" simplePos="0" relativeHeight="251714561" behindDoc="0" locked="0" layoutInCell="1" allowOverlap="1" wp14:anchorId="51A5A7A1" wp14:editId="5EA50BC4">
+              <wp:anchor distT="0" distB="0" distL="114300" distR="114300" simplePos="0" relativeHeight="251714561" behindDoc="0" locked="0" layoutInCell="1" allowOverlap="1" wp14:anchorId="51A5A7A1" wp14:editId="13096310">
                 <wp:simplePos x="0" y="0"/>
-                <wp:positionH relativeFrom="column">
-                  <wp:posOffset>4119880</wp:posOffset>
+                <wp:positionH relativeFrom="margin">
+                  <wp:posOffset>4040505</wp:posOffset>
                 </wp:positionH>
                 <wp:positionV relativeFrom="paragraph">
-                  <wp:posOffset>1278890</wp:posOffset>
+                  <wp:posOffset>1270635</wp:posOffset>
                 </wp:positionV>
-                <wp:extent cx="1216025" cy="389255"/>
-                <wp:effectExtent l="0" t="0" r="3175" b="0"/>
+                <wp:extent cx="1319530" cy="389255"/>
+                <wp:effectExtent l="0" t="0" r="0" b="0"/>
                 <wp:wrapSquare wrapText="bothSides"/>
                 <wp:docPr id="630560077" name="Cuadro de texto 1"/>
                 <wp:cNvGraphicFramePr/>
@@ -16615,7 +16935,7 @@
                       <wps:spPr>
                         <a:xfrm>
                           <a:off x="0" y="0"/>
-                          <a:ext cx="1216025" cy="389255"/>
+                          <a:ext cx="1319530" cy="389255"/>
                         </a:xfrm>
                         <a:prstGeom prst="rect">
                           <a:avLst/>
@@ -16638,7 +16958,7 @@
                                 <w:szCs w:val="22"/>
                               </w:rPr>
                             </w:pPr>
-                            <w:bookmarkStart w:id="87" w:name="_Toc165157067"/>
+                            <w:bookmarkStart w:id="87" w:name="_Toc165236481"/>
                             <w:r>
                               <w:t xml:space="preserve">Fig </w:t>
                             </w:r>
@@ -16676,6 +16996,9 @@
                     </wps:wsp>
                   </a:graphicData>
                 </a:graphic>
+                <wp14:sizeRelH relativeFrom="margin">
+                  <wp14:pctWidth>0</wp14:pctWidth>
+                </wp14:sizeRelH>
                 <wp14:sizeRelV relativeFrom="margin">
                   <wp14:pctHeight>0</wp14:pctHeight>
                 </wp14:sizeRelV>
@@ -16684,7 +17007,7 @@
           </mc:Choice>
           <mc:Fallback>
             <w:pict>
-              <v:shape w14:anchorId="51A5A7A1" id="_x0000_s1070" type="#_x0000_t202" style="position:absolute;left:0;text-align:left;margin-left:324.4pt;margin-top:100.7pt;width:95.75pt;height:30.65pt;z-index:251714561;visibility:visible;mso-wrap-style:square;mso-height-percent:0;mso-wrap-distance-left:9pt;mso-wrap-distance-top:0;mso-wrap-distance-right:9pt;mso-wrap-distance-bottom:0;mso-position-horizontal:absolute;mso-position-horizontal-relative:text;mso-position-vertical:absolute;mso-position-vertical-relative:text;mso-height-percent:0;mso-height-relative:margin;v-text-anchor:top" o:gfxdata="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" stroked="f">
+              <v:shape w14:anchorId="51A5A7A1" id="_x0000_s1070" type="#_x0000_t202" style="position:absolute;left:0;text-align:left;margin-left:318.15pt;margin-top:100.05pt;width:103.9pt;height:30.65pt;z-index:251714561;visibility:visible;mso-wrap-style:square;mso-width-percent:0;mso-height-percent:0;mso-wrap-distance-left:9pt;mso-wrap-distance-top:0;mso-wrap-distance-right:9pt;mso-wrap-distance-bottom:0;mso-position-horizontal:absolute;mso-position-horizontal-relative:margin;mso-position-vertical:absolute;mso-position-vertical-relative:text;mso-width-percent:0;mso-height-percent:0;mso-width-relative:margin;mso-height-relative:margin;v-text-anchor:top" o:gfxdata="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" stroked="f">
                 <v:textbox inset="0,0,0,0">
                   <w:txbxContent>
                     <w:p>
@@ -16696,7 +17019,7 @@
                           <w:szCs w:val="22"/>
                         </w:rPr>
                       </w:pPr>
-                      <w:bookmarkStart w:id="88" w:name="_Toc165157067"/>
+                      <w:bookmarkStart w:id="88" w:name="_Toc165236481"/>
                       <w:r>
                         <w:t xml:space="preserve">Fig </w:t>
                       </w:r>
@@ -16725,7 +17048,7 @@
                     </w:p>
                   </w:txbxContent>
                 </v:textbox>
-                <w10:wrap type="square"/>
+                <w10:wrap type="square" anchorx="margin"/>
               </v:shape>
             </w:pict>
           </mc:Fallback>
@@ -16736,16 +17059,16 @@
           <w:noProof/>
         </w:rPr>
         <w:drawing>
-          <wp:anchor distT="0" distB="0" distL="114300" distR="114300" simplePos="0" relativeHeight="251712513" behindDoc="0" locked="0" layoutInCell="1" allowOverlap="1" wp14:anchorId="5CAD4827" wp14:editId="442AD279">
+          <wp:anchor distT="0" distB="0" distL="114300" distR="114300" simplePos="0" relativeHeight="251712513" behindDoc="0" locked="0" layoutInCell="1" allowOverlap="1" wp14:anchorId="5CAD4827" wp14:editId="30194439">
             <wp:simplePos x="0" y="0"/>
             <wp:positionH relativeFrom="column">
-              <wp:posOffset>4119880</wp:posOffset>
+              <wp:posOffset>4079240</wp:posOffset>
             </wp:positionH>
             <wp:positionV relativeFrom="paragraph">
               <wp:posOffset>6350</wp:posOffset>
             </wp:positionV>
-            <wp:extent cx="1216025" cy="1216025"/>
-            <wp:effectExtent l="0" t="0" r="3175" b="3175"/>
+            <wp:extent cx="1256030" cy="1256030"/>
+            <wp:effectExtent l="0" t="0" r="1270" b="1270"/>
             <wp:wrapSquare wrapText="bothSides"/>
             <wp:docPr id="1405541063" name="Imagen 5"/>
             <wp:cNvGraphicFramePr>
@@ -16776,7 +17099,7 @@
                   <pic:spPr bwMode="auto">
                     <a:xfrm>
                       <a:off x="0" y="0"/>
-                      <a:ext cx="1216025" cy="1216025"/>
+                      <a:ext cx="1256030" cy="1256030"/>
                     </a:xfrm>
                     <a:prstGeom prst="rect">
                       <a:avLst/>
@@ -16871,10 +17194,746 @@
     </w:p>
     <w:p>
       <w:pPr>
+        <w:pStyle w:val="TituloTerciario"/>
+        <w:numPr>
+          <w:ilvl w:val="0"/>
+          <w:numId w:val="12"/>
+        </w:numPr>
+        <w:rPr>
+          <w:lang w:val="en-GB"/>
+        </w:rPr>
+      </w:pPr>
+      <w:bookmarkStart w:id="89" w:name="_Toc165236441"/>
+      <w:r>
+        <w:rPr>
+          <w:lang w:val="en-GB"/>
+        </w:rPr>
+        <w:t>Swagger</w:t>
+      </w:r>
+      <w:bookmarkEnd w:id="89"/>
+    </w:p>
+    <w:p>
+      <w:pPr>
         <w:rPr>
           <w:lang w:eastAsia="es-ES"/>
         </w:rPr>
       </w:pPr>
+      <w:r>
+        <w:rPr>
+          <w:noProof/>
+        </w:rPr>
+        <w:drawing>
+          <wp:anchor distT="0" distB="0" distL="114300" distR="114300" simplePos="0" relativeHeight="251715585" behindDoc="0" locked="0" layoutInCell="1" allowOverlap="1" wp14:anchorId="10BAFF58" wp14:editId="40040C69">
+            <wp:simplePos x="0" y="0"/>
+            <wp:positionH relativeFrom="margin">
+              <wp:align>right</wp:align>
+            </wp:positionH>
+            <wp:positionV relativeFrom="paragraph">
+              <wp:posOffset>10795</wp:posOffset>
+            </wp:positionV>
+            <wp:extent cx="1296035" cy="1296035"/>
+            <wp:effectExtent l="0" t="0" r="0" b="0"/>
+            <wp:wrapSquare wrapText="bothSides"/>
+            <wp:docPr id="104049077" name="Imagen 1" descr="Icono&#10;&#10;Descripción generada automáticamente"/>
+            <wp:cNvGraphicFramePr>
+              <a:graphicFrameLocks xmlns:a="http://schemas.openxmlformats.org/drawingml/2006/main" noChangeAspect="1"/>
+            </wp:cNvGraphicFramePr>
+            <a:graphic xmlns:a="http://schemas.openxmlformats.org/drawingml/2006/main">
+              <a:graphicData uri="http://schemas.openxmlformats.org/drawingml/2006/picture">
+                <pic:pic xmlns:pic="http://schemas.openxmlformats.org/drawingml/2006/picture">
+                  <pic:nvPicPr>
+                    <pic:cNvPr id="104049077" name="Imagen 1" descr="Icono&#10;&#10;Descripción generada automáticamente"/>
+                    <pic:cNvPicPr>
+                      <a:picLocks noChangeAspect="1" noChangeArrowheads="1"/>
+                    </pic:cNvPicPr>
+                  </pic:nvPicPr>
+                  <pic:blipFill>
+                    <a:blip r:embed="rId42">
+                      <a:extLst>
+                        <a:ext uri="{28A0092B-C50C-407E-A947-70E740481C1C}">
+                          <a14:useLocalDpi xmlns:a14="http://schemas.microsoft.com/office/drawing/2010/main" val="0"/>
+                        </a:ext>
+                      </a:extLst>
+                    </a:blip>
+                    <a:srcRect/>
+                    <a:stretch>
+                      <a:fillRect/>
+                    </a:stretch>
+                  </pic:blipFill>
+                  <pic:spPr bwMode="auto">
+                    <a:xfrm>
+                      <a:off x="0" y="0"/>
+                      <a:ext cx="1296035" cy="1296035"/>
+                    </a:xfrm>
+                    <a:prstGeom prst="rect">
+                      <a:avLst/>
+                    </a:prstGeom>
+                    <a:noFill/>
+                    <a:ln>
+                      <a:noFill/>
+                    </a:ln>
+                  </pic:spPr>
+                </pic:pic>
+              </a:graphicData>
+            </a:graphic>
+            <wp14:sizeRelH relativeFrom="page">
+              <wp14:pctWidth>0</wp14:pctWidth>
+            </wp14:sizeRelH>
+            <wp14:sizeRelV relativeFrom="page">
+              <wp14:pctHeight>0</wp14:pctHeight>
+            </wp14:sizeRelV>
+          </wp:anchor>
+        </w:drawing>
+      </w:r>
+      <w:proofErr w:type="spellStart"/>
+      <w:r>
+        <w:rPr>
+          <w:lang w:eastAsia="es-ES"/>
+        </w:rPr>
+        <w:t>Swagger</w:t>
+      </w:r>
+      <w:proofErr w:type="spellEnd"/>
+      <w:r>
+        <w:rPr>
+          <w:lang w:eastAsia="es-ES"/>
+        </w:rPr>
+        <w:t xml:space="preserve"> es una herramienta de código abierto que se utiliza para diseñar, construir, documentar y consumir servicios web REST</w:t>
+      </w:r>
+      <w:r>
+        <w:rPr>
+          <w:lang w:eastAsia="es-ES"/>
+        </w:rPr>
+        <w:t>.</w:t>
+      </w:r>
+      <w:r>
+        <w:rPr>
+          <w:lang w:eastAsia="es-ES"/>
+        </w:rPr>
+        <w:t xml:space="preserve"> </w:t>
+      </w:r>
+      <w:r>
+        <w:rPr>
+          <w:lang w:eastAsia="es-ES"/>
+        </w:rPr>
+        <w:t>P</w:t>
+      </w:r>
+      <w:r>
+        <w:rPr>
+          <w:lang w:eastAsia="es-ES"/>
+        </w:rPr>
+        <w:t xml:space="preserve">ermite describir la funcionalidad de </w:t>
+      </w:r>
+      <w:r>
+        <w:rPr>
+          <w:lang w:eastAsia="es-ES"/>
+        </w:rPr>
+        <w:t>una</w:t>
+      </w:r>
+      <w:r>
+        <w:rPr>
+          <w:lang w:eastAsia="es-ES"/>
+        </w:rPr>
+        <w:t xml:space="preserve"> API de una manera clara y estructurada, utilizando un formato JSON o YAML llamado </w:t>
+      </w:r>
+      <w:proofErr w:type="spellStart"/>
+      <w:r>
+        <w:rPr>
+          <w:i/>
+          <w:iCs/>
+          <w:lang w:eastAsia="es-ES"/>
+        </w:rPr>
+        <w:t>OpenAPI</w:t>
+      </w:r>
+      <w:proofErr w:type="spellEnd"/>
+      <w:r>
+        <w:rPr>
+          <w:i/>
+          <w:iCs/>
+          <w:lang w:eastAsia="es-ES"/>
+        </w:rPr>
+        <w:t xml:space="preserve"> </w:t>
+      </w:r>
+      <w:proofErr w:type="spellStart"/>
+      <w:r>
+        <w:rPr>
+          <w:i/>
+          <w:iCs/>
+          <w:lang w:eastAsia="es-ES"/>
+        </w:rPr>
+        <w:t>Specification</w:t>
+      </w:r>
+      <w:proofErr w:type="spellEnd"/>
+      <w:r>
+        <w:rPr>
+          <w:lang w:eastAsia="es-ES"/>
+        </w:rPr>
+        <w:t>.</w:t>
+      </w:r>
+    </w:p>
+    <w:p>
+      <w:pPr>
+        <w:rPr>
+          <w:lang w:eastAsia="es-ES"/>
+        </w:rPr>
+      </w:pPr>
+      <w:r>
+        <w:rPr>
+          <w:noProof/>
+        </w:rPr>
+        <mc:AlternateContent>
+          <mc:Choice Requires="wps">
+            <w:drawing>
+              <wp:anchor distT="0" distB="0" distL="114300" distR="114300" simplePos="0" relativeHeight="251717633" behindDoc="0" locked="0" layoutInCell="1" allowOverlap="1" wp14:anchorId="57F28F44" wp14:editId="313B5429">
+                <wp:simplePos x="0" y="0"/>
+                <wp:positionH relativeFrom="margin">
+                  <wp:posOffset>4183380</wp:posOffset>
+                </wp:positionH>
+                <wp:positionV relativeFrom="paragraph">
+                  <wp:posOffset>5080</wp:posOffset>
+                </wp:positionV>
+                <wp:extent cx="1113155" cy="269875"/>
+                <wp:effectExtent l="0" t="0" r="0" b="0"/>
+                <wp:wrapSquare wrapText="bothSides"/>
+                <wp:docPr id="360966910" name="Cuadro de texto 1"/>
+                <wp:cNvGraphicFramePr/>
+                <a:graphic xmlns:a="http://schemas.openxmlformats.org/drawingml/2006/main">
+                  <a:graphicData uri="http://schemas.microsoft.com/office/word/2010/wordprocessingShape">
+                    <wps:wsp>
+                      <wps:cNvSpPr txBox="1"/>
+                      <wps:spPr>
+                        <a:xfrm>
+                          <a:off x="0" y="0"/>
+                          <a:ext cx="1113155" cy="269875"/>
+                        </a:xfrm>
+                        <a:prstGeom prst="rect">
+                          <a:avLst/>
+                        </a:prstGeom>
+                        <a:solidFill>
+                          <a:prstClr val="white"/>
+                        </a:solidFill>
+                        <a:ln>
+                          <a:noFill/>
+                        </a:ln>
+                      </wps:spPr>
+                      <wps:txbx>
+                        <w:txbxContent>
+                          <w:p>
+                            <w:pPr>
+                              <w:pStyle w:val="Descripcin"/>
+                              <w:rPr>
+                                <w:noProof/>
+                                <w:sz w:val="22"/>
+                                <w:szCs w:val="22"/>
+                              </w:rPr>
+                            </w:pPr>
+                            <w:bookmarkStart w:id="90" w:name="_Toc165236482"/>
+                            <w:r>
+                              <w:t xml:space="preserve">Fig </w:t>
+                            </w:r>
+                            <w:r>
+                              <w:fldChar w:fldCharType="begin"/>
+                            </w:r>
+                            <w:r>
+                              <w:instrText xml:space="preserve"> SEQ Fig \* ARABIC </w:instrText>
+                            </w:r>
+                            <w:r>
+                              <w:fldChar w:fldCharType="separate"/>
+                            </w:r>
+                            <w:r>
+                              <w:rPr>
+                                <w:noProof/>
+                              </w:rPr>
+                              <w:t>27</w:t>
+                            </w:r>
+                            <w:r>
+                              <w:fldChar w:fldCharType="end"/>
+                            </w:r>
+                            <w:r>
+                              <w:t xml:space="preserve"> Logo de </w:t>
+                            </w:r>
+                            <w:proofErr w:type="spellStart"/>
+                            <w:r>
+                              <w:t>Swagger</w:t>
+                            </w:r>
+                            <w:proofErr w:type="spellEnd"/>
+                            <w:r>
+                              <w:t>.</w:t>
+                            </w:r>
+                            <w:bookmarkEnd w:id="90"/>
+                          </w:p>
+                        </w:txbxContent>
+                      </wps:txbx>
+                      <wps:bodyPr rot="0" spcFirstLastPara="0" vertOverflow="overflow" horzOverflow="overflow" vert="horz" wrap="square" lIns="0" tIns="0" rIns="0" bIns="0" numCol="1" spcCol="0" rtlCol="0" fromWordArt="0" anchor="t" anchorCtr="0" forceAA="0" compatLnSpc="1">
+                        <a:prstTxWarp prst="textNoShape">
+                          <a:avLst/>
+                        </a:prstTxWarp>
+                        <a:noAutofit/>
+                      </wps:bodyPr>
+                    </wps:wsp>
+                  </a:graphicData>
+                </a:graphic>
+                <wp14:sizeRelH relativeFrom="margin">
+                  <wp14:pctWidth>0</wp14:pctWidth>
+                </wp14:sizeRelH>
+                <wp14:sizeRelV relativeFrom="margin">
+                  <wp14:pctHeight>0</wp14:pctHeight>
+                </wp14:sizeRelV>
+              </wp:anchor>
+            </w:drawing>
+          </mc:Choice>
+          <mc:Fallback>
+            <w:pict>
+              <v:shape w14:anchorId="57F28F44" id="_x0000_s1071" type="#_x0000_t202" style="position:absolute;left:0;text-align:left;margin-left:329.4pt;margin-top:.4pt;width:87.65pt;height:21.25pt;z-index:251717633;visibility:visible;mso-wrap-style:square;mso-width-percent:0;mso-height-percent:0;mso-wrap-distance-left:9pt;mso-wrap-distance-top:0;mso-wrap-distance-right:9pt;mso-wrap-distance-bottom:0;mso-position-horizontal:absolute;mso-position-horizontal-relative:margin;mso-position-vertical:absolute;mso-position-vertical-relative:text;mso-width-percent:0;mso-height-percent:0;mso-width-relative:margin;mso-height-relative:margin;v-text-anchor:top" o:gfxdata="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" stroked="f">
+                <v:textbox inset="0,0,0,0">
+                  <w:txbxContent>
+                    <w:p>
+                      <w:pPr>
+                        <w:pStyle w:val="Descripcin"/>
+                        <w:rPr>
+                          <w:noProof/>
+                          <w:sz w:val="22"/>
+                          <w:szCs w:val="22"/>
+                        </w:rPr>
+                      </w:pPr>
+                      <w:bookmarkStart w:id="91" w:name="_Toc165236482"/>
+                      <w:r>
+                        <w:t xml:space="preserve">Fig </w:t>
+                      </w:r>
+                      <w:r>
+                        <w:fldChar w:fldCharType="begin"/>
+                      </w:r>
+                      <w:r>
+                        <w:instrText xml:space="preserve"> SEQ Fig \* ARABIC </w:instrText>
+                      </w:r>
+                      <w:r>
+                        <w:fldChar w:fldCharType="separate"/>
+                      </w:r>
+                      <w:r>
+                        <w:rPr>
+                          <w:noProof/>
+                        </w:rPr>
+                        <w:t>27</w:t>
+                      </w:r>
+                      <w:r>
+                        <w:fldChar w:fldCharType="end"/>
+                      </w:r>
+                      <w:r>
+                        <w:t xml:space="preserve"> Logo de </w:t>
+                      </w:r>
+                      <w:proofErr w:type="spellStart"/>
+                      <w:r>
+                        <w:t>Swagger</w:t>
+                      </w:r>
+                      <w:proofErr w:type="spellEnd"/>
+                      <w:r>
+                        <w:t>.</w:t>
+                      </w:r>
+                      <w:bookmarkEnd w:id="91"/>
+                    </w:p>
+                  </w:txbxContent>
+                </v:textbox>
+                <w10:wrap type="square" anchorx="margin"/>
+              </v:shape>
+            </w:pict>
+          </mc:Fallback>
+        </mc:AlternateContent>
+      </w:r>
+      <w:r>
+        <w:rPr>
+          <w:lang w:eastAsia="es-ES"/>
+        </w:rPr>
+        <w:t>En estos ficheros se definen</w:t>
+      </w:r>
+      <w:r>
+        <w:rPr>
+          <w:lang w:eastAsia="es-ES"/>
+        </w:rPr>
+        <w:t xml:space="preserve"> </w:t>
+      </w:r>
+      <w:proofErr w:type="spellStart"/>
+      <w:r>
+        <w:rPr>
+          <w:i/>
+          <w:iCs/>
+          <w:lang w:eastAsia="es-ES"/>
+        </w:rPr>
+        <w:t>endpoints</w:t>
+      </w:r>
+      <w:proofErr w:type="spellEnd"/>
+      <w:r>
+        <w:rPr>
+          <w:lang w:eastAsia="es-ES"/>
+        </w:rPr>
+        <w:t xml:space="preserve"> de su API, los parámetros que aceptan, los tipos de datos que devuelven, los códigos de respuesta, entre otros detalles. </w:t>
+      </w:r>
+    </w:p>
+    <w:p>
+      <w:r>
+        <w:rPr>
+          <w:lang w:eastAsia="es-ES"/>
+        </w:rPr>
+        <w:t>Hemos decidido utilizarlo porque es una forma sencilla y ágil de generar documentación automatizada.</w:t>
+      </w:r>
+      <w:r>
+        <w:t xml:space="preserve"> </w:t>
+      </w:r>
+    </w:p>
+    <w:p>
+      <w:pPr>
+        <w:pStyle w:val="TituloTerciario"/>
+        <w:numPr>
+          <w:ilvl w:val="0"/>
+          <w:numId w:val="12"/>
+        </w:numPr>
+        <w:rPr>
+          <w:lang w:val="en-GB"/>
+        </w:rPr>
+      </w:pPr>
+      <w:bookmarkStart w:id="92" w:name="_Toc165236442"/>
+      <w:r>
+        <w:rPr>
+          <w:lang w:val="en-GB"/>
+        </w:rPr>
+        <w:t>Swagger</w:t>
+      </w:r>
+      <w:r>
+        <w:rPr>
+          <w:lang w:val="en-GB"/>
+        </w:rPr>
+        <w:t xml:space="preserve"> UI</w:t>
+      </w:r>
+      <w:bookmarkEnd w:id="92"/>
+    </w:p>
+    <w:p>
+      <w:pPr>
+        <w:rPr>
+          <w:lang w:eastAsia="es-ES"/>
+        </w:rPr>
+      </w:pPr>
+      <w:r>
+        <w:rPr>
+          <w:noProof/>
+        </w:rPr>
+        <mc:AlternateContent>
+          <mc:Choice Requires="wps">
+            <w:drawing>
+              <wp:anchor distT="0" distB="0" distL="114300" distR="114300" simplePos="0" relativeHeight="251720705" behindDoc="0" locked="0" layoutInCell="1" allowOverlap="1" wp14:anchorId="32D09317" wp14:editId="6366AD73">
+                <wp:simplePos x="0" y="0"/>
+                <wp:positionH relativeFrom="margin">
+                  <wp:posOffset>2934970</wp:posOffset>
+                </wp:positionH>
+                <wp:positionV relativeFrom="paragraph">
+                  <wp:posOffset>758190</wp:posOffset>
+                </wp:positionV>
+                <wp:extent cx="2432685" cy="246380"/>
+                <wp:effectExtent l="0" t="0" r="5715" b="1270"/>
+                <wp:wrapSquare wrapText="bothSides"/>
+                <wp:docPr id="492187745" name="Cuadro de texto 1"/>
+                <wp:cNvGraphicFramePr/>
+                <a:graphic xmlns:a="http://schemas.openxmlformats.org/drawingml/2006/main">
+                  <a:graphicData uri="http://schemas.microsoft.com/office/word/2010/wordprocessingShape">
+                    <wps:wsp>
+                      <wps:cNvSpPr txBox="1"/>
+                      <wps:spPr>
+                        <a:xfrm>
+                          <a:off x="0" y="0"/>
+                          <a:ext cx="2432685" cy="246380"/>
+                        </a:xfrm>
+                        <a:prstGeom prst="rect">
+                          <a:avLst/>
+                        </a:prstGeom>
+                        <a:solidFill>
+                          <a:prstClr val="white"/>
+                        </a:solidFill>
+                        <a:ln>
+                          <a:noFill/>
+                        </a:ln>
+                      </wps:spPr>
+                      <wps:txbx>
+                        <w:txbxContent>
+                          <w:p>
+                            <w:pPr>
+                              <w:pStyle w:val="Descripcin"/>
+                              <w:rPr>
+                                <w:noProof/>
+                                <w:sz w:val="22"/>
+                                <w:szCs w:val="22"/>
+                              </w:rPr>
+                            </w:pPr>
+                            <w:bookmarkStart w:id="93" w:name="_Toc165236483"/>
+                            <w:r>
+                              <w:t xml:space="preserve">Fig </w:t>
+                            </w:r>
+                            <w:r>
+                              <w:fldChar w:fldCharType="begin"/>
+                            </w:r>
+                            <w:r>
+                              <w:instrText xml:space="preserve"> SEQ Fig \* ARABIC </w:instrText>
+                            </w:r>
+                            <w:r>
+                              <w:fldChar w:fldCharType="separate"/>
+                            </w:r>
+                            <w:r>
+                              <w:rPr>
+                                <w:noProof/>
+                              </w:rPr>
+                              <w:t>28</w:t>
+                            </w:r>
+                            <w:r>
+                              <w:fldChar w:fldCharType="end"/>
+                            </w:r>
+                            <w:r>
+                              <w:t xml:space="preserve"> Logo de </w:t>
+                            </w:r>
+                            <w:proofErr w:type="spellStart"/>
+                            <w:r>
+                              <w:t>Swagger</w:t>
+                            </w:r>
+                            <w:proofErr w:type="spellEnd"/>
+                            <w:r>
+                              <w:t xml:space="preserve"> UI.</w:t>
+                            </w:r>
+                            <w:bookmarkEnd w:id="93"/>
+                          </w:p>
+                        </w:txbxContent>
+                      </wps:txbx>
+                      <wps:bodyPr rot="0" spcFirstLastPara="0" vertOverflow="overflow" horzOverflow="overflow" vert="horz" wrap="square" lIns="0" tIns="0" rIns="0" bIns="0" numCol="1" spcCol="0" rtlCol="0" fromWordArt="0" anchor="t" anchorCtr="0" forceAA="0" compatLnSpc="1">
+                        <a:prstTxWarp prst="textNoShape">
+                          <a:avLst/>
+                        </a:prstTxWarp>
+                        <a:noAutofit/>
+                      </wps:bodyPr>
+                    </wps:wsp>
+                  </a:graphicData>
+                </a:graphic>
+                <wp14:sizeRelH relativeFrom="margin">
+                  <wp14:pctWidth>0</wp14:pctWidth>
+                </wp14:sizeRelH>
+                <wp14:sizeRelV relativeFrom="margin">
+                  <wp14:pctHeight>0</wp14:pctHeight>
+                </wp14:sizeRelV>
+              </wp:anchor>
+            </w:drawing>
+          </mc:Choice>
+          <mc:Fallback>
+            <w:pict>
+              <v:shape w14:anchorId="32D09317" id="_x0000_s1072" type="#_x0000_t202" style="position:absolute;left:0;text-align:left;margin-left:231.1pt;margin-top:59.7pt;width:191.55pt;height:19.4pt;z-index:251720705;visibility:visible;mso-wrap-style:square;mso-width-percent:0;mso-height-percent:0;mso-wrap-distance-left:9pt;mso-wrap-distance-top:0;mso-wrap-distance-right:9pt;mso-wrap-distance-bottom:0;mso-position-horizontal:absolute;mso-position-horizontal-relative:margin;mso-position-vertical:absolute;mso-position-vertical-relative:text;mso-width-percent:0;mso-height-percent:0;mso-width-relative:margin;mso-height-relative:margin;v-text-anchor:top" o:gfxdata="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" stroked="f">
+                <v:textbox inset="0,0,0,0">
+                  <w:txbxContent>
+                    <w:p>
+                      <w:pPr>
+                        <w:pStyle w:val="Descripcin"/>
+                        <w:rPr>
+                          <w:noProof/>
+                          <w:sz w:val="22"/>
+                          <w:szCs w:val="22"/>
+                        </w:rPr>
+                      </w:pPr>
+                      <w:bookmarkStart w:id="94" w:name="_Toc165236483"/>
+                      <w:r>
+                        <w:t xml:space="preserve">Fig </w:t>
+                      </w:r>
+                      <w:r>
+                        <w:fldChar w:fldCharType="begin"/>
+                      </w:r>
+                      <w:r>
+                        <w:instrText xml:space="preserve"> SEQ Fig \* ARABIC </w:instrText>
+                      </w:r>
+                      <w:r>
+                        <w:fldChar w:fldCharType="separate"/>
+                      </w:r>
+                      <w:r>
+                        <w:rPr>
+                          <w:noProof/>
+                        </w:rPr>
+                        <w:t>28</w:t>
+                      </w:r>
+                      <w:r>
+                        <w:fldChar w:fldCharType="end"/>
+                      </w:r>
+                      <w:r>
+                        <w:t xml:space="preserve"> Logo de </w:t>
+                      </w:r>
+                      <w:proofErr w:type="spellStart"/>
+                      <w:r>
+                        <w:t>Swagger</w:t>
+                      </w:r>
+                      <w:proofErr w:type="spellEnd"/>
+                      <w:r>
+                        <w:t xml:space="preserve"> UI.</w:t>
+                      </w:r>
+                      <w:bookmarkEnd w:id="94"/>
+                    </w:p>
+                  </w:txbxContent>
+                </v:textbox>
+                <w10:wrap type="square" anchorx="margin"/>
+              </v:shape>
+            </w:pict>
+          </mc:Fallback>
+        </mc:AlternateContent>
+      </w:r>
+      <w:r>
+        <w:rPr>
+          <w:noProof/>
+          <w:lang w:val="en-GB"/>
+        </w:rPr>
+        <w:drawing>
+          <wp:anchor distT="0" distB="0" distL="114300" distR="114300" simplePos="0" relativeHeight="251718657" behindDoc="0" locked="0" layoutInCell="1" allowOverlap="1" wp14:anchorId="111575DE" wp14:editId="01984326">
+            <wp:simplePos x="0" y="0"/>
+            <wp:positionH relativeFrom="margin">
+              <wp:posOffset>2938145</wp:posOffset>
+            </wp:positionH>
+            <wp:positionV relativeFrom="paragraph">
+              <wp:posOffset>10795</wp:posOffset>
+            </wp:positionV>
+            <wp:extent cx="2453005" cy="731520"/>
+            <wp:effectExtent l="0" t="0" r="4445" b="0"/>
+            <wp:wrapSquare wrapText="bothSides"/>
+            <wp:docPr id="1134293044" name="Imagen 3"/>
+            <wp:cNvGraphicFramePr>
+              <a:graphicFrameLocks xmlns:a="http://schemas.openxmlformats.org/drawingml/2006/main" noChangeAspect="1"/>
+            </wp:cNvGraphicFramePr>
+            <a:graphic xmlns:a="http://schemas.openxmlformats.org/drawingml/2006/main">
+              <a:graphicData uri="http://schemas.openxmlformats.org/drawingml/2006/picture">
+                <pic:pic xmlns:pic="http://schemas.openxmlformats.org/drawingml/2006/picture">
+                  <pic:nvPicPr>
+                    <pic:cNvPr id="0" name="Picture 2"/>
+                    <pic:cNvPicPr>
+                      <a:picLocks noChangeAspect="1" noChangeArrowheads="1"/>
+                    </pic:cNvPicPr>
+                  </pic:nvPicPr>
+                  <pic:blipFill rotWithShape="1">
+                    <a:blip r:embed="rId43" cstate="print">
+                      <a:extLst>
+                        <a:ext uri="{28A0092B-C50C-407E-A947-70E740481C1C}">
+                          <a14:useLocalDpi xmlns:a14="http://schemas.microsoft.com/office/drawing/2010/main" val="0"/>
+                        </a:ext>
+                      </a:extLst>
+                    </a:blip>
+                    <a:srcRect l="12391" t="28075" r="11484" b="28663"/>
+                    <a:stretch/>
+                  </pic:blipFill>
+                  <pic:spPr bwMode="auto">
+                    <a:xfrm>
+                      <a:off x="0" y="0"/>
+                      <a:ext cx="2453005" cy="731520"/>
+                    </a:xfrm>
+                    <a:prstGeom prst="rect">
+                      <a:avLst/>
+                    </a:prstGeom>
+                    <a:noFill/>
+                    <a:ln>
+                      <a:noFill/>
+                    </a:ln>
+                    <a:extLst>
+                      <a:ext uri="{53640926-AAD7-44D8-BBD7-CCE9431645EC}">
+                        <a14:shadowObscured xmlns:a14="http://schemas.microsoft.com/office/drawing/2010/main"/>
+                      </a:ext>
+                    </a:extLst>
+                  </pic:spPr>
+                </pic:pic>
+              </a:graphicData>
+            </a:graphic>
+            <wp14:sizeRelH relativeFrom="page">
+              <wp14:pctWidth>0</wp14:pctWidth>
+            </wp14:sizeRelH>
+            <wp14:sizeRelV relativeFrom="page">
+              <wp14:pctHeight>0</wp14:pctHeight>
+            </wp14:sizeRelV>
+          </wp:anchor>
+        </w:drawing>
+      </w:r>
+      <w:proofErr w:type="spellStart"/>
+      <w:r>
+        <w:rPr>
+          <w:lang w:eastAsia="es-ES"/>
+        </w:rPr>
+        <w:t>Swagger</w:t>
+      </w:r>
+      <w:proofErr w:type="spellEnd"/>
+      <w:r>
+        <w:rPr>
+          <w:lang w:eastAsia="es-ES"/>
+        </w:rPr>
+        <w:t xml:space="preserve"> UI es una i</w:t>
+      </w:r>
+      <w:r>
+        <w:rPr>
+          <w:lang w:eastAsia="es-ES"/>
+        </w:rPr>
+        <w:t xml:space="preserve">nterfaz de usuario generada automáticamente a partir de los documentos JSON o YAML de </w:t>
+      </w:r>
+      <w:proofErr w:type="spellStart"/>
+      <w:r>
+        <w:rPr>
+          <w:lang w:eastAsia="es-ES"/>
+        </w:rPr>
+        <w:t>Swagger</w:t>
+      </w:r>
+      <w:proofErr w:type="spellEnd"/>
+      <w:r>
+        <w:rPr>
+          <w:lang w:eastAsia="es-ES"/>
+        </w:rPr>
+        <w:t xml:space="preserve">. Utilizando estos documentos genera una interfaz web dinámica que permite explorar y probar los </w:t>
+      </w:r>
+      <w:proofErr w:type="spellStart"/>
+      <w:r>
+        <w:rPr>
+          <w:i/>
+          <w:iCs/>
+          <w:lang w:eastAsia="es-ES"/>
+        </w:rPr>
+        <w:t>endpoints</w:t>
+      </w:r>
+      <w:proofErr w:type="spellEnd"/>
+      <w:r>
+        <w:rPr>
+          <w:lang w:eastAsia="es-ES"/>
+        </w:rPr>
+        <w:t xml:space="preserve"> de la API directamente desde el navegador.</w:t>
+      </w:r>
+    </w:p>
+    <w:p>
+      <w:pPr>
+        <w:rPr>
+          <w:lang w:eastAsia="es-ES"/>
+        </w:rPr>
+      </w:pPr>
+      <w:r>
+        <w:rPr>
+          <w:lang w:eastAsia="es-ES"/>
+        </w:rPr>
+        <w:lastRenderedPageBreak/>
+        <w:t>Esta interfaz muestra un</w:t>
+      </w:r>
+      <w:r>
+        <w:rPr>
+          <w:lang w:eastAsia="es-ES"/>
+        </w:rPr>
+        <w:t xml:space="preserve"> listado de los </w:t>
+      </w:r>
+      <w:proofErr w:type="spellStart"/>
+      <w:r>
+        <w:rPr>
+          <w:i/>
+          <w:iCs/>
+          <w:lang w:eastAsia="es-ES"/>
+        </w:rPr>
+        <w:t>endpoints</w:t>
+      </w:r>
+      <w:proofErr w:type="spellEnd"/>
+      <w:r>
+        <w:rPr>
+          <w:lang w:eastAsia="es-ES"/>
+        </w:rPr>
+        <w:t xml:space="preserve"> de la API junto con detalles sobre los parámetros que aceptan y los códigos de respuesta que devuelven. Así mismo permite a los usuarios enviar solicitudes HTTP a la API rellenando formularios para comprobar el comportamiento en tiempo real de esta.</w:t>
+      </w:r>
+    </w:p>
+    <w:p>
+      <w:r>
+        <w:t>Hemos decido utilizar esta tecnología porque nos parece una manera interesante, dinámica y atractiva de mostrar la documentación de la API no sólo mostrando los datos de esta sino también permitiendo el ejecutar llamadas a la API para comprobar respuesta.</w:t>
+      </w:r>
     </w:p>
     <w:p>
       <w:pPr>
@@ -16895,12 +17954,12 @@
         </w:numPr>
         <w:ind w:left="426" w:hanging="426"/>
       </w:pPr>
-      <w:bookmarkStart w:id="89" w:name="_Toc165157029"/>
+      <w:bookmarkStart w:id="95" w:name="_Toc165236443"/>
       <w:r>
         <w:lastRenderedPageBreak/>
         <w:t>DIAGRAMAS DE ENTIDAD-RELACIÓN</w:t>
       </w:r>
-      <w:bookmarkEnd w:id="89"/>
+      <w:bookmarkEnd w:id="95"/>
     </w:p>
     <w:p>
       <w:pPr>
@@ -16910,11 +17969,11 @@
           <w:numId w:val="7"/>
         </w:numPr>
       </w:pPr>
-      <w:bookmarkStart w:id="90" w:name="_Toc165157030"/>
+      <w:bookmarkStart w:id="96" w:name="_Toc165236444"/>
       <w:r>
         <w:t>Diagrama de Chen</w:t>
       </w:r>
-      <w:bookmarkEnd w:id="90"/>
+      <w:bookmarkEnd w:id="96"/>
     </w:p>
     <w:p>
       <w:pPr>
@@ -16942,7 +18001,7 @@
                     <pic:cNvPicPr/>
                   </pic:nvPicPr>
                   <pic:blipFill>
-                    <a:blip r:embed="rId42">
+                    <a:blip r:embed="rId44">
                       <a:extLst>
                         <a:ext uri="{28A0092B-C50C-407E-A947-70E740481C1C}">
                           <a14:useLocalDpi xmlns:a14="http://schemas.microsoft.com/office/drawing/2010/main" val="0"/>
@@ -16974,7 +18033,7 @@
         <w:pStyle w:val="Descripcin"/>
         <w:jc w:val="center"/>
       </w:pPr>
-      <w:bookmarkStart w:id="91" w:name="_Toc165157068"/>
+      <w:bookmarkStart w:id="97" w:name="_Toc165236484"/>
       <w:r>
         <w:t xml:space="preserve">Fig </w:t>
       </w:r>
@@ -16991,7 +18050,7 @@
         <w:rPr>
           <w:noProof/>
         </w:rPr>
-        <w:t>27</w:t>
+        <w:t>29</w:t>
       </w:r>
       <w:r>
         <w:fldChar w:fldCharType="end"/>
@@ -16999,7 +18058,7 @@
       <w:r>
         <w:t xml:space="preserve"> Diagrama de entidad - relación (diagrama de Chen).</w:t>
       </w:r>
-      <w:bookmarkEnd w:id="91"/>
+      <w:bookmarkEnd w:id="97"/>
     </w:p>
     <w:p>
       <w:pPr>
@@ -17009,7 +18068,7 @@
           <w:numId w:val="7"/>
         </w:numPr>
       </w:pPr>
-      <w:bookmarkStart w:id="92" w:name="_Toc165157031"/>
+      <w:bookmarkStart w:id="98" w:name="_Toc165236445"/>
       <w:r>
         <w:lastRenderedPageBreak/>
         <w:t xml:space="preserve">Diagrama de </w:t>
@@ -17017,7 +18076,7 @@
       <w:r>
         <w:t>estructura de datos</w:t>
       </w:r>
-      <w:bookmarkEnd w:id="92"/>
+      <w:bookmarkEnd w:id="98"/>
     </w:p>
     <w:p>
       <w:pPr>
@@ -17044,7 +18103,7 @@
                     <pic:cNvPicPr/>
                   </pic:nvPicPr>
                   <pic:blipFill>
-                    <a:blip r:embed="rId43">
+                    <a:blip r:embed="rId45">
                       <a:extLst>
                         <a:ext uri="{28A0092B-C50C-407E-A947-70E740481C1C}">
                           <a14:useLocalDpi xmlns:a14="http://schemas.microsoft.com/office/drawing/2010/main" val="0"/>
@@ -17076,7 +18135,7 @@
         <w:pStyle w:val="Descripcin"/>
         <w:jc w:val="center"/>
       </w:pPr>
-      <w:bookmarkStart w:id="93" w:name="_Toc165157069"/>
+      <w:bookmarkStart w:id="99" w:name="_Toc165236485"/>
       <w:r>
         <w:t xml:space="preserve">Fig </w:t>
       </w:r>
@@ -17093,7 +18152,7 @@
         <w:rPr>
           <w:noProof/>
         </w:rPr>
-        <w:t>28</w:t>
+        <w:t>30</w:t>
       </w:r>
       <w:r>
         <w:fldChar w:fldCharType="end"/>
@@ -17107,7 +18166,7 @@
       <w:r>
         <w:t>).</w:t>
       </w:r>
-      <w:bookmarkEnd w:id="93"/>
+      <w:bookmarkEnd w:id="99"/>
     </w:p>
     <w:p>
       <w:pPr>
@@ -17128,12 +18187,12 @@
         </w:numPr>
         <w:ind w:left="426" w:hanging="426"/>
       </w:pPr>
-      <w:bookmarkStart w:id="94" w:name="_Toc165157032"/>
+      <w:bookmarkStart w:id="100" w:name="_Toc165236446"/>
       <w:r>
         <w:lastRenderedPageBreak/>
         <w:t>DIAGRAMA DE CASOS DE USO</w:t>
       </w:r>
-      <w:bookmarkEnd w:id="94"/>
+      <w:bookmarkEnd w:id="100"/>
     </w:p>
     <w:p>
       <w:pPr>
@@ -17143,11 +18202,11 @@
           <w:numId w:val="8"/>
         </w:numPr>
       </w:pPr>
-      <w:bookmarkStart w:id="95" w:name="_Toc165157033"/>
+      <w:bookmarkStart w:id="101" w:name="_Toc165236447"/>
       <w:r>
         <w:t>Herencia de actores</w:t>
       </w:r>
-      <w:bookmarkEnd w:id="95"/>
+      <w:bookmarkEnd w:id="101"/>
     </w:p>
     <w:p>
       <w:pPr>
@@ -17175,7 +18234,7 @@
                     </pic:cNvPicPr>
                   </pic:nvPicPr>
                   <pic:blipFill rotWithShape="1">
-                    <a:blip r:embed="rId44">
+                    <a:blip r:embed="rId46">
                       <a:extLst>
                         <a:ext uri="{28A0092B-C50C-407E-A947-70E740481C1C}">
                           <a14:useLocalDpi xmlns:a14="http://schemas.microsoft.com/office/drawing/2010/main" val="0"/>
@@ -17215,7 +18274,7 @@
         <w:pStyle w:val="Descripcin"/>
         <w:jc w:val="center"/>
       </w:pPr>
-      <w:bookmarkStart w:id="96" w:name="_Toc165157070"/>
+      <w:bookmarkStart w:id="102" w:name="_Toc165236486"/>
       <w:r>
         <w:t xml:space="preserve">Fig </w:t>
       </w:r>
@@ -17232,7 +18291,7 @@
         <w:rPr>
           <w:noProof/>
         </w:rPr>
-        <w:t>29</w:t>
+        <w:t>31</w:t>
       </w:r>
       <w:r>
         <w:fldChar w:fldCharType="end"/>
@@ -17240,7 +18299,7 @@
       <w:r>
         <w:t xml:space="preserve"> Herencia de actores del diagrama de casos de uso.</w:t>
       </w:r>
-      <w:bookmarkEnd w:id="96"/>
+      <w:bookmarkEnd w:id="102"/>
     </w:p>
     <w:p>
       <w:pPr>
@@ -17250,11 +18309,11 @@
           <w:numId w:val="8"/>
         </w:numPr>
       </w:pPr>
-      <w:bookmarkStart w:id="97" w:name="_Toc165157034"/>
+      <w:bookmarkStart w:id="103" w:name="_Toc165236448"/>
       <w:r>
         <w:t>Casos de uso del usuario</w:t>
       </w:r>
-      <w:bookmarkEnd w:id="97"/>
+      <w:bookmarkEnd w:id="103"/>
     </w:p>
     <w:p>
       <w:pPr>
@@ -17282,7 +18341,7 @@
                     </pic:cNvPicPr>
                   </pic:nvPicPr>
                   <pic:blipFill rotWithShape="1">
-                    <a:blip r:embed="rId45">
+                    <a:blip r:embed="rId47">
                       <a:extLst>
                         <a:ext uri="{28A0092B-C50C-407E-A947-70E740481C1C}">
                           <a14:useLocalDpi xmlns:a14="http://schemas.microsoft.com/office/drawing/2010/main" val="0"/>
@@ -17322,7 +18381,7 @@
         <w:pStyle w:val="Descripcin"/>
         <w:jc w:val="center"/>
       </w:pPr>
-      <w:bookmarkStart w:id="98" w:name="_Toc165157071"/>
+      <w:bookmarkStart w:id="104" w:name="_Toc165236487"/>
       <w:r>
         <w:t xml:space="preserve">Fig </w:t>
       </w:r>
@@ -17339,7 +18398,7 @@
         <w:rPr>
           <w:noProof/>
         </w:rPr>
-        <w:t>30</w:t>
+        <w:t>32</w:t>
       </w:r>
       <w:r>
         <w:fldChar w:fldCharType="end"/>
@@ -17347,7 +18406,7 @@
       <w:r>
         <w:t xml:space="preserve"> Diagrama de casos de uso del usuario.</w:t>
       </w:r>
-      <w:bookmarkEnd w:id="98"/>
+      <w:bookmarkEnd w:id="104"/>
     </w:p>
     <w:p>
       <w:pPr>
@@ -17357,12 +18416,12 @@
           <w:numId w:val="8"/>
         </w:numPr>
       </w:pPr>
-      <w:bookmarkStart w:id="99" w:name="_Toc165157035"/>
+      <w:bookmarkStart w:id="105" w:name="_Toc165236449"/>
       <w:r>
         <w:lastRenderedPageBreak/>
         <w:t>Casos de uso del administrador</w:t>
       </w:r>
-      <w:bookmarkEnd w:id="99"/>
+      <w:bookmarkEnd w:id="105"/>
     </w:p>
     <w:p>
       <w:pPr>
@@ -17390,7 +18449,7 @@
                     </pic:cNvPicPr>
                   </pic:nvPicPr>
                   <pic:blipFill>
-                    <a:blip r:embed="rId46">
+                    <a:blip r:embed="rId48">
                       <a:extLst>
                         <a:ext uri="{28A0092B-C50C-407E-A947-70E740481C1C}">
                           <a14:useLocalDpi xmlns:a14="http://schemas.microsoft.com/office/drawing/2010/main" val="0"/>
@@ -17427,7 +18486,7 @@
         <w:pStyle w:val="Descripcin"/>
         <w:jc w:val="center"/>
       </w:pPr>
-      <w:bookmarkStart w:id="100" w:name="_Toc165157072"/>
+      <w:bookmarkStart w:id="106" w:name="_Toc165236488"/>
       <w:r>
         <w:t xml:space="preserve">Fig </w:t>
       </w:r>
@@ -17444,7 +18503,7 @@
         <w:rPr>
           <w:noProof/>
         </w:rPr>
-        <w:t>31</w:t>
+        <w:t>33</w:t>
       </w:r>
       <w:r>
         <w:fldChar w:fldCharType="end"/>
@@ -17452,7 +18511,7 @@
       <w:r>
         <w:t xml:space="preserve"> Diagrama de casos de uso del administrador.</w:t>
       </w:r>
-      <w:bookmarkEnd w:id="100"/>
+      <w:bookmarkEnd w:id="106"/>
     </w:p>
     <w:p>
       <w:pPr>
@@ -17462,11 +18521,11 @@
           <w:numId w:val="8"/>
         </w:numPr>
       </w:pPr>
-      <w:bookmarkStart w:id="101" w:name="_Toc165157036"/>
+      <w:bookmarkStart w:id="107" w:name="_Toc165236450"/>
       <w:r>
         <w:t>Casos de uso del paciente</w:t>
       </w:r>
-      <w:bookmarkEnd w:id="101"/>
+      <w:bookmarkEnd w:id="107"/>
     </w:p>
     <w:p>
       <w:pPr>
@@ -17494,7 +18553,7 @@
                     </pic:cNvPicPr>
                   </pic:nvPicPr>
                   <pic:blipFill rotWithShape="1">
-                    <a:blip r:embed="rId47">
+                    <a:blip r:embed="rId49">
                       <a:extLst>
                         <a:ext uri="{28A0092B-C50C-407E-A947-70E740481C1C}">
                           <a14:useLocalDpi xmlns:a14="http://schemas.microsoft.com/office/drawing/2010/main" val="0"/>
@@ -17534,7 +18593,7 @@
         <w:pStyle w:val="Descripcin"/>
         <w:jc w:val="center"/>
       </w:pPr>
-      <w:bookmarkStart w:id="102" w:name="_Toc165157073"/>
+      <w:bookmarkStart w:id="108" w:name="_Toc165236489"/>
       <w:r>
         <w:t xml:space="preserve">Fig </w:t>
       </w:r>
@@ -17551,7 +18610,7 @@
         <w:rPr>
           <w:noProof/>
         </w:rPr>
-        <w:t>32</w:t>
+        <w:t>34</w:t>
       </w:r>
       <w:r>
         <w:fldChar w:fldCharType="end"/>
@@ -17559,7 +18618,7 @@
       <w:r>
         <w:t xml:space="preserve"> Casos de uso del paciente.</w:t>
       </w:r>
-      <w:bookmarkEnd w:id="102"/>
+      <w:bookmarkEnd w:id="108"/>
     </w:p>
     <w:p>
       <w:pPr>
@@ -17569,11 +18628,11 @@
           <w:numId w:val="8"/>
         </w:numPr>
       </w:pPr>
-      <w:bookmarkStart w:id="103" w:name="_Toc165157037"/>
+      <w:bookmarkStart w:id="109" w:name="_Toc165236451"/>
       <w:r>
         <w:t>Casos de uso del especialista</w:t>
       </w:r>
-      <w:bookmarkEnd w:id="103"/>
+      <w:bookmarkEnd w:id="109"/>
     </w:p>
     <w:p>
       <w:pPr>
@@ -17601,7 +18660,7 @@
                     </pic:cNvPicPr>
                   </pic:nvPicPr>
                   <pic:blipFill rotWithShape="1">
-                    <a:blip r:embed="rId48">
+                    <a:blip r:embed="rId50">
                       <a:extLst>
                         <a:ext uri="{28A0092B-C50C-407E-A947-70E740481C1C}">
                           <a14:useLocalDpi xmlns:a14="http://schemas.microsoft.com/office/drawing/2010/main" val="0"/>
@@ -17641,7 +18700,7 @@
         <w:pStyle w:val="Descripcin"/>
         <w:jc w:val="center"/>
       </w:pPr>
-      <w:bookmarkStart w:id="104" w:name="_Toc165157074"/>
+      <w:bookmarkStart w:id="110" w:name="_Toc165236490"/>
       <w:r>
         <w:t xml:space="preserve">Fig </w:t>
       </w:r>
@@ -17658,7 +18717,7 @@
         <w:rPr>
           <w:noProof/>
         </w:rPr>
-        <w:t>33</w:t>
+        <w:t>35</w:t>
       </w:r>
       <w:r>
         <w:fldChar w:fldCharType="end"/>
@@ -17666,7 +18725,7 @@
       <w:r>
         <w:t xml:space="preserve"> Casos de uso del especialista</w:t>
       </w:r>
-      <w:bookmarkEnd w:id="104"/>
+      <w:bookmarkEnd w:id="110"/>
     </w:p>
     <w:p/>
     <w:p>
@@ -17683,12 +18742,12 @@
       <w:pPr>
         <w:pStyle w:val="Ttulo1"/>
       </w:pPr>
-      <w:bookmarkStart w:id="105" w:name="_Toc165157038"/>
+      <w:bookmarkStart w:id="111" w:name="_Toc165236452"/>
       <w:r>
         <w:lastRenderedPageBreak/>
         <w:t>MARCO PRÁCTICO</w:t>
       </w:r>
-      <w:bookmarkEnd w:id="105"/>
+      <w:bookmarkEnd w:id="111"/>
     </w:p>
     <w:p/>
     <w:p>
@@ -17705,12 +18764,12 @@
       <w:pPr>
         <w:pStyle w:val="Ttulo1"/>
       </w:pPr>
-      <w:bookmarkStart w:id="106" w:name="_Toc165157039"/>
+      <w:bookmarkStart w:id="112" w:name="_Toc165236453"/>
       <w:r>
         <w:lastRenderedPageBreak/>
         <w:t>CONCLUSIONES</w:t>
       </w:r>
-      <w:bookmarkEnd w:id="106"/>
+      <w:bookmarkEnd w:id="112"/>
     </w:p>
     <w:p/>
     <w:p>
@@ -17727,12 +18786,12 @@
       <w:pPr>
         <w:pStyle w:val="Ttulo1"/>
       </w:pPr>
-      <w:bookmarkStart w:id="107" w:name="_Toc165157040"/>
+      <w:bookmarkStart w:id="113" w:name="_Toc165236454"/>
       <w:r>
         <w:lastRenderedPageBreak/>
         <w:t>BIBLIOGRAFÍA</w:t>
       </w:r>
-      <w:bookmarkEnd w:id="107"/>
+      <w:bookmarkEnd w:id="113"/>
     </w:p>
     <w:p/>
     <w:p>
@@ -17749,12 +18808,12 @@
       <w:pPr>
         <w:pStyle w:val="Ttulo1"/>
       </w:pPr>
-      <w:bookmarkStart w:id="108" w:name="_Toc165157041"/>
+      <w:bookmarkStart w:id="114" w:name="_Toc165236455"/>
       <w:r>
         <w:lastRenderedPageBreak/>
         <w:t>WEBGRAFÍA</w:t>
       </w:r>
-      <w:bookmarkEnd w:id="108"/>
+      <w:bookmarkEnd w:id="114"/>
     </w:p>
     <w:p/>
     <w:sectPr>
@@ -21302,12 +22361,7 @@
 </file>
 
 <file path=customXml/item3.xml><?xml version="1.0" encoding="utf-8"?>
-<?mso-contentType ?>
-<FormTemplates xmlns="http://schemas.microsoft.com/sharepoint/v3/contenttype/forms">
-  <Display>DocumentLibraryForm</Display>
-  <Edit>DocumentLibraryForm</Edit>
-  <New>DocumentLibraryForm</New>
-</FormTemplates>
+<b:Sources xmlns:b="http://schemas.openxmlformats.org/officeDocument/2006/bibliography" xmlns="http://schemas.openxmlformats.org/officeDocument/2006/bibliography" SelectedStyle="\APASixthEditionOfficeOnline.xsl" StyleName="APA" Version="6"/>
 </file>
 
 <file path=customXml/item4.xml><?xml version="1.0" encoding="utf-8"?>
@@ -21317,7 +22371,12 @@
 </file>
 
 <file path=customXml/item5.xml><?xml version="1.0" encoding="utf-8"?>
-<b:Sources xmlns:b="http://schemas.openxmlformats.org/officeDocument/2006/bibliography" xmlns="http://schemas.openxmlformats.org/officeDocument/2006/bibliography" SelectedStyle="\APASixthEditionOfficeOnline.xsl" StyleName="APA" Version="6"/>
+<?mso-contentType ?>
+<FormTemplates xmlns="http://schemas.microsoft.com/sharepoint/v3/contenttype/forms">
+  <Display>DocumentLibraryForm</Display>
+  <Edit>DocumentLibraryForm</Edit>
+  <New>DocumentLibraryForm</New>
+</FormTemplates>
 </file>
 
 <file path=customXml/itemProps1.xml><?xml version="1.0" encoding="utf-8"?>
@@ -21347,9 +22406,9 @@
 </file>
 
 <file path=customXml/itemProps3.xml><?xml version="1.0" encoding="utf-8"?>
-<ds:datastoreItem xmlns:ds="http://schemas.openxmlformats.org/officeDocument/2006/customXml" ds:itemID="{3D78930C-687B-4815-8EF5-DDA8783F103B}">
+<ds:datastoreItem xmlns:ds="http://schemas.openxmlformats.org/officeDocument/2006/customXml" ds:itemID="{0BBBBDFB-6DB1-458E-A17D-800D91B68DDB}">
   <ds:schemaRefs>
-    <ds:schemaRef ds:uri="http://schemas.microsoft.com/sharepoint/v3/contenttype/forms"/>
+    <ds:schemaRef ds:uri="http://schemas.openxmlformats.org/officeDocument/2006/bibliography"/>
   </ds:schemaRefs>
 </ds:datastoreItem>
 </file>
@@ -21364,9 +22423,9 @@
 </file>
 
 <file path=customXml/itemProps5.xml><?xml version="1.0" encoding="utf-8"?>
-<ds:datastoreItem xmlns:ds="http://schemas.openxmlformats.org/officeDocument/2006/customXml" ds:itemID="{0BBBBDFB-6DB1-458E-A17D-800D91B68DDB}">
+<ds:datastoreItem xmlns:ds="http://schemas.openxmlformats.org/officeDocument/2006/customXml" ds:itemID="{3D78930C-687B-4815-8EF5-DDA8783F103B}">
   <ds:schemaRefs>
-    <ds:schemaRef ds:uri="http://schemas.openxmlformats.org/officeDocument/2006/bibliography"/>
+    <ds:schemaRef ds:uri="http://schemas.microsoft.com/sharepoint/v3/contenttype/forms"/>
   </ds:schemaRefs>
 </ds:datastoreItem>
 </file>
</xml_diff>

<commit_message>
Documentación: Actualizadas tecnologías y diagrama de Chen.
</commit_message>
<xml_diff>
--- a/docs/00-DocumentoFinal.docx
+++ b/docs/00-DocumentoFinal.docx
@@ -1,6 +1,6 @@
 
 <file path=word/document.xml><?xml version="1.0" encoding="utf-8"?>
-<w:document xmlns:wpc="http://schemas.microsoft.com/office/word/2010/wordprocessingCanvas" xmlns:cx="http://schemas.microsoft.com/office/drawing/2014/chartex" xmlns:cx1="http://schemas.microsoft.com/office/drawing/2015/9/8/chartex" xmlns:cx2="http://schemas.microsoft.com/office/drawing/2015/10/21/chartex" xmlns:cx3="http://schemas.microsoft.com/office/drawing/2016/5/9/chartex" xmlns:cx4="http://schemas.microsoft.com/office/drawing/2016/5/10/chartex" xmlns:cx5="http://schemas.microsoft.com/office/drawing/2016/5/11/chartex" xmlns:cx6="http://schemas.microsoft.com/office/drawing/2016/5/12/chartex" xmlns:cx7="http://schemas.microsoft.com/office/drawing/2016/5/13/chartex" xmlns:cx8="http://schemas.microsoft.com/office/drawing/2016/5/14/chartex" xmlns:mc="http://schemas.openxmlformats.org/markup-compatibility/2006" xmlns:aink="http://schemas.microsoft.com/office/drawing/2016/ink" xmlns:am3d="http://schemas.microsoft.com/office/drawing/2017/model3d" xmlns:o="urn:schemas-microsoft-com:office:office" xmlns:oel="http://schemas.microsoft.com/office/2019/extlst" xmlns:r="http://schemas.openxmlformats.org/officeDocument/2006/relationships" xmlns:m="http://schemas.openxmlformats.org/officeDocument/2006/math" xmlns:v="urn:schemas-microsoft-com:vml" xmlns:wp14="http://schemas.microsoft.com/office/word/2010/wordprocessingDrawing" xmlns:wp="http://schemas.openxmlformats.org/drawingml/2006/wordprocessingDrawing" xmlns:w10="urn:schemas-microsoft-com:office:word" xmlns:w="http://schemas.openxmlformats.org/wordprocessingml/2006/main" xmlns:w14="http://schemas.microsoft.com/office/word/2010/wordml" xmlns:w15="http://schemas.microsoft.com/office/word/2012/wordml" xmlns:w16cex="http://schemas.microsoft.com/office/word/2018/wordml/cex" xmlns:w16cid="http://schemas.microsoft.com/office/word/2016/wordml/cid" xmlns:w16="http://schemas.microsoft.com/office/word/2018/wordml" xmlns:w16sdtdh="http://schemas.microsoft.com/office/word/2020/wordml/sdtdatahash" xmlns:w16se="http://schemas.microsoft.com/office/word/2015/wordml/symex" xmlns:wpg="http://schemas.microsoft.com/office/word/2010/wordprocessingGroup" xmlns:wpi="http://schemas.microsoft.com/office/word/2010/wordprocessingInk" xmlns:wne="http://schemas.microsoft.com/office/word/2006/wordml" xmlns:wps="http://schemas.microsoft.com/office/word/2010/wordprocessingShape" mc:Ignorable="w14 w15 w16se w16cid w16 w16cex w16sdtdh wp14">
+<w:document xmlns:wpc="http://schemas.microsoft.com/office/word/2010/wordprocessingCanvas" xmlns:cx="http://schemas.microsoft.com/office/drawing/2014/chartex" xmlns:cx1="http://schemas.microsoft.com/office/drawing/2015/9/8/chartex" xmlns:cx2="http://schemas.microsoft.com/office/drawing/2015/10/21/chartex" xmlns:cx3="http://schemas.microsoft.com/office/drawing/2016/5/9/chartex" xmlns:cx4="http://schemas.microsoft.com/office/drawing/2016/5/10/chartex" xmlns:cx5="http://schemas.microsoft.com/office/drawing/2016/5/11/chartex" xmlns:cx6="http://schemas.microsoft.com/office/drawing/2016/5/12/chartex" xmlns:cx7="http://schemas.microsoft.com/office/drawing/2016/5/13/chartex" xmlns:cx8="http://schemas.microsoft.com/office/drawing/2016/5/14/chartex" xmlns:mc="http://schemas.openxmlformats.org/markup-compatibility/2006" xmlns:aink="http://schemas.microsoft.com/office/drawing/2016/ink" xmlns:am3d="http://schemas.microsoft.com/office/drawing/2017/model3d" xmlns:o="urn:schemas-microsoft-com:office:office" xmlns:oel="http://schemas.microsoft.com/office/2019/extlst" xmlns:r="http://schemas.openxmlformats.org/officeDocument/2006/relationships" xmlns:m="http://schemas.openxmlformats.org/officeDocument/2006/math" xmlns:v="urn:schemas-microsoft-com:vml" xmlns:wp14="http://schemas.microsoft.com/office/word/2010/wordprocessingDrawing" xmlns:wp="http://schemas.openxmlformats.org/drawingml/2006/wordprocessingDrawing" xmlns:w10="urn:schemas-microsoft-com:office:word" xmlns:w="http://schemas.openxmlformats.org/wordprocessingml/2006/main" xmlns:w14="http://schemas.microsoft.com/office/word/2010/wordml" xmlns:w15="http://schemas.microsoft.com/office/word/2012/wordml" xmlns:w16cex="http://schemas.microsoft.com/office/word/2018/wordml/cex" xmlns:w16cid="http://schemas.microsoft.com/office/word/2016/wordml/cid" xmlns:w16="http://schemas.microsoft.com/office/word/2018/wordml" xmlns:w16du="http://schemas.microsoft.com/office/word/2023/wordml/word16du" xmlns:w16sdtdh="http://schemas.microsoft.com/office/word/2020/wordml/sdtdatahash" xmlns:w16se="http://schemas.microsoft.com/office/word/2015/wordml/symex" xmlns:wpg="http://schemas.microsoft.com/office/word/2010/wordprocessingGroup" xmlns:wpi="http://schemas.microsoft.com/office/word/2010/wordprocessingInk" xmlns:wne="http://schemas.microsoft.com/office/word/2006/wordml" xmlns:wps="http://schemas.microsoft.com/office/word/2010/wordprocessingShape" mc:Ignorable="w14 w15 w16se w16cid w16 w16cex w16sdtdh w16du wp14">
   <w:body>
     <w:p>
       <w:pPr>
@@ -4192,7 +4192,7 @@
           <w14:ligatures w14:val="standardContextual"/>
         </w:rPr>
       </w:pPr>
-      <w:hyperlink w:anchor="_Toc165236404" w:history="1">
+      <w:hyperlink w:anchor="_Toc166616068" w:history="1">
         <w:r>
           <w:rPr>
             <w:rStyle w:val="Hipervnculo"/>
@@ -4220,7 +4220,7 @@
             <w:noProof/>
             <w:webHidden/>
           </w:rPr>
-          <w:instrText xml:space="preserve"> PAGEREF _Toc165236404 \h </w:instrText>
+          <w:instrText xml:space="preserve"> PAGEREF _Toc166616068 \h </w:instrText>
         </w:r>
         <w:r>
           <w:rPr>
@@ -4270,7 +4270,7 @@
           <w14:ligatures w14:val="standardContextual"/>
         </w:rPr>
       </w:pPr>
-      <w:hyperlink w:anchor="_Toc165236405" w:history="1">
+      <w:hyperlink w:anchor="_Toc166616069" w:history="1">
         <w:r>
           <w:rPr>
             <w:rStyle w:val="Hipervnculo"/>
@@ -4298,7 +4298,7 @@
             <w:noProof/>
             <w:webHidden/>
           </w:rPr>
-          <w:instrText xml:space="preserve"> PAGEREF _Toc165236405 \h </w:instrText>
+          <w:instrText xml:space="preserve"> PAGEREF _Toc166616069 \h </w:instrText>
         </w:r>
         <w:r>
           <w:rPr>
@@ -4348,7 +4348,7 @@
           <w14:ligatures w14:val="standardContextual"/>
         </w:rPr>
       </w:pPr>
-      <w:hyperlink w:anchor="_Toc165236406" w:history="1">
+      <w:hyperlink w:anchor="_Toc166616070" w:history="1">
         <w:r>
           <w:rPr>
             <w:rStyle w:val="Hipervnculo"/>
@@ -4376,7 +4376,7 @@
             <w:noProof/>
             <w:webHidden/>
           </w:rPr>
-          <w:instrText xml:space="preserve"> PAGEREF _Toc165236406 \h </w:instrText>
+          <w:instrText xml:space="preserve"> PAGEREF _Toc166616070 \h </w:instrText>
         </w:r>
         <w:r>
           <w:rPr>
@@ -4426,7 +4426,7 @@
           <w14:ligatures w14:val="standardContextual"/>
         </w:rPr>
       </w:pPr>
-      <w:hyperlink w:anchor="_Toc165236407" w:history="1">
+      <w:hyperlink w:anchor="_Toc166616071" w:history="1">
         <w:r>
           <w:rPr>
             <w:rStyle w:val="Hipervnculo"/>
@@ -4454,7 +4454,7 @@
             <w:noProof/>
             <w:webHidden/>
           </w:rPr>
-          <w:instrText xml:space="preserve"> PAGEREF _Toc165236407 \h </w:instrText>
+          <w:instrText xml:space="preserve"> PAGEREF _Toc166616071 \h </w:instrText>
         </w:r>
         <w:r>
           <w:rPr>
@@ -4504,7 +4504,7 @@
           <w14:ligatures w14:val="standardContextual"/>
         </w:rPr>
       </w:pPr>
-      <w:hyperlink w:anchor="_Toc165236408" w:history="1">
+      <w:hyperlink w:anchor="_Toc166616072" w:history="1">
         <w:r>
           <w:rPr>
             <w:rStyle w:val="Hipervnculo"/>
@@ -4531,7 +4531,7 @@
             <w:noProof/>
             <w:webHidden/>
           </w:rPr>
-          <w:instrText xml:space="preserve"> PAGEREF _Toc165236408 \h </w:instrText>
+          <w:instrText xml:space="preserve"> PAGEREF _Toc166616072 \h </w:instrText>
         </w:r>
         <w:r>
           <w:rPr>
@@ -4577,7 +4577,7 @@
           <w14:ligatures w14:val="standardContextual"/>
         </w:rPr>
       </w:pPr>
-      <w:hyperlink w:anchor="_Toc165236409" w:history="1">
+      <w:hyperlink w:anchor="_Toc166616073" w:history="1">
         <w:r>
           <w:rPr>
             <w:rStyle w:val="Hipervnculo"/>
@@ -4625,7 +4625,7 @@
             <w:noProof/>
             <w:webHidden/>
           </w:rPr>
-          <w:instrText xml:space="preserve"> PAGEREF _Toc165236409 \h </w:instrText>
+          <w:instrText xml:space="preserve"> PAGEREF _Toc166616073 \h </w:instrText>
         </w:r>
         <w:r>
           <w:rPr>
@@ -4671,7 +4671,7 @@
           <w14:ligatures w14:val="standardContextual"/>
         </w:rPr>
       </w:pPr>
-      <w:hyperlink w:anchor="_Toc165236410" w:history="1">
+      <w:hyperlink w:anchor="_Toc166616074" w:history="1">
         <w:r>
           <w:rPr>
             <w:rStyle w:val="Hipervnculo"/>
@@ -4719,7 +4719,7 @@
             <w:noProof/>
             <w:webHidden/>
           </w:rPr>
-          <w:instrText xml:space="preserve"> PAGEREF _Toc165236410 \h </w:instrText>
+          <w:instrText xml:space="preserve"> PAGEREF _Toc166616074 \h </w:instrText>
         </w:r>
         <w:r>
           <w:rPr>
@@ -4763,7 +4763,7 @@
           <w14:ligatures w14:val="standardContextual"/>
         </w:rPr>
       </w:pPr>
-      <w:hyperlink w:anchor="_Toc165236411" w:history="1">
+      <w:hyperlink w:anchor="_Toc166616075" w:history="1">
         <w:r>
           <w:rPr>
             <w:rStyle w:val="Hipervnculo"/>
@@ -4809,7 +4809,7 @@
             <w:noProof/>
             <w:webHidden/>
           </w:rPr>
-          <w:instrText xml:space="preserve"> PAGEREF _Toc165236411 \h </w:instrText>
+          <w:instrText xml:space="preserve"> PAGEREF _Toc166616075 \h </w:instrText>
         </w:r>
         <w:r>
           <w:rPr>
@@ -4853,7 +4853,7 @@
           <w14:ligatures w14:val="standardContextual"/>
         </w:rPr>
       </w:pPr>
-      <w:hyperlink w:anchor="_Toc165236412" w:history="1">
+      <w:hyperlink w:anchor="_Toc166616076" w:history="1">
         <w:r>
           <w:rPr>
             <w:rStyle w:val="Hipervnculo"/>
@@ -4899,7 +4899,7 @@
             <w:noProof/>
             <w:webHidden/>
           </w:rPr>
-          <w:instrText xml:space="preserve"> PAGEREF _Toc165236412 \h </w:instrText>
+          <w:instrText xml:space="preserve"> PAGEREF _Toc166616076 \h </w:instrText>
         </w:r>
         <w:r>
           <w:rPr>
@@ -4943,7 +4943,7 @@
           <w14:ligatures w14:val="standardContextual"/>
         </w:rPr>
       </w:pPr>
-      <w:hyperlink w:anchor="_Toc165236413" w:history="1">
+      <w:hyperlink w:anchor="_Toc166616077" w:history="1">
         <w:r>
           <w:rPr>
             <w:rStyle w:val="Hipervnculo"/>
@@ -4989,7 +4989,7 @@
             <w:noProof/>
             <w:webHidden/>
           </w:rPr>
-          <w:instrText xml:space="preserve"> PAGEREF _Toc165236413 \h </w:instrText>
+          <w:instrText xml:space="preserve"> PAGEREF _Toc166616077 \h </w:instrText>
         </w:r>
         <w:r>
           <w:rPr>
@@ -5033,7 +5033,7 @@
           <w14:ligatures w14:val="standardContextual"/>
         </w:rPr>
       </w:pPr>
-      <w:hyperlink w:anchor="_Toc165236414" w:history="1">
+      <w:hyperlink w:anchor="_Toc166616078" w:history="1">
         <w:r>
           <w:rPr>
             <w:rStyle w:val="Hipervnculo"/>
@@ -5079,7 +5079,7 @@
             <w:noProof/>
             <w:webHidden/>
           </w:rPr>
-          <w:instrText xml:space="preserve"> PAGEREF _Toc165236414 \h </w:instrText>
+          <w:instrText xml:space="preserve"> PAGEREF _Toc166616078 \h </w:instrText>
         </w:r>
         <w:r>
           <w:rPr>
@@ -5123,7 +5123,7 @@
           <w14:ligatures w14:val="standardContextual"/>
         </w:rPr>
       </w:pPr>
-      <w:hyperlink w:anchor="_Toc165236415" w:history="1">
+      <w:hyperlink w:anchor="_Toc166616079" w:history="1">
         <w:r>
           <w:rPr>
             <w:rStyle w:val="Hipervnculo"/>
@@ -5169,7 +5169,7 @@
             <w:noProof/>
             <w:webHidden/>
           </w:rPr>
-          <w:instrText xml:space="preserve"> PAGEREF _Toc165236415 \h </w:instrText>
+          <w:instrText xml:space="preserve"> PAGEREF _Toc166616079 \h </w:instrText>
         </w:r>
         <w:r>
           <w:rPr>
@@ -5213,7 +5213,7 @@
           <w14:ligatures w14:val="standardContextual"/>
         </w:rPr>
       </w:pPr>
-      <w:hyperlink w:anchor="_Toc165236416" w:history="1">
+      <w:hyperlink w:anchor="_Toc166616080" w:history="1">
         <w:r>
           <w:rPr>
             <w:rStyle w:val="Hipervnculo"/>
@@ -5259,7 +5259,7 @@
             <w:noProof/>
             <w:webHidden/>
           </w:rPr>
-          <w:instrText xml:space="preserve"> PAGEREF _Toc165236416 \h </w:instrText>
+          <w:instrText xml:space="preserve"> PAGEREF _Toc166616080 \h </w:instrText>
         </w:r>
         <w:r>
           <w:rPr>
@@ -5303,7 +5303,7 @@
           <w14:ligatures w14:val="standardContextual"/>
         </w:rPr>
       </w:pPr>
-      <w:hyperlink w:anchor="_Toc165236417" w:history="1">
+      <w:hyperlink w:anchor="_Toc166616081" w:history="1">
         <w:r>
           <w:rPr>
             <w:rStyle w:val="Hipervnculo"/>
@@ -5349,7 +5349,7 @@
             <w:noProof/>
             <w:webHidden/>
           </w:rPr>
-          <w:instrText xml:space="preserve"> PAGEREF _Toc165236417 \h </w:instrText>
+          <w:instrText xml:space="preserve"> PAGEREF _Toc166616081 \h </w:instrText>
         </w:r>
         <w:r>
           <w:rPr>
@@ -5393,7 +5393,7 @@
           <w14:ligatures w14:val="standardContextual"/>
         </w:rPr>
       </w:pPr>
-      <w:hyperlink w:anchor="_Toc165236418" w:history="1">
+      <w:hyperlink w:anchor="_Toc166616082" w:history="1">
         <w:r>
           <w:rPr>
             <w:rStyle w:val="Hipervnculo"/>
@@ -5439,7 +5439,7 @@
             <w:noProof/>
             <w:webHidden/>
           </w:rPr>
-          <w:instrText xml:space="preserve"> PAGEREF _Toc165236418 \h </w:instrText>
+          <w:instrText xml:space="preserve"> PAGEREF _Toc166616082 \h </w:instrText>
         </w:r>
         <w:r>
           <w:rPr>
@@ -5483,7 +5483,7 @@
           <w14:ligatures w14:val="standardContextual"/>
         </w:rPr>
       </w:pPr>
-      <w:hyperlink w:anchor="_Toc165236419" w:history="1">
+      <w:hyperlink w:anchor="_Toc166616083" w:history="1">
         <w:r>
           <w:rPr>
             <w:rStyle w:val="Hipervnculo"/>
@@ -5529,7 +5529,7 @@
             <w:noProof/>
             <w:webHidden/>
           </w:rPr>
-          <w:instrText xml:space="preserve"> PAGEREF _Toc165236419 \h </w:instrText>
+          <w:instrText xml:space="preserve"> PAGEREF _Toc166616083 \h </w:instrText>
         </w:r>
         <w:r>
           <w:rPr>
@@ -5573,7 +5573,7 @@
           <w14:ligatures w14:val="standardContextual"/>
         </w:rPr>
       </w:pPr>
-      <w:hyperlink w:anchor="_Toc165236420" w:history="1">
+      <w:hyperlink w:anchor="_Toc166616084" w:history="1">
         <w:r>
           <w:rPr>
             <w:rStyle w:val="Hipervnculo"/>
@@ -5619,7 +5619,7 @@
             <w:noProof/>
             <w:webHidden/>
           </w:rPr>
-          <w:instrText xml:space="preserve"> PAGEREF _Toc165236420 \h </w:instrText>
+          <w:instrText xml:space="preserve"> PAGEREF _Toc166616084 \h </w:instrText>
         </w:r>
         <w:r>
           <w:rPr>
@@ -5663,7 +5663,7 @@
           <w14:ligatures w14:val="standardContextual"/>
         </w:rPr>
       </w:pPr>
-      <w:hyperlink w:anchor="_Toc165236421" w:history="1">
+      <w:hyperlink w:anchor="_Toc166616085" w:history="1">
         <w:r>
           <w:rPr>
             <w:rStyle w:val="Hipervnculo"/>
@@ -5709,7 +5709,7 @@
             <w:noProof/>
             <w:webHidden/>
           </w:rPr>
-          <w:instrText xml:space="preserve"> PAGEREF _Toc165236421 \h </w:instrText>
+          <w:instrText xml:space="preserve"> PAGEREF _Toc166616085 \h </w:instrText>
         </w:r>
         <w:r>
           <w:rPr>
@@ -5753,7 +5753,7 @@
           <w14:ligatures w14:val="standardContextual"/>
         </w:rPr>
       </w:pPr>
-      <w:hyperlink w:anchor="_Toc165236422" w:history="1">
+      <w:hyperlink w:anchor="_Toc166616086" w:history="1">
         <w:r>
           <w:rPr>
             <w:rStyle w:val="Hipervnculo"/>
@@ -5799,7 +5799,7 @@
             <w:noProof/>
             <w:webHidden/>
           </w:rPr>
-          <w:instrText xml:space="preserve"> PAGEREF _Toc165236422 \h </w:instrText>
+          <w:instrText xml:space="preserve"> PAGEREF _Toc166616086 \h </w:instrText>
         </w:r>
         <w:r>
           <w:rPr>
@@ -5843,7 +5843,7 @@
           <w14:ligatures w14:val="standardContextual"/>
         </w:rPr>
       </w:pPr>
-      <w:hyperlink w:anchor="_Toc165236423" w:history="1">
+      <w:hyperlink w:anchor="_Toc166616087" w:history="1">
         <w:r>
           <w:rPr>
             <w:rStyle w:val="Hipervnculo"/>
@@ -5889,7 +5889,7 @@
             <w:noProof/>
             <w:webHidden/>
           </w:rPr>
-          <w:instrText xml:space="preserve"> PAGEREF _Toc165236423 \h </w:instrText>
+          <w:instrText xml:space="preserve"> PAGEREF _Toc166616087 \h </w:instrText>
         </w:r>
         <w:r>
           <w:rPr>
@@ -5933,7 +5933,7 @@
           <w14:ligatures w14:val="standardContextual"/>
         </w:rPr>
       </w:pPr>
-      <w:hyperlink w:anchor="_Toc165236424" w:history="1">
+      <w:hyperlink w:anchor="_Toc166616088" w:history="1">
         <w:r>
           <w:rPr>
             <w:rStyle w:val="Hipervnculo"/>
@@ -5979,7 +5979,7 @@
             <w:noProof/>
             <w:webHidden/>
           </w:rPr>
-          <w:instrText xml:space="preserve"> PAGEREF _Toc165236424 \h </w:instrText>
+          <w:instrText xml:space="preserve"> PAGEREF _Toc166616088 \h </w:instrText>
         </w:r>
         <w:r>
           <w:rPr>
@@ -6023,7 +6023,7 @@
           <w14:ligatures w14:val="standardContextual"/>
         </w:rPr>
       </w:pPr>
-      <w:hyperlink w:anchor="_Toc165236425" w:history="1">
+      <w:hyperlink w:anchor="_Toc166616089" w:history="1">
         <w:r>
           <w:rPr>
             <w:rStyle w:val="Hipervnculo"/>
@@ -6069,7 +6069,7 @@
             <w:noProof/>
             <w:webHidden/>
           </w:rPr>
-          <w:instrText xml:space="preserve"> PAGEREF _Toc165236425 \h </w:instrText>
+          <w:instrText xml:space="preserve"> PAGEREF _Toc166616089 \h </w:instrText>
         </w:r>
         <w:r>
           <w:rPr>
@@ -6115,7 +6115,7 @@
           <w14:ligatures w14:val="standardContextual"/>
         </w:rPr>
       </w:pPr>
-      <w:hyperlink w:anchor="_Toc165236426" w:history="1">
+      <w:hyperlink w:anchor="_Toc166616090" w:history="1">
         <w:r>
           <w:rPr>
             <w:rStyle w:val="Hipervnculo"/>
@@ -6163,7 +6163,7 @@
             <w:noProof/>
             <w:webHidden/>
           </w:rPr>
-          <w:instrText xml:space="preserve"> PAGEREF _Toc165236426 \h </w:instrText>
+          <w:instrText xml:space="preserve"> PAGEREF _Toc166616090 \h </w:instrText>
         </w:r>
         <w:r>
           <w:rPr>
@@ -6207,7 +6207,7 @@
           <w14:ligatures w14:val="standardContextual"/>
         </w:rPr>
       </w:pPr>
-      <w:hyperlink w:anchor="_Toc165236427" w:history="1">
+      <w:hyperlink w:anchor="_Toc166616091" w:history="1">
         <w:r>
           <w:rPr>
             <w:rStyle w:val="Hipervnculo"/>
@@ -6253,7 +6253,7 @@
             <w:noProof/>
             <w:webHidden/>
           </w:rPr>
-          <w:instrText xml:space="preserve"> PAGEREF _Toc165236427 \h </w:instrText>
+          <w:instrText xml:space="preserve"> PAGEREF _Toc166616091 \h </w:instrText>
         </w:r>
         <w:r>
           <w:rPr>
@@ -6297,7 +6297,7 @@
           <w14:ligatures w14:val="standardContextual"/>
         </w:rPr>
       </w:pPr>
-      <w:hyperlink w:anchor="_Toc165236428" w:history="1">
+      <w:hyperlink w:anchor="_Toc166616092" w:history="1">
         <w:r>
           <w:rPr>
             <w:rStyle w:val="Hipervnculo"/>
@@ -6343,7 +6343,7 @@
             <w:noProof/>
             <w:webHidden/>
           </w:rPr>
-          <w:instrText xml:space="preserve"> PAGEREF _Toc165236428 \h </w:instrText>
+          <w:instrText xml:space="preserve"> PAGEREF _Toc166616092 \h </w:instrText>
         </w:r>
         <w:r>
           <w:rPr>
@@ -6387,7 +6387,7 @@
           <w14:ligatures w14:val="standardContextual"/>
         </w:rPr>
       </w:pPr>
-      <w:hyperlink w:anchor="_Toc165236429" w:history="1">
+      <w:hyperlink w:anchor="_Toc166616093" w:history="1">
         <w:r>
           <w:rPr>
             <w:rStyle w:val="Hipervnculo"/>
@@ -6433,7 +6433,7 @@
             <w:noProof/>
             <w:webHidden/>
           </w:rPr>
-          <w:instrText xml:space="preserve"> PAGEREF _Toc165236429 \h </w:instrText>
+          <w:instrText xml:space="preserve"> PAGEREF _Toc166616093 \h </w:instrText>
         </w:r>
         <w:r>
           <w:rPr>
@@ -6477,7 +6477,7 @@
           <w14:ligatures w14:val="standardContextual"/>
         </w:rPr>
       </w:pPr>
-      <w:hyperlink w:anchor="_Toc165236430" w:history="1">
+      <w:hyperlink w:anchor="_Toc166616094" w:history="1">
         <w:r>
           <w:rPr>
             <w:rStyle w:val="Hipervnculo"/>
@@ -6523,7 +6523,7 @@
             <w:noProof/>
             <w:webHidden/>
           </w:rPr>
-          <w:instrText xml:space="preserve"> PAGEREF _Toc165236430 \h </w:instrText>
+          <w:instrText xml:space="preserve"> PAGEREF _Toc166616094 \h </w:instrText>
         </w:r>
         <w:r>
           <w:rPr>
@@ -6567,7 +6567,7 @@
           <w14:ligatures w14:val="standardContextual"/>
         </w:rPr>
       </w:pPr>
-      <w:hyperlink w:anchor="_Toc165236431" w:history="1">
+      <w:hyperlink w:anchor="_Toc166616095" w:history="1">
         <w:r>
           <w:rPr>
             <w:rStyle w:val="Hipervnculo"/>
@@ -6613,7 +6613,7 @@
             <w:noProof/>
             <w:webHidden/>
           </w:rPr>
-          <w:instrText xml:space="preserve"> PAGEREF _Toc165236431 \h </w:instrText>
+          <w:instrText xml:space="preserve"> PAGEREF _Toc166616095 \h </w:instrText>
         </w:r>
         <w:r>
           <w:rPr>
@@ -6657,7 +6657,7 @@
           <w14:ligatures w14:val="standardContextual"/>
         </w:rPr>
       </w:pPr>
-      <w:hyperlink w:anchor="_Toc165236432" w:history="1">
+      <w:hyperlink w:anchor="_Toc166616096" w:history="1">
         <w:r>
           <w:rPr>
             <w:rStyle w:val="Hipervnculo"/>
@@ -6703,7 +6703,7 @@
             <w:noProof/>
             <w:webHidden/>
           </w:rPr>
-          <w:instrText xml:space="preserve"> PAGEREF _Toc165236432 \h </w:instrText>
+          <w:instrText xml:space="preserve"> PAGEREF _Toc166616096 \h </w:instrText>
         </w:r>
         <w:r>
           <w:rPr>
@@ -6747,7 +6747,7 @@
           <w14:ligatures w14:val="standardContextual"/>
         </w:rPr>
       </w:pPr>
-      <w:hyperlink w:anchor="_Toc165236433" w:history="1">
+      <w:hyperlink w:anchor="_Toc166616097" w:history="1">
         <w:r>
           <w:rPr>
             <w:rStyle w:val="Hipervnculo"/>
@@ -6793,7 +6793,7 @@
             <w:noProof/>
             <w:webHidden/>
           </w:rPr>
-          <w:instrText xml:space="preserve"> PAGEREF _Toc165236433 \h </w:instrText>
+          <w:instrText xml:space="preserve"> PAGEREF _Toc166616097 \h </w:instrText>
         </w:r>
         <w:r>
           <w:rPr>
@@ -6837,7 +6837,7 @@
           <w14:ligatures w14:val="standardContextual"/>
         </w:rPr>
       </w:pPr>
-      <w:hyperlink w:anchor="_Toc165236434" w:history="1">
+      <w:hyperlink w:anchor="_Toc166616098" w:history="1">
         <w:r>
           <w:rPr>
             <w:rStyle w:val="Hipervnculo"/>
@@ -6883,7 +6883,7 @@
             <w:noProof/>
             <w:webHidden/>
           </w:rPr>
-          <w:instrText xml:space="preserve"> PAGEREF _Toc165236434 \h </w:instrText>
+          <w:instrText xml:space="preserve"> PAGEREF _Toc166616098 \h </w:instrText>
         </w:r>
         <w:r>
           <w:rPr>
@@ -6927,7 +6927,7 @@
           <w14:ligatures w14:val="standardContextual"/>
         </w:rPr>
       </w:pPr>
-      <w:hyperlink w:anchor="_Toc165236435" w:history="1">
+      <w:hyperlink w:anchor="_Toc166616099" w:history="1">
         <w:r>
           <w:rPr>
             <w:rStyle w:val="Hipervnculo"/>
@@ -6973,7 +6973,7 @@
             <w:noProof/>
             <w:webHidden/>
           </w:rPr>
-          <w:instrText xml:space="preserve"> PAGEREF _Toc165236435 \h </w:instrText>
+          <w:instrText xml:space="preserve"> PAGEREF _Toc166616099 \h </w:instrText>
         </w:r>
         <w:r>
           <w:rPr>
@@ -7017,7 +7017,7 @@
           <w14:ligatures w14:val="standardContextual"/>
         </w:rPr>
       </w:pPr>
-      <w:hyperlink w:anchor="_Toc165236436" w:history="1">
+      <w:hyperlink w:anchor="_Toc166616100" w:history="1">
         <w:r>
           <w:rPr>
             <w:rStyle w:val="Hipervnculo"/>
@@ -7075,7 +7075,7 @@
             <w:noProof/>
             <w:webHidden/>
           </w:rPr>
-          <w:instrText xml:space="preserve"> PAGEREF _Toc165236436 \h </w:instrText>
+          <w:instrText xml:space="preserve"> PAGEREF _Toc166616100 \h </w:instrText>
         </w:r>
         <w:r>
           <w:rPr>
@@ -7119,7 +7119,7 @@
           <w14:ligatures w14:val="standardContextual"/>
         </w:rPr>
       </w:pPr>
-      <w:hyperlink w:anchor="_Toc165236437" w:history="1">
+      <w:hyperlink w:anchor="_Toc166616101" w:history="1">
         <w:r>
           <w:rPr>
             <w:rStyle w:val="Hipervnculo"/>
@@ -7165,7 +7165,7 @@
             <w:noProof/>
             <w:webHidden/>
           </w:rPr>
-          <w:instrText xml:space="preserve"> PAGEREF _Toc165236437 \h </w:instrText>
+          <w:instrText xml:space="preserve"> PAGEREF _Toc166616101 \h </w:instrText>
         </w:r>
         <w:r>
           <w:rPr>
@@ -7209,7 +7209,7 @@
           <w14:ligatures w14:val="standardContextual"/>
         </w:rPr>
       </w:pPr>
-      <w:hyperlink w:anchor="_Toc165236438" w:history="1">
+      <w:hyperlink w:anchor="_Toc166616102" w:history="1">
         <w:r>
           <w:rPr>
             <w:rStyle w:val="Hipervnculo"/>
@@ -7255,7 +7255,7 @@
             <w:noProof/>
             <w:webHidden/>
           </w:rPr>
-          <w:instrText xml:space="preserve"> PAGEREF _Toc165236438 \h </w:instrText>
+          <w:instrText xml:space="preserve"> PAGEREF _Toc166616102 \h </w:instrText>
         </w:r>
         <w:r>
           <w:rPr>
@@ -7299,7 +7299,7 @@
           <w14:ligatures w14:val="standardContextual"/>
         </w:rPr>
       </w:pPr>
-      <w:hyperlink w:anchor="_Toc165236439" w:history="1">
+      <w:hyperlink w:anchor="_Toc166616103" w:history="1">
         <w:r>
           <w:rPr>
             <w:rStyle w:val="Hipervnculo"/>
@@ -7354,7 +7354,7 @@
             <w:noProof/>
             <w:webHidden/>
           </w:rPr>
-          <w:instrText xml:space="preserve"> PAGEREF _Toc165236439 \h </w:instrText>
+          <w:instrText xml:space="preserve"> PAGEREF _Toc166616103 \h </w:instrText>
         </w:r>
         <w:r>
           <w:rPr>
@@ -7398,7 +7398,7 @@
           <w14:ligatures w14:val="standardContextual"/>
         </w:rPr>
       </w:pPr>
-      <w:hyperlink w:anchor="_Toc165236440" w:history="1">
+      <w:hyperlink w:anchor="_Toc166616104" w:history="1">
         <w:r>
           <w:rPr>
             <w:rStyle w:val="Hipervnculo"/>
@@ -7456,7 +7456,7 @@
             <w:noProof/>
             <w:webHidden/>
           </w:rPr>
-          <w:instrText xml:space="preserve"> PAGEREF _Toc165236440 \h </w:instrText>
+          <w:instrText xml:space="preserve"> PAGEREF _Toc166616104 \h </w:instrText>
         </w:r>
         <w:r>
           <w:rPr>
@@ -7500,7 +7500,7 @@
           <w14:ligatures w14:val="standardContextual"/>
         </w:rPr>
       </w:pPr>
-      <w:hyperlink w:anchor="_Toc165236441" w:history="1">
+      <w:hyperlink w:anchor="_Toc166616105" w:history="1">
         <w:r>
           <w:rPr>
             <w:rStyle w:val="Hipervnculo"/>
@@ -7548,7 +7548,7 @@
             <w:noProof/>
             <w:webHidden/>
           </w:rPr>
-          <w:instrText xml:space="preserve"> PAGEREF _Toc165236441 \h </w:instrText>
+          <w:instrText xml:space="preserve"> PAGEREF _Toc166616105 \h </w:instrText>
         </w:r>
         <w:r>
           <w:rPr>
@@ -7592,7 +7592,7 @@
           <w14:ligatures w14:val="standardContextual"/>
         </w:rPr>
       </w:pPr>
-      <w:hyperlink w:anchor="_Toc165236442" w:history="1">
+      <w:hyperlink w:anchor="_Toc166616106" w:history="1">
         <w:r>
           <w:rPr>
             <w:rStyle w:val="Hipervnculo"/>
@@ -7640,7 +7640,7 @@
             <w:noProof/>
             <w:webHidden/>
           </w:rPr>
-          <w:instrText xml:space="preserve"> PAGEREF _Toc165236442 \h </w:instrText>
+          <w:instrText xml:space="preserve"> PAGEREF _Toc166616106 \h </w:instrText>
         </w:r>
         <w:r>
           <w:rPr>
@@ -7661,6 +7661,190 @@
             <w:webHidden/>
           </w:rPr>
           <w:t>27</w:t>
+        </w:r>
+        <w:r>
+          <w:rPr>
+            <w:noProof/>
+            <w:webHidden/>
+          </w:rPr>
+          <w:fldChar w:fldCharType="end"/>
+        </w:r>
+      </w:hyperlink>
+    </w:p>
+    <w:p>
+      <w:pPr>
+        <w:pStyle w:val="TDC3"/>
+        <w:rPr>
+          <w:rFonts w:eastAsiaTheme="minorEastAsia" w:cstheme="minorBidi"/>
+          <w:noProof/>
+          <w:kern w:val="2"/>
+          <w:sz w:val="24"/>
+          <w:szCs w:val="24"/>
+          <w:lang w:eastAsia="es-ES"/>
+          <w14:ligatures w14:val="standardContextual"/>
+        </w:rPr>
+      </w:pPr>
+      <w:hyperlink w:anchor="_Toc166616107" w:history="1">
+        <w:r>
+          <w:rPr>
+            <w:rStyle w:val="Hipervnculo"/>
+            <w:noProof/>
+            <w:lang w:val="en-GB"/>
+          </w:rPr>
+          <w:t>Q.</w:t>
+        </w:r>
+        <w:r>
+          <w:rPr>
+            <w:rFonts w:eastAsiaTheme="minorEastAsia" w:cstheme="minorBidi"/>
+            <w:noProof/>
+            <w:kern w:val="2"/>
+            <w:sz w:val="24"/>
+            <w:szCs w:val="24"/>
+            <w:lang w:eastAsia="es-ES"/>
+            <w14:ligatures w14:val="standardContextual"/>
+          </w:rPr>
+          <w:tab/>
+        </w:r>
+        <w:r>
+          <w:rPr>
+            <w:rStyle w:val="Hipervnculo"/>
+            <w:noProof/>
+            <w:lang w:val="en-GB"/>
+          </w:rPr>
+          <w:t>JSDoc</w:t>
+        </w:r>
+        <w:r>
+          <w:rPr>
+            <w:noProof/>
+            <w:webHidden/>
+          </w:rPr>
+          <w:tab/>
+        </w:r>
+        <w:r>
+          <w:rPr>
+            <w:noProof/>
+            <w:webHidden/>
+          </w:rPr>
+          <w:fldChar w:fldCharType="begin"/>
+        </w:r>
+        <w:r>
+          <w:rPr>
+            <w:noProof/>
+            <w:webHidden/>
+          </w:rPr>
+          <w:instrText xml:space="preserve"> PAGEREF _Toc166616107 \h </w:instrText>
+        </w:r>
+        <w:r>
+          <w:rPr>
+            <w:noProof/>
+            <w:webHidden/>
+          </w:rPr>
+        </w:r>
+        <w:r>
+          <w:rPr>
+            <w:noProof/>
+            <w:webHidden/>
+          </w:rPr>
+          <w:fldChar w:fldCharType="separate"/>
+        </w:r>
+        <w:r>
+          <w:rPr>
+            <w:noProof/>
+            <w:webHidden/>
+          </w:rPr>
+          <w:t>28</w:t>
+        </w:r>
+        <w:r>
+          <w:rPr>
+            <w:noProof/>
+            <w:webHidden/>
+          </w:rPr>
+          <w:fldChar w:fldCharType="end"/>
+        </w:r>
+      </w:hyperlink>
+    </w:p>
+    <w:p>
+      <w:pPr>
+        <w:pStyle w:val="TDC3"/>
+        <w:rPr>
+          <w:rFonts w:eastAsiaTheme="minorEastAsia" w:cstheme="minorBidi"/>
+          <w:noProof/>
+          <w:kern w:val="2"/>
+          <w:sz w:val="24"/>
+          <w:szCs w:val="24"/>
+          <w:lang w:eastAsia="es-ES"/>
+          <w14:ligatures w14:val="standardContextual"/>
+        </w:rPr>
+      </w:pPr>
+      <w:hyperlink w:anchor="_Toc166616108" w:history="1">
+        <w:r>
+          <w:rPr>
+            <w:rStyle w:val="Hipervnculo"/>
+            <w:noProof/>
+            <w:lang w:val="en-GB"/>
+          </w:rPr>
+          <w:t>R.</w:t>
+        </w:r>
+        <w:r>
+          <w:rPr>
+            <w:rFonts w:eastAsiaTheme="minorEastAsia" w:cstheme="minorBidi"/>
+            <w:noProof/>
+            <w:kern w:val="2"/>
+            <w:sz w:val="24"/>
+            <w:szCs w:val="24"/>
+            <w:lang w:eastAsia="es-ES"/>
+            <w14:ligatures w14:val="standardContextual"/>
+          </w:rPr>
+          <w:tab/>
+        </w:r>
+        <w:r>
+          <w:rPr>
+            <w:rStyle w:val="Hipervnculo"/>
+            <w:noProof/>
+            <w:lang w:val="en-GB"/>
+          </w:rPr>
+          <w:t>Mocha, Chai y Supertest</w:t>
+        </w:r>
+        <w:r>
+          <w:rPr>
+            <w:noProof/>
+            <w:webHidden/>
+          </w:rPr>
+          <w:tab/>
+        </w:r>
+        <w:r>
+          <w:rPr>
+            <w:noProof/>
+            <w:webHidden/>
+          </w:rPr>
+          <w:fldChar w:fldCharType="begin"/>
+        </w:r>
+        <w:r>
+          <w:rPr>
+            <w:noProof/>
+            <w:webHidden/>
+          </w:rPr>
+          <w:instrText xml:space="preserve"> PAGEREF _Toc166616108 \h </w:instrText>
+        </w:r>
+        <w:r>
+          <w:rPr>
+            <w:noProof/>
+            <w:webHidden/>
+          </w:rPr>
+        </w:r>
+        <w:r>
+          <w:rPr>
+            <w:noProof/>
+            <w:webHidden/>
+          </w:rPr>
+          <w:fldChar w:fldCharType="separate"/>
+        </w:r>
+        <w:r>
+          <w:rPr>
+            <w:noProof/>
+            <w:webHidden/>
+          </w:rPr>
+          <w:t>28</w:t>
         </w:r>
         <w:r>
           <w:rPr>
@@ -7686,7 +7870,7 @@
           <w14:ligatures w14:val="standardContextual"/>
         </w:rPr>
       </w:pPr>
-      <w:hyperlink w:anchor="_Toc165236443" w:history="1">
+      <w:hyperlink w:anchor="_Toc166616109" w:history="1">
         <w:r>
           <w:rPr>
             <w:rStyle w:val="Hipervnculo"/>
@@ -7734,7 +7918,7 @@
             <w:noProof/>
             <w:webHidden/>
           </w:rPr>
-          <w:instrText xml:space="preserve"> PAGEREF _Toc165236443 \h </w:instrText>
+          <w:instrText xml:space="preserve"> PAGEREF _Toc166616109 \h </w:instrText>
         </w:r>
         <w:r>
           <w:rPr>
@@ -7754,7 +7938,7 @@
             <w:noProof/>
             <w:webHidden/>
           </w:rPr>
-          <w:t>29</w:t>
+          <w:t>30</w:t>
         </w:r>
         <w:r>
           <w:rPr>
@@ -7778,7 +7962,7 @@
           <w14:ligatures w14:val="standardContextual"/>
         </w:rPr>
       </w:pPr>
-      <w:hyperlink w:anchor="_Toc165236444" w:history="1">
+      <w:hyperlink w:anchor="_Toc166616110" w:history="1">
         <w:r>
           <w:rPr>
             <w:rStyle w:val="Hipervnculo"/>
@@ -7824,7 +8008,7 @@
             <w:noProof/>
             <w:webHidden/>
           </w:rPr>
-          <w:instrText xml:space="preserve"> PAGEREF _Toc165236444 \h </w:instrText>
+          <w:instrText xml:space="preserve"> PAGEREF _Toc166616110 \h </w:instrText>
         </w:r>
         <w:r>
           <w:rPr>
@@ -7844,7 +8028,7 @@
             <w:noProof/>
             <w:webHidden/>
           </w:rPr>
-          <w:t>29</w:t>
+          <w:t>30</w:t>
         </w:r>
         <w:r>
           <w:rPr>
@@ -7868,7 +8052,7 @@
           <w14:ligatures w14:val="standardContextual"/>
         </w:rPr>
       </w:pPr>
-      <w:hyperlink w:anchor="_Toc165236445" w:history="1">
+      <w:hyperlink w:anchor="_Toc166616111" w:history="1">
         <w:r>
           <w:rPr>
             <w:rStyle w:val="Hipervnculo"/>
@@ -7914,7 +8098,7 @@
             <w:noProof/>
             <w:webHidden/>
           </w:rPr>
-          <w:instrText xml:space="preserve"> PAGEREF _Toc165236445 \h </w:instrText>
+          <w:instrText xml:space="preserve"> PAGEREF _Toc166616111 \h </w:instrText>
         </w:r>
         <w:r>
           <w:rPr>
@@ -7934,7 +8118,7 @@
             <w:noProof/>
             <w:webHidden/>
           </w:rPr>
-          <w:t>30</w:t>
+          <w:t>31</w:t>
         </w:r>
         <w:r>
           <w:rPr>
@@ -7960,7 +8144,7 @@
           <w14:ligatures w14:val="standardContextual"/>
         </w:rPr>
       </w:pPr>
-      <w:hyperlink w:anchor="_Toc165236446" w:history="1">
+      <w:hyperlink w:anchor="_Toc166616112" w:history="1">
         <w:r>
           <w:rPr>
             <w:rStyle w:val="Hipervnculo"/>
@@ -8008,7 +8192,7 @@
             <w:noProof/>
             <w:webHidden/>
           </w:rPr>
-          <w:instrText xml:space="preserve"> PAGEREF _Toc165236446 \h </w:instrText>
+          <w:instrText xml:space="preserve"> PAGEREF _Toc166616112 \h </w:instrText>
         </w:r>
         <w:r>
           <w:rPr>
@@ -8028,7 +8212,7 @@
             <w:noProof/>
             <w:webHidden/>
           </w:rPr>
-          <w:t>31</w:t>
+          <w:t>32</w:t>
         </w:r>
         <w:r>
           <w:rPr>
@@ -8052,7 +8236,7 @@
           <w14:ligatures w14:val="standardContextual"/>
         </w:rPr>
       </w:pPr>
-      <w:hyperlink w:anchor="_Toc165236447" w:history="1">
+      <w:hyperlink w:anchor="_Toc166616113" w:history="1">
         <w:r>
           <w:rPr>
             <w:rStyle w:val="Hipervnculo"/>
@@ -8098,7 +8282,7 @@
             <w:noProof/>
             <w:webHidden/>
           </w:rPr>
-          <w:instrText xml:space="preserve"> PAGEREF _Toc165236447 \h </w:instrText>
+          <w:instrText xml:space="preserve"> PAGEREF _Toc166616113 \h </w:instrText>
         </w:r>
         <w:r>
           <w:rPr>
@@ -8118,7 +8302,7 @@
             <w:noProof/>
             <w:webHidden/>
           </w:rPr>
-          <w:t>31</w:t>
+          <w:t>32</w:t>
         </w:r>
         <w:r>
           <w:rPr>
@@ -8142,7 +8326,7 @@
           <w14:ligatures w14:val="standardContextual"/>
         </w:rPr>
       </w:pPr>
-      <w:hyperlink w:anchor="_Toc165236448" w:history="1">
+      <w:hyperlink w:anchor="_Toc166616114" w:history="1">
         <w:r>
           <w:rPr>
             <w:rStyle w:val="Hipervnculo"/>
@@ -8188,7 +8372,7 @@
             <w:noProof/>
             <w:webHidden/>
           </w:rPr>
-          <w:instrText xml:space="preserve"> PAGEREF _Toc165236448 \h </w:instrText>
+          <w:instrText xml:space="preserve"> PAGEREF _Toc166616114 \h </w:instrText>
         </w:r>
         <w:r>
           <w:rPr>
@@ -8208,7 +8392,7 @@
             <w:noProof/>
             <w:webHidden/>
           </w:rPr>
-          <w:t>31</w:t>
+          <w:t>32</w:t>
         </w:r>
         <w:r>
           <w:rPr>
@@ -8232,7 +8416,7 @@
           <w14:ligatures w14:val="standardContextual"/>
         </w:rPr>
       </w:pPr>
-      <w:hyperlink w:anchor="_Toc165236449" w:history="1">
+      <w:hyperlink w:anchor="_Toc166616115" w:history="1">
         <w:r>
           <w:rPr>
             <w:rStyle w:val="Hipervnculo"/>
@@ -8278,7 +8462,7 @@
             <w:noProof/>
             <w:webHidden/>
           </w:rPr>
-          <w:instrText xml:space="preserve"> PAGEREF _Toc165236449 \h </w:instrText>
+          <w:instrText xml:space="preserve"> PAGEREF _Toc166616115 \h </w:instrText>
         </w:r>
         <w:r>
           <w:rPr>
@@ -8298,7 +8482,7 @@
             <w:noProof/>
             <w:webHidden/>
           </w:rPr>
-          <w:t>32</w:t>
+          <w:t>33</w:t>
         </w:r>
         <w:r>
           <w:rPr>
@@ -8322,7 +8506,7 @@
           <w14:ligatures w14:val="standardContextual"/>
         </w:rPr>
       </w:pPr>
-      <w:hyperlink w:anchor="_Toc165236450" w:history="1">
+      <w:hyperlink w:anchor="_Toc166616116" w:history="1">
         <w:r>
           <w:rPr>
             <w:rStyle w:val="Hipervnculo"/>
@@ -8368,7 +8552,7 @@
             <w:noProof/>
             <w:webHidden/>
           </w:rPr>
-          <w:instrText xml:space="preserve"> PAGEREF _Toc165236450 \h </w:instrText>
+          <w:instrText xml:space="preserve"> PAGEREF _Toc166616116 \h </w:instrText>
         </w:r>
         <w:r>
           <w:rPr>
@@ -8388,7 +8572,7 @@
             <w:noProof/>
             <w:webHidden/>
           </w:rPr>
-          <w:t>32</w:t>
+          <w:t>33</w:t>
         </w:r>
         <w:r>
           <w:rPr>
@@ -8412,7 +8596,7 @@
           <w14:ligatures w14:val="standardContextual"/>
         </w:rPr>
       </w:pPr>
-      <w:hyperlink w:anchor="_Toc165236451" w:history="1">
+      <w:hyperlink w:anchor="_Toc166616117" w:history="1">
         <w:r>
           <w:rPr>
             <w:rStyle w:val="Hipervnculo"/>
@@ -8458,7 +8642,7 @@
             <w:noProof/>
             <w:webHidden/>
           </w:rPr>
-          <w:instrText xml:space="preserve"> PAGEREF _Toc165236451 \h </w:instrText>
+          <w:instrText xml:space="preserve"> PAGEREF _Toc166616117 \h </w:instrText>
         </w:r>
         <w:r>
           <w:rPr>
@@ -8478,7 +8662,7 @@
             <w:noProof/>
             <w:webHidden/>
           </w:rPr>
-          <w:t>32</w:t>
+          <w:t>33</w:t>
         </w:r>
         <w:r>
           <w:rPr>
@@ -8508,7 +8692,7 @@
           <w14:ligatures w14:val="standardContextual"/>
         </w:rPr>
       </w:pPr>
-      <w:hyperlink w:anchor="_Toc165236452" w:history="1">
+      <w:hyperlink w:anchor="_Toc166616118" w:history="1">
         <w:r>
           <w:rPr>
             <w:rStyle w:val="Hipervnculo"/>
@@ -8535,7 +8719,7 @@
             <w:noProof/>
             <w:webHidden/>
           </w:rPr>
-          <w:instrText xml:space="preserve"> PAGEREF _Toc165236452 \h </w:instrText>
+          <w:instrText xml:space="preserve"> PAGEREF _Toc166616118 \h </w:instrText>
         </w:r>
         <w:r>
           <w:rPr>
@@ -8555,7 +8739,7 @@
             <w:noProof/>
             <w:webHidden/>
           </w:rPr>
-          <w:t>33</w:t>
+          <w:t>34</w:t>
         </w:r>
         <w:r>
           <w:rPr>
@@ -8585,7 +8769,7 @@
           <w14:ligatures w14:val="standardContextual"/>
         </w:rPr>
       </w:pPr>
-      <w:hyperlink w:anchor="_Toc165236453" w:history="1">
+      <w:hyperlink w:anchor="_Toc166616119" w:history="1">
         <w:r>
           <w:rPr>
             <w:rStyle w:val="Hipervnculo"/>
@@ -8612,7 +8796,7 @@
             <w:noProof/>
             <w:webHidden/>
           </w:rPr>
-          <w:instrText xml:space="preserve"> PAGEREF _Toc165236453 \h </w:instrText>
+          <w:instrText xml:space="preserve"> PAGEREF _Toc166616119 \h </w:instrText>
         </w:r>
         <w:r>
           <w:rPr>
@@ -8632,7 +8816,7 @@
             <w:noProof/>
             <w:webHidden/>
           </w:rPr>
-          <w:t>34</w:t>
+          <w:t>35</w:t>
         </w:r>
         <w:r>
           <w:rPr>
@@ -8662,7 +8846,7 @@
           <w14:ligatures w14:val="standardContextual"/>
         </w:rPr>
       </w:pPr>
-      <w:hyperlink w:anchor="_Toc165236454" w:history="1">
+      <w:hyperlink w:anchor="_Toc166616120" w:history="1">
         <w:r>
           <w:rPr>
             <w:rStyle w:val="Hipervnculo"/>
@@ -8689,7 +8873,7 @@
             <w:noProof/>
             <w:webHidden/>
           </w:rPr>
-          <w:instrText xml:space="preserve"> PAGEREF _Toc165236454 \h </w:instrText>
+          <w:instrText xml:space="preserve"> PAGEREF _Toc166616120 \h </w:instrText>
         </w:r>
         <w:r>
           <w:rPr>
@@ -8709,7 +8893,7 @@
             <w:noProof/>
             <w:webHidden/>
           </w:rPr>
-          <w:t>35</w:t>
+          <w:t>36</w:t>
         </w:r>
         <w:r>
           <w:rPr>
@@ -8739,7 +8923,7 @@
           <w14:ligatures w14:val="standardContextual"/>
         </w:rPr>
       </w:pPr>
-      <w:hyperlink w:anchor="_Toc165236455" w:history="1">
+      <w:hyperlink w:anchor="_Toc166616121" w:history="1">
         <w:r>
           <w:rPr>
             <w:rStyle w:val="Hipervnculo"/>
@@ -8766,7 +8950,7 @@
             <w:noProof/>
             <w:webHidden/>
           </w:rPr>
-          <w:instrText xml:space="preserve"> PAGEREF _Toc165236455 \h </w:instrText>
+          <w:instrText xml:space="preserve"> PAGEREF _Toc166616121 \h </w:instrText>
         </w:r>
         <w:r>
           <w:rPr>
@@ -8786,7 +8970,7 @@
             <w:noProof/>
             <w:webHidden/>
           </w:rPr>
-          <w:t>36</w:t>
+          <w:t>37</w:t>
         </w:r>
         <w:r>
           <w:rPr>
@@ -8910,7 +9094,7 @@
         </w:rPr>
         <w:fldChar w:fldCharType="separate"/>
       </w:r>
-      <w:hyperlink w:anchor="_Toc165236456" w:history="1">
+      <w:hyperlink w:anchor="_Toc166616122" w:history="1">
         <w:r>
           <w:rPr>
             <w:rStyle w:val="Hipervnculo"/>
@@ -8937,7 +9121,7 @@
             <w:noProof/>
             <w:webHidden/>
           </w:rPr>
-          <w:instrText xml:space="preserve"> PAGEREF _Toc165236456 \h </w:instrText>
+          <w:instrText xml:space="preserve"> PAGEREF _Toc166616122 \h </w:instrText>
         </w:r>
         <w:r>
           <w:rPr>
@@ -8984,7 +9168,7 @@
           <w14:ligatures w14:val="standardContextual"/>
         </w:rPr>
       </w:pPr>
-      <w:hyperlink w:anchor="_Toc165236457" w:history="1">
+      <w:hyperlink w:anchor="_Toc166616123" w:history="1">
         <w:r>
           <w:rPr>
             <w:rStyle w:val="Hipervnculo"/>
@@ -9011,7 +9195,7 @@
             <w:noProof/>
             <w:webHidden/>
           </w:rPr>
-          <w:instrText xml:space="preserve"> PAGEREF _Toc165236457 \h </w:instrText>
+          <w:instrText xml:space="preserve"> PAGEREF _Toc166616123 \h </w:instrText>
         </w:r>
         <w:r>
           <w:rPr>
@@ -9058,7 +9242,7 @@
           <w14:ligatures w14:val="standardContextual"/>
         </w:rPr>
       </w:pPr>
-      <w:hyperlink w:anchor="_Toc165236458" w:history="1">
+      <w:hyperlink w:anchor="_Toc166616124" w:history="1">
         <w:r>
           <w:rPr>
             <w:rStyle w:val="Hipervnculo"/>
@@ -9085,7 +9269,7 @@
             <w:noProof/>
             <w:webHidden/>
           </w:rPr>
-          <w:instrText xml:space="preserve"> PAGEREF _Toc165236458 \h </w:instrText>
+          <w:instrText xml:space="preserve"> PAGEREF _Toc166616124 \h </w:instrText>
         </w:r>
         <w:r>
           <w:rPr>
@@ -9132,7 +9316,7 @@
           <w14:ligatures w14:val="standardContextual"/>
         </w:rPr>
       </w:pPr>
-      <w:hyperlink w:anchor="_Toc165236459" w:history="1">
+      <w:hyperlink w:anchor="_Toc166616125" w:history="1">
         <w:r>
           <w:rPr>
             <w:rStyle w:val="Hipervnculo"/>
@@ -9159,7 +9343,7 @@
             <w:noProof/>
             <w:webHidden/>
           </w:rPr>
-          <w:instrText xml:space="preserve"> PAGEREF _Toc165236459 \h </w:instrText>
+          <w:instrText xml:space="preserve"> PAGEREF _Toc166616125 \h </w:instrText>
         </w:r>
         <w:r>
           <w:rPr>
@@ -9206,7 +9390,7 @@
           <w14:ligatures w14:val="standardContextual"/>
         </w:rPr>
       </w:pPr>
-      <w:hyperlink w:anchor="_Toc165236460" w:history="1">
+      <w:hyperlink w:anchor="_Toc166616126" w:history="1">
         <w:r>
           <w:rPr>
             <w:rStyle w:val="Hipervnculo"/>
@@ -9233,7 +9417,7 @@
             <w:noProof/>
             <w:webHidden/>
           </w:rPr>
-          <w:instrText xml:space="preserve"> PAGEREF _Toc165236460 \h </w:instrText>
+          <w:instrText xml:space="preserve"> PAGEREF _Toc166616126 \h </w:instrText>
         </w:r>
         <w:r>
           <w:rPr>
@@ -9280,7 +9464,7 @@
           <w14:ligatures w14:val="standardContextual"/>
         </w:rPr>
       </w:pPr>
-      <w:hyperlink w:anchor="_Toc165236461" w:history="1">
+      <w:hyperlink w:anchor="_Toc166616127" w:history="1">
         <w:r>
           <w:rPr>
             <w:rStyle w:val="Hipervnculo"/>
@@ -9307,7 +9491,7 @@
             <w:noProof/>
             <w:webHidden/>
           </w:rPr>
-          <w:instrText xml:space="preserve"> PAGEREF _Toc165236461 \h </w:instrText>
+          <w:instrText xml:space="preserve"> PAGEREF _Toc166616127 \h </w:instrText>
         </w:r>
         <w:r>
           <w:rPr>
@@ -9354,7 +9538,7 @@
           <w14:ligatures w14:val="standardContextual"/>
         </w:rPr>
       </w:pPr>
-      <w:hyperlink w:anchor="_Toc165236462" w:history="1">
+      <w:hyperlink w:anchor="_Toc166616128" w:history="1">
         <w:r>
           <w:rPr>
             <w:rStyle w:val="Hipervnculo"/>
@@ -9381,7 +9565,7 @@
             <w:noProof/>
             <w:webHidden/>
           </w:rPr>
-          <w:instrText xml:space="preserve"> PAGEREF _Toc165236462 \h </w:instrText>
+          <w:instrText xml:space="preserve"> PAGEREF _Toc166616128 \h </w:instrText>
         </w:r>
         <w:r>
           <w:rPr>
@@ -9428,7 +9612,7 @@
           <w14:ligatures w14:val="standardContextual"/>
         </w:rPr>
       </w:pPr>
-      <w:hyperlink w:anchor="_Toc165236463" w:history="1">
+      <w:hyperlink w:anchor="_Toc166616129" w:history="1">
         <w:r>
           <w:rPr>
             <w:rStyle w:val="Hipervnculo"/>
@@ -9455,7 +9639,7 @@
             <w:noProof/>
             <w:webHidden/>
           </w:rPr>
-          <w:instrText xml:space="preserve"> PAGEREF _Toc165236463 \h </w:instrText>
+          <w:instrText xml:space="preserve"> PAGEREF _Toc166616129 \h </w:instrText>
         </w:r>
         <w:r>
           <w:rPr>
@@ -9502,7 +9686,7 @@
           <w14:ligatures w14:val="standardContextual"/>
         </w:rPr>
       </w:pPr>
-      <w:hyperlink w:anchor="_Toc165236464" w:history="1">
+      <w:hyperlink w:anchor="_Toc166616130" w:history="1">
         <w:r>
           <w:rPr>
             <w:rStyle w:val="Hipervnculo"/>
@@ -9529,7 +9713,7 @@
             <w:noProof/>
             <w:webHidden/>
           </w:rPr>
-          <w:instrText xml:space="preserve"> PAGEREF _Toc165236464 \h </w:instrText>
+          <w:instrText xml:space="preserve"> PAGEREF _Toc166616130 \h </w:instrText>
         </w:r>
         <w:r>
           <w:rPr>
@@ -9576,7 +9760,7 @@
           <w14:ligatures w14:val="standardContextual"/>
         </w:rPr>
       </w:pPr>
-      <w:hyperlink w:anchor="_Toc165236465" w:history="1">
+      <w:hyperlink w:anchor="_Toc166616131" w:history="1">
         <w:r>
           <w:rPr>
             <w:rStyle w:val="Hipervnculo"/>
@@ -9603,7 +9787,7 @@
             <w:noProof/>
             <w:webHidden/>
           </w:rPr>
-          <w:instrText xml:space="preserve"> PAGEREF _Toc165236465 \h </w:instrText>
+          <w:instrText xml:space="preserve"> PAGEREF _Toc166616131 \h </w:instrText>
         </w:r>
         <w:r>
           <w:rPr>
@@ -9650,7 +9834,7 @@
           <w14:ligatures w14:val="standardContextual"/>
         </w:rPr>
       </w:pPr>
-      <w:hyperlink w:anchor="_Toc165236466" w:history="1">
+      <w:hyperlink w:anchor="_Toc166616132" w:history="1">
         <w:r>
           <w:rPr>
             <w:rStyle w:val="Hipervnculo"/>
@@ -9677,7 +9861,7 @@
             <w:noProof/>
             <w:webHidden/>
           </w:rPr>
-          <w:instrText xml:space="preserve"> PAGEREF _Toc165236466 \h </w:instrText>
+          <w:instrText xml:space="preserve"> PAGEREF _Toc166616132 \h </w:instrText>
         </w:r>
         <w:r>
           <w:rPr>
@@ -9724,7 +9908,7 @@
           <w14:ligatures w14:val="standardContextual"/>
         </w:rPr>
       </w:pPr>
-      <w:hyperlink w:anchor="_Toc165236467" w:history="1">
+      <w:hyperlink w:anchor="_Toc166616133" w:history="1">
         <w:r>
           <w:rPr>
             <w:rStyle w:val="Hipervnculo"/>
@@ -9751,7 +9935,7 @@
             <w:noProof/>
             <w:webHidden/>
           </w:rPr>
-          <w:instrText xml:space="preserve"> PAGEREF _Toc165236467 \h </w:instrText>
+          <w:instrText xml:space="preserve"> PAGEREF _Toc166616133 \h </w:instrText>
         </w:r>
         <w:r>
           <w:rPr>
@@ -9798,7 +9982,7 @@
           <w14:ligatures w14:val="standardContextual"/>
         </w:rPr>
       </w:pPr>
-      <w:hyperlink w:anchor="_Toc165236468" w:history="1">
+      <w:hyperlink w:anchor="_Toc166616134" w:history="1">
         <w:r>
           <w:rPr>
             <w:rStyle w:val="Hipervnculo"/>
@@ -9825,7 +10009,7 @@
             <w:noProof/>
             <w:webHidden/>
           </w:rPr>
-          <w:instrText xml:space="preserve"> PAGEREF _Toc165236468 \h </w:instrText>
+          <w:instrText xml:space="preserve"> PAGEREF _Toc166616134 \h </w:instrText>
         </w:r>
         <w:r>
           <w:rPr>
@@ -9872,7 +10056,7 @@
           <w14:ligatures w14:val="standardContextual"/>
         </w:rPr>
       </w:pPr>
-      <w:hyperlink w:anchor="_Toc165236469" w:history="1">
+      <w:hyperlink w:anchor="_Toc166616135" w:history="1">
         <w:r>
           <w:rPr>
             <w:rStyle w:val="Hipervnculo"/>
@@ -9899,7 +10083,7 @@
             <w:noProof/>
             <w:webHidden/>
           </w:rPr>
-          <w:instrText xml:space="preserve"> PAGEREF _Toc165236469 \h </w:instrText>
+          <w:instrText xml:space="preserve"> PAGEREF _Toc166616135 \h </w:instrText>
         </w:r>
         <w:r>
           <w:rPr>
@@ -9946,7 +10130,7 @@
           <w14:ligatures w14:val="standardContextual"/>
         </w:rPr>
       </w:pPr>
-      <w:hyperlink w:anchor="_Toc165236470" w:history="1">
+      <w:hyperlink w:anchor="_Toc166616136" w:history="1">
         <w:r>
           <w:rPr>
             <w:rStyle w:val="Hipervnculo"/>
@@ -9973,7 +10157,7 @@
             <w:noProof/>
             <w:webHidden/>
           </w:rPr>
-          <w:instrText xml:space="preserve"> PAGEREF _Toc165236470 \h </w:instrText>
+          <w:instrText xml:space="preserve"> PAGEREF _Toc166616136 \h </w:instrText>
         </w:r>
         <w:r>
           <w:rPr>
@@ -10020,7 +10204,7 @@
           <w14:ligatures w14:val="standardContextual"/>
         </w:rPr>
       </w:pPr>
-      <w:hyperlink w:anchor="_Toc165236471" w:history="1">
+      <w:hyperlink w:anchor="_Toc166616137" w:history="1">
         <w:r>
           <w:rPr>
             <w:rStyle w:val="Hipervnculo"/>
@@ -10047,7 +10231,7 @@
             <w:noProof/>
             <w:webHidden/>
           </w:rPr>
-          <w:instrText xml:space="preserve"> PAGEREF _Toc165236471 \h </w:instrText>
+          <w:instrText xml:space="preserve"> PAGEREF _Toc166616137 \h </w:instrText>
         </w:r>
         <w:r>
           <w:rPr>
@@ -10094,7 +10278,7 @@
           <w14:ligatures w14:val="standardContextual"/>
         </w:rPr>
       </w:pPr>
-      <w:hyperlink w:anchor="_Toc165236472" w:history="1">
+      <w:hyperlink w:anchor="_Toc166616138" w:history="1">
         <w:r>
           <w:rPr>
             <w:rStyle w:val="Hipervnculo"/>
@@ -10121,7 +10305,7 @@
             <w:noProof/>
             <w:webHidden/>
           </w:rPr>
-          <w:instrText xml:space="preserve"> PAGEREF _Toc165236472 \h </w:instrText>
+          <w:instrText xml:space="preserve"> PAGEREF _Toc166616138 \h </w:instrText>
         </w:r>
         <w:r>
           <w:rPr>
@@ -10168,7 +10352,7 @@
           <w14:ligatures w14:val="standardContextual"/>
         </w:rPr>
       </w:pPr>
-      <w:hyperlink w:anchor="_Toc165236473" w:history="1">
+      <w:hyperlink w:anchor="_Toc166616139" w:history="1">
         <w:r>
           <w:rPr>
             <w:rStyle w:val="Hipervnculo"/>
@@ -10195,7 +10379,7 @@
             <w:noProof/>
             <w:webHidden/>
           </w:rPr>
-          <w:instrText xml:space="preserve"> PAGEREF _Toc165236473 \h </w:instrText>
+          <w:instrText xml:space="preserve"> PAGEREF _Toc166616139 \h </w:instrText>
         </w:r>
         <w:r>
           <w:rPr>
@@ -10242,7 +10426,7 @@
           <w14:ligatures w14:val="standardContextual"/>
         </w:rPr>
       </w:pPr>
-      <w:hyperlink w:anchor="_Toc165236474" w:history="1">
+      <w:hyperlink w:anchor="_Toc166616140" w:history="1">
         <w:r>
           <w:rPr>
             <w:rStyle w:val="Hipervnculo"/>
@@ -10269,7 +10453,7 @@
             <w:noProof/>
             <w:webHidden/>
           </w:rPr>
-          <w:instrText xml:space="preserve"> PAGEREF _Toc165236474 \h </w:instrText>
+          <w:instrText xml:space="preserve"> PAGEREF _Toc166616140 \h </w:instrText>
         </w:r>
         <w:r>
           <w:rPr>
@@ -10316,7 +10500,7 @@
           <w14:ligatures w14:val="standardContextual"/>
         </w:rPr>
       </w:pPr>
-      <w:hyperlink w:anchor="_Toc165236475" w:history="1">
+      <w:hyperlink w:anchor="_Toc166616141" w:history="1">
         <w:r>
           <w:rPr>
             <w:rStyle w:val="Hipervnculo"/>
@@ -10343,7 +10527,7 @@
             <w:noProof/>
             <w:webHidden/>
           </w:rPr>
-          <w:instrText xml:space="preserve"> PAGEREF _Toc165236475 \h </w:instrText>
+          <w:instrText xml:space="preserve"> PAGEREF _Toc166616141 \h </w:instrText>
         </w:r>
         <w:r>
           <w:rPr>
@@ -10390,7 +10574,7 @@
           <w14:ligatures w14:val="standardContextual"/>
         </w:rPr>
       </w:pPr>
-      <w:hyperlink w:anchor="_Toc165236476" w:history="1">
+      <w:hyperlink w:anchor="_Toc166616142" w:history="1">
         <w:r>
           <w:rPr>
             <w:rStyle w:val="Hipervnculo"/>
@@ -10417,7 +10601,7 @@
             <w:noProof/>
             <w:webHidden/>
           </w:rPr>
-          <w:instrText xml:space="preserve"> PAGEREF _Toc165236476 \h </w:instrText>
+          <w:instrText xml:space="preserve"> PAGEREF _Toc166616142 \h </w:instrText>
         </w:r>
         <w:r>
           <w:rPr>
@@ -10464,7 +10648,7 @@
           <w14:ligatures w14:val="standardContextual"/>
         </w:rPr>
       </w:pPr>
-      <w:hyperlink w:anchor="_Toc165236477" w:history="1">
+      <w:hyperlink w:anchor="_Toc166616143" w:history="1">
         <w:r>
           <w:rPr>
             <w:rStyle w:val="Hipervnculo"/>
@@ -10491,7 +10675,7 @@
             <w:noProof/>
             <w:webHidden/>
           </w:rPr>
-          <w:instrText xml:space="preserve"> PAGEREF _Toc165236477 \h </w:instrText>
+          <w:instrText xml:space="preserve"> PAGEREF _Toc166616143 \h </w:instrText>
         </w:r>
         <w:r>
           <w:rPr>
@@ -10538,7 +10722,7 @@
           <w14:ligatures w14:val="standardContextual"/>
         </w:rPr>
       </w:pPr>
-      <w:hyperlink w:anchor="_Toc165236478" w:history="1">
+      <w:hyperlink w:anchor="_Toc166616144" w:history="1">
         <w:r>
           <w:rPr>
             <w:rStyle w:val="Hipervnculo"/>
@@ -10565,7 +10749,7 @@
             <w:noProof/>
             <w:webHidden/>
           </w:rPr>
-          <w:instrText xml:space="preserve"> PAGEREF _Toc165236478 \h </w:instrText>
+          <w:instrText xml:space="preserve"> PAGEREF _Toc166616144 \h </w:instrText>
         </w:r>
         <w:r>
           <w:rPr>
@@ -10612,7 +10796,7 @@
           <w14:ligatures w14:val="standardContextual"/>
         </w:rPr>
       </w:pPr>
-      <w:hyperlink w:anchor="_Toc165236479" w:history="1">
+      <w:hyperlink w:anchor="_Toc166616145" w:history="1">
         <w:r>
           <w:rPr>
             <w:rStyle w:val="Hipervnculo"/>
@@ -10639,7 +10823,7 @@
             <w:noProof/>
             <w:webHidden/>
           </w:rPr>
-          <w:instrText xml:space="preserve"> PAGEREF _Toc165236479 \h </w:instrText>
+          <w:instrText xml:space="preserve"> PAGEREF _Toc166616145 \h </w:instrText>
         </w:r>
         <w:r>
           <w:rPr>
@@ -10686,7 +10870,7 @@
           <w14:ligatures w14:val="standardContextual"/>
         </w:rPr>
       </w:pPr>
-      <w:hyperlink w:anchor="_Toc165236480" w:history="1">
+      <w:hyperlink w:anchor="_Toc166616146" w:history="1">
         <w:r>
           <w:rPr>
             <w:rStyle w:val="Hipervnculo"/>
@@ -10713,7 +10897,7 @@
             <w:noProof/>
             <w:webHidden/>
           </w:rPr>
-          <w:instrText xml:space="preserve"> PAGEREF _Toc165236480 \h </w:instrText>
+          <w:instrText xml:space="preserve"> PAGEREF _Toc166616146 \h </w:instrText>
         </w:r>
         <w:r>
           <w:rPr>
@@ -10760,7 +10944,7 @@
           <w14:ligatures w14:val="standardContextual"/>
         </w:rPr>
       </w:pPr>
-      <w:hyperlink w:anchor="_Toc165236481" w:history="1">
+      <w:hyperlink w:anchor="_Toc166616147" w:history="1">
         <w:r>
           <w:rPr>
             <w:rStyle w:val="Hipervnculo"/>
@@ -10787,7 +10971,7 @@
             <w:noProof/>
             <w:webHidden/>
           </w:rPr>
-          <w:instrText xml:space="preserve"> PAGEREF _Toc165236481 \h </w:instrText>
+          <w:instrText xml:space="preserve"> PAGEREF _Toc166616147 \h </w:instrText>
         </w:r>
         <w:r>
           <w:rPr>
@@ -10834,7 +11018,7 @@
           <w14:ligatures w14:val="standardContextual"/>
         </w:rPr>
       </w:pPr>
-      <w:hyperlink w:anchor="_Toc165236482" w:history="1">
+      <w:hyperlink w:anchor="_Toc166616148" w:history="1">
         <w:r>
           <w:rPr>
             <w:rStyle w:val="Hipervnculo"/>
@@ -10861,7 +11045,7 @@
             <w:noProof/>
             <w:webHidden/>
           </w:rPr>
-          <w:instrText xml:space="preserve"> PAGEREF _Toc165236482 \h </w:instrText>
+          <w:instrText xml:space="preserve"> PAGEREF _Toc166616148 \h </w:instrText>
         </w:r>
         <w:r>
           <w:rPr>
@@ -10908,7 +11092,7 @@
           <w14:ligatures w14:val="standardContextual"/>
         </w:rPr>
       </w:pPr>
-      <w:hyperlink w:anchor="_Toc165236483" w:history="1">
+      <w:hyperlink w:anchor="_Toc166616149" w:history="1">
         <w:r>
           <w:rPr>
             <w:rStyle w:val="Hipervnculo"/>
@@ -10935,7 +11119,7 @@
             <w:noProof/>
             <w:webHidden/>
           </w:rPr>
-          <w:instrText xml:space="preserve"> PAGEREF _Toc165236483 \h </w:instrText>
+          <w:instrText xml:space="preserve"> PAGEREF _Toc166616149 \h </w:instrText>
         </w:r>
         <w:r>
           <w:rPr>
@@ -10982,13 +11166,13 @@
           <w14:ligatures w14:val="standardContextual"/>
         </w:rPr>
       </w:pPr>
-      <w:hyperlink w:anchor="_Toc165236484" w:history="1">
+      <w:hyperlink w:anchor="_Toc166616150" w:history="1">
         <w:r>
           <w:rPr>
             <w:rStyle w:val="Hipervnculo"/>
             <w:noProof/>
           </w:rPr>
-          <w:t>Fig 29 Diagrama de entidad - relación (diagrama de Chen).</w:t>
+          <w:t>Fig 29 Logo de JsDoc.</w:t>
         </w:r>
         <w:r>
           <w:rPr>
@@ -11009,7 +11193,7 @@
             <w:noProof/>
             <w:webHidden/>
           </w:rPr>
-          <w:instrText xml:space="preserve"> PAGEREF _Toc165236484 \h </w:instrText>
+          <w:instrText xml:space="preserve"> PAGEREF _Toc166616150 \h </w:instrText>
         </w:r>
         <w:r>
           <w:rPr>
@@ -11029,7 +11213,7 @@
             <w:noProof/>
             <w:webHidden/>
           </w:rPr>
-          <w:t>29</w:t>
+          <w:t>28</w:t>
         </w:r>
         <w:r>
           <w:rPr>
@@ -11056,13 +11240,13 @@
           <w14:ligatures w14:val="standardContextual"/>
         </w:rPr>
       </w:pPr>
-      <w:hyperlink w:anchor="_Toc165236485" w:history="1">
+      <w:hyperlink w:anchor="_Toc166616151" w:history="1">
         <w:r>
           <w:rPr>
             <w:rStyle w:val="Hipervnculo"/>
             <w:noProof/>
           </w:rPr>
-          <w:t>Fig 30 Diagrama de entidad-relación (diagrama de estructura de datos).</w:t>
+          <w:t>Fig 30 Logos de Mocha, Chai y Supertest.</w:t>
         </w:r>
         <w:r>
           <w:rPr>
@@ -11083,7 +11267,7 @@
             <w:noProof/>
             <w:webHidden/>
           </w:rPr>
-          <w:instrText xml:space="preserve"> PAGEREF _Toc165236485 \h </w:instrText>
+          <w:instrText xml:space="preserve"> PAGEREF _Toc166616151 \h </w:instrText>
         </w:r>
         <w:r>
           <w:rPr>
@@ -11103,7 +11287,7 @@
             <w:noProof/>
             <w:webHidden/>
           </w:rPr>
-          <w:t>30</w:t>
+          <w:t>28</w:t>
         </w:r>
         <w:r>
           <w:rPr>
@@ -11130,13 +11314,13 @@
           <w14:ligatures w14:val="standardContextual"/>
         </w:rPr>
       </w:pPr>
-      <w:hyperlink w:anchor="_Toc165236486" w:history="1">
+      <w:hyperlink w:anchor="_Toc166616152" w:history="1">
         <w:r>
           <w:rPr>
             <w:rStyle w:val="Hipervnculo"/>
             <w:noProof/>
           </w:rPr>
-          <w:t>Fig 31 Herencia de actores del diagrama de casos de uso.</w:t>
+          <w:t>Fig 31 Diagrama de entidad - relación (diagrama de Chen).</w:t>
         </w:r>
         <w:r>
           <w:rPr>
@@ -11157,7 +11341,7 @@
             <w:noProof/>
             <w:webHidden/>
           </w:rPr>
-          <w:instrText xml:space="preserve"> PAGEREF _Toc165236486 \h </w:instrText>
+          <w:instrText xml:space="preserve"> PAGEREF _Toc166616152 \h </w:instrText>
         </w:r>
         <w:r>
           <w:rPr>
@@ -11177,7 +11361,7 @@
             <w:noProof/>
             <w:webHidden/>
           </w:rPr>
-          <w:t>31</w:t>
+          <w:t>30</w:t>
         </w:r>
         <w:r>
           <w:rPr>
@@ -11204,13 +11388,13 @@
           <w14:ligatures w14:val="standardContextual"/>
         </w:rPr>
       </w:pPr>
-      <w:hyperlink w:anchor="_Toc165236487" w:history="1">
+      <w:hyperlink w:anchor="_Toc166616153" w:history="1">
         <w:r>
           <w:rPr>
             <w:rStyle w:val="Hipervnculo"/>
             <w:noProof/>
           </w:rPr>
-          <w:t>Fig 32 Diagrama de casos de uso del usuario.</w:t>
+          <w:t>Fig 32 Diagrama de entidad-relación (diagrama de estructura de datos).</w:t>
         </w:r>
         <w:r>
           <w:rPr>
@@ -11231,7 +11415,7 @@
             <w:noProof/>
             <w:webHidden/>
           </w:rPr>
-          <w:instrText xml:space="preserve"> PAGEREF _Toc165236487 \h </w:instrText>
+          <w:instrText xml:space="preserve"> PAGEREF _Toc166616153 \h </w:instrText>
         </w:r>
         <w:r>
           <w:rPr>
@@ -11278,13 +11462,13 @@
           <w14:ligatures w14:val="standardContextual"/>
         </w:rPr>
       </w:pPr>
-      <w:hyperlink w:anchor="_Toc165236488" w:history="1">
+      <w:hyperlink w:anchor="_Toc166616154" w:history="1">
         <w:r>
           <w:rPr>
             <w:rStyle w:val="Hipervnculo"/>
             <w:noProof/>
           </w:rPr>
-          <w:t>Fig 33 Diagrama de casos de uso del administrador.</w:t>
+          <w:t>Fig 33 Herencia de actores del diagrama de casos de uso.</w:t>
         </w:r>
         <w:r>
           <w:rPr>
@@ -11305,7 +11489,7 @@
             <w:noProof/>
             <w:webHidden/>
           </w:rPr>
-          <w:instrText xml:space="preserve"> PAGEREF _Toc165236488 \h </w:instrText>
+          <w:instrText xml:space="preserve"> PAGEREF _Toc166616154 \h </w:instrText>
         </w:r>
         <w:r>
           <w:rPr>
@@ -11352,13 +11536,13 @@
           <w14:ligatures w14:val="standardContextual"/>
         </w:rPr>
       </w:pPr>
-      <w:hyperlink w:anchor="_Toc165236489" w:history="1">
+      <w:hyperlink w:anchor="_Toc166616155" w:history="1">
         <w:r>
           <w:rPr>
             <w:rStyle w:val="Hipervnculo"/>
             <w:noProof/>
           </w:rPr>
-          <w:t>Fig 34 Casos de uso del paciente.</w:t>
+          <w:t>Fig 34 Diagrama de casos de uso del usuario.</w:t>
         </w:r>
         <w:r>
           <w:rPr>
@@ -11379,7 +11563,7 @@
             <w:noProof/>
             <w:webHidden/>
           </w:rPr>
-          <w:instrText xml:space="preserve"> PAGEREF _Toc165236489 \h </w:instrText>
+          <w:instrText xml:space="preserve"> PAGEREF _Toc166616155 \h </w:instrText>
         </w:r>
         <w:r>
           <w:rPr>
@@ -11426,13 +11610,13 @@
           <w14:ligatures w14:val="standardContextual"/>
         </w:rPr>
       </w:pPr>
-      <w:hyperlink w:anchor="_Toc165236490" w:history="1">
+      <w:hyperlink w:anchor="_Toc166616156" w:history="1">
         <w:r>
           <w:rPr>
             <w:rStyle w:val="Hipervnculo"/>
             <w:noProof/>
           </w:rPr>
-          <w:t>Fig 35 Casos de uso del especialista</w:t>
+          <w:t>Fig 35 Diagrama de casos de uso del administrador.</w:t>
         </w:r>
         <w:r>
           <w:rPr>
@@ -11453,7 +11637,7 @@
             <w:noProof/>
             <w:webHidden/>
           </w:rPr>
-          <w:instrText xml:space="preserve"> PAGEREF _Toc165236490 \h </w:instrText>
+          <w:instrText xml:space="preserve"> PAGEREF _Toc166616156 \h </w:instrText>
         </w:r>
         <w:r>
           <w:rPr>
@@ -11473,7 +11657,155 @@
             <w:noProof/>
             <w:webHidden/>
           </w:rPr>
-          <w:t>32</w:t>
+          <w:t>33</w:t>
+        </w:r>
+        <w:r>
+          <w:rPr>
+            <w:noProof/>
+            <w:webHidden/>
+          </w:rPr>
+          <w:fldChar w:fldCharType="end"/>
+        </w:r>
+      </w:hyperlink>
+    </w:p>
+    <w:p>
+      <w:pPr>
+        <w:pStyle w:val="Tabladeilustraciones"/>
+        <w:tabs>
+          <w:tab w:val="right" w:leader="dot" w:pos="8210"/>
+        </w:tabs>
+        <w:rPr>
+          <w:rFonts w:asciiTheme="minorHAnsi" w:eastAsiaTheme="minorEastAsia" w:hAnsiTheme="minorHAnsi"/>
+          <w:noProof/>
+          <w:kern w:val="2"/>
+          <w:sz w:val="24"/>
+          <w:szCs w:val="24"/>
+          <w:lang w:eastAsia="es-ES"/>
+          <w14:ligatures w14:val="standardContextual"/>
+        </w:rPr>
+      </w:pPr>
+      <w:hyperlink w:anchor="_Toc166616157" w:history="1">
+        <w:r>
+          <w:rPr>
+            <w:rStyle w:val="Hipervnculo"/>
+            <w:noProof/>
+          </w:rPr>
+          <w:t>Fig 36 Casos de uso del paciente.</w:t>
+        </w:r>
+        <w:r>
+          <w:rPr>
+            <w:noProof/>
+            <w:webHidden/>
+          </w:rPr>
+          <w:tab/>
+        </w:r>
+        <w:r>
+          <w:rPr>
+            <w:noProof/>
+            <w:webHidden/>
+          </w:rPr>
+          <w:fldChar w:fldCharType="begin"/>
+        </w:r>
+        <w:r>
+          <w:rPr>
+            <w:noProof/>
+            <w:webHidden/>
+          </w:rPr>
+          <w:instrText xml:space="preserve"> PAGEREF _Toc166616157 \h </w:instrText>
+        </w:r>
+        <w:r>
+          <w:rPr>
+            <w:noProof/>
+            <w:webHidden/>
+          </w:rPr>
+        </w:r>
+        <w:r>
+          <w:rPr>
+            <w:noProof/>
+            <w:webHidden/>
+          </w:rPr>
+          <w:fldChar w:fldCharType="separate"/>
+        </w:r>
+        <w:r>
+          <w:rPr>
+            <w:noProof/>
+            <w:webHidden/>
+          </w:rPr>
+          <w:t>33</w:t>
+        </w:r>
+        <w:r>
+          <w:rPr>
+            <w:noProof/>
+            <w:webHidden/>
+          </w:rPr>
+          <w:fldChar w:fldCharType="end"/>
+        </w:r>
+      </w:hyperlink>
+    </w:p>
+    <w:p>
+      <w:pPr>
+        <w:pStyle w:val="Tabladeilustraciones"/>
+        <w:tabs>
+          <w:tab w:val="right" w:leader="dot" w:pos="8210"/>
+        </w:tabs>
+        <w:rPr>
+          <w:rFonts w:asciiTheme="minorHAnsi" w:eastAsiaTheme="minorEastAsia" w:hAnsiTheme="minorHAnsi"/>
+          <w:noProof/>
+          <w:kern w:val="2"/>
+          <w:sz w:val="24"/>
+          <w:szCs w:val="24"/>
+          <w:lang w:eastAsia="es-ES"/>
+          <w14:ligatures w14:val="standardContextual"/>
+        </w:rPr>
+      </w:pPr>
+      <w:hyperlink w:anchor="_Toc166616158" w:history="1">
+        <w:r>
+          <w:rPr>
+            <w:rStyle w:val="Hipervnculo"/>
+            <w:noProof/>
+          </w:rPr>
+          <w:t>Fig 37 Casos de uso del especialista</w:t>
+        </w:r>
+        <w:r>
+          <w:rPr>
+            <w:noProof/>
+            <w:webHidden/>
+          </w:rPr>
+          <w:tab/>
+        </w:r>
+        <w:r>
+          <w:rPr>
+            <w:noProof/>
+            <w:webHidden/>
+          </w:rPr>
+          <w:fldChar w:fldCharType="begin"/>
+        </w:r>
+        <w:r>
+          <w:rPr>
+            <w:noProof/>
+            <w:webHidden/>
+          </w:rPr>
+          <w:instrText xml:space="preserve"> PAGEREF _Toc166616158 \h </w:instrText>
+        </w:r>
+        <w:r>
+          <w:rPr>
+            <w:noProof/>
+            <w:webHidden/>
+          </w:rPr>
+        </w:r>
+        <w:r>
+          <w:rPr>
+            <w:noProof/>
+            <w:webHidden/>
+          </w:rPr>
+          <w:fldChar w:fldCharType="separate"/>
+        </w:r>
+        <w:r>
+          <w:rPr>
+            <w:noProof/>
+            <w:webHidden/>
+          </w:rPr>
+          <w:t>33</w:t>
         </w:r>
         <w:r>
           <w:rPr>
@@ -11517,7 +11849,7 @@
         </w:rPr>
       </w:pPr>
       <w:bookmarkStart w:id="1" w:name="_Toc163914016"/>
-      <w:bookmarkStart w:id="2" w:name="_Toc165236404"/>
+      <w:bookmarkStart w:id="2" w:name="_Toc166616068"/>
       <w:r>
         <w:rPr>
           <w:lang w:eastAsia="es-ES"/>
@@ -11564,7 +11896,7 @@
         </w:rPr>
       </w:pPr>
       <w:bookmarkStart w:id="3" w:name="_Toc163914017"/>
-      <w:bookmarkStart w:id="4" w:name="_Toc165236405"/>
+      <w:bookmarkStart w:id="4" w:name="_Toc166616069"/>
       <w:r>
         <w:rPr>
           <w:lang w:eastAsia="es-ES"/>
@@ -11611,7 +11943,7 @@
         </w:rPr>
       </w:pPr>
       <w:bookmarkStart w:id="5" w:name="_Toc163914018"/>
-      <w:bookmarkStart w:id="6" w:name="_Toc165236406"/>
+      <w:bookmarkStart w:id="6" w:name="_Toc166616070"/>
       <w:r>
         <w:rPr>
           <w:lang w:eastAsia="es-ES"/>
@@ -11671,7 +12003,7 @@
         </w:rPr>
       </w:pPr>
       <w:bookmarkStart w:id="7" w:name="_Toc163914019"/>
-      <w:bookmarkStart w:id="8" w:name="_Toc165236407"/>
+      <w:bookmarkStart w:id="8" w:name="_Toc166616071"/>
       <w:r>
         <w:rPr>
           <w:lang w:eastAsia="es-ES"/>
@@ -11824,7 +12156,7 @@
         <w:pStyle w:val="Ttulo1"/>
       </w:pPr>
       <w:bookmarkStart w:id="9" w:name="_Toc163914020"/>
-      <w:bookmarkStart w:id="10" w:name="_Toc165236408"/>
+      <w:bookmarkStart w:id="10" w:name="_Toc166616072"/>
       <w:r>
         <w:lastRenderedPageBreak/>
         <w:t>ALCANCE DEL PROYECTO</w:t>
@@ -11842,7 +12174,7 @@
         <w:ind w:left="426" w:hanging="426"/>
       </w:pPr>
       <w:bookmarkStart w:id="11" w:name="_Toc163914021"/>
-      <w:bookmarkStart w:id="12" w:name="_Toc165236409"/>
+      <w:bookmarkStart w:id="12" w:name="_Toc166616073"/>
       <w:r>
         <w:t>REQUISITOS FUNCIONALES Y NO FUNCIONALES</w:t>
       </w:r>
@@ -12178,7 +12510,7 @@
         <w:ind w:left="426" w:hanging="426"/>
       </w:pPr>
       <w:bookmarkStart w:id="13" w:name="_Toc163914022"/>
-      <w:bookmarkStart w:id="14" w:name="_Toc165236410"/>
+      <w:bookmarkStart w:id="14" w:name="_Toc166616074"/>
       <w:r>
         <w:lastRenderedPageBreak/>
         <w:t>PROTOTIPO / MOCKUP</w:t>
@@ -12195,7 +12527,7 @@
         </w:numPr>
       </w:pPr>
       <w:bookmarkStart w:id="15" w:name="_Toc163914023"/>
-      <w:bookmarkStart w:id="16" w:name="_Toc165236411"/>
+      <w:bookmarkStart w:id="16" w:name="_Toc166616075"/>
       <w:r>
         <w:t>Navegación a través de la barra de navegación</w:t>
       </w:r>
@@ -12266,7 +12598,7 @@
           <w:docGrid w:linePitch="360"/>
         </w:sectPr>
       </w:pPr>
-      <w:bookmarkStart w:id="17" w:name="_Toc165236456"/>
+      <w:bookmarkStart w:id="17" w:name="_Toc166616122"/>
       <w:r>
         <w:t xml:space="preserve">Fig </w:t>
       </w:r>
@@ -12302,7 +12634,7 @@
         </w:numPr>
       </w:pPr>
       <w:bookmarkStart w:id="18" w:name="_Toc163914024"/>
-      <w:bookmarkStart w:id="19" w:name="_Toc165236412"/>
+      <w:bookmarkStart w:id="19" w:name="_Toc166616076"/>
       <w:r>
         <w:lastRenderedPageBreak/>
         <w:t>Mi Espacio - Rol Administrador</w:t>
@@ -12318,7 +12650,7 @@
           <w:numId w:val="4"/>
         </w:numPr>
       </w:pPr>
-      <w:bookmarkStart w:id="20" w:name="_Toc165236413"/>
+      <w:bookmarkStart w:id="20" w:name="_Toc166616077"/>
       <w:r>
         <w:t>Gestión de usuarios</w:t>
       </w:r>
@@ -12374,7 +12706,7 @@
         <w:pStyle w:val="Descripcin"/>
         <w:jc w:val="center"/>
       </w:pPr>
-      <w:bookmarkStart w:id="21" w:name="_Toc165236457"/>
+      <w:bookmarkStart w:id="21" w:name="_Toc166616123"/>
       <w:r>
         <w:t xml:space="preserve">Fig </w:t>
       </w:r>
@@ -12414,7 +12746,7 @@
           <w:numId w:val="4"/>
         </w:numPr>
       </w:pPr>
-      <w:bookmarkStart w:id="22" w:name="_Toc165236414"/>
+      <w:bookmarkStart w:id="22" w:name="_Toc166616078"/>
       <w:r>
         <w:lastRenderedPageBreak/>
         <w:t>Gestión de especialidades</w:t>
@@ -12471,7 +12803,7 @@
         <w:pStyle w:val="Descripcin"/>
         <w:jc w:val="center"/>
       </w:pPr>
-      <w:bookmarkStart w:id="23" w:name="_Toc165236458"/>
+      <w:bookmarkStart w:id="23" w:name="_Toc166616124"/>
       <w:r>
         <w:t xml:space="preserve">Fig </w:t>
       </w:r>
@@ -12511,7 +12843,7 @@
           <w:numId w:val="4"/>
         </w:numPr>
       </w:pPr>
-      <w:bookmarkStart w:id="24" w:name="_Toc165236415"/>
+      <w:bookmarkStart w:id="24" w:name="_Toc166616079"/>
       <w:r>
         <w:lastRenderedPageBreak/>
         <w:t>Gestión de especialistas</w:t>
@@ -12568,7 +12900,7 @@
         <w:pStyle w:val="Descripcin"/>
         <w:jc w:val="center"/>
       </w:pPr>
-      <w:bookmarkStart w:id="25" w:name="_Toc165236459"/>
+      <w:bookmarkStart w:id="25" w:name="_Toc166616125"/>
       <w:r>
         <w:t xml:space="preserve">Fig </w:t>
       </w:r>
@@ -12609,7 +12941,7 @@
         </w:numPr>
       </w:pPr>
       <w:bookmarkStart w:id="26" w:name="_Toc163914025"/>
-      <w:bookmarkStart w:id="27" w:name="_Toc165236416"/>
+      <w:bookmarkStart w:id="27" w:name="_Toc166616080"/>
       <w:r>
         <w:lastRenderedPageBreak/>
         <w:t>Mi Espacio - Rol Especialista</w:t>
@@ -12625,7 +12957,7 @@
           <w:numId w:val="5"/>
         </w:numPr>
       </w:pPr>
-      <w:bookmarkStart w:id="28" w:name="_Toc165236417"/>
+      <w:bookmarkStart w:id="28" w:name="_Toc166616081"/>
       <w:r>
         <w:t>Consultar agenda diaria</w:t>
       </w:r>
@@ -12682,7 +13014,7 @@
         <w:pStyle w:val="Descripcin"/>
         <w:jc w:val="center"/>
       </w:pPr>
-      <w:bookmarkStart w:id="29" w:name="_Toc165236460"/>
+      <w:bookmarkStart w:id="29" w:name="_Toc166616126"/>
       <w:r>
         <w:t xml:space="preserve">Fig </w:t>
       </w:r>
@@ -12717,7 +13049,7 @@
           <w:numId w:val="5"/>
         </w:numPr>
       </w:pPr>
-      <w:bookmarkStart w:id="30" w:name="_Toc165236418"/>
+      <w:bookmarkStart w:id="30" w:name="_Toc166616082"/>
       <w:r>
         <w:t>Gestión historia clínica - Medicación</w:t>
       </w:r>
@@ -12774,7 +13106,7 @@
         <w:pStyle w:val="Descripcin"/>
         <w:jc w:val="center"/>
       </w:pPr>
-      <w:bookmarkStart w:id="31" w:name="_Toc165236461"/>
+      <w:bookmarkStart w:id="31" w:name="_Toc166616127"/>
       <w:r>
         <w:t xml:space="preserve">Fig </w:t>
       </w:r>
@@ -12814,7 +13146,7 @@
           <w:numId w:val="5"/>
         </w:numPr>
       </w:pPr>
-      <w:bookmarkStart w:id="32" w:name="_Toc165236419"/>
+      <w:bookmarkStart w:id="32" w:name="_Toc166616083"/>
       <w:r>
         <w:lastRenderedPageBreak/>
         <w:t>Gestión historia clínica - Mediciones de glucosa y tensión arterial</w:t>
@@ -12871,7 +13203,7 @@
         <w:pStyle w:val="Descripcin"/>
         <w:jc w:val="center"/>
       </w:pPr>
-      <w:bookmarkStart w:id="33" w:name="_Toc165236462"/>
+      <w:bookmarkStart w:id="33" w:name="_Toc166616128"/>
       <w:r>
         <w:t xml:space="preserve">Fig </w:t>
       </w:r>
@@ -12914,7 +13246,7 @@
           <w:numId w:val="5"/>
         </w:numPr>
       </w:pPr>
-      <w:bookmarkStart w:id="34" w:name="_Toc165236420"/>
+      <w:bookmarkStart w:id="34" w:name="_Toc166616084"/>
       <w:r>
         <w:lastRenderedPageBreak/>
         <w:t>Gestión historia clínica - Informes médicos</w:t>
@@ -12971,7 +13303,7 @@
         <w:pStyle w:val="Descripcin"/>
         <w:jc w:val="center"/>
       </w:pPr>
-      <w:bookmarkStart w:id="35" w:name="_Toc165236463"/>
+      <w:bookmarkStart w:id="35" w:name="_Toc166616129"/>
       <w:r>
         <w:t xml:space="preserve">Fig </w:t>
       </w:r>
@@ -13020,7 +13352,7 @@
         </w:numPr>
       </w:pPr>
       <w:bookmarkStart w:id="36" w:name="_Toc163914026"/>
-      <w:bookmarkStart w:id="37" w:name="_Toc165236421"/>
+      <w:bookmarkStart w:id="37" w:name="_Toc166616085"/>
       <w:r>
         <w:lastRenderedPageBreak/>
         <w:t>Mi Espacio - Rol Paciente</w:t>
@@ -13036,7 +13368,7 @@
           <w:numId w:val="6"/>
         </w:numPr>
       </w:pPr>
-      <w:bookmarkStart w:id="38" w:name="_Toc165236422"/>
+      <w:bookmarkStart w:id="38" w:name="_Toc166616086"/>
       <w:r>
         <w:t>Solicitar cita</w:t>
       </w:r>
@@ -13092,7 +13424,7 @@
         <w:pStyle w:val="Descripcin"/>
         <w:jc w:val="center"/>
       </w:pPr>
-      <w:bookmarkStart w:id="39" w:name="_Toc165236464"/>
+      <w:bookmarkStart w:id="39" w:name="_Toc166616130"/>
       <w:r>
         <w:t xml:space="preserve">Fig </w:t>
       </w:r>
@@ -13138,7 +13470,7 @@
           <w:numId w:val="6"/>
         </w:numPr>
       </w:pPr>
-      <w:bookmarkStart w:id="40" w:name="_Toc165236423"/>
+      <w:bookmarkStart w:id="40" w:name="_Toc166616087"/>
       <w:r>
         <w:lastRenderedPageBreak/>
         <w:t>Historial de citas</w:t>
@@ -13195,7 +13527,7 @@
         <w:pStyle w:val="Descripcin"/>
         <w:jc w:val="center"/>
       </w:pPr>
-      <w:bookmarkStart w:id="41" w:name="_Toc165236465"/>
+      <w:bookmarkStart w:id="41" w:name="_Toc166616131"/>
       <w:r>
         <w:t xml:space="preserve">Fig </w:t>
       </w:r>
@@ -13235,7 +13567,7 @@
           <w:numId w:val="6"/>
         </w:numPr>
       </w:pPr>
-      <w:bookmarkStart w:id="42" w:name="_Toc165236424"/>
+      <w:bookmarkStart w:id="42" w:name="_Toc166616088"/>
       <w:r>
         <w:lastRenderedPageBreak/>
         <w:t>Historial clínico</w:t>
@@ -13292,7 +13624,7 @@
         <w:pStyle w:val="Descripcin"/>
         <w:jc w:val="center"/>
       </w:pPr>
-      <w:bookmarkStart w:id="43" w:name="_Toc165236466"/>
+      <w:bookmarkStart w:id="43" w:name="_Toc166616132"/>
       <w:r>
         <w:t xml:space="preserve">Fig </w:t>
       </w:r>
@@ -13344,7 +13676,7 @@
           <w:numId w:val="6"/>
         </w:numPr>
       </w:pPr>
-      <w:bookmarkStart w:id="44" w:name="_Toc165236425"/>
+      <w:bookmarkStart w:id="44" w:name="_Toc166616089"/>
       <w:r>
         <w:lastRenderedPageBreak/>
         <w:t>Editar perfil</w:t>
@@ -13402,7 +13734,7 @@
         <w:pStyle w:val="Descripcin"/>
         <w:jc w:val="center"/>
       </w:pPr>
-      <w:bookmarkStart w:id="45" w:name="_Toc165236467"/>
+      <w:bookmarkStart w:id="45" w:name="_Toc166616133"/>
       <w:r>
         <w:t xml:space="preserve">Fig </w:t>
       </w:r>
@@ -13450,7 +13782,7 @@
         </w:numPr>
         <w:ind w:left="426" w:hanging="426"/>
       </w:pPr>
-      <w:bookmarkStart w:id="46" w:name="_Toc165236426"/>
+      <w:bookmarkStart w:id="46" w:name="_Toc166616090"/>
       <w:r>
         <w:lastRenderedPageBreak/>
         <w:t>TECNOLOGÍAS USADAS</w:t>
@@ -13465,7 +13797,7 @@
           <w:numId w:val="12"/>
         </w:numPr>
       </w:pPr>
-      <w:bookmarkStart w:id="47" w:name="_Toc165236427"/>
+      <w:bookmarkStart w:id="47" w:name="_Toc166616091"/>
       <w:r>
         <w:rPr>
           <w:noProof/>
@@ -13598,7 +13930,7 @@
                                 <w:szCs w:val="22"/>
                               </w:rPr>
                             </w:pPr>
-                            <w:bookmarkStart w:id="48" w:name="_Toc165236468"/>
+                            <w:bookmarkStart w:id="48" w:name="_Toc166616134"/>
                             <w:r>
                               <w:t xml:space="preserve">Fig </w:t>
                             </w:r>
@@ -13656,7 +13988,7 @@
                           <w:szCs w:val="22"/>
                         </w:rPr>
                       </w:pPr>
-                      <w:bookmarkStart w:id="49" w:name="_Toc165236468"/>
+                      <w:bookmarkStart w:id="49" w:name="_Toc166616134"/>
                       <w:r>
                         <w:t xml:space="preserve">Fig </w:t>
                       </w:r>
@@ -13768,7 +14100,7 @@
           <w:numId w:val="12"/>
         </w:numPr>
       </w:pPr>
-      <w:bookmarkStart w:id="50" w:name="_Toc165236428"/>
+      <w:bookmarkStart w:id="50" w:name="_Toc166616092"/>
       <w:r>
         <w:t>F</w:t>
       </w:r>
@@ -13831,7 +14163,7 @@
                                 <w:sz w:val="28"/>
                               </w:rPr>
                             </w:pPr>
-                            <w:bookmarkStart w:id="51" w:name="_Toc165236469"/>
+                            <w:bookmarkStart w:id="51" w:name="_Toc166616135"/>
                             <w:r>
                               <w:t xml:space="preserve">Fig </w:t>
                             </w:r>
@@ -13892,7 +14224,7 @@
                           <w:sz w:val="28"/>
                         </w:rPr>
                       </w:pPr>
-                      <w:bookmarkStart w:id="52" w:name="_Toc165236469"/>
+                      <w:bookmarkStart w:id="52" w:name="_Toc166616135"/>
                       <w:r>
                         <w:t xml:space="preserve">Fig </w:t>
                       </w:r>
@@ -14022,7 +14354,7 @@
           <w:numId w:val="12"/>
         </w:numPr>
       </w:pPr>
-      <w:bookmarkStart w:id="53" w:name="_Toc165236429"/>
+      <w:bookmarkStart w:id="53" w:name="_Toc166616093"/>
       <w:r>
         <w:lastRenderedPageBreak/>
         <w:t>P</w:t>
@@ -14083,7 +14415,7 @@
                                 <w:sz w:val="28"/>
                               </w:rPr>
                             </w:pPr>
-                            <w:bookmarkStart w:id="54" w:name="_Toc165236470"/>
+                            <w:bookmarkStart w:id="54" w:name="_Toc166616136"/>
                             <w:r>
                               <w:t xml:space="preserve">Fig </w:t>
                             </w:r>
@@ -14144,7 +14476,7 @@
                           <w:sz w:val="28"/>
                         </w:rPr>
                       </w:pPr>
-                      <w:bookmarkStart w:id="55" w:name="_Toc165236470"/>
+                      <w:bookmarkStart w:id="55" w:name="_Toc166616136"/>
                       <w:r>
                         <w:t xml:space="preserve">Fig </w:t>
                       </w:r>
@@ -14276,7 +14608,7 @@
           <w:numId w:val="12"/>
         </w:numPr>
       </w:pPr>
-      <w:bookmarkStart w:id="56" w:name="_Toc165236430"/>
+      <w:bookmarkStart w:id="56" w:name="_Toc166616094"/>
       <w:r>
         <w:t>Git</w:t>
       </w:r>
@@ -14333,7 +14665,7 @@
                                 <w:szCs w:val="22"/>
                               </w:rPr>
                             </w:pPr>
-                            <w:bookmarkStart w:id="57" w:name="_Toc165236471"/>
+                            <w:bookmarkStart w:id="57" w:name="_Toc166616137"/>
                             <w:r>
                               <w:t xml:space="preserve">Fig </w:t>
                             </w:r>
@@ -14388,7 +14720,7 @@
                           <w:szCs w:val="22"/>
                         </w:rPr>
                       </w:pPr>
-                      <w:bookmarkStart w:id="58" w:name="_Toc165236471"/>
+                      <w:bookmarkStart w:id="58" w:name="_Toc166616137"/>
                       <w:r>
                         <w:t xml:space="preserve">Fig </w:t>
                       </w:r>
@@ -14507,7 +14839,7 @@
           <w:numId w:val="12"/>
         </w:numPr>
       </w:pPr>
-      <w:bookmarkStart w:id="59" w:name="_Toc165236431"/>
+      <w:bookmarkStart w:id="59" w:name="_Toc166616095"/>
       <w:r>
         <w:t>GitHub</w:t>
       </w:r>
@@ -14564,7 +14896,7 @@
                                 <w:szCs w:val="22"/>
                               </w:rPr>
                             </w:pPr>
-                            <w:bookmarkStart w:id="60" w:name="_Toc165236472"/>
+                            <w:bookmarkStart w:id="60" w:name="_Toc166616138"/>
                             <w:r>
                               <w:t xml:space="preserve">Fig </w:t>
                             </w:r>
@@ -14622,7 +14954,7 @@
                           <w:szCs w:val="22"/>
                         </w:rPr>
                       </w:pPr>
-                      <w:bookmarkStart w:id="61" w:name="_Toc165236472"/>
+                      <w:bookmarkStart w:id="61" w:name="_Toc166616138"/>
                       <w:r>
                         <w:t xml:space="preserve">Fig </w:t>
                       </w:r>
@@ -14745,7 +15077,7 @@
           <w:numId w:val="12"/>
         </w:numPr>
       </w:pPr>
-      <w:bookmarkStart w:id="62" w:name="_Toc165236432"/>
+      <w:bookmarkStart w:id="62" w:name="_Toc166616096"/>
       <w:r>
         <w:t>Express.js</w:t>
       </w:r>
@@ -14884,7 +15216,7 @@
                                 <w:szCs w:val="22"/>
                               </w:rPr>
                             </w:pPr>
-                            <w:bookmarkStart w:id="63" w:name="_Toc165236473"/>
+                            <w:bookmarkStart w:id="63" w:name="_Toc166616139"/>
                             <w:r>
                               <w:t xml:space="preserve">Fig </w:t>
                             </w:r>
@@ -14942,7 +15274,7 @@
                           <w:szCs w:val="22"/>
                         </w:rPr>
                       </w:pPr>
-                      <w:bookmarkStart w:id="64" w:name="_Toc165236473"/>
+                      <w:bookmarkStart w:id="64" w:name="_Toc166616139"/>
                       <w:r>
                         <w:t xml:space="preserve">Fig </w:t>
                       </w:r>
@@ -15029,7 +15361,7 @@
           <w:numId w:val="12"/>
         </w:numPr>
       </w:pPr>
-      <w:bookmarkStart w:id="65" w:name="_Toc165236433"/>
+      <w:bookmarkStart w:id="65" w:name="_Toc166616097"/>
       <w:r>
         <w:t>WebStorm</w:t>
       </w:r>
@@ -15086,7 +15418,7 @@
                                 <w:szCs w:val="22"/>
                               </w:rPr>
                             </w:pPr>
-                            <w:bookmarkStart w:id="66" w:name="_Toc165236474"/>
+                            <w:bookmarkStart w:id="66" w:name="_Toc166616140"/>
                             <w:r>
                               <w:t xml:space="preserve">Fig </w:t>
                             </w:r>
@@ -15144,7 +15476,7 @@
                           <w:szCs w:val="22"/>
                         </w:rPr>
                       </w:pPr>
-                      <w:bookmarkStart w:id="67" w:name="_Toc165236474"/>
+                      <w:bookmarkStart w:id="67" w:name="_Toc166616140"/>
                       <w:r>
                         <w:t xml:space="preserve">Fig </w:t>
                       </w:r>
@@ -15291,7 +15623,7 @@
           <w:numId w:val="12"/>
         </w:numPr>
       </w:pPr>
-      <w:bookmarkStart w:id="68" w:name="_Toc165236434"/>
+      <w:bookmarkStart w:id="68" w:name="_Toc166616098"/>
       <w:r>
         <w:rPr>
           <w:noProof/>
@@ -15419,7 +15751,7 @@
                                 <w:szCs w:val="22"/>
                               </w:rPr>
                             </w:pPr>
-                            <w:bookmarkStart w:id="69" w:name="_Toc165236475"/>
+                            <w:bookmarkStart w:id="69" w:name="_Toc166616141"/>
                             <w:r>
                               <w:t xml:space="preserve">Fig </w:t>
                             </w:r>
@@ -15480,7 +15812,7 @@
                           <w:szCs w:val="22"/>
                         </w:rPr>
                       </w:pPr>
-                      <w:bookmarkStart w:id="70" w:name="_Toc165236475"/>
+                      <w:bookmarkStart w:id="70" w:name="_Toc166616141"/>
                       <w:r>
                         <w:t xml:space="preserve">Fig </w:t>
                       </w:r>
@@ -15532,7 +15864,7 @@
           <w:numId w:val="12"/>
         </w:numPr>
       </w:pPr>
-      <w:bookmarkStart w:id="71" w:name="_Toc165236435"/>
+      <w:bookmarkStart w:id="71" w:name="_Toc166616099"/>
       <w:r>
         <w:t>M</w:t>
       </w:r>
@@ -15670,7 +16002,7 @@
                                 <w:sz w:val="28"/>
                               </w:rPr>
                             </w:pPr>
-                            <w:bookmarkStart w:id="72" w:name="_Toc165236476"/>
+                            <w:bookmarkStart w:id="72" w:name="_Toc166616142"/>
                             <w:r>
                               <w:t xml:space="preserve">Fig </w:t>
                             </w:r>
@@ -15728,7 +16060,7 @@
                           <w:sz w:val="28"/>
                         </w:rPr>
                       </w:pPr>
-                      <w:bookmarkStart w:id="73" w:name="_Toc165236476"/>
+                      <w:bookmarkStart w:id="73" w:name="_Toc166616142"/>
                       <w:r>
                         <w:t xml:space="preserve">Fig </w:t>
                       </w:r>
@@ -15778,7 +16110,7 @@
           <w:lang w:val="en-GB"/>
         </w:rPr>
       </w:pPr>
-      <w:bookmarkStart w:id="74" w:name="_Toc165236436"/>
+      <w:bookmarkStart w:id="74" w:name="_Toc166616100"/>
       <w:r>
         <w:rPr>
           <w:i/>
@@ -15859,7 +16191,7 @@
                                 <w:szCs w:val="22"/>
                               </w:rPr>
                             </w:pPr>
-                            <w:bookmarkStart w:id="75" w:name="_Toc165236477"/>
+                            <w:bookmarkStart w:id="75" w:name="_Toc166616143"/>
                             <w:r>
                               <w:t xml:space="preserve">Fig </w:t>
                             </w:r>
@@ -15917,7 +16249,7 @@
                           <w:szCs w:val="22"/>
                         </w:rPr>
                       </w:pPr>
-                      <w:bookmarkStart w:id="76" w:name="_Toc165236477"/>
+                      <w:bookmarkStart w:id="76" w:name="_Toc166616143"/>
                       <w:r>
                         <w:t xml:space="preserve">Fig </w:t>
                       </w:r>
@@ -16063,7 +16395,7 @@
           <w:numId w:val="12"/>
         </w:numPr>
       </w:pPr>
-      <w:bookmarkStart w:id="77" w:name="_Toc165236437"/>
+      <w:bookmarkStart w:id="77" w:name="_Toc166616101"/>
       <w:r>
         <w:lastRenderedPageBreak/>
         <w:t>Bootstrap</w:t>
@@ -16121,7 +16453,7 @@
                                 <w:szCs w:val="22"/>
                               </w:rPr>
                             </w:pPr>
-                            <w:bookmarkStart w:id="78" w:name="_Toc165236478"/>
+                            <w:bookmarkStart w:id="78" w:name="_Toc166616144"/>
                             <w:r>
                               <w:t xml:space="preserve">Fig </w:t>
                             </w:r>
@@ -16176,7 +16508,7 @@
                           <w:szCs w:val="22"/>
                         </w:rPr>
                       </w:pPr>
-                      <w:bookmarkStart w:id="79" w:name="_Toc165236478"/>
+                      <w:bookmarkStart w:id="79" w:name="_Toc166616144"/>
                       <w:r>
                         <w:t xml:space="preserve">Fig </w:t>
                       </w:r>
@@ -16327,7 +16659,7 @@
           <w:numId w:val="12"/>
         </w:numPr>
       </w:pPr>
-      <w:bookmarkStart w:id="80" w:name="_Toc165236438"/>
+      <w:bookmarkStart w:id="80" w:name="_Toc166616102"/>
       <w:r>
         <w:t>Handlebars</w:t>
       </w:r>
@@ -16387,7 +16719,7 @@
                                 <w:sz w:val="28"/>
                               </w:rPr>
                             </w:pPr>
-                            <w:bookmarkStart w:id="81" w:name="_Toc165236479"/>
+                            <w:bookmarkStart w:id="81" w:name="_Toc166616145"/>
                             <w:r>
                               <w:t xml:space="preserve">Fig </w:t>
                             </w:r>
@@ -16448,7 +16780,7 @@
                           <w:sz w:val="28"/>
                         </w:rPr>
                       </w:pPr>
-                      <w:bookmarkStart w:id="82" w:name="_Toc165236479"/>
+                      <w:bookmarkStart w:id="82" w:name="_Toc166616145"/>
                       <w:r>
                         <w:t xml:space="preserve">Fig </w:t>
                       </w:r>
@@ -16567,7 +16899,7 @@
           <w:numId w:val="12"/>
         </w:numPr>
       </w:pPr>
-      <w:bookmarkStart w:id="83" w:name="_Toc165236439"/>
+      <w:bookmarkStart w:id="83" w:name="_Toc166616103"/>
       <w:r>
         <w:rPr>
           <w:i/>
@@ -16637,7 +16969,7 @@
                                 <w:szCs w:val="22"/>
                               </w:rPr>
                             </w:pPr>
-                            <w:bookmarkStart w:id="84" w:name="_Toc165236480"/>
+                            <w:bookmarkStart w:id="84" w:name="_Toc166616146"/>
                             <w:r>
                               <w:t xml:space="preserve">Fig </w:t>
                             </w:r>
@@ -16698,7 +17030,7 @@
                           <w:szCs w:val="22"/>
                         </w:rPr>
                       </w:pPr>
-                      <w:bookmarkStart w:id="85" w:name="_Toc165236480"/>
+                      <w:bookmarkStart w:id="85" w:name="_Toc166616146"/>
                       <w:r>
                         <w:t xml:space="preserve">Fig </w:t>
                       </w:r>
@@ -16884,7 +17216,7 @@
           <w:lang w:val="en-GB"/>
         </w:rPr>
       </w:pPr>
-      <w:bookmarkStart w:id="86" w:name="_Toc165236440"/>
+      <w:bookmarkStart w:id="86" w:name="_Toc166616104"/>
       <w:r>
         <w:rPr>
           <w:i/>
@@ -16958,7 +17290,7 @@
                                 <w:szCs w:val="22"/>
                               </w:rPr>
                             </w:pPr>
-                            <w:bookmarkStart w:id="87" w:name="_Toc165236481"/>
+                            <w:bookmarkStart w:id="87" w:name="_Toc166616147"/>
                             <w:r>
                               <w:t xml:space="preserve">Fig </w:t>
                             </w:r>
@@ -17019,7 +17351,7 @@
                           <w:szCs w:val="22"/>
                         </w:rPr>
                       </w:pPr>
-                      <w:bookmarkStart w:id="88" w:name="_Toc165236481"/>
+                      <w:bookmarkStart w:id="88" w:name="_Toc166616147"/>
                       <w:r>
                         <w:t xml:space="preserve">Fig </w:t>
                       </w:r>
@@ -17203,7 +17535,7 @@
           <w:lang w:val="en-GB"/>
         </w:rPr>
       </w:pPr>
-      <w:bookmarkStart w:id="89" w:name="_Toc165236441"/>
+      <w:bookmarkStart w:id="89" w:name="_Toc166616105"/>
       <w:r>
         <w:rPr>
           <w:lang w:val="en-GB"/>
@@ -17426,7 +17758,7 @@
                                 <w:szCs w:val="22"/>
                               </w:rPr>
                             </w:pPr>
-                            <w:bookmarkStart w:id="90" w:name="_Toc165236482"/>
+                            <w:bookmarkStart w:id="90" w:name="_Toc166616148"/>
                             <w:r>
                               <w:t xml:space="preserve">Fig </w:t>
                             </w:r>
@@ -17495,7 +17827,7 @@
                           <w:szCs w:val="22"/>
                         </w:rPr>
                       </w:pPr>
-                      <w:bookmarkStart w:id="91" w:name="_Toc165236482"/>
+                      <w:bookmarkStart w:id="91" w:name="_Toc166616148"/>
                       <w:r>
                         <w:t xml:space="preserve">Fig </w:t>
                       </w:r>
@@ -17589,18 +17921,12 @@
           <w:lang w:val="en-GB"/>
         </w:rPr>
       </w:pPr>
-      <w:bookmarkStart w:id="92" w:name="_Toc165236442"/>
+      <w:bookmarkStart w:id="92" w:name="_Toc166616106"/>
       <w:r>
         <w:rPr>
           <w:lang w:val="en-GB"/>
         </w:rPr>
-        <w:t>Swagger</w:t>
-      </w:r>
-      <w:r>
-        <w:rPr>
-          <w:lang w:val="en-GB"/>
-        </w:rPr>
-        <w:t xml:space="preserve"> UI</w:t>
+        <w:t>Swagger UI</w:t>
       </w:r>
       <w:bookmarkEnd w:id="92"/>
     </w:p>
@@ -17660,7 +17986,7 @@
                                 <w:szCs w:val="22"/>
                               </w:rPr>
                             </w:pPr>
-                            <w:bookmarkStart w:id="93" w:name="_Toc165236483"/>
+                            <w:bookmarkStart w:id="93" w:name="_Toc166616149"/>
                             <w:r>
                               <w:t xml:space="preserve">Fig </w:t>
                             </w:r>
@@ -17729,7 +18055,7 @@
                           <w:szCs w:val="22"/>
                         </w:rPr>
                       </w:pPr>
-                      <w:bookmarkStart w:id="94" w:name="_Toc165236483"/>
+                      <w:bookmarkStart w:id="94" w:name="_Toc166616149"/>
                       <w:r>
                         <w:t xml:space="preserve">Fig </w:t>
                       </w:r>
@@ -17937,59 +18263,208 @@
     </w:p>
     <w:p>
       <w:pPr>
-        <w:sectPr>
-          <w:pgSz w:w="11906" w:h="16838"/>
-          <w:pgMar w:top="1417" w:right="1701" w:bottom="1417" w:left="1701" w:header="708" w:footer="708" w:gutter="0"/>
-          <w:cols w:space="708"/>
-          <w:docGrid w:linePitch="360"/>
-        </w:sectPr>
-      </w:pPr>
-    </w:p>
-    <w:p>
-      <w:pPr>
-        <w:pStyle w:val="Ttulo2"/>
-        <w:numPr>
-          <w:ilvl w:val="0"/>
-          <w:numId w:val="2"/>
-        </w:numPr>
-        <w:ind w:left="426" w:hanging="426"/>
-      </w:pPr>
-      <w:bookmarkStart w:id="95" w:name="_Toc165236443"/>
-      <w:r>
-        <w:lastRenderedPageBreak/>
-        <w:t>DIAGRAMAS DE ENTIDAD-RELACIÓN</w:t>
-      </w:r>
-      <w:bookmarkEnd w:id="95"/>
-    </w:p>
-    <w:p>
-      <w:pPr>
         <w:pStyle w:val="TituloTerciario"/>
         <w:numPr>
           <w:ilvl w:val="0"/>
-          <w:numId w:val="7"/>
+          <w:numId w:val="12"/>
         </w:numPr>
-      </w:pPr>
-      <w:bookmarkStart w:id="96" w:name="_Toc165236444"/>
-      <w:r>
-        <w:t>Diagrama de Chen</w:t>
-      </w:r>
-      <w:bookmarkEnd w:id="96"/>
-    </w:p>
-    <w:p>
-      <w:pPr>
-        <w:keepNext/>
-        <w:ind w:left="708" w:hanging="708"/>
-        <w:jc w:val="center"/>
+        <w:rPr>
+          <w:lang w:val="en-GB"/>
+        </w:rPr>
+      </w:pPr>
+      <w:bookmarkStart w:id="95" w:name="_Toc166616107"/>
+      <w:proofErr w:type="spellStart"/>
+      <w:r>
+        <w:rPr>
+          <w:lang w:val="en-GB"/>
+        </w:rPr>
+        <w:t>JSDoc</w:t>
+      </w:r>
+      <w:bookmarkEnd w:id="95"/>
+      <w:proofErr w:type="spellEnd"/>
+    </w:p>
+    <w:p>
+      <w:pPr>
+        <w:rPr>
+          <w:lang w:eastAsia="es-ES"/>
+        </w:rPr>
       </w:pPr>
       <w:r>
         <w:rPr>
           <w:noProof/>
         </w:rPr>
+        <mc:AlternateContent>
+          <mc:Choice Requires="wps">
+            <w:drawing>
+              <wp:anchor distT="0" distB="0" distL="114300" distR="114300" simplePos="0" relativeHeight="251723777" behindDoc="0" locked="0" layoutInCell="1" allowOverlap="1" wp14:anchorId="5B59B14B" wp14:editId="53A2FF95">
+                <wp:simplePos x="0" y="0"/>
+                <wp:positionH relativeFrom="margin">
+                  <wp:align>right</wp:align>
+                </wp:positionH>
+                <wp:positionV relativeFrom="paragraph">
+                  <wp:posOffset>742950</wp:posOffset>
+                </wp:positionV>
+                <wp:extent cx="2419350" cy="200025"/>
+                <wp:effectExtent l="0" t="0" r="0" b="9525"/>
+                <wp:wrapSquare wrapText="bothSides"/>
+                <wp:docPr id="1836504937" name="Cuadro de texto 1"/>
+                <wp:cNvGraphicFramePr/>
+                <a:graphic xmlns:a="http://schemas.openxmlformats.org/drawingml/2006/main">
+                  <a:graphicData uri="http://schemas.microsoft.com/office/word/2010/wordprocessingShape">
+                    <wps:wsp>
+                      <wps:cNvSpPr txBox="1"/>
+                      <wps:spPr>
+                        <a:xfrm>
+                          <a:off x="0" y="0"/>
+                          <a:ext cx="2419350" cy="200025"/>
+                        </a:xfrm>
+                        <a:prstGeom prst="rect">
+                          <a:avLst/>
+                        </a:prstGeom>
+                        <a:solidFill>
+                          <a:prstClr val="white"/>
+                        </a:solidFill>
+                        <a:ln>
+                          <a:noFill/>
+                        </a:ln>
+                      </wps:spPr>
+                      <wps:txbx>
+                        <w:txbxContent>
+                          <w:p>
+                            <w:pPr>
+                              <w:pStyle w:val="Descripcin"/>
+                              <w:rPr>
+                                <w:noProof/>
+                                <w:sz w:val="22"/>
+                                <w:szCs w:val="22"/>
+                              </w:rPr>
+                            </w:pPr>
+                            <w:bookmarkStart w:id="96" w:name="_Toc166616150"/>
+                            <w:r>
+                              <w:t xml:space="preserve">Fig </w:t>
+                            </w:r>
+                            <w:r>
+                              <w:fldChar w:fldCharType="begin"/>
+                            </w:r>
+                            <w:r>
+                              <w:instrText xml:space="preserve"> SEQ Fig \* ARABIC </w:instrText>
+                            </w:r>
+                            <w:r>
+                              <w:fldChar w:fldCharType="separate"/>
+                            </w:r>
+                            <w:r>
+                              <w:rPr>
+                                <w:noProof/>
+                              </w:rPr>
+                              <w:t>29</w:t>
+                            </w:r>
+                            <w:r>
+                              <w:fldChar w:fldCharType="end"/>
+                            </w:r>
+                            <w:r>
+                              <w:t xml:space="preserve"> Logo de </w:t>
+                            </w:r>
+                            <w:proofErr w:type="spellStart"/>
+                            <w:r>
+                              <w:t>JsDoc</w:t>
+                            </w:r>
+                            <w:proofErr w:type="spellEnd"/>
+                            <w:r>
+                              <w:t>.</w:t>
+                            </w:r>
+                            <w:bookmarkEnd w:id="96"/>
+                          </w:p>
+                        </w:txbxContent>
+                      </wps:txbx>
+                      <wps:bodyPr rot="0" spcFirstLastPara="0" vertOverflow="overflow" horzOverflow="overflow" vert="horz" wrap="square" lIns="0" tIns="0" rIns="0" bIns="0" numCol="1" spcCol="0" rtlCol="0" fromWordArt="0" anchor="t" anchorCtr="0" forceAA="0" compatLnSpc="1">
+                        <a:prstTxWarp prst="textNoShape">
+                          <a:avLst/>
+                        </a:prstTxWarp>
+                        <a:noAutofit/>
+                      </wps:bodyPr>
+                    </wps:wsp>
+                  </a:graphicData>
+                </a:graphic>
+                <wp14:sizeRelV relativeFrom="margin">
+                  <wp14:pctHeight>0</wp14:pctHeight>
+                </wp14:sizeRelV>
+              </wp:anchor>
+            </w:drawing>
+          </mc:Choice>
+          <mc:Fallback>
+            <w:pict>
+              <v:shape w14:anchorId="5B59B14B" id="_x0000_s1073" type="#_x0000_t202" style="position:absolute;left:0;text-align:left;margin-left:139.3pt;margin-top:58.5pt;width:190.5pt;height:15.75pt;z-index:251723777;visibility:visible;mso-wrap-style:square;mso-height-percent:0;mso-wrap-distance-left:9pt;mso-wrap-distance-top:0;mso-wrap-distance-right:9pt;mso-wrap-distance-bottom:0;mso-position-horizontal:right;mso-position-horizontal-relative:margin;mso-position-vertical:absolute;mso-position-vertical-relative:text;mso-height-percent:0;mso-height-relative:margin;v-text-anchor:top" o:gfxdata="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" stroked="f">
+                <v:textbox inset="0,0,0,0">
+                  <w:txbxContent>
+                    <w:p>
+                      <w:pPr>
+                        <w:pStyle w:val="Descripcin"/>
+                        <w:rPr>
+                          <w:noProof/>
+                          <w:sz w:val="22"/>
+                          <w:szCs w:val="22"/>
+                        </w:rPr>
+                      </w:pPr>
+                      <w:bookmarkStart w:id="97" w:name="_Toc166616150"/>
+                      <w:r>
+                        <w:t xml:space="preserve">Fig </w:t>
+                      </w:r>
+                      <w:r>
+                        <w:fldChar w:fldCharType="begin"/>
+                      </w:r>
+                      <w:r>
+                        <w:instrText xml:space="preserve"> SEQ Fig \* ARABIC </w:instrText>
+                      </w:r>
+                      <w:r>
+                        <w:fldChar w:fldCharType="separate"/>
+                      </w:r>
+                      <w:r>
+                        <w:rPr>
+                          <w:noProof/>
+                        </w:rPr>
+                        <w:t>29</w:t>
+                      </w:r>
+                      <w:r>
+                        <w:fldChar w:fldCharType="end"/>
+                      </w:r>
+                      <w:r>
+                        <w:t xml:space="preserve"> Logo de </w:t>
+                      </w:r>
+                      <w:proofErr w:type="spellStart"/>
+                      <w:r>
+                        <w:t>JsDoc</w:t>
+                      </w:r>
+                      <w:proofErr w:type="spellEnd"/>
+                      <w:r>
+                        <w:t>.</w:t>
+                      </w:r>
+                      <w:bookmarkEnd w:id="97"/>
+                    </w:p>
+                  </w:txbxContent>
+                </v:textbox>
+                <w10:wrap type="square" anchorx="margin"/>
+              </v:shape>
+            </w:pict>
+          </mc:Fallback>
+        </mc:AlternateContent>
+      </w:r>
+      <w:r>
+        <w:rPr>
+          <w:noProof/>
+        </w:rPr>
         <w:drawing>
-          <wp:inline distT="0" distB="0" distL="0" distR="0" wp14:anchorId="02A03D8B" wp14:editId="5612C73D">
-            <wp:extent cx="8193080" cy="4135803"/>
+          <wp:anchor distT="0" distB="0" distL="114300" distR="114300" simplePos="0" relativeHeight="251721729" behindDoc="0" locked="0" layoutInCell="1" allowOverlap="1" wp14:anchorId="1818CF1A" wp14:editId="6D6429E0">
+            <wp:simplePos x="0" y="0"/>
+            <wp:positionH relativeFrom="margin">
+              <wp:align>right</wp:align>
+            </wp:positionH>
+            <wp:positionV relativeFrom="paragraph">
+              <wp:posOffset>9525</wp:posOffset>
+            </wp:positionV>
+            <wp:extent cx="2419350" cy="671830"/>
             <wp:effectExtent l="0" t="0" r="0" b="0"/>
-            <wp:docPr id="829517240" name="Imagen 1"/>
+            <wp:wrapSquare wrapText="bothSides"/>
+            <wp:docPr id="363989542" name="Imagen 1" descr="JavaScript Tools Every Developer Should Know"/>
             <wp:cNvGraphicFramePr>
               <a:graphicFrameLocks xmlns:a="http://schemas.openxmlformats.org/drawingml/2006/main" noChangeAspect="1"/>
             </wp:cNvGraphicFramePr>
@@ -17997,8 +18472,10 @@
               <a:graphicData uri="http://schemas.openxmlformats.org/drawingml/2006/picture">
                 <pic:pic xmlns:pic="http://schemas.openxmlformats.org/drawingml/2006/picture">
                   <pic:nvPicPr>
-                    <pic:cNvPr id="829517240" name="Imagen 1"/>
-                    <pic:cNvPicPr/>
+                    <pic:cNvPr id="0" name="Picture 1" descr="JavaScript Tools Every Developer Should Know"/>
+                    <pic:cNvPicPr>
+                      <a:picLocks noChangeAspect="1" noChangeArrowheads="1"/>
+                    </pic:cNvPicPr>
                   </pic:nvPicPr>
                   <pic:blipFill>
                     <a:blip r:embed="rId44">
@@ -18008,18 +18485,654 @@
                         </a:ext>
                       </a:extLst>
                     </a:blip>
+                    <a:srcRect/>
                     <a:stretch>
                       <a:fillRect/>
                     </a:stretch>
                   </pic:blipFill>
-                  <pic:spPr>
+                  <pic:spPr bwMode="auto">
                     <a:xfrm>
                       <a:off x="0" y="0"/>
-                      <a:ext cx="8193080" cy="4135803"/>
+                      <a:ext cx="2419350" cy="671830"/>
                     </a:xfrm>
                     <a:prstGeom prst="rect">
                       <a:avLst/>
                     </a:prstGeom>
+                    <a:noFill/>
+                    <a:ln>
+                      <a:noFill/>
+                    </a:ln>
+                  </pic:spPr>
+                </pic:pic>
+              </a:graphicData>
+            </a:graphic>
+            <wp14:sizeRelH relativeFrom="page">
+              <wp14:pctWidth>0</wp14:pctWidth>
+            </wp14:sizeRelH>
+            <wp14:sizeRelV relativeFrom="page">
+              <wp14:pctHeight>0</wp14:pctHeight>
+            </wp14:sizeRelV>
+          </wp:anchor>
+        </w:drawing>
+      </w:r>
+      <w:proofErr w:type="spellStart"/>
+      <w:r>
+        <w:rPr>
+          <w:lang w:eastAsia="es-ES"/>
+        </w:rPr>
+        <w:t>JSDoc</w:t>
+      </w:r>
+      <w:proofErr w:type="spellEnd"/>
+      <w:r>
+        <w:rPr>
+          <w:lang w:eastAsia="es-ES"/>
+        </w:rPr>
+        <w:t xml:space="preserve"> es una convención y</w:t>
+      </w:r>
+      <w:r>
+        <w:rPr>
+          <w:lang w:eastAsia="es-ES"/>
+        </w:rPr>
+        <w:t xml:space="preserve"> una herramienta para documentar código JavaScript. Permite a los desarrolladores describir de manera clara y estructurada el comportamiento y la estructura del código a través de comentarios especiales en el código fuente que luego son procesados por la herramienta para generar documentación legible</w:t>
+      </w:r>
+      <w:r>
+        <w:rPr>
+          <w:lang w:eastAsia="es-ES"/>
+        </w:rPr>
+        <w:t xml:space="preserve"> de forma automática a través de ficheros HTML.</w:t>
+      </w:r>
+    </w:p>
+    <w:p>
+      <w:pPr>
+        <w:rPr>
+          <w:lang w:eastAsia="es-ES"/>
+        </w:rPr>
+      </w:pPr>
+      <w:r>
+        <w:rPr>
+          <w:lang w:eastAsia="es-ES"/>
+        </w:rPr>
+        <w:t>Esta herramienta permite agregar anotaciones a los comentarios (@function, @param, @return, @public, @description, @async…) que proporcionan información extra sobre los tipos de datos que se esperan recibir o retornar, el tipo de función del que se trata, su modificador de acceso, etc.</w:t>
+      </w:r>
+    </w:p>
+    <w:p>
+      <w:r>
+        <w:rPr>
+          <w:lang w:eastAsia="es-ES"/>
+        </w:rPr>
+        <w:t>La decisión de incluir esta tecnología es porque queríamos documentar no sólo las rutas de la API sino también las clases y métodos utilizados para mejorar la mantenibilidad y compresión del código.</w:t>
+      </w:r>
+      <w:r>
+        <w:t xml:space="preserve"> </w:t>
+      </w:r>
+    </w:p>
+    <w:p>
+      <w:pPr>
+        <w:pStyle w:val="TituloTerciario"/>
+        <w:numPr>
+          <w:ilvl w:val="0"/>
+          <w:numId w:val="12"/>
+        </w:numPr>
+        <w:rPr>
+          <w:lang w:val="en-GB"/>
+        </w:rPr>
+      </w:pPr>
+      <w:bookmarkStart w:id="98" w:name="_Toc166616108"/>
+      <w:r>
+        <w:rPr>
+          <w:noProof/>
+        </w:rPr>
+        <w:drawing>
+          <wp:anchor distT="0" distB="0" distL="114300" distR="114300" simplePos="0" relativeHeight="251724801" behindDoc="0" locked="0" layoutInCell="1" allowOverlap="1" wp14:anchorId="5CCDC6D3" wp14:editId="6C4425DE">
+            <wp:simplePos x="0" y="0"/>
+            <wp:positionH relativeFrom="margin">
+              <wp:posOffset>3072765</wp:posOffset>
+            </wp:positionH>
+            <wp:positionV relativeFrom="paragraph">
+              <wp:posOffset>219710</wp:posOffset>
+            </wp:positionV>
+            <wp:extent cx="2331720" cy="656590"/>
+            <wp:effectExtent l="0" t="0" r="0" b="0"/>
+            <wp:wrapSquare wrapText="bothSides"/>
+            <wp:docPr id="1726721075" name="Imagen 2"/>
+            <wp:cNvGraphicFramePr>
+              <a:graphicFrameLocks xmlns:a="http://schemas.openxmlformats.org/drawingml/2006/main" noChangeAspect="1"/>
+            </wp:cNvGraphicFramePr>
+            <a:graphic xmlns:a="http://schemas.openxmlformats.org/drawingml/2006/main">
+              <a:graphicData uri="http://schemas.openxmlformats.org/drawingml/2006/picture">
+                <pic:pic xmlns:pic="http://schemas.openxmlformats.org/drawingml/2006/picture">
+                  <pic:nvPicPr>
+                    <pic:cNvPr id="0" name="Picture 3"/>
+                    <pic:cNvPicPr>
+                      <a:picLocks noChangeAspect="1" noChangeArrowheads="1"/>
+                    </pic:cNvPicPr>
+                  </pic:nvPicPr>
+                  <pic:blipFill rotWithShape="1">
+                    <a:blip r:embed="rId45" cstate="print">
+                      <a:extLst>
+                        <a:ext uri="{28A0092B-C50C-407E-A947-70E740481C1C}">
+                          <a14:useLocalDpi xmlns:a14="http://schemas.microsoft.com/office/drawing/2010/main" val="0"/>
+                        </a:ext>
+                      </a:extLst>
+                    </a:blip>
+                    <a:srcRect l="10644" t="17419" r="10059" b="18980"/>
+                    <a:stretch/>
+                  </pic:blipFill>
+                  <pic:spPr bwMode="auto">
+                    <a:xfrm>
+                      <a:off x="0" y="0"/>
+                      <a:ext cx="2331720" cy="656590"/>
+                    </a:xfrm>
+                    <a:prstGeom prst="rect">
+                      <a:avLst/>
+                    </a:prstGeom>
+                    <a:noFill/>
+                    <a:ln>
+                      <a:noFill/>
+                    </a:ln>
+                    <a:extLst>
+                      <a:ext uri="{53640926-AAD7-44D8-BBD7-CCE9431645EC}">
+                        <a14:shadowObscured xmlns:a14="http://schemas.microsoft.com/office/drawing/2010/main"/>
+                      </a:ext>
+                    </a:extLst>
+                  </pic:spPr>
+                </pic:pic>
+              </a:graphicData>
+            </a:graphic>
+            <wp14:sizeRelH relativeFrom="page">
+              <wp14:pctWidth>0</wp14:pctWidth>
+            </wp14:sizeRelH>
+            <wp14:sizeRelV relativeFrom="page">
+              <wp14:pctHeight>0</wp14:pctHeight>
+            </wp14:sizeRelV>
+          </wp:anchor>
+        </w:drawing>
+      </w:r>
+      <w:r>
+        <w:rPr>
+          <w:lang w:val="en-GB"/>
+        </w:rPr>
+        <w:t xml:space="preserve">Mocha, Chai y </w:t>
+      </w:r>
+      <w:proofErr w:type="spellStart"/>
+      <w:r>
+        <w:rPr>
+          <w:lang w:val="en-GB"/>
+        </w:rPr>
+        <w:t>Supertest</w:t>
+      </w:r>
+      <w:bookmarkEnd w:id="98"/>
+      <w:proofErr w:type="spellEnd"/>
+    </w:p>
+    <w:p>
+      <w:pPr>
+        <w:rPr>
+          <w:lang w:eastAsia="es-ES"/>
+        </w:rPr>
+      </w:pPr>
+      <w:r>
+        <w:rPr>
+          <w:noProof/>
+        </w:rPr>
+        <mc:AlternateContent>
+          <mc:Choice Requires="wps">
+            <w:drawing>
+              <wp:anchor distT="0" distB="0" distL="114300" distR="114300" simplePos="0" relativeHeight="251726849" behindDoc="0" locked="0" layoutInCell="1" allowOverlap="1" wp14:anchorId="52A4BC19" wp14:editId="1D6B189F">
+                <wp:simplePos x="0" y="0"/>
+                <wp:positionH relativeFrom="column">
+                  <wp:posOffset>3072765</wp:posOffset>
+                </wp:positionH>
+                <wp:positionV relativeFrom="paragraph">
+                  <wp:posOffset>608330</wp:posOffset>
+                </wp:positionV>
+                <wp:extent cx="2331720" cy="247650"/>
+                <wp:effectExtent l="0" t="0" r="0" b="0"/>
+                <wp:wrapSquare wrapText="bothSides"/>
+                <wp:docPr id="2119531311" name="Cuadro de texto 1"/>
+                <wp:cNvGraphicFramePr/>
+                <a:graphic xmlns:a="http://schemas.openxmlformats.org/drawingml/2006/main">
+                  <a:graphicData uri="http://schemas.microsoft.com/office/word/2010/wordprocessingShape">
+                    <wps:wsp>
+                      <wps:cNvSpPr txBox="1"/>
+                      <wps:spPr>
+                        <a:xfrm>
+                          <a:off x="0" y="0"/>
+                          <a:ext cx="2331720" cy="247650"/>
+                        </a:xfrm>
+                        <a:prstGeom prst="rect">
+                          <a:avLst/>
+                        </a:prstGeom>
+                        <a:solidFill>
+                          <a:prstClr val="white"/>
+                        </a:solidFill>
+                        <a:ln>
+                          <a:noFill/>
+                        </a:ln>
+                      </wps:spPr>
+                      <wps:txbx>
+                        <w:txbxContent>
+                          <w:p>
+                            <w:pPr>
+                              <w:pStyle w:val="Descripcin"/>
+                              <w:rPr>
+                                <w:rFonts w:eastAsiaTheme="majorEastAsia" w:cstheme="majorBidi"/>
+                                <w:noProof/>
+                                <w:sz w:val="28"/>
+                              </w:rPr>
+                            </w:pPr>
+                            <w:bookmarkStart w:id="99" w:name="_Toc166616151"/>
+                            <w:r>
+                              <w:t xml:space="preserve">Fig </w:t>
+                            </w:r>
+                            <w:r>
+                              <w:fldChar w:fldCharType="begin"/>
+                            </w:r>
+                            <w:r>
+                              <w:instrText xml:space="preserve"> SEQ Fig \* ARABIC </w:instrText>
+                            </w:r>
+                            <w:r>
+                              <w:fldChar w:fldCharType="separate"/>
+                            </w:r>
+                            <w:r>
+                              <w:rPr>
+                                <w:noProof/>
+                              </w:rPr>
+                              <w:t>30</w:t>
+                            </w:r>
+                            <w:r>
+                              <w:fldChar w:fldCharType="end"/>
+                            </w:r>
+                            <w:r>
+                              <w:t xml:space="preserve"> Logos de Mocha, Chai y </w:t>
+                            </w:r>
+                            <w:proofErr w:type="spellStart"/>
+                            <w:r>
+                              <w:t>Supertest</w:t>
+                            </w:r>
+                            <w:proofErr w:type="spellEnd"/>
+                            <w:r>
+                              <w:t>.</w:t>
+                            </w:r>
+                            <w:bookmarkEnd w:id="99"/>
+                          </w:p>
+                        </w:txbxContent>
+                      </wps:txbx>
+                      <wps:bodyPr rot="0" spcFirstLastPara="0" vertOverflow="overflow" horzOverflow="overflow" vert="horz" wrap="square" lIns="0" tIns="0" rIns="0" bIns="0" numCol="1" spcCol="0" rtlCol="0" fromWordArt="0" anchor="t" anchorCtr="0" forceAA="0" compatLnSpc="1">
+                        <a:prstTxWarp prst="textNoShape">
+                          <a:avLst/>
+                        </a:prstTxWarp>
+                        <a:noAutofit/>
+                      </wps:bodyPr>
+                    </wps:wsp>
+                  </a:graphicData>
+                </a:graphic>
+                <wp14:sizeRelV relativeFrom="margin">
+                  <wp14:pctHeight>0</wp14:pctHeight>
+                </wp14:sizeRelV>
+              </wp:anchor>
+            </w:drawing>
+          </mc:Choice>
+          <mc:Fallback>
+            <w:pict>
+              <v:shape w14:anchorId="52A4BC19" id="_x0000_s1074" type="#_x0000_t202" style="position:absolute;left:0;text-align:left;margin-left:241.95pt;margin-top:47.9pt;width:183.6pt;height:19.5pt;z-index:251726849;visibility:visible;mso-wrap-style:square;mso-height-percent:0;mso-wrap-distance-left:9pt;mso-wrap-distance-top:0;mso-wrap-distance-right:9pt;mso-wrap-distance-bottom:0;mso-position-horizontal:absolute;mso-position-horizontal-relative:text;mso-position-vertical:absolute;mso-position-vertical-relative:text;mso-height-percent:0;mso-height-relative:margin;v-text-anchor:top" o:gfxdata="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" stroked="f">
+                <v:textbox inset="0,0,0,0">
+                  <w:txbxContent>
+                    <w:p>
+                      <w:pPr>
+                        <w:pStyle w:val="Descripcin"/>
+                        <w:rPr>
+                          <w:rFonts w:eastAsiaTheme="majorEastAsia" w:cstheme="majorBidi"/>
+                          <w:noProof/>
+                          <w:sz w:val="28"/>
+                        </w:rPr>
+                      </w:pPr>
+                      <w:bookmarkStart w:id="100" w:name="_Toc166616151"/>
+                      <w:r>
+                        <w:t xml:space="preserve">Fig </w:t>
+                      </w:r>
+                      <w:r>
+                        <w:fldChar w:fldCharType="begin"/>
+                      </w:r>
+                      <w:r>
+                        <w:instrText xml:space="preserve"> SEQ Fig \* ARABIC </w:instrText>
+                      </w:r>
+                      <w:r>
+                        <w:fldChar w:fldCharType="separate"/>
+                      </w:r>
+                      <w:r>
+                        <w:rPr>
+                          <w:noProof/>
+                        </w:rPr>
+                        <w:t>30</w:t>
+                      </w:r>
+                      <w:r>
+                        <w:fldChar w:fldCharType="end"/>
+                      </w:r>
+                      <w:r>
+                        <w:t xml:space="preserve"> Logos de Mocha, Chai y </w:t>
+                      </w:r>
+                      <w:proofErr w:type="spellStart"/>
+                      <w:r>
+                        <w:t>Supertest</w:t>
+                      </w:r>
+                      <w:proofErr w:type="spellEnd"/>
+                      <w:r>
+                        <w:t>.</w:t>
+                      </w:r>
+                      <w:bookmarkEnd w:id="100"/>
+                    </w:p>
+                  </w:txbxContent>
+                </v:textbox>
+                <w10:wrap type="square"/>
+              </v:shape>
+            </w:pict>
+          </mc:Fallback>
+        </mc:AlternateContent>
+      </w:r>
+      <w:r>
+        <w:rPr>
+          <w:lang w:eastAsia="es-ES"/>
+        </w:rPr>
+        <w:t xml:space="preserve">Mocha, Chai y </w:t>
+      </w:r>
+      <w:proofErr w:type="spellStart"/>
+      <w:r>
+        <w:rPr>
+          <w:lang w:eastAsia="es-ES"/>
+        </w:rPr>
+        <w:t>Supertest</w:t>
+      </w:r>
+      <w:proofErr w:type="spellEnd"/>
+      <w:r>
+        <w:rPr>
+          <w:lang w:eastAsia="es-ES"/>
+        </w:rPr>
+        <w:t xml:space="preserve"> son</w:t>
+      </w:r>
+      <w:r>
+        <w:rPr>
+          <w:lang w:eastAsia="es-ES"/>
+        </w:rPr>
+        <w:t xml:space="preserve"> herramientas para realizar pruebas y testeos en aplicaciones Node.JS y en especial en APIs.</w:t>
+      </w:r>
+    </w:p>
+    <w:p>
+      <w:pPr>
+        <w:pStyle w:val="Prrafodelista"/>
+        <w:numPr>
+          <w:ilvl w:val="0"/>
+          <w:numId w:val="15"/>
+        </w:numPr>
+        <w:rPr>
+          <w:lang w:eastAsia="es-ES"/>
+        </w:rPr>
+      </w:pPr>
+      <w:r>
+        <w:rPr>
+          <w:b/>
+          <w:bCs/>
+          <w:u w:val="single"/>
+          <w:lang w:eastAsia="es-ES"/>
+        </w:rPr>
+        <w:t>Mocha</w:t>
+      </w:r>
+      <w:r>
+        <w:rPr>
+          <w:lang w:eastAsia="es-ES"/>
+        </w:rPr>
+        <w:t xml:space="preserve">: Es un framework de pruebas unitarias y de integración para JS diseñado para ser simple, </w:t>
+      </w:r>
+      <w:r>
+        <w:rPr>
+          <w:lang w:eastAsia="es-ES"/>
+        </w:rPr>
+        <w:t>flexible</w:t>
+      </w:r>
+      <w:r>
+        <w:rPr>
+          <w:lang w:eastAsia="es-ES"/>
+        </w:rPr>
+        <w:t xml:space="preserve"> y fácil de usar. Mocha proporciona una estructura para escribir y ejecutar pruebas de forma organizada permitiendo definir suites de pruebas, casos de prueba, etc.</w:t>
+      </w:r>
+    </w:p>
+    <w:p>
+      <w:pPr>
+        <w:pStyle w:val="Prrafodelista"/>
+        <w:numPr>
+          <w:ilvl w:val="0"/>
+          <w:numId w:val="15"/>
+        </w:numPr>
+        <w:rPr>
+          <w:lang w:eastAsia="es-ES"/>
+        </w:rPr>
+      </w:pPr>
+      <w:r>
+        <w:rPr>
+          <w:b/>
+          <w:bCs/>
+          <w:u w:val="single"/>
+          <w:lang w:eastAsia="es-ES"/>
+        </w:rPr>
+        <w:lastRenderedPageBreak/>
+        <w:t>Chai</w:t>
+      </w:r>
+      <w:r>
+        <w:rPr>
+          <w:lang w:eastAsia="es-ES"/>
+        </w:rPr>
+        <w:t xml:space="preserve">: Es una biblioteca de aserciones para Node.JS que permite la utilización de </w:t>
+      </w:r>
+      <w:proofErr w:type="spellStart"/>
+      <w:r>
+        <w:rPr>
+          <w:i/>
+          <w:iCs/>
+          <w:lang w:eastAsia="es-ES"/>
+        </w:rPr>
+        <w:t>expect</w:t>
+      </w:r>
+      <w:proofErr w:type="spellEnd"/>
+      <w:r>
+        <w:rPr>
+          <w:i/>
+          <w:iCs/>
+          <w:lang w:eastAsia="es-ES"/>
+        </w:rPr>
+        <w:t>,</w:t>
+      </w:r>
+      <w:r>
+        <w:rPr>
+          <w:lang w:eastAsia="es-ES"/>
+        </w:rPr>
+        <w:t xml:space="preserve"> </w:t>
+      </w:r>
+      <w:proofErr w:type="spellStart"/>
+      <w:r>
+        <w:rPr>
+          <w:i/>
+          <w:iCs/>
+          <w:lang w:eastAsia="es-ES"/>
+        </w:rPr>
+        <w:t>should</w:t>
+      </w:r>
+      <w:proofErr w:type="spellEnd"/>
+      <w:r>
+        <w:rPr>
+          <w:i/>
+          <w:iCs/>
+          <w:lang w:eastAsia="es-ES"/>
+        </w:rPr>
+        <w:t xml:space="preserve">, </w:t>
+      </w:r>
+      <w:proofErr w:type="spellStart"/>
+      <w:r>
+        <w:rPr>
+          <w:i/>
+          <w:iCs/>
+          <w:lang w:eastAsia="es-ES"/>
+        </w:rPr>
+        <w:t>assert</w:t>
+      </w:r>
+      <w:proofErr w:type="spellEnd"/>
+      <w:r>
+        <w:rPr>
+          <w:i/>
+          <w:iCs/>
+          <w:lang w:eastAsia="es-ES"/>
+        </w:rPr>
+        <w:t>…</w:t>
+      </w:r>
+      <w:r>
+        <w:rPr>
+          <w:lang w:eastAsia="es-ES"/>
+        </w:rPr>
+        <w:t xml:space="preserve"> y, de esa forma, posibilitar elegir el estilo con el que se prefieren escribir las pruebas de una manera legible y comprensible.</w:t>
+      </w:r>
+    </w:p>
+    <w:p>
+      <w:pPr>
+        <w:pStyle w:val="Prrafodelista"/>
+        <w:numPr>
+          <w:ilvl w:val="0"/>
+          <w:numId w:val="15"/>
+        </w:numPr>
+        <w:rPr>
+          <w:lang w:eastAsia="es-ES"/>
+        </w:rPr>
+      </w:pPr>
+      <w:proofErr w:type="spellStart"/>
+      <w:r>
+        <w:rPr>
+          <w:b/>
+          <w:bCs/>
+          <w:u w:val="single"/>
+          <w:lang w:eastAsia="es-ES"/>
+        </w:rPr>
+        <w:t>Supertest</w:t>
+      </w:r>
+      <w:proofErr w:type="spellEnd"/>
+      <w:r>
+        <w:rPr>
+          <w:lang w:eastAsia="es-ES"/>
+        </w:rPr>
+        <w:t xml:space="preserve">:  Es una biblioteca de pruebas HTTP para Node.JS que se utiliza principalmente para realizar pruebas de integración APIs </w:t>
+      </w:r>
+      <w:proofErr w:type="spellStart"/>
+      <w:r>
+        <w:rPr>
+          <w:lang w:eastAsia="es-ES"/>
+        </w:rPr>
+        <w:t>RESTful</w:t>
+      </w:r>
+      <w:proofErr w:type="spellEnd"/>
+      <w:r>
+        <w:rPr>
+          <w:lang w:eastAsia="es-ES"/>
+        </w:rPr>
+        <w:t>. Permite a los desarrolladores realizar solicitudes HTTP a su API y realizar aserciones sobre las respuestas recibidas, facilitando de esa forma la automatización de pruebas extremo a extremo y la verificación del comportamiento correcto de la API.</w:t>
+      </w:r>
+    </w:p>
+    <w:p>
+      <w:pPr>
+        <w:rPr>
+          <w:lang w:eastAsia="es-ES"/>
+        </w:rPr>
+        <w:sectPr>
+          <w:pgSz w:w="11906" w:h="16838"/>
+          <w:pgMar w:top="1417" w:right="1701" w:bottom="1417" w:left="1701" w:header="708" w:footer="708" w:gutter="0"/>
+          <w:cols w:space="708"/>
+          <w:docGrid w:linePitch="360"/>
+        </w:sectPr>
+      </w:pPr>
+      <w:r>
+        <w:rPr>
+          <w:lang w:eastAsia="es-ES"/>
+        </w:rPr>
+        <w:t>En conjunto son herramientas con un alto potencial y proporcionan un conjunto de funcionalidades para escribir, organizar y ejecutar pruebas en aplicaciones JS y APIs.</w:t>
+      </w:r>
+    </w:p>
+    <w:p>
+      <w:pPr>
+        <w:pStyle w:val="Ttulo2"/>
+        <w:numPr>
+          <w:ilvl w:val="0"/>
+          <w:numId w:val="2"/>
+        </w:numPr>
+        <w:ind w:left="426" w:hanging="426"/>
+      </w:pPr>
+      <w:bookmarkStart w:id="101" w:name="_Toc166616109"/>
+      <w:r>
+        <w:lastRenderedPageBreak/>
+        <w:t>DIAGRAMAS DE ENTIDAD-RELACIÓN</w:t>
+      </w:r>
+      <w:bookmarkEnd w:id="101"/>
+    </w:p>
+    <w:p>
+      <w:pPr>
+        <w:pStyle w:val="TituloTerciario"/>
+        <w:numPr>
+          <w:ilvl w:val="0"/>
+          <w:numId w:val="7"/>
+        </w:numPr>
+      </w:pPr>
+      <w:bookmarkStart w:id="102" w:name="_Toc166616110"/>
+      <w:r>
+        <w:t>Diagrama de Chen</w:t>
+      </w:r>
+      <w:bookmarkEnd w:id="102"/>
+    </w:p>
+    <w:p>
+      <w:pPr>
+        <w:keepNext/>
+        <w:ind w:left="708" w:hanging="708"/>
+        <w:jc w:val="center"/>
+      </w:pPr>
+      <w:r>
+        <w:rPr>
+          <w:noProof/>
+        </w:rPr>
+        <w:drawing>
+          <wp:inline distT="0" distB="0" distL="0" distR="0" wp14:anchorId="2F282660" wp14:editId="14DD25D2">
+            <wp:extent cx="8343900" cy="4210050"/>
+            <wp:effectExtent l="0" t="0" r="0" b="0"/>
+            <wp:docPr id="1231813815" name="Imagen 3"/>
+            <wp:cNvGraphicFramePr>
+              <a:graphicFrameLocks xmlns:a="http://schemas.openxmlformats.org/drawingml/2006/main" noChangeAspect="1"/>
+            </wp:cNvGraphicFramePr>
+            <a:graphic xmlns:a="http://schemas.openxmlformats.org/drawingml/2006/main">
+              <a:graphicData uri="http://schemas.openxmlformats.org/drawingml/2006/picture">
+                <pic:pic xmlns:pic="http://schemas.openxmlformats.org/drawingml/2006/picture">
+                  <pic:nvPicPr>
+                    <pic:cNvPr id="0" name="Picture 4"/>
+                    <pic:cNvPicPr>
+                      <a:picLocks noChangeAspect="1" noChangeArrowheads="1"/>
+                    </pic:cNvPicPr>
+                  </pic:nvPicPr>
+                  <pic:blipFill>
+                    <a:blip r:embed="rId46">
+                      <a:extLst>
+                        <a:ext uri="{28A0092B-C50C-407E-A947-70E740481C1C}">
+                          <a14:useLocalDpi xmlns:a14="http://schemas.microsoft.com/office/drawing/2010/main" val="0"/>
+                        </a:ext>
+                      </a:extLst>
+                    </a:blip>
+                    <a:srcRect/>
+                    <a:stretch>
+                      <a:fillRect/>
+                    </a:stretch>
+                  </pic:blipFill>
+                  <pic:spPr bwMode="auto">
+                    <a:xfrm>
+                      <a:off x="0" y="0"/>
+                      <a:ext cx="8343900" cy="4210050"/>
+                    </a:xfrm>
+                    <a:prstGeom prst="rect">
+                      <a:avLst/>
+                    </a:prstGeom>
+                    <a:noFill/>
+                    <a:ln>
+                      <a:noFill/>
+                    </a:ln>
                   </pic:spPr>
                 </pic:pic>
               </a:graphicData>
@@ -18033,7 +19146,7 @@
         <w:pStyle w:val="Descripcin"/>
         <w:jc w:val="center"/>
       </w:pPr>
-      <w:bookmarkStart w:id="97" w:name="_Toc165236484"/>
+      <w:bookmarkStart w:id="103" w:name="_Toc166616152"/>
       <w:r>
         <w:t xml:space="preserve">Fig </w:t>
       </w:r>
@@ -18050,7 +19163,7 @@
         <w:rPr>
           <w:noProof/>
         </w:rPr>
-        <w:t>29</w:t>
+        <w:t>31</w:t>
       </w:r>
       <w:r>
         <w:fldChar w:fldCharType="end"/>
@@ -18058,7 +19171,7 @@
       <w:r>
         <w:t xml:space="preserve"> Diagrama de entidad - relación (diagrama de Chen).</w:t>
       </w:r>
-      <w:bookmarkEnd w:id="97"/>
+      <w:bookmarkEnd w:id="103"/>
     </w:p>
     <w:p>
       <w:pPr>
@@ -18068,7 +19181,7 @@
           <w:numId w:val="7"/>
         </w:numPr>
       </w:pPr>
-      <w:bookmarkStart w:id="98" w:name="_Toc165236445"/>
+      <w:bookmarkStart w:id="104" w:name="_Toc166616111"/>
       <w:r>
         <w:lastRenderedPageBreak/>
         <w:t xml:space="preserve">Diagrama de </w:t>
@@ -18076,7 +19189,7 @@
       <w:r>
         <w:t>estructura de datos</w:t>
       </w:r>
-      <w:bookmarkEnd w:id="98"/>
+      <w:bookmarkEnd w:id="104"/>
     </w:p>
     <w:p>
       <w:pPr>
@@ -18103,7 +19216,7 @@
                     <pic:cNvPicPr/>
                   </pic:nvPicPr>
                   <pic:blipFill>
-                    <a:blip r:embed="rId45">
+                    <a:blip r:embed="rId47">
                       <a:extLst>
                         <a:ext uri="{28A0092B-C50C-407E-A947-70E740481C1C}">
                           <a14:useLocalDpi xmlns:a14="http://schemas.microsoft.com/office/drawing/2010/main" val="0"/>
@@ -18135,7 +19248,7 @@
         <w:pStyle w:val="Descripcin"/>
         <w:jc w:val="center"/>
       </w:pPr>
-      <w:bookmarkStart w:id="99" w:name="_Toc165236485"/>
+      <w:bookmarkStart w:id="105" w:name="_Toc166616153"/>
       <w:r>
         <w:t xml:space="preserve">Fig </w:t>
       </w:r>
@@ -18152,7 +19265,7 @@
         <w:rPr>
           <w:noProof/>
         </w:rPr>
-        <w:t>30</w:t>
+        <w:t>32</w:t>
       </w:r>
       <w:r>
         <w:fldChar w:fldCharType="end"/>
@@ -18166,7 +19279,7 @@
       <w:r>
         <w:t>).</w:t>
       </w:r>
-      <w:bookmarkEnd w:id="99"/>
+      <w:bookmarkEnd w:id="105"/>
     </w:p>
     <w:p>
       <w:pPr>
@@ -18187,12 +19300,12 @@
         </w:numPr>
         <w:ind w:left="426" w:hanging="426"/>
       </w:pPr>
-      <w:bookmarkStart w:id="100" w:name="_Toc165236446"/>
+      <w:bookmarkStart w:id="106" w:name="_Toc166616112"/>
       <w:r>
         <w:lastRenderedPageBreak/>
         <w:t>DIAGRAMA DE CASOS DE USO</w:t>
       </w:r>
-      <w:bookmarkEnd w:id="100"/>
+      <w:bookmarkEnd w:id="106"/>
     </w:p>
     <w:p>
       <w:pPr>
@@ -18202,11 +19315,11 @@
           <w:numId w:val="8"/>
         </w:numPr>
       </w:pPr>
-      <w:bookmarkStart w:id="101" w:name="_Toc165236447"/>
+      <w:bookmarkStart w:id="107" w:name="_Toc166616113"/>
       <w:r>
         <w:t>Herencia de actores</w:t>
       </w:r>
-      <w:bookmarkEnd w:id="101"/>
+      <w:bookmarkEnd w:id="107"/>
     </w:p>
     <w:p>
       <w:pPr>
@@ -18234,7 +19347,7 @@
                     </pic:cNvPicPr>
                   </pic:nvPicPr>
                   <pic:blipFill rotWithShape="1">
-                    <a:blip r:embed="rId46">
+                    <a:blip r:embed="rId48">
                       <a:extLst>
                         <a:ext uri="{28A0092B-C50C-407E-A947-70E740481C1C}">
                           <a14:useLocalDpi xmlns:a14="http://schemas.microsoft.com/office/drawing/2010/main" val="0"/>
@@ -18274,7 +19387,7 @@
         <w:pStyle w:val="Descripcin"/>
         <w:jc w:val="center"/>
       </w:pPr>
-      <w:bookmarkStart w:id="102" w:name="_Toc165236486"/>
+      <w:bookmarkStart w:id="108" w:name="_Toc166616154"/>
       <w:r>
         <w:t xml:space="preserve">Fig </w:t>
       </w:r>
@@ -18291,7 +19404,7 @@
         <w:rPr>
           <w:noProof/>
         </w:rPr>
-        <w:t>31</w:t>
+        <w:t>33</w:t>
       </w:r>
       <w:r>
         <w:fldChar w:fldCharType="end"/>
@@ -18299,7 +19412,7 @@
       <w:r>
         <w:t xml:space="preserve"> Herencia de actores del diagrama de casos de uso.</w:t>
       </w:r>
-      <w:bookmarkEnd w:id="102"/>
+      <w:bookmarkEnd w:id="108"/>
     </w:p>
     <w:p>
       <w:pPr>
@@ -18309,11 +19422,11 @@
           <w:numId w:val="8"/>
         </w:numPr>
       </w:pPr>
-      <w:bookmarkStart w:id="103" w:name="_Toc165236448"/>
+      <w:bookmarkStart w:id="109" w:name="_Toc166616114"/>
       <w:r>
         <w:t>Casos de uso del usuario</w:t>
       </w:r>
-      <w:bookmarkEnd w:id="103"/>
+      <w:bookmarkEnd w:id="109"/>
     </w:p>
     <w:p>
       <w:pPr>
@@ -18341,7 +19454,7 @@
                     </pic:cNvPicPr>
                   </pic:nvPicPr>
                   <pic:blipFill rotWithShape="1">
-                    <a:blip r:embed="rId47">
+                    <a:blip r:embed="rId49">
                       <a:extLst>
                         <a:ext uri="{28A0092B-C50C-407E-A947-70E740481C1C}">
                           <a14:useLocalDpi xmlns:a14="http://schemas.microsoft.com/office/drawing/2010/main" val="0"/>
@@ -18381,7 +19494,7 @@
         <w:pStyle w:val="Descripcin"/>
         <w:jc w:val="center"/>
       </w:pPr>
-      <w:bookmarkStart w:id="104" w:name="_Toc165236487"/>
+      <w:bookmarkStart w:id="110" w:name="_Toc166616155"/>
       <w:r>
         <w:t xml:space="preserve">Fig </w:t>
       </w:r>
@@ -18398,7 +19511,7 @@
         <w:rPr>
           <w:noProof/>
         </w:rPr>
-        <w:t>32</w:t>
+        <w:t>34</w:t>
       </w:r>
       <w:r>
         <w:fldChar w:fldCharType="end"/>
@@ -18406,7 +19519,7 @@
       <w:r>
         <w:t xml:space="preserve"> Diagrama de casos de uso del usuario.</w:t>
       </w:r>
-      <w:bookmarkEnd w:id="104"/>
+      <w:bookmarkEnd w:id="110"/>
     </w:p>
     <w:p>
       <w:pPr>
@@ -18416,12 +19529,12 @@
           <w:numId w:val="8"/>
         </w:numPr>
       </w:pPr>
-      <w:bookmarkStart w:id="105" w:name="_Toc165236449"/>
+      <w:bookmarkStart w:id="111" w:name="_Toc166616115"/>
       <w:r>
         <w:lastRenderedPageBreak/>
         <w:t>Casos de uso del administrador</w:t>
       </w:r>
-      <w:bookmarkEnd w:id="105"/>
+      <w:bookmarkEnd w:id="111"/>
     </w:p>
     <w:p>
       <w:pPr>
@@ -18449,7 +19562,7 @@
                     </pic:cNvPicPr>
                   </pic:nvPicPr>
                   <pic:blipFill>
-                    <a:blip r:embed="rId48">
+                    <a:blip r:embed="rId50">
                       <a:extLst>
                         <a:ext uri="{28A0092B-C50C-407E-A947-70E740481C1C}">
                           <a14:useLocalDpi xmlns:a14="http://schemas.microsoft.com/office/drawing/2010/main" val="0"/>
@@ -18486,7 +19599,7 @@
         <w:pStyle w:val="Descripcin"/>
         <w:jc w:val="center"/>
       </w:pPr>
-      <w:bookmarkStart w:id="106" w:name="_Toc165236488"/>
+      <w:bookmarkStart w:id="112" w:name="_Toc166616156"/>
       <w:r>
         <w:t xml:space="preserve">Fig </w:t>
       </w:r>
@@ -18503,7 +19616,7 @@
         <w:rPr>
           <w:noProof/>
         </w:rPr>
-        <w:t>33</w:t>
+        <w:t>35</w:t>
       </w:r>
       <w:r>
         <w:fldChar w:fldCharType="end"/>
@@ -18511,7 +19624,7 @@
       <w:r>
         <w:t xml:space="preserve"> Diagrama de casos de uso del administrador.</w:t>
       </w:r>
-      <w:bookmarkEnd w:id="106"/>
+      <w:bookmarkEnd w:id="112"/>
     </w:p>
     <w:p>
       <w:pPr>
@@ -18521,11 +19634,11 @@
           <w:numId w:val="8"/>
         </w:numPr>
       </w:pPr>
-      <w:bookmarkStart w:id="107" w:name="_Toc165236450"/>
+      <w:bookmarkStart w:id="113" w:name="_Toc166616116"/>
       <w:r>
         <w:t>Casos de uso del paciente</w:t>
       </w:r>
-      <w:bookmarkEnd w:id="107"/>
+      <w:bookmarkEnd w:id="113"/>
     </w:p>
     <w:p>
       <w:pPr>
@@ -18553,7 +19666,7 @@
                     </pic:cNvPicPr>
                   </pic:nvPicPr>
                   <pic:blipFill rotWithShape="1">
-                    <a:blip r:embed="rId49">
+                    <a:blip r:embed="rId51">
                       <a:extLst>
                         <a:ext uri="{28A0092B-C50C-407E-A947-70E740481C1C}">
                           <a14:useLocalDpi xmlns:a14="http://schemas.microsoft.com/office/drawing/2010/main" val="0"/>
@@ -18593,7 +19706,7 @@
         <w:pStyle w:val="Descripcin"/>
         <w:jc w:val="center"/>
       </w:pPr>
-      <w:bookmarkStart w:id="108" w:name="_Toc165236489"/>
+      <w:bookmarkStart w:id="114" w:name="_Toc166616157"/>
       <w:r>
         <w:t xml:space="preserve">Fig </w:t>
       </w:r>
@@ -18610,7 +19723,7 @@
         <w:rPr>
           <w:noProof/>
         </w:rPr>
-        <w:t>34</w:t>
+        <w:t>36</w:t>
       </w:r>
       <w:r>
         <w:fldChar w:fldCharType="end"/>
@@ -18618,7 +19731,7 @@
       <w:r>
         <w:t xml:space="preserve"> Casos de uso del paciente.</w:t>
       </w:r>
-      <w:bookmarkEnd w:id="108"/>
+      <w:bookmarkEnd w:id="114"/>
     </w:p>
     <w:p>
       <w:pPr>
@@ -18628,11 +19741,11 @@
           <w:numId w:val="8"/>
         </w:numPr>
       </w:pPr>
-      <w:bookmarkStart w:id="109" w:name="_Toc165236451"/>
+      <w:bookmarkStart w:id="115" w:name="_Toc166616117"/>
       <w:r>
         <w:t>Casos de uso del especialista</w:t>
       </w:r>
-      <w:bookmarkEnd w:id="109"/>
+      <w:bookmarkEnd w:id="115"/>
     </w:p>
     <w:p>
       <w:pPr>
@@ -18660,7 +19773,7 @@
                     </pic:cNvPicPr>
                   </pic:nvPicPr>
                   <pic:blipFill rotWithShape="1">
-                    <a:blip r:embed="rId50">
+                    <a:blip r:embed="rId52">
                       <a:extLst>
                         <a:ext uri="{28A0092B-C50C-407E-A947-70E740481C1C}">
                           <a14:useLocalDpi xmlns:a14="http://schemas.microsoft.com/office/drawing/2010/main" val="0"/>
@@ -18700,7 +19813,7 @@
         <w:pStyle w:val="Descripcin"/>
         <w:jc w:val="center"/>
       </w:pPr>
-      <w:bookmarkStart w:id="110" w:name="_Toc165236490"/>
+      <w:bookmarkStart w:id="116" w:name="_Toc166616158"/>
       <w:r>
         <w:t xml:space="preserve">Fig </w:t>
       </w:r>
@@ -18717,7 +19830,7 @@
         <w:rPr>
           <w:noProof/>
         </w:rPr>
-        <w:t>35</w:t>
+        <w:t>37</w:t>
       </w:r>
       <w:r>
         <w:fldChar w:fldCharType="end"/>
@@ -18725,7 +19838,7 @@
       <w:r>
         <w:t xml:space="preserve"> Casos de uso del especialista</w:t>
       </w:r>
-      <w:bookmarkEnd w:id="110"/>
+      <w:bookmarkEnd w:id="116"/>
     </w:p>
     <w:p/>
     <w:p>
@@ -18742,12 +19855,12 @@
       <w:pPr>
         <w:pStyle w:val="Ttulo1"/>
       </w:pPr>
-      <w:bookmarkStart w:id="111" w:name="_Toc165236452"/>
+      <w:bookmarkStart w:id="117" w:name="_Toc166616118"/>
       <w:r>
         <w:lastRenderedPageBreak/>
         <w:t>MARCO PRÁCTICO</w:t>
       </w:r>
-      <w:bookmarkEnd w:id="111"/>
+      <w:bookmarkEnd w:id="117"/>
     </w:p>
     <w:p/>
     <w:p>
@@ -18764,12 +19877,12 @@
       <w:pPr>
         <w:pStyle w:val="Ttulo1"/>
       </w:pPr>
-      <w:bookmarkStart w:id="112" w:name="_Toc165236453"/>
+      <w:bookmarkStart w:id="118" w:name="_Toc166616119"/>
       <w:r>
         <w:lastRenderedPageBreak/>
         <w:t>CONCLUSIONES</w:t>
       </w:r>
-      <w:bookmarkEnd w:id="112"/>
+      <w:bookmarkEnd w:id="118"/>
     </w:p>
     <w:p/>
     <w:p>
@@ -18786,12 +19899,12 @@
       <w:pPr>
         <w:pStyle w:val="Ttulo1"/>
       </w:pPr>
-      <w:bookmarkStart w:id="113" w:name="_Toc165236454"/>
+      <w:bookmarkStart w:id="119" w:name="_Toc166616120"/>
       <w:r>
         <w:lastRenderedPageBreak/>
         <w:t>BIBLIOGRAFÍA</w:t>
       </w:r>
-      <w:bookmarkEnd w:id="113"/>
+      <w:bookmarkEnd w:id="119"/>
     </w:p>
     <w:p/>
     <w:p>
@@ -18808,12 +19921,12 @@
       <w:pPr>
         <w:pStyle w:val="Ttulo1"/>
       </w:pPr>
-      <w:bookmarkStart w:id="114" w:name="_Toc165236455"/>
+      <w:bookmarkStart w:id="120" w:name="_Toc166616121"/>
       <w:r>
         <w:lastRenderedPageBreak/>
         <w:t>WEBGRAFÍA</w:t>
       </w:r>
-      <w:bookmarkEnd w:id="114"/>
+      <w:bookmarkEnd w:id="120"/>
     </w:p>
     <w:p/>
     <w:sectPr>
@@ -18827,7 +19940,7 @@
 </file>
 
 <file path=word/endnotes.xml><?xml version="1.0" encoding="utf-8"?>
-<w:endnotes xmlns:wpc="http://schemas.microsoft.com/office/word/2010/wordprocessingCanvas" xmlns:cx="http://schemas.microsoft.com/office/drawing/2014/chartex" xmlns:cx1="http://schemas.microsoft.com/office/drawing/2015/9/8/chartex" xmlns:cx2="http://schemas.microsoft.com/office/drawing/2015/10/21/chartex" xmlns:cx3="http://schemas.microsoft.com/office/drawing/2016/5/9/chartex" xmlns:cx4="http://schemas.microsoft.com/office/drawing/2016/5/10/chartex" xmlns:cx5="http://schemas.microsoft.com/office/drawing/2016/5/11/chartex" xmlns:cx6="http://schemas.microsoft.com/office/drawing/2016/5/12/chartex" xmlns:cx7="http://schemas.microsoft.com/office/drawing/2016/5/13/chartex" xmlns:cx8="http://schemas.microsoft.com/office/drawing/2016/5/14/chartex" xmlns:mc="http://schemas.openxmlformats.org/markup-compatibility/2006" xmlns:aink="http://schemas.microsoft.com/office/drawing/2016/ink" xmlns:am3d="http://schemas.microsoft.com/office/drawing/2017/model3d" xmlns:o="urn:schemas-microsoft-com:office:office" xmlns:oel="http://schemas.microsoft.com/office/2019/extlst" xmlns:r="http://schemas.openxmlformats.org/officeDocument/2006/relationships" xmlns:m="http://schemas.openxmlformats.org/officeDocument/2006/math" xmlns:v="urn:schemas-microsoft-com:vml" xmlns:wp14="http://schemas.microsoft.com/office/word/2010/wordprocessingDrawing" xmlns:wp="http://schemas.openxmlformats.org/drawingml/2006/wordprocessingDrawing" xmlns:w10="urn:schemas-microsoft-com:office:word" xmlns:w="http://schemas.openxmlformats.org/wordprocessingml/2006/main" xmlns:w14="http://schemas.microsoft.com/office/word/2010/wordml" xmlns:w15="http://schemas.microsoft.com/office/word/2012/wordml" xmlns:w16cex="http://schemas.microsoft.com/office/word/2018/wordml/cex" xmlns:w16cid="http://schemas.microsoft.com/office/word/2016/wordml/cid" xmlns:w16="http://schemas.microsoft.com/office/word/2018/wordml" xmlns:w16sdtdh="http://schemas.microsoft.com/office/word/2020/wordml/sdtdatahash" xmlns:w16se="http://schemas.microsoft.com/office/word/2015/wordml/symex" xmlns:wpg="http://schemas.microsoft.com/office/word/2010/wordprocessingGroup" xmlns:wpi="http://schemas.microsoft.com/office/word/2010/wordprocessingInk" xmlns:wne="http://schemas.microsoft.com/office/word/2006/wordml" xmlns:wps="http://schemas.microsoft.com/office/word/2010/wordprocessingShape" mc:Ignorable="w14 w15 w16se w16cid w16 w16cex w16sdtdh wp14">
+<w:endnotes xmlns:wpc="http://schemas.microsoft.com/office/word/2010/wordprocessingCanvas" xmlns:cx="http://schemas.microsoft.com/office/drawing/2014/chartex" xmlns:cx1="http://schemas.microsoft.com/office/drawing/2015/9/8/chartex" xmlns:cx2="http://schemas.microsoft.com/office/drawing/2015/10/21/chartex" xmlns:cx3="http://schemas.microsoft.com/office/drawing/2016/5/9/chartex" xmlns:cx4="http://schemas.microsoft.com/office/drawing/2016/5/10/chartex" xmlns:cx5="http://schemas.microsoft.com/office/drawing/2016/5/11/chartex" xmlns:cx6="http://schemas.microsoft.com/office/drawing/2016/5/12/chartex" xmlns:cx7="http://schemas.microsoft.com/office/drawing/2016/5/13/chartex" xmlns:cx8="http://schemas.microsoft.com/office/drawing/2016/5/14/chartex" xmlns:mc="http://schemas.openxmlformats.org/markup-compatibility/2006" xmlns:aink="http://schemas.microsoft.com/office/drawing/2016/ink" xmlns:am3d="http://schemas.microsoft.com/office/drawing/2017/model3d" xmlns:o="urn:schemas-microsoft-com:office:office" xmlns:oel="http://schemas.microsoft.com/office/2019/extlst" xmlns:r="http://schemas.openxmlformats.org/officeDocument/2006/relationships" xmlns:m="http://schemas.openxmlformats.org/officeDocument/2006/math" xmlns:v="urn:schemas-microsoft-com:vml" xmlns:wp14="http://schemas.microsoft.com/office/word/2010/wordprocessingDrawing" xmlns:wp="http://schemas.openxmlformats.org/drawingml/2006/wordprocessingDrawing" xmlns:w10="urn:schemas-microsoft-com:office:word" xmlns:w="http://schemas.openxmlformats.org/wordprocessingml/2006/main" xmlns:w14="http://schemas.microsoft.com/office/word/2010/wordml" xmlns:w15="http://schemas.microsoft.com/office/word/2012/wordml" xmlns:w16cex="http://schemas.microsoft.com/office/word/2018/wordml/cex" xmlns:w16cid="http://schemas.microsoft.com/office/word/2016/wordml/cid" xmlns:w16="http://schemas.microsoft.com/office/word/2018/wordml" xmlns:w16du="http://schemas.microsoft.com/office/word/2023/wordml/word16du" xmlns:w16sdtdh="http://schemas.microsoft.com/office/word/2020/wordml/sdtdatahash" xmlns:w16se="http://schemas.microsoft.com/office/word/2015/wordml/symex" xmlns:wpg="http://schemas.microsoft.com/office/word/2010/wordprocessingGroup" xmlns:wpi="http://schemas.microsoft.com/office/word/2010/wordprocessingInk" xmlns:wne="http://schemas.microsoft.com/office/word/2006/wordml" xmlns:wps="http://schemas.microsoft.com/office/word/2010/wordprocessingShape" mc:Ignorable="w14 w15 w16se w16cid w16 w16cex w16sdtdh w16du wp14">
   <w:endnote w:type="separator" w:id="-1">
     <w:p>
       <w:pPr>
@@ -18859,7 +19972,7 @@
 </file>
 
 <file path=word/footer1.xml><?xml version="1.0" encoding="utf-8"?>
-<w:ftr xmlns:wpc="http://schemas.microsoft.com/office/word/2010/wordprocessingCanvas" xmlns:cx="http://schemas.microsoft.com/office/drawing/2014/chartex" xmlns:cx1="http://schemas.microsoft.com/office/drawing/2015/9/8/chartex" xmlns:cx2="http://schemas.microsoft.com/office/drawing/2015/10/21/chartex" xmlns:cx3="http://schemas.microsoft.com/office/drawing/2016/5/9/chartex" xmlns:cx4="http://schemas.microsoft.com/office/drawing/2016/5/10/chartex" xmlns:cx5="http://schemas.microsoft.com/office/drawing/2016/5/11/chartex" xmlns:cx6="http://schemas.microsoft.com/office/drawing/2016/5/12/chartex" xmlns:cx7="http://schemas.microsoft.com/office/drawing/2016/5/13/chartex" xmlns:cx8="http://schemas.microsoft.com/office/drawing/2016/5/14/chartex" xmlns:mc="http://schemas.openxmlformats.org/markup-compatibility/2006" xmlns:aink="http://schemas.microsoft.com/office/drawing/2016/ink" xmlns:am3d="http://schemas.microsoft.com/office/drawing/2017/model3d" xmlns:o="urn:schemas-microsoft-com:office:office" xmlns:oel="http://schemas.microsoft.com/office/2019/extlst" xmlns:r="http://schemas.openxmlformats.org/officeDocument/2006/relationships" xmlns:m="http://schemas.openxmlformats.org/officeDocument/2006/math" xmlns:v="urn:schemas-microsoft-com:vml" xmlns:wp14="http://schemas.microsoft.com/office/word/2010/wordprocessingDrawing" xmlns:wp="http://schemas.openxmlformats.org/drawingml/2006/wordprocessingDrawing" xmlns:w10="urn:schemas-microsoft-com:office:word" xmlns:w="http://schemas.openxmlformats.org/wordprocessingml/2006/main" xmlns:w14="http://schemas.microsoft.com/office/word/2010/wordml" xmlns:w15="http://schemas.microsoft.com/office/word/2012/wordml" xmlns:w16cex="http://schemas.microsoft.com/office/word/2018/wordml/cex" xmlns:w16cid="http://schemas.microsoft.com/office/word/2016/wordml/cid" xmlns:w16="http://schemas.microsoft.com/office/word/2018/wordml" xmlns:w16sdtdh="http://schemas.microsoft.com/office/word/2020/wordml/sdtdatahash" xmlns:w16se="http://schemas.microsoft.com/office/word/2015/wordml/symex" xmlns:wpg="http://schemas.microsoft.com/office/word/2010/wordprocessingGroup" xmlns:wpi="http://schemas.microsoft.com/office/word/2010/wordprocessingInk" xmlns:wne="http://schemas.microsoft.com/office/word/2006/wordml" xmlns:wps="http://schemas.microsoft.com/office/word/2010/wordprocessingShape" mc:Ignorable="w14 w15 w16se w16cid w16 w16cex w16sdtdh wp14">
+<w:ftr xmlns:wpc="http://schemas.microsoft.com/office/word/2010/wordprocessingCanvas" xmlns:cx="http://schemas.microsoft.com/office/drawing/2014/chartex" xmlns:cx1="http://schemas.microsoft.com/office/drawing/2015/9/8/chartex" xmlns:cx2="http://schemas.microsoft.com/office/drawing/2015/10/21/chartex" xmlns:cx3="http://schemas.microsoft.com/office/drawing/2016/5/9/chartex" xmlns:cx4="http://schemas.microsoft.com/office/drawing/2016/5/10/chartex" xmlns:cx5="http://schemas.microsoft.com/office/drawing/2016/5/11/chartex" xmlns:cx6="http://schemas.microsoft.com/office/drawing/2016/5/12/chartex" xmlns:cx7="http://schemas.microsoft.com/office/drawing/2016/5/13/chartex" xmlns:cx8="http://schemas.microsoft.com/office/drawing/2016/5/14/chartex" xmlns:mc="http://schemas.openxmlformats.org/markup-compatibility/2006" xmlns:aink="http://schemas.microsoft.com/office/drawing/2016/ink" xmlns:am3d="http://schemas.microsoft.com/office/drawing/2017/model3d" xmlns:o="urn:schemas-microsoft-com:office:office" xmlns:oel="http://schemas.microsoft.com/office/2019/extlst" xmlns:r="http://schemas.openxmlformats.org/officeDocument/2006/relationships" xmlns:m="http://schemas.openxmlformats.org/officeDocument/2006/math" xmlns:v="urn:schemas-microsoft-com:vml" xmlns:wp14="http://schemas.microsoft.com/office/word/2010/wordprocessingDrawing" xmlns:wp="http://schemas.openxmlformats.org/drawingml/2006/wordprocessingDrawing" xmlns:w10="urn:schemas-microsoft-com:office:word" xmlns:w="http://schemas.openxmlformats.org/wordprocessingml/2006/main" xmlns:w14="http://schemas.microsoft.com/office/word/2010/wordml" xmlns:w15="http://schemas.microsoft.com/office/word/2012/wordml" xmlns:w16cex="http://schemas.microsoft.com/office/word/2018/wordml/cex" xmlns:w16cid="http://schemas.microsoft.com/office/word/2016/wordml/cid" xmlns:w16="http://schemas.microsoft.com/office/word/2018/wordml" xmlns:w16du="http://schemas.microsoft.com/office/word/2023/wordml/word16du" xmlns:w16sdtdh="http://schemas.microsoft.com/office/word/2020/wordml/sdtdatahash" xmlns:w16se="http://schemas.microsoft.com/office/word/2015/wordml/symex" xmlns:wpg="http://schemas.microsoft.com/office/word/2010/wordprocessingGroup" xmlns:wpi="http://schemas.microsoft.com/office/word/2010/wordprocessingInk" xmlns:wne="http://schemas.microsoft.com/office/word/2006/wordml" xmlns:wps="http://schemas.microsoft.com/office/word/2010/wordprocessingShape" mc:Ignorable="w14 w15 w16se w16cid w16 w16cex w16sdtdh w16du wp14">
   <w:sdt>
     <w:sdtPr>
       <w:id w:val="-1555925612"/>
@@ -18900,7 +20013,7 @@
 </file>
 
 <file path=word/footer2.xml><?xml version="1.0" encoding="utf-8"?>
-<w:ftr xmlns:wpc="http://schemas.microsoft.com/office/word/2010/wordprocessingCanvas" xmlns:cx="http://schemas.microsoft.com/office/drawing/2014/chartex" xmlns:cx1="http://schemas.microsoft.com/office/drawing/2015/9/8/chartex" xmlns:cx2="http://schemas.microsoft.com/office/drawing/2015/10/21/chartex" xmlns:cx3="http://schemas.microsoft.com/office/drawing/2016/5/9/chartex" xmlns:cx4="http://schemas.microsoft.com/office/drawing/2016/5/10/chartex" xmlns:cx5="http://schemas.microsoft.com/office/drawing/2016/5/11/chartex" xmlns:cx6="http://schemas.microsoft.com/office/drawing/2016/5/12/chartex" xmlns:cx7="http://schemas.microsoft.com/office/drawing/2016/5/13/chartex" xmlns:cx8="http://schemas.microsoft.com/office/drawing/2016/5/14/chartex" xmlns:mc="http://schemas.openxmlformats.org/markup-compatibility/2006" xmlns:aink="http://schemas.microsoft.com/office/drawing/2016/ink" xmlns:am3d="http://schemas.microsoft.com/office/drawing/2017/model3d" xmlns:o="urn:schemas-microsoft-com:office:office" xmlns:oel="http://schemas.microsoft.com/office/2019/extlst" xmlns:r="http://schemas.openxmlformats.org/officeDocument/2006/relationships" xmlns:m="http://schemas.openxmlformats.org/officeDocument/2006/math" xmlns:v="urn:schemas-microsoft-com:vml" xmlns:wp14="http://schemas.microsoft.com/office/word/2010/wordprocessingDrawing" xmlns:wp="http://schemas.openxmlformats.org/drawingml/2006/wordprocessingDrawing" xmlns:w10="urn:schemas-microsoft-com:office:word" xmlns:w="http://schemas.openxmlformats.org/wordprocessingml/2006/main" xmlns:w14="http://schemas.microsoft.com/office/word/2010/wordml" xmlns:w15="http://schemas.microsoft.com/office/word/2012/wordml" xmlns:w16cex="http://schemas.microsoft.com/office/word/2018/wordml/cex" xmlns:w16cid="http://schemas.microsoft.com/office/word/2016/wordml/cid" xmlns:w16="http://schemas.microsoft.com/office/word/2018/wordml" xmlns:w16sdtdh="http://schemas.microsoft.com/office/word/2020/wordml/sdtdatahash" xmlns:w16se="http://schemas.microsoft.com/office/word/2015/wordml/symex" xmlns:wpg="http://schemas.microsoft.com/office/word/2010/wordprocessingGroup" xmlns:wpi="http://schemas.microsoft.com/office/word/2010/wordprocessingInk" xmlns:wne="http://schemas.microsoft.com/office/word/2006/wordml" xmlns:wps="http://schemas.microsoft.com/office/word/2010/wordprocessingShape" mc:Ignorable="w14 w15 w16se w16cid w16 w16cex w16sdtdh wp14">
+<w:ftr xmlns:wpc="http://schemas.microsoft.com/office/word/2010/wordprocessingCanvas" xmlns:cx="http://schemas.microsoft.com/office/drawing/2014/chartex" xmlns:cx1="http://schemas.microsoft.com/office/drawing/2015/9/8/chartex" xmlns:cx2="http://schemas.microsoft.com/office/drawing/2015/10/21/chartex" xmlns:cx3="http://schemas.microsoft.com/office/drawing/2016/5/9/chartex" xmlns:cx4="http://schemas.microsoft.com/office/drawing/2016/5/10/chartex" xmlns:cx5="http://schemas.microsoft.com/office/drawing/2016/5/11/chartex" xmlns:cx6="http://schemas.microsoft.com/office/drawing/2016/5/12/chartex" xmlns:cx7="http://schemas.microsoft.com/office/drawing/2016/5/13/chartex" xmlns:cx8="http://schemas.microsoft.com/office/drawing/2016/5/14/chartex" xmlns:mc="http://schemas.openxmlformats.org/markup-compatibility/2006" xmlns:aink="http://schemas.microsoft.com/office/drawing/2016/ink" xmlns:am3d="http://schemas.microsoft.com/office/drawing/2017/model3d" xmlns:o="urn:schemas-microsoft-com:office:office" xmlns:oel="http://schemas.microsoft.com/office/2019/extlst" xmlns:r="http://schemas.openxmlformats.org/officeDocument/2006/relationships" xmlns:m="http://schemas.openxmlformats.org/officeDocument/2006/math" xmlns:v="urn:schemas-microsoft-com:vml" xmlns:wp14="http://schemas.microsoft.com/office/word/2010/wordprocessingDrawing" xmlns:wp="http://schemas.openxmlformats.org/drawingml/2006/wordprocessingDrawing" xmlns:w10="urn:schemas-microsoft-com:office:word" xmlns:w="http://schemas.openxmlformats.org/wordprocessingml/2006/main" xmlns:w14="http://schemas.microsoft.com/office/word/2010/wordml" xmlns:w15="http://schemas.microsoft.com/office/word/2012/wordml" xmlns:w16cex="http://schemas.microsoft.com/office/word/2018/wordml/cex" xmlns:w16cid="http://schemas.microsoft.com/office/word/2016/wordml/cid" xmlns:w16="http://schemas.microsoft.com/office/word/2018/wordml" xmlns:w16du="http://schemas.microsoft.com/office/word/2023/wordml/word16du" xmlns:w16sdtdh="http://schemas.microsoft.com/office/word/2020/wordml/sdtdatahash" xmlns:w16se="http://schemas.microsoft.com/office/word/2015/wordml/symex" xmlns:wpg="http://schemas.microsoft.com/office/word/2010/wordprocessingGroup" xmlns:wpi="http://schemas.microsoft.com/office/word/2010/wordprocessingInk" xmlns:wne="http://schemas.microsoft.com/office/word/2006/wordml" xmlns:wps="http://schemas.microsoft.com/office/word/2010/wordprocessingShape" mc:Ignorable="w14 w15 w16se w16cid w16 w16cex w16sdtdh w16du wp14">
   <w:sdt>
     <w:sdtPr>
       <w:id w:val="1639297448"/>
@@ -18942,7 +20055,7 @@
 </file>
 
 <file path=word/footer3.xml><?xml version="1.0" encoding="utf-8"?>
-<w:ftr xmlns:wpc="http://schemas.microsoft.com/office/word/2010/wordprocessingCanvas" xmlns:cx="http://schemas.microsoft.com/office/drawing/2014/chartex" xmlns:cx1="http://schemas.microsoft.com/office/drawing/2015/9/8/chartex" xmlns:cx2="http://schemas.microsoft.com/office/drawing/2015/10/21/chartex" xmlns:cx3="http://schemas.microsoft.com/office/drawing/2016/5/9/chartex" xmlns:cx4="http://schemas.microsoft.com/office/drawing/2016/5/10/chartex" xmlns:cx5="http://schemas.microsoft.com/office/drawing/2016/5/11/chartex" xmlns:cx6="http://schemas.microsoft.com/office/drawing/2016/5/12/chartex" xmlns:cx7="http://schemas.microsoft.com/office/drawing/2016/5/13/chartex" xmlns:cx8="http://schemas.microsoft.com/office/drawing/2016/5/14/chartex" xmlns:mc="http://schemas.openxmlformats.org/markup-compatibility/2006" xmlns:aink="http://schemas.microsoft.com/office/drawing/2016/ink" xmlns:am3d="http://schemas.microsoft.com/office/drawing/2017/model3d" xmlns:o="urn:schemas-microsoft-com:office:office" xmlns:oel="http://schemas.microsoft.com/office/2019/extlst" xmlns:r="http://schemas.openxmlformats.org/officeDocument/2006/relationships" xmlns:m="http://schemas.openxmlformats.org/officeDocument/2006/math" xmlns:v="urn:schemas-microsoft-com:vml" xmlns:wp14="http://schemas.microsoft.com/office/word/2010/wordprocessingDrawing" xmlns:wp="http://schemas.openxmlformats.org/drawingml/2006/wordprocessingDrawing" xmlns:w10="urn:schemas-microsoft-com:office:word" xmlns:w="http://schemas.openxmlformats.org/wordprocessingml/2006/main" xmlns:w14="http://schemas.microsoft.com/office/word/2010/wordml" xmlns:w15="http://schemas.microsoft.com/office/word/2012/wordml" xmlns:w16cex="http://schemas.microsoft.com/office/word/2018/wordml/cex" xmlns:w16cid="http://schemas.microsoft.com/office/word/2016/wordml/cid" xmlns:w16="http://schemas.microsoft.com/office/word/2018/wordml" xmlns:w16sdtdh="http://schemas.microsoft.com/office/word/2020/wordml/sdtdatahash" xmlns:w16se="http://schemas.microsoft.com/office/word/2015/wordml/symex" xmlns:wpg="http://schemas.microsoft.com/office/word/2010/wordprocessingGroup" xmlns:wpi="http://schemas.microsoft.com/office/word/2010/wordprocessingInk" xmlns:wne="http://schemas.microsoft.com/office/word/2006/wordml" xmlns:wps="http://schemas.microsoft.com/office/word/2010/wordprocessingShape" mc:Ignorable="w14 w15 w16se w16cid w16 w16cex w16sdtdh wp14">
+<w:ftr xmlns:wpc="http://schemas.microsoft.com/office/word/2010/wordprocessingCanvas" xmlns:cx="http://schemas.microsoft.com/office/drawing/2014/chartex" xmlns:cx1="http://schemas.microsoft.com/office/drawing/2015/9/8/chartex" xmlns:cx2="http://schemas.microsoft.com/office/drawing/2015/10/21/chartex" xmlns:cx3="http://schemas.microsoft.com/office/drawing/2016/5/9/chartex" xmlns:cx4="http://schemas.microsoft.com/office/drawing/2016/5/10/chartex" xmlns:cx5="http://schemas.microsoft.com/office/drawing/2016/5/11/chartex" xmlns:cx6="http://schemas.microsoft.com/office/drawing/2016/5/12/chartex" xmlns:cx7="http://schemas.microsoft.com/office/drawing/2016/5/13/chartex" xmlns:cx8="http://schemas.microsoft.com/office/drawing/2016/5/14/chartex" xmlns:mc="http://schemas.openxmlformats.org/markup-compatibility/2006" xmlns:aink="http://schemas.microsoft.com/office/drawing/2016/ink" xmlns:am3d="http://schemas.microsoft.com/office/drawing/2017/model3d" xmlns:o="urn:schemas-microsoft-com:office:office" xmlns:oel="http://schemas.microsoft.com/office/2019/extlst" xmlns:r="http://schemas.openxmlformats.org/officeDocument/2006/relationships" xmlns:m="http://schemas.openxmlformats.org/officeDocument/2006/math" xmlns:v="urn:schemas-microsoft-com:vml" xmlns:wp14="http://schemas.microsoft.com/office/word/2010/wordprocessingDrawing" xmlns:wp="http://schemas.openxmlformats.org/drawingml/2006/wordprocessingDrawing" xmlns:w10="urn:schemas-microsoft-com:office:word" xmlns:w="http://schemas.openxmlformats.org/wordprocessingml/2006/main" xmlns:w14="http://schemas.microsoft.com/office/word/2010/wordml" xmlns:w15="http://schemas.microsoft.com/office/word/2012/wordml" xmlns:w16cex="http://schemas.microsoft.com/office/word/2018/wordml/cex" xmlns:w16cid="http://schemas.microsoft.com/office/word/2016/wordml/cid" xmlns:w16="http://schemas.microsoft.com/office/word/2018/wordml" xmlns:w16du="http://schemas.microsoft.com/office/word/2023/wordml/word16du" xmlns:w16sdtdh="http://schemas.microsoft.com/office/word/2020/wordml/sdtdatahash" xmlns:w16se="http://schemas.microsoft.com/office/word/2015/wordml/symex" xmlns:wpg="http://schemas.microsoft.com/office/word/2010/wordprocessingGroup" xmlns:wpi="http://schemas.microsoft.com/office/word/2010/wordprocessingInk" xmlns:wne="http://schemas.microsoft.com/office/word/2006/wordml" xmlns:wps="http://schemas.microsoft.com/office/word/2010/wordprocessingShape" mc:Ignorable="w14 w15 w16se w16cid w16 w16cex w16sdtdh w16du wp14">
   <w:p>
     <w:pPr>
       <w:pStyle w:val="Piedepgina"/>
@@ -18958,7 +20071,7 @@
 </file>
 
 <file path=word/footer4.xml><?xml version="1.0" encoding="utf-8"?>
-<w:ftr xmlns:wpc="http://schemas.microsoft.com/office/word/2010/wordprocessingCanvas" xmlns:cx="http://schemas.microsoft.com/office/drawing/2014/chartex" xmlns:cx1="http://schemas.microsoft.com/office/drawing/2015/9/8/chartex" xmlns:cx2="http://schemas.microsoft.com/office/drawing/2015/10/21/chartex" xmlns:cx3="http://schemas.microsoft.com/office/drawing/2016/5/9/chartex" xmlns:cx4="http://schemas.microsoft.com/office/drawing/2016/5/10/chartex" xmlns:cx5="http://schemas.microsoft.com/office/drawing/2016/5/11/chartex" xmlns:cx6="http://schemas.microsoft.com/office/drawing/2016/5/12/chartex" xmlns:cx7="http://schemas.microsoft.com/office/drawing/2016/5/13/chartex" xmlns:cx8="http://schemas.microsoft.com/office/drawing/2016/5/14/chartex" xmlns:mc="http://schemas.openxmlformats.org/markup-compatibility/2006" xmlns:aink="http://schemas.microsoft.com/office/drawing/2016/ink" xmlns:am3d="http://schemas.microsoft.com/office/drawing/2017/model3d" xmlns:o="urn:schemas-microsoft-com:office:office" xmlns:oel="http://schemas.microsoft.com/office/2019/extlst" xmlns:r="http://schemas.openxmlformats.org/officeDocument/2006/relationships" xmlns:m="http://schemas.openxmlformats.org/officeDocument/2006/math" xmlns:v="urn:schemas-microsoft-com:vml" xmlns:wp14="http://schemas.microsoft.com/office/word/2010/wordprocessingDrawing" xmlns:wp="http://schemas.openxmlformats.org/drawingml/2006/wordprocessingDrawing" xmlns:w10="urn:schemas-microsoft-com:office:word" xmlns:w="http://schemas.openxmlformats.org/wordprocessingml/2006/main" xmlns:w14="http://schemas.microsoft.com/office/word/2010/wordml" xmlns:w15="http://schemas.microsoft.com/office/word/2012/wordml" xmlns:w16cex="http://schemas.microsoft.com/office/word/2018/wordml/cex" xmlns:w16cid="http://schemas.microsoft.com/office/word/2016/wordml/cid" xmlns:w16="http://schemas.microsoft.com/office/word/2018/wordml" xmlns:w16sdtdh="http://schemas.microsoft.com/office/word/2020/wordml/sdtdatahash" xmlns:w16se="http://schemas.microsoft.com/office/word/2015/wordml/symex" xmlns:wpg="http://schemas.microsoft.com/office/word/2010/wordprocessingGroup" xmlns:wpi="http://schemas.microsoft.com/office/word/2010/wordprocessingInk" xmlns:wne="http://schemas.microsoft.com/office/word/2006/wordml" xmlns:wps="http://schemas.microsoft.com/office/word/2010/wordprocessingShape" mc:Ignorable="w14 w15 w16se w16cid w16 w16cex w16sdtdh wp14">
+<w:ftr xmlns:wpc="http://schemas.microsoft.com/office/word/2010/wordprocessingCanvas" xmlns:cx="http://schemas.microsoft.com/office/drawing/2014/chartex" xmlns:cx1="http://schemas.microsoft.com/office/drawing/2015/9/8/chartex" xmlns:cx2="http://schemas.microsoft.com/office/drawing/2015/10/21/chartex" xmlns:cx3="http://schemas.microsoft.com/office/drawing/2016/5/9/chartex" xmlns:cx4="http://schemas.microsoft.com/office/drawing/2016/5/10/chartex" xmlns:cx5="http://schemas.microsoft.com/office/drawing/2016/5/11/chartex" xmlns:cx6="http://schemas.microsoft.com/office/drawing/2016/5/12/chartex" xmlns:cx7="http://schemas.microsoft.com/office/drawing/2016/5/13/chartex" xmlns:cx8="http://schemas.microsoft.com/office/drawing/2016/5/14/chartex" xmlns:mc="http://schemas.openxmlformats.org/markup-compatibility/2006" xmlns:aink="http://schemas.microsoft.com/office/drawing/2016/ink" xmlns:am3d="http://schemas.microsoft.com/office/drawing/2017/model3d" xmlns:o="urn:schemas-microsoft-com:office:office" xmlns:oel="http://schemas.microsoft.com/office/2019/extlst" xmlns:r="http://schemas.openxmlformats.org/officeDocument/2006/relationships" xmlns:m="http://schemas.openxmlformats.org/officeDocument/2006/math" xmlns:v="urn:schemas-microsoft-com:vml" xmlns:wp14="http://schemas.microsoft.com/office/word/2010/wordprocessingDrawing" xmlns:wp="http://schemas.openxmlformats.org/drawingml/2006/wordprocessingDrawing" xmlns:w10="urn:schemas-microsoft-com:office:word" xmlns:w="http://schemas.openxmlformats.org/wordprocessingml/2006/main" xmlns:w14="http://schemas.microsoft.com/office/word/2010/wordml" xmlns:w15="http://schemas.microsoft.com/office/word/2012/wordml" xmlns:w16cex="http://schemas.microsoft.com/office/word/2018/wordml/cex" xmlns:w16cid="http://schemas.microsoft.com/office/word/2016/wordml/cid" xmlns:w16="http://schemas.microsoft.com/office/word/2018/wordml" xmlns:w16du="http://schemas.microsoft.com/office/word/2023/wordml/word16du" xmlns:w16sdtdh="http://schemas.microsoft.com/office/word/2020/wordml/sdtdatahash" xmlns:w16se="http://schemas.microsoft.com/office/word/2015/wordml/symex" xmlns:wpg="http://schemas.microsoft.com/office/word/2010/wordprocessingGroup" xmlns:wpi="http://schemas.microsoft.com/office/word/2010/wordprocessingInk" xmlns:wne="http://schemas.microsoft.com/office/word/2006/wordml" xmlns:wps="http://schemas.microsoft.com/office/word/2010/wordprocessingShape" mc:Ignorable="w14 w15 w16se w16cid w16 w16cex w16sdtdh w16du wp14">
   <w:sdt>
     <w:sdtPr>
       <w:id w:val="1903555421"/>
@@ -19000,7 +20113,7 @@
 </file>
 
 <file path=word/footnotes.xml><?xml version="1.0" encoding="utf-8"?>
-<w:footnotes xmlns:wpc="http://schemas.microsoft.com/office/word/2010/wordprocessingCanvas" xmlns:cx="http://schemas.microsoft.com/office/drawing/2014/chartex" xmlns:cx1="http://schemas.microsoft.com/office/drawing/2015/9/8/chartex" xmlns:cx2="http://schemas.microsoft.com/office/drawing/2015/10/21/chartex" xmlns:cx3="http://schemas.microsoft.com/office/drawing/2016/5/9/chartex" xmlns:cx4="http://schemas.microsoft.com/office/drawing/2016/5/10/chartex" xmlns:cx5="http://schemas.microsoft.com/office/drawing/2016/5/11/chartex" xmlns:cx6="http://schemas.microsoft.com/office/drawing/2016/5/12/chartex" xmlns:cx7="http://schemas.microsoft.com/office/drawing/2016/5/13/chartex" xmlns:cx8="http://schemas.microsoft.com/office/drawing/2016/5/14/chartex" xmlns:mc="http://schemas.openxmlformats.org/markup-compatibility/2006" xmlns:aink="http://schemas.microsoft.com/office/drawing/2016/ink" xmlns:am3d="http://schemas.microsoft.com/office/drawing/2017/model3d" xmlns:o="urn:schemas-microsoft-com:office:office" xmlns:oel="http://schemas.microsoft.com/office/2019/extlst" xmlns:r="http://schemas.openxmlformats.org/officeDocument/2006/relationships" xmlns:m="http://schemas.openxmlformats.org/officeDocument/2006/math" xmlns:v="urn:schemas-microsoft-com:vml" xmlns:wp14="http://schemas.microsoft.com/office/word/2010/wordprocessingDrawing" xmlns:wp="http://schemas.openxmlformats.org/drawingml/2006/wordprocessingDrawing" xmlns:w10="urn:schemas-microsoft-com:office:word" xmlns:w="http://schemas.openxmlformats.org/wordprocessingml/2006/main" xmlns:w14="http://schemas.microsoft.com/office/word/2010/wordml" xmlns:w15="http://schemas.microsoft.com/office/word/2012/wordml" xmlns:w16cex="http://schemas.microsoft.com/office/word/2018/wordml/cex" xmlns:w16cid="http://schemas.microsoft.com/office/word/2016/wordml/cid" xmlns:w16="http://schemas.microsoft.com/office/word/2018/wordml" xmlns:w16sdtdh="http://schemas.microsoft.com/office/word/2020/wordml/sdtdatahash" xmlns:w16se="http://schemas.microsoft.com/office/word/2015/wordml/symex" xmlns:wpg="http://schemas.microsoft.com/office/word/2010/wordprocessingGroup" xmlns:wpi="http://schemas.microsoft.com/office/word/2010/wordprocessingInk" xmlns:wne="http://schemas.microsoft.com/office/word/2006/wordml" xmlns:wps="http://schemas.microsoft.com/office/word/2010/wordprocessingShape" mc:Ignorable="w14 w15 w16se w16cid w16 w16cex w16sdtdh wp14">
+<w:footnotes xmlns:wpc="http://schemas.microsoft.com/office/word/2010/wordprocessingCanvas" xmlns:cx="http://schemas.microsoft.com/office/drawing/2014/chartex" xmlns:cx1="http://schemas.microsoft.com/office/drawing/2015/9/8/chartex" xmlns:cx2="http://schemas.microsoft.com/office/drawing/2015/10/21/chartex" xmlns:cx3="http://schemas.microsoft.com/office/drawing/2016/5/9/chartex" xmlns:cx4="http://schemas.microsoft.com/office/drawing/2016/5/10/chartex" xmlns:cx5="http://schemas.microsoft.com/office/drawing/2016/5/11/chartex" xmlns:cx6="http://schemas.microsoft.com/office/drawing/2016/5/12/chartex" xmlns:cx7="http://schemas.microsoft.com/office/drawing/2016/5/13/chartex" xmlns:cx8="http://schemas.microsoft.com/office/drawing/2016/5/14/chartex" xmlns:mc="http://schemas.openxmlformats.org/markup-compatibility/2006" xmlns:aink="http://schemas.microsoft.com/office/drawing/2016/ink" xmlns:am3d="http://schemas.microsoft.com/office/drawing/2017/model3d" xmlns:o="urn:schemas-microsoft-com:office:office" xmlns:oel="http://schemas.microsoft.com/office/2019/extlst" xmlns:r="http://schemas.openxmlformats.org/officeDocument/2006/relationships" xmlns:m="http://schemas.openxmlformats.org/officeDocument/2006/math" xmlns:v="urn:schemas-microsoft-com:vml" xmlns:wp14="http://schemas.microsoft.com/office/word/2010/wordprocessingDrawing" xmlns:wp="http://schemas.openxmlformats.org/drawingml/2006/wordprocessingDrawing" xmlns:w10="urn:schemas-microsoft-com:office:word" xmlns:w="http://schemas.openxmlformats.org/wordprocessingml/2006/main" xmlns:w14="http://schemas.microsoft.com/office/word/2010/wordml" xmlns:w15="http://schemas.microsoft.com/office/word/2012/wordml" xmlns:w16cex="http://schemas.microsoft.com/office/word/2018/wordml/cex" xmlns:w16cid="http://schemas.microsoft.com/office/word/2016/wordml/cid" xmlns:w16="http://schemas.microsoft.com/office/word/2018/wordml" xmlns:w16du="http://schemas.microsoft.com/office/word/2023/wordml/word16du" xmlns:w16sdtdh="http://schemas.microsoft.com/office/word/2020/wordml/sdtdatahash" xmlns:w16se="http://schemas.microsoft.com/office/word/2015/wordml/symex" xmlns:wpg="http://schemas.microsoft.com/office/word/2010/wordprocessingGroup" xmlns:wpi="http://schemas.microsoft.com/office/word/2010/wordprocessingInk" xmlns:wne="http://schemas.microsoft.com/office/word/2006/wordml" xmlns:wps="http://schemas.microsoft.com/office/word/2010/wordprocessingShape" mc:Ignorable="w14 w15 w16se w16cid w16 w16cex w16sdtdh w16du wp14">
   <w:footnote w:type="separator" w:id="-1">
     <w:p>
       <w:pPr>
@@ -19032,7 +20145,7 @@
 </file>
 
 <file path=word/numbering.xml><?xml version="1.0" encoding="utf-8"?>
-<w:numbering xmlns:wpc="http://schemas.microsoft.com/office/word/2010/wordprocessingCanvas" xmlns:cx="http://schemas.microsoft.com/office/drawing/2014/chartex" xmlns:cx1="http://schemas.microsoft.com/office/drawing/2015/9/8/chartex" xmlns:cx2="http://schemas.microsoft.com/office/drawing/2015/10/21/chartex" xmlns:cx3="http://schemas.microsoft.com/office/drawing/2016/5/9/chartex" xmlns:cx4="http://schemas.microsoft.com/office/drawing/2016/5/10/chartex" xmlns:cx5="http://schemas.microsoft.com/office/drawing/2016/5/11/chartex" xmlns:cx6="http://schemas.microsoft.com/office/drawing/2016/5/12/chartex" xmlns:cx7="http://schemas.microsoft.com/office/drawing/2016/5/13/chartex" xmlns:cx8="http://schemas.microsoft.com/office/drawing/2016/5/14/chartex" xmlns:mc="http://schemas.openxmlformats.org/markup-compatibility/2006" xmlns:aink="http://schemas.microsoft.com/office/drawing/2016/ink" xmlns:am3d="http://schemas.microsoft.com/office/drawing/2017/model3d" xmlns:o="urn:schemas-microsoft-com:office:office" xmlns:oel="http://schemas.microsoft.com/office/2019/extlst" xmlns:r="http://schemas.openxmlformats.org/officeDocument/2006/relationships" xmlns:m="http://schemas.openxmlformats.org/officeDocument/2006/math" xmlns:v="urn:schemas-microsoft-com:vml" xmlns:wp14="http://schemas.microsoft.com/office/word/2010/wordprocessingDrawing" xmlns:wp="http://schemas.openxmlformats.org/drawingml/2006/wordprocessingDrawing" xmlns:w10="urn:schemas-microsoft-com:office:word" xmlns:w="http://schemas.openxmlformats.org/wordprocessingml/2006/main" xmlns:w14="http://schemas.microsoft.com/office/word/2010/wordml" xmlns:w15="http://schemas.microsoft.com/office/word/2012/wordml" xmlns:w16cex="http://schemas.microsoft.com/office/word/2018/wordml/cex" xmlns:w16cid="http://schemas.microsoft.com/office/word/2016/wordml/cid" xmlns:w16="http://schemas.microsoft.com/office/word/2018/wordml" xmlns:w16sdtdh="http://schemas.microsoft.com/office/word/2020/wordml/sdtdatahash" xmlns:w16se="http://schemas.microsoft.com/office/word/2015/wordml/symex" xmlns:wpg="http://schemas.microsoft.com/office/word/2010/wordprocessingGroup" xmlns:wpi="http://schemas.microsoft.com/office/word/2010/wordprocessingInk" xmlns:wne="http://schemas.microsoft.com/office/word/2006/wordml" xmlns:wps="http://schemas.microsoft.com/office/word/2010/wordprocessingShape" mc:Ignorable="w14 w15 w16se w16cid w16 w16cex w16sdtdh wp14">
+<w:numbering xmlns:wpc="http://schemas.microsoft.com/office/word/2010/wordprocessingCanvas" xmlns:cx="http://schemas.microsoft.com/office/drawing/2014/chartex" xmlns:cx1="http://schemas.microsoft.com/office/drawing/2015/9/8/chartex" xmlns:cx2="http://schemas.microsoft.com/office/drawing/2015/10/21/chartex" xmlns:cx3="http://schemas.microsoft.com/office/drawing/2016/5/9/chartex" xmlns:cx4="http://schemas.microsoft.com/office/drawing/2016/5/10/chartex" xmlns:cx5="http://schemas.microsoft.com/office/drawing/2016/5/11/chartex" xmlns:cx6="http://schemas.microsoft.com/office/drawing/2016/5/12/chartex" xmlns:cx7="http://schemas.microsoft.com/office/drawing/2016/5/13/chartex" xmlns:cx8="http://schemas.microsoft.com/office/drawing/2016/5/14/chartex" xmlns:mc="http://schemas.openxmlformats.org/markup-compatibility/2006" xmlns:aink="http://schemas.microsoft.com/office/drawing/2016/ink" xmlns:am3d="http://schemas.microsoft.com/office/drawing/2017/model3d" xmlns:o="urn:schemas-microsoft-com:office:office" xmlns:oel="http://schemas.microsoft.com/office/2019/extlst" xmlns:r="http://schemas.openxmlformats.org/officeDocument/2006/relationships" xmlns:m="http://schemas.openxmlformats.org/officeDocument/2006/math" xmlns:v="urn:schemas-microsoft-com:vml" xmlns:wp14="http://schemas.microsoft.com/office/word/2010/wordprocessingDrawing" xmlns:wp="http://schemas.openxmlformats.org/drawingml/2006/wordprocessingDrawing" xmlns:w10="urn:schemas-microsoft-com:office:word" xmlns:w="http://schemas.openxmlformats.org/wordprocessingml/2006/main" xmlns:w14="http://schemas.microsoft.com/office/word/2010/wordml" xmlns:w15="http://schemas.microsoft.com/office/word/2012/wordml" xmlns:w16cex="http://schemas.microsoft.com/office/word/2018/wordml/cex" xmlns:w16cid="http://schemas.microsoft.com/office/word/2016/wordml/cid" xmlns:w16="http://schemas.microsoft.com/office/word/2018/wordml" xmlns:w16du="http://schemas.microsoft.com/office/word/2023/wordml/word16du" xmlns:w16sdtdh="http://schemas.microsoft.com/office/word/2020/wordml/sdtdatahash" xmlns:w16se="http://schemas.microsoft.com/office/word/2015/wordml/symex" xmlns:wpg="http://schemas.microsoft.com/office/word/2010/wordprocessingGroup" xmlns:wpi="http://schemas.microsoft.com/office/word/2010/wordprocessingInk" xmlns:wne="http://schemas.microsoft.com/office/word/2006/wordml" xmlns:wps="http://schemas.microsoft.com/office/word/2010/wordprocessingShape" mc:Ignorable="w14 w15 w16se w16cid w16 w16cex w16sdtdh w16du wp14">
   <w:abstractNum w:abstractNumId="0" w15:restartNumberingAfterBreak="0">
     <w:nsid w:val="125F707D"/>
     <w:multiLevelType w:val="hybridMultilevel"/>
@@ -19326,6 +20439,119 @@
     </w:lvl>
   </w:abstractNum>
   <w:abstractNum w:abstractNumId="3" w15:restartNumberingAfterBreak="0">
+    <w:nsid w:val="2CCA7976"/>
+    <w:multiLevelType w:val="hybridMultilevel"/>
+    <w:tmpl w:val="DC287214"/>
+    <w:lvl w:ilvl="0" w:tplc="C0C6262C">
+      <w:start w:val="17"/>
+      <w:numFmt w:val="bullet"/>
+      <w:lvlText w:val="-"/>
+      <w:lvlJc w:val="left"/>
+      <w:pPr>
+        <w:ind w:left="720" w:hanging="360"/>
+      </w:pPr>
+      <w:rPr>
+        <w:rFonts w:ascii="Calibri" w:eastAsiaTheme="minorHAnsi" w:hAnsi="Calibri" w:cs="Calibri" w:hint="default"/>
+      </w:rPr>
+    </w:lvl>
+    <w:lvl w:ilvl="1" w:tplc="0C0A0003" w:tentative="1">
+      <w:start w:val="1"/>
+      <w:numFmt w:val="bullet"/>
+      <w:lvlText w:val="o"/>
+      <w:lvlJc w:val="left"/>
+      <w:pPr>
+        <w:ind w:left="1440" w:hanging="360"/>
+      </w:pPr>
+      <w:rPr>
+        <w:rFonts w:ascii="Courier New" w:hAnsi="Courier New" w:cs="Courier New" w:hint="default"/>
+      </w:rPr>
+    </w:lvl>
+    <w:lvl w:ilvl="2" w:tplc="0C0A0005" w:tentative="1">
+      <w:start w:val="1"/>
+      <w:numFmt w:val="bullet"/>
+      <w:lvlText w:val=""/>
+      <w:lvlJc w:val="left"/>
+      <w:pPr>
+        <w:ind w:left="2160" w:hanging="360"/>
+      </w:pPr>
+      <w:rPr>
+        <w:rFonts w:ascii="Wingdings" w:hAnsi="Wingdings" w:hint="default"/>
+      </w:rPr>
+    </w:lvl>
+    <w:lvl w:ilvl="3" w:tplc="0C0A0001" w:tentative="1">
+      <w:start w:val="1"/>
+      <w:numFmt w:val="bullet"/>
+      <w:lvlText w:val=""/>
+      <w:lvlJc w:val="left"/>
+      <w:pPr>
+        <w:ind w:left="2880" w:hanging="360"/>
+      </w:pPr>
+      <w:rPr>
+        <w:rFonts w:ascii="Symbol" w:hAnsi="Symbol" w:hint="default"/>
+      </w:rPr>
+    </w:lvl>
+    <w:lvl w:ilvl="4" w:tplc="0C0A0003" w:tentative="1">
+      <w:start w:val="1"/>
+      <w:numFmt w:val="bullet"/>
+      <w:lvlText w:val="o"/>
+      <w:lvlJc w:val="left"/>
+      <w:pPr>
+        <w:ind w:left="3600" w:hanging="360"/>
+      </w:pPr>
+      <w:rPr>
+        <w:rFonts w:ascii="Courier New" w:hAnsi="Courier New" w:cs="Courier New" w:hint="default"/>
+      </w:rPr>
+    </w:lvl>
+    <w:lvl w:ilvl="5" w:tplc="0C0A0005" w:tentative="1">
+      <w:start w:val="1"/>
+      <w:numFmt w:val="bullet"/>
+      <w:lvlText w:val=""/>
+      <w:lvlJc w:val="left"/>
+      <w:pPr>
+        <w:ind w:left="4320" w:hanging="360"/>
+      </w:pPr>
+      <w:rPr>
+        <w:rFonts w:ascii="Wingdings" w:hAnsi="Wingdings" w:hint="default"/>
+      </w:rPr>
+    </w:lvl>
+    <w:lvl w:ilvl="6" w:tplc="0C0A0001" w:tentative="1">
+      <w:start w:val="1"/>
+      <w:numFmt w:val="bullet"/>
+      <w:lvlText w:val=""/>
+      <w:lvlJc w:val="left"/>
+      <w:pPr>
+        <w:ind w:left="5040" w:hanging="360"/>
+      </w:pPr>
+      <w:rPr>
+        <w:rFonts w:ascii="Symbol" w:hAnsi="Symbol" w:hint="default"/>
+      </w:rPr>
+    </w:lvl>
+    <w:lvl w:ilvl="7" w:tplc="0C0A0003" w:tentative="1">
+      <w:start w:val="1"/>
+      <w:numFmt w:val="bullet"/>
+      <w:lvlText w:val="o"/>
+      <w:lvlJc w:val="left"/>
+      <w:pPr>
+        <w:ind w:left="5760" w:hanging="360"/>
+      </w:pPr>
+      <w:rPr>
+        <w:rFonts w:ascii="Courier New" w:hAnsi="Courier New" w:cs="Courier New" w:hint="default"/>
+      </w:rPr>
+    </w:lvl>
+    <w:lvl w:ilvl="8" w:tplc="0C0A0005" w:tentative="1">
+      <w:start w:val="1"/>
+      <w:numFmt w:val="bullet"/>
+      <w:lvlText w:val=""/>
+      <w:lvlJc w:val="left"/>
+      <w:pPr>
+        <w:ind w:left="6480" w:hanging="360"/>
+      </w:pPr>
+      <w:rPr>
+        <w:rFonts w:ascii="Wingdings" w:hAnsi="Wingdings" w:hint="default"/>
+      </w:rPr>
+    </w:lvl>
+  </w:abstractNum>
+  <w:abstractNum w:abstractNumId="4" w15:restartNumberingAfterBreak="0">
     <w:nsid w:val="3C036F9B"/>
     <w:multiLevelType w:val="hybridMultilevel"/>
     <w:tmpl w:val="B9382908"/>
@@ -19411,7 +20637,7 @@
       </w:pPr>
     </w:lvl>
   </w:abstractNum>
-  <w:abstractNum w:abstractNumId="4" w15:restartNumberingAfterBreak="0">
+  <w:abstractNum w:abstractNumId="5" w15:restartNumberingAfterBreak="0">
     <w:nsid w:val="46DA5438"/>
     <w:multiLevelType w:val="hybridMultilevel"/>
     <w:tmpl w:val="461C17D4"/>
@@ -19500,7 +20726,7 @@
       </w:pPr>
     </w:lvl>
   </w:abstractNum>
-  <w:abstractNum w:abstractNumId="5" w15:restartNumberingAfterBreak="0">
+  <w:abstractNum w:abstractNumId="6" w15:restartNumberingAfterBreak="0">
     <w:nsid w:val="47E013E3"/>
     <w:multiLevelType w:val="hybridMultilevel"/>
     <w:tmpl w:val="E5DA9562"/>
@@ -19589,7 +20815,7 @@
       </w:pPr>
     </w:lvl>
   </w:abstractNum>
-  <w:abstractNum w:abstractNumId="6" w15:restartNumberingAfterBreak="0">
+  <w:abstractNum w:abstractNumId="7" w15:restartNumberingAfterBreak="0">
     <w:nsid w:val="4E55683A"/>
     <w:multiLevelType w:val="hybridMultilevel"/>
     <w:tmpl w:val="A5F8C698"/>
@@ -19675,7 +20901,120 @@
       </w:pPr>
     </w:lvl>
   </w:abstractNum>
-  <w:abstractNum w:abstractNumId="7" w15:restartNumberingAfterBreak="0">
+  <w:abstractNum w:abstractNumId="8" w15:restartNumberingAfterBreak="0">
+    <w:nsid w:val="536812A9"/>
+    <w:multiLevelType w:val="hybridMultilevel"/>
+    <w:tmpl w:val="680C11F6"/>
+    <w:lvl w:ilvl="0" w:tplc="163C7914">
+      <w:start w:val="17"/>
+      <w:numFmt w:val="bullet"/>
+      <w:lvlText w:val="-"/>
+      <w:lvlJc w:val="left"/>
+      <w:pPr>
+        <w:ind w:left="720" w:hanging="360"/>
+      </w:pPr>
+      <w:rPr>
+        <w:rFonts w:ascii="Calibri" w:eastAsiaTheme="minorHAnsi" w:hAnsi="Calibri" w:cs="Calibri" w:hint="default"/>
+      </w:rPr>
+    </w:lvl>
+    <w:lvl w:ilvl="1" w:tplc="0C0A0003" w:tentative="1">
+      <w:start w:val="1"/>
+      <w:numFmt w:val="bullet"/>
+      <w:lvlText w:val="o"/>
+      <w:lvlJc w:val="left"/>
+      <w:pPr>
+        <w:ind w:left="1440" w:hanging="360"/>
+      </w:pPr>
+      <w:rPr>
+        <w:rFonts w:ascii="Courier New" w:hAnsi="Courier New" w:cs="Courier New" w:hint="default"/>
+      </w:rPr>
+    </w:lvl>
+    <w:lvl w:ilvl="2" w:tplc="0C0A0005" w:tentative="1">
+      <w:start w:val="1"/>
+      <w:numFmt w:val="bullet"/>
+      <w:lvlText w:val=""/>
+      <w:lvlJc w:val="left"/>
+      <w:pPr>
+        <w:ind w:left="2160" w:hanging="360"/>
+      </w:pPr>
+      <w:rPr>
+        <w:rFonts w:ascii="Wingdings" w:hAnsi="Wingdings" w:hint="default"/>
+      </w:rPr>
+    </w:lvl>
+    <w:lvl w:ilvl="3" w:tplc="0C0A0001" w:tentative="1">
+      <w:start w:val="1"/>
+      <w:numFmt w:val="bullet"/>
+      <w:lvlText w:val=""/>
+      <w:lvlJc w:val="left"/>
+      <w:pPr>
+        <w:ind w:left="2880" w:hanging="360"/>
+      </w:pPr>
+      <w:rPr>
+        <w:rFonts w:ascii="Symbol" w:hAnsi="Symbol" w:hint="default"/>
+      </w:rPr>
+    </w:lvl>
+    <w:lvl w:ilvl="4" w:tplc="0C0A0003" w:tentative="1">
+      <w:start w:val="1"/>
+      <w:numFmt w:val="bullet"/>
+      <w:lvlText w:val="o"/>
+      <w:lvlJc w:val="left"/>
+      <w:pPr>
+        <w:ind w:left="3600" w:hanging="360"/>
+      </w:pPr>
+      <w:rPr>
+        <w:rFonts w:ascii="Courier New" w:hAnsi="Courier New" w:cs="Courier New" w:hint="default"/>
+      </w:rPr>
+    </w:lvl>
+    <w:lvl w:ilvl="5" w:tplc="0C0A0005" w:tentative="1">
+      <w:start w:val="1"/>
+      <w:numFmt w:val="bullet"/>
+      <w:lvlText w:val=""/>
+      <w:lvlJc w:val="left"/>
+      <w:pPr>
+        <w:ind w:left="4320" w:hanging="360"/>
+      </w:pPr>
+      <w:rPr>
+        <w:rFonts w:ascii="Wingdings" w:hAnsi="Wingdings" w:hint="default"/>
+      </w:rPr>
+    </w:lvl>
+    <w:lvl w:ilvl="6" w:tplc="0C0A0001" w:tentative="1">
+      <w:start w:val="1"/>
+      <w:numFmt w:val="bullet"/>
+      <w:lvlText w:val=""/>
+      <w:lvlJc w:val="left"/>
+      <w:pPr>
+        <w:ind w:left="5040" w:hanging="360"/>
+      </w:pPr>
+      <w:rPr>
+        <w:rFonts w:ascii="Symbol" w:hAnsi="Symbol" w:hint="default"/>
+      </w:rPr>
+    </w:lvl>
+    <w:lvl w:ilvl="7" w:tplc="0C0A0003" w:tentative="1">
+      <w:start w:val="1"/>
+      <w:numFmt w:val="bullet"/>
+      <w:lvlText w:val="o"/>
+      <w:lvlJc w:val="left"/>
+      <w:pPr>
+        <w:ind w:left="5760" w:hanging="360"/>
+      </w:pPr>
+      <w:rPr>
+        <w:rFonts w:ascii="Courier New" w:hAnsi="Courier New" w:cs="Courier New" w:hint="default"/>
+      </w:rPr>
+    </w:lvl>
+    <w:lvl w:ilvl="8" w:tplc="0C0A0005" w:tentative="1">
+      <w:start w:val="1"/>
+      <w:numFmt w:val="bullet"/>
+      <w:lvlText w:val=""/>
+      <w:lvlJc w:val="left"/>
+      <w:pPr>
+        <w:ind w:left="6480" w:hanging="360"/>
+      </w:pPr>
+      <w:rPr>
+        <w:rFonts w:ascii="Wingdings" w:hAnsi="Wingdings" w:hint="default"/>
+      </w:rPr>
+    </w:lvl>
+  </w:abstractNum>
+  <w:abstractNum w:abstractNumId="9" w15:restartNumberingAfterBreak="0">
     <w:nsid w:val="58A863D6"/>
     <w:multiLevelType w:val="hybridMultilevel"/>
     <w:tmpl w:val="4500A0BE"/>
@@ -19764,7 +21103,7 @@
       </w:pPr>
     </w:lvl>
   </w:abstractNum>
-  <w:abstractNum w:abstractNumId="8" w15:restartNumberingAfterBreak="0">
+  <w:abstractNum w:abstractNumId="10" w15:restartNumberingAfterBreak="0">
     <w:nsid w:val="62691C61"/>
     <w:multiLevelType w:val="hybridMultilevel"/>
     <w:tmpl w:val="FA482602"/>
@@ -19850,7 +21189,7 @@
       </w:pPr>
     </w:lvl>
   </w:abstractNum>
-  <w:abstractNum w:abstractNumId="9" w15:restartNumberingAfterBreak="0">
+  <w:abstractNum w:abstractNumId="11" w15:restartNumberingAfterBreak="0">
     <w:nsid w:val="70203C4C"/>
     <w:multiLevelType w:val="hybridMultilevel"/>
     <w:tmpl w:val="9C0E2A88"/>
@@ -19939,7 +21278,7 @@
       </w:pPr>
     </w:lvl>
   </w:abstractNum>
-  <w:abstractNum w:abstractNumId="10" w15:restartNumberingAfterBreak="0">
+  <w:abstractNum w:abstractNumId="12" w15:restartNumberingAfterBreak="0">
     <w:nsid w:val="72EB7706"/>
     <w:multiLevelType w:val="hybridMultilevel"/>
     <w:tmpl w:val="9FCA8A18"/>
@@ -20028,17 +21367,17 @@
       </w:pPr>
     </w:lvl>
   </w:abstractNum>
-  <w:abstractNum w:abstractNumId="11" w15:restartNumberingAfterBreak="0">
-    <w:nsid w:val="7F5F2887"/>
+  <w:abstractNum w:abstractNumId="13" w15:restartNumberingAfterBreak="0">
+    <w:nsid w:val="77973941"/>
     <w:multiLevelType w:val="hybridMultilevel"/>
-    <w:tmpl w:val="16B21B86"/>
-    <w:lvl w:ilvl="0" w:tplc="572A5C6C">
+    <w:tmpl w:val="432A201C"/>
+    <w:lvl w:ilvl="0" w:tplc="7D5E04FA">
       <w:start w:val="1"/>
-      <w:numFmt w:val="upperLetter"/>
-      <w:lvlText w:val="%1."/>
+      <w:numFmt w:val="lowerLetter"/>
+      <w:lvlText w:val="%1)"/>
       <w:lvlJc w:val="left"/>
       <w:pPr>
-        <w:ind w:left="360" w:hanging="360"/>
+        <w:ind w:left="1080" w:hanging="360"/>
       </w:pPr>
       <w:rPr>
         <w:rFonts w:hint="default"/>
@@ -20050,6 +21389,95 @@
       <w:lvlText w:val="%2."/>
       <w:lvlJc w:val="left"/>
       <w:pPr>
+        <w:ind w:left="1800" w:hanging="360"/>
+      </w:pPr>
+    </w:lvl>
+    <w:lvl w:ilvl="2" w:tplc="0C0A001B" w:tentative="1">
+      <w:start w:val="1"/>
+      <w:numFmt w:val="lowerRoman"/>
+      <w:lvlText w:val="%3."/>
+      <w:lvlJc w:val="right"/>
+      <w:pPr>
+        <w:ind w:left="2520" w:hanging="180"/>
+      </w:pPr>
+    </w:lvl>
+    <w:lvl w:ilvl="3" w:tplc="0C0A000F" w:tentative="1">
+      <w:start w:val="1"/>
+      <w:numFmt w:val="decimal"/>
+      <w:lvlText w:val="%4."/>
+      <w:lvlJc w:val="left"/>
+      <w:pPr>
+        <w:ind w:left="3240" w:hanging="360"/>
+      </w:pPr>
+    </w:lvl>
+    <w:lvl w:ilvl="4" w:tplc="0C0A0019" w:tentative="1">
+      <w:start w:val="1"/>
+      <w:numFmt w:val="lowerLetter"/>
+      <w:lvlText w:val="%5."/>
+      <w:lvlJc w:val="left"/>
+      <w:pPr>
+        <w:ind w:left="3960" w:hanging="360"/>
+      </w:pPr>
+    </w:lvl>
+    <w:lvl w:ilvl="5" w:tplc="0C0A001B" w:tentative="1">
+      <w:start w:val="1"/>
+      <w:numFmt w:val="lowerRoman"/>
+      <w:lvlText w:val="%6."/>
+      <w:lvlJc w:val="right"/>
+      <w:pPr>
+        <w:ind w:left="4680" w:hanging="180"/>
+      </w:pPr>
+    </w:lvl>
+    <w:lvl w:ilvl="6" w:tplc="0C0A000F" w:tentative="1">
+      <w:start w:val="1"/>
+      <w:numFmt w:val="decimal"/>
+      <w:lvlText w:val="%7."/>
+      <w:lvlJc w:val="left"/>
+      <w:pPr>
+        <w:ind w:left="5400" w:hanging="360"/>
+      </w:pPr>
+    </w:lvl>
+    <w:lvl w:ilvl="7" w:tplc="0C0A0019" w:tentative="1">
+      <w:start w:val="1"/>
+      <w:numFmt w:val="lowerLetter"/>
+      <w:lvlText w:val="%8."/>
+      <w:lvlJc w:val="left"/>
+      <w:pPr>
+        <w:ind w:left="6120" w:hanging="360"/>
+      </w:pPr>
+    </w:lvl>
+    <w:lvl w:ilvl="8" w:tplc="0C0A001B" w:tentative="1">
+      <w:start w:val="1"/>
+      <w:numFmt w:val="lowerRoman"/>
+      <w:lvlText w:val="%9."/>
+      <w:lvlJc w:val="right"/>
+      <w:pPr>
+        <w:ind w:left="6840" w:hanging="180"/>
+      </w:pPr>
+    </w:lvl>
+  </w:abstractNum>
+  <w:abstractNum w:abstractNumId="14" w15:restartNumberingAfterBreak="0">
+    <w:nsid w:val="7F5F2887"/>
+    <w:multiLevelType w:val="hybridMultilevel"/>
+    <w:tmpl w:val="16B21B86"/>
+    <w:lvl w:ilvl="0" w:tplc="572A5C6C">
+      <w:start w:val="1"/>
+      <w:numFmt w:val="upperLetter"/>
+      <w:lvlText w:val="%1."/>
+      <w:lvlJc w:val="left"/>
+      <w:pPr>
+        <w:ind w:left="360" w:hanging="360"/>
+      </w:pPr>
+      <w:rPr>
+        <w:rFonts w:hint="default"/>
+      </w:rPr>
+    </w:lvl>
+    <w:lvl w:ilvl="1" w:tplc="0C0A0019" w:tentative="1">
+      <w:start w:val="1"/>
+      <w:numFmt w:val="lowerLetter"/>
+      <w:lvlText w:val="%2."/>
+      <w:lvlJc w:val="left"/>
+      <w:pPr>
         <w:ind w:left="1080" w:hanging="360"/>
       </w:pPr>
     </w:lvl>
@@ -20124,41 +21552,50 @@
     <w:abstractNumId w:val="1"/>
   </w:num>
   <w:num w:numId="3" w16cid:durableId="1715428927">
-    <w:abstractNumId w:val="5"/>
+    <w:abstractNumId w:val="6"/>
   </w:num>
   <w:num w:numId="4" w16cid:durableId="1198397142">
     <w:abstractNumId w:val="2"/>
   </w:num>
   <w:num w:numId="5" w16cid:durableId="1966811564">
+    <w:abstractNumId w:val="12"/>
+  </w:num>
+  <w:num w:numId="6" w16cid:durableId="1585652298">
+    <w:abstractNumId w:val="11"/>
+  </w:num>
+  <w:num w:numId="7" w16cid:durableId="1947544999">
+    <w:abstractNumId w:val="5"/>
+  </w:num>
+  <w:num w:numId="8" w16cid:durableId="569735887">
+    <w:abstractNumId w:val="9"/>
+  </w:num>
+  <w:num w:numId="9" w16cid:durableId="1620604474">
+    <w:abstractNumId w:val="7"/>
+  </w:num>
+  <w:num w:numId="10" w16cid:durableId="1589263732">
+    <w:abstractNumId w:val="4"/>
+  </w:num>
+  <w:num w:numId="11" w16cid:durableId="293484816">
     <w:abstractNumId w:val="10"/>
   </w:num>
-  <w:num w:numId="6" w16cid:durableId="1585652298">
-    <w:abstractNumId w:val="9"/>
+  <w:num w:numId="12" w16cid:durableId="145896442">
+    <w:abstractNumId w:val="14"/>
   </w:num>
-  <w:num w:numId="7" w16cid:durableId="1947544999">
-    <w:abstractNumId w:val="4"/>
+  <w:num w:numId="13" w16cid:durableId="83040974">
+    <w:abstractNumId w:val="8"/>
   </w:num>
-  <w:num w:numId="8" w16cid:durableId="569735887">
-    <w:abstractNumId w:val="7"/>
-  </w:num>
-  <w:num w:numId="9" w16cid:durableId="1620604474">
-    <w:abstractNumId w:val="6"/>
-  </w:num>
-  <w:num w:numId="10" w16cid:durableId="1589263732">
+  <w:num w:numId="14" w16cid:durableId="74132141">
     <w:abstractNumId w:val="3"/>
   </w:num>
-  <w:num w:numId="11" w16cid:durableId="293484816">
-    <w:abstractNumId w:val="8"/>
-  </w:num>
-  <w:num w:numId="12" w16cid:durableId="145896442">
-    <w:abstractNumId w:val="11"/>
+  <w:num w:numId="15" w16cid:durableId="396515708">
+    <w:abstractNumId w:val="13"/>
   </w:num>
   <w:numIdMacAtCleanup w:val="12"/>
 </w:numbering>
 </file>
 
 <file path=word/styles.xml><?xml version="1.0" encoding="utf-8"?>
-<w:styles xmlns:mc="http://schemas.openxmlformats.org/markup-compatibility/2006" xmlns:r="http://schemas.openxmlformats.org/officeDocument/2006/relationships" xmlns:w="http://schemas.openxmlformats.org/wordprocessingml/2006/main" xmlns:w14="http://schemas.microsoft.com/office/word/2010/wordml" xmlns:w15="http://schemas.microsoft.com/office/word/2012/wordml" xmlns:w16cex="http://schemas.microsoft.com/office/word/2018/wordml/cex" xmlns:w16cid="http://schemas.microsoft.com/office/word/2016/wordml/cid" xmlns:w16="http://schemas.microsoft.com/office/word/2018/wordml" xmlns:w16sdtdh="http://schemas.microsoft.com/office/word/2020/wordml/sdtdatahash" xmlns:w16se="http://schemas.microsoft.com/office/word/2015/wordml/symex" mc:Ignorable="w14 w15 w16se w16cid w16 w16cex w16sdtdh">
+<w:styles xmlns:mc="http://schemas.openxmlformats.org/markup-compatibility/2006" xmlns:r="http://schemas.openxmlformats.org/officeDocument/2006/relationships" xmlns:w="http://schemas.openxmlformats.org/wordprocessingml/2006/main" xmlns:w14="http://schemas.microsoft.com/office/word/2010/wordml" xmlns:w15="http://schemas.microsoft.com/office/word/2012/wordml" xmlns:w16cex="http://schemas.microsoft.com/office/word/2018/wordml/cex" xmlns:w16cid="http://schemas.microsoft.com/office/word/2016/wordml/cid" xmlns:w16="http://schemas.microsoft.com/office/word/2018/wordml" xmlns:w16du="http://schemas.microsoft.com/office/word/2023/wordml/word16du" xmlns:w16sdtdh="http://schemas.microsoft.com/office/word/2020/wordml/sdtdatahash" xmlns:w16se="http://schemas.microsoft.com/office/word/2015/wordml/symex" mc:Ignorable="w14 w15 w16se w16cid w16 w16cex w16sdtdh w16du">
   <w:docDefaults>
     <w:rPrDefault>
       <w:rPr>

</xml_diff>